<commit_message>
Implementierung BA ergänzt und kleine änderungen am Code
</commit_message>
<xml_diff>
--- a/Dokumente/Bachelorarbeit.docx
+++ b/Dokumente/Bachelorarbeit.docx
@@ -155,23 +155,7 @@
           <w:rFonts w:ascii="Arial" w:hAnsi="Arial" w:cs="Arial"/>
           <w:sz w:val="36"/>
         </w:rPr>
-        <w:t>„</w:t>
-      </w:r>
-      <w:proofErr w:type="spellStart"/>
-      <w:r>
-        <w:rPr>
-          <w:rFonts w:ascii="Arial" w:hAnsi="Arial" w:cs="Arial"/>
-          <w:sz w:val="36"/>
-        </w:rPr>
-        <w:t>GeoVisualisierung</w:t>
-      </w:r>
-      <w:proofErr w:type="spellEnd"/>
-      <w:r>
-        <w:rPr>
-          <w:rFonts w:ascii="Arial" w:hAnsi="Arial" w:cs="Arial"/>
-          <w:sz w:val="36"/>
-        </w:rPr>
-        <w:t xml:space="preserve"> von technischen Netzparametern im D</w:t>
+        <w:t>„GeoVisualisierung von technischen Netzparametern im D</w:t>
       </w:r>
       <w:r>
         <w:rPr>
@@ -698,7 +682,6 @@
         </w:rPr>
         <w:t xml:space="preserve">Rosenheim den, </w:t>
       </w:r>
-      <w:proofErr w:type="spellStart"/>
       <w:r>
         <w:rPr>
           <w:sz w:val="24"/>
@@ -706,7 +689,6 @@
         </w:rPr>
         <w:t>tt.mm.jjjj</w:t>
       </w:r>
-      <w:proofErr w:type="spellEnd"/>
     </w:p>
     <w:p>
       <w:pPr>
@@ -4086,13 +4068,8 @@
               <w:spacing w:after="0" w:line="240" w:lineRule="auto"/>
             </w:pPr>
             <w:r>
-              <w:t xml:space="preserve">Data Over Cable Service Interface </w:t>
+              <w:t>Data Over Cable Service Interface Specification</w:t>
             </w:r>
-            <w:proofErr w:type="spellStart"/>
-            <w:r>
-              <w:t>Specification</w:t>
-            </w:r>
-            <w:proofErr w:type="spellEnd"/>
           </w:p>
           <w:p>
             <w:pPr>
@@ -4177,21 +4154,8 @@
               <w:spacing w:after="0" w:line="240" w:lineRule="auto"/>
             </w:pPr>
             <w:r>
-              <w:t xml:space="preserve">Open </w:t>
+              <w:t>Open Geospatial Consortium</w:t>
             </w:r>
-            <w:proofErr w:type="spellStart"/>
-            <w:r>
-              <w:t>Geospatial</w:t>
-            </w:r>
-            <w:proofErr w:type="spellEnd"/>
-            <w:r>
-              <w:t xml:space="preserve"> </w:t>
-            </w:r>
-            <w:proofErr w:type="spellStart"/>
-            <w:r>
-              <w:t>Consortium</w:t>
-            </w:r>
-            <w:proofErr w:type="spellEnd"/>
           </w:p>
           <w:p>
             <w:pPr>
@@ -4206,15 +4170,7 @@
               <w:spacing w:after="0" w:line="240" w:lineRule="auto"/>
             </w:pPr>
             <w:r>
-              <w:t xml:space="preserve">JavaScript </w:t>
-            </w:r>
-            <w:proofErr w:type="spellStart"/>
-            <w:r>
-              <w:t>Object</w:t>
-            </w:r>
-            <w:proofErr w:type="spellEnd"/>
-            <w:r>
-              <w:t xml:space="preserve"> Notation</w:t>
+              <w:t>JavaScript Object Notation</w:t>
             </w:r>
           </w:p>
         </w:tc>
@@ -4294,862 +4250,667 @@
     </w:p>
     <w:p/>
     <w:p>
+      <w:r>
+        <w:t xml:space="preserve">Die Firma Komro betreibt seit einiger Zeit(Details herausfinden) ein Kabelnetzwerk für das Stadtgebiet Rosenheim. </w:t>
+      </w:r>
+      <w:r>
+        <w:t xml:space="preserve">Später erfolgten eine Ausweitung des Gebiets, sowie eine Erweiterung der Angebotenen Produkte um Internet und Internettelefonie. </w:t>
+      </w:r>
+      <w:r>
+        <w:t xml:space="preserve">Beim Betrieb einer Netzstruktur ist es für einen </w:t>
+      </w:r>
+      <w:r>
+        <w:t>Kabelnetzbetreiber</w:t>
+      </w:r>
+      <w:r>
+        <w:t xml:space="preserve"> </w:t>
+      </w:r>
+      <w:r>
+        <w:t>sehr von Vorteil</w:t>
+      </w:r>
+      <w:r>
+        <w:t>, auch bei vielen Anschlüssen in einem Gebiet die Übersicht zu behalten. Dies ist wichtig um schnell auf Störungen reagieren und deren Ursachen erkennen und beheben zu können. Zu wissen ob nur ein einzelner Anschluss betroffen ist oder gar alle die an einem Ver</w:t>
+      </w:r>
+      <w:r>
+        <w:t>teiler</w:t>
+      </w:r>
+      <w:r>
+        <w:t>punkt hängen kann dabei eine große Rolle spielen.</w:t>
+      </w:r>
+      <w:r>
+        <w:t xml:space="preserve"> </w:t>
+      </w:r>
+    </w:p>
+    <w:p>
+      <w:r>
+        <w:t>Es ist auch nur schwer nachvollziehbar ob eine andere Geographische Gegebenheit zu einer schlechteren Verbindung führt. Ob Beispielsweise andere Netze die Signale stören wie etwa von einer Sendeantenne für LTE oder sich der Hausanschluss sehr weit entfernt vom restlichen Netz befindet.</w:t>
+      </w:r>
+      <w:r>
+        <w:t xml:space="preserve"> </w:t>
+      </w:r>
+    </w:p>
+    <w:p>
+      <w:r>
+        <w:t xml:space="preserve">Auch für die Netzausdehnung ist eine gute Planung </w:t>
+      </w:r>
+      <w:r>
+        <w:t>für das Setzen</w:t>
+      </w:r>
+      <w:r>
+        <w:t xml:space="preserve"> von Verteilerpunkten oder das E</w:t>
+      </w:r>
+      <w:r>
+        <w:t>rsetzen solcher ein schwieriges Unterfangen.</w:t>
+      </w:r>
+    </w:p>
+    <w:p>
+      <w:r>
+        <w:t xml:space="preserve">Hier kommt die Geoinformatik mit ins Spiel. Ist das Telekommunikationsnetz innerhalb einer Karte dargestellt, </w:t>
+      </w:r>
+      <w:r>
+        <w:t>ist es leicht wichtige Informationen hervorzuheben</w:t>
+      </w:r>
+      <w:r>
+        <w:t>.</w:t>
+      </w:r>
+      <w:r>
+        <w:t xml:space="preserve"> </w:t>
+      </w:r>
+      <w:r>
+        <w:t xml:space="preserve">Beispielsweise </w:t>
+      </w:r>
+      <w:r>
+        <w:t>Störungen</w:t>
+      </w:r>
+      <w:r>
+        <w:t>,</w:t>
+      </w:r>
+      <w:r>
+        <w:t xml:space="preserve"> die einen kompletten Straßenblock betreffen sind</w:t>
+      </w:r>
+      <w:r>
+        <w:t xml:space="preserve"> auf Anhieb leicht zu erkennen.</w:t>
+      </w:r>
+    </w:p>
+    <w:p/>
+    <w:p>
+      <w:r>
+        <w:t xml:space="preserve">Aber auch für </w:t>
+      </w:r>
+      <w:r>
+        <w:t>die Marktforschung</w:t>
+      </w:r>
+      <w:r>
+        <w:t xml:space="preserve"> kann eine Kartendarstellung von Vorteil sein. Gebiete in denen sich nur wenige Anschlüsse, trotz hoher potentieller Kundenzahl, befinden können schnell ermittelt werden.</w:t>
+      </w:r>
+      <w:r>
+        <w:t xml:space="preserve"> </w:t>
+      </w:r>
+    </w:p>
+    <w:p>
       <w:pPr>
         <w:rPr>
           <w:sz w:val="24"/>
-        </w:rPr>
-      </w:pPr>
-      <w:r>
+          <w:szCs w:val="24"/>
+        </w:rPr>
+      </w:pPr>
+    </w:p>
+    <w:p>
+      <w:pPr>
+        <w:pStyle w:val="berschrift2"/>
+      </w:pPr>
+      <w:bookmarkStart w:id="7" w:name="_Toc489540355"/>
+      <w:r>
+        <w:t>Aufgabenstellung</w:t>
+      </w:r>
+      <w:bookmarkEnd w:id="7"/>
+    </w:p>
+    <w:p>
+      <w:pPr>
         <w:rPr>
           <w:sz w:val="24"/>
-        </w:rPr>
-        <w:t xml:space="preserve">Die Firma Komro betreibt seit einiger Zeit(Details herausfinden) ein Kabelnetzwerk für das Stadtgebiet Rosenheim. </w:t>
-      </w:r>
-      <w:r>
+          <w:szCs w:val="24"/>
+        </w:rPr>
+      </w:pPr>
+    </w:p>
+    <w:p>
+      <w:pPr>
+        <w:rPr>
+          <w:szCs w:val="24"/>
+        </w:rPr>
+      </w:pPr>
+      <w:r>
+        <w:rPr>
+          <w:szCs w:val="24"/>
+        </w:rPr>
+        <w:t>Im Rahmen dieser Bachelorarbeit soll eine GeoVisuelle Darstellung einer Sammlung von Modemdaten implementiert werden. Genauer geht es um einzelne Netzparameter aus dem Docsis-Umfeld.</w:t>
+      </w:r>
+      <w:r>
+        <w:rPr>
+          <w:szCs w:val="24"/>
+        </w:rPr>
+        <w:t xml:space="preserve"> Sie Umfasst Alles von der Anforderungsanalyse über die Technologieauswahl, bis hin zur konkreten Implementierung und Dokumentation eines Prototyps.</w:t>
+      </w:r>
+    </w:p>
+    <w:p>
+      <w:pPr>
+        <w:rPr>
+          <w:szCs w:val="24"/>
+        </w:rPr>
+      </w:pPr>
+      <w:r>
+        <w:rPr>
+          <w:szCs w:val="24"/>
+        </w:rPr>
+        <w:t>Je eine Datenbank für die Modemdaten, sowie für die Adressdaten der Kunden ist bereits gegeben. Diese stehen bislang allerdings noch nicht miteinander in Verbindung und müssen erst noch „gemapped“ werden</w:t>
+      </w:r>
+      <w:r>
+        <w:rPr>
+          <w:szCs w:val="24"/>
+        </w:rPr>
+        <w:t xml:space="preserve">. Anschließen </w:t>
+      </w:r>
+      <w:r>
+        <w:rPr>
+          <w:szCs w:val="24"/>
+        </w:rPr>
+        <w:t>soll das Resultat in eine Anschauliche Kartendarstellung gebracht werden</w:t>
+      </w:r>
+      <w:r>
+        <w:rPr>
+          <w:szCs w:val="24"/>
+        </w:rPr>
+        <w:t xml:space="preserve">. </w:t>
+      </w:r>
+      <w:r>
+        <w:rPr>
+          <w:szCs w:val="24"/>
+        </w:rPr>
+        <w:t>Ein mögliches Ergebnis dieser Projektarbeit könnte es sein die Modemdaten zu nutzen um in Echtzeit eine farbliche Änderung an den Modempunkten auf der Karte zu bewirken</w:t>
+      </w:r>
+      <w:r>
+        <w:rPr>
+          <w:szCs w:val="24"/>
+        </w:rPr>
+        <w:t xml:space="preserve">. Die Anwendung </w:t>
+      </w:r>
+      <w:r>
+        <w:rPr>
+          <w:szCs w:val="24"/>
+        </w:rPr>
+        <w:lastRenderedPageBreak/>
+        <w:t>soll möglichst so gestaltet werden, dass es keine Performanceprobleme im Zusammenhang mit der Modemdatenbank gibt.</w:t>
+      </w:r>
+      <w:r>
+        <w:rPr>
+          <w:szCs w:val="24"/>
+        </w:rPr>
+        <w:t xml:space="preserve"> (Dieser Abschnitt muss nach der Anforderungsanalyse nochmal gewaltig überarbeitet werden)</w:t>
+      </w:r>
+    </w:p>
+    <w:p>
+      <w:pPr>
         <w:rPr>
           <w:sz w:val="24"/>
-        </w:rPr>
-        <w:t xml:space="preserve">Später erfolgten eine Ausweitung des Gebiets, sowie eine Erweiterung der Angebotenen Produkte um Internet und Internettelefonie. </w:t>
-      </w:r>
-      <w:r>
+          <w:szCs w:val="24"/>
+        </w:rPr>
+      </w:pPr>
+    </w:p>
+    <w:p>
+      <w:pPr>
+        <w:pStyle w:val="berschrift2"/>
+      </w:pPr>
+      <w:bookmarkStart w:id="8" w:name="_Toc489540356"/>
+      <w:r>
+        <w:t>Aufbau der Arbeit</w:t>
+      </w:r>
+      <w:bookmarkEnd w:id="8"/>
+    </w:p>
+    <w:p>
+      <w:pPr>
         <w:rPr>
           <w:sz w:val="24"/>
-        </w:rPr>
-        <w:t xml:space="preserve">Beim Betrieb einer Netzstruktur ist es für einen </w:t>
-      </w:r>
-      <w:r>
+          <w:szCs w:val="24"/>
+          <w:lang w:eastAsia="de-DE"/>
+        </w:rPr>
+      </w:pPr>
+    </w:p>
+    <w:p>
+      <w:pPr>
+        <w:rPr>
+          <w:szCs w:val="24"/>
+          <w:lang w:eastAsia="de-DE"/>
+        </w:rPr>
+      </w:pPr>
+      <w:r>
+        <w:rPr>
+          <w:szCs w:val="24"/>
+          <w:lang w:eastAsia="de-DE"/>
+        </w:rPr>
+        <w:t>Das erste Kapitel stellt eine Einleitung in das Thema dar. Es werden Motivation und Aufgabenstellung der Arbeit erläutert. Kapitel 2 beschäftigt sich mit den Grundlagen und stellt bereits existierende Methoden zur Kartendarstellung vor. In Kapitel 3 werden die Anforderungen genauer spezifiziert und das Konzept zur anschließenden Implementie</w:t>
+      </w:r>
+      <w:r>
+        <w:rPr>
+          <w:szCs w:val="24"/>
+          <w:lang w:eastAsia="de-DE"/>
+        </w:rPr>
+        <w:t>rung dargestellt. Im 4. Kapitel</w:t>
+      </w:r>
+      <w:r>
+        <w:rPr>
+          <w:szCs w:val="24"/>
+          <w:lang w:eastAsia="de-DE"/>
+        </w:rPr>
+        <w:t xml:space="preserve"> geht es um die Implementierung der Anwendung. </w:t>
+      </w:r>
+      <w:r>
+        <w:rPr>
+          <w:szCs w:val="24"/>
+          <w:lang w:eastAsia="de-DE"/>
+        </w:rPr>
+        <w:t xml:space="preserve">Die Ergebnisse des Projekts werden in Kapitel 5 dargelegt. </w:t>
+      </w:r>
+      <w:r>
+        <w:rPr>
+          <w:szCs w:val="24"/>
+          <w:lang w:eastAsia="de-DE"/>
+        </w:rPr>
+        <w:t>Das letzte Kapitel besteht aus einer Zusammenfassung und einem Ausblick auf die Zukunft der Anwendung.</w:t>
+      </w:r>
+    </w:p>
+    <w:p>
+      <w:pPr>
+        <w:pStyle w:val="KeinLeerraum"/>
         <w:rPr>
           <w:sz w:val="24"/>
-        </w:rPr>
-        <w:t>Kabelnetzbetreiber</w:t>
-      </w:r>
-      <w:r>
+          <w:szCs w:val="24"/>
+        </w:rPr>
+      </w:pPr>
+    </w:p>
+    <w:p>
+      <w:pPr>
+        <w:pStyle w:val="KeinLeerraum"/>
         <w:rPr>
           <w:sz w:val="24"/>
-        </w:rPr>
+          <w:szCs w:val="24"/>
+        </w:rPr>
+      </w:pPr>
+    </w:p>
+    <w:p>
+      <w:pPr>
+        <w:pStyle w:val="KeinLeerraum"/>
+        <w:rPr>
+          <w:sz w:val="24"/>
+          <w:szCs w:val="24"/>
+        </w:rPr>
+      </w:pPr>
+    </w:p>
+    <w:p>
+      <w:pPr>
+        <w:pStyle w:val="KeinLeerraum"/>
+        <w:rPr>
+          <w:sz w:val="24"/>
+          <w:szCs w:val="24"/>
+        </w:rPr>
+      </w:pPr>
+    </w:p>
+    <w:p>
+      <w:pPr>
+        <w:pStyle w:val="KeinLeerraum"/>
+        <w:rPr>
+          <w:sz w:val="24"/>
+          <w:szCs w:val="24"/>
+        </w:rPr>
+      </w:pPr>
+    </w:p>
+    <w:p>
+      <w:pPr>
+        <w:pStyle w:val="KeinLeerraum"/>
+        <w:rPr>
+          <w:sz w:val="24"/>
+          <w:szCs w:val="24"/>
+        </w:rPr>
+      </w:pPr>
+    </w:p>
+    <w:p>
+      <w:pPr>
+        <w:pStyle w:val="KeinLeerraum"/>
+        <w:rPr>
+          <w:sz w:val="24"/>
+          <w:szCs w:val="24"/>
+        </w:rPr>
+      </w:pPr>
+    </w:p>
+    <w:p>
+      <w:pPr>
+        <w:pStyle w:val="KeinLeerraum"/>
+        <w:rPr>
+          <w:sz w:val="24"/>
+          <w:szCs w:val="24"/>
+        </w:rPr>
+      </w:pPr>
+    </w:p>
+    <w:p>
+      <w:pPr>
+        <w:pStyle w:val="KeinLeerraum"/>
+        <w:rPr>
+          <w:sz w:val="24"/>
+          <w:szCs w:val="24"/>
+        </w:rPr>
+      </w:pPr>
+    </w:p>
+    <w:p>
+      <w:pPr>
+        <w:pStyle w:val="KeinLeerraum"/>
+        <w:rPr>
+          <w:sz w:val="24"/>
+          <w:szCs w:val="24"/>
+        </w:rPr>
+      </w:pPr>
+    </w:p>
+    <w:p>
+      <w:pPr>
+        <w:pStyle w:val="KeinLeerraum"/>
+        <w:rPr>
+          <w:sz w:val="24"/>
+          <w:szCs w:val="24"/>
+        </w:rPr>
+      </w:pPr>
+    </w:p>
+    <w:p>
+      <w:pPr>
+        <w:pStyle w:val="KeinLeerraum"/>
+        <w:rPr>
+          <w:sz w:val="24"/>
+          <w:szCs w:val="24"/>
+        </w:rPr>
+      </w:pPr>
+    </w:p>
+    <w:p>
+      <w:pPr>
+        <w:pStyle w:val="KeinLeerraum"/>
+        <w:rPr>
+          <w:sz w:val="24"/>
+          <w:szCs w:val="24"/>
+        </w:rPr>
+      </w:pPr>
+    </w:p>
+    <w:p>
+      <w:pPr>
+        <w:pStyle w:val="KeinLeerraum"/>
+        <w:rPr>
+          <w:sz w:val="24"/>
+          <w:szCs w:val="24"/>
+        </w:rPr>
+      </w:pPr>
+    </w:p>
+    <w:p>
+      <w:pPr>
+        <w:pStyle w:val="KeinLeerraum"/>
+        <w:rPr>
+          <w:sz w:val="24"/>
+          <w:szCs w:val="24"/>
+        </w:rPr>
+      </w:pPr>
+    </w:p>
+    <w:p>
+      <w:pPr>
+        <w:pStyle w:val="KeinLeerraum"/>
+        <w:rPr>
+          <w:sz w:val="24"/>
+          <w:szCs w:val="24"/>
+        </w:rPr>
+      </w:pPr>
+    </w:p>
+    <w:p>
+      <w:pPr>
+        <w:pStyle w:val="KeinLeerraum"/>
+        <w:rPr>
+          <w:sz w:val="24"/>
+          <w:szCs w:val="24"/>
+        </w:rPr>
+      </w:pPr>
+    </w:p>
+    <w:p>
+      <w:pPr>
+        <w:pStyle w:val="KeinLeerraum"/>
+        <w:rPr>
+          <w:sz w:val="24"/>
+          <w:szCs w:val="24"/>
+        </w:rPr>
+      </w:pPr>
+    </w:p>
+    <w:p>
+      <w:pPr>
+        <w:pStyle w:val="KeinLeerraum"/>
+        <w:rPr>
+          <w:sz w:val="24"/>
+          <w:szCs w:val="24"/>
+        </w:rPr>
+      </w:pPr>
+    </w:p>
+    <w:p>
+      <w:pPr>
+        <w:pStyle w:val="KeinLeerraum"/>
+        <w:rPr>
+          <w:sz w:val="24"/>
+          <w:szCs w:val="24"/>
+        </w:rPr>
+      </w:pPr>
+    </w:p>
+    <w:p>
+      <w:pPr>
+        <w:pStyle w:val="KeinLeerraum"/>
+        <w:rPr>
+          <w:sz w:val="24"/>
+          <w:szCs w:val="24"/>
+        </w:rPr>
+      </w:pPr>
+    </w:p>
+    <w:p>
+      <w:pPr>
+        <w:pStyle w:val="KeinLeerraum"/>
+        <w:rPr>
+          <w:sz w:val="24"/>
+          <w:szCs w:val="24"/>
+        </w:rPr>
+      </w:pPr>
+    </w:p>
+    <w:p>
+      <w:pPr>
+        <w:pStyle w:val="KeinLeerraum"/>
+        <w:rPr>
+          <w:sz w:val="24"/>
+          <w:szCs w:val="24"/>
+        </w:rPr>
+      </w:pPr>
+    </w:p>
+    <w:p>
+      <w:pPr>
+        <w:pStyle w:val="berschrift1"/>
+      </w:pPr>
+      <w:bookmarkStart w:id="9" w:name="_Toc489540357"/>
+      <w:r>
+        <w:t>Grundlagen</w:t>
+      </w:r>
+      <w:bookmarkEnd w:id="9"/>
+    </w:p>
+    <w:p/>
+    <w:p>
+      <w:r>
+        <w:t xml:space="preserve">In diesem Kapitel werden ein paar grundlegende Begriffe erklärt, die für diese </w:t>
+      </w:r>
+      <w:r>
+        <w:t xml:space="preserve">Bachelorarbeit </w:t>
+      </w:r>
+      <w:r>
+        <w:t>wichtig sind und nicht unbedingt jedem bekannt sind.</w:t>
+      </w:r>
+    </w:p>
+    <w:p/>
+    <w:p>
+      <w:pPr>
+        <w:pStyle w:val="berschrift2"/>
+      </w:pPr>
+      <w:bookmarkStart w:id="10" w:name="_Toc489540358"/>
+      <w:r>
+        <w:lastRenderedPageBreak/>
+        <w:t xml:space="preserve">Grundlagen </w:t>
+      </w:r>
+      <w:bookmarkEnd w:id="10"/>
+      <w:r>
+        <w:t>Netz</w:t>
+      </w:r>
+      <w:r>
+        <w:t>werk</w:t>
+      </w:r>
+      <w:r>
+        <w:t xml:space="preserve">technik </w:t>
+      </w:r>
+    </w:p>
+    <w:p/>
+    <w:p>
+      <w:r>
+        <w:t>Es folgen einige wichtige Grundbegriffe aus der Netzwerktechnik.</w:t>
+      </w:r>
+    </w:p>
+    <w:p/>
+    <w:p>
+      <w:pPr>
+        <w:pStyle w:val="berschrift3"/>
+      </w:pPr>
+      <w:r>
+        <w:t>SNMP</w:t>
+      </w:r>
+    </w:p>
+    <w:p/>
+    <w:p>
+      <w:r>
+        <w:t xml:space="preserve">SNMP heißt ausgeschrieben </w:t>
+      </w:r>
+      <w:r>
+        <w:t>Simple Network Management Protocol</w:t>
+      </w:r>
+      <w:r>
+        <w:t>, was so viel wie einfaches Netzwerkverwaltungsprotokoll bedeutet. Der Kern SNMPs ist eine einfache Sammlung an Funktionalitäten (und den Informationen die diese Sammeln), welches Administratoren die Fähigkeiten verleiht den Status SNMP-basierter Geräte zu ändern. Beispielsweise lässt sich mit SNMP ein Interface eines Routers runterfahren oder man kann sich die Geschwindigkeit des Ethernets anzeigen lassen. SNMP ist auch dazu in der Lage die Temperatur eines Switches zu überwachen und zu warnen wenn diese zu heiß wird.</w:t>
+      </w:r>
+    </w:p>
+    <w:p>
+      <w:r>
+        <w:t>SNMP wird normalerweise mit dem verwalten von Routern in Verbindung gebracht, allerdings kann es auch für viele andere Gerätetypen verwendet werden.</w:t>
+      </w:r>
+      <w:r>
+        <w:t xml:space="preserve"> Während SNMPs Vorgänger SGMP entwickelt wurde um Internetrouter zu verwalten, kann man mit SNMP auch für Unis Systeme, Windows Systeme, Drucker, Modem Racks, Energiegeneratoren und noch mehr benutzt werden. Jedes Gerät auf dem Software läuft von der sich SNMP Informationen abrufen lassen kann verwalten werden. Dies ist nicht nur auf physische Geräte beschränkt und gilt auch für Software wie Webserver und Datenbanken.</w:t>
+      </w:r>
+      <w:r>
+        <w:rPr>
+          <w:rStyle w:val="Funotenzeichen"/>
+        </w:rPr>
+        <w:footnoteReference w:id="1"/>
+      </w:r>
+    </w:p>
+    <w:p/>
+    <w:p>
+      <w:pPr>
+        <w:pStyle w:val="berschrift3"/>
+      </w:pPr>
+      <w:r>
+        <w:t>DOCSIS</w:t>
+      </w:r>
+    </w:p>
+    <w:p/>
+    <w:p>
+      <w:r>
+        <w:t>„</w:t>
+      </w:r>
+      <w:r>
+        <w:t>Data Over Cable Service Interface Specification</w:t>
+      </w:r>
+      <w:r>
+        <w:t>“</w:t>
+      </w:r>
+      <w:r>
+        <w:t xml:space="preserve"> oder kurz DOCSIS ist ein Standard, der die Anforderungen für Datenübertragungen in einem Breitbandkabelnetz festlegt. Der wichtigste Anwendungsbereich von DOCSIS besteht in der schnellen Übertragung von Daten über bestehende Kabelfernsehnetze.</w:t>
+      </w:r>
+      <w:r>
+        <w:br/>
+      </w:r>
+    </w:p>
+    <w:p/>
+    <w:p>
+      <w:pPr>
+        <w:pStyle w:val="berschrift2"/>
+      </w:pPr>
+      <w:bookmarkStart w:id="11" w:name="_Toc489540359"/>
+      <w:r>
+        <w:t xml:space="preserve">Grundlagen </w:t>
+      </w:r>
+      <w:r>
+        <w:t>Geografische Informationssysteme (GIS)</w:t>
+      </w:r>
+      <w:bookmarkEnd w:id="11"/>
+    </w:p>
+    <w:p/>
+    <w:p>
+      <w:r>
+        <w:t xml:space="preserve">Geografische Informationssysteme, Geoinfomationssysteme oder auch Räumliche Informationssystem beschreiben alle dasselbe und werden mit GIS abgekürzt. </w:t>
+      </w:r>
+    </w:p>
+    <w:p>
+      <w:r>
+        <w:t xml:space="preserve">Eine genaue Definition für ein GIS ist </w:t>
+      </w:r>
+      <w:r>
+        <w:t>„</w:t>
+      </w:r>
+      <w:r>
+        <w:t>Im Mittelpunkt der Ge</w:t>
+      </w:r>
+      <w:r>
+        <w:t>oinformatik stehen mit den Geoin</w:t>
+      </w:r>
+      <w:r>
+        <w:t>formationssystemen</w:t>
+      </w:r>
+      <w:r>
         <w:t xml:space="preserve"> </w:t>
       </w:r>
       <w:r>
-        <w:rPr>
-          <w:sz w:val="24"/>
-        </w:rPr>
-        <w:t>sehr von Vorteil</w:t>
-      </w:r>
-      <w:r>
-        <w:rPr>
-          <w:sz w:val="24"/>
-        </w:rPr>
-        <w:t>, auch bei vielen Anschlüssen in einem Gebiet die Übersicht zu behalten. Dies ist wichtig um schnell auf Störungen reagieren und deren Ursachen erkennen und beheben zu können. Zu wissen ob nur ein einzelner Anschluss betroffen ist oder gar alle die an einem Ver</w:t>
-      </w:r>
-      <w:r>
-        <w:rPr>
-          <w:sz w:val="24"/>
-        </w:rPr>
-        <w:t>teiler</w:t>
-      </w:r>
-      <w:r>
-        <w:rPr>
-          <w:sz w:val="24"/>
-        </w:rPr>
-        <w:t>punkt hängen kann dabei eine große Rolle spielen.</w:t>
-      </w:r>
-      <w:r>
-        <w:rPr>
-          <w:sz w:val="24"/>
-        </w:rPr>
+        <w:t>raumbezogene Informationssysteme, die im Gegensatz zu den übrigen Informationssystemen</w:t>
+      </w:r>
+      <w:r>
         <w:t xml:space="preserve"> </w:t>
       </w:r>
-    </w:p>
-    <w:p>
-      <w:pPr>
-        <w:rPr>
-          <w:sz w:val="24"/>
-        </w:rPr>
-      </w:pPr>
-      <w:r>
-        <w:rPr>
-          <w:sz w:val="24"/>
-        </w:rPr>
-        <w:t>Es ist auch nur schwer nachvollziehbar ob eine andere Geographische Gegebenheit zu einer schlechteren Verbindung führt. Ob Beispielsweise andere Netze die Signale stören wie etwa von einer Sendeantenne für LTE oder sich der Hausanschluss sehr weit entfernt vom restlichen Netz befindet.</w:t>
-      </w:r>
-      <w:r>
-        <w:rPr>
-          <w:sz w:val="24"/>
-        </w:rPr>
+      <w:r>
+        <w:t>Geoobjekte der realen Welt modellieren und diese in ein digitales</w:t>
+      </w:r>
+      <w:r>
         <w:t xml:space="preserve"> </w:t>
       </w:r>
-    </w:p>
-    <w:p>
-      <w:pPr>
-        <w:rPr>
-          <w:sz w:val="24"/>
-        </w:rPr>
-      </w:pPr>
-      <w:r>
-        <w:rPr>
-          <w:sz w:val="24"/>
-        </w:rPr>
-        <w:t xml:space="preserve">Auch für die Netzausdehnung ist eine gute Planung </w:t>
-      </w:r>
-      <w:r>
-        <w:rPr>
-          <w:sz w:val="24"/>
-        </w:rPr>
-        <w:t>für das Setzen</w:t>
-      </w:r>
-      <w:r>
-        <w:rPr>
-          <w:sz w:val="24"/>
-        </w:rPr>
-        <w:t xml:space="preserve"> von Verteilerpunkten oder das E</w:t>
-      </w:r>
-      <w:r>
-        <w:rPr>
-          <w:sz w:val="24"/>
-        </w:rPr>
-        <w:t>rsetzen solcher ein schwieriges Unterfangen.</w:t>
-      </w:r>
-    </w:p>
-    <w:p>
-      <w:pPr>
-        <w:rPr>
-          <w:sz w:val="24"/>
-        </w:rPr>
-      </w:pPr>
-      <w:r>
-        <w:rPr>
-          <w:sz w:val="24"/>
-        </w:rPr>
-        <w:t xml:space="preserve">Hier kommt die Geoinformatik mit ins Spiel. Ist das Telekommunikationsnetz innerhalb einer Karte dargestellt, </w:t>
-      </w:r>
-      <w:r>
-        <w:rPr>
-          <w:sz w:val="24"/>
-        </w:rPr>
-        <w:t>ist es leicht wichtige Informationen hervorzuheben</w:t>
-      </w:r>
-      <w:r>
-        <w:rPr>
-          <w:sz w:val="24"/>
-        </w:rPr>
-        <w:t>.</w:t>
-      </w:r>
-      <w:r>
-        <w:rPr>
-          <w:sz w:val="24"/>
-        </w:rPr>
+      <w:r>
+        <w:t>Informationssyste</w:t>
+      </w:r>
+      <w:r>
+        <w:t>m abbilden … Das Besondere bei Geoin</w:t>
+      </w:r>
+      <w:r>
+        <w:t>formationssystemen ist, dass</w:t>
+      </w:r>
+      <w:r>
         <w:t xml:space="preserve"> </w:t>
       </w:r>
       <w:r>
-        <w:rPr>
-          <w:sz w:val="24"/>
-        </w:rPr>
-        <w:t xml:space="preserve">Beispielsweise </w:t>
-      </w:r>
-      <w:r>
-        <w:rPr>
-          <w:sz w:val="24"/>
-        </w:rPr>
-        <w:t>Störungen</w:t>
-      </w:r>
-      <w:r>
-        <w:rPr>
-          <w:sz w:val="24"/>
-        </w:rPr>
-        <w:t>,</w:t>
-      </w:r>
-      <w:r>
-        <w:rPr>
-          <w:sz w:val="24"/>
-        </w:rPr>
-        <w:t xml:space="preserve"> die einen kompletten Straßenblock betreffen sind</w:t>
-      </w:r>
-      <w:r>
-        <w:rPr>
-          <w:sz w:val="24"/>
-        </w:rPr>
-        <w:t xml:space="preserve"> auf Anhieb leicht zu erkennen.</w:t>
-      </w:r>
-    </w:p>
-    <w:p>
-      <w:pPr>
-        <w:rPr>
-          <w:sz w:val="24"/>
-        </w:rPr>
-      </w:pPr>
-    </w:p>
-    <w:p>
-      <w:pPr>
-        <w:rPr>
-          <w:sz w:val="24"/>
-        </w:rPr>
-      </w:pPr>
-      <w:r>
-        <w:rPr>
-          <w:sz w:val="24"/>
-        </w:rPr>
-        <w:t xml:space="preserve">Aber auch für </w:t>
-      </w:r>
-      <w:r>
-        <w:rPr>
-          <w:sz w:val="24"/>
-        </w:rPr>
-        <w:t>die Marktforschung</w:t>
-      </w:r>
-      <w:r>
-        <w:rPr>
-          <w:sz w:val="24"/>
-        </w:rPr>
-        <w:t xml:space="preserve"> kann eine Kartendarstellung von Vorteil sein. Gebiete in denen sich nur wenige Anschlüsse, trotz hoher potentieller Kundenzahl, befinden können schnell ermittelt werden.</w:t>
-      </w:r>
-      <w:r>
-        <w:rPr>
-          <w:sz w:val="24"/>
-        </w:rPr>
+        <w:t>Geoobjekte darüber hinaus Geometrie und Topologie als implizite und untrennbare</w:t>
+      </w:r>
+      <w:r>
         <w:t xml:space="preserve"> </w:t>
       </w:r>
-    </w:p>
-    <w:p>
-      <w:pPr>
-        <w:rPr>
-          <w:sz w:val="24"/>
-          <w:szCs w:val="24"/>
-        </w:rPr>
-      </w:pPr>
-    </w:p>
-    <w:p>
-      <w:pPr>
-        <w:pStyle w:val="berschrift2"/>
-      </w:pPr>
-      <w:bookmarkStart w:id="7" w:name="_Toc489540355"/>
-      <w:r>
-        <w:t>Aufgabenstellung</w:t>
-      </w:r>
-      <w:bookmarkEnd w:id="7"/>
-    </w:p>
-    <w:p>
-      <w:pPr>
-        <w:rPr>
-          <w:sz w:val="24"/>
-          <w:szCs w:val="24"/>
-        </w:rPr>
-      </w:pPr>
-    </w:p>
-    <w:p>
-      <w:pPr>
-        <w:rPr>
-          <w:sz w:val="24"/>
-          <w:szCs w:val="24"/>
-        </w:rPr>
-      </w:pPr>
-      <w:r>
-        <w:rPr>
-          <w:sz w:val="24"/>
-          <w:szCs w:val="24"/>
-        </w:rPr>
-        <w:t xml:space="preserve">Im Rahmen dieser Bachelorarbeit soll eine </w:t>
-      </w:r>
-      <w:proofErr w:type="spellStart"/>
-      <w:r>
-        <w:rPr>
-          <w:sz w:val="24"/>
-          <w:szCs w:val="24"/>
-        </w:rPr>
-        <w:t>GeoVisuelle</w:t>
-      </w:r>
-      <w:proofErr w:type="spellEnd"/>
-      <w:r>
-        <w:rPr>
-          <w:sz w:val="24"/>
-          <w:szCs w:val="24"/>
-        </w:rPr>
-        <w:t xml:space="preserve"> Darstellung einer Sammlung von Modemdaten implementiert werden. Genauer geht es um einzelne Netzparameter aus dem </w:t>
-      </w:r>
-      <w:proofErr w:type="spellStart"/>
-      <w:r>
-        <w:rPr>
-          <w:sz w:val="24"/>
-          <w:szCs w:val="24"/>
-        </w:rPr>
-        <w:t>Docsis</w:t>
-      </w:r>
-      <w:proofErr w:type="spellEnd"/>
-      <w:r>
-        <w:rPr>
-          <w:sz w:val="24"/>
-          <w:szCs w:val="24"/>
-        </w:rPr>
-        <w:t>-Umfeld.</w:t>
-      </w:r>
-      <w:r>
-        <w:rPr>
-          <w:sz w:val="24"/>
-          <w:szCs w:val="24"/>
-        </w:rPr>
-        <w:t xml:space="preserve"> Sie Umfasst Alles von der Anforderungsanalyse über die Technologieauswahl, bis hin zur konkreten Implementierung und Dokumentation eines Prototyps.</w:t>
-      </w:r>
-    </w:p>
-    <w:p>
-      <w:pPr>
-        <w:rPr>
-          <w:sz w:val="24"/>
-          <w:szCs w:val="24"/>
-        </w:rPr>
-      </w:pPr>
-      <w:r>
-        <w:rPr>
-          <w:sz w:val="24"/>
-          <w:szCs w:val="24"/>
-        </w:rPr>
+      <w:r>
+        <w:t xml:space="preserve">Bestandteile aufweisen! Die </w:t>
+      </w:r>
+      <w:r>
         <w:lastRenderedPageBreak/>
-        <w:t>Je eine Datenbank für die Modemdaten, sowie für die Adressdaten der Kunden ist bereits gegeben. Diese stehen bislang allerdings noch nicht miteinander in Verbindung und müssen erst noch „</w:t>
-      </w:r>
-      <w:proofErr w:type="spellStart"/>
-      <w:r>
-        <w:rPr>
-          <w:sz w:val="24"/>
-          <w:szCs w:val="24"/>
-        </w:rPr>
-        <w:t>gemapped</w:t>
-      </w:r>
-      <w:proofErr w:type="spellEnd"/>
-      <w:r>
-        <w:rPr>
-          <w:sz w:val="24"/>
-          <w:szCs w:val="24"/>
-        </w:rPr>
-        <w:t>“ werden</w:t>
-      </w:r>
-      <w:r>
-        <w:rPr>
-          <w:sz w:val="24"/>
-          <w:szCs w:val="24"/>
-        </w:rPr>
-        <w:t xml:space="preserve">. Anschließen </w:t>
-      </w:r>
-      <w:r>
-        <w:rPr>
-          <w:sz w:val="24"/>
-          <w:szCs w:val="24"/>
-        </w:rPr>
-        <w:t>soll das Resultat in eine Anschauliche Kartendarstellung gebracht werden</w:t>
-      </w:r>
-      <w:r>
-        <w:rPr>
-          <w:sz w:val="24"/>
-          <w:szCs w:val="24"/>
-        </w:rPr>
-        <w:t xml:space="preserve">. </w:t>
-      </w:r>
-      <w:r>
-        <w:rPr>
-          <w:sz w:val="24"/>
-          <w:szCs w:val="24"/>
-        </w:rPr>
-        <w:t>Ein mögliches Ergebnis dieser Projektarbeit könnte es sein die Modemdaten zu nutzen um in Echtzeit eine farbliche Änderung an den Modempunkten auf der Karte zu bewirken</w:t>
-      </w:r>
-      <w:r>
-        <w:rPr>
-          <w:sz w:val="24"/>
-          <w:szCs w:val="24"/>
-        </w:rPr>
-        <w:t>. Die Anwendung soll möglichst so gestaltet werden, dass es keine Performanceprobleme im Zusammenhang mit der Modemdatenbank gibt.</w:t>
-      </w:r>
-      <w:r>
-        <w:rPr>
-          <w:sz w:val="24"/>
-          <w:szCs w:val="24"/>
-        </w:rPr>
-        <w:t xml:space="preserve"> (Dieser Abschnitt muss nach der Anforderungsanalyse nochmal gewaltig überarbeitet werden)</w:t>
-      </w:r>
-    </w:p>
-    <w:p>
-      <w:pPr>
-        <w:rPr>
-          <w:sz w:val="24"/>
-          <w:szCs w:val="24"/>
-        </w:rPr>
-      </w:pPr>
-    </w:p>
-    <w:p>
-      <w:pPr>
-        <w:pStyle w:val="berschrift2"/>
-      </w:pPr>
-      <w:bookmarkStart w:id="8" w:name="_Toc489540356"/>
-      <w:r>
-        <w:t>Aufbau der Arbeit</w:t>
-      </w:r>
-      <w:bookmarkEnd w:id="8"/>
-    </w:p>
-    <w:p>
-      <w:pPr>
-        <w:rPr>
-          <w:sz w:val="24"/>
-          <w:szCs w:val="24"/>
-          <w:lang w:eastAsia="de-DE"/>
-        </w:rPr>
-      </w:pPr>
-    </w:p>
-    <w:p>
-      <w:pPr>
-        <w:rPr>
-          <w:sz w:val="24"/>
-          <w:szCs w:val="24"/>
-          <w:lang w:eastAsia="de-DE"/>
-        </w:rPr>
-      </w:pPr>
-      <w:r>
-        <w:rPr>
-          <w:sz w:val="24"/>
-          <w:szCs w:val="24"/>
-          <w:lang w:eastAsia="de-DE"/>
-        </w:rPr>
-        <w:t>Das erste Kapitel stellt eine Einleitung in das Thema dar. Es werden Motivation und Aufgabenstellung der Arbeit erläutert. Kapitel 2 beschäftigt sich mit den Grundlagen und stellt bereits existierende Methoden zur Kartendarstellung vor. In Kapitel 3 werden die Anforderungen genauer spezifiziert und das Konzept zur anschließenden Implementie</w:t>
-      </w:r>
-      <w:r>
-        <w:rPr>
-          <w:sz w:val="24"/>
-          <w:szCs w:val="24"/>
-          <w:lang w:eastAsia="de-DE"/>
-        </w:rPr>
-        <w:t>rung dargestellt. Im 4. Kapitel</w:t>
-      </w:r>
-      <w:r>
-        <w:rPr>
-          <w:sz w:val="24"/>
-          <w:szCs w:val="24"/>
-          <w:lang w:eastAsia="de-DE"/>
-        </w:rPr>
-        <w:t xml:space="preserve"> geht es um die Implementierung der Anwendung. </w:t>
-      </w:r>
-      <w:r>
-        <w:rPr>
-          <w:sz w:val="24"/>
-          <w:szCs w:val="24"/>
-          <w:lang w:eastAsia="de-DE"/>
-        </w:rPr>
-        <w:t xml:space="preserve">Die Ergebnisse des Projekts werden in Kapitel 5 dargelegt. </w:t>
-      </w:r>
-      <w:r>
-        <w:rPr>
-          <w:sz w:val="24"/>
-          <w:szCs w:val="24"/>
-          <w:lang w:eastAsia="de-DE"/>
-        </w:rPr>
-        <w:t>Das letzte Kapitel besteht aus einer Zusammenfassung und einem Ausblick auf die Zukunft der Anwendung.</w:t>
-      </w:r>
-    </w:p>
-    <w:p>
-      <w:pPr>
-        <w:pStyle w:val="KeinLeerraum"/>
-        <w:rPr>
-          <w:sz w:val="24"/>
-          <w:szCs w:val="24"/>
-        </w:rPr>
-      </w:pPr>
-    </w:p>
-    <w:p>
-      <w:pPr>
-        <w:pStyle w:val="KeinLeerraum"/>
-        <w:rPr>
-          <w:sz w:val="24"/>
-          <w:szCs w:val="24"/>
-        </w:rPr>
-      </w:pPr>
-    </w:p>
-    <w:p>
-      <w:pPr>
-        <w:pStyle w:val="KeinLeerraum"/>
-        <w:rPr>
-          <w:sz w:val="24"/>
-          <w:szCs w:val="24"/>
-        </w:rPr>
-      </w:pPr>
-    </w:p>
-    <w:p>
-      <w:pPr>
-        <w:pStyle w:val="KeinLeerraum"/>
-        <w:rPr>
-          <w:sz w:val="24"/>
-          <w:szCs w:val="24"/>
-        </w:rPr>
-      </w:pPr>
-    </w:p>
-    <w:p>
-      <w:pPr>
-        <w:pStyle w:val="KeinLeerraum"/>
-        <w:rPr>
-          <w:sz w:val="24"/>
-          <w:szCs w:val="24"/>
-        </w:rPr>
-      </w:pPr>
-    </w:p>
-    <w:p>
-      <w:pPr>
-        <w:pStyle w:val="KeinLeerraum"/>
-        <w:rPr>
-          <w:sz w:val="24"/>
-          <w:szCs w:val="24"/>
-        </w:rPr>
-      </w:pPr>
-    </w:p>
-    <w:p>
-      <w:pPr>
-        <w:pStyle w:val="KeinLeerraum"/>
-        <w:rPr>
-          <w:sz w:val="24"/>
-          <w:szCs w:val="24"/>
-        </w:rPr>
-      </w:pPr>
-    </w:p>
-    <w:p>
-      <w:pPr>
-        <w:pStyle w:val="KeinLeerraum"/>
-        <w:rPr>
-          <w:sz w:val="24"/>
-          <w:szCs w:val="24"/>
-        </w:rPr>
-      </w:pPr>
-    </w:p>
-    <w:p>
-      <w:pPr>
-        <w:pStyle w:val="KeinLeerraum"/>
-        <w:rPr>
-          <w:sz w:val="24"/>
-          <w:szCs w:val="24"/>
-        </w:rPr>
-      </w:pPr>
-    </w:p>
-    <w:p>
-      <w:pPr>
-        <w:pStyle w:val="KeinLeerraum"/>
-        <w:rPr>
-          <w:sz w:val="24"/>
-          <w:szCs w:val="24"/>
-        </w:rPr>
-      </w:pPr>
-    </w:p>
-    <w:p>
-      <w:pPr>
-        <w:pStyle w:val="KeinLeerraum"/>
-        <w:rPr>
-          <w:sz w:val="24"/>
-          <w:szCs w:val="24"/>
-        </w:rPr>
-      </w:pPr>
-    </w:p>
-    <w:p>
-      <w:pPr>
-        <w:pStyle w:val="KeinLeerraum"/>
-        <w:rPr>
-          <w:sz w:val="24"/>
-          <w:szCs w:val="24"/>
-        </w:rPr>
-      </w:pPr>
-    </w:p>
-    <w:p>
-      <w:pPr>
-        <w:pStyle w:val="KeinLeerraum"/>
-        <w:rPr>
-          <w:sz w:val="24"/>
-          <w:szCs w:val="24"/>
-        </w:rPr>
-      </w:pPr>
-    </w:p>
-    <w:p>
-      <w:pPr>
-        <w:pStyle w:val="KeinLeerraum"/>
-        <w:rPr>
-          <w:sz w:val="24"/>
-          <w:szCs w:val="24"/>
-        </w:rPr>
-      </w:pPr>
-    </w:p>
-    <w:p>
-      <w:pPr>
-        <w:pStyle w:val="KeinLeerraum"/>
-        <w:rPr>
-          <w:sz w:val="24"/>
-          <w:szCs w:val="24"/>
-        </w:rPr>
-      </w:pPr>
-    </w:p>
-    <w:p>
-      <w:pPr>
-        <w:pStyle w:val="KeinLeerraum"/>
-        <w:rPr>
-          <w:sz w:val="24"/>
-          <w:szCs w:val="24"/>
-        </w:rPr>
-      </w:pPr>
-    </w:p>
-    <w:p>
-      <w:pPr>
-        <w:pStyle w:val="KeinLeerraum"/>
-        <w:rPr>
-          <w:sz w:val="24"/>
-          <w:szCs w:val="24"/>
-        </w:rPr>
-      </w:pPr>
-    </w:p>
-    <w:p>
-      <w:pPr>
-        <w:pStyle w:val="KeinLeerraum"/>
-        <w:rPr>
-          <w:sz w:val="24"/>
-          <w:szCs w:val="24"/>
-        </w:rPr>
-      </w:pPr>
-    </w:p>
-    <w:p>
-      <w:pPr>
-        <w:pStyle w:val="KeinLeerraum"/>
-        <w:rPr>
-          <w:sz w:val="24"/>
-          <w:szCs w:val="24"/>
-        </w:rPr>
-      </w:pPr>
-    </w:p>
-    <w:p>
-      <w:pPr>
-        <w:pStyle w:val="KeinLeerraum"/>
-        <w:rPr>
-          <w:sz w:val="24"/>
-          <w:szCs w:val="24"/>
-        </w:rPr>
-      </w:pPr>
-    </w:p>
-    <w:p>
-      <w:pPr>
-        <w:pStyle w:val="KeinLeerraum"/>
-        <w:rPr>
-          <w:sz w:val="24"/>
-          <w:szCs w:val="24"/>
-        </w:rPr>
-      </w:pPr>
-    </w:p>
-    <w:p>
-      <w:pPr>
-        <w:pStyle w:val="KeinLeerraum"/>
-        <w:rPr>
-          <w:sz w:val="24"/>
-          <w:szCs w:val="24"/>
-        </w:rPr>
-      </w:pPr>
-    </w:p>
-    <w:p>
-      <w:pPr>
-        <w:pStyle w:val="KeinLeerraum"/>
-        <w:rPr>
-          <w:sz w:val="24"/>
-          <w:szCs w:val="24"/>
-        </w:rPr>
-      </w:pPr>
-    </w:p>
-    <w:p>
-      <w:pPr>
-        <w:pStyle w:val="berschrift1"/>
-      </w:pPr>
-      <w:bookmarkStart w:id="9" w:name="_Toc489540357"/>
-      <w:r>
-        <w:lastRenderedPageBreak/>
-        <w:t>Grundlagen</w:t>
-      </w:r>
-      <w:bookmarkEnd w:id="9"/>
-    </w:p>
-    <w:p/>
-    <w:p>
-      <w:r>
-        <w:t xml:space="preserve">In diesem Kapitel werden ein paar grundlegende Begriffe erklärt, die für diese </w:t>
-      </w:r>
-      <w:r>
-        <w:t xml:space="preserve">Bachelorarbeit </w:t>
-      </w:r>
-      <w:r>
-        <w:t>wichtig sind und nicht unbedingt jedem bekannt sind.</w:t>
-      </w:r>
-    </w:p>
-    <w:p/>
-    <w:p>
-      <w:pPr>
-        <w:pStyle w:val="berschrift2"/>
-      </w:pPr>
-      <w:bookmarkStart w:id="10" w:name="_Toc489540358"/>
-      <w:r>
-        <w:t xml:space="preserve">Grundlagen </w:t>
-      </w:r>
-      <w:bookmarkEnd w:id="10"/>
-      <w:r>
-        <w:t>Netz</w:t>
-      </w:r>
-      <w:r>
-        <w:t>werk</w:t>
-      </w:r>
-      <w:r>
-        <w:t xml:space="preserve">technik </w:t>
-      </w:r>
-    </w:p>
-    <w:p/>
-    <w:p>
-      <w:pPr>
-        <w:rPr>
-          <w:rFonts w:ascii="Arial" w:hAnsi="Arial" w:cs="Arial"/>
-        </w:rPr>
-      </w:pPr>
-      <w:r>
-        <w:rPr>
-          <w:rFonts w:ascii="Arial" w:hAnsi="Arial" w:cs="Arial"/>
-        </w:rPr>
-        <w:t>Es folgen einige wichtige Grundbegriffe aus der Netzwerktechnik.</w:t>
-      </w:r>
-    </w:p>
-    <w:p/>
-    <w:p>
-      <w:pPr>
-        <w:pStyle w:val="berschrift3"/>
-      </w:pPr>
-      <w:r>
-        <w:t>SNMP</w:t>
-      </w:r>
-    </w:p>
-    <w:p/>
-    <w:p>
-      <w:r>
-        <w:t xml:space="preserve">SNMP heißt ausgeschrieben </w:t>
-      </w:r>
-      <w:r>
-        <w:t>Simple Network Management Protocol</w:t>
-      </w:r>
-      <w:r>
-        <w:t>, was so viel wie einfaches Netzwerkverwaltungsprotokoll bedeutet. Der Kern SNMPs ist eine einfache Sammlung an Funktionalitäten (und den Informationen die diese Sammeln), welches Administratoren die Fähigkeiten verleiht den Status SNMP-basierter Geräte zu ändern. Beispielsweise lässt sich mit SNMP ein Interface eines Routers runterfahren oder man kann sich die Geschwindigkeit des Ethernets anzeigen lassen. SNMP ist auch dazu in der Lage die Temperatur eines Switches zu überwachen und zu warnen wenn diese zu heiß wird.</w:t>
-      </w:r>
-    </w:p>
-    <w:p>
-      <w:r>
-        <w:t>SNMP wird normalerweise mit dem verwalten von Routern in Verbindung gebracht, allerdings kann es auch für viele andere Gerätetypen verwendet werden.</w:t>
-      </w:r>
-      <w:r>
-        <w:t xml:space="preserve"> Während SNMPs Vorgänger SGMP entwickelt wurde um Internetrouter zu verwalten, kann man mit SNMP auch für Unis Systeme, Windows Systeme, Drucker, Modem Racks, Energiegeneratoren und noch mehr benutzt werden. Jedes Gerät auf dem Software läuft von der sich SNMP Informationen abrufen lassen kann verwalten werden. Dies ist nicht nur auf physische Geräte beschränkt und gilt auch für Software wie Webserver und Datenbanken.</w:t>
-      </w:r>
-      <w:r>
-        <w:rPr>
-          <w:rStyle w:val="Funotenzeichen"/>
-        </w:rPr>
-        <w:footnoteReference w:id="1"/>
-      </w:r>
-    </w:p>
-    <w:p/>
-    <w:p>
-      <w:pPr>
-        <w:pStyle w:val="berschrift3"/>
-      </w:pPr>
-      <w:r>
-        <w:t>DOCSIS</w:t>
-      </w:r>
-    </w:p>
-    <w:p/>
-    <w:p>
-      <w:r>
-        <w:t>„</w:t>
-      </w:r>
-      <w:r>
-        <w:t xml:space="preserve">Data Over Cable Service Interface </w:t>
-      </w:r>
-      <w:proofErr w:type="spellStart"/>
-      <w:r>
-        <w:t>Specification</w:t>
-      </w:r>
-      <w:proofErr w:type="spellEnd"/>
-      <w:r>
-        <w:t>“</w:t>
-      </w:r>
-      <w:r>
-        <w:t xml:space="preserve"> oder kurz DOCSIS ist ein Standard, der die Anforderungen für Datenübertragungen in einem Breitbandkabelnetz festlegt. Der wichtigste Anwendungsbereich von DOCSIS besteht in der schnellen Übertragung von Daten über bestehende Kabelfernsehnetze.</w:t>
-      </w:r>
-      <w:r>
-        <w:br/>
-      </w:r>
-    </w:p>
-    <w:p/>
-    <w:p>
-      <w:pPr>
-        <w:pStyle w:val="berschrift2"/>
-      </w:pPr>
-      <w:bookmarkStart w:id="11" w:name="_Toc489540359"/>
-      <w:r>
-        <w:t xml:space="preserve">Grundlagen </w:t>
-      </w:r>
-      <w:r>
-        <w:t>Geografische Informationssysteme (GIS)</w:t>
-      </w:r>
-      <w:bookmarkEnd w:id="11"/>
-    </w:p>
-    <w:p/>
-    <w:p>
-      <w:r>
-        <w:lastRenderedPageBreak/>
-        <w:t xml:space="preserve">Geografische Informationssysteme, </w:t>
-      </w:r>
-      <w:proofErr w:type="spellStart"/>
-      <w:r>
-        <w:t>Geoinfomationssysteme</w:t>
-      </w:r>
-      <w:proofErr w:type="spellEnd"/>
-      <w:r>
-        <w:t xml:space="preserve"> oder auch Räumliche Informationssystem beschreiben alle dasselbe und werden mit GIS abgekürzt. </w:t>
-      </w:r>
-    </w:p>
-    <w:p>
-      <w:r>
-        <w:t xml:space="preserve">Eine genaue Definition für ein GIS ist </w:t>
-      </w:r>
-      <w:r>
-        <w:t>„</w:t>
-      </w:r>
-      <w:r>
-        <w:t>Im Mittelpunkt der Ge</w:t>
-      </w:r>
-      <w:r>
-        <w:t>oinformatik stehen mit den Geoin</w:t>
-      </w:r>
-      <w:r>
-        <w:t>formationssystemen</w:t>
-      </w:r>
-      <w:r>
-        <w:t xml:space="preserve"> </w:t>
-      </w:r>
-      <w:r>
-        <w:t>raumbezogene Informationssysteme, die im Gegensatz zu den übrigen Informationssystemen</w:t>
-      </w:r>
-      <w:r>
-        <w:t xml:space="preserve"> </w:t>
-      </w:r>
-      <w:r>
-        <w:t>Geoobjekte der realen Welt modellieren und diese in ein digitales</w:t>
-      </w:r>
-      <w:r>
-        <w:t xml:space="preserve"> </w:t>
-      </w:r>
-      <w:r>
-        <w:t>Informationssyste</w:t>
-      </w:r>
-      <w:r>
-        <w:t>m abbilden … Das Besondere bei Geoin</w:t>
-      </w:r>
-      <w:r>
-        <w:t>formationssystemen ist, dass</w:t>
-      </w:r>
-      <w:r>
-        <w:t xml:space="preserve"> </w:t>
-      </w:r>
-      <w:r>
-        <w:t>Geoobjekte darüber hinaus Geometrie und Topologie als implizite und untrennbare</w:t>
-      </w:r>
-      <w:r>
-        <w:t xml:space="preserve"> </w:t>
-      </w:r>
-      <w:r>
-        <w:t>Bestandteile aufweisen! Die Verarbeitung derartiger raumbezogener Informationen</w:t>
+        <w:t>Verarbeitung derartiger raumbezogener Informationen</w:t>
       </w:r>
       <w:r>
         <w:t xml:space="preserve"> </w:t>
@@ -5249,43 +5010,21 @@
       <w:r>
         <w:t xml:space="preserve">Geokodierung bzw. </w:t>
       </w:r>
-      <w:proofErr w:type="spellStart"/>
-      <w:r>
-        <w:t>Geocoding</w:t>
-      </w:r>
-      <w:proofErr w:type="spellEnd"/>
-      <w:r>
-        <w:t xml:space="preserve"> bedeutet so viel wie, die </w:t>
-      </w:r>
-      <w:r>
-        <w:t xml:space="preserve">Erdgebundenen geografischen Informationen digital so darzustellen, das man sie mithilfe eines Computers </w:t>
-      </w:r>
-      <w:proofErr w:type="spellStart"/>
-      <w:r>
-        <w:t>mappen</w:t>
-      </w:r>
-      <w:proofErr w:type="spellEnd"/>
-      <w:r>
-        <w:t xml:space="preserve"> kann.</w:t>
-      </w:r>
-    </w:p>
-    <w:p>
-      <w:r>
-        <w:t xml:space="preserve">Unter dem Vorgang der </w:t>
-      </w:r>
-      <w:proofErr w:type="spellStart"/>
-      <w:r>
-        <w:t>Georeferenzierung</w:t>
-      </w:r>
-      <w:proofErr w:type="spellEnd"/>
-      <w:r>
-        <w:t>, Geokodierung, Geotagging oder Verortung versteht man die Zuweisung raumbezogener Informationen, der Georeferenz, zu einem Datensatz.</w:t>
-      </w:r>
-    </w:p>
-    <w:p/>
-    <w:p>
-      <w:r>
-        <w:lastRenderedPageBreak/>
+      <w:r>
+        <w:t xml:space="preserve">Geocoding bedeutet so viel wie, die </w:t>
+      </w:r>
+      <w:r>
+        <w:t>Erdgebundenen geografischen Informationen digital so darzustellen, das man sie mithilfe eines Computers mappen kann.</w:t>
+      </w:r>
+    </w:p>
+    <w:p>
+      <w:r>
+        <w:t>Unter dem Vorgang der Georeferenzierung, Geokodierung, Geotagging oder Verortung versteht man die Zuweisung raumbezogener Informationen, der Georeferenz, zu einem Datensatz.</w:t>
+      </w:r>
+    </w:p>
+    <w:p/>
+    <w:p>
+      <w:r>
         <w:t>Für das Projekt besonders wichtig ist hierbei die Adresskodierung. Unter Zuhi</w:t>
       </w:r>
       <w:r>
@@ -5304,6 +5043,7 @@
           <w:noProof/>
           <w:lang w:eastAsia="de-DE"/>
         </w:rPr>
+        <w:lastRenderedPageBreak/>
         <w:drawing>
           <wp:inline distT="0" distB="0" distL="0" distR="0">
             <wp:extent cx="5759450" cy="1339215"/>
@@ -5351,51 +5091,25 @@
       <w:pPr>
         <w:pStyle w:val="Beschriftung"/>
       </w:pPr>
-      <w:r>
-        <w:fldChar w:fldCharType="begin"/>
-      </w:r>
-      <w:r>
-        <w:instrText xml:space="preserve"> STYLEREF 1 \s </w:instrText>
-      </w:r>
-      <w:r>
-        <w:fldChar w:fldCharType="separate"/>
-      </w:r>
-      <w:r>
-        <w:rPr>
-          <w:noProof/>
-        </w:rPr>
-        <w:t>2</w:t>
-      </w:r>
-      <w:r>
-        <w:rPr>
-          <w:noProof/>
-        </w:rPr>
-        <w:fldChar w:fldCharType="end"/>
-      </w:r>
+      <w:fldSimple w:instr=" STYLEREF 1 \s ">
+        <w:r>
+          <w:rPr>
+            <w:noProof/>
+          </w:rPr>
+          <w:t>2</w:t>
+        </w:r>
+      </w:fldSimple>
       <w:r>
         <w:t>.</w:t>
       </w:r>
-      <w:r>
-        <w:fldChar w:fldCharType="begin"/>
-      </w:r>
-      <w:r>
-        <w:instrText xml:space="preserve"> SEQ Abbildung \* ROMAN \s 1 </w:instrText>
-      </w:r>
-      <w:r>
-        <w:fldChar w:fldCharType="separate"/>
-      </w:r>
-      <w:r>
-        <w:rPr>
-          <w:noProof/>
-        </w:rPr>
-        <w:t>I</w:t>
-      </w:r>
-      <w:r>
-        <w:rPr>
-          <w:noProof/>
-        </w:rPr>
-        <w:fldChar w:fldCharType="end"/>
-      </w:r>
+      <w:fldSimple w:instr=" SEQ Abbildung \* ROMAN \s 1 ">
+        <w:r>
+          <w:rPr>
+            <w:noProof/>
+          </w:rPr>
+          <w:t>I</w:t>
+        </w:r>
+      </w:fldSimple>
       <w:r>
         <w:t xml:space="preserve"> Datenbezug Adresskodierung</w:t>
       </w:r>
@@ -5416,12 +5130,10 @@
       <w:r>
         <w:t xml:space="preserve">GML und </w:t>
       </w:r>
-      <w:proofErr w:type="spellStart"/>
       <w:r>
         <w:t>GeoJson</w:t>
       </w:r>
       <w:bookmarkEnd w:id="14"/>
-      <w:proofErr w:type="spellEnd"/>
     </w:p>
     <w:p/>
     <w:p>
@@ -5432,23 +5144,7 @@
         <w:t xml:space="preserve">Innerhalb der </w:t>
       </w:r>
       <w:r>
-        <w:t xml:space="preserve">Open </w:t>
-      </w:r>
-      <w:proofErr w:type="spellStart"/>
-      <w:r>
-        <w:t>Geospatial</w:t>
-      </w:r>
-      <w:proofErr w:type="spellEnd"/>
-      <w:r>
-        <w:t xml:space="preserve"> </w:t>
-      </w:r>
-      <w:proofErr w:type="spellStart"/>
-      <w:r>
-        <w:t>Consortium</w:t>
-      </w:r>
-      <w:proofErr w:type="spellEnd"/>
-      <w:r>
-        <w:t xml:space="preserve"> (</w:t>
+        <w:t>Open Geospatial Consortium (</w:t>
       </w:r>
       <w:r>
         <w:t>OGC</w:t>
@@ -5457,15 +5153,7 @@
         <w:t>)</w:t>
       </w:r>
       <w:r>
-        <w:t xml:space="preserve"> hat das Feature </w:t>
-      </w:r>
-      <w:proofErr w:type="spellStart"/>
-      <w:r>
-        <w:t>Geometry</w:t>
-      </w:r>
-      <w:proofErr w:type="spellEnd"/>
-      <w:r>
-        <w:t xml:space="preserve"> Model, das als ein abstraktes, implementierungsunabhängiges, konzeptionelles Datenmodell die räumlichen Eigenschaften von Geoobjekten beschreibt, eine zentrale Bedeutung.</w:t>
+        <w:t xml:space="preserve"> hat das Feature Geometry Model, das als ein abstraktes, implementierungsunabhängiges, konzeptionelles Datenmodell die räumlichen Eigenschaften von Geoobjekten beschreibt, eine zentrale Bedeutung.</w:t>
       </w:r>
       <w:r>
         <w:t>“</w:t>
@@ -5482,23 +5170,7 @@
         <w:t>„</w:t>
       </w:r>
       <w:r>
-        <w:t xml:space="preserve">Die </w:t>
-      </w:r>
-      <w:proofErr w:type="spellStart"/>
-      <w:r>
-        <w:t>Geography</w:t>
-      </w:r>
-      <w:proofErr w:type="spellEnd"/>
-      <w:r>
-        <w:t xml:space="preserve"> Markup Language (GML), die auf dem Feature </w:t>
-      </w:r>
-      <w:proofErr w:type="spellStart"/>
-      <w:r>
-        <w:t>Geometry</w:t>
-      </w:r>
-      <w:proofErr w:type="spellEnd"/>
-      <w:r>
-        <w:t xml:space="preserve"> Model beruht, stellt eine XML-basiert</w:t>
+        <w:t>Die Geography Markup Language (GML), die auf dem Feature Geometry Model beruht, stellt eine XML-basiert</w:t>
       </w:r>
       <w:r>
         <w:t>e Beschreibung von Geodaten dar</w:t>
@@ -5507,23 +5179,7 @@
         <w:t xml:space="preserve"> … </w:t>
       </w:r>
       <w:r>
-        <w:t>Das OGC beschreibt Geoobjekte als sog. Features mit den Bestandteilen "Element Property", die allgemeine Informationen zum Geoobjekt enthalten, und mit den Bestandteilen "Geometrie Property", modelliert durch geometrische Basistypen (Geometrische Primitive) ,,Point", ,,</w:t>
-      </w:r>
-      <w:proofErr w:type="spellStart"/>
-      <w:r>
-        <w:t>LineString</w:t>
-      </w:r>
-      <w:proofErr w:type="spellEnd"/>
-      <w:r>
-        <w:t>", "</w:t>
-      </w:r>
-      <w:proofErr w:type="spellStart"/>
-      <w:r>
-        <w:t>LinearRing</w:t>
-      </w:r>
-      <w:proofErr w:type="spellEnd"/>
-      <w:r>
-        <w:t>" oder ,,Polygon" sowie durch komplexere, agg</w:t>
+        <w:t>Das OGC beschreibt Geoobjekte als sog. Features mit den Bestandteilen "Element Property", die allgemeine Informationen zum Geoobjekt enthalten, und mit den Bestandteilen "Geometrie Property", modelliert durch geometrische Basistypen (Geometrische Primitive) ,,Point", ,,LineString", "LinearRing" oder ,,Polygon" sowie durch komplexere, agg</w:t>
       </w:r>
       <w:r>
         <w:t>regierte Mengen dieser Objekte.</w:t>
@@ -5547,7 +5203,6 @@
           <w:noProof/>
           <w:lang w:eastAsia="de-DE"/>
         </w:rPr>
-        <w:lastRenderedPageBreak/>
         <w:drawing>
           <wp:inline distT="0" distB="0" distL="0" distR="0">
             <wp:extent cx="4663844" cy="2065199"/>
@@ -5595,60 +5250,32 @@
       <w:pPr>
         <w:pStyle w:val="Beschriftung"/>
       </w:pPr>
-      <w:r>
-        <w:fldChar w:fldCharType="begin"/>
-      </w:r>
-      <w:r>
-        <w:instrText xml:space="preserve"> STYLEREF 1</w:instrText>
-      </w:r>
-      <w:r>
-        <w:instrText xml:space="preserve"> \s </w:instrText>
-      </w:r>
-      <w:r>
-        <w:fldChar w:fldCharType="separate"/>
-      </w:r>
-      <w:r>
-        <w:rPr>
-          <w:noProof/>
-        </w:rPr>
-        <w:t>2</w:t>
-      </w:r>
-      <w:r>
-        <w:rPr>
-          <w:noProof/>
-        </w:rPr>
-        <w:fldChar w:fldCharType="end"/>
-      </w:r>
+      <w:fldSimple w:instr=" STYLEREF 1 \s ">
+        <w:r>
+          <w:rPr>
+            <w:noProof/>
+          </w:rPr>
+          <w:t>2</w:t>
+        </w:r>
+      </w:fldSimple>
       <w:r>
         <w:t>.</w:t>
       </w:r>
-      <w:r>
-        <w:fldChar w:fldCharType="begin"/>
-      </w:r>
-      <w:r>
-        <w:instrText xml:space="preserve"> SEQ Abbildung \* ROMAN \s 1 </w:instrText>
-      </w:r>
-      <w:r>
-        <w:fldChar w:fldCharType="separate"/>
-      </w:r>
-      <w:r>
-        <w:rPr>
-          <w:noProof/>
-        </w:rPr>
-        <w:t>II</w:t>
-      </w:r>
-      <w:r>
-        <w:rPr>
-          <w:noProof/>
-        </w:rPr>
-        <w:fldChar w:fldCharType="end"/>
-      </w:r>
+      <w:fldSimple w:instr=" SEQ Abbildung \* ROMAN \s 1 ">
+        <w:r>
+          <w:rPr>
+            <w:noProof/>
+          </w:rPr>
+          <w:t>II</w:t>
+        </w:r>
+      </w:fldSimple>
       <w:r>
         <w:t xml:space="preserve"> Beispiel für ein Feature in GML</w:t>
       </w:r>
     </w:p>
     <w:p>
       <w:r>
+        <w:lastRenderedPageBreak/>
         <w:t>Zu GML</w:t>
       </w:r>
       <w:r>
@@ -5658,15 +5285,7 @@
         <w:t>für die</w:t>
       </w:r>
       <w:r>
-        <w:t xml:space="preserve"> JavaScript </w:t>
-      </w:r>
-      <w:proofErr w:type="spellStart"/>
-      <w:r>
-        <w:t>Object</w:t>
-      </w:r>
-      <w:proofErr w:type="spellEnd"/>
-      <w:r>
-        <w:t xml:space="preserve"> Notation (JSON), das GeoJSON. </w:t>
+        <w:t xml:space="preserve"> JavaScript Object Notation (JSON), das GeoJSON. </w:t>
       </w:r>
       <w:r>
         <w:t xml:space="preserve">Dies ist besonders bei Web-GIS sehr verbreitet, da hier auf Clientseite in der Regel sehr viele auf JS beruhende Frameworks verwendet werden. </w:t>
@@ -5728,66 +5347,32 @@
       <w:pPr>
         <w:pStyle w:val="Beschriftung"/>
       </w:pPr>
-      <w:r>
-        <w:fldChar w:fldCharType="begin"/>
-      </w:r>
-      <w:r>
-        <w:instrText xml:space="preserve"> STYLEREF 1 \s </w:instrText>
-      </w:r>
-      <w:r>
-        <w:fldChar w:fldCharType="separate"/>
-      </w:r>
-      <w:r>
-        <w:rPr>
-          <w:noProof/>
-        </w:rPr>
-        <w:t>2</w:t>
-      </w:r>
-      <w:r>
-        <w:rPr>
-          <w:noProof/>
-        </w:rPr>
-        <w:fldChar w:fldCharType="end"/>
-      </w:r>
+      <w:fldSimple w:instr=" STYLEREF 1 \s ">
+        <w:r>
+          <w:rPr>
+            <w:noProof/>
+          </w:rPr>
+          <w:t>2</w:t>
+        </w:r>
+      </w:fldSimple>
       <w:r>
         <w:t>.</w:t>
       </w:r>
-      <w:r>
-        <w:fldChar w:fldCharType="begin"/>
-      </w:r>
-      <w:r>
-        <w:instrText xml:space="preserve"> SEQ Abbildung \* ROMAN \s 1 </w:instrText>
-      </w:r>
-      <w:r>
-        <w:fldChar w:fldCharType="separate"/>
-      </w:r>
-      <w:r>
-        <w:rPr>
-          <w:noProof/>
-        </w:rPr>
-        <w:t>III</w:t>
-      </w:r>
-      <w:r>
-        <w:rPr>
-          <w:noProof/>
-        </w:rPr>
-        <w:fldChar w:fldCharType="end"/>
-      </w:r>
+      <w:fldSimple w:instr=" SEQ Abbildung \* ROMAN \s 1 ">
+        <w:r>
+          <w:rPr>
+            <w:noProof/>
+          </w:rPr>
+          <w:t>III</w:t>
+        </w:r>
+      </w:fldSimple>
       <w:r>
         <w:t xml:space="preserve"> Beispiel für ein GeoJSON</w:t>
       </w:r>
     </w:p>
     <w:p>
       <w:r>
-        <w:t xml:space="preserve">In der obigen Abbildung sieht man ein Beispiel für eine GeoJSON. Ein valides GeoJSON hat immer den type </w:t>
-      </w:r>
-      <w:proofErr w:type="spellStart"/>
-      <w:r>
-        <w:t>FeatureCollection</w:t>
-      </w:r>
-      <w:proofErr w:type="spellEnd"/>
-      <w:r>
-        <w:t xml:space="preserve"> </w:t>
+        <w:t xml:space="preserve">In der obigen Abbildung sieht man ein Beispiel für eine GeoJSON. Ein valides GeoJSON hat immer den type FeatureCollection </w:t>
       </w:r>
       <w:r>
         <w:t>und ein F</w:t>
@@ -5795,32 +5380,11 @@
       <w:r>
         <w:t xml:space="preserve">eatures Array innerhalb dessen einzelne Features aufgelistet werden. Ein Feature wiederum besteht immer aus einem </w:t>
       </w:r>
-      <w:proofErr w:type="spellStart"/>
       <w:r>
         <w:t>G</w:t>
       </w:r>
       <w:r>
-        <w:t>eometryfeld</w:t>
-      </w:r>
-      <w:proofErr w:type="spellEnd"/>
-      <w:r>
-        <w:t xml:space="preserve"> im dem die Koordinaten und der Typ des </w:t>
-      </w:r>
-      <w:proofErr w:type="spellStart"/>
-      <w:r>
-        <w:t>Geoobjects</w:t>
-      </w:r>
-      <w:proofErr w:type="spellEnd"/>
-      <w:r>
-        <w:t xml:space="preserve"> angegeben sind und aus einem </w:t>
-      </w:r>
-      <w:proofErr w:type="spellStart"/>
-      <w:r>
-        <w:t>Propertiesfeld</w:t>
-      </w:r>
-      <w:proofErr w:type="spellEnd"/>
-      <w:r>
-        <w:t xml:space="preserve"> in beliebige Daten stehen können.</w:t>
+        <w:t>eometryfeld im dem die Koordinaten und der Typ des Geoobjects angegeben sind und aus einem Propertiesfeld in beliebige Daten stehen können.</w:t>
       </w:r>
     </w:p>
     <w:p>
@@ -5860,26 +5424,6 @@
         <w:t>&gt;Ich hätte es gerne drin, bin allerdings bisher nicht sonderlich zufrieden mit diesem Abschnitt&lt;</w:t>
       </w:r>
     </w:p>
-    <w:p/>
-    <w:p/>
-    <w:p/>
-    <w:p/>
-    <w:p/>
-    <w:p/>
-    <w:p/>
-    <w:p/>
-    <w:p/>
-    <w:p/>
-    <w:p/>
-    <w:p/>
-    <w:p/>
-    <w:p/>
-    <w:p/>
-    <w:p/>
-    <w:p/>
-    <w:p/>
-    <w:p/>
-    <w:p/>
     <w:p/>
     <w:p/>
     <w:p/>
@@ -5926,31 +5470,7 @@
     <w:p/>
     <w:p>
       <w:r>
-        <w:t xml:space="preserve">Als Grundkonzept für die Anwendung dient ein Web-GIS. Das heißt wir unterteilen die Applikation in ein Client-Server Produkt. Desweiterem teilt sich die Serverseite </w:t>
-      </w:r>
-      <w:proofErr w:type="spellStart"/>
-      <w:r>
-        <w:t>nocheinmal</w:t>
-      </w:r>
-      <w:proofErr w:type="spellEnd"/>
-      <w:r>
-        <w:t xml:space="preserve"> zwischen </w:t>
-      </w:r>
-      <w:proofErr w:type="spellStart"/>
-      <w:r>
-        <w:t>Websever</w:t>
-      </w:r>
-      <w:proofErr w:type="spellEnd"/>
-      <w:r>
-        <w:t xml:space="preserve">, auf dem neben der Seitenauslieferung an den Client auch die Anwendungslogik implementiert wird und dem </w:t>
-      </w:r>
-      <w:proofErr w:type="spellStart"/>
-      <w:r>
-        <w:t>Map</w:t>
-      </w:r>
-      <w:proofErr w:type="spellEnd"/>
-      <w:r>
-        <w:t>-Server der die Kartendaten an die Clientseite liefert.</w:t>
+        <w:t>Als Grundkonzept für die Anwendung dient ein Web-GIS. Das heißt wir unterteilen die Applikation in ein Client-Server Produkt. Desweiterem teilt sich die Serverseite nocheinmal zwischen Websever, auf dem neben der Seitenauslieferung an den Client auch die Anwendungslogik implementiert wird und dem Map-Server der die Kartendaten an die Clientseite liefert.</w:t>
       </w:r>
     </w:p>
     <w:p>
@@ -5975,92 +5495,12 @@
     </w:p>
     <w:p>
       <w:r>
-        <w:t xml:space="preserve">Die allermeisten Services zur Kartendarstellung fordern allerdings Geokoordinaten zur Lokalisation. Hier kommt ein so genannter </w:t>
-      </w:r>
-      <w:proofErr w:type="spellStart"/>
-      <w:r>
-        <w:t>Geocoder</w:t>
-      </w:r>
-      <w:proofErr w:type="spellEnd"/>
-      <w:r>
-        <w:t xml:space="preserve"> zum Einsatz. Dies ist eine Software die mithilfe einer Datenbank Zuordnungen zwischen Adressdaten und Geokoordinaten vornehmen kann. </w:t>
-      </w:r>
-      <w:proofErr w:type="spellStart"/>
-      <w:r>
-        <w:t>Nominatim</w:t>
-      </w:r>
-      <w:proofErr w:type="spellEnd"/>
-      <w:r>
-        <w:t xml:space="preserve"> ist eine verbreitete und freie Softwarelösung für so etwas. Es gibt auch viele kommerzielle Angebote im Bereich </w:t>
-      </w:r>
-      <w:proofErr w:type="spellStart"/>
-      <w:r>
-        <w:t>Geocoding</w:t>
-      </w:r>
-      <w:proofErr w:type="spellEnd"/>
-      <w:r>
-        <w:t xml:space="preserve">. Hier sollte man beachten das </w:t>
-      </w:r>
-      <w:proofErr w:type="spellStart"/>
-      <w:r>
-        <w:t>Geocoder</w:t>
-      </w:r>
-      <w:proofErr w:type="spellEnd"/>
-      <w:r>
-        <w:t xml:space="preserve"> und der </w:t>
-      </w:r>
-      <w:proofErr w:type="spellStart"/>
-      <w:r>
-        <w:t>Mapserver</w:t>
-      </w:r>
-      <w:proofErr w:type="spellEnd"/>
-      <w:r>
-        <w:t xml:space="preserve"> denselben Datenstand nutzen. Andernfalls kann es gerade bei Neubauten zu Unregelmäßigkeiten kommen. Besonders wenn man den </w:t>
-      </w:r>
-      <w:proofErr w:type="spellStart"/>
-      <w:r>
-        <w:t>Geocoder</w:t>
-      </w:r>
-      <w:proofErr w:type="spellEnd"/>
-      <w:r>
-        <w:t xml:space="preserve"> selbst betreibt sollte man Regelmäßig die Kartendaten auf den neusten Stand bringen. Die meisten Anwendungen basieren entweder auf den Daten von </w:t>
-      </w:r>
-      <w:proofErr w:type="spellStart"/>
-      <w:r>
-        <w:t>Googlemaps</w:t>
-      </w:r>
-      <w:proofErr w:type="spellEnd"/>
-      <w:r>
-        <w:t xml:space="preserve"> oder Openstreetmap.</w:t>
-      </w:r>
-    </w:p>
-    <w:p>
-      <w:r>
-        <w:t xml:space="preserve">Nun haben wir zu unseren Modemdaten und der Adresse die entsprechenden Geokoordinaten. Bevor wir diese in unsere Karte einspeisen können müssen wir die Daten noch in ein vom </w:t>
-      </w:r>
-      <w:proofErr w:type="spellStart"/>
-      <w:r>
-        <w:t>Mapframework</w:t>
-      </w:r>
-      <w:proofErr w:type="spellEnd"/>
-      <w:r>
-        <w:t xml:space="preserve"> akzeptiertes Datenformat übertragen. Die meisten Clientseitigen </w:t>
-      </w:r>
-      <w:proofErr w:type="spellStart"/>
-      <w:r>
-        <w:t>Mapframeworks</w:t>
-      </w:r>
-      <w:proofErr w:type="spellEnd"/>
-      <w:r>
-        <w:t xml:space="preserve"> basieren auf JS und verwenden deshalb das </w:t>
-      </w:r>
-      <w:proofErr w:type="spellStart"/>
-      <w:r>
-        <w:t>GeoJSON</w:t>
-      </w:r>
-      <w:proofErr w:type="spellEnd"/>
-      <w:r>
-        <w:t xml:space="preserve">-Format. </w:t>
+        <w:t>Die allermeisten Services zur Kartendarstellung fordern allerdings Geokoordinaten zur Lokalisation. Hier kommt ein so genannter Geocoder zum Einsatz. Dies ist eine Software die mithilfe einer Datenbank Zuordnungen zwischen Adressdaten und Geokoordinaten vornehmen kann. Nominatim ist eine verbreitete und freie Softwarelösung für so etwas. Es gibt auch viele kommerzielle Angebote im Bereich Geocoding. Hier sollte man beachten das Geocoder und der Mapserver denselben Datenstand nutzen. Andernfalls kann es gerade bei Neubauten zu Unregelmäßigkeiten kommen. Besonders wenn man den Geocoder selbst betreibt sollte man Regelmäßig die Kartendaten auf den neusten Stand bringen. Die meisten Anwendungen basieren entweder auf den Daten von Googlemaps oder Openstreetmap.</w:t>
+      </w:r>
+    </w:p>
+    <w:p>
+      <w:r>
+        <w:t xml:space="preserve">Nun haben wir zu unseren Modemdaten und der Adresse die entsprechenden Geokoordinaten. Bevor wir diese in unsere Karte einspeisen können müssen wir die Daten noch in ein vom Mapframework akzeptiertes Datenformat übertragen. Die meisten Clientseitigen Mapframeworks basieren auf JS und verwenden deshalb das GeoJSON-Format. </w:t>
       </w:r>
     </w:p>
     <w:p>
@@ -6070,23 +5510,7 @@
     </w:p>
     <w:p>
       <w:r>
-        <w:t xml:space="preserve">Das fertige </w:t>
-      </w:r>
-      <w:proofErr w:type="spellStart"/>
-      <w:r>
-        <w:t>GeoJSON</w:t>
-      </w:r>
-      <w:proofErr w:type="spellEnd"/>
-      <w:r>
-        <w:t xml:space="preserve"> kann nun vom Server bereitgestellt werden um dann von der Clientseite der Software aufgerufen und in die Karte geladen werden. Es gäbe auch </w:t>
-      </w:r>
-      <w:proofErr w:type="spellStart"/>
-      <w:r>
-        <w:t>Geocoding</w:t>
-      </w:r>
-      <w:proofErr w:type="spellEnd"/>
-      <w:r>
-        <w:t xml:space="preserve"> Lösungen die sich Clientseitig nutzen lassen. Bei der Menge an Anfragen würde dies allerdings zu einer sehr schlechten Performance der Webanwendung führen. Zudem wäre es eine Ressourcenverschwendung bei jedem Aufruf erneut alle Adressen neu zu Koordinaten umzuformen.</w:t>
+        <w:t>Das fertige GeoJSON kann nun vom Server bereitgestellt werden um dann von der Clientseite der Software aufgerufen und in die Karte geladen werden. Es gäbe auch Geocoding Lösungen die sich Clientseitig nutzen lassen. Bei der Menge an Anfragen würde dies allerdings zu einer sehr schlechten Performance der Webanwendung führen. Zudem wäre es eine Ressourcenverschwendung bei jedem Aufruf erneut alle Adressen neu zu Koordinaten umzuformen.</w:t>
       </w:r>
     </w:p>
     <w:p/>
@@ -6101,49 +5525,17 @@
     <w:p/>
     <w:p>
       <w:r>
-        <w:t xml:space="preserve">Zur Kartendarstellung wird serverseitig eine </w:t>
-      </w:r>
-      <w:proofErr w:type="spellStart"/>
-      <w:r>
-        <w:t>GeoJSON</w:t>
-      </w:r>
-      <w:proofErr w:type="spellEnd"/>
-      <w:r>
-        <w:t xml:space="preserve"> Datei erstellt (siehe 4.1), welche eine Auflistung der Modems und ihre zugehörigen Koordinaten enthält. Die Datei wird beim Aufruf der Kartenansicht an den Client geschickt. </w:t>
-      </w:r>
-    </w:p>
-    <w:p>
-      <w:r>
-        <w:t xml:space="preserve">Dieses </w:t>
-      </w:r>
-      <w:proofErr w:type="spellStart"/>
-      <w:r>
-        <w:t>GeoJSON</w:t>
-      </w:r>
-      <w:proofErr w:type="spellEnd"/>
-      <w:r>
-        <w:t xml:space="preserve"> wird nun clientseitig mehrfach verwendet. Einmal um alle Modems auf der Karte als Punkte darzustellen. Dafür wird die Karte über die entsprechende Schnittstelle mit dem </w:t>
-      </w:r>
-      <w:proofErr w:type="spellStart"/>
-      <w:r>
-        <w:t>GeoJSON</w:t>
-      </w:r>
-      <w:proofErr w:type="spellEnd"/>
-      <w:r>
-        <w:t xml:space="preserve"> gespeist. Hierbei lassen sich eine Vielzahl an Angaben über die Darstellung machen. Neben Farbe und Größe der Punkte kann man beispielsweise auch die Größenveränderungen beim Heraus- bzw. Hineinzoomen einstellen.</w:t>
-      </w:r>
-    </w:p>
-    <w:p>
-      <w:r>
-        <w:t xml:space="preserve">Desweiterem wird mithilfe des </w:t>
-      </w:r>
-      <w:proofErr w:type="spellStart"/>
-      <w:r>
-        <w:t>GeoJSON</w:t>
-      </w:r>
-      <w:proofErr w:type="spellEnd"/>
-      <w:r>
-        <w:t xml:space="preserve"> noch eine Auflistung aller Modems erstellt. In dieser kann man einige wichtige Daten in Bezug auf die Modems darstellen. </w:t>
+        <w:t xml:space="preserve">Zur Kartendarstellung wird serverseitig eine GeoJSON Datei erstellt (siehe 4.1), welche eine Auflistung der Modems und ihre zugehörigen Koordinaten enthält. Die Datei wird beim Aufruf der Kartenansicht an den Client geschickt. </w:t>
+      </w:r>
+    </w:p>
+    <w:p>
+      <w:r>
+        <w:t>Dieses GeoJSON wird nun clientseitig mehrfach verwendet. Einmal um alle Modems auf der Karte als Punkte darzustellen. Dafür wird die Karte über die entsprechende Schnittstelle mit dem GeoJSON gespeist. Hierbei lassen sich eine Vielzahl an Angaben über die Darstellung machen. Neben Farbe und Größe der Punkte kann man beispielsweise auch die Größenveränderungen beim Heraus- bzw. Hineinzoomen einstellen.</w:t>
+      </w:r>
+    </w:p>
+    <w:p>
+      <w:r>
+        <w:t xml:space="preserve">Desweiterem wird mithilfe des GeoJSON noch eine Auflistung aller Modems erstellt. In dieser kann man einige wichtige Daten in Bezug auf die Modems darstellen. </w:t>
       </w:r>
     </w:p>
     <w:p/>
@@ -6173,20 +5565,6 @@
       <w:bookmarkEnd w:id="17"/>
     </w:p>
     <w:p/>
-    <w:p>
-      <w:r>
-        <w:t>A</w:t>
-      </w:r>
-      <w:r>
-        <w:t>usführliche Darlegung welche Technologien verwendet wurden. Eine Darstellung als Bild, dazu Beschreibung und viel Geschwafel warum eben diese genommen wurden und nicht andere.</w:t>
-      </w:r>
-    </w:p>
-    <w:p>
-      <w:r>
-        <w:t>Die Grafik nur mit der Groben Architektur, alle einzelnen Technologien/Frameworks/Bibliotheken könnte man extra noch auflisten, oder falls so gewünscht in den Anhang packen.</w:t>
-      </w:r>
-    </w:p>
-    <w:p/>
     <w:p/>
     <w:p/>
     <w:p>
@@ -6200,242 +5578,180 @@
           <w:u w:val="single"/>
         </w:rPr>
       </w:pPr>
-      <w:proofErr w:type="spellStart"/>
       <w:r>
         <w:rPr>
           <w:u w:val="single"/>
         </w:rPr>
-        <w:t>Webstack</w:t>
-      </w:r>
-      <w:proofErr w:type="spellEnd"/>
-      <w:r>
+        <w:t>Webstack:</w:t>
+      </w:r>
+    </w:p>
+    <w:p>
+      <w:r>
+        <w:t xml:space="preserve">Für die Serverseite bietet sich aufgrund der Vorhandenen Software der Firma Komro das Flask-Framework mit Python als Programmiersprache an. </w:t>
+      </w:r>
+      <w:r>
+        <w:t>Flask bringt einen eigenen Webserver mit.</w:t>
+      </w:r>
+    </w:p>
+    <w:p>
+      <w:r>
+        <w:t>Clientseitig kommt neben den Standards HTML5, CSS und nativem JavaScript auch J</w:t>
+      </w:r>
+      <w:r>
+        <w:t>Q</w:t>
+      </w:r>
+      <w:r>
+        <w:t xml:space="preserve">uery zum Einsatz. </w:t>
+      </w:r>
+    </w:p>
+    <w:p>
+      <w:r>
+        <w:t>Als Datenbank der Wahl eignet sich Postgres. Nicht nur ist diese bereits beim A</w:t>
+      </w:r>
+      <w:r>
+        <w:t>uftraggeber</w:t>
+      </w:r>
+      <w:r>
+        <w:t xml:space="preserve"> recht verbreitet</w:t>
+      </w:r>
+      <w:r>
+        <w:t>, Postgres hat auch noch die beste Unterstützung zum Speichern von Geodaten.</w:t>
+      </w:r>
+    </w:p>
+    <w:p>
+      <w:r>
+        <w:lastRenderedPageBreak/>
+        <w:t xml:space="preserve">Für den späteren Livebetrieb wird ein zusätzlicher Webserver empfohlen. </w:t>
+      </w:r>
+    </w:p>
+    <w:p>
+      <w:pPr>
         <w:rPr>
           <w:u w:val="single"/>
         </w:rPr>
-        <w:t>:</w:t>
-      </w:r>
-    </w:p>
-    <w:p>
-      <w:r>
-        <w:lastRenderedPageBreak/>
-        <w:t xml:space="preserve">Für die Serverseite bietet sich aufgrund der Vorhandenen Software der Firma Komro das </w:t>
-      </w:r>
-      <w:proofErr w:type="spellStart"/>
-      <w:r>
-        <w:t>Flask</w:t>
-      </w:r>
-      <w:proofErr w:type="spellEnd"/>
-      <w:r>
-        <w:t xml:space="preserve">-Framework mit Python als Programmiersprache an. </w:t>
-      </w:r>
-      <w:proofErr w:type="spellStart"/>
-      <w:r>
-        <w:t>Flask</w:t>
-      </w:r>
-      <w:proofErr w:type="spellEnd"/>
-      <w:r>
-        <w:t xml:space="preserve"> bringt einen eigenen Webserver mit.</w:t>
-      </w:r>
-    </w:p>
-    <w:p>
-      <w:r>
-        <w:t xml:space="preserve">Clientseitig kommt neben den Standards HTML5, CSS und nativem JavaScript auch </w:t>
-      </w:r>
-      <w:proofErr w:type="spellStart"/>
-      <w:r>
-        <w:t>J</w:t>
-      </w:r>
-      <w:r>
-        <w:t>Q</w:t>
-      </w:r>
-      <w:r>
-        <w:t>uery</w:t>
-      </w:r>
-      <w:proofErr w:type="spellEnd"/>
-      <w:r>
-        <w:t xml:space="preserve"> zum Einsatz. </w:t>
-      </w:r>
-    </w:p>
-    <w:p>
-      <w:r>
-        <w:t xml:space="preserve">Als Datenbank der Wahl eignet sich </w:t>
-      </w:r>
-      <w:proofErr w:type="spellStart"/>
-      <w:r>
-        <w:t>Postgres</w:t>
-      </w:r>
-      <w:proofErr w:type="spellEnd"/>
-      <w:r>
-        <w:t>. Nicht nur ist diese bereits beim A</w:t>
-      </w:r>
-      <w:r>
-        <w:t>uftraggeber</w:t>
-      </w:r>
-      <w:r>
-        <w:t xml:space="preserve"> recht verbreitet</w:t>
-      </w:r>
-      <w:r>
-        <w:t xml:space="preserve">, </w:t>
-      </w:r>
-      <w:proofErr w:type="spellStart"/>
-      <w:r>
-        <w:t>Postgres</w:t>
-      </w:r>
-      <w:proofErr w:type="spellEnd"/>
-      <w:r>
-        <w:t xml:space="preserve"> hat auch noch die beste Unterstützung zum Speichern von Geodaten.</w:t>
-      </w:r>
-    </w:p>
-    <w:p>
-      <w:r>
-        <w:t xml:space="preserve">Für den späteren Livebetrieb wird ein zusätzlicher Webserver empfohlen. </w:t>
-      </w:r>
-    </w:p>
-    <w:p>
-      <w:pPr>
+      </w:pPr>
+      <w:r>
         <w:rPr>
           <w:u w:val="single"/>
         </w:rPr>
-      </w:pPr>
-      <w:r>
+        <w:t>Geoinformatik:</w:t>
+      </w:r>
+    </w:p>
+    <w:p>
+      <w:r>
+        <w:t>Um effektiv mit Geoinformationen arbeiten und diese darstellen zu können, werden einige Frameworks benötigt.</w:t>
+      </w:r>
+    </w:p>
+    <w:p>
+      <w:r>
+        <w:t>Geopy wird Serverseitig vor allem für das Geocoding verwendet.</w:t>
+      </w:r>
+      <w:r>
+        <w:t xml:space="preserve"> Bzw. für die Auswahl eines Geocodingdienstes.</w:t>
+      </w:r>
+    </w:p>
+    <w:p>
+      <w:r>
+        <w:t>Mithilfe von Mapbox wird die Karte Clientseitig dargestellt.</w:t>
+      </w:r>
+      <w:r>
+        <w:t xml:space="preserve"> Es liefert die gewünschten Kartendaten. Sprich auch wenn man den Anwendungsserver über ein Internes Netzwerk erreicht, wird dennoch zwingend eine Internetverbindung vorausgesetzt.</w:t>
+      </w:r>
+      <w:r>
+        <w:t xml:space="preserve"> Mapbox bietet ein Vielzahl an vorgefertigter Interaktionsmöglichkeiten mit der Karte, beispielsweise Zoom und Vollbildmodus. Zudem enthält es Ansätze für eigene Funktionalität. Wie etwa Events für Mausinteraktionen. </w:t>
+      </w:r>
+    </w:p>
+    <w:p>
+      <w:pPr>
         <w:rPr>
           <w:u w:val="single"/>
         </w:rPr>
-        <w:t>Geoinformatik:</w:t>
-      </w:r>
-    </w:p>
-    <w:p>
-      <w:r>
-        <w:t>Um effektiv mit Geoinformationen arbeiten und diese darstellen zu können, werden einige Frameworks benötigt.</w:t>
-      </w:r>
-    </w:p>
-    <w:p>
-      <w:proofErr w:type="spellStart"/>
-      <w:r>
-        <w:t>Geopy</w:t>
-      </w:r>
-      <w:proofErr w:type="spellEnd"/>
-      <w:r>
-        <w:t xml:space="preserve"> wird Serverseitig vor allem für das </w:t>
-      </w:r>
-      <w:proofErr w:type="spellStart"/>
-      <w:r>
-        <w:t>Geocoding</w:t>
-      </w:r>
-      <w:proofErr w:type="spellEnd"/>
-      <w:r>
-        <w:t xml:space="preserve"> verwendet.</w:t>
-      </w:r>
-      <w:r>
-        <w:t xml:space="preserve"> Bzw. für die Auswahl eines </w:t>
-      </w:r>
-      <w:proofErr w:type="spellStart"/>
-      <w:r>
-        <w:t>Geocodingdienstes</w:t>
-      </w:r>
-      <w:proofErr w:type="spellEnd"/>
+      </w:pPr>
+      <w:r>
+        <w:rPr>
+          <w:u w:val="single"/>
+        </w:rPr>
+        <w:t>Sonstiges:</w:t>
+      </w:r>
+    </w:p>
+    <w:p>
+      <w:r>
+        <w:t>Die Anwendung soll später auf einem Linuxserver laufen. Dies ist Vorgabe seitens des AGs. Hier bietet sich Pip als Hilfstool für die Packetverwaltung der Flaskapplikation an.</w:t>
+      </w:r>
+      <w:r>
+        <w:t xml:space="preserve"> </w:t>
+      </w:r>
+    </w:p>
+    <w:p>
+      <w:pPr>
+        <w:keepNext/>
+      </w:pPr>
+      <w:r>
+        <w:drawing>
+          <wp:inline distT="0" distB="0" distL="0" distR="0" wp14:anchorId="623A5DE4" wp14:editId="16045AE6">
+            <wp:extent cx="5759450" cy="3239135"/>
+            <wp:effectExtent l="0" t="0" r="0" b="0"/>
+            <wp:docPr id="9" name="Grafik 9"/>
+            <wp:cNvGraphicFramePr>
+              <a:graphicFrameLocks xmlns:a="http://schemas.openxmlformats.org/drawingml/2006/main" noChangeAspect="1"/>
+            </wp:cNvGraphicFramePr>
+            <a:graphic xmlns:a="http://schemas.openxmlformats.org/drawingml/2006/main">
+              <a:graphicData uri="http://schemas.openxmlformats.org/drawingml/2006/picture">
+                <pic:pic xmlns:pic="http://schemas.openxmlformats.org/drawingml/2006/picture">
+                  <pic:nvPicPr>
+                    <pic:cNvPr id="1" name=""/>
+                    <pic:cNvPicPr/>
+                  </pic:nvPicPr>
+                  <pic:blipFill>
+                    <a:blip r:embed="rId15"/>
+                    <a:stretch>
+                      <a:fillRect/>
+                    </a:stretch>
+                  </pic:blipFill>
+                  <pic:spPr>
+                    <a:xfrm>
+                      <a:off x="0" y="0"/>
+                      <a:ext cx="5759450" cy="3239135"/>
+                    </a:xfrm>
+                    <a:prstGeom prst="rect">
+                      <a:avLst/>
+                    </a:prstGeom>
+                  </pic:spPr>
+                </pic:pic>
+              </a:graphicData>
+            </a:graphic>
+          </wp:inline>
+        </w:drawing>
+      </w:r>
+    </w:p>
+    <w:p>
+      <w:pPr>
+        <w:pStyle w:val="Beschriftung"/>
+      </w:pPr>
+      <w:fldSimple w:instr=" STYLEREF 1 \s ">
+        <w:r>
+          <w:rPr>
+            <w:noProof/>
+          </w:rPr>
+          <w:t>3</w:t>
+        </w:r>
+      </w:fldSimple>
       <w:r>
         <w:t>.</w:t>
       </w:r>
-    </w:p>
-    <w:p>
-      <w:r>
-        <w:t xml:space="preserve">Mithilfe von </w:t>
-      </w:r>
-      <w:proofErr w:type="spellStart"/>
-      <w:r>
-        <w:t>Mapbox</w:t>
-      </w:r>
-      <w:proofErr w:type="spellEnd"/>
-      <w:r>
-        <w:t xml:space="preserve"> wird die Karte Clientseitig dargestellt.</w:t>
-      </w:r>
-      <w:r>
-        <w:t xml:space="preserve"> Es liefert die gewünschten Kartendaten. Sprich auch wenn man den Anwendungsserver über ein Internes Netzwerk erreicht, wird dennoch zwingend eine Internetverbindung vorausgesetzt.</w:t>
-      </w:r>
-      <w:r>
-        <w:t xml:space="preserve"> </w:t>
-      </w:r>
-      <w:proofErr w:type="spellStart"/>
-      <w:r>
-        <w:t>Mapbox</w:t>
-      </w:r>
-      <w:proofErr w:type="spellEnd"/>
-      <w:r>
-        <w:t xml:space="preserve"> bietet ein Vielzahl an vorgefertigter Interaktionsmöglichkeiten mit der Karte, beispielsweise Zoom und Vollbildmodus. Zudem enthält es Ansätze für eigene Funktionalität. Wie etwa Events für Mausinteraktionen. </w:t>
-      </w:r>
-    </w:p>
-    <w:p>
-      <w:pPr>
-        <w:rPr>
-          <w:u w:val="single"/>
-        </w:rPr>
-      </w:pPr>
-      <w:r>
-        <w:rPr>
-          <w:u w:val="single"/>
-        </w:rPr>
-        <w:t>Sonstiges:</w:t>
-      </w:r>
-    </w:p>
-    <w:p>
-      <w:r>
-        <w:t xml:space="preserve">Die Anwendung soll später auf einem </w:t>
-      </w:r>
-      <w:proofErr w:type="spellStart"/>
-      <w:r>
-        <w:t>Linuxserver</w:t>
-      </w:r>
-      <w:proofErr w:type="spellEnd"/>
-      <w:r>
-        <w:t xml:space="preserve"> laufen. Dies ist Vorgabe seitens </w:t>
-      </w:r>
-      <w:proofErr w:type="gramStart"/>
-      <w:r>
-        <w:t>des</w:t>
-      </w:r>
-      <w:proofErr w:type="gramEnd"/>
-      <w:r>
-        <w:t xml:space="preserve"> AGs. Hier bietet sich </w:t>
-      </w:r>
-      <w:proofErr w:type="spellStart"/>
-      <w:r>
-        <w:t>Pip</w:t>
-      </w:r>
-      <w:proofErr w:type="spellEnd"/>
-      <w:r>
-        <w:t xml:space="preserve"> als Hilfstool für die </w:t>
-      </w:r>
-      <w:proofErr w:type="spellStart"/>
-      <w:r>
-        <w:t>Packetverwaltung</w:t>
-      </w:r>
-      <w:proofErr w:type="spellEnd"/>
-      <w:r>
-        <w:t xml:space="preserve"> der </w:t>
-      </w:r>
-      <w:proofErr w:type="spellStart"/>
-      <w:r>
-        <w:t>Flaskapplikation</w:t>
-      </w:r>
-      <w:proofErr w:type="spellEnd"/>
-      <w:r>
-        <w:t xml:space="preserve"> an.</w:t>
-      </w:r>
-      <w:r>
-        <w:t xml:space="preserve"> </w:t>
-      </w:r>
-    </w:p>
-    <w:p>
-      <w:r>
-        <w:t>&gt;hier ließen sich über Grafiken ein paar Seiten generieren&lt;</w:t>
-      </w:r>
-    </w:p>
-    <w:p/>
-    <w:p>
-      <w:bookmarkStart w:id="18" w:name="_GoBack"/>
-      <w:bookmarkEnd w:id="18"/>
-    </w:p>
+      <w:fldSimple w:instr=" SEQ Abbildung \* ROMAN \s 1 ">
+        <w:r>
+          <w:rPr>
+            <w:noProof/>
+          </w:rPr>
+          <w:t>I</w:t>
+        </w:r>
+      </w:fldSimple>
+      <w:r>
+        <w:t xml:space="preserve"> Die wichtigsten Technologien im Überblick</w:t>
+      </w:r>
+    </w:p>
+    <w:p/>
     <w:p>
       <w:pPr>
         <w:rPr>
@@ -6506,11 +5822,9 @@
         </w:numPr>
         <w:ind w:left="0"/>
       </w:pPr>
-      <w:proofErr w:type="spellStart"/>
       <w:r>
         <w:t>leafletJS</w:t>
       </w:r>
-      <w:proofErr w:type="spellEnd"/>
       <w:r>
         <w:tab/>
       </w:r>
@@ -6522,20 +5836,8 @@
       </w:r>
       <w:r>
         <w:tab/>
-      </w:r>
-      <w:proofErr w:type="spellStart"/>
-      <w:r>
-        <w:t>Mapbox</w:t>
-      </w:r>
-      <w:proofErr w:type="spellEnd"/>
-      <w:r>
-        <w:t xml:space="preserve"> bietet mehr </w:t>
-      </w:r>
-      <w:proofErr w:type="spellStart"/>
-      <w:r>
-        <w:t>funktionalitäten</w:t>
-      </w:r>
-      <w:proofErr w:type="spellEnd"/>
+        <w:t>Mapbox bietet mehr funktionalitäten</w:t>
+      </w:r>
     </w:p>
     <w:p>
       <w:pPr>
@@ -6547,21 +5849,8 @@
         <w:ind w:left="0"/>
       </w:pPr>
       <w:r>
-        <w:t xml:space="preserve">Google </w:t>
-      </w:r>
-      <w:proofErr w:type="spellStart"/>
-      <w:r>
-        <w:t>Maps</w:t>
-      </w:r>
-      <w:proofErr w:type="spellEnd"/>
-      <w:r>
-        <w:t xml:space="preserve"> </w:t>
-      </w:r>
-      <w:proofErr w:type="spellStart"/>
-      <w:r>
-        <w:t>technologien</w:t>
-      </w:r>
-      <w:proofErr w:type="spellEnd"/>
+        <w:t>Google Maps technologien</w:t>
+      </w:r>
       <w:r>
         <w:tab/>
       </w:r>
@@ -6575,11 +5864,9 @@
       <w:r>
         <w:t xml:space="preserve">utzung für bestimmte Funktionen </w:t>
       </w:r>
-      <w:proofErr w:type="spellStart"/>
       <w:r>
         <w:t>kostenplichtig</w:t>
       </w:r>
-      <w:proofErr w:type="spellEnd"/>
     </w:p>
     <w:p>
       <w:pPr>
@@ -6602,26 +5889,14 @@
       <w:r>
         <w:tab/>
       </w:r>
-      <w:proofErr w:type="spellStart"/>
-      <w:r>
-        <w:t>Flaskserver</w:t>
-      </w:r>
-      <w:proofErr w:type="spellEnd"/>
-      <w:r>
-        <w:t xml:space="preserve"> für Entwicklungsphase ausreichend</w:t>
-      </w:r>
-    </w:p>
-    <w:p>
-      <w:r>
-        <w:t xml:space="preserve">Es wurden viele verschiedene Karten-Frameworks </w:t>
-      </w:r>
-      <w:proofErr w:type="spellStart"/>
-      <w:r>
-        <w:t>ertestet</w:t>
-      </w:r>
-      <w:proofErr w:type="spellEnd"/>
-      <w:r>
-        <w:t xml:space="preserve"> und verworfen. Hauptgründe dafür waren in der Regel zu geringer Funktionsumfang, schlechte Performance oder gebührenpflichtige Nutzung für einzelne Funktionen.</w:t>
+      <w:r>
+        <w:t>Flaskserver für Entwicklungsphase ausreichend</w:t>
+      </w:r>
+    </w:p>
+    <w:p>
+      <w:r>
+        <w:lastRenderedPageBreak/>
+        <w:t>Es wurden viele verschiedene Karten-Frameworks ertestet und verworfen. Hauptgründe dafür waren in der Regel zu geringer Funktionsumfang, schlechte Performance oder gebührenpflichtige Nutzung für einzelne Funktionen.</w:t>
       </w:r>
     </w:p>
     <w:p/>
@@ -6629,112 +5904,770 @@
       <w:pPr>
         <w:pStyle w:val="berschrift1"/>
       </w:pPr>
-      <w:bookmarkStart w:id="19" w:name="_Toc489540368"/>
+      <w:bookmarkStart w:id="18" w:name="_Toc489540368"/>
       <w:r>
         <w:t>Implementierung</w:t>
       </w:r>
+      <w:bookmarkEnd w:id="18"/>
+    </w:p>
+    <w:p/>
+    <w:p>
+      <w:r>
+        <w:t xml:space="preserve">In diesem Kapitel wird die </w:t>
+      </w:r>
+      <w:r>
+        <w:t xml:space="preserve">konkrete </w:t>
+      </w:r>
+      <w:r>
+        <w:t>Implementierung der Anwendung behandelt.</w:t>
+      </w:r>
+      <w:r>
+        <w:t xml:space="preserve"> </w:t>
+      </w:r>
+    </w:p>
+    <w:p/>
+    <w:p>
+      <w:pPr>
+        <w:pStyle w:val="berschrift2"/>
+      </w:pPr>
+      <w:bookmarkStart w:id="19" w:name="_Toc489540371"/>
+      <w:bookmarkStart w:id="20" w:name="_Toc489540369"/>
+      <w:r>
+        <w:t>Geocode-Server</w:t>
+      </w:r>
       <w:bookmarkEnd w:id="19"/>
     </w:p>
     <w:p/>
     <w:p>
       <w:r>
+        <w:t>Serverseitiges Datenbankmappen und Geocoden der Adressen auf Koordinaten.</w:t>
+      </w:r>
+    </w:p>
+    <w:p>
+      <w:r>
+        <w:t xml:space="preserve">Der Serverteil der Anwendung setzt sich in der Praxis aus Datenmanagement, dem ansprechen einer Geocode-API und herkömmlichen Routing zusammen. </w:t>
+      </w:r>
+    </w:p>
+    <w:p>
+      <w:r>
+        <w:t xml:space="preserve">Die Adressdaten der Kunden sind bereits vorhanden und anhand dieser können mithilfe der Geocode-API eine Liste aller Modems mit ihren Koordinaten erstellt werden. Diese wird in eine Geojson Form gebracht um sie im Frontend sinnvoll verwenden zu können. </w:t>
+      </w:r>
+    </w:p>
+    <w:p/>
+    <w:p/>
+    <w:p>
+      <w:r>
+        <w:t>Höchst optional: Einen eigenen Geocoding-server (Nominatim) einzurichten. Könnte allerdings sehr hilfreich sein, da auch spätere Anwendungen von diesem profitieren würden. Zudem könnte man mit ein wenig Hardwareleistung die Performance des Geocodingparts deutlich erhöhen. Leider ist kein freier Geocoder für einen Query Input geeignet.</w:t>
+      </w:r>
+    </w:p>
+    <w:p/>
+    <w:p/>
+    <w:p/>
+    <w:p>
+      <w:pPr>
+        <w:pStyle w:val="berschrift2"/>
+      </w:pPr>
+      <w:r>
+        <w:t>Startseite und Geojson-View</w:t>
+      </w:r>
+    </w:p>
+    <w:p/>
+    <w:p>
+      <w:r>
+        <w:t>Bevor es an die eigentlichen Kartenansichten geht, benötigt es noch ein paar andere Views. Als erstes eine Startseite der Wepapp. In dieser werden alle verfügbaren Karten</w:t>
+      </w:r>
+      <w:r>
+        <w:t>-</w:t>
+      </w:r>
+      <w:r>
+        <w:t>Views als Links aufgelistet und es gibt eine Weiterleitung zur Geojson-View.</w:t>
+      </w:r>
+      <w:r>
+        <w:t xml:space="preserve"> Die Links der Karten-Views werden als dynamische Liste generiert. Diese Basiert auf den i</w:t>
+      </w:r>
+      <w:r>
+        <w:t>n der Datenbank bestehenden Geoj</w:t>
+      </w:r>
+      <w:r>
+        <w:t xml:space="preserve">son-Daten. </w:t>
+      </w:r>
+    </w:p>
+    <w:p>
+      <w:r>
+        <w:t>In der Geojson-View werden neben einer Auflistung bereits der bestehenden Geojson-Dateien in der Datenbank Optionen geboten diese Daten auf den neusten Stand zu bringen, zu löschen oder neue anzulegen.</w:t>
+      </w:r>
+    </w:p>
+    <w:p>
+      <w:pPr>
+        <w:pStyle w:val="berschrift2"/>
+      </w:pPr>
+      <w:r>
         <w:lastRenderedPageBreak/>
-        <w:t xml:space="preserve">In diesem Kapitel wird die </w:t>
-      </w:r>
-      <w:r>
-        <w:t xml:space="preserve">konkrete </w:t>
-      </w:r>
-      <w:r>
-        <w:t>Implementierung der Anwendung behandelt.</w:t>
+        <w:t>Kartendarstellung</w:t>
+      </w:r>
+      <w:bookmarkEnd w:id="20"/>
+    </w:p>
+    <w:p/>
+    <w:p>
+      <w:pPr>
+        <w:keepNext/>
+      </w:pPr>
+      <w:r>
+        <w:rPr>
+          <w:noProof/>
+        </w:rPr>
+        <mc:AlternateContent>
+          <mc:Choice Requires="wps">
+            <w:drawing>
+              <wp:anchor distT="0" distB="0" distL="114300" distR="114300" simplePos="0" relativeHeight="251660288" behindDoc="1" locked="0" layoutInCell="1" allowOverlap="1" wp14:anchorId="4C7CC7F8" wp14:editId="6A1064CF">
+                <wp:simplePos x="0" y="0"/>
+                <wp:positionH relativeFrom="column">
+                  <wp:posOffset>0</wp:posOffset>
+                </wp:positionH>
+                <wp:positionV relativeFrom="paragraph">
+                  <wp:posOffset>3873500</wp:posOffset>
+                </wp:positionV>
+                <wp:extent cx="1371600" cy="635"/>
+                <wp:effectExtent l="0" t="0" r="0" b="0"/>
+                <wp:wrapTight wrapText="bothSides">
+                  <wp:wrapPolygon edited="0">
+                    <wp:start x="0" y="0"/>
+                    <wp:lineTo x="0" y="21600"/>
+                    <wp:lineTo x="21600" y="21600"/>
+                    <wp:lineTo x="21600" y="0"/>
+                  </wp:wrapPolygon>
+                </wp:wrapTight>
+                <wp:docPr id="8" name="Textfeld 8"/>
+                <wp:cNvGraphicFramePr/>
+                <a:graphic xmlns:a="http://schemas.openxmlformats.org/drawingml/2006/main">
+                  <a:graphicData uri="http://schemas.microsoft.com/office/word/2010/wordprocessingShape">
+                    <wps:wsp>
+                      <wps:cNvSpPr txBox="1"/>
+                      <wps:spPr>
+                        <a:xfrm>
+                          <a:off x="0" y="0"/>
+                          <a:ext cx="1371600" cy="635"/>
+                        </a:xfrm>
+                        <a:prstGeom prst="rect">
+                          <a:avLst/>
+                        </a:prstGeom>
+                        <a:solidFill>
+                          <a:prstClr val="white"/>
+                        </a:solidFill>
+                        <a:ln>
+                          <a:noFill/>
+                        </a:ln>
+                        <a:effectLst/>
+                      </wps:spPr>
+                      <wps:txbx>
+                        <w:txbxContent>
+                          <w:p>
+                            <w:pPr>
+                              <w:pStyle w:val="Beschriftung"/>
+                              <w:rPr>
+                                <w:noProof/>
+                              </w:rPr>
+                            </w:pPr>
+                            <w:r>
+                              <w:rPr>
+                                <w:noProof/>
+                              </w:rPr>
+                              <w:fldChar w:fldCharType="begin"/>
+                            </w:r>
+                            <w:r>
+                              <w:rPr>
+                                <w:noProof/>
+                              </w:rPr>
+                              <w:instrText xml:space="preserve"> STYLEREF 1 \s </w:instrText>
+                            </w:r>
+                            <w:r>
+                              <w:rPr>
+                                <w:noProof/>
+                              </w:rPr>
+                              <w:fldChar w:fldCharType="separate"/>
+                            </w:r>
+                            <w:r>
+                              <w:rPr>
+                                <w:noProof/>
+                              </w:rPr>
+                              <w:t>4</w:t>
+                            </w:r>
+                            <w:r>
+                              <w:rPr>
+                                <w:noProof/>
+                              </w:rPr>
+                              <w:fldChar w:fldCharType="end"/>
+                            </w:r>
+                            <w:r>
+                              <w:rPr>
+                                <w:noProof/>
+                              </w:rPr>
+                              <w:t>.</w:t>
+                            </w:r>
+                            <w:r>
+                              <w:rPr>
+                                <w:noProof/>
+                              </w:rPr>
+                              <w:fldChar w:fldCharType="begin"/>
+                            </w:r>
+                            <w:r>
+                              <w:rPr>
+                                <w:noProof/>
+                              </w:rPr>
+                              <w:instrText xml:space="preserve"> SEQ Abbildung \* ROMAN \s 1 </w:instrText>
+                            </w:r>
+                            <w:r>
+                              <w:rPr>
+                                <w:noProof/>
+                              </w:rPr>
+                              <w:fldChar w:fldCharType="separate"/>
+                            </w:r>
+                            <w:r>
+                              <w:rPr>
+                                <w:noProof/>
+                              </w:rPr>
+                              <w:t>I</w:t>
+                            </w:r>
+                            <w:r>
+                              <w:rPr>
+                                <w:noProof/>
+                              </w:rPr>
+                              <w:fldChar w:fldCharType="end"/>
+                            </w:r>
+                            <w:r>
+                              <w:t xml:space="preserve"> Mapbox-Karte mit Kontrollfunktionen</w:t>
+                            </w:r>
+                          </w:p>
+                        </w:txbxContent>
+                      </wps:txbx>
+                      <wps:bodyPr rot="0" spcFirstLastPara="0" vertOverflow="overflow" horzOverflow="overflow" vert="horz" wrap="square" lIns="0" tIns="0" rIns="0" bIns="0" numCol="1" spcCol="0" rtlCol="0" fromWordArt="0" anchor="t" anchorCtr="0" forceAA="0" compatLnSpc="1">
+                        <a:prstTxWarp prst="textNoShape">
+                          <a:avLst/>
+                        </a:prstTxWarp>
+                        <a:spAutoFit/>
+                      </wps:bodyPr>
+                    </wps:wsp>
+                  </a:graphicData>
+                </a:graphic>
+              </wp:anchor>
+            </w:drawing>
+          </mc:Choice>
+          <mc:Fallback>
+            <w:pict>
+              <v:shapetype w14:anchorId="4C7CC7F8" id="_x0000_t202" coordsize="21600,21600" o:spt="202" path="m,l,21600r21600,l21600,xe">
+                <v:stroke joinstyle="miter"/>
+                <v:path gradientshapeok="t" o:connecttype="rect"/>
+              </v:shapetype>
+              <v:shape id="Textfeld 8" o:spid="_x0000_s1026" type="#_x0000_t202" style="position:absolute;margin-left:0;margin-top:305pt;width:108pt;height:.05pt;z-index:-251656192;visibility:visible;mso-wrap-style:square;mso-wrap-distance-left:9pt;mso-wrap-distance-top:0;mso-wrap-distance-right:9pt;mso-wrap-distance-bottom:0;mso-position-horizontal:absolute;mso-position-horizontal-relative:text;mso-position-vertical:absolute;mso-position-vertical-relative:text;v-text-anchor:top" o:gfxdata="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" stroked="f">
+                <v:textbox style="mso-fit-shape-to-text:t" inset="0,0,0,0">
+                  <w:txbxContent>
+                    <w:p>
+                      <w:pPr>
+                        <w:pStyle w:val="Beschriftung"/>
+                        <w:rPr>
+                          <w:noProof/>
+                        </w:rPr>
+                      </w:pPr>
+                      <w:r>
+                        <w:rPr>
+                          <w:noProof/>
+                        </w:rPr>
+                        <w:fldChar w:fldCharType="begin"/>
+                      </w:r>
+                      <w:r>
+                        <w:rPr>
+                          <w:noProof/>
+                        </w:rPr>
+                        <w:instrText xml:space="preserve"> STYLEREF 1 \s </w:instrText>
+                      </w:r>
+                      <w:r>
+                        <w:rPr>
+                          <w:noProof/>
+                        </w:rPr>
+                        <w:fldChar w:fldCharType="separate"/>
+                      </w:r>
+                      <w:r>
+                        <w:rPr>
+                          <w:noProof/>
+                        </w:rPr>
+                        <w:t>4</w:t>
+                      </w:r>
+                      <w:r>
+                        <w:rPr>
+                          <w:noProof/>
+                        </w:rPr>
+                        <w:fldChar w:fldCharType="end"/>
+                      </w:r>
+                      <w:r>
+                        <w:rPr>
+                          <w:noProof/>
+                        </w:rPr>
+                        <w:t>.</w:t>
+                      </w:r>
+                      <w:r>
+                        <w:rPr>
+                          <w:noProof/>
+                        </w:rPr>
+                        <w:fldChar w:fldCharType="begin"/>
+                      </w:r>
+                      <w:r>
+                        <w:rPr>
+                          <w:noProof/>
+                        </w:rPr>
+                        <w:instrText xml:space="preserve"> SEQ Abbildung \* ROMAN \s 1 </w:instrText>
+                      </w:r>
+                      <w:r>
+                        <w:rPr>
+                          <w:noProof/>
+                        </w:rPr>
+                        <w:fldChar w:fldCharType="separate"/>
+                      </w:r>
+                      <w:r>
+                        <w:rPr>
+                          <w:noProof/>
+                        </w:rPr>
+                        <w:t>I</w:t>
+                      </w:r>
+                      <w:r>
+                        <w:rPr>
+                          <w:noProof/>
+                        </w:rPr>
+                        <w:fldChar w:fldCharType="end"/>
+                      </w:r>
+                      <w:r>
+                        <w:t xml:space="preserve"> Mapbox-Karte mit Kontrollfunktionen</w:t>
+                      </w:r>
+                    </w:p>
+                  </w:txbxContent>
+                </v:textbox>
+                <w10:wrap type="tight"/>
+              </v:shape>
+            </w:pict>
+          </mc:Fallback>
+        </mc:AlternateContent>
+      </w:r>
+      <w:r>
+        <w:rPr>
+          <w:noProof/>
+          <w:lang w:eastAsia="de-DE"/>
+        </w:rPr>
+        <w:drawing>
+          <wp:anchor distT="0" distB="0" distL="114300" distR="114300" simplePos="0" relativeHeight="251658240" behindDoc="1" locked="0" layoutInCell="1" allowOverlap="1">
+            <wp:simplePos x="0" y="0"/>
+            <wp:positionH relativeFrom="margin">
+              <wp:align>left</wp:align>
+            </wp:positionH>
+            <wp:positionV relativeFrom="paragraph">
+              <wp:posOffset>0</wp:posOffset>
+            </wp:positionV>
+            <wp:extent cx="1371600" cy="3816350"/>
+            <wp:effectExtent l="0" t="0" r="0" b="0"/>
+            <wp:wrapTight wrapText="bothSides">
+              <wp:wrapPolygon edited="0">
+                <wp:start x="0" y="0"/>
+                <wp:lineTo x="0" y="21456"/>
+                <wp:lineTo x="21300" y="21456"/>
+                <wp:lineTo x="21300" y="0"/>
+                <wp:lineTo x="0" y="0"/>
+              </wp:wrapPolygon>
+            </wp:wrapTight>
+            <wp:docPr id="5" name="Grafik 5"/>
+            <wp:cNvGraphicFramePr>
+              <a:graphicFrameLocks xmlns:a="http://schemas.openxmlformats.org/drawingml/2006/main" noChangeAspect="1"/>
+            </wp:cNvGraphicFramePr>
+            <a:graphic xmlns:a="http://schemas.openxmlformats.org/drawingml/2006/main">
+              <a:graphicData uri="http://schemas.openxmlformats.org/drawingml/2006/picture">
+                <pic:pic xmlns:pic="http://schemas.openxmlformats.org/drawingml/2006/picture">
+                  <pic:nvPicPr>
+                    <pic:cNvPr id="5" name="Kartenfunktionen.PNG"/>
+                    <pic:cNvPicPr/>
+                  </pic:nvPicPr>
+                  <pic:blipFill>
+                    <a:blip r:embed="rId16">
+                      <a:extLst>
+                        <a:ext uri="{28A0092B-C50C-407E-A947-70E740481C1C}">
+                          <a14:useLocalDpi xmlns:a14="http://schemas.microsoft.com/office/drawing/2010/main" val="0"/>
+                        </a:ext>
+                      </a:extLst>
+                    </a:blip>
+                    <a:stretch>
+                      <a:fillRect/>
+                    </a:stretch>
+                  </pic:blipFill>
+                  <pic:spPr>
+                    <a:xfrm>
+                      <a:off x="0" y="0"/>
+                      <a:ext cx="1371600" cy="3816350"/>
+                    </a:xfrm>
+                    <a:prstGeom prst="rect">
+                      <a:avLst/>
+                    </a:prstGeom>
+                  </pic:spPr>
+                </pic:pic>
+              </a:graphicData>
+            </a:graphic>
+            <wp14:sizeRelH relativeFrom="page">
+              <wp14:pctWidth>0</wp14:pctWidth>
+            </wp14:sizeRelH>
+            <wp14:sizeRelV relativeFrom="page">
+              <wp14:pctHeight>0</wp14:pctHeight>
+            </wp14:sizeRelV>
+          </wp:anchor>
+        </w:drawing>
+      </w:r>
+      <w:r>
+        <w:t>Der wichtigste Kern der Anwendung die Darstellung der Karte.</w:t>
+      </w:r>
+      <w:r>
+        <w:t xml:space="preserve"> Dies wird mithilfe des Karten-Framworks Mapbox bewerkstelligt. Hier werden sich von Mapbox die Kartendaten über das Internet geholt um diese dann anzugeigen.</w:t>
       </w:r>
       <w:r>
         <w:t xml:space="preserve"> </w:t>
       </w:r>
-    </w:p>
+      <w:r>
+        <w:t>Aufgrund der OpenSourceLizenz enthält die Karte eine so genannte „AttributionControll“, in der das Mapbox und OpenStreetMap Copyright enthalten sind, sowie ein Link auf eine Feedback Seite.</w:t>
+      </w:r>
+    </w:p>
+    <w:p>
+      <w:r>
+        <w:t xml:space="preserve">Weiterhin werden einige Standardkontrollmöglichkeiten für die Karte erstellt. Hierzu zählen Zoom per Mausrad oder den dafür erstellten Knöpfen, eine Ausrichtung der Karte nach Norden, ein Vollbild Modus sowie ein umschalten zwischen einer Straßenkarte und Satellitendaten. </w:t>
+      </w:r>
+    </w:p>
+    <w:p/>
+    <w:p>
+      <w:r>
+        <w:t>Um die Positionsdaten der</w:t>
+      </w:r>
+      <w:r>
+        <w:t xml:space="preserve"> Modems</w:t>
+      </w:r>
+      <w:r>
+        <w:t xml:space="preserve"> Clientseitig zu erhalten, wird mithilfe eines Restaufrufs, die entsprechende Json-Datei aus der Datenbank ausgelesen. Diese Json-Datei wird einer entsprechenden Funktion des Kartenframeworks übergeben, welches dann Punkte an die Positionen der Modems setzt. </w:t>
+      </w:r>
+    </w:p>
+    <w:p>
+      <w:r>
+        <w:t xml:space="preserve">Die Punkte, welche die Modems Darstellen werden entsprechend der zugehörigen Messdaten eingefärbt. Diese Messdaten werden beim Klick auf den Kartenpunkt innerhalb eines Popups dargestellt. Auch dieses Popup wird entsprechend Farblich markiert. </w:t>
+      </w:r>
+    </w:p>
+    <w:p>
+      <w:r>
+        <w:t>&lt;</w:t>
+      </w:r>
+      <w:r>
+        <w:t>Screenshot muss nach Projektabschluss noch aktualisiert werden.</w:t>
+      </w:r>
+      <w:bookmarkStart w:id="21" w:name="_GoBack"/>
+      <w:bookmarkEnd w:id="21"/>
+      <w:r>
+        <w:t>&gt;</w:t>
+      </w:r>
+    </w:p>
+    <w:p>
+      <w:pPr>
+        <w:keepNext/>
+      </w:pPr>
+      <w:r>
+        <w:rPr>
+          <w:noProof/>
+          <w:lang w:eastAsia="de-DE"/>
+        </w:rPr>
+        <w:drawing>
+          <wp:inline distT="0" distB="0" distL="0" distR="0">
+            <wp:extent cx="5759450" cy="2834640"/>
+            <wp:effectExtent l="0" t="0" r="0" b="3810"/>
+            <wp:docPr id="10" name="Grafik 10"/>
+            <wp:cNvGraphicFramePr>
+              <a:graphicFrameLocks xmlns:a="http://schemas.openxmlformats.org/drawingml/2006/main" noChangeAspect="1"/>
+            </wp:cNvGraphicFramePr>
+            <a:graphic xmlns:a="http://schemas.openxmlformats.org/drawingml/2006/main">
+              <a:graphicData uri="http://schemas.openxmlformats.org/drawingml/2006/picture">
+                <pic:pic xmlns:pic="http://schemas.openxmlformats.org/drawingml/2006/picture">
+                  <pic:nvPicPr>
+                    <pic:cNvPr id="10" name="Komplettansicht_24.08.2017.PNG"/>
+                    <pic:cNvPicPr/>
+                  </pic:nvPicPr>
+                  <pic:blipFill>
+                    <a:blip r:embed="rId17" cstate="print">
+                      <a:extLst>
+                        <a:ext uri="{28A0092B-C50C-407E-A947-70E740481C1C}">
+                          <a14:useLocalDpi xmlns:a14="http://schemas.microsoft.com/office/drawing/2010/main" val="0"/>
+                        </a:ext>
+                      </a:extLst>
+                    </a:blip>
+                    <a:stretch>
+                      <a:fillRect/>
+                    </a:stretch>
+                  </pic:blipFill>
+                  <pic:spPr>
+                    <a:xfrm>
+                      <a:off x="0" y="0"/>
+                      <a:ext cx="5759450" cy="2834640"/>
+                    </a:xfrm>
+                    <a:prstGeom prst="rect">
+                      <a:avLst/>
+                    </a:prstGeom>
+                  </pic:spPr>
+                </pic:pic>
+              </a:graphicData>
+            </a:graphic>
+          </wp:inline>
+        </w:drawing>
+      </w:r>
+    </w:p>
+    <w:p>
+      <w:pPr>
+        <w:pStyle w:val="Beschriftung"/>
+      </w:pPr>
+      <w:fldSimple w:instr=" STYLEREF 1 \s ">
+        <w:r>
+          <w:rPr>
+            <w:noProof/>
+          </w:rPr>
+          <w:t>4</w:t>
+        </w:r>
+      </w:fldSimple>
+      <w:r>
+        <w:t>.</w:t>
+      </w:r>
+      <w:fldSimple w:instr=" SEQ Abbildung \* ROMAN \s 1 ">
+        <w:r>
+          <w:rPr>
+            <w:noProof/>
+          </w:rPr>
+          <w:t>II</w:t>
+        </w:r>
+      </w:fldSimple>
+      <w:r>
+        <w:t xml:space="preserve"> Karten-View mit einem Aktiven Popup</w:t>
+      </w:r>
+    </w:p>
+    <w:p>
+      <w:r>
+        <w:t>Die Karten-View teilt sich inhaltlich in eine Kartendarstellung sowie eine Sidebar auf. Diese stehen im Verhältnis von 2/3 Karte zu 1/3 Sidebar.</w:t>
+      </w:r>
+      <w:r>
+        <w:t xml:space="preserve"> </w:t>
+      </w:r>
+      <w:r>
+        <w:t xml:space="preserve">In der Sidebar enthält im oberen Teil eine Überschrift die </w:t>
+      </w:r>
+      <w:r>
+        <w:lastRenderedPageBreak/>
+        <w:t xml:space="preserve">Auskunft über den aktuellen Datensatz gibt, sowie einen Navigationslink mit dessen Hilfe man zurück zur Startseite kommt. </w:t>
+      </w:r>
+    </w:p>
+    <w:p>
+      <w:r>
+        <w:t>Im unteren Teil befindet sich eine Auflistung der in der Karte angezeigten Modems. Zu den Modems sind einige statische Informationen wie die Bezeichnung und die zugehörige Adresse aufgeführt. Mit einen Klick auf die Bezeichnung wird das Element in der Liste aktiv gesetzt und hervorgehoben. Dies führt dazu, dass sich die Karte auf die Zugehörige Position zentriert und sich das Popup des Punktes öffnet. Selbiges Passiert auch beim Klick auf einen der Punkte, allerdings wird hier noch zusätzlich die Liste der Modems auf den entsprechenden Eintrag gescrollt.</w:t>
+      </w:r>
+      <w:r>
+        <w:t xml:space="preserve"> </w:t>
+      </w:r>
+    </w:p>
+    <w:p>
+      <w:r>
+        <w:t>Die Popups können entweder mit einem Klick auf die Karte, außerhalb des Popups geschlossen werden. Sie werden mit dem Öffnen eines neuen Popups auch automatisch geschlossen.</w:t>
+      </w:r>
+    </w:p>
+    <w:p/>
+    <w:p/>
     <w:p/>
     <w:p>
       <w:pPr>
         <w:pStyle w:val="berschrift2"/>
       </w:pPr>
-      <w:bookmarkStart w:id="20" w:name="_Toc489540371"/>
-      <w:bookmarkStart w:id="21" w:name="_Toc489540369"/>
-      <w:r>
-        <w:t>Geocode-Server</w:t>
-      </w:r>
-      <w:bookmarkEnd w:id="20"/>
-    </w:p>
-    <w:p/>
-    <w:p>
-      <w:r>
-        <w:t xml:space="preserve">Serverseitiges Datenbankmappen und </w:t>
-      </w:r>
-      <w:proofErr w:type="spellStart"/>
-      <w:r>
-        <w:t>Geocoden</w:t>
-      </w:r>
-      <w:proofErr w:type="spellEnd"/>
-      <w:r>
-        <w:t xml:space="preserve"> der Adressen auf Koordinaten.</w:t>
-      </w:r>
-    </w:p>
-    <w:p>
-      <w:r>
-        <w:t xml:space="preserve">Der Serverteil der Anwendung setzt sich in der Praxis aus Datenmanagement, dem ansprechen einer Geocode-API und herkömmlichen Routing zusammen. </w:t>
-      </w:r>
-    </w:p>
-    <w:p>
-      <w:r>
-        <w:t xml:space="preserve">Die Adressdaten der Kunden sind bereits vorhanden und anhand dieser können mithilfe der Geocode-API eine Liste aller Modems mit ihren Koordinaten erstellt werden. Diese wird in eine </w:t>
-      </w:r>
-      <w:proofErr w:type="spellStart"/>
-      <w:r>
-        <w:t>Geojson</w:t>
-      </w:r>
-      <w:proofErr w:type="spellEnd"/>
-      <w:r>
-        <w:t xml:space="preserve"> Form gebracht um sie im Frontend sinnvoll verwenden zu können. </w:t>
-      </w:r>
-    </w:p>
-    <w:p/>
-    <w:p/>
-    <w:p>
-      <w:r>
-        <w:t xml:space="preserve">Höchst optional: Einen eigenen </w:t>
-      </w:r>
-      <w:proofErr w:type="spellStart"/>
-      <w:r>
-        <w:t>Geocoding</w:t>
-      </w:r>
-      <w:proofErr w:type="spellEnd"/>
-      <w:r>
-        <w:t>-server (</w:t>
-      </w:r>
-      <w:proofErr w:type="spellStart"/>
-      <w:r>
-        <w:t>Nominatim</w:t>
-      </w:r>
-      <w:proofErr w:type="spellEnd"/>
-      <w:r>
-        <w:t xml:space="preserve">) einzurichten. Könnte allerdings sehr hilfreich sein, da auch spätere Anwendungen von diesem profitieren würden. Zudem könnte man mit ein wenig Hardwareleistung die Performance des </w:t>
-      </w:r>
-      <w:proofErr w:type="spellStart"/>
-      <w:r>
-        <w:t>Geocodingparts</w:t>
-      </w:r>
-      <w:proofErr w:type="spellEnd"/>
-      <w:r>
-        <w:t xml:space="preserve"> deutlich erhöhen. Leider ist kein freier </w:t>
-      </w:r>
-      <w:proofErr w:type="spellStart"/>
-      <w:r>
-        <w:t>Geocoder</w:t>
-      </w:r>
-      <w:proofErr w:type="spellEnd"/>
-      <w:r>
-        <w:t xml:space="preserve"> für einen Query Input geeignet.</w:t>
-      </w:r>
-    </w:p>
-    <w:p/>
+      <w:bookmarkStart w:id="22" w:name="_Toc489540372"/>
+      <w:r>
+        <w:t>Validierung und Styling</w:t>
+      </w:r>
+    </w:p>
+    <w:p/>
+    <w:p>
+      <w:r>
+        <w:t>Am Ende der Implementierungsphase wird die Frontend-Darstellung der Anwendung noch mithilfe von Twitter Bootstrap „gestyled“. Sprich es wird in eine Ansprechende Form gebracht und auf ein responsives Design geachtet.</w:t>
+      </w:r>
+    </w:p>
+    <w:p>
+      <w:pPr>
+        <w:pStyle w:val="berschrift1"/>
+      </w:pPr>
+      <w:r>
+        <w:t>Ergebnisse</w:t>
+      </w:r>
+      <w:bookmarkEnd w:id="22"/>
+    </w:p>
+    <w:p/>
+    <w:p>
+      <w:r>
+        <w:t>In diesem Kapitel werden die Ergebnisse des Projekts, sowie das Feedback des Auftraggebers dargestellt.</w:t>
+      </w:r>
+    </w:p>
+    <w:p/>
+    <w:p>
+      <w:pPr>
+        <w:pStyle w:val="berschrift2"/>
+      </w:pPr>
+      <w:bookmarkStart w:id="23" w:name="_Toc489540373"/>
+      <w:r>
+        <w:t>Endresultat des Projekts</w:t>
+      </w:r>
+      <w:bookmarkEnd w:id="23"/>
+    </w:p>
+    <w:p/>
+    <w:p>
+      <w:r>
+        <w:t xml:space="preserve">Als Ergebnis des Projekts wurde eine Kartenansicht aller von der Komro versorgten Kabelmodems erstellt. </w:t>
+      </w:r>
+      <w:r>
+        <w:t>Des Weiteren</w:t>
+      </w:r>
+      <w:r>
+        <w:t xml:space="preserve"> wurde ein Prototyp für eine Liveansicht der zu den Modem gehörenden Docsisparametern gebaut. Aus diesem können nun die unterschiedlichsten Anwendungen geschaffen werden.</w:t>
+      </w:r>
+      <w:r>
+        <w:t xml:space="preserve"> </w:t>
+      </w:r>
+    </w:p>
+    <w:p>
+      <w:r>
+        <w:t>Der eingerichtete Geocodingserver verdient auch Erwähnung.</w:t>
+      </w:r>
+    </w:p>
+    <w:p/>
+    <w:p>
+      <w:pPr>
+        <w:pStyle w:val="berschrift2"/>
+      </w:pPr>
+      <w:bookmarkStart w:id="24" w:name="_Toc489540374"/>
+      <w:r>
+        <w:t>Probleme beim Erstellen der Software</w:t>
+      </w:r>
+      <w:bookmarkEnd w:id="24"/>
+    </w:p>
+    <w:p/>
+    <w:p>
+      <w:r>
+        <w:t>Problematisch im Laufe der Entwicklung war vor allem der Cache des Browsers. Hierfür gibt es mit einem Tastenkürzel (STRG + F5 je n</w:t>
+      </w:r>
+      <w:r>
+        <w:t>ach Browser auch anders) einen Neuladen</w:t>
+      </w:r>
+      <w:r>
+        <w:t xml:space="preserve"> bei dem alle Daten neu angefordert werden.</w:t>
+      </w:r>
+    </w:p>
+    <w:p/>
+    <w:p>
+      <w:pPr>
+        <w:pStyle w:val="berschrift2"/>
+      </w:pPr>
+      <w:bookmarkStart w:id="25" w:name="_Toc489540375"/>
+      <w:r>
+        <w:t>Stellungnahme</w:t>
+      </w:r>
+      <w:r>
+        <w:t xml:space="preserve"> des A</w:t>
+      </w:r>
+      <w:r>
+        <w:t>uftraggebers</w:t>
+      </w:r>
+      <w:bookmarkEnd w:id="25"/>
+    </w:p>
+    <w:p/>
+    <w:p>
+      <w:r>
+        <w:t>Hier komm</w:t>
+      </w:r>
+      <w:r>
+        <w:t>t eine hoffentlich sehr positive</w:t>
+      </w:r>
+      <w:r>
+        <w:t xml:space="preserve"> </w:t>
+      </w:r>
+      <w:r>
+        <w:t>Rückmeldung</w:t>
+      </w:r>
+      <w:r>
+        <w:t xml:space="preserve"> von Seiten der Komro. Es wird dargelegt was ihnen mein Projekt gebracht hat und warum sie darüber derart froh sind.</w:t>
+      </w:r>
+    </w:p>
+    <w:p/>
+    <w:p>
+      <w:r>
+        <w:t>&gt;Zum Ende könnte man hier ein derartiger Satz stehen&lt;</w:t>
+      </w:r>
+    </w:p>
+    <w:p>
+      <w:r>
+        <w:t>Ein erster Schritt ist getan. Das System muss nun in der Praxis getestet, gegebenenfalls verbessert und um zusätzliche Funktionen erweitert werden.</w:t>
+      </w:r>
+    </w:p>
+    <w:p/>
+    <w:p/>
+    <w:p/>
+    <w:p/>
+    <w:p/>
+    <w:p>
+      <w:pPr>
+        <w:pStyle w:val="berschrift1"/>
+      </w:pPr>
+      <w:bookmarkStart w:id="26" w:name="_Toc489540376"/>
+      <w:r>
+        <w:t>Zusammenfassung und Ausblick</w:t>
+      </w:r>
+      <w:bookmarkEnd w:id="26"/>
+    </w:p>
+    <w:p/>
+    <w:p>
+      <w:r>
+        <w:t>In diesem Kapitel werden die bisherigen zusammengefasst. Zudem wird über weitere geplante Features und die Integration der Software in ein bestehendes System berichtet.</w:t>
+      </w:r>
+    </w:p>
+    <w:p/>
+    <w:p>
+      <w:pPr>
+        <w:pStyle w:val="berschrift2"/>
+      </w:pPr>
+      <w:bookmarkStart w:id="27" w:name="_Toc489540377"/>
+      <w:r>
+        <w:t>Zusammenfassung</w:t>
+      </w:r>
+      <w:bookmarkEnd w:id="27"/>
+    </w:p>
+    <w:p/>
+    <w:p>
+      <w:r>
+        <w:t>Eine vermutlich nicht zu ausführliche Zusammenfassung des Ganzen.</w:t>
+      </w:r>
+      <w:r>
+        <w:t xml:space="preserve"> </w:t>
+      </w:r>
+    </w:p>
+    <w:p/>
+    <w:p/>
+    <w:p>
+      <w:pPr>
+        <w:pStyle w:val="berschrift2"/>
+      </w:pPr>
+      <w:bookmarkStart w:id="28" w:name="_Toc489540378"/>
+      <w:r>
+        <w:t>Künftige Features</w:t>
+      </w:r>
+      <w:bookmarkEnd w:id="28"/>
+    </w:p>
+    <w:p/>
+    <w:p>
+      <w:r>
+        <w:t>Weitere Features die innerhalb der BA keinen Platz gefunden haben, aber recht wichtig für das System sind.</w:t>
+      </w:r>
+    </w:p>
+    <w:p/>
+    <w:p>
+      <w:r>
+        <w:t>Parallelisierung und Verbesserung des vorhandenen SNMP Protokolls um schneller/öfter Daten aus den Modems zu erhalten.</w:t>
+      </w:r>
+    </w:p>
     <w:p/>
     <w:p>
       <w:pPr>
@@ -6745,307 +6678,11 @@
       <w:pPr>
         <w:pStyle w:val="berschrift2"/>
       </w:pPr>
-      <w:r>
-        <w:t>Kartendarstellung</w:t>
-      </w:r>
-      <w:bookmarkEnd w:id="21"/>
-    </w:p>
-    <w:p/>
-    <w:p/>
-    <w:p/>
-    <w:p>
-      <w:pPr>
-        <w:pStyle w:val="berschrift2"/>
-      </w:pPr>
-      <w:bookmarkStart w:id="22" w:name="_Toc489540370"/>
-      <w:r>
-        <w:t>Listenansicht</w:t>
-      </w:r>
-      <w:bookmarkEnd w:id="22"/>
-    </w:p>
-    <w:p/>
-    <w:p>
-      <w:r>
-        <w:t>Sehr wahrscheinlich</w:t>
-      </w:r>
-      <w:r>
-        <w:t xml:space="preserve"> wird eine Listenansicht benötigt um zwischen verschiedenen Karten zu wählen.</w:t>
-      </w:r>
-      <w:r>
-        <w:t xml:space="preserve"> Diese ist an und für sich bereits existent, beinhaltet momentan allerdings nur eine Karte und ist nicht sonderlich schön aufbereitet.</w:t>
-      </w:r>
-    </w:p>
-    <w:p>
-      <w:r>
-        <w:t>Besteht aus einem übergeordneten Menü</w:t>
-      </w:r>
-      <w:r>
-        <w:t xml:space="preserve"> </w:t>
-      </w:r>
-      <w:r>
-        <w:t xml:space="preserve">(Integration in die </w:t>
-      </w:r>
-      <w:r>
-        <w:t>B</w:t>
-      </w:r>
-      <w:r>
-        <w:t>estandssoftware) und einer Liste von Links zu einzelnen Kartenansichten.</w:t>
-      </w:r>
-      <w:r>
-        <w:t xml:space="preserve"> Eigene Kartenansicht pro logischem Gebietscluster.</w:t>
-      </w:r>
-    </w:p>
-    <w:p/>
-    <w:p/>
-    <w:p/>
-    <w:p>
-      <w:pPr>
-        <w:pStyle w:val="berschrift2"/>
-      </w:pPr>
-      <w:bookmarkStart w:id="23" w:name="_Toc489540372"/>
-      <w:r>
-        <w:lastRenderedPageBreak/>
-        <w:t>Validierung und Styling</w:t>
-      </w:r>
-    </w:p>
-    <w:p/>
-    <w:p>
-      <w:r>
-        <w:t>Am Ende der Implementierungsphase wird die Frontend-Darstellung der Anwendung noch mithilfe von Twitter Bootstrap „</w:t>
-      </w:r>
-      <w:proofErr w:type="spellStart"/>
-      <w:r>
-        <w:t>gestyled</w:t>
-      </w:r>
-      <w:proofErr w:type="spellEnd"/>
-      <w:r>
-        <w:t xml:space="preserve">“. Sprich es wird in eine Ansprechende Form gebracht und auf ein </w:t>
-      </w:r>
-      <w:proofErr w:type="spellStart"/>
-      <w:r>
-        <w:t>responsives</w:t>
-      </w:r>
-      <w:proofErr w:type="spellEnd"/>
-      <w:r>
-        <w:t xml:space="preserve"> Design geachtet.</w:t>
-      </w:r>
-    </w:p>
-    <w:p>
-      <w:pPr>
-        <w:pStyle w:val="berschrift1"/>
-      </w:pPr>
-      <w:r>
-        <w:t>Ergebnisse</w:t>
-      </w:r>
-      <w:bookmarkEnd w:id="23"/>
-    </w:p>
-    <w:p/>
-    <w:p>
-      <w:r>
-        <w:t>In diesem Kapitel werden die Ergebnisse des Projekts, sowie das Feedback des Auftraggebers dargestellt.</w:t>
-      </w:r>
-    </w:p>
-    <w:p/>
-    <w:p>
-      <w:pPr>
-        <w:pStyle w:val="berschrift2"/>
-      </w:pPr>
-      <w:bookmarkStart w:id="24" w:name="_Toc489540373"/>
-      <w:r>
-        <w:t>Endresultat des Projekts</w:t>
-      </w:r>
-      <w:bookmarkEnd w:id="24"/>
-    </w:p>
-    <w:p/>
-    <w:p>
-      <w:r>
-        <w:t xml:space="preserve">Als Ergebnis des Projekts wurde eine Kartenansicht aller von der Komro versorgten Kabelmodems erstellt. </w:t>
-      </w:r>
-      <w:r>
-        <w:t>Des Weiteren</w:t>
-      </w:r>
-      <w:r>
-        <w:t xml:space="preserve"> wurde ein Prototyp für eine Liveansicht der zu den Modem gehörenden </w:t>
-      </w:r>
-      <w:proofErr w:type="spellStart"/>
-      <w:r>
-        <w:t>Docsisparametern</w:t>
-      </w:r>
-      <w:proofErr w:type="spellEnd"/>
-      <w:r>
-        <w:t xml:space="preserve"> gebaut. Aus diesem können nun die unterschiedlichsten Anwendungen geschaffen werden.</w:t>
-      </w:r>
-      <w:r>
-        <w:t xml:space="preserve"> </w:t>
-      </w:r>
-    </w:p>
-    <w:p>
-      <w:r>
-        <w:t xml:space="preserve">Der eingerichtete </w:t>
-      </w:r>
-      <w:proofErr w:type="spellStart"/>
-      <w:r>
-        <w:t>Geocodingserver</w:t>
-      </w:r>
-      <w:proofErr w:type="spellEnd"/>
-      <w:r>
-        <w:t xml:space="preserve"> verdient auch Erwähnung.</w:t>
-      </w:r>
-    </w:p>
-    <w:p/>
-    <w:p>
-      <w:pPr>
-        <w:pStyle w:val="berschrift2"/>
-      </w:pPr>
-      <w:bookmarkStart w:id="25" w:name="_Toc489540374"/>
-      <w:r>
-        <w:t>Probleme beim Erstellen der Software</w:t>
-      </w:r>
-      <w:bookmarkEnd w:id="25"/>
-    </w:p>
-    <w:p/>
-    <w:p>
-      <w:r>
-        <w:t>Problematisch im Laufe der Entwicklung war vor allem der Cache des Browsers. Hierfür gibt es mit einem Tastenkürzel (STRG + F5 je n</w:t>
-      </w:r>
-      <w:r>
-        <w:t xml:space="preserve">ach Browser auch anders) einen </w:t>
-      </w:r>
-      <w:proofErr w:type="spellStart"/>
-      <w:r>
-        <w:t>Neuladen</w:t>
-      </w:r>
-      <w:proofErr w:type="spellEnd"/>
-      <w:r>
-        <w:t xml:space="preserve"> bei dem alle Daten neu angefordert werden.</w:t>
-      </w:r>
-    </w:p>
-    <w:p/>
-    <w:p>
-      <w:pPr>
-        <w:pStyle w:val="berschrift2"/>
-      </w:pPr>
-      <w:bookmarkStart w:id="26" w:name="_Toc489540375"/>
-      <w:r>
-        <w:t>Stellungnahme</w:t>
-      </w:r>
-      <w:r>
-        <w:t xml:space="preserve"> des A</w:t>
-      </w:r>
-      <w:r>
-        <w:t>uftraggebers</w:t>
-      </w:r>
-      <w:bookmarkEnd w:id="26"/>
-    </w:p>
-    <w:p/>
-    <w:p>
-      <w:r>
-        <w:t>Hier komm</w:t>
-      </w:r>
-      <w:r>
-        <w:t>t eine hoffentlich sehr positive</w:t>
-      </w:r>
-      <w:r>
-        <w:t xml:space="preserve"> </w:t>
-      </w:r>
-      <w:r>
-        <w:t>Rückmeldung</w:t>
-      </w:r>
-      <w:r>
-        <w:t xml:space="preserve"> von Seiten der Komro. Es wird dargelegt was ihnen mein Projekt gebracht hat und warum sie darüber derart froh sind.</w:t>
-      </w:r>
-    </w:p>
-    <w:p/>
-    <w:p>
-      <w:r>
-        <w:t>&gt;Zum Ende könnte man hier ein derartiger Satz stehen&lt;</w:t>
-      </w:r>
-    </w:p>
-    <w:p>
-      <w:r>
-        <w:t>Ein erster Schritt ist getan. Das System muss nun in der Praxis getestet, gegebenenfalls verbessert und um zusätzliche Funktionen erweitert werden.</w:t>
-      </w:r>
-    </w:p>
-    <w:p/>
-    <w:p/>
-    <w:p/>
-    <w:p/>
-    <w:p/>
-    <w:p>
-      <w:pPr>
-        <w:pStyle w:val="berschrift1"/>
-      </w:pPr>
-      <w:bookmarkStart w:id="27" w:name="_Toc489540376"/>
-      <w:r>
-        <w:t>Zusammenfassung und Ausblick</w:t>
-      </w:r>
-      <w:bookmarkEnd w:id="27"/>
-    </w:p>
-    <w:p/>
-    <w:p>
-      <w:r>
-        <w:t>In diesem Kapitel werden die bisherigen zusammengefasst. Zudem wird über weitere geplante Features und die Integration der Software in ein bestehendes System berichtet.</w:t>
-      </w:r>
-    </w:p>
-    <w:p/>
-    <w:p>
-      <w:pPr>
-        <w:pStyle w:val="berschrift2"/>
-      </w:pPr>
-      <w:bookmarkStart w:id="28" w:name="_Toc489540377"/>
-      <w:r>
-        <w:t>Zusammenfassung</w:t>
-      </w:r>
-      <w:bookmarkEnd w:id="28"/>
-    </w:p>
-    <w:p/>
-    <w:p>
-      <w:r>
-        <w:t>Eine vermutlich nicht zu ausführliche Zusammenfassung des Ganzen.</w:t>
-      </w:r>
-      <w:r>
-        <w:t xml:space="preserve"> </w:t>
-      </w:r>
-    </w:p>
-    <w:p/>
-    <w:p/>
-    <w:p>
-      <w:pPr>
-        <w:pStyle w:val="berschrift2"/>
-      </w:pPr>
-      <w:bookmarkStart w:id="29" w:name="_Toc489540378"/>
-      <w:r>
-        <w:t>Künftige Features</w:t>
+      <w:bookmarkStart w:id="29" w:name="_Toc489540379"/>
+      <w:r>
+        <w:t>Integration/Zusammenlegen mit anderen Systemen</w:t>
       </w:r>
       <w:bookmarkEnd w:id="29"/>
-    </w:p>
-    <w:p/>
-    <w:p>
-      <w:r>
-        <w:t>Weitere Features die innerhalb der BA keinen Platz gefunden haben, aber recht wichtig für das System sind.</w:t>
-      </w:r>
-    </w:p>
-    <w:p/>
-    <w:p>
-      <w:r>
-        <w:t>Parallelisierung und Verbesserung des vorhandenen SNMP Protokolls um schneller/öfter Daten aus den Modems zu erhalten.</w:t>
-      </w:r>
-    </w:p>
-    <w:p/>
-    <w:p>
-      <w:pPr>
-        <w:pStyle w:val="Listenabsatz"/>
-      </w:pPr>
-    </w:p>
-    <w:p>
-      <w:pPr>
-        <w:pStyle w:val="berschrift2"/>
-      </w:pPr>
-      <w:bookmarkStart w:id="30" w:name="_Toc489540379"/>
-      <w:r>
-        <w:t>Integration/Zusammenlegen mit anderen Systemen</w:t>
-      </w:r>
-      <w:bookmarkEnd w:id="30"/>
     </w:p>
     <w:p/>
     <w:p>
@@ -7079,7 +6716,6 @@
         </w:rPr>
       </w:pPr>
       <w:r>
-        <w:lastRenderedPageBreak/>
         <w:br w:type="page"/>
       </w:r>
     </w:p>
@@ -7108,8 +6744,8 @@
         </w:numPr>
         <w:ind w:left="432" w:hanging="432"/>
       </w:pPr>
-      <w:bookmarkStart w:id="31" w:name="_Toc362349939"/>
-      <w:bookmarkStart w:id="32" w:name="_Toc489540380"/>
+      <w:bookmarkStart w:id="30" w:name="_Toc362349939"/>
+      <w:bookmarkStart w:id="31" w:name="_Toc489540380"/>
       <w:r>
         <w:rPr>
           <w:rFonts w:cs="Arial"/>
@@ -7120,11 +6756,11 @@
       <w:r>
         <w:t>Anhang</w:t>
       </w:r>
+      <w:bookmarkEnd w:id="30"/>
+      <w:r>
+        <w:t>s</w:t>
+      </w:r>
       <w:bookmarkEnd w:id="31"/>
-      <w:r>
-        <w:t>s</w:t>
-      </w:r>
-      <w:bookmarkEnd w:id="32"/>
     </w:p>
     <w:p>
       <w:pPr>
@@ -7202,12 +6838,12 @@
         </w:numPr>
         <w:ind w:left="432" w:hanging="432"/>
       </w:pPr>
-      <w:bookmarkStart w:id="33" w:name="_Toc489540381"/>
+      <w:bookmarkStart w:id="32" w:name="_Toc489540381"/>
       <w:r>
         <w:lastRenderedPageBreak/>
         <w:t>Literaturverzeichnis</w:t>
       </w:r>
-      <w:bookmarkEnd w:id="33"/>
+      <w:bookmarkEnd w:id="32"/>
     </w:p>
     <w:p>
       <w:pPr>
@@ -7284,81 +6920,45 @@
         <w:rPr>
           <w:rStyle w:val="reference-text"/>
         </w:rPr>
-        <w:t>(</w:t>
-      </w:r>
-      <w:proofErr w:type="spellStart"/>
-      <w:r>
+        <w:t>(eBook)</w:t>
+      </w:r>
+    </w:p>
+    <w:p>
+      <w:pPr>
+        <w:spacing w:line="288" w:lineRule="auto"/>
         <w:rPr>
           <w:rStyle w:val="reference-text"/>
         </w:rPr>
-        <w:t>eBook</w:t>
-      </w:r>
-      <w:proofErr w:type="spellEnd"/>
+      </w:pPr>
       <w:r>
         <w:rPr>
           <w:rStyle w:val="reference-text"/>
         </w:rPr>
-        <w:t>)</w:t>
-      </w:r>
-    </w:p>
-    <w:p>
-      <w:pPr>
-        <w:spacing w:line="288" w:lineRule="auto"/>
+        <w:t>Mauro, Douglas R.</w:t>
+      </w:r>
+      <w:r>
         <w:rPr>
           <w:rStyle w:val="reference-text"/>
         </w:rPr>
-      </w:pPr>
+        <w:t xml:space="preserve">: </w:t>
+      </w:r>
       <w:r>
         <w:rPr>
           <w:rStyle w:val="reference-text"/>
         </w:rPr>
-        <w:t>Mauro, Douglas R.</w:t>
+        <w:t>Essential SNMP, 2nd Edition</w:t>
       </w:r>
       <w:r>
         <w:rPr>
           <w:rStyle w:val="reference-text"/>
         </w:rPr>
-        <w:t xml:space="preserve">: </w:t>
+        <w:t xml:space="preserve">. </w:t>
       </w:r>
       <w:r>
         <w:rPr>
           <w:rStyle w:val="reference-text"/>
         </w:rPr>
-        <w:t>Essential SNMP, 2nd Edition</w:t>
-      </w:r>
-      <w:r>
-        <w:rPr>
-          <w:rStyle w:val="reference-text"/>
-        </w:rPr>
-        <w:t xml:space="preserve">. </w:t>
-      </w:r>
-      <w:proofErr w:type="spellStart"/>
-      <w:r>
-        <w:rPr>
-          <w:rStyle w:val="reference-text"/>
-        </w:rPr>
-        <w:t>Sebastopol</w:t>
-      </w:r>
-      <w:proofErr w:type="spellEnd"/>
-      <w:r>
-        <w:rPr>
-          <w:rStyle w:val="reference-text"/>
-        </w:rPr>
-        <w:t xml:space="preserve">, </w:t>
-      </w:r>
-      <w:proofErr w:type="spellStart"/>
-      <w:r>
-        <w:rPr>
-          <w:rStyle w:val="reference-text"/>
-        </w:rPr>
-        <w:t>Calif</w:t>
-      </w:r>
-      <w:proofErr w:type="spellEnd"/>
-      <w:r>
-        <w:rPr>
-          <w:rStyle w:val="reference-text"/>
-        </w:rPr>
-        <w:t>.</w:t>
+        <w:t>Sebastopol, Calif.</w:t>
       </w:r>
       <w:r>
         <w:rPr>
@@ -7419,7 +7019,7 @@
       <w:r>
         <w:t xml:space="preserve">Faulhaber, Leopold: Alternatives Wörterbuch – Kreditor. </w:t>
       </w:r>
-      <w:hyperlink r:id="rId15" w:history="1">
+      <w:hyperlink r:id="rId18" w:history="1">
         <w:r>
           <w:rPr>
             <w:rStyle w:val="Hyperlink"/>
@@ -7445,7 +7045,7 @@
         </w:rPr>
         <w:t xml:space="preserve">N.N.: Handelsgesetzbuch. </w:t>
       </w:r>
-      <w:hyperlink r:id="rId16" w:history="1">
+      <w:hyperlink r:id="rId19" w:history="1">
         <w:r>
           <w:rPr>
             <w:rStyle w:val="Hyperlink"/>
@@ -7481,8 +7081,8 @@
       </w:pPr>
     </w:p>
     <w:sectPr>
-      <w:footerReference w:type="default" r:id="rId17"/>
-      <w:footerReference w:type="first" r:id="rId18"/>
+      <w:footerReference w:type="default" r:id="rId20"/>
+      <w:footerReference w:type="first" r:id="rId21"/>
       <w:type w:val="continuous"/>
       <w:pgSz w:w="11906" w:h="16838" w:code="9"/>
       <w:pgMar w:top="1418" w:right="1418" w:bottom="1134" w:left="851" w:header="709" w:footer="709" w:gutter="567"/>
@@ -7591,7 +7191,7 @@
       <w:rPr>
         <w:noProof/>
       </w:rPr>
-      <w:t>10</w:t>
+      <w:t>17</w:t>
     </w:r>
     <w:r>
       <w:fldChar w:fldCharType="end"/>
@@ -9336,7 +8936,7 @@
 </file>
 
 <file path=customXml/itemProps1.xml><?xml version="1.0" encoding="utf-8"?>
-<ds:datastoreItem xmlns:ds="http://schemas.openxmlformats.org/officeDocument/2006/customXml" ds:itemID="{227E3A1D-57CD-4406-BA26-9334EAC0365B}">
+<ds:datastoreItem xmlns:ds="http://schemas.openxmlformats.org/officeDocument/2006/customXml" ds:itemID="{A61F7E6F-511D-4DF1-AD31-8E02E674B861}">
   <ds:schemaRefs>
     <ds:schemaRef ds:uri="http://schemas.openxmlformats.org/officeDocument/2006/bibliography"/>
   </ds:schemaRefs>

</xml_diff>

<commit_message>
View als Detailansicht für die einzelnen Jsondateien und entsprechende Logik hinzugefügt + geringe änderungen an der BA
</commit_message>
<xml_diff>
--- a/Dokumente/Bachelorarbeit.docx
+++ b/Dokumente/Bachelorarbeit.docx
@@ -5091,25 +5091,51 @@
       <w:pPr>
         <w:pStyle w:val="Beschriftung"/>
       </w:pPr>
-      <w:fldSimple w:instr=" STYLEREF 1 \s ">
-        <w:r>
-          <w:rPr>
-            <w:noProof/>
-          </w:rPr>
-          <w:t>2</w:t>
-        </w:r>
-      </w:fldSimple>
+      <w:r>
+        <w:fldChar w:fldCharType="begin"/>
+      </w:r>
+      <w:r>
+        <w:instrText xml:space="preserve"> STYLEREF 1 \s </w:instrText>
+      </w:r>
+      <w:r>
+        <w:fldChar w:fldCharType="separate"/>
+      </w:r>
+      <w:r>
+        <w:rPr>
+          <w:noProof/>
+        </w:rPr>
+        <w:t>2</w:t>
+      </w:r>
+      <w:r>
+        <w:rPr>
+          <w:noProof/>
+        </w:rPr>
+        <w:fldChar w:fldCharType="end"/>
+      </w:r>
       <w:r>
         <w:t>.</w:t>
       </w:r>
-      <w:fldSimple w:instr=" SEQ Abbildung \* ROMAN \s 1 ">
-        <w:r>
-          <w:rPr>
-            <w:noProof/>
-          </w:rPr>
-          <w:t>I</w:t>
-        </w:r>
-      </w:fldSimple>
+      <w:r>
+        <w:fldChar w:fldCharType="begin"/>
+      </w:r>
+      <w:r>
+        <w:instrText xml:space="preserve"> SEQ Abbildung \* ROMAN \s 1 </w:instrText>
+      </w:r>
+      <w:r>
+        <w:fldChar w:fldCharType="separate"/>
+      </w:r>
+      <w:r>
+        <w:rPr>
+          <w:noProof/>
+        </w:rPr>
+        <w:t>I</w:t>
+      </w:r>
+      <w:r>
+        <w:rPr>
+          <w:noProof/>
+        </w:rPr>
+        <w:fldChar w:fldCharType="end"/>
+      </w:r>
       <w:r>
         <w:t xml:space="preserve"> Datenbezug Adresskodierung</w:t>
       </w:r>
@@ -5250,25 +5276,51 @@
       <w:pPr>
         <w:pStyle w:val="Beschriftung"/>
       </w:pPr>
-      <w:fldSimple w:instr=" STYLEREF 1 \s ">
-        <w:r>
-          <w:rPr>
-            <w:noProof/>
-          </w:rPr>
-          <w:t>2</w:t>
-        </w:r>
-      </w:fldSimple>
+      <w:r>
+        <w:fldChar w:fldCharType="begin"/>
+      </w:r>
+      <w:r>
+        <w:instrText xml:space="preserve"> STYLEREF 1 \s </w:instrText>
+      </w:r>
+      <w:r>
+        <w:fldChar w:fldCharType="separate"/>
+      </w:r>
+      <w:r>
+        <w:rPr>
+          <w:noProof/>
+        </w:rPr>
+        <w:t>2</w:t>
+      </w:r>
+      <w:r>
+        <w:rPr>
+          <w:noProof/>
+        </w:rPr>
+        <w:fldChar w:fldCharType="end"/>
+      </w:r>
       <w:r>
         <w:t>.</w:t>
       </w:r>
-      <w:fldSimple w:instr=" SEQ Abbildung \* ROMAN \s 1 ">
-        <w:r>
-          <w:rPr>
-            <w:noProof/>
-          </w:rPr>
-          <w:t>II</w:t>
-        </w:r>
-      </w:fldSimple>
+      <w:r>
+        <w:fldChar w:fldCharType="begin"/>
+      </w:r>
+      <w:r>
+        <w:instrText xml:space="preserve"> SEQ Abbildung \* ROMAN \s 1 </w:instrText>
+      </w:r>
+      <w:r>
+        <w:fldChar w:fldCharType="separate"/>
+      </w:r>
+      <w:r>
+        <w:rPr>
+          <w:noProof/>
+        </w:rPr>
+        <w:t>II</w:t>
+      </w:r>
+      <w:r>
+        <w:rPr>
+          <w:noProof/>
+        </w:rPr>
+        <w:fldChar w:fldCharType="end"/>
+      </w:r>
       <w:r>
         <w:t xml:space="preserve"> Beispiel für ein Feature in GML</w:t>
       </w:r>
@@ -5347,25 +5399,51 @@
       <w:pPr>
         <w:pStyle w:val="Beschriftung"/>
       </w:pPr>
-      <w:fldSimple w:instr=" STYLEREF 1 \s ">
-        <w:r>
-          <w:rPr>
-            <w:noProof/>
-          </w:rPr>
-          <w:t>2</w:t>
-        </w:r>
-      </w:fldSimple>
+      <w:r>
+        <w:fldChar w:fldCharType="begin"/>
+      </w:r>
+      <w:r>
+        <w:instrText xml:space="preserve"> STYLEREF 1 \s </w:instrText>
+      </w:r>
+      <w:r>
+        <w:fldChar w:fldCharType="separate"/>
+      </w:r>
+      <w:r>
+        <w:rPr>
+          <w:noProof/>
+        </w:rPr>
+        <w:t>2</w:t>
+      </w:r>
+      <w:r>
+        <w:rPr>
+          <w:noProof/>
+        </w:rPr>
+        <w:fldChar w:fldCharType="end"/>
+      </w:r>
       <w:r>
         <w:t>.</w:t>
       </w:r>
-      <w:fldSimple w:instr=" SEQ Abbildung \* ROMAN \s 1 ">
-        <w:r>
-          <w:rPr>
-            <w:noProof/>
-          </w:rPr>
-          <w:t>III</w:t>
-        </w:r>
-      </w:fldSimple>
+      <w:r>
+        <w:fldChar w:fldCharType="begin"/>
+      </w:r>
+      <w:r>
+        <w:instrText xml:space="preserve"> SEQ Abbildung \* ROMAN \s 1 </w:instrText>
+      </w:r>
+      <w:r>
+        <w:fldChar w:fldCharType="separate"/>
+      </w:r>
+      <w:r>
+        <w:rPr>
+          <w:noProof/>
+        </w:rPr>
+        <w:t>III</w:t>
+      </w:r>
+      <w:r>
+        <w:rPr>
+          <w:noProof/>
+        </w:rPr>
+        <w:fldChar w:fldCharType="end"/>
+      </w:r>
       <w:r>
         <w:t xml:space="preserve"> Beispiel für ein GeoJSON</w:t>
       </w:r>
@@ -5685,6 +5763,10 @@
         <w:br w:type="textWrapping" w:clear="all"/>
       </w:r>
       <w:r>
+        <w:rPr>
+          <w:noProof/>
+          <w:lang w:eastAsia="de-DE"/>
+        </w:rPr>
         <w:drawing>
           <wp:inline distT="0" distB="0" distL="0" distR="0" wp14:anchorId="2F0A9559" wp14:editId="22D9AEF0">
             <wp:extent cx="5759450" cy="3239135"/>
@@ -5726,30 +5808,54 @@
       <w:pPr>
         <w:pStyle w:val="Beschriftung"/>
       </w:pPr>
-      <w:fldSimple w:instr=" STYLEREF 1 \s ">
-        <w:r>
-          <w:rPr>
-            <w:noProof/>
-          </w:rPr>
-          <w:t>3</w:t>
-        </w:r>
-      </w:fldSimple>
+      <w:r>
+        <w:fldChar w:fldCharType="begin"/>
+      </w:r>
+      <w:r>
+        <w:instrText xml:space="preserve"> STYLEREF 1 \s </w:instrText>
+      </w:r>
+      <w:r>
+        <w:fldChar w:fldCharType="separate"/>
+      </w:r>
+      <w:r>
+        <w:rPr>
+          <w:noProof/>
+        </w:rPr>
+        <w:t>3</w:t>
+      </w:r>
+      <w:r>
+        <w:rPr>
+          <w:noProof/>
+        </w:rPr>
+        <w:fldChar w:fldCharType="end"/>
+      </w:r>
       <w:r>
         <w:t>.</w:t>
       </w:r>
-      <w:fldSimple w:instr=" SEQ Abbildung \* ROMAN \s 1 ">
-        <w:r>
-          <w:rPr>
-            <w:noProof/>
-          </w:rPr>
-          <w:t>I</w:t>
-        </w:r>
-      </w:fldSimple>
+      <w:r>
+        <w:fldChar w:fldCharType="begin"/>
+      </w:r>
+      <w:r>
+        <w:instrText xml:space="preserve"> SEQ Abbildung \* ROMAN \s 1 </w:instrText>
+      </w:r>
+      <w:r>
+        <w:fldChar w:fldCharType="separate"/>
+      </w:r>
+      <w:r>
+        <w:rPr>
+          <w:noProof/>
+        </w:rPr>
+        <w:t>I</w:t>
+      </w:r>
+      <w:r>
+        <w:rPr>
+          <w:noProof/>
+        </w:rPr>
+        <w:fldChar w:fldCharType="end"/>
+      </w:r>
       <w:r>
         <w:t xml:space="preserve"> Die wichtigsten Technologien im Überblick</w:t>
       </w:r>
-      <w:bookmarkStart w:id="18" w:name="_GoBack"/>
-      <w:bookmarkEnd w:id="18"/>
     </w:p>
     <w:p>
       <w:pPr>
@@ -5901,12 +6007,12 @@
       <w:pPr>
         <w:pStyle w:val="berschrift1"/>
       </w:pPr>
-      <w:bookmarkStart w:id="19" w:name="_Toc489540368"/>
+      <w:bookmarkStart w:id="18" w:name="_Toc489540368"/>
       <w:r>
         <w:lastRenderedPageBreak/>
         <w:t>Implementierung</w:t>
       </w:r>
-      <w:bookmarkEnd w:id="19"/>
+      <w:bookmarkEnd w:id="18"/>
     </w:p>
     <w:p/>
     <w:p>
@@ -5928,7 +6034,7 @@
       <w:pPr>
         <w:pStyle w:val="berschrift2"/>
       </w:pPr>
-      <w:bookmarkStart w:id="20" w:name="_Toc489540369"/>
+      <w:bookmarkStart w:id="19" w:name="_Toc489540369"/>
       <w:r>
         <w:t>Webserver und angewandte Geokodierung</w:t>
       </w:r>
@@ -6004,25 +6110,51 @@
       <w:pPr>
         <w:pStyle w:val="Beschriftung"/>
       </w:pPr>
-      <w:fldSimple w:instr=" STYLEREF 1 \s ">
-        <w:r>
-          <w:rPr>
-            <w:noProof/>
-          </w:rPr>
-          <w:t>4</w:t>
-        </w:r>
-      </w:fldSimple>
+      <w:r>
+        <w:fldChar w:fldCharType="begin"/>
+      </w:r>
+      <w:r>
+        <w:instrText xml:space="preserve"> STYLEREF 1 \s </w:instrText>
+      </w:r>
+      <w:r>
+        <w:fldChar w:fldCharType="separate"/>
+      </w:r>
+      <w:r>
+        <w:rPr>
+          <w:noProof/>
+        </w:rPr>
+        <w:t>4</w:t>
+      </w:r>
+      <w:r>
+        <w:rPr>
+          <w:noProof/>
+        </w:rPr>
+        <w:fldChar w:fldCharType="end"/>
+      </w:r>
       <w:r>
         <w:t>.</w:t>
       </w:r>
-      <w:fldSimple w:instr=" SEQ Abbildung \* ROMAN \s 1 ">
-        <w:r>
-          <w:rPr>
-            <w:noProof/>
-          </w:rPr>
-          <w:t>I</w:t>
-        </w:r>
-      </w:fldSimple>
+      <w:r>
+        <w:fldChar w:fldCharType="begin"/>
+      </w:r>
+      <w:r>
+        <w:instrText xml:space="preserve"> SEQ Abbildung \* ROMAN \s 1 </w:instrText>
+      </w:r>
+      <w:r>
+        <w:fldChar w:fldCharType="separate"/>
+      </w:r>
+      <w:r>
+        <w:rPr>
+          <w:noProof/>
+        </w:rPr>
+        <w:t>I</w:t>
+      </w:r>
+      <w:r>
+        <w:rPr>
+          <w:noProof/>
+        </w:rPr>
+        <w:fldChar w:fldCharType="end"/>
+      </w:r>
       <w:r>
         <w:t xml:space="preserve"> Routing mit Flask</w:t>
       </w:r>
@@ -6102,25 +6234,51 @@
       <w:pPr>
         <w:pStyle w:val="Beschriftung"/>
       </w:pPr>
-      <w:fldSimple w:instr=" STYLEREF 1 \s ">
-        <w:r>
-          <w:rPr>
-            <w:noProof/>
-          </w:rPr>
-          <w:t>4</w:t>
-        </w:r>
-      </w:fldSimple>
+      <w:r>
+        <w:fldChar w:fldCharType="begin"/>
+      </w:r>
+      <w:r>
+        <w:instrText xml:space="preserve"> STYLEREF 1 \s </w:instrText>
+      </w:r>
+      <w:r>
+        <w:fldChar w:fldCharType="separate"/>
+      </w:r>
+      <w:r>
+        <w:rPr>
+          <w:noProof/>
+        </w:rPr>
+        <w:t>4</w:t>
+      </w:r>
+      <w:r>
+        <w:rPr>
+          <w:noProof/>
+        </w:rPr>
+        <w:fldChar w:fldCharType="end"/>
+      </w:r>
       <w:r>
         <w:t>.</w:t>
       </w:r>
-      <w:fldSimple w:instr=" SEQ Abbildung \* ROMAN \s 1 ">
-        <w:r>
-          <w:rPr>
-            <w:noProof/>
-          </w:rPr>
-          <w:t>II</w:t>
-        </w:r>
-      </w:fldSimple>
+      <w:r>
+        <w:fldChar w:fldCharType="begin"/>
+      </w:r>
+      <w:r>
+        <w:instrText xml:space="preserve"> SEQ Abbildung \* ROMAN \s 1 </w:instrText>
+      </w:r>
+      <w:r>
+        <w:fldChar w:fldCharType="separate"/>
+      </w:r>
+      <w:r>
+        <w:rPr>
+          <w:noProof/>
+        </w:rPr>
+        <w:t>II</w:t>
+      </w:r>
+      <w:r>
+        <w:rPr>
+          <w:noProof/>
+        </w:rPr>
+        <w:fldChar w:fldCharType="end"/>
+      </w:r>
       <w:r>
         <w:t xml:space="preserve"> Aufruf der Geokodierung mit Timeout Fehlerbehandlung</w:t>
       </w:r>
@@ -6197,7 +6355,7 @@
       <w:r>
         <w:t>Kartendarstellung</w:t>
       </w:r>
-      <w:bookmarkEnd w:id="20"/>
+      <w:bookmarkEnd w:id="19"/>
     </w:p>
     <w:p/>
     <w:p>
@@ -6692,25 +6850,51 @@
       <w:pPr>
         <w:pStyle w:val="Beschriftung"/>
       </w:pPr>
-      <w:fldSimple w:instr=" STYLEREF 1 \s ">
-        <w:r>
-          <w:rPr>
-            <w:noProof/>
-          </w:rPr>
-          <w:t>4</w:t>
-        </w:r>
-      </w:fldSimple>
+      <w:r>
+        <w:fldChar w:fldCharType="begin"/>
+      </w:r>
+      <w:r>
+        <w:instrText xml:space="preserve"> STYLEREF 1 \s </w:instrText>
+      </w:r>
+      <w:r>
+        <w:fldChar w:fldCharType="separate"/>
+      </w:r>
+      <w:r>
+        <w:rPr>
+          <w:noProof/>
+        </w:rPr>
+        <w:t>4</w:t>
+      </w:r>
+      <w:r>
+        <w:rPr>
+          <w:noProof/>
+        </w:rPr>
+        <w:fldChar w:fldCharType="end"/>
+      </w:r>
       <w:r>
         <w:t>.</w:t>
       </w:r>
-      <w:fldSimple w:instr=" SEQ Abbildung \* ROMAN \s 1 ">
-        <w:r>
-          <w:rPr>
-            <w:noProof/>
-          </w:rPr>
-          <w:t>IV</w:t>
-        </w:r>
-      </w:fldSimple>
+      <w:r>
+        <w:fldChar w:fldCharType="begin"/>
+      </w:r>
+      <w:r>
+        <w:instrText xml:space="preserve"> SEQ Abbildung \* ROMAN \s 1 </w:instrText>
+      </w:r>
+      <w:r>
+        <w:fldChar w:fldCharType="separate"/>
+      </w:r>
+      <w:r>
+        <w:rPr>
+          <w:noProof/>
+        </w:rPr>
+        <w:t>IV</w:t>
+      </w:r>
+      <w:r>
+        <w:rPr>
+          <w:noProof/>
+        </w:rPr>
+        <w:fldChar w:fldCharType="end"/>
+      </w:r>
       <w:r>
         <w:t xml:space="preserve"> Beispiel für einen categorical Typ</w:t>
       </w:r>
@@ -6787,25 +6971,54 @@
       <w:pPr>
         <w:pStyle w:val="Beschriftung"/>
       </w:pPr>
-      <w:fldSimple w:instr=" STYLEREF 1 \s ">
-        <w:r>
-          <w:rPr>
-            <w:noProof/>
-          </w:rPr>
-          <w:t>4</w:t>
-        </w:r>
-      </w:fldSimple>
+      <w:r>
+        <w:fldChar w:fldCharType="begin"/>
+      </w:r>
+      <w:r>
+        <w:instrText xml:space="preserve"> STYLEREF 1 \s </w:instrText>
+      </w:r>
+      <w:r>
+        <w:fldChar w:fldCharType="separate"/>
+      </w:r>
+      <w:r>
+        <w:rPr>
+          <w:noProof/>
+        </w:rPr>
+        <w:t>4</w:t>
+      </w:r>
+      <w:r>
+        <w:rPr>
+          <w:noProof/>
+        </w:rPr>
+        <w:fldChar w:fldCharType="end"/>
+      </w:r>
       <w:r>
         <w:t>.</w:t>
       </w:r>
-      <w:fldSimple w:instr=" SEQ Abbildung \* ROMAN \s 1 ">
-        <w:r>
-          <w:rPr>
-            <w:noProof/>
-          </w:rPr>
-          <w:t>V</w:t>
-        </w:r>
-      </w:fldSimple>
+      <w:r>
+        <w:fldChar w:fldCharType="begin"/>
+      </w:r>
+      <w:r>
+        <w:instrText xml:space="preserve"> SEQ Abbildung \* RO</w:instrText>
+      </w:r>
+      <w:r>
+        <w:instrText xml:space="preserve">MAN \s 1 </w:instrText>
+      </w:r>
+      <w:r>
+        <w:fldChar w:fldCharType="separate"/>
+      </w:r>
+      <w:r>
+        <w:rPr>
+          <w:noProof/>
+        </w:rPr>
+        <w:t>V</w:t>
+      </w:r>
+      <w:r>
+        <w:rPr>
+          <w:noProof/>
+        </w:rPr>
+        <w:fldChar w:fldCharType="end"/>
+      </w:r>
       <w:r>
         <w:t xml:space="preserve"> Karten-View mit einem Aktiven Popup</w:t>
       </w:r>
@@ -6818,12 +7031,21 @@
         <w:t xml:space="preserve"> </w:t>
       </w:r>
       <w:r>
-        <w:t xml:space="preserve">In der Sidebar enthält im oberen Teil eine Überschrift die Auskunft über den aktuellen Datensatz gibt, sowie einen Navigationslink mit dessen Hilfe man zurück zur Startseite kommt. </w:t>
-      </w:r>
-    </w:p>
-    <w:p>
+        <w:t>Um weiterhin einen funktionierenden Vollbildmodus zu gewährleisten muss die Karte über den kompletten Seitenbereich gehen. Man legt lediglich die Sidebar eine Ebene über die Karte.</w:t>
+      </w:r>
+      <w:r>
+        <w:t xml:space="preserve"> Die</w:t>
+      </w:r>
+      <w:r>
+        <w:t xml:space="preserve"> Sidebar enthält im oberen Teil eine Überschrift die Auskunft über den </w:t>
+      </w:r>
       <w:r>
         <w:lastRenderedPageBreak/>
+        <w:t xml:space="preserve">aktuellen Datensatz gibt, sowie einen Navigationslink mit dessen Hilfe man zurück zur Startseite kommt. </w:t>
+      </w:r>
+    </w:p>
+    <w:p>
+      <w:r>
         <w:t xml:space="preserve">Im unteren Teil befindet sich eine Auflistung der in der Karte angezeigten Modems. Zu den Modems sind einige statische Informationen wie die Bezeichnung und die zugehörige Adresse aufgeführt. </w:t>
       </w:r>
       <w:r>
@@ -6836,12 +7058,29 @@
         <w:t xml:space="preserve"> </w:t>
       </w:r>
       <w:r>
+        <w:t>Hierfür die die scrollTop() Funktion verwendet. Diese würde eigentlich an das obere Ende der Liste scrollen. Allerdings kann man ein Offset als Parameter übergeben. Hierfür nimmt man das entsprechende Offset des ausgewählten Listenelements.</w:t>
+      </w:r>
+    </w:p>
+    <w:p>
+      <w:r>
         <w:t xml:space="preserve">Für die Zentrierung der Karte bietet Mapbox die eine flyTo() Funktion an. Dieser kann neben dem eigentlichen Zielpunkt auch noch werte für einen Offset und die Zoomtiefe mitgegeben werden. Die Geschwindigkeit der Animation kann ebenfalls eingestellt werden. </w:t>
       </w:r>
-    </w:p>
-    <w:p>
-      <w:r>
-        <w:t>Die Popups können entweder mit einem Klick auf die Karte, außerhalb des Popups geschlossen werden. Sie werden mit dem Öffnen eines neuen Popups auch automatisch geschlossen.</w:t>
+      <w:r>
+        <w:t>Das Offset wird so eingestellt, dass es sich so weit nach rechts verschiebt, dass das Zentrum in der Mitte des sichtbaren Kartenausschnitts liegt.</w:t>
+      </w:r>
+    </w:p>
+    <w:p>
+      <w:r>
+        <w:t>Die Popups können entweder mit einem Klick auf die Karte, außerhalb des Popups</w:t>
+      </w:r>
+      <w:r>
+        <w:t>,</w:t>
+      </w:r>
+      <w:r>
+        <w:t xml:space="preserve"> geschlossen werden. </w:t>
+      </w:r>
+      <w:r>
+        <w:t>Beim Klick auf ein anderes Modem wird das bisherige Popup geschlossen bevor das neue geöffnet wird.</w:t>
       </w:r>
     </w:p>
     <w:p/>
@@ -6851,7 +7090,7 @@
       <w:pPr>
         <w:pStyle w:val="berschrift2"/>
       </w:pPr>
-      <w:bookmarkStart w:id="21" w:name="_Toc489540372"/>
+      <w:bookmarkStart w:id="20" w:name="_Toc489540372"/>
       <w:r>
         <w:t>Validierung und Styling</w:t>
       </w:r>
@@ -6884,202 +7123,207 @@
       <w:r>
         <w:t>Ergebnisse</w:t>
       </w:r>
+      <w:bookmarkEnd w:id="20"/>
+    </w:p>
+    <w:p/>
+    <w:p>
+      <w:r>
+        <w:t>In diesem Kapitel werden die Ergebnisse des Projekts, sowie das Feedback des Auftraggebers dargestellt.</w:t>
+      </w:r>
+    </w:p>
+    <w:p/>
+    <w:p>
+      <w:pPr>
+        <w:pStyle w:val="berschrift2"/>
+      </w:pPr>
+      <w:bookmarkStart w:id="21" w:name="_Toc489540373"/>
+      <w:r>
+        <w:t>Endresultat des Projekts</w:t>
+      </w:r>
       <w:bookmarkEnd w:id="21"/>
     </w:p>
     <w:p/>
     <w:p>
       <w:r>
-        <w:t>In diesem Kapitel werden die Ergebnisse des Projekts, sowie das Feedback des Auftraggebers dargestellt.</w:t>
-      </w:r>
-    </w:p>
-    <w:p/>
+        <w:t xml:space="preserve">Als Ergebnis des Projekts wurde eine Kartenansicht aller von der Komro versorgten Kabelmodems erstellt. </w:t>
+      </w:r>
+      <w:r>
+        <w:t>Des Weiteren</w:t>
+      </w:r>
+      <w:r>
+        <w:t xml:space="preserve"> wurde ein Prototyp für eine Liveansicht der zu den Modem gehörenden </w:t>
+      </w:r>
+      <w:r>
+        <w:lastRenderedPageBreak/>
+        <w:t>Docsisparametern gebaut. Aus diesem können nun die unterschiedlichsten Anwendungen geschaffen werden.</w:t>
+      </w:r>
+      <w:r>
+        <w:t xml:space="preserve"> </w:t>
+      </w:r>
+    </w:p>
     <w:p>
       <w:pPr>
         <w:pStyle w:val="berschrift2"/>
       </w:pPr>
-      <w:bookmarkStart w:id="22" w:name="_Toc489540373"/>
-      <w:r>
-        <w:t>Endresultat des Projekts</w:t>
+      <w:bookmarkStart w:id="22" w:name="_Toc489540374"/>
+      <w:r>
+        <w:t>Probleme beim Erstellen der Software</w:t>
       </w:r>
       <w:bookmarkEnd w:id="22"/>
     </w:p>
     <w:p/>
     <w:p>
       <w:r>
-        <w:t xml:space="preserve">Als Ergebnis des Projekts wurde eine Kartenansicht aller von der Komro versorgten Kabelmodems erstellt. </w:t>
-      </w:r>
-      <w:r>
-        <w:t>Des Weiteren</w:t>
-      </w:r>
-      <w:r>
-        <w:t xml:space="preserve"> wurde ein Prototyp für eine Liveansicht der zu den Modem gehörenden Docsisparametern gebaut. Aus diesem können nun die unterschiedlichsten Anwendungen geschaffen werden.</w:t>
+        <w:t>Problematisch im Laufe der Entwicklung war vor allem der Cache des Browsers. Hierfür gibt es mit einem Tastenkürzel (STRG + F5 je n</w:t>
+      </w:r>
+      <w:r>
+        <w:t>ach Browser auch anders) einen Neuladen</w:t>
+      </w:r>
+      <w:r>
+        <w:t xml:space="preserve"> bei dem alle Daten neu angefordert werden.</w:t>
+      </w:r>
+    </w:p>
+    <w:p/>
+    <w:p/>
+    <w:p>
+      <w:pPr>
+        <w:pStyle w:val="berschrift2"/>
+      </w:pPr>
+      <w:bookmarkStart w:id="23" w:name="_Toc489540375"/>
+      <w:r>
+        <w:t>Stellungnahme</w:t>
+      </w:r>
+      <w:r>
+        <w:t xml:space="preserve"> des A</w:t>
+      </w:r>
+      <w:r>
+        <w:t>uftraggebers</w:t>
+      </w:r>
+      <w:bookmarkEnd w:id="23"/>
+    </w:p>
+    <w:p/>
+    <w:p>
+      <w:r>
+        <w:t>Hier komm</w:t>
+      </w:r>
+      <w:r>
+        <w:t>t eine hoffentlich sehr positive</w:t>
       </w:r>
       <w:r>
         <w:t xml:space="preserve"> </w:t>
       </w:r>
-    </w:p>
+      <w:r>
+        <w:t>Rückmeldung</w:t>
+      </w:r>
+      <w:r>
+        <w:t xml:space="preserve"> von Seiten der Komro. Es wird dargelegt was ihnen mein Projekt gebracht hat und warum sie darüber derart froh sind.</w:t>
+      </w:r>
+    </w:p>
+    <w:p/>
+    <w:p>
+      <w:r>
+        <w:t>&gt;Zum Ende könnte man hier ein derartiger Satz stehen&lt;</w:t>
+      </w:r>
+    </w:p>
+    <w:p>
+      <w:r>
+        <w:t>Ein erster Schritt ist getan. Das System muss nun in der Praxis getestet, gegebenenfalls verbessert und um zusätzliche Funktionen erweitert werden.</w:t>
+      </w:r>
+    </w:p>
+    <w:p/>
+    <w:p/>
+    <w:p/>
+    <w:p/>
+    <w:p/>
+    <w:p>
+      <w:pPr>
+        <w:pStyle w:val="berschrift1"/>
+      </w:pPr>
+      <w:bookmarkStart w:id="24" w:name="_Toc489540376"/>
+      <w:r>
+        <w:t>Zusammenfassung und Ausblick</w:t>
+      </w:r>
+      <w:bookmarkEnd w:id="24"/>
+    </w:p>
+    <w:p/>
+    <w:p>
+      <w:r>
+        <w:t>In diesem Kapitel werden die bisherigen zusammengefasst. Zudem wird über weitere geplante Features und die Integration der Software in ein bestehendes System berichtet.</w:t>
+      </w:r>
+    </w:p>
+    <w:p/>
     <w:p>
       <w:pPr>
         <w:pStyle w:val="berschrift2"/>
       </w:pPr>
-      <w:bookmarkStart w:id="23" w:name="_Toc489540374"/>
-      <w:r>
-        <w:t>Probleme beim Erstellen der Software</w:t>
-      </w:r>
-      <w:bookmarkEnd w:id="23"/>
-    </w:p>
-    <w:p/>
-    <w:p>
-      <w:r>
-        <w:t>Problematisch im Laufe der Entwicklung war vor allem der Cache des Browsers. Hierfür gibt es mit einem Tastenkürzel (STRG + F5 je n</w:t>
-      </w:r>
-      <w:r>
-        <w:t>ach Browser auch anders) einen Neuladen</w:t>
-      </w:r>
-      <w:r>
-        <w:t xml:space="preserve"> bei dem alle Daten neu angefordert werden.</w:t>
-      </w:r>
-    </w:p>
+      <w:bookmarkStart w:id="25" w:name="_Toc489540377"/>
+      <w:r>
+        <w:t>Zusammenfassung</w:t>
+      </w:r>
+      <w:bookmarkEnd w:id="25"/>
+    </w:p>
+    <w:p/>
+    <w:p>
+      <w:r>
+        <w:t>Eine vermutlich nicht zu ausführliche Zusammenfassung des Ganzen.</w:t>
+      </w:r>
+      <w:r>
+        <w:t xml:space="preserve"> </w:t>
+      </w:r>
+    </w:p>
+    <w:p/>
     <w:p/>
     <w:p>
       <w:pPr>
         <w:pStyle w:val="berschrift2"/>
       </w:pPr>
-      <w:bookmarkStart w:id="24" w:name="_Toc489540375"/>
+      <w:bookmarkStart w:id="26" w:name="_Toc489540378"/>
       <w:r>
         <w:lastRenderedPageBreak/>
-        <w:t>Stellungnahme</w:t>
-      </w:r>
-      <w:r>
-        <w:t xml:space="preserve"> des A</w:t>
-      </w:r>
-      <w:r>
-        <w:t>uftraggebers</w:t>
-      </w:r>
-      <w:bookmarkEnd w:id="24"/>
-    </w:p>
-    <w:p/>
-    <w:p>
-      <w:r>
-        <w:t>Hier komm</w:t>
-      </w:r>
-      <w:r>
-        <w:t>t eine hoffentlich sehr positive</w:t>
-      </w:r>
-      <w:r>
-        <w:t xml:space="preserve"> </w:t>
-      </w:r>
-      <w:r>
-        <w:t>Rückmeldung</w:t>
-      </w:r>
-      <w:r>
-        <w:t xml:space="preserve"> von Seiten der Komro. Es wird dargelegt was ihnen mein Projekt gebracht hat und warum sie darüber derart froh sind.</w:t>
-      </w:r>
-    </w:p>
-    <w:p/>
-    <w:p>
-      <w:r>
-        <w:t>&gt;Zum Ende könnte man hier ein derartiger Satz stehen&lt;</w:t>
-      </w:r>
-    </w:p>
-    <w:p>
-      <w:r>
-        <w:t>Ein erster Schritt ist getan. Das System muss nun in der Praxis getestet, gegebenenfalls verbessert und um zusätzliche Funktionen erweitert werden.</w:t>
-      </w:r>
-    </w:p>
-    <w:p/>
-    <w:p/>
-    <w:p/>
-    <w:p/>
-    <w:p/>
-    <w:p>
-      <w:pPr>
-        <w:pStyle w:val="berschrift1"/>
-      </w:pPr>
-      <w:bookmarkStart w:id="25" w:name="_Toc489540376"/>
-      <w:r>
-        <w:t>Zusammenfassung und Ausblick</w:t>
-      </w:r>
-      <w:bookmarkEnd w:id="25"/>
-    </w:p>
-    <w:p/>
-    <w:p>
-      <w:r>
-        <w:t>In diesem Kapitel werden die bisherigen zusammengefasst. Zudem wird über weitere geplante Features und die Integration der Software in ein bestehendes System berichtet.</w:t>
-      </w:r>
-    </w:p>
-    <w:p/>
+        <w:t>Künftige Features</w:t>
+      </w:r>
+      <w:bookmarkEnd w:id="26"/>
+    </w:p>
+    <w:p/>
+    <w:p>
+      <w:r>
+        <w:t>Weitere Features die innerhalb der BA keinen Platz gefunden haben, aber recht wichtig für das System sind.</w:t>
+      </w:r>
+    </w:p>
+    <w:p/>
+    <w:p>
+      <w:r>
+        <w:t>Parallelisierung und Verbesserung des vorhandenen SNMP Protokolls um schneller/öfter Daten aus den Modems zu erhalten.</w:t>
+      </w:r>
+    </w:p>
+    <w:p>
+      <w:r>
+        <w:t xml:space="preserve">Live-Daten an die Schnittstelle anbinden. </w:t>
+      </w:r>
+    </w:p>
+    <w:p/>
+    <w:p>
+      <w:pPr>
+        <w:pStyle w:val="Listenabsatz"/>
+      </w:pPr>
+    </w:p>
     <w:p>
       <w:pPr>
         <w:pStyle w:val="berschrift2"/>
       </w:pPr>
-      <w:bookmarkStart w:id="26" w:name="_Toc489540377"/>
-      <w:r>
-        <w:t>Zusammenfassung</w:t>
-      </w:r>
-      <w:bookmarkEnd w:id="26"/>
-    </w:p>
-    <w:p/>
-    <w:p>
-      <w:r>
-        <w:t>Eine vermutlich nicht zu ausführliche Zusammenfassung des Ganzen.</w:t>
-      </w:r>
-      <w:r>
-        <w:t xml:space="preserve"> </w:t>
-      </w:r>
-    </w:p>
-    <w:p/>
-    <w:p/>
-    <w:p>
-      <w:pPr>
-        <w:pStyle w:val="berschrift2"/>
-      </w:pPr>
-      <w:bookmarkStart w:id="27" w:name="_Toc489540378"/>
-      <w:r>
-        <w:t>Künftige Features</w:t>
+      <w:bookmarkStart w:id="27" w:name="_Toc489540379"/>
+      <w:r>
+        <w:t>Integration/Zusammenlegen mit anderen Systemen</w:t>
       </w:r>
       <w:bookmarkEnd w:id="27"/>
     </w:p>
     <w:p/>
     <w:p>
       <w:r>
-        <w:t>Weitere Features die innerhalb der BA keinen Platz gefunden haben, aber recht wichtig für das System sind.</w:t>
-      </w:r>
-    </w:p>
-    <w:p/>
-    <w:p>
-      <w:r>
-        <w:t>Parallelisierung und Verbesserung des vorhandenen SNMP Protokolls um schneller/öfter Daten aus den Modems zu erhalten.</w:t>
-      </w:r>
-    </w:p>
-    <w:p/>
-    <w:p>
-      <w:pPr>
-        <w:pStyle w:val="Listenabsatz"/>
-      </w:pPr>
-    </w:p>
-    <w:p>
-      <w:pPr>
-        <w:pStyle w:val="berschrift2"/>
-      </w:pPr>
-      <w:bookmarkStart w:id="28" w:name="_Toc489540379"/>
-      <w:r>
-        <w:lastRenderedPageBreak/>
-        <w:t>Integration/Zusammenlegen mit anderen Systemen</w:t>
-      </w:r>
+        <w:t>Beim Erstellen der Anwendung wurde insbesondere bei der Technologiewahl darauf geachtet, dass sich diese möglichst einfach in die bestehende Softwareumgebung der Komro integrieren lässt. Es besteht bereits eine Applikation mit der Live-Daten des Rauschabstands dargestellt werden können.</w:t>
+      </w:r>
+      <w:bookmarkStart w:id="28" w:name="_GoBack"/>
       <w:bookmarkEnd w:id="28"/>
-    </w:p>
-    <w:p/>
-    <w:p>
-      <w:r>
-        <w:t>Es besteht ja bereits eine Anwendung mit der die Live-Daten des Rauschabstands dargestellt werde</w:t>
-      </w:r>
-      <w:r>
-        <w:t>n</w:t>
-      </w:r>
-      <w:r>
-        <w:t xml:space="preserve">. Die Software der BA wurde extra so geschrieben, dass es leicht fallen sollte diese in das Oben genannte System zu integrieren. </w:t>
-      </w:r>
     </w:p>
     <w:p/>
     <w:p>
@@ -9387,7 +9631,7 @@
 </file>
 
 <file path=customXml/itemProps1.xml><?xml version="1.0" encoding="utf-8"?>
-<ds:datastoreItem xmlns:ds="http://schemas.openxmlformats.org/officeDocument/2006/customXml" ds:itemID="{6349FED9-D6E2-4B88-8B57-9625DBCD3A01}">
+<ds:datastoreItem xmlns:ds="http://schemas.openxmlformats.org/officeDocument/2006/customXml" ds:itemID="{0B638D78-317A-42B8-B5F9-4C0327E931BA}">
   <ds:schemaRefs>
     <ds:schemaRef ds:uri="http://schemas.openxmlformats.org/officeDocument/2006/bibliography"/>
   </ds:schemaRefs>

</xml_diff>

<commit_message>
Responsive Anpassungen + BA
</commit_message>
<xml_diff>
--- a/Dokumente/Bachelorarbeit.docx
+++ b/Dokumente/Bachelorarbeit.docx
@@ -6212,25 +6212,51 @@
       <w:pPr>
         <w:pStyle w:val="Beschriftung"/>
       </w:pPr>
-      <w:fldSimple w:instr=" STYLEREF 1 \s ">
-        <w:r>
-          <w:rPr>
-            <w:noProof/>
-          </w:rPr>
-          <w:t>2</w:t>
-        </w:r>
-      </w:fldSimple>
+      <w:r>
+        <w:fldChar w:fldCharType="begin"/>
+      </w:r>
+      <w:r>
+        <w:instrText xml:space="preserve"> STYLEREF 1 \s </w:instrText>
+      </w:r>
+      <w:r>
+        <w:fldChar w:fldCharType="separate"/>
+      </w:r>
+      <w:r>
+        <w:rPr>
+          <w:noProof/>
+        </w:rPr>
+        <w:t>2</w:t>
+      </w:r>
+      <w:r>
+        <w:rPr>
+          <w:noProof/>
+        </w:rPr>
+        <w:fldChar w:fldCharType="end"/>
+      </w:r>
       <w:r>
         <w:t>.</w:t>
       </w:r>
-      <w:fldSimple w:instr=" SEQ Abbildung \* ROMAN \s 1 ">
-        <w:r>
-          <w:rPr>
-            <w:noProof/>
-          </w:rPr>
-          <w:t>I</w:t>
-        </w:r>
-      </w:fldSimple>
+      <w:r>
+        <w:fldChar w:fldCharType="begin"/>
+      </w:r>
+      <w:r>
+        <w:instrText xml:space="preserve"> SEQ Abbildung \* ROMAN \s 1 </w:instrText>
+      </w:r>
+      <w:r>
+        <w:fldChar w:fldCharType="separate"/>
+      </w:r>
+      <w:r>
+        <w:rPr>
+          <w:noProof/>
+        </w:rPr>
+        <w:t>I</w:t>
+      </w:r>
+      <w:r>
+        <w:rPr>
+          <w:noProof/>
+        </w:rPr>
+        <w:fldChar w:fldCharType="end"/>
+      </w:r>
       <w:r>
         <w:t xml:space="preserve"> Datenbezug Adresskodierung</w:t>
       </w:r>
@@ -6433,25 +6459,51 @@
       <w:pPr>
         <w:pStyle w:val="Beschriftung"/>
       </w:pPr>
-      <w:fldSimple w:instr=" STYLEREF 1 \s ">
-        <w:r>
-          <w:rPr>
-            <w:noProof/>
-          </w:rPr>
-          <w:t>2</w:t>
-        </w:r>
-      </w:fldSimple>
+      <w:r>
+        <w:fldChar w:fldCharType="begin"/>
+      </w:r>
+      <w:r>
+        <w:instrText xml:space="preserve"> STYLEREF 1 \s </w:instrText>
+      </w:r>
+      <w:r>
+        <w:fldChar w:fldCharType="separate"/>
+      </w:r>
+      <w:r>
+        <w:rPr>
+          <w:noProof/>
+        </w:rPr>
+        <w:t>2</w:t>
+      </w:r>
+      <w:r>
+        <w:rPr>
+          <w:noProof/>
+        </w:rPr>
+        <w:fldChar w:fldCharType="end"/>
+      </w:r>
       <w:r>
         <w:t>.</w:t>
       </w:r>
-      <w:fldSimple w:instr=" SEQ Abbildung \* ROMAN \s 1 ">
-        <w:r>
-          <w:rPr>
-            <w:noProof/>
-          </w:rPr>
-          <w:t>II</w:t>
-        </w:r>
-      </w:fldSimple>
+      <w:r>
+        <w:fldChar w:fldCharType="begin"/>
+      </w:r>
+      <w:r>
+        <w:instrText xml:space="preserve"> SEQ Abbildung \* ROMAN \s 1 </w:instrText>
+      </w:r>
+      <w:r>
+        <w:fldChar w:fldCharType="separate"/>
+      </w:r>
+      <w:r>
+        <w:rPr>
+          <w:noProof/>
+        </w:rPr>
+        <w:t>II</w:t>
+      </w:r>
+      <w:r>
+        <w:rPr>
+          <w:noProof/>
+        </w:rPr>
+        <w:fldChar w:fldCharType="end"/>
+      </w:r>
       <w:r>
         <w:t xml:space="preserve"> Beispiel für ein Feature in GML</w:t>
       </w:r>
@@ -6545,25 +6597,51 @@
       <w:pPr>
         <w:pStyle w:val="Beschriftung"/>
       </w:pPr>
-      <w:fldSimple w:instr=" STYLEREF 1 \s ">
-        <w:r>
-          <w:rPr>
-            <w:noProof/>
-          </w:rPr>
-          <w:t>2</w:t>
-        </w:r>
-      </w:fldSimple>
+      <w:r>
+        <w:fldChar w:fldCharType="begin"/>
+      </w:r>
+      <w:r>
+        <w:instrText xml:space="preserve"> STYLEREF 1 \s </w:instrText>
+      </w:r>
+      <w:r>
+        <w:fldChar w:fldCharType="separate"/>
+      </w:r>
+      <w:r>
+        <w:rPr>
+          <w:noProof/>
+        </w:rPr>
+        <w:t>2</w:t>
+      </w:r>
+      <w:r>
+        <w:rPr>
+          <w:noProof/>
+        </w:rPr>
+        <w:fldChar w:fldCharType="end"/>
+      </w:r>
       <w:r>
         <w:t>.</w:t>
       </w:r>
-      <w:fldSimple w:instr=" SEQ Abbildung \* ROMAN \s 1 ">
-        <w:r>
-          <w:rPr>
-            <w:noProof/>
-          </w:rPr>
-          <w:t>III</w:t>
-        </w:r>
-      </w:fldSimple>
+      <w:r>
+        <w:fldChar w:fldCharType="begin"/>
+      </w:r>
+      <w:r>
+        <w:instrText xml:space="preserve"> SEQ Abbildung \* ROMAN \s 1 </w:instrText>
+      </w:r>
+      <w:r>
+        <w:fldChar w:fldCharType="separate"/>
+      </w:r>
+      <w:r>
+        <w:rPr>
+          <w:noProof/>
+        </w:rPr>
+        <w:t>III</w:t>
+      </w:r>
+      <w:r>
+        <w:rPr>
+          <w:noProof/>
+        </w:rPr>
+        <w:fldChar w:fldCharType="end"/>
+      </w:r>
       <w:r>
         <w:t xml:space="preserve"> Beispiel für ein </w:t>
       </w:r>
@@ -7101,25 +7179,51 @@
       <w:pPr>
         <w:pStyle w:val="Beschriftung"/>
       </w:pPr>
-      <w:fldSimple w:instr=" STYLEREF 1 \s ">
-        <w:r>
-          <w:rPr>
-            <w:noProof/>
-          </w:rPr>
-          <w:t>3</w:t>
-        </w:r>
-      </w:fldSimple>
+      <w:r>
+        <w:fldChar w:fldCharType="begin"/>
+      </w:r>
+      <w:r>
+        <w:instrText xml:space="preserve"> STYLEREF 1 \s </w:instrText>
+      </w:r>
+      <w:r>
+        <w:fldChar w:fldCharType="separate"/>
+      </w:r>
+      <w:r>
+        <w:rPr>
+          <w:noProof/>
+        </w:rPr>
+        <w:t>3</w:t>
+      </w:r>
+      <w:r>
+        <w:rPr>
+          <w:noProof/>
+        </w:rPr>
+        <w:fldChar w:fldCharType="end"/>
+      </w:r>
       <w:r>
         <w:t>.</w:t>
       </w:r>
-      <w:fldSimple w:instr=" SEQ Abbildung \* ROMAN \s 1 ">
-        <w:r>
-          <w:rPr>
-            <w:noProof/>
-          </w:rPr>
-          <w:t>I</w:t>
-        </w:r>
-      </w:fldSimple>
+      <w:r>
+        <w:fldChar w:fldCharType="begin"/>
+      </w:r>
+      <w:r>
+        <w:instrText xml:space="preserve"> SEQ Abbildung \* ROMAN \s 1 </w:instrText>
+      </w:r>
+      <w:r>
+        <w:fldChar w:fldCharType="separate"/>
+      </w:r>
+      <w:r>
+        <w:rPr>
+          <w:noProof/>
+        </w:rPr>
+        <w:t>I</w:t>
+      </w:r>
+      <w:r>
+        <w:rPr>
+          <w:noProof/>
+        </w:rPr>
+        <w:fldChar w:fldCharType="end"/>
+      </w:r>
       <w:r>
         <w:t xml:space="preserve"> wichtigste Technologien im Überblick</w:t>
       </w:r>
@@ -7141,7 +7245,15 @@
     <w:p/>
     <w:p>
       <w:r>
-        <w:t xml:space="preserve">Für die Serverseite bietet sich aufgrund der Vorhandenen Software der Firma Komro das </w:t>
+        <w:t xml:space="preserve">Ein voller Technologiestack für eine Webanwendung umfasst in der Regel immer die Standardsprachen HTML, CSS, JavaScript für die Clientseite und eine serverseitige Programmiersprache mit zugehörigen Webframework. Dazu kommen dann je nach Anwendungsfall noch weitere Frameworks und Bibliotheken. </w:t>
+      </w:r>
+    </w:p>
+    <w:p>
+      <w:r>
+        <w:t xml:space="preserve">Als Programmiersprache wurde in diesem Fall Python gewählt, da diese bei der Firma Komro bereits sehr verbreitet ist. </w:t>
+      </w:r>
+      <w:r>
+        <w:t xml:space="preserve">Die am weitest verbreiteten Webframeworks für Python sind </w:t>
       </w:r>
       <w:proofErr w:type="spellStart"/>
       <w:r>
@@ -7149,7 +7261,7 @@
       </w:r>
       <w:proofErr w:type="spellEnd"/>
       <w:r>
-        <w:t xml:space="preserve">-Framework mit Python als Programmiersprache an. </w:t>
+        <w:t xml:space="preserve"> und Django. </w:t>
       </w:r>
       <w:proofErr w:type="spellStart"/>
       <w:r>
@@ -7157,108 +7269,124 @@
       </w:r>
       <w:proofErr w:type="spellEnd"/>
       <w:r>
-        <w:t xml:space="preserve"> bringt einen eigenen Webserver mit.</w:t>
-      </w:r>
-    </w:p>
-    <w:p>
-      <w:r>
-        <w:t xml:space="preserve">Clientseitig kommt neben den Standards HTML5, CSS und nativem JavaScript auch </w:t>
+        <w:t xml:space="preserve"> ist das leichtgewichtigere der beiden und bringt trotzdem alle notwendigen Funktionalitäten mit. Es enthält sogar einen eigenen Webser</w:t>
+      </w:r>
+      <w:r>
+        <w:t>ver. Zur Pa</w:t>
+      </w:r>
+      <w:r>
+        <w:t xml:space="preserve">ketverwaltung wird </w:t>
       </w:r>
       <w:proofErr w:type="spellStart"/>
       <w:r>
-        <w:t>J</w:t>
-      </w:r>
-      <w:r>
-        <w:t>Q</w:t>
-      </w:r>
-      <w:r>
-        <w:t>uery</w:t>
+        <w:t>p</w:t>
+      </w:r>
+      <w:r>
+        <w:t>ip</w:t>
       </w:r>
       <w:proofErr w:type="spellEnd"/>
       <w:r>
-        <w:t xml:space="preserve"> zum Einsatz. </w:t>
-      </w:r>
-    </w:p>
-    <w:p>
-      <w:r>
-        <w:t xml:space="preserve">Als Datenbank der Wahl eignet sich </w:t>
+        <w:t xml:space="preserve"> verwendet. </w:t>
+      </w:r>
+      <w:r>
+        <w:t>Der Name „</w:t>
       </w:r>
       <w:proofErr w:type="spellStart"/>
       <w:r>
+        <w:t>pip</w:t>
+      </w:r>
+      <w:proofErr w:type="spellEnd"/>
+      <w:r>
+        <w:t>“ ist ein rekursives Akronym und steht für „</w:t>
+      </w:r>
+      <w:proofErr w:type="spellStart"/>
+      <w:r>
+        <w:t>pip</w:t>
+      </w:r>
+      <w:proofErr w:type="spellEnd"/>
+      <w:r>
+        <w:t xml:space="preserve"> </w:t>
+      </w:r>
+      <w:proofErr w:type="spellStart"/>
+      <w:r>
+        <w:t>installs</w:t>
+      </w:r>
+      <w:proofErr w:type="spellEnd"/>
+      <w:r>
+        <w:t xml:space="preserve"> </w:t>
+      </w:r>
+      <w:proofErr w:type="spellStart"/>
+      <w:r>
+        <w:t>packages</w:t>
+      </w:r>
+      <w:proofErr w:type="spellEnd"/>
+      <w:r>
+        <w:t>“</w:t>
+      </w:r>
+      <w:r>
+        <w:t>.</w:t>
+      </w:r>
+    </w:p>
+    <w:p>
+      <w:r>
+        <w:t xml:space="preserve">&lt; toller Satz für </w:t>
+      </w:r>
+      <w:proofErr w:type="spellStart"/>
+      <w:r>
+        <w:t>Jquerry</w:t>
+      </w:r>
+      <w:proofErr w:type="spellEnd"/>
+      <w:r>
+        <w:t xml:space="preserve"> hier einfügen&gt;</w:t>
+      </w:r>
+    </w:p>
+    <w:p>
+      <w:r>
+        <w:t xml:space="preserve">Es gibt unzählige Datenbanken die sich grundsätzlich für den Einsatz in einer Webapplikation eignen. Genauer betrachtet wurden MySQL, MongoDB und </w:t>
+      </w:r>
+      <w:proofErr w:type="spellStart"/>
+      <w:r>
+        <w:t>PostgreSQL</w:t>
+      </w:r>
+      <w:proofErr w:type="spellEnd"/>
+      <w:r>
+        <w:t xml:space="preserve">. </w:t>
+      </w:r>
+      <w:proofErr w:type="spellStart"/>
+      <w:r>
+        <w:t>PostgreSQL</w:t>
+      </w:r>
+      <w:proofErr w:type="spellEnd"/>
+      <w:r>
+        <w:t xml:space="preserve">, auch </w:t>
+      </w:r>
+      <w:proofErr w:type="spellStart"/>
+      <w:r>
         <w:t>Postgres</w:t>
       </w:r>
       <w:proofErr w:type="spellEnd"/>
       <w:r>
-        <w:t>. Nicht nur ist diese bereits beim A</w:t>
-      </w:r>
-      <w:r>
-        <w:t>uftraggeber</w:t>
-      </w:r>
-      <w:r>
-        <w:t xml:space="preserve"> recht verbreitet</w:t>
-      </w:r>
-      <w:r>
-        <w:t xml:space="preserve">, </w:t>
+        <w:t xml:space="preserve"> genannt eignet sich hierbei am besten. Es verfügt sowohl über die Möglichkeit direkt </w:t>
       </w:r>
       <w:proofErr w:type="spellStart"/>
       <w:r>
+        <w:t>Jsondateien</w:t>
+      </w:r>
+      <w:proofErr w:type="spellEnd"/>
+      <w:r>
+        <w:t xml:space="preserve"> abzuspeichern als auch über Geometrie-Datentypen mit dessen Hilfe sich ganz einfach Geoobjekte </w:t>
+      </w:r>
+      <w:r>
+        <w:lastRenderedPageBreak/>
+        <w:t xml:space="preserve">verwalten lassen. Zudem befinden sich die Bestandsdaten auch in </w:t>
+      </w:r>
+      <w:proofErr w:type="spellStart"/>
+      <w:r>
         <w:t>Postgres</w:t>
       </w:r>
       <w:proofErr w:type="spellEnd"/>
       <w:r>
-        <w:t xml:space="preserve"> </w:t>
-      </w:r>
-      <w:r>
-        <w:t>bietet</w:t>
-      </w:r>
-      <w:r>
-        <w:t xml:space="preserve"> auch noch </w:t>
-      </w:r>
-      <w:r>
-        <w:t>eine gute</w:t>
-      </w:r>
-      <w:r>
-        <w:t xml:space="preserve"> Unterstützung zum Speichern von Geodaten.</w:t>
-      </w:r>
-    </w:p>
-    <w:p>
-      <w:r>
-        <w:t xml:space="preserve">Für den späteren Livebetrieb wird ein zusätzlicher Webserver empfohlen. </w:t>
-      </w:r>
-      <w:r>
-        <w:t xml:space="preserve">Die Anwendung wird später auf einem </w:t>
-      </w:r>
-      <w:proofErr w:type="spellStart"/>
-      <w:r>
-        <w:t>Linuxserver</w:t>
-      </w:r>
-      <w:proofErr w:type="spellEnd"/>
-      <w:r>
-        <w:t xml:space="preserve"> laufen. Dies ist Vorgabe seitens der Firma Komro. Hier bietet sich </w:t>
-      </w:r>
-      <w:proofErr w:type="spellStart"/>
-      <w:r>
-        <w:t>Pip</w:t>
-      </w:r>
-      <w:proofErr w:type="spellEnd"/>
-      <w:r>
-        <w:t xml:space="preserve"> als Hilfstool für die </w:t>
-      </w:r>
-      <w:proofErr w:type="spellStart"/>
-      <w:r>
-        <w:t>Packetverwaltung</w:t>
-      </w:r>
-      <w:proofErr w:type="spellEnd"/>
-      <w:r>
-        <w:t xml:space="preserve"> der </w:t>
-      </w:r>
-      <w:proofErr w:type="spellStart"/>
-      <w:r>
-        <w:t>Flaskapplikation</w:t>
-      </w:r>
-      <w:proofErr w:type="spellEnd"/>
-      <w:r>
-        <w:t xml:space="preserve"> an. </w:t>
+        <w:t>-Datenbanken, was die Verwendung dieser erleichtert.</w:t>
       </w:r>
     </w:p>
     <w:p/>
@@ -7273,7 +7401,6 @@
       </w:pPr>
       <w:bookmarkStart w:id="25" w:name="_Toc491769048"/>
       <w:r>
-        <w:lastRenderedPageBreak/>
         <w:t>Geoinformatik</w:t>
       </w:r>
       <w:bookmarkEnd w:id="25"/>
@@ -7320,12 +7447,42 @@
         <w:t xml:space="preserve"> kann mit nur wenig Aufwand zwischen verschiedenen Geocode-APIs gewechselt werden.</w:t>
       </w:r>
       <w:r>
-        <w:t xml:space="preserve"> Es ist ein sehr leichtgewichtiges Framework extra für Python. </w:t>
-      </w:r>
-    </w:p>
-    <w:p>
-      <w:r>
-        <w:t>Auch für die clientseitige Frontenddarstellung der Kartendaten ist ein entsprechendes Framework notwendig. Hier wurde aus allen verschiedenen Technologien Mapbox ausgewählt</w:t>
+        <w:t xml:space="preserve"> Es ist ein sehr leichtgewichti</w:t>
+      </w:r>
+      <w:r>
+        <w:t>ges Framework extra für Python.</w:t>
+      </w:r>
+    </w:p>
+    <w:p>
+      <w:r>
+        <w:t xml:space="preserve">Auch für die clientseitige Frontenddarstellung der Kartendaten ist ein entsprechendes Framework notwendig. </w:t>
+      </w:r>
+      <w:r>
+        <w:t>Die Auswahl des richtigen wird durch die große Anzahl verschiedener sehr erschwert. Zunächst werden daher erst einmal alle Technologien verworfen</w:t>
+      </w:r>
+      <w:r>
+        <w:t xml:space="preserve"> die nicht Open-Source bzw. nicht für den Kommerziellen Einsatz geeignet sind ohne dafür Abgaben an die Ersteller zu leisten. Daher fliegen alle </w:t>
+      </w:r>
+      <w:proofErr w:type="spellStart"/>
+      <w:r>
+        <w:t>GoogleMaps</w:t>
+      </w:r>
+      <w:proofErr w:type="spellEnd"/>
+      <w:r>
+        <w:t xml:space="preserve"> basierte Ansätze gleich aus dem Rennen. Diese sind zwar nicht zwingend kostenpflichtig es ist aber nur schwer einzuschätzen ob die frei verfügbaren Funktionalitäten ausreichend sind. Es wird deshalb ein Ansatz mit Open-Street-</w:t>
+      </w:r>
+      <w:proofErr w:type="spellStart"/>
+      <w:r>
+        <w:t>Map</w:t>
+      </w:r>
+      <w:proofErr w:type="spellEnd"/>
+      <w:r>
+        <w:t xml:space="preserve"> gewählt, da es neben Google die genausten Kartendaten bietet. </w:t>
+      </w:r>
+    </w:p>
+    <w:p>
+      <w:r>
+        <w:t>Hier wurde aus allen verschiedenen Technologien Mapbox ausgewählt</w:t>
       </w:r>
       <w:r>
         <w:t>.</w:t>
@@ -7335,6 +7492,12 @@
       </w:r>
       <w:r>
         <w:t xml:space="preserve"> Mapbox bietet ein Vielzahl an vorgefertigter Interaktionsmöglichkeiten mit der Karte, beispielsweise Zoom und Vollbildmodus. Zudem enthält es Ansätze für eigene Funktionalität. Wie etwa Events für Mausinteraktionen. </w:t>
+      </w:r>
+      <w:r>
+        <w:t xml:space="preserve">Außerdem </w:t>
+      </w:r>
+      <w:r>
+        <w:t>bringt es noch eine eigene Geocode-API mit.</w:t>
       </w:r>
     </w:p>
     <w:p/>
@@ -7435,6 +7598,7 @@
           <w:noProof/>
           <w:lang w:eastAsia="de-DE"/>
         </w:rPr>
+        <w:lastRenderedPageBreak/>
         <w:drawing>
           <wp:inline distT="0" distB="0" distL="0" distR="0" wp14:anchorId="5CB35522" wp14:editId="78FD1E71">
             <wp:extent cx="5759450" cy="3425825"/>
@@ -7482,25 +7646,51 @@
       <w:pPr>
         <w:pStyle w:val="Beschriftung"/>
       </w:pPr>
-      <w:fldSimple w:instr=" STYLEREF 1 \s ">
-        <w:r>
-          <w:rPr>
-            <w:noProof/>
-          </w:rPr>
-          <w:t>3</w:t>
-        </w:r>
-      </w:fldSimple>
+      <w:r>
+        <w:fldChar w:fldCharType="begin"/>
+      </w:r>
+      <w:r>
+        <w:instrText xml:space="preserve"> STYLEREF 1 \s </w:instrText>
+      </w:r>
+      <w:r>
+        <w:fldChar w:fldCharType="separate"/>
+      </w:r>
+      <w:r>
+        <w:rPr>
+          <w:noProof/>
+        </w:rPr>
+        <w:t>3</w:t>
+      </w:r>
+      <w:r>
+        <w:rPr>
+          <w:noProof/>
+        </w:rPr>
+        <w:fldChar w:fldCharType="end"/>
+      </w:r>
       <w:r>
         <w:t>.</w:t>
       </w:r>
-      <w:fldSimple w:instr=" SEQ Abbildung \* ROMAN \s 1 ">
-        <w:r>
-          <w:rPr>
-            <w:noProof/>
-          </w:rPr>
-          <w:t>II</w:t>
-        </w:r>
-      </w:fldSimple>
+      <w:r>
+        <w:fldChar w:fldCharType="begin"/>
+      </w:r>
+      <w:r>
+        <w:instrText xml:space="preserve"> SEQ Abbildung \* ROMAN \s 1 </w:instrText>
+      </w:r>
+      <w:r>
+        <w:fldChar w:fldCharType="separate"/>
+      </w:r>
+      <w:r>
+        <w:rPr>
+          <w:noProof/>
+        </w:rPr>
+        <w:t>II</w:t>
+      </w:r>
+      <w:r>
+        <w:rPr>
+          <w:noProof/>
+        </w:rPr>
+        <w:fldChar w:fldCharType="end"/>
+      </w:r>
       <w:r>
         <w:t xml:space="preserve"> </w:t>
       </w:r>
@@ -7515,216 +7705,23 @@
     </w:p>
     <w:p>
       <w:r>
-        <w:lastRenderedPageBreak/>
-        <w:t xml:space="preserve">Zudem wird zum Darstellen der Anwendung noch ein Browser benötigt. Hierbei sollte dieser am besten über eingebaute Entwicklerwerkzeuge besitzen. Das ist insbesondere für das Debuggen der Clientseite notwendig. Als Standardbrowser für die Entwicklung wird Google Chrome verwendet. Dieser erfüllt alle Anforderungen und ist recht weit verbreitet. Da die Applikation auf mehr als nur einem Browser getestet werden sollten wurden auch Mozilla Firefox und der Internet Explorer verwendet. </w:t>
-      </w:r>
-    </w:p>
-    <w:p/>
-    <w:p/>
-    <w:p>
-      <w:pPr>
-        <w:pStyle w:val="berschrift3"/>
-        <w:numPr>
-          <w:ilvl w:val="2"/>
-          <w:numId w:val="4"/>
-        </w:numPr>
-      </w:pPr>
-      <w:bookmarkStart w:id="27" w:name="_Toc491769050"/>
-      <w:r>
-        <w:t>Verworfene Technologien</w:t>
-      </w:r>
-      <w:bookmarkEnd w:id="27"/>
-    </w:p>
-    <w:p>
-      <w:pPr>
-        <w:keepNext/>
-      </w:pPr>
-    </w:p>
-    <w:p>
-      <w:pPr>
-        <w:rPr>
-          <w:u w:val="single"/>
-        </w:rPr>
-      </w:pPr>
-      <w:r>
-        <w:rPr>
-          <w:u w:val="single"/>
-        </w:rPr>
-        <w:t>Verworfene Technologie-Ideen:</w:t>
-      </w:r>
-    </w:p>
-    <w:p>
-      <w:pPr>
-        <w:pStyle w:val="Listenabsatz"/>
-        <w:ind w:left="0"/>
-      </w:pPr>
-      <w:r>
-        <w:t>Technologie</w:t>
-      </w:r>
-      <w:r>
-        <w:tab/>
-      </w:r>
-      <w:r>
-        <w:tab/>
-      </w:r>
-      <w:r>
-        <w:tab/>
-      </w:r>
-      <w:r>
-        <w:tab/>
-        <w:t>Grund</w:t>
-      </w:r>
-    </w:p>
-    <w:p>
-      <w:pPr>
-        <w:pStyle w:val="Listenabsatz"/>
-        <w:numPr>
-          <w:ilvl w:val="0"/>
-          <w:numId w:val="2"/>
-        </w:numPr>
-        <w:ind w:left="0"/>
-      </w:pPr>
-      <w:r>
-        <w:t>MySQL</w:t>
-      </w:r>
-      <w:r>
-        <w:tab/>
-      </w:r>
-      <w:r>
-        <w:tab/>
-      </w:r>
-      <w:r>
-        <w:tab/>
-      </w:r>
-      <w:r>
-        <w:tab/>
-        <w:t>kaum Unterstützung für Geodaten</w:t>
-      </w:r>
-    </w:p>
-    <w:p>
-      <w:pPr>
-        <w:pStyle w:val="Listenabsatz"/>
-        <w:numPr>
-          <w:ilvl w:val="0"/>
-          <w:numId w:val="2"/>
-        </w:numPr>
-        <w:ind w:left="0"/>
-      </w:pPr>
-      <w:proofErr w:type="spellStart"/>
-      <w:r>
-        <w:t>leafletJS</w:t>
-      </w:r>
-      <w:proofErr w:type="spellEnd"/>
-      <w:r>
-        <w:tab/>
-      </w:r>
-      <w:r>
-        <w:tab/>
-      </w:r>
-      <w:r>
-        <w:tab/>
-      </w:r>
-      <w:r>
-        <w:tab/>
-        <w:t xml:space="preserve">Mapbox bietet mehr </w:t>
-      </w:r>
-      <w:proofErr w:type="spellStart"/>
-      <w:r>
-        <w:t>funktionalitäten</w:t>
-      </w:r>
-      <w:proofErr w:type="spellEnd"/>
-    </w:p>
-    <w:p>
-      <w:pPr>
-        <w:pStyle w:val="Listenabsatz"/>
-        <w:numPr>
-          <w:ilvl w:val="0"/>
-          <w:numId w:val="2"/>
-        </w:numPr>
-        <w:ind w:left="0"/>
-      </w:pPr>
-      <w:r>
-        <w:t xml:space="preserve">Google </w:t>
-      </w:r>
-      <w:proofErr w:type="spellStart"/>
-      <w:r>
-        <w:t>Maps</w:t>
-      </w:r>
-      <w:proofErr w:type="spellEnd"/>
-      <w:r>
-        <w:t xml:space="preserve"> </w:t>
-      </w:r>
-      <w:proofErr w:type="spellStart"/>
-      <w:r>
-        <w:t>technologien</w:t>
-      </w:r>
-      <w:proofErr w:type="spellEnd"/>
-      <w:r>
-        <w:tab/>
-      </w:r>
-      <w:r>
-        <w:tab/>
-        <w:t>g</w:t>
-      </w:r>
-      <w:r>
-        <w:t>ewerbliche N</w:t>
-      </w:r>
-      <w:r>
-        <w:t xml:space="preserve">utzung für bestimmte Funktionen </w:t>
-      </w:r>
-      <w:proofErr w:type="spellStart"/>
-      <w:r>
-        <w:t>kostenplichtig</w:t>
-      </w:r>
-      <w:proofErr w:type="spellEnd"/>
-    </w:p>
-    <w:p>
-      <w:pPr>
-        <w:pStyle w:val="Listenabsatz"/>
-        <w:numPr>
-          <w:ilvl w:val="0"/>
-          <w:numId w:val="2"/>
-        </w:numPr>
-        <w:ind w:left="0"/>
-      </w:pPr>
-      <w:r>
-        <w:t>Diverse Webserver</w:t>
-      </w:r>
-      <w:r>
-        <w:tab/>
-      </w:r>
-      <w:r>
-        <w:tab/>
-      </w:r>
-      <w:r>
-        <w:tab/>
-      </w:r>
-      <w:proofErr w:type="spellStart"/>
-      <w:r>
-        <w:t>Flaskserver</w:t>
-      </w:r>
-      <w:proofErr w:type="spellEnd"/>
-      <w:r>
-        <w:t xml:space="preserve"> für Entwicklungsphase ausreichend</w:t>
-      </w:r>
-    </w:p>
-    <w:p>
-      <w:r>
-        <w:t xml:space="preserve">Es wurden viele verschiedene Karten-Frameworks </w:t>
-      </w:r>
-      <w:proofErr w:type="spellStart"/>
-      <w:r>
-        <w:t>ertestet</w:t>
-      </w:r>
-      <w:proofErr w:type="spellEnd"/>
-      <w:r>
-        <w:t xml:space="preserve"> und verworfen. Hauptgründe dafür waren in der Regel zu geringer Funktionsumfang, schlechte Performance oder gebührenpflichtige Nutzung für einzelne Funktionen.</w:t>
-      </w:r>
-    </w:p>
-    <w:p/>
-    <w:p/>
-    <w:p/>
-    <w:p/>
+        <w:t>Zudem wird zum Darstellen der Anwendung noch ein Browser benötigt. Hierbei sollte dieser am besten über eingebaute Entwicklerwerkzeuge besitzen. Das ist insbesondere für das Debuggen der Clientseite notwendig. Als Standardbrowser für die Entwicklung wird Google Chrome verwendet. Dieser erfüllt alle Anforderunge</w:t>
+      </w:r>
+      <w:r>
+        <w:t>n und ist recht weit verbreitet</w:t>
+      </w:r>
+      <w:r>
+        <w:t xml:space="preserve">. </w:t>
+      </w:r>
+      <w:r>
+        <w:t>Da die spätere Anwendung der Software auch in anderen Browser erfolgen können soll, werden auch Tests in Beispielsweise dem Mozilla Firefox vollzogen.</w:t>
+      </w:r>
+    </w:p>
+    <w:p>
+      <w:r>
+        <w:t>Später soll die Software im Live-Betrieb auf einen Linux-Server installiert werden. Hier wird empfohlen noch einen Webserver als Proxy-Server davor zu setzen.</w:t>
+      </w:r>
+    </w:p>
     <w:p/>
     <w:p/>
     <w:p/>
@@ -7739,39 +7736,42 @@
       <w:pPr>
         <w:pStyle w:val="berschrift1"/>
       </w:pPr>
-      <w:bookmarkStart w:id="28" w:name="_Toc491769051"/>
+      <w:bookmarkStart w:id="27" w:name="_Toc491769051"/>
       <w:r>
         <w:lastRenderedPageBreak/>
         <w:t>Implementierung</w:t>
       </w:r>
+      <w:bookmarkEnd w:id="27"/>
+    </w:p>
+    <w:p/>
+    <w:p>
+      <w:r>
+        <w:t xml:space="preserve">In diesem Kapitel wird die </w:t>
+      </w:r>
+      <w:r>
+        <w:t xml:space="preserve">konkrete </w:t>
+      </w:r>
+      <w:r>
+        <w:t>Implementierung der Anwendung behandelt.</w:t>
+      </w:r>
+      <w:r>
+        <w:t xml:space="preserve"> </w:t>
+      </w:r>
+      <w:r>
+        <w:t>Dabei wird sich oft auf die eingesetzten Technologien bezogen.</w:t>
+      </w:r>
+    </w:p>
+    <w:p/>
+    <w:p/>
+    <w:p>
+      <w:pPr>
+        <w:pStyle w:val="berschrift2"/>
+      </w:pPr>
+      <w:bookmarkStart w:id="28" w:name="_Toc491769052"/>
+      <w:r>
+        <w:t>Webserver und angewandte Geokodierung</w:t>
+      </w:r>
       <w:bookmarkEnd w:id="28"/>
-    </w:p>
-    <w:p/>
-    <w:p>
-      <w:r>
-        <w:t xml:space="preserve">In diesem Kapitel wird die </w:t>
-      </w:r>
-      <w:r>
-        <w:t xml:space="preserve">konkrete </w:t>
-      </w:r>
-      <w:r>
-        <w:t>Implementierung der Anwendung behandelt.</w:t>
-      </w:r>
-      <w:r>
-        <w:t xml:space="preserve"> </w:t>
-      </w:r>
-    </w:p>
-    <w:p/>
-    <w:p/>
-    <w:p>
-      <w:pPr>
-        <w:pStyle w:val="berschrift2"/>
-      </w:pPr>
-      <w:bookmarkStart w:id="29" w:name="_Toc491769052"/>
-      <w:r>
-        <w:t>Webserver und angewandte Geokodierung</w:t>
-      </w:r>
-      <w:bookmarkEnd w:id="29"/>
     </w:p>
     <w:p/>
     <w:p>
@@ -7852,25 +7852,51 @@
       <w:pPr>
         <w:pStyle w:val="Beschriftung"/>
       </w:pPr>
-      <w:fldSimple w:instr=" STYLEREF 1 \s ">
-        <w:r>
-          <w:rPr>
-            <w:noProof/>
-          </w:rPr>
-          <w:t>4</w:t>
-        </w:r>
-      </w:fldSimple>
+      <w:r>
+        <w:fldChar w:fldCharType="begin"/>
+      </w:r>
+      <w:r>
+        <w:instrText xml:space="preserve"> STYLEREF 1 \s </w:instrText>
+      </w:r>
+      <w:r>
+        <w:fldChar w:fldCharType="separate"/>
+      </w:r>
+      <w:r>
+        <w:rPr>
+          <w:noProof/>
+        </w:rPr>
+        <w:t>4</w:t>
+      </w:r>
+      <w:r>
+        <w:rPr>
+          <w:noProof/>
+        </w:rPr>
+        <w:fldChar w:fldCharType="end"/>
+      </w:r>
       <w:r>
         <w:t>.</w:t>
       </w:r>
-      <w:fldSimple w:instr=" SEQ Abbildung \* ROMAN \s 1 ">
-        <w:r>
-          <w:rPr>
-            <w:noProof/>
-          </w:rPr>
-          <w:t>I</w:t>
-        </w:r>
-      </w:fldSimple>
+      <w:r>
+        <w:fldChar w:fldCharType="begin"/>
+      </w:r>
+      <w:r>
+        <w:instrText xml:space="preserve"> SEQ Abbildung \* ROMAN \s 1 </w:instrText>
+      </w:r>
+      <w:r>
+        <w:fldChar w:fldCharType="separate"/>
+      </w:r>
+      <w:r>
+        <w:rPr>
+          <w:noProof/>
+        </w:rPr>
+        <w:t>I</w:t>
+      </w:r>
+      <w:r>
+        <w:rPr>
+          <w:noProof/>
+        </w:rPr>
+        <w:fldChar w:fldCharType="end"/>
+      </w:r>
       <w:r>
         <w:t xml:space="preserve"> Routing mit </w:t>
       </w:r>
@@ -8003,32 +8029,62 @@
       <w:pPr>
         <w:pStyle w:val="Beschriftung"/>
       </w:pPr>
-      <w:fldSimple w:instr=" STYLEREF 1 \s ">
-        <w:r>
-          <w:rPr>
-            <w:noProof/>
-          </w:rPr>
-          <w:t>4</w:t>
-        </w:r>
-      </w:fldSimple>
+      <w:r>
+        <w:fldChar w:fldCharType="begin"/>
+      </w:r>
+      <w:r>
+        <w:instrText xml:space="preserve"> STYLEREF 1 \s </w:instrText>
+      </w:r>
+      <w:r>
+        <w:fldChar w:fldCharType="separate"/>
+      </w:r>
+      <w:r>
+        <w:rPr>
+          <w:noProof/>
+        </w:rPr>
+        <w:t>4</w:t>
+      </w:r>
+      <w:r>
+        <w:rPr>
+          <w:noProof/>
+        </w:rPr>
+        <w:fldChar w:fldCharType="end"/>
+      </w:r>
       <w:r>
         <w:t>.</w:t>
       </w:r>
-      <w:fldSimple w:instr=" SEQ Abbildung \* ROMAN \s 1 ">
-        <w:r>
-          <w:rPr>
-            <w:noProof/>
-          </w:rPr>
-          <w:t>II</w:t>
-        </w:r>
-      </w:fldSimple>
+      <w:r>
+        <w:fldChar w:fldCharType="begin"/>
+      </w:r>
+      <w:r>
+        <w:instrText xml:space="preserve"> SEQ Abbildung \* ROMAN \s 1 </w:instrText>
+      </w:r>
+      <w:r>
+        <w:fldChar w:fldCharType="separate"/>
+      </w:r>
+      <w:r>
+        <w:rPr>
+          <w:noProof/>
+        </w:rPr>
+        <w:t>II</w:t>
+      </w:r>
+      <w:r>
+        <w:rPr>
+          <w:noProof/>
+        </w:rPr>
+        <w:fldChar w:fldCharType="end"/>
+      </w:r>
       <w:r>
         <w:t xml:space="preserve"> Aufruf der Geokodierung mit Timeout Fehlerbehandlung</w:t>
       </w:r>
     </w:p>
     <w:p>
       <w:r>
-        <w:t xml:space="preserve">Nominatim bietet als Open-Source-Software die Möglichkeit sich einen eigenen Server einzurichten und nicht die Öffentlichen APIs nutzen zu müssen. Bei ausreichenden Ressourcen bzw. nur geringer Auslastung kommt es nur noch selten zu Timeouts. Bei </w:t>
+        <w:t xml:space="preserve">Nominatim bietet als Open-Source-Software die Möglichkeit sich einen eigenen Server einzurichten und nicht die Öffentlichen APIs nutzen zu müssen. Bei ausreichenden Ressourcen bzw. nur geringer </w:t>
+      </w:r>
+      <w:r>
+        <w:lastRenderedPageBreak/>
+        <w:t xml:space="preserve">Auslastung kommt es nur noch selten zu Timeouts. Bei </w:t>
       </w:r>
       <w:r>
         <w:t>größeren</w:t>
@@ -8039,7 +8095,6 @@
     </w:p>
     <w:p>
       <w:r>
-        <w:lastRenderedPageBreak/>
         <w:t xml:space="preserve">Da die von der Nominatim-API zurückgegebenen Objekte noch nicht dem </w:t>
       </w:r>
       <w:proofErr w:type="spellStart"/>
@@ -8076,7 +8131,7 @@
       <w:pPr>
         <w:pStyle w:val="berschrift2"/>
       </w:pPr>
-      <w:bookmarkStart w:id="30" w:name="_Toc491769053"/>
+      <w:bookmarkStart w:id="29" w:name="_Toc491769053"/>
       <w:r>
         <w:t xml:space="preserve">Startseite und </w:t>
       </w:r>
@@ -8088,7 +8143,7 @@
       <w:r>
         <w:t>-View</w:t>
       </w:r>
-      <w:bookmarkEnd w:id="30"/>
+      <w:bookmarkEnd w:id="29"/>
     </w:p>
     <w:p/>
     <w:p>
@@ -8194,25 +8249,51 @@
       <w:pPr>
         <w:pStyle w:val="Beschriftung"/>
       </w:pPr>
-      <w:fldSimple w:instr=" STYLEREF 1 \s ">
-        <w:r>
-          <w:rPr>
-            <w:noProof/>
-          </w:rPr>
-          <w:t>4</w:t>
-        </w:r>
-      </w:fldSimple>
+      <w:r>
+        <w:fldChar w:fldCharType="begin"/>
+      </w:r>
+      <w:r>
+        <w:instrText xml:space="preserve"> STYLEREF 1 \s </w:instrText>
+      </w:r>
+      <w:r>
+        <w:fldChar w:fldCharType="separate"/>
+      </w:r>
+      <w:r>
+        <w:rPr>
+          <w:noProof/>
+        </w:rPr>
+        <w:t>4</w:t>
+      </w:r>
+      <w:r>
+        <w:rPr>
+          <w:noProof/>
+        </w:rPr>
+        <w:fldChar w:fldCharType="end"/>
+      </w:r>
       <w:r>
         <w:t>.</w:t>
       </w:r>
-      <w:fldSimple w:instr=" SEQ Abbildung \* ROMAN \s 1 ">
-        <w:r>
-          <w:rPr>
-            <w:noProof/>
-          </w:rPr>
-          <w:t>III</w:t>
-        </w:r>
-      </w:fldSimple>
+      <w:r>
+        <w:fldChar w:fldCharType="begin"/>
+      </w:r>
+      <w:r>
+        <w:instrText xml:space="preserve"> SEQ Abbildung \* ROMAN \s 1 </w:instrText>
+      </w:r>
+      <w:r>
+        <w:fldChar w:fldCharType="separate"/>
+      </w:r>
+      <w:r>
+        <w:rPr>
+          <w:noProof/>
+        </w:rPr>
+        <w:t>III</w:t>
+      </w:r>
+      <w:r>
+        <w:rPr>
+          <w:noProof/>
+        </w:rPr>
+        <w:fldChar w:fldCharType="end"/>
+      </w:r>
       <w:r>
         <w:t xml:space="preserve"> Startseite</w:t>
       </w:r>
@@ -8247,17 +8328,16 @@
     <w:p/>
     <w:p/>
     <w:p/>
-    <w:p/>
     <w:p>
       <w:pPr>
         <w:pStyle w:val="berschrift2"/>
       </w:pPr>
-      <w:bookmarkStart w:id="31" w:name="_Toc491769054"/>
+      <w:bookmarkStart w:id="30" w:name="_Toc491769054"/>
       <w:r>
         <w:lastRenderedPageBreak/>
         <w:t>Kartendarstellung</w:t>
       </w:r>
-      <w:bookmarkEnd w:id="31"/>
+      <w:bookmarkEnd w:id="30"/>
     </w:p>
     <w:p/>
     <w:p>
@@ -8663,8 +8743,10 @@
       <w:r>
         <w:t>Während die anderen Funktionen Standardmäßig in einer Mapbox-Karte enthalten sind und in der Regel nur noch aktiv geschaltet werden müssen, muss die Implementierung für den Kartenwechsel selbst vornehmen.</w:t>
       </w:r>
-    </w:p>
-    <w:p/>
+      <w:r>
+        <w:t xml:space="preserve"> Hierbei liegt die eigentliche Schwierigkeit darin, dass beim Wechsel der Kartenbasisdaten auch der Layer mit den Modems verworfen wird. Dieser muss daher erneut gezeichnet werden.</w:t>
+      </w:r>
+    </w:p>
     <w:p>
       <w:r>
         <w:t>Um die Positionsdaten der</w:t>
@@ -8847,25 +8929,51 @@
       <w:pPr>
         <w:pStyle w:val="Beschriftung"/>
       </w:pPr>
-      <w:fldSimple w:instr=" STYLEREF 1 \s ">
-        <w:r>
-          <w:rPr>
-            <w:noProof/>
-          </w:rPr>
-          <w:t>4</w:t>
-        </w:r>
-      </w:fldSimple>
+      <w:r>
+        <w:fldChar w:fldCharType="begin"/>
+      </w:r>
+      <w:r>
+        <w:instrText xml:space="preserve"> STYLEREF 1 \s </w:instrText>
+      </w:r>
+      <w:r>
+        <w:fldChar w:fldCharType="separate"/>
+      </w:r>
+      <w:r>
+        <w:rPr>
+          <w:noProof/>
+        </w:rPr>
+        <w:t>4</w:t>
+      </w:r>
+      <w:r>
+        <w:rPr>
+          <w:noProof/>
+        </w:rPr>
+        <w:fldChar w:fldCharType="end"/>
+      </w:r>
       <w:r>
         <w:t>.</w:t>
       </w:r>
-      <w:fldSimple w:instr=" SEQ Abbildung \* ROMAN \s 1 ">
-        <w:r>
-          <w:rPr>
-            <w:noProof/>
-          </w:rPr>
-          <w:t>V</w:t>
-        </w:r>
-      </w:fldSimple>
+      <w:r>
+        <w:fldChar w:fldCharType="begin"/>
+      </w:r>
+      <w:r>
+        <w:instrText xml:space="preserve"> SEQ Abbildung \* ROMAN \s 1 </w:instrText>
+      </w:r>
+      <w:r>
+        <w:fldChar w:fldCharType="separate"/>
+      </w:r>
+      <w:r>
+        <w:rPr>
+          <w:noProof/>
+        </w:rPr>
+        <w:t>V</w:t>
+      </w:r>
+      <w:r>
+        <w:rPr>
+          <w:noProof/>
+        </w:rPr>
+        <w:fldChar w:fldCharType="end"/>
+      </w:r>
       <w:r>
         <w:t xml:space="preserve"> Beispiel für einen </w:t>
       </w:r>
@@ -8956,25 +9064,51 @@
       <w:pPr>
         <w:pStyle w:val="Beschriftung"/>
       </w:pPr>
-      <w:fldSimple w:instr=" STYLEREF 1 \s ">
-        <w:r>
-          <w:rPr>
-            <w:noProof/>
-          </w:rPr>
-          <w:t>4</w:t>
-        </w:r>
-      </w:fldSimple>
+      <w:r>
+        <w:fldChar w:fldCharType="begin"/>
+      </w:r>
+      <w:r>
+        <w:instrText xml:space="preserve"> STYLEREF 1 \s </w:instrText>
+      </w:r>
+      <w:r>
+        <w:fldChar w:fldCharType="separate"/>
+      </w:r>
+      <w:r>
+        <w:rPr>
+          <w:noProof/>
+        </w:rPr>
+        <w:t>4</w:t>
+      </w:r>
+      <w:r>
+        <w:rPr>
+          <w:noProof/>
+        </w:rPr>
+        <w:fldChar w:fldCharType="end"/>
+      </w:r>
       <w:r>
         <w:t>.</w:t>
       </w:r>
-      <w:fldSimple w:instr=" SEQ Abbildung \* ROMAN \s 1 ">
-        <w:r>
-          <w:rPr>
-            <w:noProof/>
-          </w:rPr>
-          <w:t>VI</w:t>
-        </w:r>
-      </w:fldSimple>
+      <w:r>
+        <w:fldChar w:fldCharType="begin"/>
+      </w:r>
+      <w:r>
+        <w:instrText xml:space="preserve"> SEQ Abbildung \* ROMAN \s 1 </w:instrText>
+      </w:r>
+      <w:r>
+        <w:fldChar w:fldCharType="separate"/>
+      </w:r>
+      <w:r>
+        <w:rPr>
+          <w:noProof/>
+        </w:rPr>
+        <w:t>VI</w:t>
+      </w:r>
+      <w:r>
+        <w:rPr>
+          <w:noProof/>
+        </w:rPr>
+        <w:fldChar w:fldCharType="end"/>
+      </w:r>
       <w:r>
         <w:t xml:space="preserve"> Darstellung eines offenen Popups</w:t>
       </w:r>
@@ -9053,25 +9187,51 @@
       <w:pPr>
         <w:pStyle w:val="Beschriftung"/>
       </w:pPr>
-      <w:fldSimple w:instr=" STYLEREF 1 \s ">
-        <w:r>
-          <w:rPr>
-            <w:noProof/>
-          </w:rPr>
-          <w:t>4</w:t>
-        </w:r>
-      </w:fldSimple>
+      <w:r>
+        <w:fldChar w:fldCharType="begin"/>
+      </w:r>
+      <w:r>
+        <w:instrText xml:space="preserve"> STYLEREF 1 \s </w:instrText>
+      </w:r>
+      <w:r>
+        <w:fldChar w:fldCharType="separate"/>
+      </w:r>
+      <w:r>
+        <w:rPr>
+          <w:noProof/>
+        </w:rPr>
+        <w:t>4</w:t>
+      </w:r>
+      <w:r>
+        <w:rPr>
+          <w:noProof/>
+        </w:rPr>
+        <w:fldChar w:fldCharType="end"/>
+      </w:r>
       <w:r>
         <w:t>.</w:t>
       </w:r>
-      <w:fldSimple w:instr=" SEQ Abbildung \* ROMAN \s 1 ">
-        <w:r>
-          <w:rPr>
-            <w:noProof/>
-          </w:rPr>
-          <w:t>VII</w:t>
-        </w:r>
-      </w:fldSimple>
+      <w:r>
+        <w:fldChar w:fldCharType="begin"/>
+      </w:r>
+      <w:r>
+        <w:instrText xml:space="preserve"> SEQ Abbildung \* ROMAN \s 1 </w:instrText>
+      </w:r>
+      <w:r>
+        <w:fldChar w:fldCharType="separate"/>
+      </w:r>
+      <w:r>
+        <w:rPr>
+          <w:noProof/>
+        </w:rPr>
+        <w:t>VII</w:t>
+      </w:r>
+      <w:r>
+        <w:rPr>
+          <w:noProof/>
+        </w:rPr>
+        <w:fldChar w:fldCharType="end"/>
+      </w:r>
       <w:r>
         <w:t xml:space="preserve"> Sidebar</w:t>
       </w:r>
@@ -9193,25 +9353,51 @@
       <w:pPr>
         <w:pStyle w:val="Beschriftung"/>
       </w:pPr>
-      <w:fldSimple w:instr=" STYLEREF 1 \s ">
-        <w:r>
-          <w:rPr>
-            <w:noProof/>
-          </w:rPr>
-          <w:t>4</w:t>
-        </w:r>
-      </w:fldSimple>
+      <w:r>
+        <w:fldChar w:fldCharType="begin"/>
+      </w:r>
+      <w:r>
+        <w:instrText xml:space="preserve"> STYLEREF 1 \s </w:instrText>
+      </w:r>
+      <w:r>
+        <w:fldChar w:fldCharType="separate"/>
+      </w:r>
+      <w:r>
+        <w:rPr>
+          <w:noProof/>
+        </w:rPr>
+        <w:t>4</w:t>
+      </w:r>
+      <w:r>
+        <w:rPr>
+          <w:noProof/>
+        </w:rPr>
+        <w:fldChar w:fldCharType="end"/>
+      </w:r>
       <w:r>
         <w:t>.</w:t>
       </w:r>
-      <w:fldSimple w:instr=" SEQ Abbildung \* ROMAN \s 1 ">
-        <w:r>
-          <w:rPr>
-            <w:noProof/>
-          </w:rPr>
-          <w:t>VIII</w:t>
-        </w:r>
-      </w:fldSimple>
+      <w:r>
+        <w:fldChar w:fldCharType="begin"/>
+      </w:r>
+      <w:r>
+        <w:instrText xml:space="preserve"> SEQ Abbildung \* ROMAN \s 1 </w:instrText>
+      </w:r>
+      <w:r>
+        <w:fldChar w:fldCharType="separate"/>
+      </w:r>
+      <w:r>
+        <w:rPr>
+          <w:noProof/>
+        </w:rPr>
+        <w:t>VIII</w:t>
+      </w:r>
+      <w:r>
+        <w:rPr>
+          <w:noProof/>
+        </w:rPr>
+        <w:fldChar w:fldCharType="end"/>
+      </w:r>
       <w:r>
         <w:t xml:space="preserve"> Codebeispiel für die </w:t>
       </w:r>
@@ -9223,8 +9409,6 @@
       <w:r>
         <w:t>() Funktion</w:t>
       </w:r>
-      <w:bookmarkStart w:id="32" w:name="_GoBack"/>
-      <w:bookmarkEnd w:id="32"/>
     </w:p>
     <w:p>
       <w:r>
@@ -9247,11 +9431,11 @@
       <w:pPr>
         <w:pStyle w:val="berschrift2"/>
       </w:pPr>
-      <w:bookmarkStart w:id="33" w:name="_Toc491769055"/>
+      <w:bookmarkStart w:id="31" w:name="_Toc491769055"/>
       <w:r>
         <w:t>Styling</w:t>
       </w:r>
-      <w:bookmarkEnd w:id="33"/>
+      <w:bookmarkEnd w:id="31"/>
     </w:p>
     <w:p/>
     <w:p>
@@ -9286,12 +9470,12 @@
       <w:pPr>
         <w:pStyle w:val="berschrift2"/>
       </w:pPr>
-      <w:bookmarkStart w:id="34" w:name="_Toc491769056"/>
+      <w:bookmarkStart w:id="32" w:name="_Toc491769056"/>
       <w:proofErr w:type="spellStart"/>
       <w:r>
         <w:t>Testing</w:t>
       </w:r>
-      <w:bookmarkEnd w:id="34"/>
+      <w:bookmarkEnd w:id="32"/>
       <w:proofErr w:type="spellEnd"/>
     </w:p>
     <w:p/>
@@ -9322,53 +9506,165 @@
       <w:pPr>
         <w:pStyle w:val="berschrift1"/>
       </w:pPr>
-      <w:bookmarkStart w:id="35" w:name="_Toc491769057"/>
+      <w:bookmarkStart w:id="33" w:name="_Toc491769057"/>
       <w:r>
         <w:lastRenderedPageBreak/>
         <w:t>Ergebnisse</w:t>
       </w:r>
+      <w:bookmarkEnd w:id="33"/>
+    </w:p>
+    <w:p/>
+    <w:p>
+      <w:r>
+        <w:t>In diesem Kapitel werden die Ergebnisse des Projekts, sowie das Feedback des Auftraggebers dargestellt.</w:t>
+      </w:r>
+    </w:p>
+    <w:p/>
+    <w:p/>
+    <w:p>
+      <w:pPr>
+        <w:pStyle w:val="berschrift2"/>
+      </w:pPr>
+      <w:bookmarkStart w:id="34" w:name="_Toc491769058"/>
+      <w:r>
+        <w:t>Endresultat des Projekts</w:t>
+      </w:r>
+      <w:bookmarkEnd w:id="34"/>
+    </w:p>
+    <w:p/>
+    <w:p>
+      <w:r>
+        <w:t xml:space="preserve">Als Ergebnis des Projekts wurde eine Kartenansicht aller von der Komro versorgten Kabelmodems erstellt. </w:t>
+      </w:r>
+      <w:r>
+        <w:t>Des Weiteren</w:t>
+      </w:r>
+      <w:r>
+        <w:t xml:space="preserve"> wurde ein Prototyp für eine Liveansicht der zu den Modem gehörenden </w:t>
+      </w:r>
+      <w:proofErr w:type="spellStart"/>
+      <w:r>
+        <w:t>Docsisparametern</w:t>
+      </w:r>
+      <w:proofErr w:type="spellEnd"/>
+      <w:r>
+        <w:t xml:space="preserve"> gebaut. Aus diesem können nun die unterschiedlichsten Anwendungen geschaffen werden.</w:t>
+      </w:r>
+      <w:r>
+        <w:t xml:space="preserve"> </w:t>
+      </w:r>
+    </w:p>
+    <w:p/>
+    <w:p/>
+    <w:p>
+      <w:pPr>
+        <w:pStyle w:val="berschrift2"/>
+      </w:pPr>
+      <w:bookmarkStart w:id="35" w:name="_Toc491769059"/>
+      <w:r>
+        <w:t>Probleme beim Erstellen der Software</w:t>
+      </w:r>
       <w:bookmarkEnd w:id="35"/>
     </w:p>
     <w:p/>
     <w:p>
       <w:r>
-        <w:t>In diesem Kapitel werden die Ergebnisse des Projekts, sowie das Feedback des Auftraggebers dargestellt.</w:t>
-      </w:r>
-    </w:p>
-    <w:p/>
-    <w:p/>
+        <w:t>Problematisch im Laufe der Entwicklung war vor allem der Cache des Browsers. Hierfür gibt es mit einem Tastenkürzel (STRG + F5 je n</w:t>
+      </w:r>
+      <w:r>
+        <w:t xml:space="preserve">ach Browser auch anders) einen </w:t>
+      </w:r>
+      <w:proofErr w:type="spellStart"/>
+      <w:r>
+        <w:t>Neuladen</w:t>
+      </w:r>
+      <w:proofErr w:type="spellEnd"/>
+      <w:r>
+        <w:t xml:space="preserve"> bei dem alle Daten neu angefordert werden.</w:t>
+      </w:r>
+    </w:p>
+    <w:p>
+      <w:r>
+        <w:t xml:space="preserve">Ein beim Styling aufgetretenes Problem war die designtechnische Anpassung der Scroll-Leiste. Da dies zwar im Chrome Browser von Google funktioniert jedoch nicht im Mozilla Firefox. Die würde sich möglicherweise mithilfe eines </w:t>
+      </w:r>
+      <w:proofErr w:type="spellStart"/>
+      <w:r>
+        <w:t>Plugins</w:t>
+      </w:r>
+      <w:proofErr w:type="spellEnd"/>
+      <w:r>
+        <w:t xml:space="preserve"> ähnlich anpassen lassen, allerdings wäre das Ergebnis immer leicht anders. Da es nur ein kleiner visueller Unterschied ist und keinerlei Auswirkung auf die Verwendbarkeit der Software hat kann dieses Problem vernachlässigt werden.</w:t>
+      </w:r>
+    </w:p>
+    <w:p/>
+    <w:p>
+      <w:bookmarkStart w:id="36" w:name="_GoBack"/>
+      <w:bookmarkEnd w:id="36"/>
+    </w:p>
     <w:p>
       <w:pPr>
         <w:pStyle w:val="berschrift2"/>
       </w:pPr>
-      <w:bookmarkStart w:id="36" w:name="_Toc491769058"/>
-      <w:r>
-        <w:t>Endresultat des Projekts</w:t>
-      </w:r>
-      <w:bookmarkEnd w:id="36"/>
-    </w:p>
-    <w:p/>
-    <w:p>
-      <w:r>
-        <w:t xml:space="preserve">Als Ergebnis des Projekts wurde eine Kartenansicht aller von der Komro versorgten Kabelmodems erstellt. </w:t>
-      </w:r>
-      <w:r>
-        <w:t>Des Weiteren</w:t>
-      </w:r>
-      <w:r>
-        <w:t xml:space="preserve"> wurde ein Prototyp für eine Liveansicht der zu den Modem gehörenden </w:t>
-      </w:r>
-      <w:proofErr w:type="spellStart"/>
-      <w:r>
-        <w:t>Docsisparametern</w:t>
-      </w:r>
-      <w:proofErr w:type="spellEnd"/>
-      <w:r>
-        <w:t xml:space="preserve"> gebaut. Aus diesem können nun die unterschiedlichsten Anwendungen geschaffen werden.</w:t>
+      <w:bookmarkStart w:id="37" w:name="_Toc491769060"/>
+      <w:r>
+        <w:t>Stellungnahme</w:t>
+      </w:r>
+      <w:r>
+        <w:t xml:space="preserve"> des A</w:t>
+      </w:r>
+      <w:r>
+        <w:t>uftraggebers</w:t>
+      </w:r>
+      <w:bookmarkEnd w:id="37"/>
+    </w:p>
+    <w:p/>
+    <w:p>
+      <w:r>
+        <w:t>Hier komm</w:t>
+      </w:r>
+      <w:r>
+        <w:t>t eine hoffentlich sehr positive</w:t>
       </w:r>
       <w:r>
         <w:t xml:space="preserve"> </w:t>
       </w:r>
+      <w:r>
+        <w:t>Rückmeldung</w:t>
+      </w:r>
+      <w:r>
+        <w:t xml:space="preserve"> von Seiten der Komro. Es wird dargelegt was ihnen mein Projekt gebracht hat und warum sie darüber derart froh sind.</w:t>
+      </w:r>
+    </w:p>
+    <w:p/>
+    <w:p>
+      <w:r>
+        <w:t>&gt;Zum Ende könnte man hier ein derartiger Satz stehen&lt;</w:t>
+      </w:r>
+    </w:p>
+    <w:p>
+      <w:r>
+        <w:t>Ein erster Schritt ist getan. Das System muss nun in der Praxis getestet, gegebenenfalls verbessert und um zusätzliche Funktionen erweitert werden.</w:t>
+      </w:r>
+    </w:p>
+    <w:p/>
+    <w:p/>
+    <w:p/>
+    <w:p/>
+    <w:p>
+      <w:pPr>
+        <w:pStyle w:val="berschrift1"/>
+      </w:pPr>
+      <w:bookmarkStart w:id="38" w:name="_Toc491769061"/>
+      <w:r>
+        <w:t>Zusammenfassung und Ausblick</w:t>
+      </w:r>
+      <w:bookmarkEnd w:id="38"/>
+    </w:p>
+    <w:p/>
+    <w:p>
+      <w:r>
+        <w:t>In diesem Kapitel werden die bisherigen zusammengefasst. Zudem wird über weitere geplante Features und die Integration der Software in ein bestehendes System berichtet.</w:t>
+      </w:r>
     </w:p>
     <w:p/>
     <w:p/>
@@ -9376,27 +9672,19 @@
       <w:pPr>
         <w:pStyle w:val="berschrift2"/>
       </w:pPr>
-      <w:bookmarkStart w:id="37" w:name="_Toc491769059"/>
-      <w:r>
-        <w:t>Probleme beim Erstellen der Software</w:t>
-      </w:r>
-      <w:bookmarkEnd w:id="37"/>
-    </w:p>
-    <w:p/>
-    <w:p>
-      <w:r>
-        <w:t>Problematisch im Laufe der Entwicklung war vor allem der Cache des Browsers. Hierfür gibt es mit einem Tastenkürzel (STRG + F5 je n</w:t>
-      </w:r>
-      <w:r>
-        <w:t xml:space="preserve">ach Browser auch anders) einen </w:t>
-      </w:r>
-      <w:proofErr w:type="spellStart"/>
-      <w:r>
-        <w:t>Neuladen</w:t>
-      </w:r>
-      <w:proofErr w:type="spellEnd"/>
-      <w:r>
-        <w:t xml:space="preserve"> bei dem alle Daten neu angefordert werden.</w:t>
+      <w:bookmarkStart w:id="39" w:name="_Toc491769062"/>
+      <w:r>
+        <w:t>Zusammenfassung</w:t>
+      </w:r>
+      <w:bookmarkEnd w:id="39"/>
+    </w:p>
+    <w:p/>
+    <w:p>
+      <w:r>
+        <w:t>Eine vermutlich nicht zu ausführliche Zusammenfassung des Ganzen.</w:t>
+      </w:r>
+      <w:r>
+        <w:t xml:space="preserve"> </w:t>
       </w:r>
     </w:p>
     <w:p/>
@@ -9405,66 +9693,27 @@
       <w:pPr>
         <w:pStyle w:val="berschrift2"/>
       </w:pPr>
-      <w:bookmarkStart w:id="38" w:name="_Toc491769060"/>
-      <w:r>
-        <w:t>Stellungnahme</w:t>
-      </w:r>
-      <w:r>
-        <w:t xml:space="preserve"> des A</w:t>
-      </w:r>
-      <w:r>
-        <w:t>uftraggebers</w:t>
-      </w:r>
-      <w:bookmarkEnd w:id="38"/>
-    </w:p>
-    <w:p/>
-    <w:p>
-      <w:r>
-        <w:t>Hier komm</w:t>
-      </w:r>
-      <w:r>
-        <w:t>t eine hoffentlich sehr positive</w:t>
-      </w:r>
-      <w:r>
-        <w:t xml:space="preserve"> </w:t>
-      </w:r>
-      <w:r>
-        <w:t>Rückmeldung</w:t>
-      </w:r>
-      <w:r>
-        <w:t xml:space="preserve"> von Seiten der Komro. Es wird dargelegt was ihnen mein Projekt gebracht hat und warum sie darüber derart froh sind.</w:t>
-      </w:r>
-    </w:p>
-    <w:p/>
-    <w:p>
-      <w:r>
-        <w:t>&gt;Zum Ende könnte man hier ein derartiger Satz stehen&lt;</w:t>
-      </w:r>
-    </w:p>
-    <w:p>
-      <w:r>
-        <w:t>Ein erster Schritt ist getan. Das System muss nun in der Praxis getestet, gegebenenfalls verbessert und um zusätzliche Funktionen erweitert werden.</w:t>
-      </w:r>
-    </w:p>
-    <w:p/>
-    <w:p/>
-    <w:p/>
-    <w:p/>
-    <w:p>
-      <w:pPr>
-        <w:pStyle w:val="berschrift1"/>
-      </w:pPr>
-      <w:bookmarkStart w:id="39" w:name="_Toc491769061"/>
-      <w:r>
-        <w:lastRenderedPageBreak/>
-        <w:t>Zusammenfassung und Ausblick</w:t>
-      </w:r>
-      <w:bookmarkEnd w:id="39"/>
-    </w:p>
-    <w:p/>
-    <w:p>
-      <w:r>
-        <w:t>In diesem Kapitel werden die bisherigen zusammengefasst. Zudem wird über weitere geplante Features und die Integration der Software in ein bestehendes System berichtet.</w:t>
+      <w:bookmarkStart w:id="40" w:name="_Toc491769063"/>
+      <w:r>
+        <w:t>Künftige Features</w:t>
+      </w:r>
+      <w:bookmarkEnd w:id="40"/>
+    </w:p>
+    <w:p/>
+    <w:p>
+      <w:r>
+        <w:t>Weitere Features die innerhalb der BA keinen Platz gefunden haben, aber recht wichtig für das System sind.</w:t>
+      </w:r>
+    </w:p>
+    <w:p/>
+    <w:p>
+      <w:r>
+        <w:t>Parallelisierung und Verbesserung des vorhandenen SNMP Protokolls um schneller/öfter Daten aus den Modems zu erhalten.</w:t>
+      </w:r>
+    </w:p>
+    <w:p>
+      <w:r>
+        <w:t xml:space="preserve">Live-Daten an die Schnittstelle anbinden. </w:t>
       </w:r>
     </w:p>
     <w:p/>
@@ -9473,61 +9722,11 @@
       <w:pPr>
         <w:pStyle w:val="berschrift2"/>
       </w:pPr>
-      <w:bookmarkStart w:id="40" w:name="_Toc491769062"/>
-      <w:r>
-        <w:t>Zusammenfassung</w:t>
-      </w:r>
-      <w:bookmarkEnd w:id="40"/>
-    </w:p>
-    <w:p/>
-    <w:p>
-      <w:r>
-        <w:t>Eine vermutlich nicht zu ausführliche Zusammenfassung des Ganzen.</w:t>
-      </w:r>
-      <w:r>
-        <w:t xml:space="preserve"> </w:t>
-      </w:r>
-    </w:p>
-    <w:p/>
-    <w:p/>
-    <w:p>
-      <w:pPr>
-        <w:pStyle w:val="berschrift2"/>
-      </w:pPr>
-      <w:bookmarkStart w:id="41" w:name="_Toc491769063"/>
-      <w:r>
-        <w:t>Künftige Features</w:t>
+      <w:bookmarkStart w:id="41" w:name="_Toc491769064"/>
+      <w:r>
+        <w:t>Integration/Zusammenlegen mit anderen Systemen</w:t>
       </w:r>
       <w:bookmarkEnd w:id="41"/>
-    </w:p>
-    <w:p/>
-    <w:p>
-      <w:r>
-        <w:t>Weitere Features die innerhalb der BA keinen Platz gefunden haben, aber recht wichtig für das System sind.</w:t>
-      </w:r>
-    </w:p>
-    <w:p/>
-    <w:p>
-      <w:r>
-        <w:t>Parallelisierung und Verbesserung des vorhandenen SNMP Protokolls um schneller/öfter Daten aus den Modems zu erhalten.</w:t>
-      </w:r>
-    </w:p>
-    <w:p>
-      <w:r>
-        <w:t xml:space="preserve">Live-Daten an die Schnittstelle anbinden. </w:t>
-      </w:r>
-    </w:p>
-    <w:p/>
-    <w:p/>
-    <w:p>
-      <w:pPr>
-        <w:pStyle w:val="berschrift2"/>
-      </w:pPr>
-      <w:bookmarkStart w:id="42" w:name="_Toc491769064"/>
-      <w:r>
-        <w:t>Integration/Zusammenlegen mit anderen Systemen</w:t>
-      </w:r>
-      <w:bookmarkEnd w:id="42"/>
     </w:p>
     <w:p/>
     <w:p>
@@ -9583,8 +9782,8 @@
         </w:numPr>
         <w:ind w:left="432" w:hanging="432"/>
       </w:pPr>
-      <w:bookmarkStart w:id="43" w:name="_Toc362349939"/>
-      <w:bookmarkStart w:id="44" w:name="_Toc491769065"/>
+      <w:bookmarkStart w:id="42" w:name="_Toc362349939"/>
+      <w:bookmarkStart w:id="43" w:name="_Toc491769065"/>
       <w:r>
         <w:rPr>
           <w:rFonts w:cs="Arial"/>
@@ -9595,11 +9794,11 @@
       <w:r>
         <w:t>Anhang</w:t>
       </w:r>
+      <w:bookmarkEnd w:id="42"/>
+      <w:r>
+        <w:t>s</w:t>
+      </w:r>
       <w:bookmarkEnd w:id="43"/>
-      <w:r>
-        <w:t>s</w:t>
-      </w:r>
-      <w:bookmarkEnd w:id="44"/>
     </w:p>
     <w:p>
       <w:pPr>
@@ -9677,12 +9876,12 @@
         </w:numPr>
         <w:ind w:left="432" w:hanging="432"/>
       </w:pPr>
-      <w:bookmarkStart w:id="45" w:name="_Toc491769066"/>
+      <w:bookmarkStart w:id="44" w:name="_Toc491769066"/>
       <w:r>
         <w:lastRenderedPageBreak/>
         <w:t>Literaturverzeichnis</w:t>
       </w:r>
-      <w:bookmarkEnd w:id="45"/>
+      <w:bookmarkEnd w:id="44"/>
     </w:p>
     <w:p>
       <w:pPr>
@@ -10066,7 +10265,7 @@
       <w:rPr>
         <w:noProof/>
       </w:rPr>
-      <w:t>23</w:t>
+      <w:t>24</w:t>
     </w:r>
     <w:r>
       <w:fldChar w:fldCharType="end"/>
@@ -10189,6 +10388,119 @@
 <file path=word/numbering.xml><?xml version="1.0" encoding="utf-8"?>
 <w:numbering xmlns:wpc="http://schemas.microsoft.com/office/word/2010/wordprocessingCanvas" xmlns:mc="http://schemas.openxmlformats.org/markup-compatibility/2006" xmlns:o="urn:schemas-microsoft-com:office:office" xmlns:r="http://schemas.openxmlformats.org/officeDocument/2006/relationships" xmlns:m="http://schemas.openxmlformats.org/officeDocument/2006/math" xmlns:v="urn:schemas-microsoft-com:vml" xmlns:wp14="http://schemas.microsoft.com/office/word/2010/wordprocessingDrawing" xmlns:wp="http://schemas.openxmlformats.org/drawingml/2006/wordprocessingDrawing" xmlns:w10="urn:schemas-microsoft-com:office:word" xmlns:w="http://schemas.openxmlformats.org/wordprocessingml/2006/main" xmlns:w14="http://schemas.microsoft.com/office/word/2010/wordml" xmlns:w15="http://schemas.microsoft.com/office/word/2012/wordml" xmlns:wpg="http://schemas.microsoft.com/office/word/2010/wordprocessingGroup" xmlns:wpi="http://schemas.microsoft.com/office/word/2010/wordprocessingInk" xmlns:wne="http://schemas.microsoft.com/office/word/2006/wordml" xmlns:wps="http://schemas.microsoft.com/office/word/2010/wordprocessingShape" mc:Ignorable="w14 w15 wp14">
   <w:abstractNum w:abstractNumId="0" w15:restartNumberingAfterBreak="0">
+    <w:nsid w:val="0411343E"/>
+    <w:multiLevelType w:val="hybridMultilevel"/>
+    <w:tmpl w:val="22AC99A8"/>
+    <w:lvl w:ilvl="0" w:tplc="0407000B">
+      <w:start w:val="3"/>
+      <w:numFmt w:val="bullet"/>
+      <w:lvlText w:val=""/>
+      <w:lvlJc w:val="left"/>
+      <w:pPr>
+        <w:ind w:left="720" w:hanging="360"/>
+      </w:pPr>
+      <w:rPr>
+        <w:rFonts w:ascii="Wingdings" w:eastAsia="Times New Roman" w:hAnsi="Wingdings" w:cs="Times New Roman" w:hint="default"/>
+      </w:rPr>
+    </w:lvl>
+    <w:lvl w:ilvl="1" w:tplc="04070003" w:tentative="1">
+      <w:start w:val="1"/>
+      <w:numFmt w:val="bullet"/>
+      <w:lvlText w:val="o"/>
+      <w:lvlJc w:val="left"/>
+      <w:pPr>
+        <w:ind w:left="1440" w:hanging="360"/>
+      </w:pPr>
+      <w:rPr>
+        <w:rFonts w:ascii="Courier New" w:hAnsi="Courier New" w:cs="Courier New" w:hint="default"/>
+      </w:rPr>
+    </w:lvl>
+    <w:lvl w:ilvl="2" w:tplc="04070005" w:tentative="1">
+      <w:start w:val="1"/>
+      <w:numFmt w:val="bullet"/>
+      <w:lvlText w:val=""/>
+      <w:lvlJc w:val="left"/>
+      <w:pPr>
+        <w:ind w:left="2160" w:hanging="360"/>
+      </w:pPr>
+      <w:rPr>
+        <w:rFonts w:ascii="Wingdings" w:hAnsi="Wingdings" w:hint="default"/>
+      </w:rPr>
+    </w:lvl>
+    <w:lvl w:ilvl="3" w:tplc="04070001" w:tentative="1">
+      <w:start w:val="1"/>
+      <w:numFmt w:val="bullet"/>
+      <w:lvlText w:val=""/>
+      <w:lvlJc w:val="left"/>
+      <w:pPr>
+        <w:ind w:left="2880" w:hanging="360"/>
+      </w:pPr>
+      <w:rPr>
+        <w:rFonts w:ascii="Symbol" w:hAnsi="Symbol" w:hint="default"/>
+      </w:rPr>
+    </w:lvl>
+    <w:lvl w:ilvl="4" w:tplc="04070003" w:tentative="1">
+      <w:start w:val="1"/>
+      <w:numFmt w:val="bullet"/>
+      <w:lvlText w:val="o"/>
+      <w:lvlJc w:val="left"/>
+      <w:pPr>
+        <w:ind w:left="3600" w:hanging="360"/>
+      </w:pPr>
+      <w:rPr>
+        <w:rFonts w:ascii="Courier New" w:hAnsi="Courier New" w:cs="Courier New" w:hint="default"/>
+      </w:rPr>
+    </w:lvl>
+    <w:lvl w:ilvl="5" w:tplc="04070005" w:tentative="1">
+      <w:start w:val="1"/>
+      <w:numFmt w:val="bullet"/>
+      <w:lvlText w:val=""/>
+      <w:lvlJc w:val="left"/>
+      <w:pPr>
+        <w:ind w:left="4320" w:hanging="360"/>
+      </w:pPr>
+      <w:rPr>
+        <w:rFonts w:ascii="Wingdings" w:hAnsi="Wingdings" w:hint="default"/>
+      </w:rPr>
+    </w:lvl>
+    <w:lvl w:ilvl="6" w:tplc="04070001" w:tentative="1">
+      <w:start w:val="1"/>
+      <w:numFmt w:val="bullet"/>
+      <w:lvlText w:val=""/>
+      <w:lvlJc w:val="left"/>
+      <w:pPr>
+        <w:ind w:left="5040" w:hanging="360"/>
+      </w:pPr>
+      <w:rPr>
+        <w:rFonts w:ascii="Symbol" w:hAnsi="Symbol" w:hint="default"/>
+      </w:rPr>
+    </w:lvl>
+    <w:lvl w:ilvl="7" w:tplc="04070003" w:tentative="1">
+      <w:start w:val="1"/>
+      <w:numFmt w:val="bullet"/>
+      <w:lvlText w:val="o"/>
+      <w:lvlJc w:val="left"/>
+      <w:pPr>
+        <w:ind w:left="5760" w:hanging="360"/>
+      </w:pPr>
+      <w:rPr>
+        <w:rFonts w:ascii="Courier New" w:hAnsi="Courier New" w:cs="Courier New" w:hint="default"/>
+      </w:rPr>
+    </w:lvl>
+    <w:lvl w:ilvl="8" w:tplc="04070005" w:tentative="1">
+      <w:start w:val="1"/>
+      <w:numFmt w:val="bullet"/>
+      <w:lvlText w:val=""/>
+      <w:lvlJc w:val="left"/>
+      <w:pPr>
+        <w:ind w:left="6480" w:hanging="360"/>
+      </w:pPr>
+      <w:rPr>
+        <w:rFonts w:ascii="Wingdings" w:hAnsi="Wingdings" w:hint="default"/>
+      </w:rPr>
+    </w:lvl>
+  </w:abstractNum>
+  <w:abstractNum w:abstractNumId="1" w15:restartNumberingAfterBreak="0">
     <w:nsid w:val="6A713A39"/>
     <w:multiLevelType w:val="hybridMultilevel"/>
     <w:tmpl w:val="FF88AB20"/>
@@ -10300,7 +10612,7 @@
       </w:rPr>
     </w:lvl>
   </w:abstractNum>
-  <w:abstractNum w:abstractNumId="1" w15:restartNumberingAfterBreak="0">
+  <w:abstractNum w:abstractNumId="2" w15:restartNumberingAfterBreak="0">
     <w:nsid w:val="6D150F4C"/>
     <w:multiLevelType w:val="multilevel"/>
     <w:tmpl w:val="19983326"/>
@@ -10424,13 +10736,13 @@
     </w:lvl>
   </w:abstractNum>
   <w:num w:numId="1">
+    <w:abstractNumId w:val="2"/>
+  </w:num>
+  <w:num w:numId="2">
     <w:abstractNumId w:val="1"/>
   </w:num>
-  <w:num w:numId="2">
-    <w:abstractNumId w:val="0"/>
-  </w:num>
   <w:num w:numId="3">
-    <w:abstractNumId w:val="1"/>
+    <w:abstractNumId w:val="2"/>
     <w:lvlOverride w:ilvl="0">
       <w:startOverride w:val="1"/>
     </w:lvlOverride>
@@ -10460,7 +10772,7 @@
     </w:lvlOverride>
   </w:num>
   <w:num w:numId="4">
-    <w:abstractNumId w:val="1"/>
+    <w:abstractNumId w:val="2"/>
     <w:lvlOverride w:ilvl="0">
       <w:startOverride w:val="1"/>
     </w:lvlOverride>
@@ -10488,6 +10800,9 @@
     <w:lvlOverride w:ilvl="8">
       <w:startOverride w:val="1"/>
     </w:lvlOverride>
+  </w:num>
+  <w:num w:numId="5">
+    <w:abstractNumId w:val="0"/>
   </w:num>
   <w:numIdMacAtCleanup w:val="2"/>
 </w:numbering>
@@ -11937,7 +12252,7 @@
 </file>
 
 <file path=customXml/itemProps1.xml><?xml version="1.0" encoding="utf-8"?>
-<ds:datastoreItem xmlns:ds="http://schemas.openxmlformats.org/officeDocument/2006/customXml" ds:itemID="{C00874FE-4E47-43CF-9799-57F4511B22D8}">
+<ds:datastoreItem xmlns:ds="http://schemas.openxmlformats.org/officeDocument/2006/customXml" ds:itemID="{F344F810-3DBD-49DF-A65A-2B69B7FDE42E}">
   <ds:schemaRefs>
     <ds:schemaRef ds:uri="http://schemas.openxmlformats.org/officeDocument/2006/bibliography"/>
   </ds:schemaRefs>

</xml_diff>

<commit_message>
BA mal wieder erweitert
</commit_message>
<xml_diff>
--- a/Dokumente/Bachelorarbeit.docx
+++ b/Dokumente/Bachelorarbeit.docx
@@ -155,23 +155,7 @@
           <w:rFonts w:ascii="Arial" w:hAnsi="Arial" w:cs="Arial"/>
           <w:sz w:val="36"/>
         </w:rPr>
-        <w:t>„</w:t>
-      </w:r>
-      <w:proofErr w:type="spellStart"/>
-      <w:r>
-        <w:rPr>
-          <w:rFonts w:ascii="Arial" w:hAnsi="Arial" w:cs="Arial"/>
-          <w:sz w:val="36"/>
-        </w:rPr>
-        <w:t>GeoVisualisierung</w:t>
-      </w:r>
-      <w:proofErr w:type="spellEnd"/>
-      <w:r>
-        <w:rPr>
-          <w:rFonts w:ascii="Arial" w:hAnsi="Arial" w:cs="Arial"/>
-          <w:sz w:val="36"/>
-        </w:rPr>
-        <w:t xml:space="preserve"> von technischen Netzparametern im D</w:t>
+        <w:t>„GeoVisualisierung von technischen Netzparametern im D</w:t>
       </w:r>
       <w:r>
         <w:rPr>
@@ -698,7 +682,6 @@
         </w:rPr>
         <w:t xml:space="preserve">Rosenheim den, </w:t>
       </w:r>
-      <w:proofErr w:type="spellStart"/>
       <w:r>
         <w:rPr>
           <w:sz w:val="24"/>
@@ -706,7 +689,6 @@
         </w:rPr>
         <w:t>tt.mm.jjjj</w:t>
       </w:r>
-      <w:proofErr w:type="spellEnd"/>
     </w:p>
     <w:p>
       <w:pPr>
@@ -912,7 +894,7 @@
       <w:r>
         <w:fldChar w:fldCharType="separate"/>
       </w:r>
-      <w:hyperlink w:anchor="_Toc491769025" w:history="1">
+      <w:hyperlink w:anchor="_Toc491941516" w:history="1">
         <w:r>
           <w:rPr>
             <w:rStyle w:val="Hyperlink"/>
@@ -939,7 +921,7 @@
             <w:noProof/>
             <w:webHidden/>
           </w:rPr>
-          <w:instrText xml:space="preserve"> PAGEREF _Toc491769025 \h </w:instrText>
+          <w:instrText xml:space="preserve"> PAGEREF _Toc491941516 \h </w:instrText>
         </w:r>
         <w:r>
           <w:rPr>
@@ -982,7 +964,7 @@
           <w:lang w:eastAsia="de-DE"/>
         </w:rPr>
       </w:pPr>
-      <w:hyperlink w:anchor="_Toc491769026" w:history="1">
+      <w:hyperlink w:anchor="_Toc491941517" w:history="1">
         <w:r>
           <w:rPr>
             <w:rStyle w:val="Hyperlink"/>
@@ -1009,7 +991,7 @@
             <w:noProof/>
             <w:webHidden/>
           </w:rPr>
-          <w:instrText xml:space="preserve"> PAGEREF _Toc491769026 \h </w:instrText>
+          <w:instrText xml:space="preserve"> PAGEREF _Toc491941517 \h </w:instrText>
         </w:r>
         <w:r>
           <w:rPr>
@@ -1052,7 +1034,7 @@
           <w:lang w:eastAsia="de-DE"/>
         </w:rPr>
       </w:pPr>
-      <w:hyperlink w:anchor="_Toc491769027" w:history="1">
+      <w:hyperlink w:anchor="_Toc491941518" w:history="1">
         <w:r>
           <w:rPr>
             <w:rStyle w:val="Hyperlink"/>
@@ -1079,7 +1061,7 @@
             <w:noProof/>
             <w:webHidden/>
           </w:rPr>
-          <w:instrText xml:space="preserve"> PAGEREF _Toc491769027 \h </w:instrText>
+          <w:instrText xml:space="preserve"> PAGEREF _Toc491941518 \h </w:instrText>
         </w:r>
         <w:r>
           <w:rPr>
@@ -1123,7 +1105,7 @@
           <w:lang w:eastAsia="de-DE"/>
         </w:rPr>
       </w:pPr>
-      <w:hyperlink w:anchor="_Toc491769028" w:history="1">
+      <w:hyperlink w:anchor="_Toc491941519" w:history="1">
         <w:r>
           <w:rPr>
             <w:rStyle w:val="Hyperlink"/>
@@ -1165,7 +1147,7 @@
             <w:noProof/>
             <w:webHidden/>
           </w:rPr>
-          <w:instrText xml:space="preserve"> PAGEREF _Toc491769028 \h </w:instrText>
+          <w:instrText xml:space="preserve"> PAGEREF _Toc491941519 \h </w:instrText>
         </w:r>
         <w:r>
           <w:rPr>
@@ -1209,7 +1191,7 @@
           <w:lang w:eastAsia="de-DE"/>
         </w:rPr>
       </w:pPr>
-      <w:hyperlink w:anchor="_Toc491769029" w:history="1">
+      <w:hyperlink w:anchor="_Toc491941520" w:history="1">
         <w:r>
           <w:rPr>
             <w:rStyle w:val="Hyperlink"/>
@@ -1252,7 +1234,7 @@
             <w:noProof/>
             <w:webHidden/>
           </w:rPr>
-          <w:instrText xml:space="preserve"> PAGEREF _Toc491769029 \h </w:instrText>
+          <w:instrText xml:space="preserve"> PAGEREF _Toc491941520 \h </w:instrText>
         </w:r>
         <w:r>
           <w:rPr>
@@ -1296,7 +1278,7 @@
           <w:lang w:eastAsia="de-DE"/>
         </w:rPr>
       </w:pPr>
-      <w:hyperlink w:anchor="_Toc491769030" w:history="1">
+      <w:hyperlink w:anchor="_Toc491941521" w:history="1">
         <w:r>
           <w:rPr>
             <w:rStyle w:val="Hyperlink"/>
@@ -1339,7 +1321,7 @@
             <w:noProof/>
             <w:webHidden/>
           </w:rPr>
-          <w:instrText xml:space="preserve"> PAGEREF _Toc491769030 \h </w:instrText>
+          <w:instrText xml:space="preserve"> PAGEREF _Toc491941521 \h </w:instrText>
         </w:r>
         <w:r>
           <w:rPr>
@@ -1383,7 +1365,7 @@
           <w:lang w:eastAsia="de-DE"/>
         </w:rPr>
       </w:pPr>
-      <w:hyperlink w:anchor="_Toc491769031" w:history="1">
+      <w:hyperlink w:anchor="_Toc491941522" w:history="1">
         <w:r>
           <w:rPr>
             <w:rStyle w:val="Hyperlink"/>
@@ -1426,7 +1408,7 @@
             <w:noProof/>
             <w:webHidden/>
           </w:rPr>
-          <w:instrText xml:space="preserve"> PAGEREF _Toc491769031 \h </w:instrText>
+          <w:instrText xml:space="preserve"> PAGEREF _Toc491941522 \h </w:instrText>
         </w:r>
         <w:r>
           <w:rPr>
@@ -1470,7 +1452,7 @@
           <w:lang w:eastAsia="de-DE"/>
         </w:rPr>
       </w:pPr>
-      <w:hyperlink w:anchor="_Toc491769032" w:history="1">
+      <w:hyperlink w:anchor="_Toc491941523" w:history="1">
         <w:r>
           <w:rPr>
             <w:rStyle w:val="Hyperlink"/>
@@ -1512,7 +1494,7 @@
             <w:noProof/>
             <w:webHidden/>
           </w:rPr>
-          <w:instrText xml:space="preserve"> PAGEREF _Toc491769032 \h </w:instrText>
+          <w:instrText xml:space="preserve"> PAGEREF _Toc491941523 \h </w:instrText>
         </w:r>
         <w:r>
           <w:rPr>
@@ -1556,7 +1538,7 @@
           <w:lang w:eastAsia="de-DE"/>
         </w:rPr>
       </w:pPr>
-      <w:hyperlink w:anchor="_Toc491769033" w:history="1">
+      <w:hyperlink w:anchor="_Toc491941524" w:history="1">
         <w:r>
           <w:rPr>
             <w:rStyle w:val="Hyperlink"/>
@@ -1599,7 +1581,7 @@
             <w:noProof/>
             <w:webHidden/>
           </w:rPr>
-          <w:instrText xml:space="preserve"> PAGEREF _Toc491769033 \h </w:instrText>
+          <w:instrText xml:space="preserve"> PAGEREF _Toc491941524 \h </w:instrText>
         </w:r>
         <w:r>
           <w:rPr>
@@ -1643,7 +1625,7 @@
           <w:lang w:eastAsia="de-DE"/>
         </w:rPr>
       </w:pPr>
-      <w:hyperlink w:anchor="_Toc491769034" w:history="1">
+      <w:hyperlink w:anchor="_Toc491941525" w:history="1">
         <w:r>
           <w:rPr>
             <w:rStyle w:val="Hyperlink"/>
@@ -1685,7 +1667,7 @@
             <w:noProof/>
             <w:webHidden/>
           </w:rPr>
-          <w:instrText xml:space="preserve"> PAGEREF _Toc491769034 \h </w:instrText>
+          <w:instrText xml:space="preserve"> PAGEREF _Toc491941525 \h </w:instrText>
         </w:r>
         <w:r>
           <w:rPr>
@@ -1729,7 +1711,7 @@
           <w:lang w:eastAsia="de-DE"/>
         </w:rPr>
       </w:pPr>
-      <w:hyperlink w:anchor="_Toc491769035" w:history="1">
+      <w:hyperlink w:anchor="_Toc491941526" w:history="1">
         <w:r>
           <w:rPr>
             <w:rStyle w:val="Hyperlink"/>
@@ -1771,7 +1753,7 @@
             <w:noProof/>
             <w:webHidden/>
           </w:rPr>
-          <w:instrText xml:space="preserve"> PAGEREF _Toc491769035 \h </w:instrText>
+          <w:instrText xml:space="preserve"> PAGEREF _Toc491941526 \h </w:instrText>
         </w:r>
         <w:r>
           <w:rPr>
@@ -1791,7 +1773,7 @@
             <w:noProof/>
             <w:webHidden/>
           </w:rPr>
-          <w:t>3</w:t>
+          <w:t>4</w:t>
         </w:r>
         <w:r>
           <w:rPr>
@@ -1815,7 +1797,7 @@
           <w:lang w:eastAsia="de-DE"/>
         </w:rPr>
       </w:pPr>
-      <w:hyperlink w:anchor="_Toc491769036" w:history="1">
+      <w:hyperlink w:anchor="_Toc491941527" w:history="1">
         <w:r>
           <w:rPr>
             <w:rStyle w:val="Hyperlink"/>
@@ -1858,7 +1840,7 @@
             <w:noProof/>
             <w:webHidden/>
           </w:rPr>
-          <w:instrText xml:space="preserve"> PAGEREF _Toc491769036 \h </w:instrText>
+          <w:instrText xml:space="preserve"> PAGEREF _Toc491941527 \h </w:instrText>
         </w:r>
         <w:r>
           <w:rPr>
@@ -1902,7 +1884,7 @@
           <w:lang w:eastAsia="de-DE"/>
         </w:rPr>
       </w:pPr>
-      <w:hyperlink w:anchor="_Toc491769037" w:history="1">
+      <w:hyperlink w:anchor="_Toc491941528" w:history="1">
         <w:r>
           <w:rPr>
             <w:rStyle w:val="Hyperlink"/>
@@ -1944,7 +1926,7 @@
             <w:noProof/>
             <w:webHidden/>
           </w:rPr>
-          <w:instrText xml:space="preserve"> PAGEREF _Toc491769037 \h </w:instrText>
+          <w:instrText xml:space="preserve"> PAGEREF _Toc491941528 \h </w:instrText>
         </w:r>
         <w:r>
           <w:rPr>
@@ -1988,7 +1970,7 @@
           <w:lang w:eastAsia="de-DE"/>
         </w:rPr>
       </w:pPr>
-      <w:hyperlink w:anchor="_Toc491769038" w:history="1">
+      <w:hyperlink w:anchor="_Toc491941529" w:history="1">
         <w:r>
           <w:rPr>
             <w:rStyle w:val="Hyperlink"/>
@@ -2030,7 +2012,7 @@
             <w:noProof/>
             <w:webHidden/>
           </w:rPr>
-          <w:instrText xml:space="preserve"> PAGEREF _Toc491769038 \h </w:instrText>
+          <w:instrText xml:space="preserve"> PAGEREF _Toc491941529 \h </w:instrText>
         </w:r>
         <w:r>
           <w:rPr>
@@ -2074,7 +2056,7 @@
           <w:lang w:eastAsia="de-DE"/>
         </w:rPr>
       </w:pPr>
-      <w:hyperlink w:anchor="_Toc491769039" w:history="1">
+      <w:hyperlink w:anchor="_Toc491941530" w:history="1">
         <w:r>
           <w:rPr>
             <w:rStyle w:val="Hyperlink"/>
@@ -2116,7 +2098,7 @@
             <w:noProof/>
             <w:webHidden/>
           </w:rPr>
-          <w:instrText xml:space="preserve"> PAGEREF _Toc491769039 \h </w:instrText>
+          <w:instrText xml:space="preserve"> PAGEREF _Toc491941530 \h </w:instrText>
         </w:r>
         <w:r>
           <w:rPr>
@@ -2160,7 +2142,7 @@
           <w:lang w:eastAsia="de-DE"/>
         </w:rPr>
       </w:pPr>
-      <w:hyperlink w:anchor="_Toc491769040" w:history="1">
+      <w:hyperlink w:anchor="_Toc491941531" w:history="1">
         <w:r>
           <w:rPr>
             <w:rStyle w:val="Hyperlink"/>
@@ -2202,7 +2184,7 @@
             <w:noProof/>
             <w:webHidden/>
           </w:rPr>
-          <w:instrText xml:space="preserve"> PAGEREF _Toc491769040 \h </w:instrText>
+          <w:instrText xml:space="preserve"> PAGEREF _Toc491941531 \h </w:instrText>
         </w:r>
         <w:r>
           <w:rPr>
@@ -2246,7 +2228,7 @@
           <w:lang w:eastAsia="de-DE"/>
         </w:rPr>
       </w:pPr>
-      <w:hyperlink w:anchor="_Toc491769041" w:history="1">
+      <w:hyperlink w:anchor="_Toc491941532" w:history="1">
         <w:r>
           <w:rPr>
             <w:rStyle w:val="Hyperlink"/>
@@ -2288,7 +2270,7 @@
             <w:noProof/>
             <w:webHidden/>
           </w:rPr>
-          <w:instrText xml:space="preserve"> PAGEREF _Toc491769041 \h </w:instrText>
+          <w:instrText xml:space="preserve"> PAGEREF _Toc491941532 \h </w:instrText>
         </w:r>
         <w:r>
           <w:rPr>
@@ -2308,7 +2290,7 @@
             <w:noProof/>
             <w:webHidden/>
           </w:rPr>
-          <w:t>7</w:t>
+          <w:t>8</w:t>
         </w:r>
         <w:r>
           <w:rPr>
@@ -2332,7 +2314,7 @@
           <w:lang w:eastAsia="de-DE"/>
         </w:rPr>
       </w:pPr>
-      <w:hyperlink w:anchor="_Toc491769042" w:history="1">
+      <w:hyperlink w:anchor="_Toc491941533" w:history="1">
         <w:r>
           <w:rPr>
             <w:rStyle w:val="Hyperlink"/>
@@ -2375,7 +2357,7 @@
             <w:noProof/>
             <w:webHidden/>
           </w:rPr>
-          <w:instrText xml:space="preserve"> PAGEREF _Toc491769042 \h </w:instrText>
+          <w:instrText xml:space="preserve"> PAGEREF _Toc491941533 \h </w:instrText>
         </w:r>
         <w:r>
           <w:rPr>
@@ -2395,7 +2377,7 @@
             <w:noProof/>
             <w:webHidden/>
           </w:rPr>
-          <w:t>7</w:t>
+          <w:t>8</w:t>
         </w:r>
         <w:r>
           <w:rPr>
@@ -2419,7 +2401,7 @@
           <w:lang w:eastAsia="de-DE"/>
         </w:rPr>
       </w:pPr>
-      <w:hyperlink w:anchor="_Toc491769043" w:history="1">
+      <w:hyperlink w:anchor="_Toc491941534" w:history="1">
         <w:r>
           <w:rPr>
             <w:rStyle w:val="Hyperlink"/>
@@ -2461,7 +2443,7 @@
             <w:noProof/>
             <w:webHidden/>
           </w:rPr>
-          <w:instrText xml:space="preserve"> PAGEREF _Toc491769043 \h </w:instrText>
+          <w:instrText xml:space="preserve"> PAGEREF _Toc491941534 \h </w:instrText>
         </w:r>
         <w:r>
           <w:rPr>
@@ -2481,7 +2463,7 @@
             <w:noProof/>
             <w:webHidden/>
           </w:rPr>
-          <w:t>7</w:t>
+          <w:t>8</w:t>
         </w:r>
         <w:r>
           <w:rPr>
@@ -2505,7 +2487,7 @@
           <w:lang w:eastAsia="de-DE"/>
         </w:rPr>
       </w:pPr>
-      <w:hyperlink w:anchor="_Toc491769044" w:history="1">
+      <w:hyperlink w:anchor="_Toc491941535" w:history="1">
         <w:r>
           <w:rPr>
             <w:rStyle w:val="Hyperlink"/>
@@ -2547,7 +2529,7 @@
             <w:noProof/>
             <w:webHidden/>
           </w:rPr>
-          <w:instrText xml:space="preserve"> PAGEREF _Toc491769044 \h </w:instrText>
+          <w:instrText xml:space="preserve"> PAGEREF _Toc491941535 \h </w:instrText>
         </w:r>
         <w:r>
           <w:rPr>
@@ -2567,7 +2549,7 @@
             <w:noProof/>
             <w:webHidden/>
           </w:rPr>
-          <w:t>8</w:t>
+          <w:t>9</w:t>
         </w:r>
         <w:r>
           <w:rPr>
@@ -2591,7 +2573,7 @@
           <w:lang w:eastAsia="de-DE"/>
         </w:rPr>
       </w:pPr>
-      <w:hyperlink w:anchor="_Toc491769045" w:history="1">
+      <w:hyperlink w:anchor="_Toc491941536" w:history="1">
         <w:r>
           <w:rPr>
             <w:rStyle w:val="Hyperlink"/>
@@ -2633,7 +2615,7 @@
             <w:noProof/>
             <w:webHidden/>
           </w:rPr>
-          <w:instrText xml:space="preserve"> PAGEREF _Toc491769045 \h </w:instrText>
+          <w:instrText xml:space="preserve"> PAGEREF _Toc491941536 \h </w:instrText>
         </w:r>
         <w:r>
           <w:rPr>
@@ -2653,7 +2635,7 @@
             <w:noProof/>
             <w:webHidden/>
           </w:rPr>
-          <w:t>8</w:t>
+          <w:t>9</w:t>
         </w:r>
         <w:r>
           <w:rPr>
@@ -2677,7 +2659,7 @@
           <w:lang w:eastAsia="de-DE"/>
         </w:rPr>
       </w:pPr>
-      <w:hyperlink w:anchor="_Toc491769046" w:history="1">
+      <w:hyperlink w:anchor="_Toc491941537" w:history="1">
         <w:r>
           <w:rPr>
             <w:rStyle w:val="Hyperlink"/>
@@ -2720,7 +2702,7 @@
             <w:noProof/>
             <w:webHidden/>
           </w:rPr>
-          <w:instrText xml:space="preserve"> PAGEREF _Toc491769046 \h </w:instrText>
+          <w:instrText xml:space="preserve"> PAGEREF _Toc491941537 \h </w:instrText>
         </w:r>
         <w:r>
           <w:rPr>
@@ -2740,7 +2722,7 @@
             <w:noProof/>
             <w:webHidden/>
           </w:rPr>
-          <w:t>9</w:t>
+          <w:t>10</w:t>
         </w:r>
         <w:r>
           <w:rPr>
@@ -2764,7 +2746,7 @@
           <w:lang w:eastAsia="de-DE"/>
         </w:rPr>
       </w:pPr>
-      <w:hyperlink w:anchor="_Toc491769047" w:history="1">
+      <w:hyperlink w:anchor="_Toc491941538" w:history="1">
         <w:r>
           <w:rPr>
             <w:rStyle w:val="Hyperlink"/>
@@ -2806,7 +2788,7 @@
             <w:noProof/>
             <w:webHidden/>
           </w:rPr>
-          <w:instrText xml:space="preserve"> PAGEREF _Toc491769047 \h </w:instrText>
+          <w:instrText xml:space="preserve"> PAGEREF _Toc491941538 \h </w:instrText>
         </w:r>
         <w:r>
           <w:rPr>
@@ -2826,7 +2808,7 @@
             <w:noProof/>
             <w:webHidden/>
           </w:rPr>
-          <w:t>9</w:t>
+          <w:t>10</w:t>
         </w:r>
         <w:r>
           <w:rPr>
@@ -2850,7 +2832,7 @@
           <w:lang w:eastAsia="de-DE"/>
         </w:rPr>
       </w:pPr>
-      <w:hyperlink w:anchor="_Toc491769048" w:history="1">
+      <w:hyperlink w:anchor="_Toc491941539" w:history="1">
         <w:r>
           <w:rPr>
             <w:rStyle w:val="Hyperlink"/>
@@ -2892,7 +2874,7 @@
             <w:noProof/>
             <w:webHidden/>
           </w:rPr>
-          <w:instrText xml:space="preserve"> PAGEREF _Toc491769048 \h </w:instrText>
+          <w:instrText xml:space="preserve"> PAGEREF _Toc491941539 \h </w:instrText>
         </w:r>
         <w:r>
           <w:rPr>
@@ -2912,7 +2894,7 @@
             <w:noProof/>
             <w:webHidden/>
           </w:rPr>
-          <w:t>10</w:t>
+          <w:t>11</w:t>
         </w:r>
         <w:r>
           <w:rPr>
@@ -2936,7 +2918,7 @@
           <w:lang w:eastAsia="de-DE"/>
         </w:rPr>
       </w:pPr>
-      <w:hyperlink w:anchor="_Toc491769049" w:history="1">
+      <w:hyperlink w:anchor="_Toc491941540" w:history="1">
         <w:r>
           <w:rPr>
             <w:rStyle w:val="Hyperlink"/>
@@ -2978,7 +2960,7 @@
             <w:noProof/>
             <w:webHidden/>
           </w:rPr>
-          <w:instrText xml:space="preserve"> PAGEREF _Toc491769049 \h </w:instrText>
+          <w:instrText xml:space="preserve"> PAGEREF _Toc491941540 \h </w:instrText>
         </w:r>
         <w:r>
           <w:rPr>
@@ -2998,7 +2980,528 @@
             <w:noProof/>
             <w:webHidden/>
           </w:rPr>
-          <w:t>10</w:t>
+          <w:t>11</w:t>
+        </w:r>
+        <w:r>
+          <w:rPr>
+            <w:noProof/>
+            <w:webHidden/>
+          </w:rPr>
+          <w:fldChar w:fldCharType="end"/>
+        </w:r>
+      </w:hyperlink>
+    </w:p>
+    <w:p>
+      <w:pPr>
+        <w:pStyle w:val="Verzeichnis1"/>
+        <w:tabs>
+          <w:tab w:val="left" w:pos="440"/>
+          <w:tab w:val="right" w:leader="dot" w:pos="9060"/>
+        </w:tabs>
+        <w:rPr>
+          <w:rFonts w:asciiTheme="minorHAnsi" w:eastAsiaTheme="minorEastAsia" w:hAnsiTheme="minorHAnsi" w:cstheme="minorBidi"/>
+          <w:noProof/>
+          <w:lang w:eastAsia="de-DE"/>
+        </w:rPr>
+      </w:pPr>
+      <w:hyperlink w:anchor="_Toc491941541" w:history="1">
+        <w:r>
+          <w:rPr>
+            <w:rStyle w:val="Hyperlink"/>
+            <w:noProof/>
+          </w:rPr>
+          <w:t>4</w:t>
+        </w:r>
+        <w:r>
+          <w:rPr>
+            <w:rFonts w:asciiTheme="minorHAnsi" w:eastAsiaTheme="minorEastAsia" w:hAnsiTheme="minorHAnsi" w:cstheme="minorBidi"/>
+            <w:noProof/>
+            <w:lang w:eastAsia="de-DE"/>
+          </w:rPr>
+          <w:tab/>
+        </w:r>
+        <w:r>
+          <w:rPr>
+            <w:rStyle w:val="Hyperlink"/>
+            <w:noProof/>
+          </w:rPr>
+          <w:t>Implementierung</w:t>
+        </w:r>
+        <w:r>
+          <w:rPr>
+            <w:noProof/>
+            <w:webHidden/>
+          </w:rPr>
+          <w:tab/>
+        </w:r>
+        <w:r>
+          <w:rPr>
+            <w:noProof/>
+            <w:webHidden/>
+          </w:rPr>
+          <w:fldChar w:fldCharType="begin"/>
+        </w:r>
+        <w:r>
+          <w:rPr>
+            <w:noProof/>
+            <w:webHidden/>
+          </w:rPr>
+          <w:instrText xml:space="preserve"> PAGEREF _Toc491941541 \h </w:instrText>
+        </w:r>
+        <w:r>
+          <w:rPr>
+            <w:noProof/>
+            <w:webHidden/>
+          </w:rPr>
+        </w:r>
+        <w:r>
+          <w:rPr>
+            <w:noProof/>
+            <w:webHidden/>
+          </w:rPr>
+          <w:fldChar w:fldCharType="separate"/>
+        </w:r>
+        <w:r>
+          <w:rPr>
+            <w:noProof/>
+            <w:webHidden/>
+          </w:rPr>
+          <w:t>13</w:t>
+        </w:r>
+        <w:r>
+          <w:rPr>
+            <w:noProof/>
+            <w:webHidden/>
+          </w:rPr>
+          <w:fldChar w:fldCharType="end"/>
+        </w:r>
+      </w:hyperlink>
+    </w:p>
+    <w:p>
+      <w:pPr>
+        <w:pStyle w:val="Verzeichnis2"/>
+        <w:tabs>
+          <w:tab w:val="left" w:pos="880"/>
+          <w:tab w:val="right" w:leader="dot" w:pos="9060"/>
+        </w:tabs>
+        <w:rPr>
+          <w:rFonts w:asciiTheme="minorHAnsi" w:eastAsiaTheme="minorEastAsia" w:hAnsiTheme="minorHAnsi" w:cstheme="minorBidi"/>
+          <w:noProof/>
+          <w:lang w:eastAsia="de-DE"/>
+        </w:rPr>
+      </w:pPr>
+      <w:hyperlink w:anchor="_Toc491941542" w:history="1">
+        <w:r>
+          <w:rPr>
+            <w:rStyle w:val="Hyperlink"/>
+            <w:rFonts w:cs="Arial"/>
+            <w:noProof/>
+          </w:rPr>
+          <w:t>4.1</w:t>
+        </w:r>
+        <w:r>
+          <w:rPr>
+            <w:rFonts w:asciiTheme="minorHAnsi" w:eastAsiaTheme="minorEastAsia" w:hAnsiTheme="minorHAnsi" w:cstheme="minorBidi"/>
+            <w:noProof/>
+            <w:lang w:eastAsia="de-DE"/>
+          </w:rPr>
+          <w:tab/>
+        </w:r>
+        <w:r>
+          <w:rPr>
+            <w:rStyle w:val="Hyperlink"/>
+            <w:noProof/>
+          </w:rPr>
+          <w:t>Webserver und angewandte Geokodierung</w:t>
+        </w:r>
+        <w:r>
+          <w:rPr>
+            <w:noProof/>
+            <w:webHidden/>
+          </w:rPr>
+          <w:tab/>
+        </w:r>
+        <w:r>
+          <w:rPr>
+            <w:noProof/>
+            <w:webHidden/>
+          </w:rPr>
+          <w:fldChar w:fldCharType="begin"/>
+        </w:r>
+        <w:r>
+          <w:rPr>
+            <w:noProof/>
+            <w:webHidden/>
+          </w:rPr>
+          <w:instrText xml:space="preserve"> PAGEREF _Toc491941542 \h </w:instrText>
+        </w:r>
+        <w:r>
+          <w:rPr>
+            <w:noProof/>
+            <w:webHidden/>
+          </w:rPr>
+        </w:r>
+        <w:r>
+          <w:rPr>
+            <w:noProof/>
+            <w:webHidden/>
+          </w:rPr>
+          <w:fldChar w:fldCharType="separate"/>
+        </w:r>
+        <w:r>
+          <w:rPr>
+            <w:noProof/>
+            <w:webHidden/>
+          </w:rPr>
+          <w:t>13</w:t>
+        </w:r>
+        <w:r>
+          <w:rPr>
+            <w:noProof/>
+            <w:webHidden/>
+          </w:rPr>
+          <w:fldChar w:fldCharType="end"/>
+        </w:r>
+      </w:hyperlink>
+    </w:p>
+    <w:p>
+      <w:pPr>
+        <w:pStyle w:val="Verzeichnis2"/>
+        <w:tabs>
+          <w:tab w:val="left" w:pos="880"/>
+          <w:tab w:val="right" w:leader="dot" w:pos="9060"/>
+        </w:tabs>
+        <w:rPr>
+          <w:rFonts w:asciiTheme="minorHAnsi" w:eastAsiaTheme="minorEastAsia" w:hAnsiTheme="minorHAnsi" w:cstheme="minorBidi"/>
+          <w:noProof/>
+          <w:lang w:eastAsia="de-DE"/>
+        </w:rPr>
+      </w:pPr>
+      <w:hyperlink w:anchor="_Toc491941543" w:history="1">
+        <w:r>
+          <w:rPr>
+            <w:rStyle w:val="Hyperlink"/>
+            <w:rFonts w:cs="Arial"/>
+            <w:noProof/>
+          </w:rPr>
+          <w:t>4.2</w:t>
+        </w:r>
+        <w:r>
+          <w:rPr>
+            <w:rFonts w:asciiTheme="minorHAnsi" w:eastAsiaTheme="minorEastAsia" w:hAnsiTheme="minorHAnsi" w:cstheme="minorBidi"/>
+            <w:noProof/>
+            <w:lang w:eastAsia="de-DE"/>
+          </w:rPr>
+          <w:tab/>
+        </w:r>
+        <w:r>
+          <w:rPr>
+            <w:rStyle w:val="Hyperlink"/>
+            <w:noProof/>
+          </w:rPr>
+          <w:t>Startseite und Geojson-View</w:t>
+        </w:r>
+        <w:r>
+          <w:rPr>
+            <w:noProof/>
+            <w:webHidden/>
+          </w:rPr>
+          <w:tab/>
+        </w:r>
+        <w:r>
+          <w:rPr>
+            <w:noProof/>
+            <w:webHidden/>
+          </w:rPr>
+          <w:fldChar w:fldCharType="begin"/>
+        </w:r>
+        <w:r>
+          <w:rPr>
+            <w:noProof/>
+            <w:webHidden/>
+          </w:rPr>
+          <w:instrText xml:space="preserve"> PAGEREF _Toc491941543 \h </w:instrText>
+        </w:r>
+        <w:r>
+          <w:rPr>
+            <w:noProof/>
+            <w:webHidden/>
+          </w:rPr>
+        </w:r>
+        <w:r>
+          <w:rPr>
+            <w:noProof/>
+            <w:webHidden/>
+          </w:rPr>
+          <w:fldChar w:fldCharType="separate"/>
+        </w:r>
+        <w:r>
+          <w:rPr>
+            <w:noProof/>
+            <w:webHidden/>
+          </w:rPr>
+          <w:t>14</w:t>
+        </w:r>
+        <w:r>
+          <w:rPr>
+            <w:noProof/>
+            <w:webHidden/>
+          </w:rPr>
+          <w:fldChar w:fldCharType="end"/>
+        </w:r>
+      </w:hyperlink>
+    </w:p>
+    <w:p>
+      <w:pPr>
+        <w:pStyle w:val="Verzeichnis2"/>
+        <w:tabs>
+          <w:tab w:val="left" w:pos="880"/>
+          <w:tab w:val="right" w:leader="dot" w:pos="9060"/>
+        </w:tabs>
+        <w:rPr>
+          <w:rFonts w:asciiTheme="minorHAnsi" w:eastAsiaTheme="minorEastAsia" w:hAnsiTheme="minorHAnsi" w:cstheme="minorBidi"/>
+          <w:noProof/>
+          <w:lang w:eastAsia="de-DE"/>
+        </w:rPr>
+      </w:pPr>
+      <w:hyperlink w:anchor="_Toc491941544" w:history="1">
+        <w:r>
+          <w:rPr>
+            <w:rStyle w:val="Hyperlink"/>
+            <w:rFonts w:cs="Arial"/>
+            <w:noProof/>
+          </w:rPr>
+          <w:t>4.3</w:t>
+        </w:r>
+        <w:r>
+          <w:rPr>
+            <w:rFonts w:asciiTheme="minorHAnsi" w:eastAsiaTheme="minorEastAsia" w:hAnsiTheme="minorHAnsi" w:cstheme="minorBidi"/>
+            <w:noProof/>
+            <w:lang w:eastAsia="de-DE"/>
+          </w:rPr>
+          <w:tab/>
+        </w:r>
+        <w:r>
+          <w:rPr>
+            <w:rStyle w:val="Hyperlink"/>
+            <w:noProof/>
+          </w:rPr>
+          <w:t>Kartendarstellung</w:t>
+        </w:r>
+        <w:r>
+          <w:rPr>
+            <w:noProof/>
+            <w:webHidden/>
+          </w:rPr>
+          <w:tab/>
+        </w:r>
+        <w:r>
+          <w:rPr>
+            <w:noProof/>
+            <w:webHidden/>
+          </w:rPr>
+          <w:fldChar w:fldCharType="begin"/>
+        </w:r>
+        <w:r>
+          <w:rPr>
+            <w:noProof/>
+            <w:webHidden/>
+          </w:rPr>
+          <w:instrText xml:space="preserve"> PAGEREF _Toc491941544 \h </w:instrText>
+        </w:r>
+        <w:r>
+          <w:rPr>
+            <w:noProof/>
+            <w:webHidden/>
+          </w:rPr>
+        </w:r>
+        <w:r>
+          <w:rPr>
+            <w:noProof/>
+            <w:webHidden/>
+          </w:rPr>
+          <w:fldChar w:fldCharType="separate"/>
+        </w:r>
+        <w:r>
+          <w:rPr>
+            <w:noProof/>
+            <w:webHidden/>
+          </w:rPr>
+          <w:t>15</w:t>
+        </w:r>
+        <w:r>
+          <w:rPr>
+            <w:noProof/>
+            <w:webHidden/>
+          </w:rPr>
+          <w:fldChar w:fldCharType="end"/>
+        </w:r>
+      </w:hyperlink>
+    </w:p>
+    <w:p>
+      <w:pPr>
+        <w:pStyle w:val="Verzeichnis2"/>
+        <w:tabs>
+          <w:tab w:val="left" w:pos="880"/>
+          <w:tab w:val="right" w:leader="dot" w:pos="9060"/>
+        </w:tabs>
+        <w:rPr>
+          <w:rFonts w:asciiTheme="minorHAnsi" w:eastAsiaTheme="minorEastAsia" w:hAnsiTheme="minorHAnsi" w:cstheme="minorBidi"/>
+          <w:noProof/>
+          <w:lang w:eastAsia="de-DE"/>
+        </w:rPr>
+      </w:pPr>
+      <w:hyperlink w:anchor="_Toc491941545" w:history="1">
+        <w:r>
+          <w:rPr>
+            <w:rStyle w:val="Hyperlink"/>
+            <w:rFonts w:cs="Arial"/>
+            <w:noProof/>
+          </w:rPr>
+          <w:t>4.4</w:t>
+        </w:r>
+        <w:r>
+          <w:rPr>
+            <w:rFonts w:asciiTheme="minorHAnsi" w:eastAsiaTheme="minorEastAsia" w:hAnsiTheme="minorHAnsi" w:cstheme="minorBidi"/>
+            <w:noProof/>
+            <w:lang w:eastAsia="de-DE"/>
+          </w:rPr>
+          <w:tab/>
+        </w:r>
+        <w:r>
+          <w:rPr>
+            <w:rStyle w:val="Hyperlink"/>
+            <w:noProof/>
+          </w:rPr>
+          <w:t>Styling</w:t>
+        </w:r>
+        <w:r>
+          <w:rPr>
+            <w:noProof/>
+            <w:webHidden/>
+          </w:rPr>
+          <w:tab/>
+        </w:r>
+        <w:r>
+          <w:rPr>
+            <w:noProof/>
+            <w:webHidden/>
+          </w:rPr>
+          <w:fldChar w:fldCharType="begin"/>
+        </w:r>
+        <w:r>
+          <w:rPr>
+            <w:noProof/>
+            <w:webHidden/>
+          </w:rPr>
+          <w:instrText xml:space="preserve"> PAGEREF _Toc491941545 \h </w:instrText>
+        </w:r>
+        <w:r>
+          <w:rPr>
+            <w:noProof/>
+            <w:webHidden/>
+          </w:rPr>
+        </w:r>
+        <w:r>
+          <w:rPr>
+            <w:noProof/>
+            <w:webHidden/>
+          </w:rPr>
+          <w:fldChar w:fldCharType="separate"/>
+        </w:r>
+        <w:r>
+          <w:rPr>
+            <w:noProof/>
+            <w:webHidden/>
+          </w:rPr>
+          <w:t>18</w:t>
+        </w:r>
+        <w:r>
+          <w:rPr>
+            <w:noProof/>
+            <w:webHidden/>
+          </w:rPr>
+          <w:fldChar w:fldCharType="end"/>
+        </w:r>
+      </w:hyperlink>
+    </w:p>
+    <w:p>
+      <w:pPr>
+        <w:pStyle w:val="Verzeichnis2"/>
+        <w:tabs>
+          <w:tab w:val="left" w:pos="880"/>
+          <w:tab w:val="right" w:leader="dot" w:pos="9060"/>
+        </w:tabs>
+        <w:rPr>
+          <w:rFonts w:asciiTheme="minorHAnsi" w:eastAsiaTheme="minorEastAsia" w:hAnsiTheme="minorHAnsi" w:cstheme="minorBidi"/>
+          <w:noProof/>
+          <w:lang w:eastAsia="de-DE"/>
+        </w:rPr>
+      </w:pPr>
+      <w:hyperlink w:anchor="_Toc491941546" w:history="1">
+        <w:r>
+          <w:rPr>
+            <w:rStyle w:val="Hyperlink"/>
+            <w:rFonts w:cs="Arial"/>
+            <w:noProof/>
+          </w:rPr>
+          <w:t>4.5</w:t>
+        </w:r>
+        <w:r>
+          <w:rPr>
+            <w:rFonts w:asciiTheme="minorHAnsi" w:eastAsiaTheme="minorEastAsia" w:hAnsiTheme="minorHAnsi" w:cstheme="minorBidi"/>
+            <w:noProof/>
+            <w:lang w:eastAsia="de-DE"/>
+          </w:rPr>
+          <w:tab/>
+        </w:r>
+        <w:r>
+          <w:rPr>
+            <w:rStyle w:val="Hyperlink"/>
+            <w:noProof/>
+          </w:rPr>
+          <w:t>Tests</w:t>
+        </w:r>
+        <w:r>
+          <w:rPr>
+            <w:noProof/>
+            <w:webHidden/>
+          </w:rPr>
+          <w:tab/>
+        </w:r>
+        <w:r>
+          <w:rPr>
+            <w:noProof/>
+            <w:webHidden/>
+          </w:rPr>
+          <w:fldChar w:fldCharType="begin"/>
+        </w:r>
+        <w:r>
+          <w:rPr>
+            <w:noProof/>
+            <w:webHidden/>
+          </w:rPr>
+          <w:instrText xml:space="preserve"> PAGEREF _Toc491941546 \h </w:instrText>
+        </w:r>
+        <w:r>
+          <w:rPr>
+            <w:noProof/>
+            <w:webHidden/>
+          </w:rPr>
+        </w:r>
+        <w:r>
+          <w:rPr>
+            <w:noProof/>
+            <w:webHidden/>
+          </w:rPr>
+          <w:fldChar w:fldCharType="separate"/>
+        </w:r>
+        <w:r>
+          <w:rPr>
+            <w:noProof/>
+            <w:webHidden/>
+          </w:rPr>
+          <w:t>18</w:t>
         </w:r>
         <w:r>
           <w:rPr>
@@ -3022,13 +3525,13 @@
           <w:lang w:eastAsia="de-DE"/>
         </w:rPr>
       </w:pPr>
-      <w:hyperlink w:anchor="_Toc491769050" w:history="1">
+      <w:hyperlink w:anchor="_Toc491941547" w:history="1">
         <w:r>
           <w:rPr>
             <w:rStyle w:val="Hyperlink"/>
             <w:noProof/>
           </w:rPr>
-          <w:t>3.2.1</w:t>
+          <w:t>4.5.1</w:t>
         </w:r>
         <w:r>
           <w:rPr>
@@ -3043,7 +3546,7 @@
             <w:rStyle w:val="Hyperlink"/>
             <w:noProof/>
           </w:rPr>
-          <w:t>Verworfene Technologien</w:t>
+          <w:t>Tests während der Entwicklung</w:t>
         </w:r>
         <w:r>
           <w:rPr>
@@ -3064,7 +3567,7 @@
             <w:noProof/>
             <w:webHidden/>
           </w:rPr>
-          <w:instrText xml:space="preserve"> PAGEREF _Toc491769050 \h </w:instrText>
+          <w:instrText xml:space="preserve"> PAGEREF _Toc491941547 \h </w:instrText>
         </w:r>
         <w:r>
           <w:rPr>
@@ -3084,7 +3587,93 @@
             <w:noProof/>
             <w:webHidden/>
           </w:rPr>
-          <w:t>11</w:t>
+          <w:t>18</w:t>
+        </w:r>
+        <w:r>
+          <w:rPr>
+            <w:noProof/>
+            <w:webHidden/>
+          </w:rPr>
+          <w:fldChar w:fldCharType="end"/>
+        </w:r>
+      </w:hyperlink>
+    </w:p>
+    <w:p>
+      <w:pPr>
+        <w:pStyle w:val="Verzeichnis3"/>
+        <w:tabs>
+          <w:tab w:val="left" w:pos="1320"/>
+          <w:tab w:val="right" w:leader="dot" w:pos="9060"/>
+        </w:tabs>
+        <w:rPr>
+          <w:rFonts w:asciiTheme="minorHAnsi" w:eastAsiaTheme="minorEastAsia" w:hAnsiTheme="minorHAnsi" w:cstheme="minorBidi"/>
+          <w:noProof/>
+          <w:lang w:eastAsia="de-DE"/>
+        </w:rPr>
+      </w:pPr>
+      <w:hyperlink w:anchor="_Toc491941548" w:history="1">
+        <w:r>
+          <w:rPr>
+            <w:rStyle w:val="Hyperlink"/>
+            <w:noProof/>
+          </w:rPr>
+          <w:t>4.5.2</w:t>
+        </w:r>
+        <w:r>
+          <w:rPr>
+            <w:rFonts w:asciiTheme="minorHAnsi" w:eastAsiaTheme="minorEastAsia" w:hAnsiTheme="minorHAnsi" w:cstheme="minorBidi"/>
+            <w:noProof/>
+            <w:lang w:eastAsia="de-DE"/>
+          </w:rPr>
+          <w:tab/>
+        </w:r>
+        <w:r>
+          <w:rPr>
+            <w:rStyle w:val="Hyperlink"/>
+            <w:noProof/>
+          </w:rPr>
+          <w:t>Praxistests</w:t>
+        </w:r>
+        <w:r>
+          <w:rPr>
+            <w:noProof/>
+            <w:webHidden/>
+          </w:rPr>
+          <w:tab/>
+        </w:r>
+        <w:r>
+          <w:rPr>
+            <w:noProof/>
+            <w:webHidden/>
+          </w:rPr>
+          <w:fldChar w:fldCharType="begin"/>
+        </w:r>
+        <w:r>
+          <w:rPr>
+            <w:noProof/>
+            <w:webHidden/>
+          </w:rPr>
+          <w:instrText xml:space="preserve"> PAGEREF _Toc491941548 \h </w:instrText>
+        </w:r>
+        <w:r>
+          <w:rPr>
+            <w:noProof/>
+            <w:webHidden/>
+          </w:rPr>
+        </w:r>
+        <w:r>
+          <w:rPr>
+            <w:noProof/>
+            <w:webHidden/>
+          </w:rPr>
+          <w:fldChar w:fldCharType="separate"/>
+        </w:r>
+        <w:r>
+          <w:rPr>
+            <w:noProof/>
+            <w:webHidden/>
+          </w:rPr>
+          <w:t>19</w:t>
         </w:r>
         <w:r>
           <w:rPr>
@@ -3108,13 +3697,13 @@
           <w:lang w:eastAsia="de-DE"/>
         </w:rPr>
       </w:pPr>
-      <w:hyperlink w:anchor="_Toc491769051" w:history="1">
+      <w:hyperlink w:anchor="_Toc491941549" w:history="1">
         <w:r>
           <w:rPr>
             <w:rStyle w:val="Hyperlink"/>
             <w:noProof/>
           </w:rPr>
-          <w:t>4</w:t>
+          <w:t>5</w:t>
         </w:r>
         <w:r>
           <w:rPr>
@@ -3129,7 +3718,7 @@
             <w:rStyle w:val="Hyperlink"/>
             <w:noProof/>
           </w:rPr>
-          <w:t>Implementierung</w:t>
+          <w:t>Ergebnisse</w:t>
         </w:r>
         <w:r>
           <w:rPr>
@@ -3150,7 +3739,7 @@
             <w:noProof/>
             <w:webHidden/>
           </w:rPr>
-          <w:instrText xml:space="preserve"> PAGEREF _Toc491769051 \h </w:instrText>
+          <w:instrText xml:space="preserve"> PAGEREF _Toc491941549 \h </w:instrText>
         </w:r>
         <w:r>
           <w:rPr>
@@ -3170,7 +3759,7 @@
             <w:noProof/>
             <w:webHidden/>
           </w:rPr>
-          <w:t>12</w:t>
+          <w:t>20</w:t>
         </w:r>
         <w:r>
           <w:rPr>
@@ -3194,14 +3783,14 @@
           <w:lang w:eastAsia="de-DE"/>
         </w:rPr>
       </w:pPr>
-      <w:hyperlink w:anchor="_Toc491769052" w:history="1">
+      <w:hyperlink w:anchor="_Toc491941550" w:history="1">
         <w:r>
           <w:rPr>
             <w:rStyle w:val="Hyperlink"/>
             <w:rFonts w:cs="Arial"/>
             <w:noProof/>
           </w:rPr>
-          <w:t>4.1</w:t>
+          <w:t>5.1</w:t>
         </w:r>
         <w:r>
           <w:rPr>
@@ -3216,7 +3805,7 @@
             <w:rStyle w:val="Hyperlink"/>
             <w:noProof/>
           </w:rPr>
-          <w:t>Webserver und angewandte Geokodierung</w:t>
+          <w:t>Endresultat des Projekts</w:t>
         </w:r>
         <w:r>
           <w:rPr>
@@ -3237,7 +3826,7 @@
             <w:noProof/>
             <w:webHidden/>
           </w:rPr>
-          <w:instrText xml:space="preserve"> PAGEREF _Toc491769052 \h </w:instrText>
+          <w:instrText xml:space="preserve"> PAGEREF _Toc491941550 \h </w:instrText>
         </w:r>
         <w:r>
           <w:rPr>
@@ -3257,7 +3846,7 @@
             <w:noProof/>
             <w:webHidden/>
           </w:rPr>
-          <w:t>12</w:t>
+          <w:t>20</w:t>
         </w:r>
         <w:r>
           <w:rPr>
@@ -3281,14 +3870,14 @@
           <w:lang w:eastAsia="de-DE"/>
         </w:rPr>
       </w:pPr>
-      <w:hyperlink w:anchor="_Toc491769053" w:history="1">
+      <w:hyperlink w:anchor="_Toc491941551" w:history="1">
         <w:r>
           <w:rPr>
             <w:rStyle w:val="Hyperlink"/>
             <w:rFonts w:cs="Arial"/>
             <w:noProof/>
           </w:rPr>
-          <w:t>4.2</w:t>
+          <w:t>5.2</w:t>
         </w:r>
         <w:r>
           <w:rPr>
@@ -3303,7 +3892,7 @@
             <w:rStyle w:val="Hyperlink"/>
             <w:noProof/>
           </w:rPr>
-          <w:t>Startseite und Geojson-View</w:t>
+          <w:t>Probleme beim Erstellen der Software</w:t>
         </w:r>
         <w:r>
           <w:rPr>
@@ -3324,7 +3913,7 @@
             <w:noProof/>
             <w:webHidden/>
           </w:rPr>
-          <w:instrText xml:space="preserve"> PAGEREF _Toc491769053 \h </w:instrText>
+          <w:instrText xml:space="preserve"> PAGEREF _Toc491941551 \h </w:instrText>
         </w:r>
         <w:r>
           <w:rPr>
@@ -3344,7 +3933,7 @@
             <w:noProof/>
             <w:webHidden/>
           </w:rPr>
-          <w:t>13</w:t>
+          <w:t>20</w:t>
         </w:r>
         <w:r>
           <w:rPr>
@@ -3368,14 +3957,14 @@
           <w:lang w:eastAsia="de-DE"/>
         </w:rPr>
       </w:pPr>
-      <w:hyperlink w:anchor="_Toc491769054" w:history="1">
+      <w:hyperlink w:anchor="_Toc491941552" w:history="1">
         <w:r>
           <w:rPr>
             <w:rStyle w:val="Hyperlink"/>
             <w:rFonts w:cs="Arial"/>
             <w:noProof/>
           </w:rPr>
-          <w:t>4.3</w:t>
+          <w:t>5.3</w:t>
         </w:r>
         <w:r>
           <w:rPr>
@@ -3390,7 +3979,7 @@
             <w:rStyle w:val="Hyperlink"/>
             <w:noProof/>
           </w:rPr>
-          <w:t>Kartendarstellung</w:t>
+          <w:t>Stellungnahme des Auftraggebers</w:t>
         </w:r>
         <w:r>
           <w:rPr>
@@ -3411,7 +4000,7 @@
             <w:noProof/>
             <w:webHidden/>
           </w:rPr>
-          <w:instrText xml:space="preserve"> PAGEREF _Toc491769054 \h </w:instrText>
+          <w:instrText xml:space="preserve"> PAGEREF _Toc491941552 \h </w:instrText>
         </w:r>
         <w:r>
           <w:rPr>
@@ -3431,7 +4020,93 @@
             <w:noProof/>
             <w:webHidden/>
           </w:rPr>
-          <w:t>14</w:t>
+          <w:t>20</w:t>
+        </w:r>
+        <w:r>
+          <w:rPr>
+            <w:noProof/>
+            <w:webHidden/>
+          </w:rPr>
+          <w:fldChar w:fldCharType="end"/>
+        </w:r>
+      </w:hyperlink>
+    </w:p>
+    <w:p>
+      <w:pPr>
+        <w:pStyle w:val="Verzeichnis1"/>
+        <w:tabs>
+          <w:tab w:val="left" w:pos="440"/>
+          <w:tab w:val="right" w:leader="dot" w:pos="9060"/>
+        </w:tabs>
+        <w:rPr>
+          <w:rFonts w:asciiTheme="minorHAnsi" w:eastAsiaTheme="minorEastAsia" w:hAnsiTheme="minorHAnsi" w:cstheme="minorBidi"/>
+          <w:noProof/>
+          <w:lang w:eastAsia="de-DE"/>
+        </w:rPr>
+      </w:pPr>
+      <w:hyperlink w:anchor="_Toc491941553" w:history="1">
+        <w:r>
+          <w:rPr>
+            <w:rStyle w:val="Hyperlink"/>
+            <w:noProof/>
+          </w:rPr>
+          <w:t>6</w:t>
+        </w:r>
+        <w:r>
+          <w:rPr>
+            <w:rFonts w:asciiTheme="minorHAnsi" w:eastAsiaTheme="minorEastAsia" w:hAnsiTheme="minorHAnsi" w:cstheme="minorBidi"/>
+            <w:noProof/>
+            <w:lang w:eastAsia="de-DE"/>
+          </w:rPr>
+          <w:tab/>
+        </w:r>
+        <w:r>
+          <w:rPr>
+            <w:rStyle w:val="Hyperlink"/>
+            <w:noProof/>
+          </w:rPr>
+          <w:t>Zusammenfassung und Ausblick</w:t>
+        </w:r>
+        <w:r>
+          <w:rPr>
+            <w:noProof/>
+            <w:webHidden/>
+          </w:rPr>
+          <w:tab/>
+        </w:r>
+        <w:r>
+          <w:rPr>
+            <w:noProof/>
+            <w:webHidden/>
+          </w:rPr>
+          <w:fldChar w:fldCharType="begin"/>
+        </w:r>
+        <w:r>
+          <w:rPr>
+            <w:noProof/>
+            <w:webHidden/>
+          </w:rPr>
+          <w:instrText xml:space="preserve"> PAGEREF _Toc491941553 \h </w:instrText>
+        </w:r>
+        <w:r>
+          <w:rPr>
+            <w:noProof/>
+            <w:webHidden/>
+          </w:rPr>
+        </w:r>
+        <w:r>
+          <w:rPr>
+            <w:noProof/>
+            <w:webHidden/>
+          </w:rPr>
+          <w:fldChar w:fldCharType="separate"/>
+        </w:r>
+        <w:r>
+          <w:rPr>
+            <w:noProof/>
+            <w:webHidden/>
+          </w:rPr>
+          <w:t>21</w:t>
         </w:r>
         <w:r>
           <w:rPr>
@@ -3455,14 +4130,14 @@
           <w:lang w:eastAsia="de-DE"/>
         </w:rPr>
       </w:pPr>
-      <w:hyperlink w:anchor="_Toc491769055" w:history="1">
+      <w:hyperlink w:anchor="_Toc491941554" w:history="1">
         <w:r>
           <w:rPr>
             <w:rStyle w:val="Hyperlink"/>
             <w:rFonts w:cs="Arial"/>
             <w:noProof/>
           </w:rPr>
-          <w:t>4.4</w:t>
+          <w:t>6.1</w:t>
         </w:r>
         <w:r>
           <w:rPr>
@@ -3477,7 +4152,7 @@
             <w:rStyle w:val="Hyperlink"/>
             <w:noProof/>
           </w:rPr>
-          <w:t>Styling</w:t>
+          <w:t>Zusammenfassung</w:t>
         </w:r>
         <w:r>
           <w:rPr>
@@ -3498,7 +4173,7 @@
             <w:noProof/>
             <w:webHidden/>
           </w:rPr>
-          <w:instrText xml:space="preserve"> PAGEREF _Toc491769055 \h </w:instrText>
+          <w:instrText xml:space="preserve"> PAGEREF _Toc491941554 \h </w:instrText>
         </w:r>
         <w:r>
           <w:rPr>
@@ -3518,7 +4193,7 @@
             <w:noProof/>
             <w:webHidden/>
           </w:rPr>
-          <w:t>17</w:t>
+          <w:t>21</w:t>
         </w:r>
         <w:r>
           <w:rPr>
@@ -3542,14 +4217,14 @@
           <w:lang w:eastAsia="de-DE"/>
         </w:rPr>
       </w:pPr>
-      <w:hyperlink w:anchor="_Toc491769056" w:history="1">
+      <w:hyperlink w:anchor="_Toc491941555" w:history="1">
         <w:r>
           <w:rPr>
             <w:rStyle w:val="Hyperlink"/>
             <w:rFonts w:cs="Arial"/>
             <w:noProof/>
           </w:rPr>
-          <w:t>4.5</w:t>
+          <w:t>6.2</w:t>
         </w:r>
         <w:r>
           <w:rPr>
@@ -3564,7 +4239,7 @@
             <w:rStyle w:val="Hyperlink"/>
             <w:noProof/>
           </w:rPr>
-          <w:t>Testing</w:t>
+          <w:t>Künftige Features</w:t>
         </w:r>
         <w:r>
           <w:rPr>
@@ -3585,7 +4260,7 @@
             <w:noProof/>
             <w:webHidden/>
           </w:rPr>
-          <w:instrText xml:space="preserve"> PAGEREF _Toc491769056 \h </w:instrText>
+          <w:instrText xml:space="preserve"> PAGEREF _Toc491941555 \h </w:instrText>
         </w:r>
         <w:r>
           <w:rPr>
@@ -3605,93 +4280,7 @@
             <w:noProof/>
             <w:webHidden/>
           </w:rPr>
-          <w:t>17</w:t>
-        </w:r>
-        <w:r>
-          <w:rPr>
-            <w:noProof/>
-            <w:webHidden/>
-          </w:rPr>
-          <w:fldChar w:fldCharType="end"/>
-        </w:r>
-      </w:hyperlink>
-    </w:p>
-    <w:p>
-      <w:pPr>
-        <w:pStyle w:val="Verzeichnis1"/>
-        <w:tabs>
-          <w:tab w:val="left" w:pos="440"/>
-          <w:tab w:val="right" w:leader="dot" w:pos="9060"/>
-        </w:tabs>
-        <w:rPr>
-          <w:rFonts w:asciiTheme="minorHAnsi" w:eastAsiaTheme="minorEastAsia" w:hAnsiTheme="minorHAnsi" w:cstheme="minorBidi"/>
-          <w:noProof/>
-          <w:lang w:eastAsia="de-DE"/>
-        </w:rPr>
-      </w:pPr>
-      <w:hyperlink w:anchor="_Toc491769057" w:history="1">
-        <w:r>
-          <w:rPr>
-            <w:rStyle w:val="Hyperlink"/>
-            <w:noProof/>
-          </w:rPr>
-          <w:t>5</w:t>
-        </w:r>
-        <w:r>
-          <w:rPr>
-            <w:rFonts w:asciiTheme="minorHAnsi" w:eastAsiaTheme="minorEastAsia" w:hAnsiTheme="minorHAnsi" w:cstheme="minorBidi"/>
-            <w:noProof/>
-            <w:lang w:eastAsia="de-DE"/>
-          </w:rPr>
-          <w:tab/>
-        </w:r>
-        <w:r>
-          <w:rPr>
-            <w:rStyle w:val="Hyperlink"/>
-            <w:noProof/>
-          </w:rPr>
-          <w:t>Ergebnisse</w:t>
-        </w:r>
-        <w:r>
-          <w:rPr>
-            <w:noProof/>
-            <w:webHidden/>
-          </w:rPr>
-          <w:tab/>
-        </w:r>
-        <w:r>
-          <w:rPr>
-            <w:noProof/>
-            <w:webHidden/>
-          </w:rPr>
-          <w:fldChar w:fldCharType="begin"/>
-        </w:r>
-        <w:r>
-          <w:rPr>
-            <w:noProof/>
-            <w:webHidden/>
-          </w:rPr>
-          <w:instrText xml:space="preserve"> PAGEREF _Toc491769057 \h </w:instrText>
-        </w:r>
-        <w:r>
-          <w:rPr>
-            <w:noProof/>
-            <w:webHidden/>
-          </w:rPr>
-        </w:r>
-        <w:r>
-          <w:rPr>
-            <w:noProof/>
-            <w:webHidden/>
-          </w:rPr>
-          <w:fldChar w:fldCharType="separate"/>
-        </w:r>
-        <w:r>
-          <w:rPr>
-            <w:noProof/>
-            <w:webHidden/>
-          </w:rPr>
-          <w:t>18</w:t>
+          <w:t>21</w:t>
         </w:r>
         <w:r>
           <w:rPr>
@@ -3715,14 +4304,14 @@
           <w:lang w:eastAsia="de-DE"/>
         </w:rPr>
       </w:pPr>
-      <w:hyperlink w:anchor="_Toc491769058" w:history="1">
+      <w:hyperlink w:anchor="_Toc491941556" w:history="1">
         <w:r>
           <w:rPr>
             <w:rStyle w:val="Hyperlink"/>
             <w:rFonts w:cs="Arial"/>
             <w:noProof/>
           </w:rPr>
-          <w:t>5.1</w:t>
+          <w:t>6.3</w:t>
         </w:r>
         <w:r>
           <w:rPr>
@@ -3737,7 +4326,7 @@
             <w:rStyle w:val="Hyperlink"/>
             <w:noProof/>
           </w:rPr>
-          <w:t>Endresultat des Projekts</w:t>
+          <w:t>Integration/Zusammenlegen mit anderen Systemen</w:t>
         </w:r>
         <w:r>
           <w:rPr>
@@ -3758,7 +4347,7 @@
             <w:noProof/>
             <w:webHidden/>
           </w:rPr>
-          <w:instrText xml:space="preserve"> PAGEREF _Toc491769058 \h </w:instrText>
+          <w:instrText xml:space="preserve"> PAGEREF _Toc491941556 \h </w:instrText>
         </w:r>
         <w:r>
           <w:rPr>
@@ -3778,528 +4367,7 @@
             <w:noProof/>
             <w:webHidden/>
           </w:rPr>
-          <w:t>18</w:t>
-        </w:r>
-        <w:r>
-          <w:rPr>
-            <w:noProof/>
-            <w:webHidden/>
-          </w:rPr>
-          <w:fldChar w:fldCharType="end"/>
-        </w:r>
-      </w:hyperlink>
-    </w:p>
-    <w:p>
-      <w:pPr>
-        <w:pStyle w:val="Verzeichnis2"/>
-        <w:tabs>
-          <w:tab w:val="left" w:pos="880"/>
-          <w:tab w:val="right" w:leader="dot" w:pos="9060"/>
-        </w:tabs>
-        <w:rPr>
-          <w:rFonts w:asciiTheme="minorHAnsi" w:eastAsiaTheme="minorEastAsia" w:hAnsiTheme="minorHAnsi" w:cstheme="minorBidi"/>
-          <w:noProof/>
-          <w:lang w:eastAsia="de-DE"/>
-        </w:rPr>
-      </w:pPr>
-      <w:hyperlink w:anchor="_Toc491769059" w:history="1">
-        <w:r>
-          <w:rPr>
-            <w:rStyle w:val="Hyperlink"/>
-            <w:rFonts w:cs="Arial"/>
-            <w:noProof/>
-          </w:rPr>
-          <w:t>5.2</w:t>
-        </w:r>
-        <w:r>
-          <w:rPr>
-            <w:rFonts w:asciiTheme="minorHAnsi" w:eastAsiaTheme="minorEastAsia" w:hAnsiTheme="minorHAnsi" w:cstheme="minorBidi"/>
-            <w:noProof/>
-            <w:lang w:eastAsia="de-DE"/>
-          </w:rPr>
-          <w:tab/>
-        </w:r>
-        <w:r>
-          <w:rPr>
-            <w:rStyle w:val="Hyperlink"/>
-            <w:noProof/>
-          </w:rPr>
-          <w:t>Probleme beim Erstellen der Software</w:t>
-        </w:r>
-        <w:r>
-          <w:rPr>
-            <w:noProof/>
-            <w:webHidden/>
-          </w:rPr>
-          <w:tab/>
-        </w:r>
-        <w:r>
-          <w:rPr>
-            <w:noProof/>
-            <w:webHidden/>
-          </w:rPr>
-          <w:fldChar w:fldCharType="begin"/>
-        </w:r>
-        <w:r>
-          <w:rPr>
-            <w:noProof/>
-            <w:webHidden/>
-          </w:rPr>
-          <w:instrText xml:space="preserve"> PAGEREF _Toc491769059 \h </w:instrText>
-        </w:r>
-        <w:r>
-          <w:rPr>
-            <w:noProof/>
-            <w:webHidden/>
-          </w:rPr>
-        </w:r>
-        <w:r>
-          <w:rPr>
-            <w:noProof/>
-            <w:webHidden/>
-          </w:rPr>
-          <w:fldChar w:fldCharType="separate"/>
-        </w:r>
-        <w:r>
-          <w:rPr>
-            <w:noProof/>
-            <w:webHidden/>
-          </w:rPr>
-          <w:t>18</w:t>
-        </w:r>
-        <w:r>
-          <w:rPr>
-            <w:noProof/>
-            <w:webHidden/>
-          </w:rPr>
-          <w:fldChar w:fldCharType="end"/>
-        </w:r>
-      </w:hyperlink>
-    </w:p>
-    <w:p>
-      <w:pPr>
-        <w:pStyle w:val="Verzeichnis2"/>
-        <w:tabs>
-          <w:tab w:val="left" w:pos="880"/>
-          <w:tab w:val="right" w:leader="dot" w:pos="9060"/>
-        </w:tabs>
-        <w:rPr>
-          <w:rFonts w:asciiTheme="minorHAnsi" w:eastAsiaTheme="minorEastAsia" w:hAnsiTheme="minorHAnsi" w:cstheme="minorBidi"/>
-          <w:noProof/>
-          <w:lang w:eastAsia="de-DE"/>
-        </w:rPr>
-      </w:pPr>
-      <w:hyperlink w:anchor="_Toc491769060" w:history="1">
-        <w:r>
-          <w:rPr>
-            <w:rStyle w:val="Hyperlink"/>
-            <w:rFonts w:cs="Arial"/>
-            <w:noProof/>
-          </w:rPr>
-          <w:t>5.3</w:t>
-        </w:r>
-        <w:r>
-          <w:rPr>
-            <w:rFonts w:asciiTheme="minorHAnsi" w:eastAsiaTheme="minorEastAsia" w:hAnsiTheme="minorHAnsi" w:cstheme="minorBidi"/>
-            <w:noProof/>
-            <w:lang w:eastAsia="de-DE"/>
-          </w:rPr>
-          <w:tab/>
-        </w:r>
-        <w:r>
-          <w:rPr>
-            <w:rStyle w:val="Hyperlink"/>
-            <w:noProof/>
-          </w:rPr>
-          <w:t>Stellungnahme des Auftraggebers</w:t>
-        </w:r>
-        <w:r>
-          <w:rPr>
-            <w:noProof/>
-            <w:webHidden/>
-          </w:rPr>
-          <w:tab/>
-        </w:r>
-        <w:r>
-          <w:rPr>
-            <w:noProof/>
-            <w:webHidden/>
-          </w:rPr>
-          <w:fldChar w:fldCharType="begin"/>
-        </w:r>
-        <w:r>
-          <w:rPr>
-            <w:noProof/>
-            <w:webHidden/>
-          </w:rPr>
-          <w:instrText xml:space="preserve"> PAGEREF _Toc491769060 \h </w:instrText>
-        </w:r>
-        <w:r>
-          <w:rPr>
-            <w:noProof/>
-            <w:webHidden/>
-          </w:rPr>
-        </w:r>
-        <w:r>
-          <w:rPr>
-            <w:noProof/>
-            <w:webHidden/>
-          </w:rPr>
-          <w:fldChar w:fldCharType="separate"/>
-        </w:r>
-        <w:r>
-          <w:rPr>
-            <w:noProof/>
-            <w:webHidden/>
-          </w:rPr>
-          <w:t>18</w:t>
-        </w:r>
-        <w:r>
-          <w:rPr>
-            <w:noProof/>
-            <w:webHidden/>
-          </w:rPr>
-          <w:fldChar w:fldCharType="end"/>
-        </w:r>
-      </w:hyperlink>
-    </w:p>
-    <w:p>
-      <w:pPr>
-        <w:pStyle w:val="Verzeichnis1"/>
-        <w:tabs>
-          <w:tab w:val="left" w:pos="440"/>
-          <w:tab w:val="right" w:leader="dot" w:pos="9060"/>
-        </w:tabs>
-        <w:rPr>
-          <w:rFonts w:asciiTheme="minorHAnsi" w:eastAsiaTheme="minorEastAsia" w:hAnsiTheme="minorHAnsi" w:cstheme="minorBidi"/>
-          <w:noProof/>
-          <w:lang w:eastAsia="de-DE"/>
-        </w:rPr>
-      </w:pPr>
-      <w:hyperlink w:anchor="_Toc491769061" w:history="1">
-        <w:r>
-          <w:rPr>
-            <w:rStyle w:val="Hyperlink"/>
-            <w:noProof/>
-          </w:rPr>
-          <w:t>6</w:t>
-        </w:r>
-        <w:r>
-          <w:rPr>
-            <w:rFonts w:asciiTheme="minorHAnsi" w:eastAsiaTheme="minorEastAsia" w:hAnsiTheme="minorHAnsi" w:cstheme="minorBidi"/>
-            <w:noProof/>
-            <w:lang w:eastAsia="de-DE"/>
-          </w:rPr>
-          <w:tab/>
-        </w:r>
-        <w:r>
-          <w:rPr>
-            <w:rStyle w:val="Hyperlink"/>
-            <w:noProof/>
-          </w:rPr>
-          <w:t>Zusammenfassung und Ausblick</w:t>
-        </w:r>
-        <w:r>
-          <w:rPr>
-            <w:noProof/>
-            <w:webHidden/>
-          </w:rPr>
-          <w:tab/>
-        </w:r>
-        <w:r>
-          <w:rPr>
-            <w:noProof/>
-            <w:webHidden/>
-          </w:rPr>
-          <w:fldChar w:fldCharType="begin"/>
-        </w:r>
-        <w:r>
-          <w:rPr>
-            <w:noProof/>
-            <w:webHidden/>
-          </w:rPr>
-          <w:instrText xml:space="preserve"> PAGEREF _Toc491769061 \h </w:instrText>
-        </w:r>
-        <w:r>
-          <w:rPr>
-            <w:noProof/>
-            <w:webHidden/>
-          </w:rPr>
-        </w:r>
-        <w:r>
-          <w:rPr>
-            <w:noProof/>
-            <w:webHidden/>
-          </w:rPr>
-          <w:fldChar w:fldCharType="separate"/>
-        </w:r>
-        <w:r>
-          <w:rPr>
-            <w:noProof/>
-            <w:webHidden/>
-          </w:rPr>
-          <w:t>19</w:t>
-        </w:r>
-        <w:r>
-          <w:rPr>
-            <w:noProof/>
-            <w:webHidden/>
-          </w:rPr>
-          <w:fldChar w:fldCharType="end"/>
-        </w:r>
-      </w:hyperlink>
-    </w:p>
-    <w:p>
-      <w:pPr>
-        <w:pStyle w:val="Verzeichnis2"/>
-        <w:tabs>
-          <w:tab w:val="left" w:pos="880"/>
-          <w:tab w:val="right" w:leader="dot" w:pos="9060"/>
-        </w:tabs>
-        <w:rPr>
-          <w:rFonts w:asciiTheme="minorHAnsi" w:eastAsiaTheme="minorEastAsia" w:hAnsiTheme="minorHAnsi" w:cstheme="minorBidi"/>
-          <w:noProof/>
-          <w:lang w:eastAsia="de-DE"/>
-        </w:rPr>
-      </w:pPr>
-      <w:hyperlink w:anchor="_Toc491769062" w:history="1">
-        <w:r>
-          <w:rPr>
-            <w:rStyle w:val="Hyperlink"/>
-            <w:rFonts w:cs="Arial"/>
-            <w:noProof/>
-          </w:rPr>
-          <w:t>6.1</w:t>
-        </w:r>
-        <w:r>
-          <w:rPr>
-            <w:rFonts w:asciiTheme="minorHAnsi" w:eastAsiaTheme="minorEastAsia" w:hAnsiTheme="minorHAnsi" w:cstheme="minorBidi"/>
-            <w:noProof/>
-            <w:lang w:eastAsia="de-DE"/>
-          </w:rPr>
-          <w:tab/>
-        </w:r>
-        <w:r>
-          <w:rPr>
-            <w:rStyle w:val="Hyperlink"/>
-            <w:noProof/>
-          </w:rPr>
-          <w:t>Zusammenfassung</w:t>
-        </w:r>
-        <w:r>
-          <w:rPr>
-            <w:noProof/>
-            <w:webHidden/>
-          </w:rPr>
-          <w:tab/>
-        </w:r>
-        <w:r>
-          <w:rPr>
-            <w:noProof/>
-            <w:webHidden/>
-          </w:rPr>
-          <w:fldChar w:fldCharType="begin"/>
-        </w:r>
-        <w:r>
-          <w:rPr>
-            <w:noProof/>
-            <w:webHidden/>
-          </w:rPr>
-          <w:instrText xml:space="preserve"> PAGEREF _Toc491769062 \h </w:instrText>
-        </w:r>
-        <w:r>
-          <w:rPr>
-            <w:noProof/>
-            <w:webHidden/>
-          </w:rPr>
-        </w:r>
-        <w:r>
-          <w:rPr>
-            <w:noProof/>
-            <w:webHidden/>
-          </w:rPr>
-          <w:fldChar w:fldCharType="separate"/>
-        </w:r>
-        <w:r>
-          <w:rPr>
-            <w:noProof/>
-            <w:webHidden/>
-          </w:rPr>
-          <w:t>19</w:t>
-        </w:r>
-        <w:r>
-          <w:rPr>
-            <w:noProof/>
-            <w:webHidden/>
-          </w:rPr>
-          <w:fldChar w:fldCharType="end"/>
-        </w:r>
-      </w:hyperlink>
-    </w:p>
-    <w:p>
-      <w:pPr>
-        <w:pStyle w:val="Verzeichnis2"/>
-        <w:tabs>
-          <w:tab w:val="left" w:pos="880"/>
-          <w:tab w:val="right" w:leader="dot" w:pos="9060"/>
-        </w:tabs>
-        <w:rPr>
-          <w:rFonts w:asciiTheme="minorHAnsi" w:eastAsiaTheme="minorEastAsia" w:hAnsiTheme="minorHAnsi" w:cstheme="minorBidi"/>
-          <w:noProof/>
-          <w:lang w:eastAsia="de-DE"/>
-        </w:rPr>
-      </w:pPr>
-      <w:hyperlink w:anchor="_Toc491769063" w:history="1">
-        <w:r>
-          <w:rPr>
-            <w:rStyle w:val="Hyperlink"/>
-            <w:rFonts w:cs="Arial"/>
-            <w:noProof/>
-          </w:rPr>
-          <w:t>6.2</w:t>
-        </w:r>
-        <w:r>
-          <w:rPr>
-            <w:rFonts w:asciiTheme="minorHAnsi" w:eastAsiaTheme="minorEastAsia" w:hAnsiTheme="minorHAnsi" w:cstheme="minorBidi"/>
-            <w:noProof/>
-            <w:lang w:eastAsia="de-DE"/>
-          </w:rPr>
-          <w:tab/>
-        </w:r>
-        <w:r>
-          <w:rPr>
-            <w:rStyle w:val="Hyperlink"/>
-            <w:noProof/>
-          </w:rPr>
-          <w:t>Künftige Features</w:t>
-        </w:r>
-        <w:r>
-          <w:rPr>
-            <w:noProof/>
-            <w:webHidden/>
-          </w:rPr>
-          <w:tab/>
-        </w:r>
-        <w:r>
-          <w:rPr>
-            <w:noProof/>
-            <w:webHidden/>
-          </w:rPr>
-          <w:fldChar w:fldCharType="begin"/>
-        </w:r>
-        <w:r>
-          <w:rPr>
-            <w:noProof/>
-            <w:webHidden/>
-          </w:rPr>
-          <w:instrText xml:space="preserve"> PAGEREF _Toc491769063 \h </w:instrText>
-        </w:r>
-        <w:r>
-          <w:rPr>
-            <w:noProof/>
-            <w:webHidden/>
-          </w:rPr>
-        </w:r>
-        <w:r>
-          <w:rPr>
-            <w:noProof/>
-            <w:webHidden/>
-          </w:rPr>
-          <w:fldChar w:fldCharType="separate"/>
-        </w:r>
-        <w:r>
-          <w:rPr>
-            <w:noProof/>
-            <w:webHidden/>
-          </w:rPr>
-          <w:t>19</w:t>
-        </w:r>
-        <w:r>
-          <w:rPr>
-            <w:noProof/>
-            <w:webHidden/>
-          </w:rPr>
-          <w:fldChar w:fldCharType="end"/>
-        </w:r>
-      </w:hyperlink>
-    </w:p>
-    <w:p>
-      <w:pPr>
-        <w:pStyle w:val="Verzeichnis2"/>
-        <w:tabs>
-          <w:tab w:val="left" w:pos="880"/>
-          <w:tab w:val="right" w:leader="dot" w:pos="9060"/>
-        </w:tabs>
-        <w:rPr>
-          <w:rFonts w:asciiTheme="minorHAnsi" w:eastAsiaTheme="minorEastAsia" w:hAnsiTheme="minorHAnsi" w:cstheme="minorBidi"/>
-          <w:noProof/>
-          <w:lang w:eastAsia="de-DE"/>
-        </w:rPr>
-      </w:pPr>
-      <w:hyperlink w:anchor="_Toc491769064" w:history="1">
-        <w:r>
-          <w:rPr>
-            <w:rStyle w:val="Hyperlink"/>
-            <w:rFonts w:cs="Arial"/>
-            <w:noProof/>
-          </w:rPr>
-          <w:t>6.3</w:t>
-        </w:r>
-        <w:r>
-          <w:rPr>
-            <w:rFonts w:asciiTheme="minorHAnsi" w:eastAsiaTheme="minorEastAsia" w:hAnsiTheme="minorHAnsi" w:cstheme="minorBidi"/>
-            <w:noProof/>
-            <w:lang w:eastAsia="de-DE"/>
-          </w:rPr>
-          <w:tab/>
-        </w:r>
-        <w:r>
-          <w:rPr>
-            <w:rStyle w:val="Hyperlink"/>
-            <w:noProof/>
-          </w:rPr>
-          <w:t>Integration/Zusammenlegen mit anderen Systemen</w:t>
-        </w:r>
-        <w:r>
-          <w:rPr>
-            <w:noProof/>
-            <w:webHidden/>
-          </w:rPr>
-          <w:tab/>
-        </w:r>
-        <w:r>
-          <w:rPr>
-            <w:noProof/>
-            <w:webHidden/>
-          </w:rPr>
-          <w:fldChar w:fldCharType="begin"/>
-        </w:r>
-        <w:r>
-          <w:rPr>
-            <w:noProof/>
-            <w:webHidden/>
-          </w:rPr>
-          <w:instrText xml:space="preserve"> PAGEREF _Toc491769064 \h </w:instrText>
-        </w:r>
-        <w:r>
-          <w:rPr>
-            <w:noProof/>
-            <w:webHidden/>
-          </w:rPr>
-        </w:r>
-        <w:r>
-          <w:rPr>
-            <w:noProof/>
-            <w:webHidden/>
-          </w:rPr>
-          <w:fldChar w:fldCharType="separate"/>
-        </w:r>
-        <w:r>
-          <w:rPr>
-            <w:noProof/>
-            <w:webHidden/>
-          </w:rPr>
-          <w:t>20</w:t>
+          <w:t>21</w:t>
         </w:r>
         <w:r>
           <w:rPr>
@@ -4322,7 +4390,7 @@
           <w:lang w:eastAsia="de-DE"/>
         </w:rPr>
       </w:pPr>
-      <w:hyperlink w:anchor="_Toc491769065" w:history="1">
+      <w:hyperlink w:anchor="_Toc491941557" w:history="1">
         <w:r>
           <w:rPr>
             <w:rStyle w:val="Hyperlink"/>
@@ -4357,7 +4425,7 @@
             <w:noProof/>
             <w:webHidden/>
           </w:rPr>
-          <w:instrText xml:space="preserve"> PAGEREF _Toc491769065 \h </w:instrText>
+          <w:instrText xml:space="preserve"> PAGEREF _Toc491941557 \h </w:instrText>
         </w:r>
         <w:r>
           <w:rPr>
@@ -4377,7 +4445,7 @@
             <w:noProof/>
             <w:webHidden/>
           </w:rPr>
-          <w:t>22</w:t>
+          <w:t>23</w:t>
         </w:r>
         <w:r>
           <w:rPr>
@@ -4400,7 +4468,7 @@
           <w:lang w:eastAsia="de-DE"/>
         </w:rPr>
       </w:pPr>
-      <w:hyperlink w:anchor="_Toc491769066" w:history="1">
+      <w:hyperlink w:anchor="_Toc491941558" w:history="1">
         <w:r>
           <w:rPr>
             <w:rStyle w:val="Hyperlink"/>
@@ -4427,7 +4495,7 @@
             <w:noProof/>
             <w:webHidden/>
           </w:rPr>
-          <w:instrText xml:space="preserve"> PAGEREF _Toc491769066 \h </w:instrText>
+          <w:instrText xml:space="preserve"> PAGEREF _Toc491941558 \h </w:instrText>
         </w:r>
         <w:r>
           <w:rPr>
@@ -4447,7 +4515,7 @@
             <w:noProof/>
             <w:webHidden/>
           </w:rPr>
-          <w:t>24</w:t>
+          <w:t>25</w:t>
         </w:r>
         <w:r>
           <w:rPr>
@@ -4505,7 +4573,7 @@
         </w:numPr>
         <w:ind w:left="432" w:hanging="432"/>
       </w:pPr>
-      <w:bookmarkStart w:id="2" w:name="_Toc491769025"/>
+      <w:bookmarkStart w:id="2" w:name="_Toc491941516"/>
       <w:r>
         <w:lastRenderedPageBreak/>
         <w:t>Abbildungsverzeichnis</w:t>
@@ -4744,7 +4812,7 @@
         </w:numPr>
         <w:ind w:left="432" w:hanging="432"/>
       </w:pPr>
-      <w:bookmarkStart w:id="3" w:name="_Toc491769026"/>
+      <w:bookmarkStart w:id="3" w:name="_Toc491941517"/>
       <w:r>
         <w:lastRenderedPageBreak/>
         <w:t>Tabellenverzeichnis</w:t>
@@ -4855,7 +4923,7 @@
         </w:numPr>
         <w:ind w:left="432" w:hanging="432"/>
       </w:pPr>
-      <w:bookmarkStart w:id="4" w:name="_Toc491769027"/>
+      <w:bookmarkStart w:id="4" w:name="_Toc491941518"/>
       <w:r>
         <w:lastRenderedPageBreak/>
         <w:t>Abkürzungsverzeichnis</w:t>
@@ -4947,13 +5015,8 @@
               <w:spacing w:after="0" w:line="240" w:lineRule="auto"/>
             </w:pPr>
             <w:r>
-              <w:t xml:space="preserve">Data Over Cable Service Interface </w:t>
+              <w:t>Data Over Cable Service Interface Specification</w:t>
             </w:r>
-            <w:proofErr w:type="spellStart"/>
-            <w:r>
-              <w:t>Specification</w:t>
-            </w:r>
-            <w:proofErr w:type="spellEnd"/>
           </w:p>
           <w:p>
             <w:pPr>
@@ -5038,21 +5101,8 @@
               <w:spacing w:after="0" w:line="240" w:lineRule="auto"/>
             </w:pPr>
             <w:r>
-              <w:t xml:space="preserve">Open </w:t>
+              <w:t>Open Geospatial Consortium</w:t>
             </w:r>
-            <w:proofErr w:type="spellStart"/>
-            <w:r>
-              <w:t>Geospatial</w:t>
-            </w:r>
-            <w:proofErr w:type="spellEnd"/>
-            <w:r>
-              <w:t xml:space="preserve"> </w:t>
-            </w:r>
-            <w:proofErr w:type="spellStart"/>
-            <w:r>
-              <w:t>Consortium</w:t>
-            </w:r>
-            <w:proofErr w:type="spellEnd"/>
           </w:p>
           <w:p>
             <w:pPr>
@@ -5067,15 +5117,7 @@
               <w:spacing w:after="0" w:line="240" w:lineRule="auto"/>
             </w:pPr>
             <w:r>
-              <w:t xml:space="preserve">JavaScript </w:t>
-            </w:r>
-            <w:proofErr w:type="spellStart"/>
-            <w:r>
-              <w:t>Object</w:t>
-            </w:r>
-            <w:proofErr w:type="spellEnd"/>
-            <w:r>
-              <w:t xml:space="preserve"> Notation</w:t>
+              <w:t>JavaScript Object Notation</w:t>
             </w:r>
           </w:p>
         </w:tc>
@@ -5110,7 +5152,7 @@
       <w:pPr>
         <w:pStyle w:val="berschrift1"/>
       </w:pPr>
-      <w:bookmarkStart w:id="5" w:name="_Toc491769028"/>
+      <w:bookmarkStart w:id="5" w:name="_Toc491941519"/>
       <w:r>
         <w:lastRenderedPageBreak/>
         <w:t>Einleitung</w:t>
@@ -5166,7 +5208,7 @@
       <w:pPr>
         <w:pStyle w:val="berschrift2"/>
       </w:pPr>
-      <w:bookmarkStart w:id="6" w:name="_Toc491769029"/>
+      <w:bookmarkStart w:id="6" w:name="_Toc491941520"/>
       <w:r>
         <w:t>Motivation</w:t>
       </w:r>
@@ -5297,7 +5339,7 @@
       <w:pPr>
         <w:pStyle w:val="berschrift2"/>
       </w:pPr>
-      <w:bookmarkStart w:id="7" w:name="_Toc491769030"/>
+      <w:bookmarkStart w:id="7" w:name="_Toc491941521"/>
       <w:r>
         <w:t>Aufgabenstellung</w:t>
       </w:r>
@@ -5321,81 +5363,39 @@
         <w:rPr>
           <w:szCs w:val="24"/>
         </w:rPr>
-        <w:t xml:space="preserve">Im Rahmen dieser Bachelorarbeit soll eine </w:t>
-      </w:r>
-      <w:proofErr w:type="spellStart"/>
+        <w:t>Im Rahmen dieser Bachelorarbeit soll eine GeoVisuelle Darstellung einer Sammlung von Modemdaten implementiert werden. Genauer geht es um einzelne Netzparameter aus dem Docsis-Umfeld.</w:t>
+      </w:r>
       <w:r>
         <w:rPr>
           <w:szCs w:val="24"/>
         </w:rPr>
-        <w:t>GeoVisuelle</w:t>
-      </w:r>
-      <w:proofErr w:type="spellEnd"/>
+        <w:t xml:space="preserve"> Sie u</w:t>
+      </w:r>
       <w:r>
         <w:rPr>
           <w:szCs w:val="24"/>
         </w:rPr>
-        <w:t xml:space="preserve"> Darstellung einer Sammlung von Modemdaten implementiert werden. Genauer geht es um einzelne Netzparameter aus dem </w:t>
-      </w:r>
-      <w:proofErr w:type="spellStart"/>
-      <w:r>
+        <w:t>mfasst Alles von der Anforderungsanalyse über die Technologieauswahl, bis hin zur konkreten Implementierung und Dokumentation eines Prototyps.</w:t>
+      </w:r>
+    </w:p>
+    <w:p>
+      <w:pPr>
         <w:rPr>
           <w:szCs w:val="24"/>
         </w:rPr>
-        <w:t>Docsis</w:t>
-      </w:r>
-      <w:proofErr w:type="spellEnd"/>
+      </w:pPr>
       <w:r>
         <w:rPr>
           <w:szCs w:val="24"/>
         </w:rPr>
-        <w:t>-Umfeld.</w:t>
+        <w:t xml:space="preserve">Je eine Datenbank für die Modemdaten, sowie für die Adressdaten der Kunden ist bereits gegeben. Diese stehen bislang allerdings noch nicht miteinander in Verbindung und müssen erst noch </w:t>
       </w:r>
       <w:r>
         <w:rPr>
           <w:szCs w:val="24"/>
         </w:rPr>
-        <w:t xml:space="preserve"> Sie u</w:t>
-      </w:r>
-      <w:r>
-        <w:rPr>
-          <w:szCs w:val="24"/>
-        </w:rPr>
-        <w:t>mfasst Alles von der Anforderungsanalyse über die Technologieauswahl, bis hin zur konkreten Implementierung und Dokumentation eines Prototyps.</w:t>
-      </w:r>
-    </w:p>
-    <w:p>
-      <w:pPr>
-        <w:rPr>
-          <w:szCs w:val="24"/>
-        </w:rPr>
-      </w:pPr>
-      <w:r>
-        <w:rPr>
-          <w:szCs w:val="24"/>
-        </w:rPr>
-        <w:t xml:space="preserve">Je eine Datenbank für die Modemdaten, sowie für die Adressdaten der Kunden ist bereits gegeben. Diese stehen bislang allerdings noch nicht miteinander in Verbindung und müssen erst noch </w:t>
-      </w:r>
-      <w:r>
-        <w:rPr>
-          <w:szCs w:val="24"/>
-        </w:rPr>
         <w:lastRenderedPageBreak/>
-        <w:t>„</w:t>
-      </w:r>
-      <w:proofErr w:type="spellStart"/>
-      <w:r>
-        <w:rPr>
-          <w:szCs w:val="24"/>
-        </w:rPr>
-        <w:t>gemapped</w:t>
-      </w:r>
-      <w:proofErr w:type="spellEnd"/>
-      <w:r>
-        <w:rPr>
-          <w:szCs w:val="24"/>
-        </w:rPr>
-        <w:t>“ werden</w:t>
+        <w:t>„gemapped“ werden</w:t>
       </w:r>
       <w:r>
         <w:rPr>
@@ -5454,7 +5454,7 @@
       <w:pPr>
         <w:pStyle w:val="berschrift2"/>
       </w:pPr>
-      <w:bookmarkStart w:id="8" w:name="_Toc491769031"/>
+      <w:bookmarkStart w:id="8" w:name="_Toc491941522"/>
       <w:r>
         <w:t>Aufbau der Arbeit</w:t>
       </w:r>
@@ -5804,7 +5804,7 @@
       <w:pPr>
         <w:pStyle w:val="berschrift1"/>
       </w:pPr>
-      <w:bookmarkStart w:id="9" w:name="_Toc491769032"/>
+      <w:bookmarkStart w:id="9" w:name="_Toc491941523"/>
       <w:r>
         <w:t>Grundlagen</w:t>
       </w:r>
@@ -5828,7 +5828,7 @@
       <w:pPr>
         <w:pStyle w:val="berschrift2"/>
       </w:pPr>
-      <w:bookmarkStart w:id="10" w:name="_Toc491769033"/>
+      <w:bookmarkStart w:id="10" w:name="_Toc491941524"/>
       <w:r>
         <w:t xml:space="preserve">Grundlagen </w:t>
       </w:r>
@@ -5858,7 +5858,7 @@
       <w:pPr>
         <w:pStyle w:val="berschrift3"/>
       </w:pPr>
-      <w:bookmarkStart w:id="11" w:name="_Toc491769034"/>
+      <w:bookmarkStart w:id="11" w:name="_Toc491941525"/>
       <w:r>
         <w:t>SNMP</w:t>
       </w:r>
@@ -5897,7 +5897,7 @@
       <w:pPr>
         <w:pStyle w:val="berschrift3"/>
       </w:pPr>
-      <w:bookmarkStart w:id="12" w:name="_Toc491769035"/>
+      <w:bookmarkStart w:id="12" w:name="_Toc491941526"/>
       <w:r>
         <w:lastRenderedPageBreak/>
         <w:t>DOCSIS</w:t>
@@ -5910,13 +5910,8 @@
         <w:t>„</w:t>
       </w:r>
       <w:r>
-        <w:t xml:space="preserve">Data Over Cable Service Interface </w:t>
-      </w:r>
-      <w:proofErr w:type="spellStart"/>
-      <w:r>
-        <w:t>Specification</w:t>
-      </w:r>
-      <w:proofErr w:type="spellEnd"/>
+        <w:t>Data Over Cable Service Interface Specification</w:t>
+      </w:r>
       <w:r>
         <w:t>“</w:t>
       </w:r>
@@ -5932,7 +5927,7 @@
       <w:pPr>
         <w:pStyle w:val="berschrift2"/>
       </w:pPr>
-      <w:bookmarkStart w:id="13" w:name="_Toc491769036"/>
+      <w:bookmarkStart w:id="13" w:name="_Toc491941527"/>
       <w:r>
         <w:t xml:space="preserve">Grundlagen </w:t>
       </w:r>
@@ -5944,15 +5939,7 @@
     <w:p/>
     <w:p>
       <w:r>
-        <w:t xml:space="preserve">Geografische Informationssysteme, </w:t>
-      </w:r>
-      <w:proofErr w:type="spellStart"/>
-      <w:r>
-        <w:t>Geoinfomationssysteme</w:t>
-      </w:r>
-      <w:proofErr w:type="spellEnd"/>
-      <w:r>
-        <w:t xml:space="preserve"> oder auch Räumliche Informationssystem beschreiben alle dasselbe und werden mit GIS abgekürzt. </w:t>
+        <w:t xml:space="preserve">Geografische Informationssysteme, Geoinfomationssysteme oder auch Räumliche Informationssystem beschreiben alle dasselbe und werden mit GIS abgekürzt. </w:t>
       </w:r>
     </w:p>
     <w:p>
@@ -6072,7 +6059,7 @@
       <w:pPr>
         <w:pStyle w:val="berschrift3"/>
       </w:pPr>
-      <w:bookmarkStart w:id="14" w:name="_Toc491769037"/>
+      <w:bookmarkStart w:id="14" w:name="_Toc491941528"/>
       <w:r>
         <w:t>Geoinformatik</w:t>
       </w:r>
@@ -6097,7 +6084,7 @@
       <w:pPr>
         <w:pStyle w:val="berschrift3"/>
       </w:pPr>
-      <w:bookmarkStart w:id="15" w:name="_Toc491769038"/>
+      <w:bookmarkStart w:id="15" w:name="_Toc491941529"/>
       <w:r>
         <w:t>Geo</w:t>
       </w:r>
@@ -6111,37 +6098,16 @@
       <w:r>
         <w:t xml:space="preserve">Geokodierung bzw. </w:t>
       </w:r>
-      <w:proofErr w:type="spellStart"/>
-      <w:r>
-        <w:t>Geocoding</w:t>
-      </w:r>
-      <w:proofErr w:type="spellEnd"/>
-      <w:r>
-        <w:t xml:space="preserve"> bedeutet so viel wie, die </w:t>
-      </w:r>
-      <w:r>
-        <w:t xml:space="preserve">Erdgebundenen geografischen Informationen digital so darzustellen, das man sie mithilfe eines Computers </w:t>
-      </w:r>
-      <w:proofErr w:type="spellStart"/>
-      <w:r>
-        <w:t>mappen</w:t>
-      </w:r>
-      <w:proofErr w:type="spellEnd"/>
-      <w:r>
-        <w:t xml:space="preserve"> kann.</w:t>
-      </w:r>
-    </w:p>
-    <w:p>
-      <w:r>
-        <w:t xml:space="preserve">Unter dem Vorgang der </w:t>
-      </w:r>
-      <w:proofErr w:type="spellStart"/>
-      <w:r>
-        <w:t>Georeferenzierung</w:t>
-      </w:r>
-      <w:proofErr w:type="spellEnd"/>
-      <w:r>
-        <w:t>, Geokodierung, Geotagging oder Verortung versteht man die Zuweisung raumbezogener Informationen, der Georeferenz, zu einem Datensatz.</w:t>
+      <w:r>
+        <w:t xml:space="preserve">Geocoding bedeutet so viel wie, die </w:t>
+      </w:r>
+      <w:r>
+        <w:t>Erdgebundenen geografischen Informationen digital so darzustellen, das man sie mithilfe eines Computers mappen kann.</w:t>
+      </w:r>
+    </w:p>
+    <w:p>
+      <w:r>
+        <w:t>Unter dem Vorgang der Georeferenzierung, Geokodierung, Geotagging oder Verortung versteht man die Zuweisung raumbezogener Informationen, der Georeferenz, zu einem Datensatz.</w:t>
       </w:r>
     </w:p>
     <w:p/>
@@ -6273,16 +6239,14 @@
       <w:pPr>
         <w:pStyle w:val="berschrift3"/>
       </w:pPr>
-      <w:bookmarkStart w:id="16" w:name="_Toc491769039"/>
+      <w:bookmarkStart w:id="16" w:name="_Toc491941530"/>
       <w:r>
         <w:t xml:space="preserve">GML und </w:t>
       </w:r>
-      <w:proofErr w:type="spellStart"/>
       <w:r>
         <w:t>GeoJson</w:t>
       </w:r>
       <w:bookmarkEnd w:id="16"/>
-      <w:proofErr w:type="spellEnd"/>
     </w:p>
     <w:p/>
     <w:p>
@@ -6293,23 +6257,7 @@
         <w:t xml:space="preserve">Innerhalb der </w:t>
       </w:r>
       <w:r>
-        <w:t xml:space="preserve">Open </w:t>
-      </w:r>
-      <w:proofErr w:type="spellStart"/>
-      <w:r>
-        <w:t>Geospatial</w:t>
-      </w:r>
-      <w:proofErr w:type="spellEnd"/>
-      <w:r>
-        <w:t xml:space="preserve"> </w:t>
-      </w:r>
-      <w:proofErr w:type="spellStart"/>
-      <w:r>
-        <w:t>Consortium</w:t>
-      </w:r>
-      <w:proofErr w:type="spellEnd"/>
-      <w:r>
-        <w:t xml:space="preserve"> (</w:t>
+        <w:t>Open Geospatial Consortium (</w:t>
       </w:r>
       <w:r>
         <w:t>OGC</w:t>
@@ -6318,15 +6266,7 @@
         <w:t>)</w:t>
       </w:r>
       <w:r>
-        <w:t xml:space="preserve"> hat das Feature </w:t>
-      </w:r>
-      <w:proofErr w:type="spellStart"/>
-      <w:r>
-        <w:t>Geometry</w:t>
-      </w:r>
-      <w:proofErr w:type="spellEnd"/>
-      <w:r>
-        <w:t xml:space="preserve"> Model, das als ein abstraktes, implementierungsunabhängiges, konzeptionelles Datenmodell die räumlichen Eigenschaften von Geoobjekten beschreibt, eine zentrale Bedeutung.</w:t>
+        <w:t xml:space="preserve"> hat das Feature Geometry Model, das als ein abstraktes, implementierungsunabhängiges, konzeptionelles Datenmodell die räumlichen Eigenschaften von Geoobjekten beschreibt, eine zentrale Bedeutung.</w:t>
       </w:r>
       <w:r>
         <w:t>“</w:t>
@@ -6343,23 +6283,7 @@
         <w:t>„</w:t>
       </w:r>
       <w:r>
-        <w:t xml:space="preserve">Die </w:t>
-      </w:r>
-      <w:proofErr w:type="spellStart"/>
-      <w:r>
-        <w:t>Geography</w:t>
-      </w:r>
-      <w:proofErr w:type="spellEnd"/>
-      <w:r>
-        <w:t xml:space="preserve"> Markup Language (GML), die auf dem Feature </w:t>
-      </w:r>
-      <w:proofErr w:type="spellStart"/>
-      <w:r>
-        <w:t>Geometry</w:t>
-      </w:r>
-      <w:proofErr w:type="spellEnd"/>
-      <w:r>
-        <w:t xml:space="preserve"> Model beruht, stellt eine XML-basiert</w:t>
+        <w:t>Die Geography Markup Language (GML), die auf dem Feature Geometry Model beruht, stellt eine XML-basiert</w:t>
       </w:r>
       <w:r>
         <w:t>e Beschreibung von Geodaten dar</w:t>
@@ -6372,23 +6296,7 @@
       </w:r>
       <w:r>
         <w:lastRenderedPageBreak/>
-        <w:t>(Geometrische Primitive) ,,Point", ,,</w:t>
-      </w:r>
-      <w:proofErr w:type="spellStart"/>
-      <w:r>
-        <w:t>LineString</w:t>
-      </w:r>
-      <w:proofErr w:type="spellEnd"/>
-      <w:r>
-        <w:t>", "</w:t>
-      </w:r>
-      <w:proofErr w:type="spellStart"/>
-      <w:r>
-        <w:t>LinearRing</w:t>
-      </w:r>
-      <w:proofErr w:type="spellEnd"/>
-      <w:r>
-        <w:t>" oder ,,Polygon" sowie durch komplexere, agg</w:t>
+        <w:t>(Geometrische Primitive) ,,Point", ,,LineString", "LinearRing" oder ,,Polygon" sowie durch komplexere, agg</w:t>
       </w:r>
       <w:r>
         <w:t>regierte Mengen dieser Objekte.</w:t>
@@ -6519,23 +6427,7 @@
         <w:t>für die</w:t>
       </w:r>
       <w:r>
-        <w:t xml:space="preserve"> JavaScript </w:t>
-      </w:r>
-      <w:proofErr w:type="spellStart"/>
-      <w:r>
-        <w:t>Object</w:t>
-      </w:r>
-      <w:proofErr w:type="spellEnd"/>
-      <w:r>
-        <w:t xml:space="preserve"> Notation (JSON), das </w:t>
-      </w:r>
-      <w:proofErr w:type="spellStart"/>
-      <w:r>
-        <w:t>GeoJSON</w:t>
-      </w:r>
-      <w:proofErr w:type="spellEnd"/>
-      <w:r>
-        <w:t xml:space="preserve">. </w:t>
+        <w:t xml:space="preserve"> JavaScript Object Notation (JSON), das GeoJSON. </w:t>
       </w:r>
       <w:r>
         <w:t xml:space="preserve">Dies ist besonders bei Web-GIS sehr verbreitet, da hier auf Clientseite in der Regel sehr viele auf JS beruhende Frameworks verwendet werden. </w:t>
@@ -6643,41 +6535,12 @@
         <w:fldChar w:fldCharType="end"/>
       </w:r>
       <w:r>
-        <w:t xml:space="preserve"> Beispiel für ein </w:t>
-      </w:r>
-      <w:proofErr w:type="spellStart"/>
-      <w:r>
-        <w:t>GeoJSON</w:t>
-      </w:r>
-      <w:proofErr w:type="spellEnd"/>
-    </w:p>
-    <w:p>
-      <w:r>
-        <w:t xml:space="preserve">In der obigen Abbildung sieht man ein Beispiel für eine </w:t>
-      </w:r>
-      <w:proofErr w:type="spellStart"/>
-      <w:r>
-        <w:t>GeoJSON</w:t>
-      </w:r>
-      <w:proofErr w:type="spellEnd"/>
-      <w:r>
-        <w:t xml:space="preserve">. Ein valides </w:t>
-      </w:r>
-      <w:proofErr w:type="spellStart"/>
-      <w:r>
-        <w:t>GeoJSON</w:t>
-      </w:r>
-      <w:proofErr w:type="spellEnd"/>
-      <w:r>
-        <w:t xml:space="preserve"> hat immer den type </w:t>
-      </w:r>
-      <w:proofErr w:type="spellStart"/>
-      <w:r>
-        <w:t>FeatureCollection</w:t>
-      </w:r>
-      <w:proofErr w:type="spellEnd"/>
-      <w:r>
-        <w:t xml:space="preserve"> </w:t>
+        <w:t xml:space="preserve"> Beispiel für ein GeoJSON</w:t>
+      </w:r>
+    </w:p>
+    <w:p>
+      <w:r>
+        <w:t xml:space="preserve">In der obigen Abbildung sieht man ein Beispiel für eine GeoJSON. Ein valides GeoJSON hat immer den type FeatureCollection </w:t>
       </w:r>
       <w:r>
         <w:t>und ein F</w:t>
@@ -6685,32 +6548,11 @@
       <w:r>
         <w:t xml:space="preserve">eatures Array innerhalb dessen einzelne Features aufgelistet werden. Ein Feature wiederum besteht immer aus einem </w:t>
       </w:r>
-      <w:proofErr w:type="spellStart"/>
       <w:r>
         <w:t>G</w:t>
       </w:r>
       <w:r>
-        <w:t>eometryfeld</w:t>
-      </w:r>
-      <w:proofErr w:type="spellEnd"/>
-      <w:r>
-        <w:t xml:space="preserve"> im dem die Koordinaten und der Typ des </w:t>
-      </w:r>
-      <w:proofErr w:type="spellStart"/>
-      <w:r>
-        <w:t>Geoobjects</w:t>
-      </w:r>
-      <w:proofErr w:type="spellEnd"/>
-      <w:r>
-        <w:t xml:space="preserve"> angegeben sind und aus einem </w:t>
-      </w:r>
-      <w:proofErr w:type="spellStart"/>
-      <w:r>
-        <w:t>Propertiesfeld</w:t>
-      </w:r>
-      <w:proofErr w:type="spellEnd"/>
-      <w:r>
-        <w:t xml:space="preserve"> in beliebige Daten stehen können.</w:t>
+        <w:t>eometryfeld im dem die Koordinaten und der Typ des Geoobjects angegeben sind und aus einem Propertiesfeld in beliebige Daten stehen können.</w:t>
       </w:r>
     </w:p>
     <w:p>
@@ -6727,7 +6569,7 @@
       <w:pPr>
         <w:pStyle w:val="berschrift3"/>
       </w:pPr>
-      <w:bookmarkStart w:id="17" w:name="_Toc491769040"/>
+      <w:bookmarkStart w:id="17" w:name="_Toc491941531"/>
       <w:r>
         <w:t>Netzwerkanalysen</w:t>
       </w:r>
@@ -6785,7 +6627,7 @@
       <w:pPr>
         <w:pStyle w:val="berschrift1"/>
       </w:pPr>
-      <w:bookmarkStart w:id="18" w:name="_Toc491769041"/>
+      <w:bookmarkStart w:id="18" w:name="_Toc491941532"/>
       <w:r>
         <w:lastRenderedPageBreak/>
         <w:t>Konzept</w:t>
@@ -6795,15 +6637,7 @@
     <w:p/>
     <w:p>
       <w:r>
-        <w:t xml:space="preserve">Das Konzept teilt sich in das fachliche Konzept und der Erarbeitung eines </w:t>
-      </w:r>
-      <w:proofErr w:type="spellStart"/>
-      <w:r>
-        <w:t>Technologiestacks</w:t>
-      </w:r>
-      <w:proofErr w:type="spellEnd"/>
-      <w:r>
-        <w:t>. Desweitern trennen wir beim fachlichen Konzept die Anwendung zwischen der Serverseite und der Clientseite, sowie der Datenspeicherung.</w:t>
+        <w:t>Das Konzept teilt sich in das fachliche Konzept und der Erarbeitung eines Technologiestacks. Desweitern trennen wir beim fachlichen Konzept die Anwendung zwischen der Serverseite und der Clientseite, sowie der Datenspeicherung.</w:t>
       </w:r>
     </w:p>
     <w:p/>
@@ -6812,7 +6646,7 @@
       <w:pPr>
         <w:pStyle w:val="berschrift2"/>
       </w:pPr>
-      <w:bookmarkStart w:id="19" w:name="_Toc491769042"/>
+      <w:bookmarkStart w:id="19" w:name="_Toc491941533"/>
       <w:r>
         <w:t xml:space="preserve">Fachliches </w:t>
       </w:r>
@@ -6830,23 +6664,7 @@
         <w:t>noch einmal</w:t>
       </w:r>
       <w:r>
-        <w:t xml:space="preserve"> zwischen </w:t>
-      </w:r>
-      <w:proofErr w:type="spellStart"/>
-      <w:r>
-        <w:t>Websever</w:t>
-      </w:r>
-      <w:proofErr w:type="spellEnd"/>
-      <w:r>
-        <w:t xml:space="preserve">, auf dem neben der Seitenauslieferung an den Client auch die Anwendungslogik implementiert wird und dem </w:t>
-      </w:r>
-      <w:proofErr w:type="spellStart"/>
-      <w:r>
-        <w:t>Map</w:t>
-      </w:r>
-      <w:proofErr w:type="spellEnd"/>
-      <w:r>
-        <w:t>-Server der die Kartendaten an die Clientseite liefert</w:t>
+        <w:t xml:space="preserve"> zwischen Websever, auf dem neben der Seitenauslieferung an den Client auch die Anwendungslogik implementiert wird und dem Map-Server der die Kartendaten an die Clientseite liefert</w:t>
       </w:r>
       <w:r>
         <w:t xml:space="preserve"> und auch für die Geokodierung zuständig ist</w:t>
@@ -6861,7 +6679,7 @@
       <w:pPr>
         <w:pStyle w:val="berschrift3"/>
       </w:pPr>
-      <w:bookmarkStart w:id="20" w:name="_Toc491769043"/>
+      <w:bookmarkStart w:id="20" w:name="_Toc491941534"/>
       <w:r>
         <w:t>Serverseite</w:t>
       </w:r>
@@ -6875,84 +6693,12 @@
     </w:p>
     <w:p>
       <w:r>
-        <w:t xml:space="preserve">Die allermeisten Services zur Kartendarstellung fordern allerdings Geokoordinaten zur Lokalisation. Hier kommt ein so genannter </w:t>
-      </w:r>
-      <w:proofErr w:type="spellStart"/>
-      <w:r>
-        <w:t>Geocoder</w:t>
-      </w:r>
-      <w:proofErr w:type="spellEnd"/>
-      <w:r>
-        <w:t xml:space="preserve"> zum Einsatz. Dies ist eine Software die mithilfe einer Datenbank Zuordnungen zwischen Adressdaten und Geokoordinaten vornehmen kann. Nominatim ist eine verbreitete und freie Softwarelösung für so etwas. Es gibt auch viele kommerzielle Angebote im Bereich </w:t>
-      </w:r>
-      <w:proofErr w:type="spellStart"/>
-      <w:r>
-        <w:t>Geocoding</w:t>
-      </w:r>
-      <w:proofErr w:type="spellEnd"/>
-      <w:r>
-        <w:t xml:space="preserve">. Hier sollte man beachten das </w:t>
-      </w:r>
-      <w:proofErr w:type="spellStart"/>
-      <w:r>
-        <w:t>Geocoder</w:t>
-      </w:r>
-      <w:proofErr w:type="spellEnd"/>
-      <w:r>
-        <w:t xml:space="preserve"> und der </w:t>
-      </w:r>
-      <w:proofErr w:type="spellStart"/>
-      <w:r>
-        <w:t>Mapserver</w:t>
-      </w:r>
-      <w:proofErr w:type="spellEnd"/>
-      <w:r>
-        <w:t xml:space="preserve"> denselben Datenstand nutzen. Andernfalls kann es gerade bei Neubauten zu Unregelmäßigkeiten kommen. Besonders wenn man den </w:t>
-      </w:r>
-      <w:proofErr w:type="spellStart"/>
-      <w:r>
-        <w:t>Geocoder</w:t>
-      </w:r>
-      <w:proofErr w:type="spellEnd"/>
-      <w:r>
-        <w:t xml:space="preserve"> selbst betreibt sollte man Regelmäßig die Kartendaten auf den neusten Stand bringen. Die meisten Anwendungen basieren entweder auf den Daten von </w:t>
-      </w:r>
-      <w:proofErr w:type="spellStart"/>
-      <w:r>
-        <w:t>Googlemaps</w:t>
-      </w:r>
-      <w:proofErr w:type="spellEnd"/>
-      <w:r>
-        <w:t xml:space="preserve"> oder Openstreetmap.</w:t>
-      </w:r>
-    </w:p>
-    <w:p>
-      <w:r>
-        <w:t xml:space="preserve">Nun haben wir zu unseren Modemdaten und der Adresse die entsprechenden Geokoordinaten. Bevor wir diese in unsere Karte einspeisen können müssen wir die Daten noch in ein vom </w:t>
-      </w:r>
-      <w:proofErr w:type="spellStart"/>
-      <w:r>
-        <w:t>Mapframework</w:t>
-      </w:r>
-      <w:proofErr w:type="spellEnd"/>
-      <w:r>
-        <w:t xml:space="preserve"> akzeptiertes Datenformat übertragen. Die meisten Clientseitigen </w:t>
-      </w:r>
-      <w:proofErr w:type="spellStart"/>
-      <w:r>
-        <w:t>Mapframeworks</w:t>
-      </w:r>
-      <w:proofErr w:type="spellEnd"/>
-      <w:r>
-        <w:t xml:space="preserve"> basieren auf JS und verwenden deshalb das </w:t>
-      </w:r>
-      <w:proofErr w:type="spellStart"/>
-      <w:r>
-        <w:t>GeoJSON</w:t>
-      </w:r>
-      <w:proofErr w:type="spellEnd"/>
-      <w:r>
-        <w:t xml:space="preserve">-Format. </w:t>
+        <w:t>Die allermeisten Services zur Kartendarstellung fordern allerdings Geokoordinaten zur Lokalisation. Hier kommt ein so genannter Geocoder zum Einsatz. Dies ist eine Software die mithilfe einer Datenbank Zuordnungen zwischen Adressdaten und Geokoordinaten vornehmen kann. Nominatim ist eine verbreitete und freie Softwarelösung für so etwas. Es gibt auch viele kommerzielle Angebote im Bereich Geocoding. Hier sollte man beachten das Geocoder und der Mapserver denselben Datenstand nutzen. Andernfalls kann es gerade bei Neubauten zu Unregelmäßigkeiten kommen. Besonders wenn man den Geocoder selbst betreibt sollte man Regelmäßig die Kartendaten auf den neusten Stand bringen. Die meisten Anwendungen basieren entweder auf den Daten von Googlemaps oder Openstreetmap.</w:t>
+      </w:r>
+    </w:p>
+    <w:p>
+      <w:r>
+        <w:t xml:space="preserve">Nun haben wir zu unseren Modemdaten und der Adresse die entsprechenden Geokoordinaten. Bevor wir diese in unsere Karte einspeisen können müssen wir die Daten noch in ein vom Mapframework akzeptiertes Datenformat übertragen. Die meisten Clientseitigen Mapframeworks basieren auf JS und verwenden deshalb das GeoJSON-Format. </w:t>
       </w:r>
     </w:p>
     <w:p>
@@ -6963,23 +6709,7 @@
     <w:p>
       <w:r>
         <w:lastRenderedPageBreak/>
-        <w:t xml:space="preserve">Das fertige </w:t>
-      </w:r>
-      <w:proofErr w:type="spellStart"/>
-      <w:r>
-        <w:t>GeoJSON</w:t>
-      </w:r>
-      <w:proofErr w:type="spellEnd"/>
-      <w:r>
-        <w:t xml:space="preserve"> kann nun vom Server bereitgestellt werden um dann von der Clientseite der Software aufgerufen und in die Karte geladen werden. Es gäbe auch </w:t>
-      </w:r>
-      <w:proofErr w:type="spellStart"/>
-      <w:r>
-        <w:t>Geocoding</w:t>
-      </w:r>
-      <w:proofErr w:type="spellEnd"/>
-      <w:r>
-        <w:t xml:space="preserve"> Lösungen die sich Clientseitig nutzen lassen. Bei der Menge an Anfragen würde dies allerdings zu einer sehr schlechten Performance der Webanwendung führen. Zudem wäre es eine Ressourcenverschwendung bei jedem Aufruf erneut alle Adressen neu zu Koordinaten umzuformen.</w:t>
+        <w:t>Das fertige GeoJSON kann nun vom Server bereitgestellt werden um dann von der Clientseite der Software aufgerufen und in die Karte geladen werden. Es gäbe auch Geocoding Lösungen die sich Clientseitig nutzen lassen. Bei der Menge an Anfragen würde dies allerdings zu einer sehr schlechten Performance der Webanwendung führen. Zudem wäre es eine Ressourcenverschwendung bei jedem Aufruf erneut alle Adressen neu zu Koordinaten umzuformen.</w:t>
       </w:r>
     </w:p>
     <w:p/>
@@ -6988,7 +6718,7 @@
       <w:pPr>
         <w:pStyle w:val="berschrift3"/>
       </w:pPr>
-      <w:bookmarkStart w:id="21" w:name="_Toc491769044"/>
+      <w:bookmarkStart w:id="21" w:name="_Toc491941535"/>
       <w:r>
         <w:t>Clientseite</w:t>
       </w:r>
@@ -6997,15 +6727,7 @@
     <w:p/>
     <w:p>
       <w:r>
-        <w:t xml:space="preserve">Zur Kartendarstellung wird serverseitig eine </w:t>
-      </w:r>
-      <w:proofErr w:type="spellStart"/>
-      <w:r>
-        <w:t>GeoJSON</w:t>
-      </w:r>
-      <w:proofErr w:type="spellEnd"/>
-      <w:r>
-        <w:t xml:space="preserve"> Datei erstellt (siehe </w:t>
+        <w:t xml:space="preserve">Zur Kartendarstellung wird serverseitig eine GeoJSON Datei erstellt (siehe </w:t>
       </w:r>
       <w:r>
         <w:t>3.1.1</w:t>
@@ -7031,36 +6753,12 @@
     </w:p>
     <w:p>
       <w:r>
-        <w:t xml:space="preserve">Dieses </w:t>
-      </w:r>
-      <w:proofErr w:type="spellStart"/>
-      <w:r>
-        <w:t>GeoJSON</w:t>
-      </w:r>
-      <w:proofErr w:type="spellEnd"/>
-      <w:r>
-        <w:t xml:space="preserve"> wird nun clientseitig mehrfach verwendet. Einmal um alle Modems auf der Karte als Punkte darzustellen. Dafür wird die Karte über die entsprechende Schnittstelle mit dem </w:t>
-      </w:r>
-      <w:proofErr w:type="spellStart"/>
-      <w:r>
-        <w:t>GeoJSON</w:t>
-      </w:r>
-      <w:proofErr w:type="spellEnd"/>
-      <w:r>
-        <w:t xml:space="preserve"> gespeist. Hierbei lassen sich eine Vielzahl an Angaben über die Darstellung machen. Neben Farbe und Größe der Punkte kann man beispielsweise auch die Größenveränderungen beim Heraus- bzw. Hineinzoomen einstellen.</w:t>
-      </w:r>
-    </w:p>
-    <w:p>
-      <w:r>
-        <w:t xml:space="preserve">Desweiterem wird mithilfe des </w:t>
-      </w:r>
-      <w:proofErr w:type="spellStart"/>
-      <w:r>
-        <w:t>GeoJSON</w:t>
-      </w:r>
-      <w:proofErr w:type="spellEnd"/>
-      <w:r>
-        <w:t xml:space="preserve"> noch eine Auflistung aller Modems erstellt. In dieser kann man einige wichtige Daten in Bezug auf die Modems darstellen. </w:t>
+        <w:t>Dieses GeoJSON wird nun clientseitig mehrfach verwendet. Einmal um alle Modems auf der Karte als Punkte darzustellen. Dafür wird die Karte über die entsprechende Schnittstelle mit dem GeoJSON gespeist. Hierbei lassen sich eine Vielzahl an Angaben über die Darstellung machen. Neben Farbe und Größe der Punkte kann man beispielsweise auch die Größenveränderungen beim Heraus- bzw. Hineinzoomen einstellen.</w:t>
+      </w:r>
+    </w:p>
+    <w:p>
+      <w:r>
+        <w:t xml:space="preserve">Desweiterem wird mithilfe des GeoJSON noch eine Auflistung aller Modems erstellt. In dieser kann man einige wichtige Daten in Bezug auf die Modems darstellen. </w:t>
       </w:r>
     </w:p>
     <w:p/>
@@ -7069,7 +6767,7 @@
       <w:pPr>
         <w:pStyle w:val="berschrift3"/>
       </w:pPr>
-      <w:bookmarkStart w:id="22" w:name="_Toc491769045"/>
+      <w:bookmarkStart w:id="22" w:name="_Toc491941536"/>
       <w:r>
         <w:t>Datenspeicherung</w:t>
       </w:r>
@@ -7089,23 +6787,7 @@
         <w:t>Des Weiteren müssen die vorhandenen Datenbanken angesprochen werden.</w:t>
       </w:r>
       <w:r>
-        <w:t xml:space="preserve"> Da Informationen aus mehreren Datenbanken benötigt werden, wird hier eine durch einen </w:t>
-      </w:r>
-      <w:proofErr w:type="spellStart"/>
-      <w:r>
-        <w:t>Join</w:t>
-      </w:r>
-      <w:proofErr w:type="spellEnd"/>
-      <w:r>
-        <w:t xml:space="preserve"> erzeugte View hilfreich sein. Da für die erstellten </w:t>
-      </w:r>
-      <w:proofErr w:type="spellStart"/>
-      <w:r>
-        <w:t>Json</w:t>
-      </w:r>
-      <w:proofErr w:type="spellEnd"/>
-      <w:r>
-        <w:t>-Dateien eine eigene Datenbank erstellt wird ist lediglich ein Lesezugriff auf die Bestandsdaten notwendig.</w:t>
+        <w:t xml:space="preserve"> Da Informationen aus mehreren Datenbanken benötigt werden, wird hier eine durch einen Join erzeugte View hilfreich sein. Da für die erstellten Json-Dateien eine eigene Datenbank erstellt wird ist lediglich ein Lesezugriff auf die Bestandsdaten notwendig.</w:t>
       </w:r>
     </w:p>
     <w:p/>
@@ -7116,7 +6798,7 @@
       <w:pPr>
         <w:pStyle w:val="berschrift2"/>
       </w:pPr>
-      <w:bookmarkStart w:id="23" w:name="_Toc491769046"/>
+      <w:bookmarkStart w:id="23" w:name="_Toc491941537"/>
       <w:r>
         <w:lastRenderedPageBreak/>
         <w:t>Technologiestack</w:t>
@@ -7234,13 +6916,11 @@
       <w:pPr>
         <w:pStyle w:val="berschrift3"/>
       </w:pPr>
-      <w:bookmarkStart w:id="24" w:name="_Toc491769047"/>
-      <w:proofErr w:type="spellStart"/>
+      <w:bookmarkStart w:id="24" w:name="_Toc491941538"/>
       <w:r>
         <w:t>Webstack</w:t>
       </w:r>
       <w:bookmarkEnd w:id="24"/>
-      <w:proofErr w:type="spellEnd"/>
     </w:p>
     <w:p/>
     <w:p>
@@ -7253,75 +6933,19 @@
         <w:t xml:space="preserve">Als Programmiersprache wurde in diesem Fall Python gewählt, da diese bei der Firma Komro bereits sehr verbreitet ist. </w:t>
       </w:r>
       <w:r>
-        <w:t xml:space="preserve">Die am weitest verbreiteten Webframeworks für Python sind </w:t>
-      </w:r>
-      <w:proofErr w:type="spellStart"/>
-      <w:r>
-        <w:t>Flask</w:t>
-      </w:r>
-      <w:proofErr w:type="spellEnd"/>
-      <w:r>
-        <w:t xml:space="preserve"> und Django. </w:t>
-      </w:r>
-      <w:proofErr w:type="spellStart"/>
-      <w:r>
-        <w:t>Flask</w:t>
-      </w:r>
-      <w:proofErr w:type="spellEnd"/>
-      <w:r>
-        <w:t xml:space="preserve"> ist das leichtgewichtigere der beiden und bringt trotzdem alle notwendigen Funktionalitäten mit. Es enthält sogar einen eigenen Webser</w:t>
+        <w:t>Die am weitest verbreiteten Webframeworks für Python sind Flask und Django. Flask ist das leichtgewichtigere der beiden und bringt trotzdem alle notwendigen Funktionalitäten mit. Es enthält sogar einen eigenen Webser</w:t>
       </w:r>
       <w:r>
         <w:t>ver. Zur Pa</w:t>
       </w:r>
       <w:r>
-        <w:t xml:space="preserve">ketverwaltung wird </w:t>
-      </w:r>
-      <w:proofErr w:type="spellStart"/>
-      <w:r>
-        <w:t>p</w:t>
-      </w:r>
-      <w:r>
-        <w:t>ip</w:t>
-      </w:r>
-      <w:proofErr w:type="spellEnd"/>
-      <w:r>
-        <w:t xml:space="preserve"> verwendet. </w:t>
-      </w:r>
-      <w:r>
-        <w:t>Der Name „</w:t>
-      </w:r>
-      <w:proofErr w:type="spellStart"/>
-      <w:r>
-        <w:t>pip</w:t>
-      </w:r>
-      <w:proofErr w:type="spellEnd"/>
-      <w:r>
-        <w:t>“ ist ein rekursives Akronym und steht für „</w:t>
-      </w:r>
-      <w:proofErr w:type="spellStart"/>
-      <w:r>
-        <w:t>pip</w:t>
-      </w:r>
-      <w:proofErr w:type="spellEnd"/>
-      <w:r>
-        <w:t xml:space="preserve"> </w:t>
-      </w:r>
-      <w:proofErr w:type="spellStart"/>
-      <w:r>
-        <w:t>installs</w:t>
-      </w:r>
-      <w:proofErr w:type="spellEnd"/>
-      <w:r>
-        <w:t xml:space="preserve"> </w:t>
-      </w:r>
-      <w:proofErr w:type="spellStart"/>
-      <w:r>
-        <w:t>packages</w:t>
-      </w:r>
-      <w:proofErr w:type="spellEnd"/>
-      <w:r>
-        <w:t>“</w:t>
+        <w:t>ketverwaltung wird p</w:t>
+      </w:r>
+      <w:r>
+        <w:t xml:space="preserve">ip verwendet. </w:t>
+      </w:r>
+      <w:r>
+        <w:t>Der Name „pip“ ist ein rekursives Akronym und steht für „pip installs packages“</w:t>
       </w:r>
       <w:r>
         <w:t>.</w:t>
@@ -7329,64 +6953,16 @@
     </w:p>
     <w:p>
       <w:r>
-        <w:t xml:space="preserve">&lt; toller Satz für </w:t>
-      </w:r>
-      <w:proofErr w:type="spellStart"/>
-      <w:r>
-        <w:t>Jquerry</w:t>
-      </w:r>
-      <w:proofErr w:type="spellEnd"/>
-      <w:r>
-        <w:t xml:space="preserve"> hier einfügen&gt;</w:t>
-      </w:r>
-    </w:p>
-    <w:p>
-      <w:r>
-        <w:t xml:space="preserve">Es gibt unzählige Datenbanken die sich grundsätzlich für den Einsatz in einer Webapplikation eignen. Genauer betrachtet wurden MySQL, MongoDB und </w:t>
-      </w:r>
-      <w:proofErr w:type="spellStart"/>
-      <w:r>
-        <w:t>PostgreSQL</w:t>
-      </w:r>
-      <w:proofErr w:type="spellEnd"/>
-      <w:r>
-        <w:t xml:space="preserve">. </w:t>
-      </w:r>
-      <w:proofErr w:type="spellStart"/>
-      <w:r>
-        <w:t>PostgreSQL</w:t>
-      </w:r>
-      <w:proofErr w:type="spellEnd"/>
-      <w:r>
-        <w:t xml:space="preserve">, auch </w:t>
-      </w:r>
-      <w:proofErr w:type="spellStart"/>
-      <w:r>
-        <w:t>Postgres</w:t>
-      </w:r>
-      <w:proofErr w:type="spellEnd"/>
-      <w:r>
-        <w:t xml:space="preserve"> genannt eignet sich hierbei am besten. Es verfügt sowohl über die Möglichkeit direkt </w:t>
-      </w:r>
-      <w:proofErr w:type="spellStart"/>
-      <w:r>
-        <w:t>Jsondateien</w:t>
-      </w:r>
-      <w:proofErr w:type="spellEnd"/>
-      <w:r>
-        <w:t xml:space="preserve"> abzuspeichern als auch über Geometrie-Datentypen mit dessen Hilfe sich ganz einfach Geoobjekte </w:t>
+        <w:t>&lt; toller Satz für Jquerry hier einfügen&gt;</w:t>
+      </w:r>
+    </w:p>
+    <w:p>
+      <w:r>
+        <w:t xml:space="preserve">Es gibt unzählige Datenbanken die sich grundsätzlich für den Einsatz in einer Webapplikation eignen. Genauer betrachtet wurden MySQL, MongoDB und PostgreSQL. PostgreSQL, auch Postgres genannt eignet sich hierbei am besten. Es verfügt sowohl über die Möglichkeit direkt Jsondateien abzuspeichern als auch über Geometrie-Datentypen mit dessen Hilfe sich ganz einfach Geoobjekte </w:t>
       </w:r>
       <w:r>
         <w:lastRenderedPageBreak/>
-        <w:t xml:space="preserve">verwalten lassen. Zudem befinden sich die Bestandsdaten auch in </w:t>
-      </w:r>
-      <w:proofErr w:type="spellStart"/>
-      <w:r>
-        <w:t>Postgres</w:t>
-      </w:r>
-      <w:proofErr w:type="spellEnd"/>
-      <w:r>
-        <w:t>-Datenbanken, was die Verwendung dieser erleichtert.</w:t>
+        <w:t>verwalten lassen. Zudem befinden sich die Bestandsdaten auch in Postgres-Datenbanken, was die Verwendung dieser erleichtert.</w:t>
       </w:r>
     </w:p>
     <w:p/>
@@ -7399,7 +6975,7 @@
           <w:numId w:val="3"/>
         </w:numPr>
       </w:pPr>
-      <w:bookmarkStart w:id="25" w:name="_Toc491769048"/>
+      <w:bookmarkStart w:id="25" w:name="_Toc491941539"/>
       <w:r>
         <w:t>Geoinformatik</w:t>
       </w:r>
@@ -7418,13 +6994,8 @@
       </w:r>
     </w:p>
     <w:p>
-      <w:proofErr w:type="spellStart"/>
-      <w:r>
-        <w:t>Geopy</w:t>
-      </w:r>
-      <w:proofErr w:type="spellEnd"/>
-      <w:r>
-        <w:t xml:space="preserve"> wird Serverseitig vor allem für </w:t>
+      <w:r>
+        <w:t xml:space="preserve">Geopy wird Serverseitig vor allem für </w:t>
       </w:r>
       <w:r>
         <w:t>die Geokodierung</w:t>
@@ -7436,15 +7007,7 @@
         <w:t xml:space="preserve"> </w:t>
       </w:r>
       <w:r>
-        <w:t xml:space="preserve">Mit </w:t>
-      </w:r>
-      <w:proofErr w:type="spellStart"/>
-      <w:r>
-        <w:t>Geopy</w:t>
-      </w:r>
-      <w:proofErr w:type="spellEnd"/>
-      <w:r>
-        <w:t xml:space="preserve"> kann mit nur wenig Aufwand zwischen verschiedenen Geocode-APIs gewechselt werden.</w:t>
+        <w:t>Mit Geopy kann mit nur wenig Aufwand zwischen verschiedenen Geocode-APIs gewechselt werden.</w:t>
       </w:r>
       <w:r>
         <w:t xml:space="preserve"> Es ist ein sehr leichtgewichti</w:t>
@@ -7461,23 +7024,7 @@
         <w:t>Die Auswahl des richtigen wird durch die große Anzahl verschiedener sehr erschwert. Zunächst werden daher erst einmal alle Technologien verworfen</w:t>
       </w:r>
       <w:r>
-        <w:t xml:space="preserve"> die nicht Open-Source bzw. nicht für den Kommerziellen Einsatz geeignet sind ohne dafür Abgaben an die Ersteller zu leisten. Daher fliegen alle </w:t>
-      </w:r>
-      <w:proofErr w:type="spellStart"/>
-      <w:r>
-        <w:t>GoogleMaps</w:t>
-      </w:r>
-      <w:proofErr w:type="spellEnd"/>
-      <w:r>
-        <w:t xml:space="preserve"> basierte Ansätze gleich aus dem Rennen. Diese sind zwar nicht zwingend kostenpflichtig es ist aber nur schwer einzuschätzen ob die frei verfügbaren Funktionalitäten ausreichend sind. Es wird deshalb ein Ansatz mit Open-Street-</w:t>
-      </w:r>
-      <w:proofErr w:type="spellStart"/>
-      <w:r>
-        <w:t>Map</w:t>
-      </w:r>
-      <w:proofErr w:type="spellEnd"/>
-      <w:r>
-        <w:t xml:space="preserve"> gewählt, da es neben Google die genausten Kartendaten bietet. </w:t>
+        <w:t xml:space="preserve"> die nicht Open-Source bzw. nicht für den Kommerziellen Einsatz geeignet sind ohne dafür Abgaben an die Ersteller zu leisten. Daher fliegen alle GoogleMaps basierte Ansätze gleich aus dem Rennen. Diese sind zwar nicht zwingend kostenpflichtig es ist aber nur schwer einzuschätzen ob die frei verfügbaren Funktionalitäten ausreichend sind. Es wird deshalb ein Ansatz mit Open-Street-Map gewählt, da es neben Google die genausten Kartendaten bietet. </w:t>
       </w:r>
     </w:p>
     <w:p>
@@ -7506,7 +7053,7 @@
       <w:pPr>
         <w:pStyle w:val="berschrift3"/>
       </w:pPr>
-      <w:bookmarkStart w:id="26" w:name="_Toc491769049"/>
+      <w:bookmarkStart w:id="26" w:name="_Toc491941540"/>
       <w:r>
         <w:t>Sonstiges</w:t>
       </w:r>
@@ -7521,23 +7068,7 @@
         <w:t xml:space="preserve"> Deshalb wurde als</w:t>
       </w:r>
       <w:r>
-        <w:t xml:space="preserve"> Entwicklungsumgebung </w:t>
-      </w:r>
-      <w:proofErr w:type="spellStart"/>
-      <w:r>
-        <w:t>PyCharm</w:t>
-      </w:r>
-      <w:proofErr w:type="spellEnd"/>
-      <w:r>
-        <w:t xml:space="preserve"> von der Firma </w:t>
-      </w:r>
-      <w:proofErr w:type="spellStart"/>
-      <w:r>
-        <w:t>Jetbrains</w:t>
-      </w:r>
-      <w:proofErr w:type="spellEnd"/>
-      <w:r>
-        <w:t xml:space="preserve"> verwendet. </w:t>
+        <w:t xml:space="preserve"> Entwicklungsumgebung PyCharm von der Firma Jetbrains verwendet. </w:t>
       </w:r>
       <w:r>
         <w:t xml:space="preserve">Diese bietet </w:t>
@@ -7564,23 +7095,7 @@
         <w:t xml:space="preserve"> </w:t>
       </w:r>
       <w:r>
-        <w:t>(</w:t>
-      </w:r>
-      <w:proofErr w:type="spellStart"/>
-      <w:r>
-        <w:t>Webstorm</w:t>
-      </w:r>
-      <w:proofErr w:type="spellEnd"/>
-      <w:r>
-        <w:t xml:space="preserve">, </w:t>
-      </w:r>
-      <w:proofErr w:type="spellStart"/>
-      <w:r>
-        <w:t>Phpstorm</w:t>
-      </w:r>
-      <w:proofErr w:type="spellEnd"/>
-      <w:r>
-        <w:t xml:space="preserve">, …) keine </w:t>
+        <w:t xml:space="preserve">(Webstorm, Phpstorm, …) keine </w:t>
       </w:r>
       <w:r>
         <w:t>Einarbeitung</w:t>
@@ -7692,15 +7207,7 @@
         <w:fldChar w:fldCharType="end"/>
       </w:r>
       <w:r>
-        <w:t xml:space="preserve"> </w:t>
-      </w:r>
-      <w:proofErr w:type="spellStart"/>
-      <w:r>
-        <w:t>PyCharm</w:t>
-      </w:r>
-      <w:proofErr w:type="spellEnd"/>
-      <w:r>
-        <w:t xml:space="preserve"> IDE Benutzeroberfläche</w:t>
+        <w:t xml:space="preserve"> PyCharm IDE Benutzeroberfläche</w:t>
       </w:r>
     </w:p>
     <w:p>
@@ -7736,7 +7243,7 @@
       <w:pPr>
         <w:pStyle w:val="berschrift1"/>
       </w:pPr>
-      <w:bookmarkStart w:id="27" w:name="_Toc491769051"/>
+      <w:bookmarkStart w:id="27" w:name="_Toc491941541"/>
       <w:r>
         <w:lastRenderedPageBreak/>
         <w:t>Implementierung</w:t>
@@ -7767,7 +7274,7 @@
       <w:pPr>
         <w:pStyle w:val="berschrift2"/>
       </w:pPr>
-      <w:bookmarkStart w:id="28" w:name="_Toc491769052"/>
+      <w:bookmarkStart w:id="28" w:name="_Toc491941542"/>
       <w:r>
         <w:t>Webserver und angewandte Geokodierung</w:t>
       </w:r>
@@ -7785,15 +7292,7 @@
         <w:t xml:space="preserve"> der Webapplikation und das Routing vorgenommen.</w:t>
       </w:r>
       <w:r>
-        <w:t xml:space="preserve"> Dies wird durch das Webframework </w:t>
-      </w:r>
-      <w:proofErr w:type="spellStart"/>
-      <w:r>
-        <w:t>Flask</w:t>
-      </w:r>
-      <w:proofErr w:type="spellEnd"/>
-      <w:r>
-        <w:t xml:space="preserve"> vereinfacht. </w:t>
+        <w:t xml:space="preserve"> Dies wird durch das Webframework Flask vereinfacht. </w:t>
       </w:r>
     </w:p>
     <w:p>
@@ -7898,60 +7397,15 @@
         <w:fldChar w:fldCharType="end"/>
       </w:r>
       <w:r>
-        <w:t xml:space="preserve"> Routing mit </w:t>
-      </w:r>
-      <w:proofErr w:type="spellStart"/>
-      <w:r>
-        <w:t>Flask</w:t>
-      </w:r>
-      <w:proofErr w:type="spellEnd"/>
-    </w:p>
-    <w:p>
-      <w:r>
-        <w:t xml:space="preserve">Des Weiteren werden hier auf die Datenverwaltung mithilfe von einer </w:t>
-      </w:r>
-      <w:proofErr w:type="spellStart"/>
-      <w:r>
-        <w:t>Postgresdatenbank</w:t>
-      </w:r>
-      <w:proofErr w:type="spellEnd"/>
-      <w:r>
-        <w:t xml:space="preserve"> und der SQL-</w:t>
-      </w:r>
-      <w:proofErr w:type="spellStart"/>
-      <w:r>
-        <w:t>Alchemy</w:t>
-      </w:r>
-      <w:proofErr w:type="spellEnd"/>
-      <w:r>
-        <w:t xml:space="preserve"> Bibliothek vorgenommen. Neben den bestehenden Datenbanken der Komro wird noch zusätzlich eine Datenbank angelegt in welcher die später erzeugten </w:t>
-      </w:r>
-      <w:proofErr w:type="spellStart"/>
-      <w:r>
-        <w:t>Geojson-Dateinen</w:t>
-      </w:r>
-      <w:proofErr w:type="spellEnd"/>
-      <w:r>
-        <w:t xml:space="preserve"> abgelegt werden können. Diese besteht lediglich aus einer ID, für Verwaltungszwecke, der eindeutigen Bezeichnung der Datei und der Datei selbst. </w:t>
-      </w:r>
-      <w:proofErr w:type="spellStart"/>
-      <w:r>
-        <w:t>Postgres</w:t>
-      </w:r>
-      <w:proofErr w:type="spellEnd"/>
-      <w:r>
-        <w:t xml:space="preserve"> bietet hierfür extra einen eigenen Typ zu</w:t>
-      </w:r>
-      <w:r>
-        <w:t xml:space="preserve">r Speicherung von </w:t>
-      </w:r>
-      <w:proofErr w:type="spellStart"/>
-      <w:r>
-        <w:t>Json</w:t>
-      </w:r>
-      <w:proofErr w:type="spellEnd"/>
-      <w:r>
-        <w:t>-Daten an.</w:t>
+        <w:t xml:space="preserve"> Routing mit Flask</w:t>
+      </w:r>
+    </w:p>
+    <w:p>
+      <w:r>
+        <w:t>Des Weiteren werden hier auf die Datenverwaltung mithilfe von einer Postgresdatenbank und der SQL-Alchemy Bibliothek vorgenommen. Neben den bestehenden Datenbanken der Komro wird noch zusätzlich eine Datenbank angelegt in welcher die später erzeugten Geojson-Dateinen abgelegt werden können. Diese besteht lediglich aus einer ID, für Verwaltungszwecke, der eindeutigen Bezeichnung der Datei und der Datei selbst. Postgres bietet hierfür extra einen eigenen Typ zu</w:t>
+      </w:r>
+      <w:r>
+        <w:t>r Speicherung von Json-Daten an.</w:t>
       </w:r>
     </w:p>
     <w:p>
@@ -7959,15 +7413,7 @@
         <w:t>Auch die Geokodierung wird auf dem Server gehandhabt, da ein Clientlösung hierfür zwar möglich wäre, allerdings Performancetechnisch nicht sehr optimal ist. Um die Adressen geokodieren zu können wird die API von Nominatim verwendet. Dieser muss lediglich eine Adresse in Form eines Strings übergeben werden und sie liefert ein Objekt zurück. Man kann verschiedene Optionen verwenden um den Inhalt bzw. das Format des Objekts zu beeinflussen. Dieses enthält neben einem vollständigen Adressstring unter anderem die zugehörigen Koordinaten. Leider ist es nicht möglich der API mehrere Adressen auf einmal zu übergeben.</w:t>
       </w:r>
       <w:r>
-        <w:t xml:space="preserve"> Daher muss man hier selbst die Geokodierung </w:t>
-      </w:r>
-      <w:proofErr w:type="spellStart"/>
-      <w:r>
-        <w:t>cachen</w:t>
-      </w:r>
-      <w:proofErr w:type="spellEnd"/>
-      <w:r>
-        <w:t xml:space="preserve"> und</w:t>
+        <w:t xml:space="preserve"> Daher muss man hier selbst die Geokodierung cachen und</w:t>
       </w:r>
       <w:r>
         <w:t xml:space="preserve"> häufig auftretende Timeout-Fehler mit einen Try-Catch-Block abfangen. </w:t>
@@ -8095,31 +7541,7 @@
     </w:p>
     <w:p>
       <w:r>
-        <w:t xml:space="preserve">Da die von der Nominatim-API zurückgegebenen Objekte noch nicht dem </w:t>
-      </w:r>
-      <w:proofErr w:type="spellStart"/>
-      <w:r>
-        <w:t>Json</w:t>
-      </w:r>
-      <w:proofErr w:type="spellEnd"/>
-      <w:r>
-        <w:t xml:space="preserve">-Format entsprechen muss man dies noch manuell umwandeln. Bei dieser Gelegenheit können auch die </w:t>
-      </w:r>
-      <w:proofErr w:type="spellStart"/>
-      <w:r>
-        <w:t>Propertys</w:t>
-      </w:r>
-      <w:proofErr w:type="spellEnd"/>
-      <w:r>
-        <w:t xml:space="preserve"> mit entsprechenden Daten aus der Modemdatenbank befüllt werden. Sobald all dies abgeschlossen ist kann die </w:t>
-      </w:r>
-      <w:proofErr w:type="spellStart"/>
-      <w:r>
-        <w:t>Json</w:t>
-      </w:r>
-      <w:proofErr w:type="spellEnd"/>
-      <w:r>
-        <w:t>-Datei in der Datenbank abgelegt werden.</w:t>
+        <w:t>Da die von der Nominatim-API zurückgegebenen Objekte noch nicht dem Json-Format entsprechen muss man dies noch manuell umwandeln. Bei dieser Gelegenheit können auch die Propertys mit entsprechenden Daten aus der Modemdatenbank befüllt werden. Sobald all dies abgeschlossen ist kann die Json-Datei in der Datenbank abgelegt werden.</w:t>
       </w:r>
       <w:r>
         <w:t xml:space="preserve"> Hier muss noch eine Restschnittstelle geschaffen werden um einen Zugriff vom Client aus zu ermöglichen.</w:t>
@@ -8131,17 +7553,9 @@
       <w:pPr>
         <w:pStyle w:val="berschrift2"/>
       </w:pPr>
-      <w:bookmarkStart w:id="29" w:name="_Toc491769053"/>
-      <w:r>
-        <w:t xml:space="preserve">Startseite und </w:t>
-      </w:r>
-      <w:proofErr w:type="spellStart"/>
-      <w:r>
-        <w:t>Geojson</w:t>
-      </w:r>
-      <w:proofErr w:type="spellEnd"/>
-      <w:r>
-        <w:t>-View</w:t>
+      <w:bookmarkStart w:id="29" w:name="_Toc491941543"/>
+      <w:r>
+        <w:t>Startseite und Geojson-View</w:t>
       </w:r>
       <w:bookmarkEnd w:id="29"/>
     </w:p>
@@ -8160,32 +7574,16 @@
         <w:t>-</w:t>
       </w:r>
       <w:r>
-        <w:t xml:space="preserve">Views als Links aufgelistet und es gibt eine Weiterleitung zur </w:t>
-      </w:r>
-      <w:proofErr w:type="spellStart"/>
-      <w:r>
-        <w:t>Geojson</w:t>
-      </w:r>
-      <w:proofErr w:type="spellEnd"/>
-      <w:r>
-        <w:t>-View.</w:t>
+        <w:t>Views als Links aufgelistet und es gibt eine Weiterleitung zur Geojson-View.</w:t>
       </w:r>
       <w:r>
         <w:t xml:space="preserve"> Die Links der Karten-Views werden als dynamische Liste generiert. Diese Basiert auf den i</w:t>
       </w:r>
       <w:r>
-        <w:t xml:space="preserve">n der Datenbank bestehenden </w:t>
-      </w:r>
-      <w:proofErr w:type="spellStart"/>
-      <w:r>
-        <w:t>Geoj</w:t>
-      </w:r>
-      <w:r>
-        <w:t>son</w:t>
-      </w:r>
-      <w:proofErr w:type="spellEnd"/>
-      <w:r>
-        <w:t xml:space="preserve">-Daten. </w:t>
+        <w:t>n der Datenbank bestehenden Geoj</w:t>
+      </w:r>
+      <w:r>
+        <w:t xml:space="preserve">son-Daten. </w:t>
       </w:r>
     </w:p>
     <w:p>
@@ -8300,23 +7698,7 @@
     </w:p>
     <w:p>
       <w:r>
-        <w:t xml:space="preserve">In der </w:t>
-      </w:r>
-      <w:proofErr w:type="spellStart"/>
-      <w:r>
-        <w:t>Geojson</w:t>
-      </w:r>
-      <w:proofErr w:type="spellEnd"/>
-      <w:r>
-        <w:t xml:space="preserve">-View werden neben einer Auflistung bereits der bestehenden </w:t>
-      </w:r>
-      <w:proofErr w:type="spellStart"/>
-      <w:r>
-        <w:t>Geojson</w:t>
-      </w:r>
-      <w:proofErr w:type="spellEnd"/>
-      <w:r>
-        <w:t>-Dateien in der Datenbank Optionen geboten diese Daten auf den neusten Stand zu bringen, zu löschen oder neue anzulegen.</w:t>
+        <w:t>In der Geojson-View werden neben einer Auflistung bereits der bestehenden Geojson-Dateien in der Datenbank Optionen geboten diese Daten auf den neusten Stand zu bringen, zu löschen oder neue anzulegen.</w:t>
       </w:r>
     </w:p>
     <w:p>
@@ -8332,7 +7714,7 @@
       <w:pPr>
         <w:pStyle w:val="berschrift2"/>
       </w:pPr>
-      <w:bookmarkStart w:id="30" w:name="_Toc491769054"/>
+      <w:bookmarkStart w:id="30" w:name="_Toc491941544"/>
       <w:r>
         <w:lastRenderedPageBreak/>
         <w:t>Kartendarstellung</w:t>
@@ -8464,15 +7846,7 @@
         <w:t>-</w:t>
       </w:r>
       <w:r>
-        <w:t>Lizenz enthält die Karte eine so genannte „</w:t>
-      </w:r>
-      <w:proofErr w:type="spellStart"/>
-      <w:r>
-        <w:t>AttributionControll</w:t>
-      </w:r>
-      <w:proofErr w:type="spellEnd"/>
-      <w:r>
-        <w:t>“, in der das Mapbox und Open</w:t>
+        <w:t>Lizenz enthält die Karte eine so genannte „AttributionControll“, in der das Mapbox und Open</w:t>
       </w:r>
       <w:r>
         <w:t>-</w:t>
@@ -8483,13 +7857,8 @@
       <w:r>
         <w:t>-</w:t>
       </w:r>
-      <w:proofErr w:type="spellStart"/>
-      <w:r>
-        <w:t>Map</w:t>
-      </w:r>
-      <w:proofErr w:type="spellEnd"/>
-      <w:r>
-        <w:t xml:space="preserve"> Copyright enthalten sind, sowie ein Link auf eine Feedback Seite.</w:t>
+      <w:r>
+        <w:t>Map Copyright enthalten sind, sowie ein Link auf eine Feedback Seite.</w:t>
       </w:r>
     </w:p>
     <w:p>
@@ -8730,15 +8099,7 @@
         </mc:AlternateContent>
       </w:r>
       <w:r>
-        <w:t xml:space="preserve">Weiterhin werden einige Standardkontrollmöglichkeiten für die Karte erstellt. Hierzu zählen Zoom per </w:t>
-      </w:r>
-      <w:proofErr w:type="spellStart"/>
-      <w:r>
-        <w:t>Mausrad</w:t>
-      </w:r>
-      <w:proofErr w:type="spellEnd"/>
-      <w:r>
-        <w:t xml:space="preserve"> oder den dafür erstellten Knöpfen, eine Ausrichtung der Karte nach Norden, ein Vollbild Modus sowie ein umschalten zwischen einer Straßenkarte und Satellitendaten. </w:t>
+        <w:t xml:space="preserve">Weiterhin werden einige Standardkontrollmöglichkeiten für die Karte erstellt. Hierzu zählen Zoom per Mausrad oder den dafür erstellten Knöpfen, eine Ausrichtung der Karte nach Norden, ein Vollbild Modus sowie ein umschalten zwischen einer Straßenkarte und Satellitendaten. </w:t>
       </w:r>
       <w:r>
         <w:t>Während die anderen Funktionen Standardmäßig in einer Mapbox-Karte enthalten sind und in der Regel nur noch aktiv geschaltet werden müssen, muss die Implementierung für den Kartenwechsel selbst vornehmen.</w:t>
@@ -8755,34 +8116,10 @@
         <w:t xml:space="preserve"> Modems</w:t>
       </w:r>
       <w:r>
-        <w:t xml:space="preserve"> Clientseitig zu erhalten, wird mithilfe eines Restaufrufs, die entsprechende </w:t>
-      </w:r>
-      <w:proofErr w:type="spellStart"/>
-      <w:r>
-        <w:t>Json</w:t>
-      </w:r>
-      <w:proofErr w:type="spellEnd"/>
-      <w:r>
-        <w:t xml:space="preserve">-Datei aus der Datenbank ausgelesen. Diese </w:t>
-      </w:r>
-      <w:proofErr w:type="spellStart"/>
-      <w:r>
-        <w:t>Json</w:t>
-      </w:r>
-      <w:proofErr w:type="spellEnd"/>
-      <w:r>
-        <w:t xml:space="preserve">-Datei wird einer entsprechenden Funktion des Kartenframeworks übergeben, welches dann Punkte an die Positionen der Modems setzt. </w:t>
-      </w:r>
-      <w:r>
-        <w:t xml:space="preserve">Um die richtige </w:t>
-      </w:r>
-      <w:proofErr w:type="spellStart"/>
-      <w:r>
-        <w:t>Json</w:t>
-      </w:r>
-      <w:proofErr w:type="spellEnd"/>
-      <w:r>
-        <w:t xml:space="preserve">-Datei zu erhalten, kann der Name aus der </w:t>
+        <w:t xml:space="preserve"> Clientseitig zu erhalten, wird mithilfe eines Restaufrufs, die entsprechende Json-Datei aus der Datenbank ausgelesen. Diese Json-Datei wird einer entsprechenden Funktion des Kartenframeworks übergeben, welches dann Punkte an die Positionen der Modems setzt. </w:t>
+      </w:r>
+      <w:r>
+        <w:t xml:space="preserve">Um die richtige Json-Datei zu erhalten, kann der Name aus der </w:t>
       </w:r>
       <w:r>
         <w:t>URL</w:t>
@@ -8802,52 +8139,32 @@
         <w:t xml:space="preserve"> werden entsprechend der zugehörigen Messdaten eingefärbt.</w:t>
       </w:r>
       <w:r>
-        <w:t xml:space="preserve"> Hierbei kann man bei einer weiteren Funktion des Kartenframeworks den Typ „</w:t>
-      </w:r>
-      <w:proofErr w:type="spellStart"/>
-      <w:r>
-        <w:t>categorical</w:t>
-      </w:r>
-      <w:proofErr w:type="spellEnd"/>
-      <w:r>
-        <w:t>“ angeben. Dann werden noch ein „Property“ und ein Array von „</w:t>
-      </w:r>
-      <w:proofErr w:type="spellStart"/>
+        <w:t xml:space="preserve"> Hierbei kann man bei einer weiteren Funktion des Kartenframeworks den Typ „categorical“ angeben. Dann werden noch ein „Property“ und ein Array von „Stops“ angegeben.</w:t>
+      </w:r>
+      <w:r>
+        <w:t xml:space="preserve"> </w:t>
+      </w:r>
+      <w:r>
+        <w:t xml:space="preserve">Es wird dann bei jedem Modem der Wert des jeweiligen </w:t>
+      </w:r>
+      <w:r>
+        <w:t>„</w:t>
+      </w:r>
+      <w:r>
+        <w:t>Propertys</w:t>
+      </w:r>
+      <w:r>
+        <w:t>“</w:t>
+      </w:r>
+      <w:r>
+        <w:t xml:space="preserve"> mit den in den </w:t>
+      </w:r>
+      <w:r>
+        <w:t>„</w:t>
+      </w:r>
       <w:r>
         <w:t>Stops</w:t>
       </w:r>
-      <w:proofErr w:type="spellEnd"/>
-      <w:r>
-        <w:t>“ angegeben.</w:t>
-      </w:r>
-      <w:r>
-        <w:t xml:space="preserve"> </w:t>
-      </w:r>
-      <w:r>
-        <w:t xml:space="preserve">Es wird dann bei jedem Modem der Wert des jeweiligen </w:t>
-      </w:r>
-      <w:r>
-        <w:t>„</w:t>
-      </w:r>
-      <w:proofErr w:type="spellStart"/>
-      <w:r>
-        <w:t>Propertys</w:t>
-      </w:r>
-      <w:proofErr w:type="spellEnd"/>
-      <w:r>
-        <w:t>“</w:t>
-      </w:r>
-      <w:r>
-        <w:t xml:space="preserve"> mit den in den </w:t>
-      </w:r>
-      <w:r>
-        <w:t>„</w:t>
-      </w:r>
-      <w:proofErr w:type="spellStart"/>
-      <w:r>
-        <w:t>Stops</w:t>
-      </w:r>
-      <w:proofErr w:type="spellEnd"/>
       <w:r>
         <w:t>“</w:t>
       </w:r>
@@ -8975,15 +8292,7 @@
         <w:fldChar w:fldCharType="end"/>
       </w:r>
       <w:r>
-        <w:t xml:space="preserve"> Beispiel für einen </w:t>
-      </w:r>
-      <w:proofErr w:type="spellStart"/>
-      <w:r>
-        <w:t>categorical</w:t>
-      </w:r>
-      <w:proofErr w:type="spellEnd"/>
-      <w:r>
-        <w:t xml:space="preserve"> Typ</w:t>
+        <w:t xml:space="preserve"> Beispiel für einen categorical Typ</w:t>
       </w:r>
     </w:p>
     <w:p>
@@ -8992,15 +8301,7 @@
         <w:t xml:space="preserve">Die Größe der Punkte kann </w:t>
       </w:r>
       <w:r>
-        <w:t>auch auf „</w:t>
-      </w:r>
-      <w:proofErr w:type="spellStart"/>
-      <w:r>
-        <w:t>Stops</w:t>
-      </w:r>
-      <w:proofErr w:type="spellEnd"/>
-      <w:r>
-        <w:t>“ beruhend eingestellt werden. Hierbei wird die Größe der Punkte anhand des Zoomlevels festgemacht.</w:t>
+        <w:t>auch auf „Stops“ beruhend eingestellt werden. Hierbei wird die Größe der Punkte anhand des Zoomlevels festgemacht.</w:t>
       </w:r>
     </w:p>
     <w:p>
@@ -9241,15 +8542,7 @@
         <w:t xml:space="preserve">Im unteren Teil befindet sich eine Auflistung der in der Karte angezeigten Modems. Zu den Modems sind einige statische Informationen wie die Bezeichnung und die zugehörige Adresse aufgeführt. </w:t>
       </w:r>
       <w:r>
-        <w:t xml:space="preserve">Diese werden auch mithilfe des </w:t>
-      </w:r>
-      <w:proofErr w:type="spellStart"/>
-      <w:r>
-        <w:t>Geojsons</w:t>
-      </w:r>
-      <w:proofErr w:type="spellEnd"/>
-      <w:r>
-        <w:t xml:space="preserve"> befüllt. </w:t>
+        <w:t xml:space="preserve">Diese werden auch mithilfe des Geojsons befüllt. </w:t>
       </w:r>
       <w:r>
         <w:t>Mit einen Klick auf die Bezeichnung wird das Element in der Liste aktiv gesetzt und hervorgehoben. Dies führt dazu, dass sich die Karte auf die Zugehörige Position zentriert und sich das Popup des Punktes öffnet. Selbiges Passiert auch beim Klick auf einen der Punkte, allerdings wird hier noch zusätzlich die Liste der Modems auf den entsprechenden Eintrag gescrollt.</w:t>
@@ -9258,28 +8551,12 @@
         <w:t xml:space="preserve"> </w:t>
       </w:r>
       <w:r>
-        <w:t xml:space="preserve">Hierfür die die </w:t>
-      </w:r>
-      <w:proofErr w:type="spellStart"/>
-      <w:r>
-        <w:t>scrollTop</w:t>
-      </w:r>
-      <w:proofErr w:type="spellEnd"/>
-      <w:r>
-        <w:t>() Funktion verwendet. Diese würde eigentlich an das obere Ende der Liste scrollen. Allerdings kann man ein Offset als Parameter übergeben. Hierfür nimmt man das entsprechende Offset des ausgewählten Listenelements.</w:t>
-      </w:r>
-    </w:p>
-    <w:p>
-      <w:r>
-        <w:t xml:space="preserve">Für die Zentrierung der Karte bietet Mapbox die eine </w:t>
-      </w:r>
-      <w:proofErr w:type="spellStart"/>
-      <w:r>
-        <w:t>flyTo</w:t>
-      </w:r>
-      <w:proofErr w:type="spellEnd"/>
-      <w:r>
-        <w:t xml:space="preserve">() Funktion an. Dieser kann neben dem eigentlichen Zielpunkt auch noch werte für einen Offset und die Zoomtiefe mitgegeben werden. </w:t>
+        <w:t>Hierfür die die scrollTop() Funktion verwendet. Diese würde eigentlich an das obere Ende der Liste scrollen. Allerdings kann man ein Offset als Parameter übergeben. Hierfür nimmt man das entsprechende Offset des ausgewählten Listenelements.</w:t>
+      </w:r>
+    </w:p>
+    <w:p>
+      <w:r>
+        <w:t xml:space="preserve">Für die Zentrierung der Karte bietet Mapbox die eine flyTo() Funktion an. Dieser kann neben dem eigentlichen Zielpunkt auch noch werte für einen Offset und die Zoomtiefe mitgegeben werden. </w:t>
       </w:r>
       <w:r>
         <w:t>Das Offset wird so eingestellt, dass es sich so weit nach rechts verschiebt, dass das Zentrum in der Mitte des sichtbaren Kartenausschnitts liegt.</w:t>
@@ -9399,15 +8676,7 @@
         <w:fldChar w:fldCharType="end"/>
       </w:r>
       <w:r>
-        <w:t xml:space="preserve"> Codebeispiel für die </w:t>
-      </w:r>
-      <w:proofErr w:type="spellStart"/>
-      <w:r>
-        <w:t>flyTo</w:t>
-      </w:r>
-      <w:proofErr w:type="spellEnd"/>
-      <w:r>
-        <w:t>() Funktion</w:t>
+        <w:t xml:space="preserve"> Codebeispiel für die flyTo() Funktion</w:t>
       </w:r>
     </w:p>
     <w:p>
@@ -9431,7 +8700,7 @@
       <w:pPr>
         <w:pStyle w:val="berschrift2"/>
       </w:pPr>
-      <w:bookmarkStart w:id="31" w:name="_Toc491769055"/>
+      <w:bookmarkStart w:id="31" w:name="_Toc491941545"/>
       <w:r>
         <w:t>Styling</w:t>
       </w:r>
@@ -9440,29 +8709,22 @@
     <w:p/>
     <w:p>
       <w:r>
-        <w:t xml:space="preserve">Am Ende der Implementierungsphase rückt langsam das Design der Frontend-Darstellung der Anwendung in den Vordergrund. Hierbei ist das </w:t>
-      </w:r>
-      <w:proofErr w:type="spellStart"/>
-      <w:r>
-        <w:t>Cassadian</w:t>
-      </w:r>
-      <w:proofErr w:type="spellEnd"/>
-      <w:r>
-        <w:t xml:space="preserve"> Style Sheet, kurz CSS, das wichtigste Hilfsmittel. Damit kann jedes HTML-Element auf der Gestaltungsebene verändert werden. Angefangen bei der Positionierung auf der Seite über Farb- und Textgestaltung bis hin zum Festlegen der Darstellungsebene. </w:t>
-      </w:r>
-    </w:p>
-    <w:p>
-      <w:r>
-        <w:t xml:space="preserve">Eine weitere wichtige Funktionalität ist das so genannte </w:t>
-      </w:r>
-      <w:proofErr w:type="spellStart"/>
-      <w:r>
-        <w:t>Responsiv</w:t>
-      </w:r>
-      <w:proofErr w:type="spellEnd"/>
+        <w:t xml:space="preserve">Am Ende der Implementierungsphase rückt langsam das Design der Frontend-Darstellung der Anwendung in den Vordergrund. Hierbei ist das Cassadian Style Sheet, kurz CSS, das wichtigste Hilfsmittel. Damit kann jedes HTML-Element auf der Gestaltungsebene verändert werden. Angefangen bei der Positionierung auf der Seite über Farb- und Textgestaltung bis hin zum Festlegen der Darstellungsebene. </w:t>
+      </w:r>
+    </w:p>
+    <w:p>
+      <w:r>
+        <w:t>Eine weitere wichtige Funktionalität ist das so genannte Responsiv</w:t>
+      </w:r>
+      <w:r>
+        <w:t>e</w:t>
+      </w:r>
       <w:r>
         <w:t xml:space="preserve"> Design. Dabei geht es darum gezielte Designänderungen je nach Darstellungsgröße der Seite zu erwirken. Die ist vor allem beim Einsatz von mobilen Geräten relevant. Es bietet sich oft an diese Arbeit an ein schon fertiges CSS Beispielsweise von Twitter Bootstrap auszulagern. Dies kann einfach wie ein eigenes CSS in das HTML-Template eingebunden werden. Dann muss man lediglich den HTML-Elementen Klassen aus dem CSS zuweisen und erhält das gewünschte Ergebnis. </w:t>
       </w:r>
+      <w:r>
+        <w:t xml:space="preserve">Die Anwendung ist grundsätzlich nicht für Mobilgeräte konzipiert, da auch mit Responsive Design auf einen Mobiltelefon einfach zu wenig Platz für eine ordentliche Darstellung vorhanden ist. Deshalb wird sich hierbei lediglich auf größere Tablets/Laptops und PC-Bildschirme fokussiert. </w:t>
+      </w:r>
     </w:p>
     <w:p/>
     <w:p/>
@@ -9470,28 +8732,145 @@
       <w:pPr>
         <w:pStyle w:val="berschrift2"/>
       </w:pPr>
-      <w:bookmarkStart w:id="32" w:name="_Toc491769056"/>
-      <w:proofErr w:type="spellStart"/>
-      <w:r>
-        <w:t>Testing</w:t>
+      <w:bookmarkStart w:id="32" w:name="_Toc491941546"/>
+      <w:r>
+        <w:t>Tests</w:t>
       </w:r>
       <w:bookmarkEnd w:id="32"/>
-      <w:proofErr w:type="spellEnd"/>
-    </w:p>
-    <w:p/>
-    <w:p>
-      <w:r>
-        <w:t xml:space="preserve">Unter Validierung könnte man ein bisschen </w:t>
-      </w:r>
-      <w:proofErr w:type="spellStart"/>
-      <w:r>
-        <w:t>Testing</w:t>
-      </w:r>
-      <w:proofErr w:type="spellEnd"/>
-      <w:r>
-        <w:t xml:space="preserve"> und sicherheitszeug einbauen.</w:t>
-      </w:r>
-    </w:p>
+    </w:p>
+    <w:p/>
+    <w:p>
+      <w:r>
+        <w:t xml:space="preserve">In diesem Kapitel wird das Vorgehen beim Test der Software geschildert und die Notwenigkeit hierfür erläutert. Im ersten Abschnitt werden </w:t>
+      </w:r>
+      <w:r>
+        <w:t>die Tests</w:t>
+      </w:r>
+      <w:r>
+        <w:t xml:space="preserve"> vorgestellt</w:t>
+      </w:r>
+      <w:r>
+        <w:t>, welche während der Entwicklung durchgeführt wurden.</w:t>
+      </w:r>
+      <w:r>
+        <w:t xml:space="preserve"> Der zweite Abschnitt </w:t>
+      </w:r>
+      <w:r>
+        <w:t xml:space="preserve">berichtet über die Praxistests, welche nach Abschluss der Implementierung durchgeführt wurden. </w:t>
+      </w:r>
+    </w:p>
+    <w:p/>
+    <w:p/>
+    <w:p>
+      <w:pPr>
+        <w:pStyle w:val="berschrift3"/>
+      </w:pPr>
+      <w:bookmarkStart w:id="33" w:name="_Toc491941547"/>
+      <w:r>
+        <w:t>Tests während der Entwicklung</w:t>
+      </w:r>
+      <w:bookmarkEnd w:id="33"/>
+      <w:r>
+        <w:t xml:space="preserve"> </w:t>
+      </w:r>
+    </w:p>
+    <w:p/>
+    <w:p>
+      <w:r>
+        <w:t xml:space="preserve">Damit man auch sicher sein kann, dass ein </w:t>
+      </w:r>
+      <w:r>
+        <w:t>Einzelteil</w:t>
+      </w:r>
+      <w:r>
+        <w:t xml:space="preserve"> der Software auch genau das tut, was von ihm erwartet wird sind Tests notwendig. Bereits während der Entwicklung ist es daher nötig mit</w:t>
+      </w:r>
+      <w:r>
+        <w:t xml:space="preserve"> Modultests auch</w:t>
+      </w:r>
+      <w:r>
+        <w:t xml:space="preserve"> </w:t>
+      </w:r>
+      <w:r>
+        <w:t>Unitt</w:t>
+      </w:r>
+      <w:r>
+        <w:t>ests</w:t>
+      </w:r>
+      <w:r>
+        <w:t xml:space="preserve"> genannt</w:t>
+      </w:r>
+      <w:r>
+        <w:t xml:space="preserve"> zu arbeiten.</w:t>
+      </w:r>
+      <w:r>
+        <w:t xml:space="preserve"> Diese werden in Python mit PyUnit durchgeführt.</w:t>
+      </w:r>
+    </w:p>
+    <w:p>
+      <w:r>
+        <w:lastRenderedPageBreak/>
+        <w:t>Auf der Frontendseite ist es leider nicht ganz so einfach.</w:t>
+      </w:r>
+      <w:r>
+        <w:t xml:space="preserve"> Visuelle Tests machen erst wirklich Sinn sobald sich am visuellen nichts mehr ändert. Deshalb sind diese Tests oft erst ganz am Ende der Implementierung möglich. </w:t>
+      </w:r>
+    </w:p>
+    <w:p>
+      <w:r>
+        <w:t>Ein weiterer wichtiger Punkt der getestet werden muss ist die Performance. Dies sollte auch schon früh in der Entwicklungsphase passieren, da man dann noch leichter einen anderen Ansatz oder gar eine andere Technologie wählen kann. Beim Erstellen der Kartenapplikation hätte es eben auch die Möglichkeit gegeben die Geokodierung der Adressen Clientseitig ausführen zu lassen. Durch die Geschwindigkeitslimitierungen bei nicht kommerziellen APIs hätte das jedoch zu unvertretbaren Ladezeiten geführt und wurde als Ansatz verworfen.</w:t>
+      </w:r>
+    </w:p>
+    <w:p/>
+    <w:p/>
+    <w:p>
+      <w:pPr>
+        <w:pStyle w:val="berschrift3"/>
+      </w:pPr>
+      <w:bookmarkStart w:id="34" w:name="_Toc491941548"/>
+      <w:r>
+        <w:t>Praxistests</w:t>
+      </w:r>
+      <w:bookmarkEnd w:id="34"/>
+    </w:p>
+    <w:p/>
+    <w:p>
+      <w:r>
+        <w:t xml:space="preserve">Gerade bei einer Webanwendung, die von vielen unterschiedlichen Endgeräten aus genutzt werden soll, sind Praxistests von großer Wichtigkeit. Mit deren Hilfe lassen sich vor allem Darstellungs- und Performanceprobleme sehr leicht feststellen. </w:t>
+      </w:r>
+      <w:r>
+        <w:t>Diese las</w:t>
+      </w:r>
+      <w:r>
+        <w:t>sen sich jedoch erst durchführen</w:t>
+      </w:r>
+      <w:r>
+        <w:t xml:space="preserve"> wenn die Software auf einem geeigneten Server läuft und damit von außen zugänglich ist. Dies erfolgt erst </w:t>
+      </w:r>
+      <w:r>
+        <w:t>nach Abschluss</w:t>
+      </w:r>
+      <w:r>
+        <w:t xml:space="preserve"> dieser Bachelorarbeit</w:t>
+      </w:r>
+      <w:r>
+        <w:t>, da lediglich ein erster Prototyp entwickelt wurde</w:t>
+      </w:r>
+      <w:r>
+        <w:t xml:space="preserve">. </w:t>
+      </w:r>
+    </w:p>
+    <w:p>
+      <w:r>
+        <w:t>Dennoch wurde ein Praxistest im kleinen Rahmen auf verschiedenen Geräten und Browsern</w:t>
+      </w:r>
+      <w:r>
+        <w:t xml:space="preserve"> durchgeführt und aufgetretene Probleme behoben. </w:t>
+      </w:r>
+    </w:p>
+    <w:p/>
+    <w:p/>
+    <w:p/>
     <w:p/>
     <w:p/>
     <w:p/>
@@ -9506,12 +8885,12 @@
       <w:pPr>
         <w:pStyle w:val="berschrift1"/>
       </w:pPr>
-      <w:bookmarkStart w:id="33" w:name="_Toc491769057"/>
+      <w:bookmarkStart w:id="35" w:name="_Toc491941549"/>
       <w:r>
         <w:lastRenderedPageBreak/>
         <w:t>Ergebnisse</w:t>
       </w:r>
-      <w:bookmarkEnd w:id="33"/>
+      <w:bookmarkEnd w:id="35"/>
     </w:p>
     <w:p/>
     <w:p>
@@ -9525,11 +8904,11 @@
       <w:pPr>
         <w:pStyle w:val="berschrift2"/>
       </w:pPr>
-      <w:bookmarkStart w:id="34" w:name="_Toc491769058"/>
+      <w:bookmarkStart w:id="36" w:name="_Toc491941550"/>
       <w:r>
         <w:t>Endresultat des Projekts</w:t>
       </w:r>
-      <w:bookmarkEnd w:id="34"/>
+      <w:bookmarkEnd w:id="36"/>
     </w:p>
     <w:p/>
     <w:p>
@@ -9540,15 +8919,7 @@
         <w:t>Des Weiteren</w:t>
       </w:r>
       <w:r>
-        <w:t xml:space="preserve"> wurde ein Prototyp für eine Liveansicht der zu den Modem gehörenden </w:t>
-      </w:r>
-      <w:proofErr w:type="spellStart"/>
-      <w:r>
-        <w:t>Docsisparametern</w:t>
-      </w:r>
-      <w:proofErr w:type="spellEnd"/>
-      <w:r>
-        <w:t xml:space="preserve"> gebaut. Aus diesem können nun die unterschiedlichsten Anwendungen geschaffen werden.</w:t>
+        <w:t xml:space="preserve"> wurde ein Prototyp für eine Liveansicht der zu den Modem gehörenden Docsisparametern gebaut. Aus diesem können nun die unterschiedlichsten Anwendungen geschaffen werden.</w:t>
       </w:r>
       <w:r>
         <w:t xml:space="preserve"> </w:t>
@@ -9560,11 +8931,11 @@
       <w:pPr>
         <w:pStyle w:val="berschrift2"/>
       </w:pPr>
-      <w:bookmarkStart w:id="35" w:name="_Toc491769059"/>
+      <w:bookmarkStart w:id="37" w:name="_Toc491941551"/>
       <w:r>
         <w:t>Probleme beim Erstellen der Software</w:t>
       </w:r>
-      <w:bookmarkEnd w:id="35"/>
+      <w:bookmarkEnd w:id="37"/>
     </w:p>
     <w:p/>
     <w:p>
@@ -9572,40 +8943,24 @@
         <w:t>Problematisch im Laufe der Entwicklung war vor allem der Cache des Browsers. Hierfür gibt es mit einem Tastenkürzel (STRG + F5 je n</w:t>
       </w:r>
       <w:r>
-        <w:t xml:space="preserve">ach Browser auch anders) einen </w:t>
-      </w:r>
-      <w:proofErr w:type="spellStart"/>
-      <w:r>
-        <w:t>Neuladen</w:t>
-      </w:r>
-      <w:proofErr w:type="spellEnd"/>
+        <w:t>ach Browser auch anders) einen Neuladen</w:t>
+      </w:r>
       <w:r>
         <w:t xml:space="preserve"> bei dem alle Daten neu angefordert werden.</w:t>
       </w:r>
     </w:p>
     <w:p>
       <w:r>
-        <w:t xml:space="preserve">Ein beim Styling aufgetretenes Problem war die designtechnische Anpassung der Scroll-Leiste. Da dies zwar im Chrome Browser von Google funktioniert jedoch nicht im Mozilla Firefox. Die würde sich möglicherweise mithilfe eines </w:t>
-      </w:r>
-      <w:proofErr w:type="spellStart"/>
-      <w:r>
-        <w:t>Plugins</w:t>
-      </w:r>
-      <w:proofErr w:type="spellEnd"/>
-      <w:r>
-        <w:t xml:space="preserve"> ähnlich anpassen lassen, allerdings wäre das Ergebnis immer leicht anders. Da es nur ein kleiner visueller Unterschied ist und keinerlei Auswirkung auf die Verwendbarkeit der Software hat kann dieses Problem vernachlässigt werden.</w:t>
-      </w:r>
-    </w:p>
-    <w:p/>
-    <w:p>
-      <w:bookmarkStart w:id="36" w:name="_GoBack"/>
-      <w:bookmarkEnd w:id="36"/>
-    </w:p>
+        <w:t>Ein beim Styling aufgetretenes Problem war die designtechnische Anpassung der Scroll-Leiste. Da dies zwar im Chrome Browser von Google funktioniert jedoch nicht im Mozilla Firefox. Die würde sich möglicherweise mithilfe eines Plugins ähnlich anpassen lassen, allerdings wäre das Ergebnis immer leicht anders. Da es nur ein kleiner visueller Unterschied ist und keinerlei Auswirkung auf die Verwendbarkeit der Software hat kann dieses Problem vernachlässigt werden.</w:t>
+      </w:r>
+    </w:p>
+    <w:p/>
+    <w:p/>
     <w:p>
       <w:pPr>
         <w:pStyle w:val="berschrift2"/>
       </w:pPr>
-      <w:bookmarkStart w:id="37" w:name="_Toc491769060"/>
+      <w:bookmarkStart w:id="38" w:name="_Toc491941552"/>
       <w:r>
         <w:t>Stellungnahme</w:t>
       </w:r>
@@ -9615,7 +8970,7 @@
       <w:r>
         <w:t>uftraggebers</w:t>
       </w:r>
-      <w:bookmarkEnd w:id="37"/>
+      <w:bookmarkEnd w:id="38"/>
     </w:p>
     <w:p/>
     <w:p>
@@ -9647,18 +9002,16 @@
       </w:r>
     </w:p>
     <w:p/>
-    <w:p/>
-    <w:p/>
-    <w:p/>
     <w:p>
       <w:pPr>
         <w:pStyle w:val="berschrift1"/>
       </w:pPr>
-      <w:bookmarkStart w:id="38" w:name="_Toc491769061"/>
-      <w:r>
+      <w:bookmarkStart w:id="39" w:name="_Toc491941553"/>
+      <w:r>
+        <w:lastRenderedPageBreak/>
         <w:t>Zusammenfassung und Ausblick</w:t>
       </w:r>
-      <w:bookmarkEnd w:id="38"/>
+      <w:bookmarkEnd w:id="39"/>
     </w:p>
     <w:p/>
     <w:p>
@@ -9672,11 +9025,11 @@
       <w:pPr>
         <w:pStyle w:val="berschrift2"/>
       </w:pPr>
-      <w:bookmarkStart w:id="39" w:name="_Toc491769062"/>
+      <w:bookmarkStart w:id="40" w:name="_Toc491941554"/>
       <w:r>
         <w:t>Zusammenfassung</w:t>
       </w:r>
-      <w:bookmarkEnd w:id="39"/>
+      <w:bookmarkEnd w:id="40"/>
     </w:p>
     <w:p/>
     <w:p>
@@ -9686,6 +9039,9 @@
       <w:r>
         <w:t xml:space="preserve"> </w:t>
       </w:r>
+      <w:r>
+        <w:t>Darf allerdings ruhig bis einer ganzen Seite lang werden.</w:t>
+      </w:r>
     </w:p>
     <w:p/>
     <w:p/>
@@ -9693,11 +9049,11 @@
       <w:pPr>
         <w:pStyle w:val="berschrift2"/>
       </w:pPr>
-      <w:bookmarkStart w:id="40" w:name="_Toc491769063"/>
+      <w:bookmarkStart w:id="41" w:name="_Toc491941555"/>
       <w:r>
         <w:t>Künftige Features</w:t>
       </w:r>
-      <w:bookmarkEnd w:id="40"/>
+      <w:bookmarkEnd w:id="41"/>
     </w:p>
     <w:p/>
     <w:p>
@@ -9713,20 +9069,33 @@
     </w:p>
     <w:p>
       <w:r>
+        <w:t>Der über SNMP erfolgende Aufruf der Modemdaten kann mit einigem Aufwand parallelisiert werden. Dadurch würde ein schnellerer Durchlauf durch alle Modems möglich und man könnte die Daten deutlich aktueller halten.</w:t>
+      </w:r>
+      <w:bookmarkStart w:id="42" w:name="_GoBack"/>
+      <w:bookmarkEnd w:id="42"/>
+    </w:p>
+    <w:p/>
+    <w:p>
+      <w:r>
         <w:t xml:space="preserve">Live-Daten an die Schnittstelle anbinden. </w:t>
       </w:r>
     </w:p>
+    <w:p>
+      <w:r>
+        <w:t>Die Geokodierung der Daten wird bisher noch manuell ausgelöst. Dieser Vorgang könnte automatisiert werden und die Daten zu festen Uhrzeiten auf den neusten Stand gebracht werden.</w:t>
+      </w:r>
+    </w:p>
     <w:p/>
     <w:p/>
     <w:p>
       <w:pPr>
         <w:pStyle w:val="berschrift2"/>
       </w:pPr>
-      <w:bookmarkStart w:id="41" w:name="_Toc491769064"/>
+      <w:bookmarkStart w:id="43" w:name="_Toc491941556"/>
       <w:r>
         <w:t>Integration/Zusammenlegen mit anderen Systemen</w:t>
       </w:r>
-      <w:bookmarkEnd w:id="41"/>
+      <w:bookmarkEnd w:id="43"/>
     </w:p>
     <w:p/>
     <w:p>
@@ -9782,8 +9151,8 @@
         </w:numPr>
         <w:ind w:left="432" w:hanging="432"/>
       </w:pPr>
-      <w:bookmarkStart w:id="42" w:name="_Toc362349939"/>
-      <w:bookmarkStart w:id="43" w:name="_Toc491769065"/>
+      <w:bookmarkStart w:id="44" w:name="_Toc362349939"/>
+      <w:bookmarkStart w:id="45" w:name="_Toc491941557"/>
       <w:r>
         <w:rPr>
           <w:rFonts w:cs="Arial"/>
@@ -9794,11 +9163,11 @@
       <w:r>
         <w:t>Anhang</w:t>
       </w:r>
-      <w:bookmarkEnd w:id="42"/>
+      <w:bookmarkEnd w:id="44"/>
       <w:r>
         <w:t>s</w:t>
       </w:r>
-      <w:bookmarkEnd w:id="43"/>
+      <w:bookmarkEnd w:id="45"/>
     </w:p>
     <w:p>
       <w:pPr>
@@ -9876,12 +9245,12 @@
         </w:numPr>
         <w:ind w:left="432" w:hanging="432"/>
       </w:pPr>
-      <w:bookmarkStart w:id="44" w:name="_Toc491769066"/>
+      <w:bookmarkStart w:id="46" w:name="_Toc491941558"/>
       <w:r>
         <w:lastRenderedPageBreak/>
         <w:t>Literaturverzeichnis</w:t>
       </w:r>
-      <w:bookmarkEnd w:id="44"/>
+      <w:bookmarkEnd w:id="46"/>
     </w:p>
     <w:p>
       <w:pPr>
@@ -9958,81 +9327,45 @@
         <w:rPr>
           <w:rStyle w:val="reference-text"/>
         </w:rPr>
-        <w:t>(</w:t>
-      </w:r>
-      <w:proofErr w:type="spellStart"/>
-      <w:r>
+        <w:t>(eBook)</w:t>
+      </w:r>
+    </w:p>
+    <w:p>
+      <w:pPr>
+        <w:spacing w:line="288" w:lineRule="auto"/>
         <w:rPr>
           <w:rStyle w:val="reference-text"/>
         </w:rPr>
-        <w:t>eBook</w:t>
-      </w:r>
-      <w:proofErr w:type="spellEnd"/>
+      </w:pPr>
       <w:r>
         <w:rPr>
           <w:rStyle w:val="reference-text"/>
         </w:rPr>
-        <w:t>)</w:t>
-      </w:r>
-    </w:p>
-    <w:p>
-      <w:pPr>
-        <w:spacing w:line="288" w:lineRule="auto"/>
+        <w:t>Mauro, Douglas R.</w:t>
+      </w:r>
+      <w:r>
         <w:rPr>
           <w:rStyle w:val="reference-text"/>
         </w:rPr>
-      </w:pPr>
+        <w:t xml:space="preserve">: </w:t>
+      </w:r>
       <w:r>
         <w:rPr>
           <w:rStyle w:val="reference-text"/>
         </w:rPr>
-        <w:t>Mauro, Douglas R.</w:t>
+        <w:t>Essential SNMP, 2nd Edition</w:t>
       </w:r>
       <w:r>
         <w:rPr>
           <w:rStyle w:val="reference-text"/>
         </w:rPr>
-        <w:t xml:space="preserve">: </w:t>
+        <w:t xml:space="preserve">. </w:t>
       </w:r>
       <w:r>
         <w:rPr>
           <w:rStyle w:val="reference-text"/>
         </w:rPr>
-        <w:t>Essential SNMP, 2nd Edition</w:t>
-      </w:r>
-      <w:r>
-        <w:rPr>
-          <w:rStyle w:val="reference-text"/>
-        </w:rPr>
-        <w:t xml:space="preserve">. </w:t>
-      </w:r>
-      <w:proofErr w:type="spellStart"/>
-      <w:r>
-        <w:rPr>
-          <w:rStyle w:val="reference-text"/>
-        </w:rPr>
-        <w:t>Sebastopol</w:t>
-      </w:r>
-      <w:proofErr w:type="spellEnd"/>
-      <w:r>
-        <w:rPr>
-          <w:rStyle w:val="reference-text"/>
-        </w:rPr>
-        <w:t xml:space="preserve">, </w:t>
-      </w:r>
-      <w:proofErr w:type="spellStart"/>
-      <w:r>
-        <w:rPr>
-          <w:rStyle w:val="reference-text"/>
-        </w:rPr>
-        <w:t>Calif</w:t>
-      </w:r>
-      <w:proofErr w:type="spellEnd"/>
-      <w:r>
-        <w:rPr>
-          <w:rStyle w:val="reference-text"/>
-        </w:rPr>
-        <w:t>.</w:t>
+        <w:t>Sebastopol, Calif.</w:t>
       </w:r>
       <w:r>
         <w:rPr>
@@ -10265,7 +9598,7 @@
       <w:rPr>
         <w:noProof/>
       </w:rPr>
-      <w:t>24</w:t>
+      <w:t>26</w:t>
     </w:r>
     <w:r>
       <w:fldChar w:fldCharType="end"/>
@@ -12252,7 +11585,7 @@
 </file>
 
 <file path=customXml/itemProps1.xml><?xml version="1.0" encoding="utf-8"?>
-<ds:datastoreItem xmlns:ds="http://schemas.openxmlformats.org/officeDocument/2006/customXml" ds:itemID="{F344F810-3DBD-49DF-A65A-2B69B7FDE42E}">
+<ds:datastoreItem xmlns:ds="http://schemas.openxmlformats.org/officeDocument/2006/customXml" ds:itemID="{ED0403CF-2041-4CFC-8549-1497520B2D5C}">
   <ds:schemaRefs>
     <ds:schemaRef ds:uri="http://schemas.openxmlformats.org/officeDocument/2006/bibliography"/>
   </ds:schemaRefs>

</xml_diff>

<commit_message>
LayerSwitch im Frontend überarbeitet und AttributionControll verschoben + BA erweiterungen am Styling und Testing
</commit_message>
<xml_diff>
--- a/Dokumente/Bachelorarbeit.docx
+++ b/Dokumente/Bachelorarbeit.docx
@@ -155,7 +155,23 @@
           <w:rFonts w:ascii="Arial" w:hAnsi="Arial" w:cs="Arial"/>
           <w:sz w:val="36"/>
         </w:rPr>
-        <w:t>„GeoVisualisierung von technischen Netzparametern im D</w:t>
+        <w:t>„</w:t>
+      </w:r>
+      <w:proofErr w:type="spellStart"/>
+      <w:r>
+        <w:rPr>
+          <w:rFonts w:ascii="Arial" w:hAnsi="Arial" w:cs="Arial"/>
+          <w:sz w:val="36"/>
+        </w:rPr>
+        <w:t>GeoVisualisierung</w:t>
+      </w:r>
+      <w:proofErr w:type="spellEnd"/>
+      <w:r>
+        <w:rPr>
+          <w:rFonts w:ascii="Arial" w:hAnsi="Arial" w:cs="Arial"/>
+          <w:sz w:val="36"/>
+        </w:rPr>
+        <w:t xml:space="preserve"> von technischen Netzparametern im D</w:t>
       </w:r>
       <w:r>
         <w:rPr>
@@ -682,6 +698,7 @@
         </w:rPr>
         <w:t xml:space="preserve">Rosenheim den, </w:t>
       </w:r>
+      <w:proofErr w:type="spellStart"/>
       <w:r>
         <w:rPr>
           <w:sz w:val="24"/>
@@ -689,6 +706,7 @@
         </w:rPr>
         <w:t>tt.mm.jjjj</w:t>
       </w:r>
+      <w:proofErr w:type="spellEnd"/>
     </w:p>
     <w:p>
       <w:pPr>
@@ -5015,8 +5033,13 @@
               <w:spacing w:after="0" w:line="240" w:lineRule="auto"/>
             </w:pPr>
             <w:r>
-              <w:t>Data Over Cable Service Interface Specification</w:t>
+              <w:t xml:space="preserve">Data Over Cable Service Interface </w:t>
             </w:r>
+            <w:proofErr w:type="spellStart"/>
+            <w:r>
+              <w:t>Specification</w:t>
+            </w:r>
+            <w:proofErr w:type="spellEnd"/>
           </w:p>
           <w:p>
             <w:pPr>
@@ -5101,8 +5124,21 @@
               <w:spacing w:after="0" w:line="240" w:lineRule="auto"/>
             </w:pPr>
             <w:r>
-              <w:t>Open Geospatial Consortium</w:t>
+              <w:t xml:space="preserve">Open </w:t>
             </w:r>
+            <w:proofErr w:type="spellStart"/>
+            <w:r>
+              <w:t>Geospatial</w:t>
+            </w:r>
+            <w:proofErr w:type="spellEnd"/>
+            <w:r>
+              <w:t xml:space="preserve"> </w:t>
+            </w:r>
+            <w:proofErr w:type="spellStart"/>
+            <w:r>
+              <w:t>Consortium</w:t>
+            </w:r>
+            <w:proofErr w:type="spellEnd"/>
           </w:p>
           <w:p>
             <w:pPr>
@@ -5117,7 +5153,15 @@
               <w:spacing w:after="0" w:line="240" w:lineRule="auto"/>
             </w:pPr>
             <w:r>
-              <w:t>JavaScript Object Notation</w:t>
+              <w:t xml:space="preserve">JavaScript </w:t>
+            </w:r>
+            <w:proofErr w:type="spellStart"/>
+            <w:r>
+              <w:t>Object</w:t>
+            </w:r>
+            <w:proofErr w:type="spellEnd"/>
+            <w:r>
+              <w:t xml:space="preserve"> Notation</w:t>
             </w:r>
           </w:p>
         </w:tc>
@@ -5363,12 +5407,40 @@
         <w:rPr>
           <w:szCs w:val="24"/>
         </w:rPr>
-        <w:t>Im Rahmen dieser Bachelorarbeit soll eine GeoVisuelle Darstellung einer Sammlung von Modemdaten implementiert werden. Genauer geht es um einzelne Netzparameter aus dem Docsis-Umfeld.</w:t>
-      </w:r>
+        <w:t xml:space="preserve">Im Rahmen dieser Bachelorarbeit soll eine </w:t>
+      </w:r>
+      <w:proofErr w:type="spellStart"/>
       <w:r>
         <w:rPr>
           <w:szCs w:val="24"/>
         </w:rPr>
+        <w:t>GeoVisuelle</w:t>
+      </w:r>
+      <w:proofErr w:type="spellEnd"/>
+      <w:r>
+        <w:rPr>
+          <w:szCs w:val="24"/>
+        </w:rPr>
+        <w:t xml:space="preserve"> Darstellung einer Sammlung von Modemdaten implementiert werden. Genauer geht es um einzelne Netzparameter aus dem </w:t>
+      </w:r>
+      <w:proofErr w:type="spellStart"/>
+      <w:r>
+        <w:rPr>
+          <w:szCs w:val="24"/>
+        </w:rPr>
+        <w:t>Docsis</w:t>
+      </w:r>
+      <w:proofErr w:type="spellEnd"/>
+      <w:r>
+        <w:rPr>
+          <w:szCs w:val="24"/>
+        </w:rPr>
+        <w:t>-Umfeld.</w:t>
+      </w:r>
+      <w:r>
+        <w:rPr>
+          <w:szCs w:val="24"/>
+        </w:rPr>
         <w:t xml:space="preserve"> Sie u</w:t>
       </w:r>
       <w:r>
@@ -5395,7 +5467,21 @@
           <w:szCs w:val="24"/>
         </w:rPr>
         <w:lastRenderedPageBreak/>
-        <w:t>„gemapped“ werden</w:t>
+        <w:t>„</w:t>
+      </w:r>
+      <w:proofErr w:type="spellStart"/>
+      <w:r>
+        <w:rPr>
+          <w:szCs w:val="24"/>
+        </w:rPr>
+        <w:t>gemapped</w:t>
+      </w:r>
+      <w:proofErr w:type="spellEnd"/>
+      <w:r>
+        <w:rPr>
+          <w:szCs w:val="24"/>
+        </w:rPr>
+        <w:t>“ werden</w:t>
       </w:r>
       <w:r>
         <w:rPr>
@@ -5853,7 +5939,6 @@
       </w:r>
     </w:p>
     <w:p/>
-    <w:p/>
     <w:p>
       <w:pPr>
         <w:pStyle w:val="berschrift3"/>
@@ -5891,141 +5976,155 @@
       </w:r>
     </w:p>
     <w:p/>
-    <w:p/>
-    <w:p/>
     <w:p>
       <w:pPr>
         <w:pStyle w:val="berschrift3"/>
       </w:pPr>
       <w:bookmarkStart w:id="12" w:name="_Toc491941526"/>
       <w:r>
+        <w:t>DOCSIS</w:t>
+      </w:r>
+      <w:bookmarkEnd w:id="12"/>
+    </w:p>
+    <w:p/>
+    <w:p>
+      <w:r>
+        <w:t>„</w:t>
+      </w:r>
+      <w:r>
+        <w:t xml:space="preserve">Data Over Cable Service Interface </w:t>
+      </w:r>
+      <w:proofErr w:type="spellStart"/>
+      <w:r>
+        <w:t>Specification</w:t>
+      </w:r>
+      <w:proofErr w:type="spellEnd"/>
+      <w:r>
+        <w:t>“</w:t>
+      </w:r>
+      <w:r>
+        <w:t xml:space="preserve"> oder kurz DOCSIS ist ein Standard, der die Anforderungen für Datenübertragungen in einem Breitbandkabelnetz festlegt. Der wichtigste Anwendungsbereich von DOCSIS besteht in der schnellen Übertragung von Daten über bestehende </w:t>
+      </w:r>
+      <w:r>
         <w:lastRenderedPageBreak/>
-        <w:t>DOCSIS</w:t>
-      </w:r>
-      <w:bookmarkEnd w:id="12"/>
-    </w:p>
-    <w:p/>
-    <w:p>
+        <w:t>Kabelfernsehnetze.</w:t>
+      </w:r>
+      <w:r>
+        <w:br/>
+      </w:r>
+    </w:p>
+    <w:p/>
+    <w:p>
+      <w:pPr>
+        <w:pStyle w:val="berschrift2"/>
+      </w:pPr>
+      <w:bookmarkStart w:id="13" w:name="_Toc491941527"/>
+      <w:r>
+        <w:t xml:space="preserve">Grundlagen </w:t>
+      </w:r>
+      <w:r>
+        <w:t>Geografische Informationssysteme (GIS)</w:t>
+      </w:r>
+      <w:bookmarkEnd w:id="13"/>
+    </w:p>
+    <w:p/>
+    <w:p>
+      <w:r>
+        <w:t xml:space="preserve">Geografische Informationssysteme, </w:t>
+      </w:r>
+      <w:proofErr w:type="spellStart"/>
+      <w:r>
+        <w:t>Geoinfomationssysteme</w:t>
+      </w:r>
+      <w:proofErr w:type="spellEnd"/>
+      <w:r>
+        <w:t xml:space="preserve"> oder auch Räumliche Informationssystem beschreiben alle dasselbe und werden mit GIS abgekürzt. </w:t>
+      </w:r>
+    </w:p>
+    <w:p>
+      <w:r>
+        <w:t xml:space="preserve">Eine genaue Definition für ein GIS ist </w:t>
+      </w:r>
       <w:r>
         <w:t>„</w:t>
       </w:r>
       <w:r>
-        <w:t>Data Over Cable Service Interface Specification</w:t>
+        <w:t>Im Mittelpunkt der Ge</w:t>
+      </w:r>
+      <w:r>
+        <w:t>oinformatik stehen mit den Geoin</w:t>
+      </w:r>
+      <w:r>
+        <w:t>formationssystemen</w:t>
+      </w:r>
+      <w:r>
+        <w:t xml:space="preserve"> </w:t>
+      </w:r>
+      <w:r>
+        <w:t>raumbezogene Informationssysteme, die im Gegensatz zu den übrigen Informationssystemen</w:t>
+      </w:r>
+      <w:r>
+        <w:t xml:space="preserve"> </w:t>
+      </w:r>
+      <w:r>
+        <w:t>Geoobjekte der realen Welt modellieren und diese in ein digitales</w:t>
+      </w:r>
+      <w:r>
+        <w:t xml:space="preserve"> </w:t>
+      </w:r>
+      <w:r>
+        <w:t>Informationssyste</w:t>
+      </w:r>
+      <w:r>
+        <w:t>m abbilden … Das Besondere bei Geoin</w:t>
+      </w:r>
+      <w:r>
+        <w:t>formationssystemen ist, dass</w:t>
+      </w:r>
+      <w:r>
+        <w:t xml:space="preserve"> </w:t>
+      </w:r>
+      <w:r>
+        <w:t>Geoobjekte darüber hinaus Geometrie und Topologie als implizite und untrennbare</w:t>
+      </w:r>
+      <w:r>
+        <w:t xml:space="preserve"> </w:t>
+      </w:r>
+      <w:r>
+        <w:t>Bestandteile aufweisen! Die Verarbeitung derartiger raumbezogener Informationen</w:t>
+      </w:r>
+      <w:r>
+        <w:t xml:space="preserve"> </w:t>
+      </w:r>
+      <w:r>
+        <w:t>erfordert spezielle Werkzeuge bzw. Fu</w:t>
+      </w:r>
+      <w:r>
+        <w:t xml:space="preserve">nktionen, die von den übrigen </w:t>
+      </w:r>
+      <w:r>
+        <w:t>Informationssystemen</w:t>
+      </w:r>
+      <w:r>
+        <w:t xml:space="preserve"> nicht bereitgestellt werden.“</w:t>
+      </w:r>
+      <w:r>
+        <w:rPr>
+          <w:rStyle w:val="Funotenzeichen"/>
+        </w:rPr>
+        <w:footnoteReference w:id="2"/>
+      </w:r>
+    </w:p>
+    <w:p>
+      <w:r>
+        <w:t>Eine Alternative Definition wäre: „</w:t>
+      </w:r>
+      <w:r>
+        <w:t>Ein Geoinformationssystem dient der Erfassung, Speicherung, Analyse und Darstellung aller Daten, die einen Teil der Erdoberfläche und die darauf befindlichen technischen und administrativen Einrichtungen sowie geowissenschaftliche, ökonomische und ökologische Gegebenheiten beschreiben.</w:t>
       </w:r>
       <w:r>
         <w:t>“</w:t>
       </w:r>
-      <w:r>
-        <w:t xml:space="preserve"> oder kurz DOCSIS ist ein Standard, der die Anforderungen für Datenübertragungen in einem Breitbandkabelnetz festlegt. Der wichtigste Anwendungsbereich von DOCSIS besteht in der schnellen Übertragung von Daten über bestehende Kabelfernsehnetze.</w:t>
-      </w:r>
-      <w:r>
-        <w:br/>
-      </w:r>
-    </w:p>
-    <w:p/>
-    <w:p>
-      <w:pPr>
-        <w:pStyle w:val="berschrift2"/>
-      </w:pPr>
-      <w:bookmarkStart w:id="13" w:name="_Toc491941527"/>
-      <w:r>
-        <w:t xml:space="preserve">Grundlagen </w:t>
-      </w:r>
-      <w:r>
-        <w:t>Geografische Informationssysteme (GIS)</w:t>
-      </w:r>
-      <w:bookmarkEnd w:id="13"/>
-    </w:p>
-    <w:p/>
-    <w:p>
-      <w:r>
-        <w:t xml:space="preserve">Geografische Informationssysteme, Geoinfomationssysteme oder auch Räumliche Informationssystem beschreiben alle dasselbe und werden mit GIS abgekürzt. </w:t>
-      </w:r>
-    </w:p>
-    <w:p>
-      <w:r>
-        <w:t xml:space="preserve">Eine genaue Definition für ein GIS ist </w:t>
-      </w:r>
-      <w:r>
-        <w:t>„</w:t>
-      </w:r>
-      <w:r>
-        <w:t>Im Mittelpunkt der Ge</w:t>
-      </w:r>
-      <w:r>
-        <w:t>oinformatik stehen mit den Geoin</w:t>
-      </w:r>
-      <w:r>
-        <w:t>formationssystemen</w:t>
-      </w:r>
-      <w:r>
-        <w:t xml:space="preserve"> </w:t>
-      </w:r>
-      <w:r>
-        <w:t>raumbezogene Informationssysteme, die im Gegensatz zu den übrigen Informationssystemen</w:t>
-      </w:r>
-      <w:r>
-        <w:t xml:space="preserve"> </w:t>
-      </w:r>
-      <w:r>
-        <w:t>Geoobjekte der realen Welt modellieren und diese in ein digitales</w:t>
-      </w:r>
-      <w:r>
-        <w:t xml:space="preserve"> </w:t>
-      </w:r>
-      <w:r>
-        <w:t>Informationssyste</w:t>
-      </w:r>
-      <w:r>
-        <w:t>m abbilden … Das Besondere bei Geoin</w:t>
-      </w:r>
-      <w:r>
-        <w:t>formationssystemen ist, dass</w:t>
-      </w:r>
-      <w:r>
-        <w:t xml:space="preserve"> </w:t>
-      </w:r>
-      <w:r>
-        <w:t>Geoobjekte darüber hinaus Geometrie und Topologie als implizite und untrennbare</w:t>
-      </w:r>
-      <w:r>
-        <w:t xml:space="preserve"> </w:t>
-      </w:r>
-      <w:r>
-        <w:t>Bestandteile aufweisen! Die Verarbeitung derartiger raumbezogener Informationen</w:t>
-      </w:r>
-      <w:r>
-        <w:t xml:space="preserve"> </w:t>
-      </w:r>
-      <w:r>
-        <w:t>erfordert spezielle Werkzeuge bzw. Fu</w:t>
-      </w:r>
-      <w:r>
-        <w:t xml:space="preserve">nktionen, die von den übrigen </w:t>
-      </w:r>
-      <w:r>
-        <w:t>Informationssystemen</w:t>
-      </w:r>
-      <w:r>
-        <w:t xml:space="preserve"> nicht bereitgestellt werden.“</w:t>
-      </w:r>
-      <w:r>
-        <w:rPr>
-          <w:rStyle w:val="Funotenzeichen"/>
-        </w:rPr>
-        <w:footnoteReference w:id="2"/>
-      </w:r>
-    </w:p>
-    <w:p>
-      <w:r>
-        <w:t>Eine Alternative Definition wäre: „</w:t>
-      </w:r>
-      <w:r>
-        <w:t>Ein Geoinformationssystem dient der Erfassung, Speicherung, Analyse und Darstellung aller Daten, die einen Teil der Erdoberfläche und die darauf befindlichen technischen und administrativen Einrichtungen sowie geowissenschaftliche, ökonomische und ökologische Gegebenheiten beschreiben.</w:t>
-      </w:r>
-      <w:r>
-        <w:t>“</w:t>
-      </w:r>
     </w:p>
     <w:p>
       <w:r>
@@ -6054,7 +6153,6 @@
       </w:r>
     </w:p>
     <w:p/>
-    <w:p/>
     <w:p>
       <w:pPr>
         <w:pStyle w:val="berschrift3"/>
@@ -6068,46 +6166,63 @@
     <w:p/>
     <w:p>
       <w:r>
-        <w:t xml:space="preserve">Der Bereich der Geoinformatik wird sehr oft mit den Geoinformationssystemen gleichgesetzt. Die Geoinformatik umfasst jedoch deutlich mehr als nur GIS. Auch Fernerkundung und digitale </w:t>
-      </w:r>
+        <w:t>Der Bereich der Geoinformatik wird sehr oft mit den Geoinformationssystemen gleichgesetzt. Die Geoinformatik umfasst jedoch deutlich mehr als nur GIS. Auch Fernerkundung und digitale Bildbearbeitung sind Bestandteile der Geoinformatik, um</w:t>
+      </w:r>
+      <w:r>
+        <w:t xml:space="preserve"> nur zwei Beispiele zu nennen. Diese Bereiche sind jedoch für das Projekt nicht relevant und werden nicht weiter betrachtet.</w:t>
+      </w:r>
+    </w:p>
+    <w:p/>
+    <w:p>
+      <w:pPr>
+        <w:pStyle w:val="berschrift3"/>
+      </w:pPr>
+      <w:bookmarkStart w:id="15" w:name="_Toc491941529"/>
+      <w:r>
+        <w:t>Geo</w:t>
+      </w:r>
+      <w:r>
+        <w:t>kodierung</w:t>
+      </w:r>
+      <w:bookmarkEnd w:id="15"/>
+    </w:p>
+    <w:p/>
+    <w:p>
       <w:r>
         <w:lastRenderedPageBreak/>
-        <w:t>Bildbearbeitung sind Bestandteile der Geoinformatik, um</w:t>
-      </w:r>
-      <w:r>
-        <w:t xml:space="preserve"> nur zwei Beispiele zu nennen. Diese Bereiche sind jedoch für das Projekt nicht relevant und werden nicht weiter betrachtet.</w:t>
-      </w:r>
-    </w:p>
-    <w:p/>
-    <w:p/>
-    <w:p>
-      <w:pPr>
-        <w:pStyle w:val="berschrift3"/>
-      </w:pPr>
-      <w:bookmarkStart w:id="15" w:name="_Toc491941529"/>
-      <w:r>
-        <w:t>Geo</w:t>
-      </w:r>
-      <w:r>
-        <w:t>kodierung</w:t>
-      </w:r>
-      <w:bookmarkEnd w:id="15"/>
-    </w:p>
-    <w:p/>
-    <w:p>
-      <w:r>
         <w:t xml:space="preserve">Geokodierung bzw. </w:t>
       </w:r>
-      <w:r>
-        <w:t xml:space="preserve">Geocoding bedeutet so viel wie, die </w:t>
-      </w:r>
-      <w:r>
-        <w:t>Erdgebundenen geografischen Informationen digital so darzustellen, das man sie mithilfe eines Computers mappen kann.</w:t>
-      </w:r>
-    </w:p>
-    <w:p>
-      <w:r>
-        <w:t>Unter dem Vorgang der Georeferenzierung, Geokodierung, Geotagging oder Verortung versteht man die Zuweisung raumbezogener Informationen, der Georeferenz, zu einem Datensatz.</w:t>
+      <w:proofErr w:type="spellStart"/>
+      <w:r>
+        <w:t>Geocoding</w:t>
+      </w:r>
+      <w:proofErr w:type="spellEnd"/>
+      <w:r>
+        <w:t xml:space="preserve"> bedeutet so viel wie, die </w:t>
+      </w:r>
+      <w:r>
+        <w:t xml:space="preserve">Erdgebundenen geografischen Informationen digital so darzustellen, das man sie mithilfe eines Computers </w:t>
+      </w:r>
+      <w:proofErr w:type="spellStart"/>
+      <w:r>
+        <w:t>mappen</w:t>
+      </w:r>
+      <w:proofErr w:type="spellEnd"/>
+      <w:r>
+        <w:t xml:space="preserve"> kann.</w:t>
+      </w:r>
+    </w:p>
+    <w:p>
+      <w:r>
+        <w:t xml:space="preserve">Unter dem Vorgang der </w:t>
+      </w:r>
+      <w:proofErr w:type="spellStart"/>
+      <w:r>
+        <w:t>Georeferenzierung</w:t>
+      </w:r>
+      <w:proofErr w:type="spellEnd"/>
+      <w:r>
+        <w:t>, Geokodierung, Geotagging oder Verortung versteht man die Zuweisung raumbezogener Informationen, der Georeferenz, zu einem Datensatz.</w:t>
       </w:r>
     </w:p>
     <w:p/>
@@ -6234,7 +6349,6 @@
       </w:r>
     </w:p>
     <w:p/>
-    <w:p/>
     <w:p>
       <w:pPr>
         <w:pStyle w:val="berschrift3"/>
@@ -6243,10 +6357,12 @@
       <w:r>
         <w:t xml:space="preserve">GML und </w:t>
       </w:r>
+      <w:proofErr w:type="spellStart"/>
       <w:r>
         <w:t>GeoJson</w:t>
       </w:r>
       <w:bookmarkEnd w:id="16"/>
+      <w:proofErr w:type="spellEnd"/>
     </w:p>
     <w:p/>
     <w:p>
@@ -6257,7 +6373,23 @@
         <w:t xml:space="preserve">Innerhalb der </w:t>
       </w:r>
       <w:r>
-        <w:t>Open Geospatial Consortium (</w:t>
+        <w:t xml:space="preserve">Open </w:t>
+      </w:r>
+      <w:proofErr w:type="spellStart"/>
+      <w:r>
+        <w:t>Geospatial</w:t>
+      </w:r>
+      <w:proofErr w:type="spellEnd"/>
+      <w:r>
+        <w:t xml:space="preserve"> </w:t>
+      </w:r>
+      <w:proofErr w:type="spellStart"/>
+      <w:r>
+        <w:t>Consortium</w:t>
+      </w:r>
+      <w:proofErr w:type="spellEnd"/>
+      <w:r>
+        <w:t xml:space="preserve"> (</w:t>
       </w:r>
       <w:r>
         <w:t>OGC</w:t>
@@ -6266,7 +6398,15 @@
         <w:t>)</w:t>
       </w:r>
       <w:r>
-        <w:t xml:space="preserve"> hat das Feature Geometry Model, das als ein abstraktes, implementierungsunabhängiges, konzeptionelles Datenmodell die räumlichen Eigenschaften von Geoobjekten beschreibt, eine zentrale Bedeutung.</w:t>
+        <w:t xml:space="preserve"> hat das Feature </w:t>
+      </w:r>
+      <w:proofErr w:type="spellStart"/>
+      <w:r>
+        <w:t>Geometry</w:t>
+      </w:r>
+      <w:proofErr w:type="spellEnd"/>
+      <w:r>
+        <w:t xml:space="preserve"> Model, das als ein abstraktes, implementierungsunabhängiges, konzeptionelles Datenmodell die räumlichen Eigenschaften von Geoobjekten beschreibt, eine zentrale Bedeutung.</w:t>
       </w:r>
       <w:r>
         <w:t>“</w:t>
@@ -6283,7 +6423,23 @@
         <w:t>„</w:t>
       </w:r>
       <w:r>
-        <w:t>Die Geography Markup Language (GML), die auf dem Feature Geometry Model beruht, stellt eine XML-basiert</w:t>
+        <w:t xml:space="preserve">Die </w:t>
+      </w:r>
+      <w:proofErr w:type="spellStart"/>
+      <w:r>
+        <w:t>Geography</w:t>
+      </w:r>
+      <w:proofErr w:type="spellEnd"/>
+      <w:r>
+        <w:t xml:space="preserve"> Markup Language (GML), die auf dem Feature </w:t>
+      </w:r>
+      <w:proofErr w:type="spellStart"/>
+      <w:r>
+        <w:t>Geometry</w:t>
+      </w:r>
+      <w:proofErr w:type="spellEnd"/>
+      <w:r>
+        <w:t xml:space="preserve"> Model beruht, stellt eine XML-basiert</w:t>
       </w:r>
       <w:r>
         <w:t>e Beschreibung von Geodaten dar</w:t>
@@ -6292,11 +6448,23 @@
         <w:t xml:space="preserve"> … </w:t>
       </w:r>
       <w:r>
-        <w:t xml:space="preserve">Das OGC beschreibt Geoobjekte als sog. Features mit den Bestandteilen "Element Property", die allgemeine Informationen zum Geoobjekt enthalten, und mit den Bestandteilen "Geometrie Property", modelliert durch geometrische Basistypen </w:t>
-      </w:r>
-      <w:r>
-        <w:lastRenderedPageBreak/>
-        <w:t>(Geometrische Primitive) ,,Point", ,,LineString", "LinearRing" oder ,,Polygon" sowie durch komplexere, agg</w:t>
+        <w:t>Das OGC beschreibt Geoobjekte als sog. Features mit den Bestandteilen "Element Property", die allgemeine Informationen zum Geoobjekt enthalten, und mit den Bestandteilen "Geometrie Property", modelliert durch geometrische Basistypen (Geometrische Primitive) ,,Point", ,,</w:t>
+      </w:r>
+      <w:proofErr w:type="spellStart"/>
+      <w:r>
+        <w:t>LineString</w:t>
+      </w:r>
+      <w:proofErr w:type="spellEnd"/>
+      <w:r>
+        <w:t>", "</w:t>
+      </w:r>
+      <w:proofErr w:type="spellStart"/>
+      <w:r>
+        <w:t>LinearRing</w:t>
+      </w:r>
+      <w:proofErr w:type="spellEnd"/>
+      <w:r>
+        <w:t>" oder ,,Polygon" sowie durch komplexere, agg</w:t>
       </w:r>
       <w:r>
         <w:t>regierte Mengen dieser Objekte.</w:t>
@@ -6320,6 +6488,7 @@
           <w:noProof/>
           <w:lang w:eastAsia="de-DE"/>
         </w:rPr>
+        <w:lastRenderedPageBreak/>
         <w:drawing>
           <wp:inline distT="0" distB="0" distL="0" distR="0" wp14:anchorId="08BE758D" wp14:editId="0DB06882">
             <wp:extent cx="4663844" cy="2065199"/>
@@ -6427,7 +6596,23 @@
         <w:t>für die</w:t>
       </w:r>
       <w:r>
-        <w:t xml:space="preserve"> JavaScript Object Notation (JSON), das GeoJSON. </w:t>
+        <w:t xml:space="preserve"> JavaScript </w:t>
+      </w:r>
+      <w:proofErr w:type="spellStart"/>
+      <w:r>
+        <w:t>Object</w:t>
+      </w:r>
+      <w:proofErr w:type="spellEnd"/>
+      <w:r>
+        <w:t xml:space="preserve"> Notation (JSON), das </w:t>
+      </w:r>
+      <w:proofErr w:type="spellStart"/>
+      <w:r>
+        <w:t>GeoJSON</w:t>
+      </w:r>
+      <w:proofErr w:type="spellEnd"/>
+      <w:r>
+        <w:t xml:space="preserve">. </w:t>
       </w:r>
       <w:r>
         <w:t xml:space="preserve">Dies ist besonders bei Web-GIS sehr verbreitet, da hier auf Clientseite in der Regel sehr viele auf JS beruhende Frameworks verwendet werden. </w:t>
@@ -6535,12 +6720,41 @@
         <w:fldChar w:fldCharType="end"/>
       </w:r>
       <w:r>
-        <w:t xml:space="preserve"> Beispiel für ein GeoJSON</w:t>
-      </w:r>
-    </w:p>
-    <w:p>
-      <w:r>
-        <w:t xml:space="preserve">In der obigen Abbildung sieht man ein Beispiel für eine GeoJSON. Ein valides GeoJSON hat immer den type FeatureCollection </w:t>
+        <w:t xml:space="preserve"> Beispiel für ein </w:t>
+      </w:r>
+      <w:proofErr w:type="spellStart"/>
+      <w:r>
+        <w:t>GeoJSON</w:t>
+      </w:r>
+      <w:proofErr w:type="spellEnd"/>
+    </w:p>
+    <w:p>
+      <w:r>
+        <w:t xml:space="preserve">In der obigen Abbildung sieht man ein Beispiel für eine </w:t>
+      </w:r>
+      <w:proofErr w:type="spellStart"/>
+      <w:r>
+        <w:t>GeoJSON</w:t>
+      </w:r>
+      <w:proofErr w:type="spellEnd"/>
+      <w:r>
+        <w:t xml:space="preserve">. Ein valides </w:t>
+      </w:r>
+      <w:proofErr w:type="spellStart"/>
+      <w:r>
+        <w:t>GeoJSON</w:t>
+      </w:r>
+      <w:proofErr w:type="spellEnd"/>
+      <w:r>
+        <w:t xml:space="preserve"> hat immer den type </w:t>
+      </w:r>
+      <w:proofErr w:type="spellStart"/>
+      <w:r>
+        <w:t>FeatureCollection</w:t>
+      </w:r>
+      <w:proofErr w:type="spellEnd"/>
+      <w:r>
+        <w:t xml:space="preserve"> </w:t>
       </w:r>
       <w:r>
         <w:t>und ein F</w:t>
@@ -6548,11 +6762,32 @@
       <w:r>
         <w:t xml:space="preserve">eatures Array innerhalb dessen einzelne Features aufgelistet werden. Ein Feature wiederum besteht immer aus einem </w:t>
       </w:r>
+      <w:proofErr w:type="spellStart"/>
       <w:r>
         <w:t>G</w:t>
       </w:r>
       <w:r>
-        <w:t>eometryfeld im dem die Koordinaten und der Typ des Geoobjects angegeben sind und aus einem Propertiesfeld in beliebige Daten stehen können.</w:t>
+        <w:t>eometryfeld</w:t>
+      </w:r>
+      <w:proofErr w:type="spellEnd"/>
+      <w:r>
+        <w:t xml:space="preserve"> im dem die Koordinaten und der Typ des </w:t>
+      </w:r>
+      <w:proofErr w:type="spellStart"/>
+      <w:r>
+        <w:t>Geoobjects</w:t>
+      </w:r>
+      <w:proofErr w:type="spellEnd"/>
+      <w:r>
+        <w:t xml:space="preserve"> angegeben sind und aus einem </w:t>
+      </w:r>
+      <w:proofErr w:type="spellStart"/>
+      <w:r>
+        <w:t>Propertiesfeld</w:t>
+      </w:r>
+      <w:proofErr w:type="spellEnd"/>
+      <w:r>
+        <w:t xml:space="preserve"> in beliebige Daten stehen können.</w:t>
       </w:r>
     </w:p>
     <w:p>
@@ -6562,11 +6797,6 @@
     </w:p>
     <w:p>
       <w:pPr>
-        <w:jc w:val="both"/>
-      </w:pPr>
-    </w:p>
-    <w:p>
-      <w:pPr>
         <w:pStyle w:val="berschrift3"/>
       </w:pPr>
       <w:bookmarkStart w:id="17" w:name="_Toc491941531"/>
@@ -6583,61 +6813,363 @@
     </w:p>
     <w:p>
       <w:r>
-        <w:t xml:space="preserve">Die hier verwendeten Daten lassen leider kaum auf ein Netz im Sinne eines Graphen schließen. Es gibt kaum Informationen über die Kanten. Die Bestandsdaten enthalten lediglich Informationen über </w:t>
-      </w:r>
+        <w:t>Die hier verwendeten Daten lassen leider kaum auf ein Netz im Sinne eines Graphen schließen. Es gibt kaum Informationen über die Kanten. Die Bestandsdaten enthalten lediglich Informationen über die Knoten.</w:t>
+      </w:r>
+      <w:r>
+        <w:t xml:space="preserve"> Allerdings ließe sich über zugehörigen Modems zu einer CMTS das Versorgungsgebiet approximieren. </w:t>
+      </w:r>
+    </w:p>
+    <w:p>
+      <w:r>
+        <w:t>&gt;Ich hätte es gerne drin, bin allerdings bisher nicht sonderlich zufrieden mit diesem Abschnitt&lt;</w:t>
+      </w:r>
+    </w:p>
+    <w:p/>
+    <w:p/>
+    <w:p/>
+    <w:p/>
+    <w:p/>
+    <w:p/>
+    <w:p/>
+    <w:p/>
+    <w:p/>
+    <w:p/>
+    <w:p/>
+    <w:p/>
+    <w:p/>
+    <w:p/>
+    <w:p/>
+    <w:p/>
+    <w:p/>
+    <w:p/>
+    <w:p/>
+    <w:p/>
+    <w:p/>
+    <w:p/>
+    <w:p/>
+    <w:p/>
+    <w:p/>
+    <w:p>
+      <w:pPr>
+        <w:pStyle w:val="berschrift1"/>
+      </w:pPr>
+      <w:bookmarkStart w:id="18" w:name="_Toc491941532"/>
+      <w:r>
+        <w:t>Konzept</w:t>
+      </w:r>
+      <w:bookmarkEnd w:id="18"/>
+    </w:p>
+    <w:p/>
+    <w:p>
+      <w:r>
+        <w:t xml:space="preserve">Das Konzept teilt sich in das fachliche Konzept und der Erarbeitung eines </w:t>
+      </w:r>
+      <w:proofErr w:type="spellStart"/>
+      <w:r>
+        <w:t>Technologiestacks</w:t>
+      </w:r>
+      <w:proofErr w:type="spellEnd"/>
+      <w:r>
+        <w:t>. Desweitern trennen wir beim fachlichen Konzept die Anwendung zwischen der Serverseite und der Clientseite, sowie der Datenspeicherung.</w:t>
+      </w:r>
+    </w:p>
+    <w:p/>
+    <w:p/>
+    <w:p>
+      <w:pPr>
+        <w:pStyle w:val="berschrift2"/>
+      </w:pPr>
+      <w:bookmarkStart w:id="19" w:name="_Toc491941533"/>
+      <w:r>
+        <w:t xml:space="preserve">Fachliches </w:t>
+      </w:r>
+      <w:r>
+        <w:t>Konzept</w:t>
+      </w:r>
+      <w:bookmarkEnd w:id="19"/>
+    </w:p>
+    <w:p/>
+    <w:p>
+      <w:r>
+        <w:t xml:space="preserve">Als Grundkonzept für die Anwendung dient ein Web-GIS. Das heißt wir unterteilen die Applikation in ein Client-Server Produkt. Desweiterem teilt sich die Serverseite </w:t>
+      </w:r>
+      <w:r>
+        <w:t>noch einmal</w:t>
+      </w:r>
+      <w:r>
+        <w:t xml:space="preserve"> zwischen </w:t>
+      </w:r>
+      <w:proofErr w:type="spellStart"/>
+      <w:r>
+        <w:t>Websever</w:t>
+      </w:r>
+      <w:proofErr w:type="spellEnd"/>
+      <w:r>
+        <w:t xml:space="preserve">, auf dem neben der Seitenauslieferung an den Client auch die Anwendungslogik implementiert wird und dem </w:t>
+      </w:r>
+      <w:proofErr w:type="spellStart"/>
+      <w:r>
+        <w:t>Map</w:t>
+      </w:r>
+      <w:proofErr w:type="spellEnd"/>
+      <w:r>
+        <w:t>-Server der die Kartendaten an die Clientseite liefert</w:t>
+      </w:r>
+      <w:r>
+        <w:t xml:space="preserve"> und auch für die Geokodierung zuständig ist</w:t>
+      </w:r>
+      <w:r>
+        <w:t>.</w:t>
+      </w:r>
+    </w:p>
+    <w:p/>
+    <w:p>
+      <w:pPr>
+        <w:pStyle w:val="berschrift3"/>
+      </w:pPr>
+      <w:bookmarkStart w:id="20" w:name="_Toc491941534"/>
+      <w:r>
+        <w:t>Serverseite</w:t>
+      </w:r>
+      <w:bookmarkEnd w:id="20"/>
+    </w:p>
+    <w:p/>
+    <w:p>
+      <w:r>
+        <w:t xml:space="preserve">Um die zur Verfügung stehenden Adressdaten für eine Kartendarstellung nutzen können, müssen erst noch ein paar Schritte unternommen werden. Als erstes erfolgt eine Zuordnung der einzelnen Modems über ihre (MAC-Adresse?) zu den jeweiligen Kundendaten. Aus diesen ergibt sich die Adresse an der das Modem steht. </w:t>
+      </w:r>
+    </w:p>
+    <w:p>
+      <w:r>
+        <w:t xml:space="preserve">Die allermeisten Services zur Kartendarstellung fordern allerdings Geokoordinaten zur Lokalisation. Hier kommt ein so genannter </w:t>
+      </w:r>
+      <w:proofErr w:type="spellStart"/>
+      <w:r>
+        <w:t>Geocoder</w:t>
+      </w:r>
+      <w:proofErr w:type="spellEnd"/>
+      <w:r>
+        <w:t xml:space="preserve"> zum Einsatz. Dies ist eine Software die mithilfe einer Datenbank Zuordnungen zwischen Adressdaten und Geokoordinaten vornehmen kann. Nominatim ist eine verbreitete und freie Softwarelösung für so etwas. Es gibt auch viele kommerzielle Angebote im Bereich </w:t>
+      </w:r>
+      <w:proofErr w:type="spellStart"/>
+      <w:r>
+        <w:t>Geocoding</w:t>
+      </w:r>
+      <w:proofErr w:type="spellEnd"/>
+      <w:r>
+        <w:t xml:space="preserve">. Hier sollte man beachten das </w:t>
+      </w:r>
+      <w:proofErr w:type="spellStart"/>
+      <w:r>
+        <w:t>Geocoder</w:t>
+      </w:r>
+      <w:proofErr w:type="spellEnd"/>
+      <w:r>
+        <w:t xml:space="preserve"> und der </w:t>
+      </w:r>
+      <w:proofErr w:type="spellStart"/>
+      <w:r>
+        <w:t>Mapserver</w:t>
+      </w:r>
+      <w:proofErr w:type="spellEnd"/>
+      <w:r>
+        <w:t xml:space="preserve"> denselben Datenstand nutzen. Andernfalls kann es gerade bei Neubauten zu Unregelmäßigkeiten kommen. Besonders wenn man den </w:t>
+      </w:r>
+      <w:proofErr w:type="spellStart"/>
+      <w:r>
+        <w:t>Geocoder</w:t>
+      </w:r>
+      <w:proofErr w:type="spellEnd"/>
+      <w:r>
+        <w:t xml:space="preserve"> selbst betreibt sollte man Regelmäßig die Kartendaten auf den neusten Stand bringen. Die meisten Anwendungen basieren entweder auf den Daten von </w:t>
+      </w:r>
+      <w:proofErr w:type="spellStart"/>
+      <w:r>
+        <w:t>Googlemaps</w:t>
+      </w:r>
+      <w:proofErr w:type="spellEnd"/>
+      <w:r>
+        <w:t xml:space="preserve"> oder Openstreetmap.</w:t>
+      </w:r>
+    </w:p>
+    <w:p>
+      <w:r>
+        <w:t xml:space="preserve">Nun haben wir zu unseren Modemdaten und der Adresse die entsprechenden Geokoordinaten. Bevor wir diese in unsere Karte einspeisen können müssen wir die Daten noch in ein vom </w:t>
+      </w:r>
+      <w:proofErr w:type="spellStart"/>
+      <w:r>
+        <w:t>Mapframework</w:t>
+      </w:r>
+      <w:proofErr w:type="spellEnd"/>
+      <w:r>
+        <w:t xml:space="preserve"> akzeptiertes Datenformat übertragen. Die meisten Clientseitigen </w:t>
+      </w:r>
+      <w:proofErr w:type="spellStart"/>
+      <w:r>
+        <w:t>Mapframeworks</w:t>
+      </w:r>
+      <w:proofErr w:type="spellEnd"/>
+      <w:r>
+        <w:t xml:space="preserve"> basieren auf JS und verwenden deshalb das </w:t>
+      </w:r>
+      <w:proofErr w:type="spellStart"/>
+      <w:r>
+        <w:t>GeoJSON</w:t>
+      </w:r>
+      <w:proofErr w:type="spellEnd"/>
+      <w:r>
+        <w:t xml:space="preserve">-Format. </w:t>
+      </w:r>
+    </w:p>
+    <w:p>
+      <w:r>
+        <w:t>Das umwandeln der Daten in die entsprechende Form ist nicht sonderlich schwierig und man kann sich leicht selbst eine eigene Funktion dafür schreiben. Sollte am Format etwas nicht in Ordnung sein, wirft das Kartenframework einen entsprechenden Fehler und lasst sogar erkennen an welcher Stelle ein Fehler vorliegt.</w:t>
+      </w:r>
+    </w:p>
+    <w:p>
+      <w:r>
+        <w:t xml:space="preserve">Das fertige </w:t>
+      </w:r>
+      <w:proofErr w:type="spellStart"/>
+      <w:r>
+        <w:t>GeoJSON</w:t>
+      </w:r>
+      <w:proofErr w:type="spellEnd"/>
+      <w:r>
+        <w:t xml:space="preserve"> kann nun vom Server bereitgestellt werden um dann von der Clientseite der Software aufgerufen und in die Karte geladen werden. Es gäbe auch </w:t>
+      </w:r>
+      <w:proofErr w:type="spellStart"/>
+      <w:r>
+        <w:t>Geocoding</w:t>
+      </w:r>
+      <w:proofErr w:type="spellEnd"/>
+      <w:r>
+        <w:t xml:space="preserve"> Lösungen die sich Clientseitig nutzen lassen. Bei der Menge an Anfragen würde dies allerdings zu einer sehr schlechten Performance der Webanwendung führen. Zudem wäre es eine Ressourcenverschwendung bei jedem Aufruf erneut alle Adressen neu zu Koordinaten umzuformen.</w:t>
+      </w:r>
+    </w:p>
+    <w:p/>
+    <w:p>
+      <w:pPr>
+        <w:pStyle w:val="berschrift3"/>
+      </w:pPr>
+      <w:bookmarkStart w:id="21" w:name="_Toc491941535"/>
       <w:r>
         <w:lastRenderedPageBreak/>
-        <w:t>die Knoten.</w:t>
-      </w:r>
-      <w:r>
-        <w:t xml:space="preserve"> Allerdings ließe sich über zugehörigen Modems zu einer CMTS das Versorgungsgebiet approximieren. </w:t>
-      </w:r>
-    </w:p>
-    <w:p>
-      <w:r>
-        <w:t>&gt;Ich hätte es gerne drin, bin allerdings bisher nicht sonderlich zufrieden mit diesem Abschnitt&lt;</w:t>
-      </w:r>
-    </w:p>
-    <w:p/>
-    <w:p/>
-    <w:p/>
-    <w:p/>
-    <w:p/>
-    <w:p/>
-    <w:p/>
-    <w:p/>
-    <w:p/>
-    <w:p/>
-    <w:p/>
-    <w:p/>
-    <w:p/>
-    <w:p/>
-    <w:p/>
-    <w:p/>
-    <w:p/>
-    <w:p/>
-    <w:p/>
-    <w:p/>
-    <w:p/>
-    <w:p/>
-    <w:p/>
-    <w:p/>
-    <w:p/>
-    <w:p>
-      <w:pPr>
-        <w:pStyle w:val="berschrift1"/>
-      </w:pPr>
-      <w:bookmarkStart w:id="18" w:name="_Toc491941532"/>
-      <w:r>
-        <w:lastRenderedPageBreak/>
-        <w:t>Konzept</w:t>
-      </w:r>
-      <w:bookmarkEnd w:id="18"/>
-    </w:p>
-    <w:p/>
-    <w:p>
-      <w:r>
-        <w:t>Das Konzept teilt sich in das fachliche Konzept und der Erarbeitung eines Technologiestacks. Desweitern trennen wir beim fachlichen Konzept die Anwendung zwischen der Serverseite und der Clientseite, sowie der Datenspeicherung.</w:t>
+        <w:t>Clientseite</w:t>
+      </w:r>
+      <w:bookmarkEnd w:id="21"/>
+    </w:p>
+    <w:p/>
+    <w:p>
+      <w:r>
+        <w:t xml:space="preserve">Zur Kartendarstellung wird serverseitig eine </w:t>
+      </w:r>
+      <w:proofErr w:type="spellStart"/>
+      <w:r>
+        <w:t>GeoJSON</w:t>
+      </w:r>
+      <w:proofErr w:type="spellEnd"/>
+      <w:r>
+        <w:t xml:space="preserve"> Datei erstellt (siehe </w:t>
+      </w:r>
+      <w:r>
+        <w:t>3.1.1</w:t>
+      </w:r>
+      <w:r>
+        <w:t>), welche eine Auflistung der Modems und ihre zug</w:t>
+      </w:r>
+      <w:r>
+        <w:t xml:space="preserve">ehörigen Koordinaten enthält. Diese Datei wird Serverseitig per Rest zu </w:t>
+      </w:r>
+      <w:r>
+        <w:t>Verfügung</w:t>
+      </w:r>
+      <w:r>
+        <w:t xml:space="preserve"> gestell</w:t>
+      </w:r>
+      <w:r>
+        <w:t>t</w:t>
+      </w:r>
+      <w:r>
+        <w:t xml:space="preserve"> und kann vom Client aus jederzeit aufgerufen werden.</w:t>
+      </w:r>
+    </w:p>
+    <w:p>
+      <w:r>
+        <w:t xml:space="preserve">Dieses </w:t>
+      </w:r>
+      <w:proofErr w:type="spellStart"/>
+      <w:r>
+        <w:t>GeoJSON</w:t>
+      </w:r>
+      <w:proofErr w:type="spellEnd"/>
+      <w:r>
+        <w:t xml:space="preserve"> wird nun clientseitig mehrfach verwendet. Einmal um alle Modems auf der Karte als Punkte darzustellen. Dafür wird die Karte über die entsprechende Schnittstelle mit dem </w:t>
+      </w:r>
+      <w:proofErr w:type="spellStart"/>
+      <w:r>
+        <w:t>GeoJSON</w:t>
+      </w:r>
+      <w:proofErr w:type="spellEnd"/>
+      <w:r>
+        <w:t xml:space="preserve"> gespeist. Hierbei lassen sich eine Vielzahl an Angaben über die Darstellung machen. Neben Farbe und Größe der Punkte kann man beispielsweise auch die Größenveränderungen beim Heraus- bzw. Hineinzoomen einstellen.</w:t>
+      </w:r>
+    </w:p>
+    <w:p>
+      <w:r>
+        <w:t xml:space="preserve">Desweiterem wird mithilfe des </w:t>
+      </w:r>
+      <w:proofErr w:type="spellStart"/>
+      <w:r>
+        <w:t>GeoJSON</w:t>
+      </w:r>
+      <w:proofErr w:type="spellEnd"/>
+      <w:r>
+        <w:t xml:space="preserve"> noch eine Auflistung aller Modems erstellt. In dieser kann man einige wichtige Daten in Bezug auf die Modems darstellen. </w:t>
+      </w:r>
+    </w:p>
+    <w:p/>
+    <w:p>
+      <w:pPr>
+        <w:pStyle w:val="berschrift3"/>
+      </w:pPr>
+      <w:bookmarkStart w:id="22" w:name="_Toc491941536"/>
+      <w:r>
+        <w:t>Datenspeicherung</w:t>
+      </w:r>
+      <w:bookmarkEnd w:id="22"/>
+    </w:p>
+    <w:p/>
+    <w:p>
+      <w:r>
+        <w:t>Ein wichtiger Punkt bei Geoinformationssystemen ist die Datenspeicherung. Hier wäre es natürlich ideal, wenn man Geoobjekte als solches einfach abspeichern könnte. Dies ist indirekt sogar möglich. Je nach Datenbank gibt es Möglichkeiten Geometriedaten als Datentyp zu wählen. Oft kann man auch eine Komplette JSON-datei in einer Datenbank sichern. Die kann jedoch zu schlechter Performance führen, wenn man nur einzelne Features haben möchte.</w:t>
+      </w:r>
+      <w:r>
+        <w:t xml:space="preserve"> Da jedoch für die zu entwickelnde Anwendung das komplette JSON notwendig ist, sollte dies kein Problem darstellen.</w:t>
+      </w:r>
+    </w:p>
+    <w:p>
+      <w:r>
+        <w:t>Des Weiteren müssen die vorhandenen Datenbanken angesprochen werden.</w:t>
+      </w:r>
+      <w:r>
+        <w:t xml:space="preserve"> Da Informationen aus mehreren Datenbanken benötigt werden, wird hier eine durch einen </w:t>
+      </w:r>
+      <w:proofErr w:type="spellStart"/>
+      <w:r>
+        <w:t>Join</w:t>
+      </w:r>
+      <w:proofErr w:type="spellEnd"/>
+      <w:r>
+        <w:t xml:space="preserve"> erzeugte View hilfreich sein. Da für die erstellten </w:t>
+      </w:r>
+      <w:proofErr w:type="spellStart"/>
+      <w:r>
+        <w:t>Json</w:t>
+      </w:r>
+      <w:proofErr w:type="spellEnd"/>
+      <w:r>
+        <w:t>-Dateien eine eigene Datenbank erstellt wird ist lediglich ein Lesezugriff auf die Bestandsdaten notwendig.</w:t>
       </w:r>
     </w:p>
     <w:p/>
@@ -6646,161 +7178,8 @@
       <w:pPr>
         <w:pStyle w:val="berschrift2"/>
       </w:pPr>
-      <w:bookmarkStart w:id="19" w:name="_Toc491941533"/>
-      <w:r>
-        <w:t xml:space="preserve">Fachliches </w:t>
-      </w:r>
-      <w:r>
-        <w:t>Konzept</w:t>
-      </w:r>
-      <w:bookmarkEnd w:id="19"/>
-    </w:p>
-    <w:p/>
-    <w:p>
-      <w:r>
-        <w:t xml:space="preserve">Als Grundkonzept für die Anwendung dient ein Web-GIS. Das heißt wir unterteilen die Applikation in ein Client-Server Produkt. Desweiterem teilt sich die Serverseite </w:t>
-      </w:r>
-      <w:r>
-        <w:t>noch einmal</w:t>
-      </w:r>
-      <w:r>
-        <w:t xml:space="preserve"> zwischen Websever, auf dem neben der Seitenauslieferung an den Client auch die Anwendungslogik implementiert wird und dem Map-Server der die Kartendaten an die Clientseite liefert</w:t>
-      </w:r>
-      <w:r>
-        <w:t xml:space="preserve"> und auch für die Geokodierung zuständig ist</w:t>
-      </w:r>
-      <w:r>
-        <w:t>.</w:t>
-      </w:r>
-    </w:p>
-    <w:p/>
-    <w:p/>
-    <w:p>
-      <w:pPr>
-        <w:pStyle w:val="berschrift3"/>
-      </w:pPr>
-      <w:bookmarkStart w:id="20" w:name="_Toc491941534"/>
-      <w:r>
-        <w:t>Serverseite</w:t>
-      </w:r>
-      <w:bookmarkEnd w:id="20"/>
-    </w:p>
-    <w:p/>
-    <w:p>
-      <w:r>
-        <w:t xml:space="preserve">Um die zur Verfügung stehenden Adressdaten für eine Kartendarstellung nutzen können, müssen erst noch ein paar Schritte unternommen werden. Als erstes erfolgt eine Zuordnung der einzelnen Modems über ihre (MAC-Adresse?) zu den jeweiligen Kundendaten. Aus diesen ergibt sich die Adresse an der das Modem steht. </w:t>
-      </w:r>
-    </w:p>
-    <w:p>
-      <w:r>
-        <w:t>Die allermeisten Services zur Kartendarstellung fordern allerdings Geokoordinaten zur Lokalisation. Hier kommt ein so genannter Geocoder zum Einsatz. Dies ist eine Software die mithilfe einer Datenbank Zuordnungen zwischen Adressdaten und Geokoordinaten vornehmen kann. Nominatim ist eine verbreitete und freie Softwarelösung für so etwas. Es gibt auch viele kommerzielle Angebote im Bereich Geocoding. Hier sollte man beachten das Geocoder und der Mapserver denselben Datenstand nutzen. Andernfalls kann es gerade bei Neubauten zu Unregelmäßigkeiten kommen. Besonders wenn man den Geocoder selbst betreibt sollte man Regelmäßig die Kartendaten auf den neusten Stand bringen. Die meisten Anwendungen basieren entweder auf den Daten von Googlemaps oder Openstreetmap.</w:t>
-      </w:r>
-    </w:p>
-    <w:p>
-      <w:r>
-        <w:t xml:space="preserve">Nun haben wir zu unseren Modemdaten und der Adresse die entsprechenden Geokoordinaten. Bevor wir diese in unsere Karte einspeisen können müssen wir die Daten noch in ein vom Mapframework akzeptiertes Datenformat übertragen. Die meisten Clientseitigen Mapframeworks basieren auf JS und verwenden deshalb das GeoJSON-Format. </w:t>
-      </w:r>
-    </w:p>
-    <w:p>
-      <w:r>
-        <w:t>Das umwandeln der Daten in die entsprechende Form ist nicht sonderlich schwierig und man kann sich leicht selbst eine eigene Funktion dafür schreiben. Sollte am Format etwas nicht in Ordnung sein, wirft das Kartenframework einen entsprechenden Fehler und lasst sogar erkennen an welcher Stelle ein Fehler vorliegt.</w:t>
-      </w:r>
-    </w:p>
-    <w:p>
-      <w:r>
-        <w:lastRenderedPageBreak/>
-        <w:t>Das fertige GeoJSON kann nun vom Server bereitgestellt werden um dann von der Clientseite der Software aufgerufen und in die Karte geladen werden. Es gäbe auch Geocoding Lösungen die sich Clientseitig nutzen lassen. Bei der Menge an Anfragen würde dies allerdings zu einer sehr schlechten Performance der Webanwendung führen. Zudem wäre es eine Ressourcenverschwendung bei jedem Aufruf erneut alle Adressen neu zu Koordinaten umzuformen.</w:t>
-      </w:r>
-    </w:p>
-    <w:p/>
-    <w:p/>
-    <w:p>
-      <w:pPr>
-        <w:pStyle w:val="berschrift3"/>
-      </w:pPr>
-      <w:bookmarkStart w:id="21" w:name="_Toc491941535"/>
-      <w:r>
-        <w:t>Clientseite</w:t>
-      </w:r>
-      <w:bookmarkEnd w:id="21"/>
-    </w:p>
-    <w:p/>
-    <w:p>
-      <w:r>
-        <w:t xml:space="preserve">Zur Kartendarstellung wird serverseitig eine GeoJSON Datei erstellt (siehe </w:t>
-      </w:r>
-      <w:r>
-        <w:t>3.1.1</w:t>
-      </w:r>
-      <w:r>
-        <w:t>), welche eine Auflistung der Modems und ihre zug</w:t>
-      </w:r>
-      <w:r>
-        <w:t xml:space="preserve">ehörigen Koordinaten enthält. Diese Datei wird Serverseitig per Rest zu </w:t>
-      </w:r>
-      <w:r>
-        <w:t>Verfügung</w:t>
-      </w:r>
-      <w:r>
-        <w:t xml:space="preserve"> gestell</w:t>
-      </w:r>
-      <w:r>
-        <w:t>t</w:t>
-      </w:r>
-      <w:r>
-        <w:t xml:space="preserve"> und kann vom Client aus jederzeit aufgerufen werden.</w:t>
-      </w:r>
-    </w:p>
-    <w:p>
-      <w:r>
-        <w:t>Dieses GeoJSON wird nun clientseitig mehrfach verwendet. Einmal um alle Modems auf der Karte als Punkte darzustellen. Dafür wird die Karte über die entsprechende Schnittstelle mit dem GeoJSON gespeist. Hierbei lassen sich eine Vielzahl an Angaben über die Darstellung machen. Neben Farbe und Größe der Punkte kann man beispielsweise auch die Größenveränderungen beim Heraus- bzw. Hineinzoomen einstellen.</w:t>
-      </w:r>
-    </w:p>
-    <w:p>
-      <w:r>
-        <w:t xml:space="preserve">Desweiterem wird mithilfe des GeoJSON noch eine Auflistung aller Modems erstellt. In dieser kann man einige wichtige Daten in Bezug auf die Modems darstellen. </w:t>
-      </w:r>
-    </w:p>
-    <w:p/>
-    <w:p/>
-    <w:p>
-      <w:pPr>
-        <w:pStyle w:val="berschrift3"/>
-      </w:pPr>
-      <w:bookmarkStart w:id="22" w:name="_Toc491941536"/>
-      <w:r>
-        <w:t>Datenspeicherung</w:t>
-      </w:r>
-      <w:bookmarkEnd w:id="22"/>
-    </w:p>
-    <w:p/>
-    <w:p>
-      <w:r>
-        <w:t>Ein wichtiger Punkt bei Geoinformationssystemen ist die Datenspeicherung. Hier wäre es natürlich ideal, wenn man Geoobjekte als solches einfach abspeichern könnte. Dies ist indirekt sogar möglich. Je nach Datenbank gibt es Möglichkeiten Geometriedaten als Datentyp zu wählen. Oft kann man auch eine Komplette JSON-datei in einer Datenbank sichern. Die kann jedoch zu schlechter Performance führen, wenn man nur einzelne Features haben möchte.</w:t>
-      </w:r>
-      <w:r>
-        <w:t xml:space="preserve"> Da jedoch für die zu entwickelnde Anwendung das komplette JSON notwendig ist, sollte dies kein Problem darstellen.</w:t>
-      </w:r>
-    </w:p>
-    <w:p>
-      <w:r>
-        <w:t>Des Weiteren müssen die vorhandenen Datenbanken angesprochen werden.</w:t>
-      </w:r>
-      <w:r>
-        <w:t xml:space="preserve"> Da Informationen aus mehreren Datenbanken benötigt werden, wird hier eine durch einen Join erzeugte View hilfreich sein. Da für die erstellten Json-Dateien eine eigene Datenbank erstellt wird ist lediglich ein Lesezugriff auf die Bestandsdaten notwendig.</w:t>
-      </w:r>
-    </w:p>
-    <w:p/>
-    <w:p/>
-    <w:p/>
-    <w:p/>
-    <w:p>
-      <w:pPr>
-        <w:pStyle w:val="berschrift2"/>
-      </w:pPr>
       <w:bookmarkStart w:id="23" w:name="_Toc491941537"/>
       <w:r>
-        <w:lastRenderedPageBreak/>
         <w:t>Technologiestack</w:t>
       </w:r>
       <w:bookmarkEnd w:id="23"/>
@@ -6820,6 +7199,7 @@
           <w:noProof/>
           <w:lang w:eastAsia="de-DE"/>
         </w:rPr>
+        <w:lastRenderedPageBreak/>
         <w:drawing>
           <wp:inline distT="0" distB="0" distL="0" distR="0" wp14:anchorId="1BB0CEB0" wp14:editId="629601A8">
             <wp:extent cx="5759450" cy="3239135"/>
@@ -6911,16 +7291,17 @@
       </w:r>
     </w:p>
     <w:p/>
-    <w:p/>
     <w:p>
       <w:pPr>
         <w:pStyle w:val="berschrift3"/>
       </w:pPr>
       <w:bookmarkStart w:id="24" w:name="_Toc491941538"/>
+      <w:proofErr w:type="spellStart"/>
       <w:r>
         <w:t>Webstack</w:t>
       </w:r>
       <w:bookmarkEnd w:id="24"/>
+      <w:proofErr w:type="spellEnd"/>
     </w:p>
     <w:p/>
     <w:p>
@@ -6933,19 +7314,75 @@
         <w:t xml:space="preserve">Als Programmiersprache wurde in diesem Fall Python gewählt, da diese bei der Firma Komro bereits sehr verbreitet ist. </w:t>
       </w:r>
       <w:r>
-        <w:t>Die am weitest verbreiteten Webframeworks für Python sind Flask und Django. Flask ist das leichtgewichtigere der beiden und bringt trotzdem alle notwendigen Funktionalitäten mit. Es enthält sogar einen eigenen Webser</w:t>
+        <w:t xml:space="preserve">Die am weitest verbreiteten Webframeworks für Python sind </w:t>
+      </w:r>
+      <w:proofErr w:type="spellStart"/>
+      <w:r>
+        <w:t>Flask</w:t>
+      </w:r>
+      <w:proofErr w:type="spellEnd"/>
+      <w:r>
+        <w:t xml:space="preserve"> und Django. </w:t>
+      </w:r>
+      <w:proofErr w:type="spellStart"/>
+      <w:r>
+        <w:t>Flask</w:t>
+      </w:r>
+      <w:proofErr w:type="spellEnd"/>
+      <w:r>
+        <w:t xml:space="preserve"> ist das leichtgewichtigere der beiden und bringt trotzdem alle notwendigen Funktionalitäten mit. Es enthält sogar einen eigenen Webser</w:t>
       </w:r>
       <w:r>
         <w:t>ver. Zur Pa</w:t>
       </w:r>
       <w:r>
-        <w:t>ketverwaltung wird p</w:t>
-      </w:r>
-      <w:r>
-        <w:t xml:space="preserve">ip verwendet. </w:t>
-      </w:r>
-      <w:r>
-        <w:t>Der Name „pip“ ist ein rekursives Akronym und steht für „pip installs packages“</w:t>
+        <w:t xml:space="preserve">ketverwaltung wird </w:t>
+      </w:r>
+      <w:proofErr w:type="spellStart"/>
+      <w:r>
+        <w:t>p</w:t>
+      </w:r>
+      <w:r>
+        <w:t>ip</w:t>
+      </w:r>
+      <w:proofErr w:type="spellEnd"/>
+      <w:r>
+        <w:t xml:space="preserve"> verwendet. </w:t>
+      </w:r>
+      <w:r>
+        <w:t>Der Name „</w:t>
+      </w:r>
+      <w:proofErr w:type="spellStart"/>
+      <w:r>
+        <w:t>pip</w:t>
+      </w:r>
+      <w:proofErr w:type="spellEnd"/>
+      <w:r>
+        <w:t>“ ist ein rekursives Akronym und steht für „</w:t>
+      </w:r>
+      <w:proofErr w:type="spellStart"/>
+      <w:r>
+        <w:t>pip</w:t>
+      </w:r>
+      <w:proofErr w:type="spellEnd"/>
+      <w:r>
+        <w:t xml:space="preserve"> </w:t>
+      </w:r>
+      <w:proofErr w:type="spellStart"/>
+      <w:r>
+        <w:t>installs</w:t>
+      </w:r>
+      <w:proofErr w:type="spellEnd"/>
+      <w:r>
+        <w:t xml:space="preserve"> </w:t>
+      </w:r>
+      <w:proofErr w:type="spellStart"/>
+      <w:r>
+        <w:t>packages</w:t>
+      </w:r>
+      <w:proofErr w:type="spellEnd"/>
+      <w:r>
+        <w:t>“</w:t>
       </w:r>
       <w:r>
         <w:t>.</w:t>
@@ -6953,19 +7390,62 @@
     </w:p>
     <w:p>
       <w:r>
-        <w:t>&lt; toller Satz für Jquerry hier einfügen&gt;</w:t>
-      </w:r>
-    </w:p>
-    <w:p>
-      <w:r>
-        <w:t xml:space="preserve">Es gibt unzählige Datenbanken die sich grundsätzlich für den Einsatz in einer Webapplikation eignen. Genauer betrachtet wurden MySQL, MongoDB und PostgreSQL. PostgreSQL, auch Postgres genannt eignet sich hierbei am besten. Es verfügt sowohl über die Möglichkeit direkt Jsondateien abzuspeichern als auch über Geometrie-Datentypen mit dessen Hilfe sich ganz einfach Geoobjekte </w:t>
-      </w:r>
-      <w:r>
-        <w:lastRenderedPageBreak/>
-        <w:t>verwalten lassen. Zudem befinden sich die Bestandsdaten auch in Postgres-Datenbanken, was die Verwendung dieser erleichtert.</w:t>
-      </w:r>
-    </w:p>
-    <w:p/>
+        <w:t xml:space="preserve">&lt; toller Satz für </w:t>
+      </w:r>
+      <w:proofErr w:type="spellStart"/>
+      <w:r>
+        <w:t>Jquerry</w:t>
+      </w:r>
+      <w:proofErr w:type="spellEnd"/>
+      <w:r>
+        <w:t xml:space="preserve"> hier einfügen&gt;</w:t>
+      </w:r>
+    </w:p>
+    <w:p>
+      <w:r>
+        <w:t xml:space="preserve">Es gibt unzählige Datenbanken die sich grundsätzlich für den Einsatz in einer Webapplikation eignen. Genauer betrachtet wurden MySQL, MongoDB und </w:t>
+      </w:r>
+      <w:proofErr w:type="spellStart"/>
+      <w:r>
+        <w:t>PostgreSQL</w:t>
+      </w:r>
+      <w:proofErr w:type="spellEnd"/>
+      <w:r>
+        <w:t xml:space="preserve">. </w:t>
+      </w:r>
+      <w:proofErr w:type="spellStart"/>
+      <w:r>
+        <w:t>PostgreSQL</w:t>
+      </w:r>
+      <w:proofErr w:type="spellEnd"/>
+      <w:r>
+        <w:t xml:space="preserve">, auch </w:t>
+      </w:r>
+      <w:proofErr w:type="spellStart"/>
+      <w:r>
+        <w:t>Postgres</w:t>
+      </w:r>
+      <w:proofErr w:type="spellEnd"/>
+      <w:r>
+        <w:t xml:space="preserve"> genannt eignet sich hierbei am besten. Es verfügt sowohl über die Möglichkeit direkt </w:t>
+      </w:r>
+      <w:proofErr w:type="spellStart"/>
+      <w:r>
+        <w:t>Jsondateien</w:t>
+      </w:r>
+      <w:proofErr w:type="spellEnd"/>
+      <w:r>
+        <w:t xml:space="preserve"> abzuspeichern als auch über Geometrie-Datentypen mit dessen Hilfe sich ganz einfach Geoobjekte verwalten lassen. Zudem befinden sich die Bestandsdaten auch in </w:t>
+      </w:r>
+      <w:proofErr w:type="spellStart"/>
+      <w:r>
+        <w:t>Postgres</w:t>
+      </w:r>
+      <w:proofErr w:type="spellEnd"/>
+      <w:r>
+        <w:t>-Datenbanken, was die Verwendung dieser erleichtert.</w:t>
+      </w:r>
+    </w:p>
     <w:p/>
     <w:p>
       <w:pPr>
@@ -6990,12 +7470,18 @@
     </w:p>
     <w:p>
       <w:r>
+        <w:lastRenderedPageBreak/>
         <w:t>Um effektiv mit Geoinformationen arbeiten und diese darstellen zu können, werden einige Frameworks benötigt.</w:t>
       </w:r>
     </w:p>
     <w:p>
-      <w:r>
-        <w:t xml:space="preserve">Geopy wird Serverseitig vor allem für </w:t>
+      <w:proofErr w:type="spellStart"/>
+      <w:r>
+        <w:t>Geopy</w:t>
+      </w:r>
+      <w:proofErr w:type="spellEnd"/>
+      <w:r>
+        <w:t xml:space="preserve"> wird Serverseitig vor allem für </w:t>
       </w:r>
       <w:r>
         <w:t>die Geokodierung</w:t>
@@ -7007,7 +7493,15 @@
         <w:t xml:space="preserve"> </w:t>
       </w:r>
       <w:r>
-        <w:t>Mit Geopy kann mit nur wenig Aufwand zwischen verschiedenen Geocode-APIs gewechselt werden.</w:t>
+        <w:t xml:space="preserve">Mit </w:t>
+      </w:r>
+      <w:proofErr w:type="spellStart"/>
+      <w:r>
+        <w:t>Geopy</w:t>
+      </w:r>
+      <w:proofErr w:type="spellEnd"/>
+      <w:r>
+        <w:t xml:space="preserve"> kann mit nur wenig Aufwand zwischen verschiedenen Geocode-APIs gewechselt werden.</w:t>
       </w:r>
       <w:r>
         <w:t xml:space="preserve"> Es ist ein sehr leichtgewichti</w:t>
@@ -7024,7 +7518,23 @@
         <w:t>Die Auswahl des richtigen wird durch die große Anzahl verschiedener sehr erschwert. Zunächst werden daher erst einmal alle Technologien verworfen</w:t>
       </w:r>
       <w:r>
-        <w:t xml:space="preserve"> die nicht Open-Source bzw. nicht für den Kommerziellen Einsatz geeignet sind ohne dafür Abgaben an die Ersteller zu leisten. Daher fliegen alle GoogleMaps basierte Ansätze gleich aus dem Rennen. Diese sind zwar nicht zwingend kostenpflichtig es ist aber nur schwer einzuschätzen ob die frei verfügbaren Funktionalitäten ausreichend sind. Es wird deshalb ein Ansatz mit Open-Street-Map gewählt, da es neben Google die genausten Kartendaten bietet. </w:t>
+        <w:t xml:space="preserve"> die nicht Open-Source bzw. nicht für den Kommerziellen Einsatz geeignet sind ohne dafür Abgaben an die Ersteller zu leisten. Daher fliegen alle </w:t>
+      </w:r>
+      <w:proofErr w:type="spellStart"/>
+      <w:r>
+        <w:t>GoogleMaps</w:t>
+      </w:r>
+      <w:proofErr w:type="spellEnd"/>
+      <w:r>
+        <w:t xml:space="preserve"> basierte Ansätze gleich aus dem Rennen. Diese sind zwar nicht zwingend kostenpflichtig es ist aber nur schwer einzuschätzen ob die frei verfügbaren Funktionalitäten ausreichend sind. Es wird deshalb ein Ansatz mit Open-Street-</w:t>
+      </w:r>
+      <w:proofErr w:type="spellStart"/>
+      <w:r>
+        <w:t>Map</w:t>
+      </w:r>
+      <w:proofErr w:type="spellEnd"/>
+      <w:r>
+        <w:t xml:space="preserve"> gewählt, da es neben Google die genausten Kartendaten bietet. </w:t>
       </w:r>
     </w:p>
     <w:p>
@@ -7048,7 +7558,6 @@
       </w:r>
     </w:p>
     <w:p/>
-    <w:p/>
     <w:p>
       <w:pPr>
         <w:pStyle w:val="berschrift3"/>
@@ -7068,7 +7577,23 @@
         <w:t xml:space="preserve"> Deshalb wurde als</w:t>
       </w:r>
       <w:r>
-        <w:t xml:space="preserve"> Entwicklungsumgebung PyCharm von der Firma Jetbrains verwendet. </w:t>
+        <w:t xml:space="preserve"> Entwicklungsumgebung </w:t>
+      </w:r>
+      <w:proofErr w:type="spellStart"/>
+      <w:r>
+        <w:t>PyCharm</w:t>
+      </w:r>
+      <w:proofErr w:type="spellEnd"/>
+      <w:r>
+        <w:t xml:space="preserve"> von der Firma </w:t>
+      </w:r>
+      <w:proofErr w:type="spellStart"/>
+      <w:r>
+        <w:t>Jetbrains</w:t>
+      </w:r>
+      <w:proofErr w:type="spellEnd"/>
+      <w:r>
+        <w:t xml:space="preserve"> verwendet. </w:t>
       </w:r>
       <w:r>
         <w:t xml:space="preserve">Diese bietet </w:t>
@@ -7095,7 +7620,23 @@
         <w:t xml:space="preserve"> </w:t>
       </w:r>
       <w:r>
-        <w:t xml:space="preserve">(Webstorm, Phpstorm, …) keine </w:t>
+        <w:t>(</w:t>
+      </w:r>
+      <w:proofErr w:type="spellStart"/>
+      <w:r>
+        <w:t>Webstorm</w:t>
+      </w:r>
+      <w:proofErr w:type="spellEnd"/>
+      <w:r>
+        <w:t xml:space="preserve">, </w:t>
+      </w:r>
+      <w:proofErr w:type="spellStart"/>
+      <w:r>
+        <w:t>Phpstorm</w:t>
+      </w:r>
+      <w:proofErr w:type="spellEnd"/>
+      <w:r>
+        <w:t xml:space="preserve">, …) keine </w:t>
       </w:r>
       <w:r>
         <w:t>Einarbeitung</w:t>
@@ -7207,7 +7748,15 @@
         <w:fldChar w:fldCharType="end"/>
       </w:r>
       <w:r>
-        <w:t xml:space="preserve"> PyCharm IDE Benutzeroberfläche</w:t>
+        <w:t xml:space="preserve"> </w:t>
+      </w:r>
+      <w:proofErr w:type="spellStart"/>
+      <w:r>
+        <w:t>PyCharm</w:t>
+      </w:r>
+      <w:proofErr w:type="spellEnd"/>
+      <w:r>
+        <w:t xml:space="preserve"> IDE Benutzeroberfläche</w:t>
       </w:r>
     </w:p>
     <w:p>
@@ -7292,7 +7841,15 @@
         <w:t xml:space="preserve"> der Webapplikation und das Routing vorgenommen.</w:t>
       </w:r>
       <w:r>
-        <w:t xml:space="preserve"> Dies wird durch das Webframework Flask vereinfacht. </w:t>
+        <w:t xml:space="preserve"> Dies wird durch das Webframework </w:t>
+      </w:r>
+      <w:proofErr w:type="spellStart"/>
+      <w:r>
+        <w:t>Flask</w:t>
+      </w:r>
+      <w:proofErr w:type="spellEnd"/>
+      <w:r>
+        <w:t xml:space="preserve"> vereinfacht. </w:t>
       </w:r>
     </w:p>
     <w:p>
@@ -7397,15 +7954,60 @@
         <w:fldChar w:fldCharType="end"/>
       </w:r>
       <w:r>
-        <w:t xml:space="preserve"> Routing mit Flask</w:t>
-      </w:r>
-    </w:p>
-    <w:p>
-      <w:r>
-        <w:t>Des Weiteren werden hier auf die Datenverwaltung mithilfe von einer Postgresdatenbank und der SQL-Alchemy Bibliothek vorgenommen. Neben den bestehenden Datenbanken der Komro wird noch zusätzlich eine Datenbank angelegt in welcher die später erzeugten Geojson-Dateinen abgelegt werden können. Diese besteht lediglich aus einer ID, für Verwaltungszwecke, der eindeutigen Bezeichnung der Datei und der Datei selbst. Postgres bietet hierfür extra einen eigenen Typ zu</w:t>
-      </w:r>
-      <w:r>
-        <w:t>r Speicherung von Json-Daten an.</w:t>
+        <w:t xml:space="preserve"> Routing mit </w:t>
+      </w:r>
+      <w:proofErr w:type="spellStart"/>
+      <w:r>
+        <w:t>Flask</w:t>
+      </w:r>
+      <w:proofErr w:type="spellEnd"/>
+    </w:p>
+    <w:p>
+      <w:r>
+        <w:t xml:space="preserve">Des Weiteren werden hier auf die Datenverwaltung mithilfe von einer </w:t>
+      </w:r>
+      <w:proofErr w:type="spellStart"/>
+      <w:r>
+        <w:t>Postgresdatenbank</w:t>
+      </w:r>
+      <w:proofErr w:type="spellEnd"/>
+      <w:r>
+        <w:t xml:space="preserve"> und der SQL-</w:t>
+      </w:r>
+      <w:proofErr w:type="spellStart"/>
+      <w:r>
+        <w:t>Alchemy</w:t>
+      </w:r>
+      <w:proofErr w:type="spellEnd"/>
+      <w:r>
+        <w:t xml:space="preserve"> Bibliothek vorgenommen. Neben den bestehenden Datenbanken der Komro wird noch zusätzlich eine Datenbank angelegt in welcher die später erzeugten </w:t>
+      </w:r>
+      <w:proofErr w:type="spellStart"/>
+      <w:r>
+        <w:t>Geojson-Dateinen</w:t>
+      </w:r>
+      <w:proofErr w:type="spellEnd"/>
+      <w:r>
+        <w:t xml:space="preserve"> abgelegt werden können. Diese besteht lediglich aus einer ID, für Verwaltungszwecke, der eindeutigen Bezeichnung der Datei und der Datei selbst. </w:t>
+      </w:r>
+      <w:proofErr w:type="spellStart"/>
+      <w:r>
+        <w:t>Postgres</w:t>
+      </w:r>
+      <w:proofErr w:type="spellEnd"/>
+      <w:r>
+        <w:t xml:space="preserve"> bietet hierfür extra einen eigenen Typ zu</w:t>
+      </w:r>
+      <w:r>
+        <w:t xml:space="preserve">r Speicherung von </w:t>
+      </w:r>
+      <w:proofErr w:type="spellStart"/>
+      <w:r>
+        <w:t>Json</w:t>
+      </w:r>
+      <w:proofErr w:type="spellEnd"/>
+      <w:r>
+        <w:t>-Daten an.</w:t>
       </w:r>
     </w:p>
     <w:p>
@@ -7413,7 +8015,15 @@
         <w:t>Auch die Geokodierung wird auf dem Server gehandhabt, da ein Clientlösung hierfür zwar möglich wäre, allerdings Performancetechnisch nicht sehr optimal ist. Um die Adressen geokodieren zu können wird die API von Nominatim verwendet. Dieser muss lediglich eine Adresse in Form eines Strings übergeben werden und sie liefert ein Objekt zurück. Man kann verschiedene Optionen verwenden um den Inhalt bzw. das Format des Objekts zu beeinflussen. Dieses enthält neben einem vollständigen Adressstring unter anderem die zugehörigen Koordinaten. Leider ist es nicht möglich der API mehrere Adressen auf einmal zu übergeben.</w:t>
       </w:r>
       <w:r>
-        <w:t xml:space="preserve"> Daher muss man hier selbst die Geokodierung cachen und</w:t>
+        <w:t xml:space="preserve"> Daher muss man hier selbst die Geokodierung </w:t>
+      </w:r>
+      <w:proofErr w:type="spellStart"/>
+      <w:r>
+        <w:t>cachen</w:t>
+      </w:r>
+      <w:proofErr w:type="spellEnd"/>
+      <w:r>
+        <w:t xml:space="preserve"> und</w:t>
       </w:r>
       <w:r>
         <w:t xml:space="preserve"> häufig auftretende Timeout-Fehler mit einen Try-Catch-Block abfangen. </w:t>
@@ -7541,7 +8151,31 @@
     </w:p>
     <w:p>
       <w:r>
-        <w:t>Da die von der Nominatim-API zurückgegebenen Objekte noch nicht dem Json-Format entsprechen muss man dies noch manuell umwandeln. Bei dieser Gelegenheit können auch die Propertys mit entsprechenden Daten aus der Modemdatenbank befüllt werden. Sobald all dies abgeschlossen ist kann die Json-Datei in der Datenbank abgelegt werden.</w:t>
+        <w:t xml:space="preserve">Da die von der Nominatim-API zurückgegebenen Objekte noch nicht dem </w:t>
+      </w:r>
+      <w:proofErr w:type="spellStart"/>
+      <w:r>
+        <w:t>Json</w:t>
+      </w:r>
+      <w:proofErr w:type="spellEnd"/>
+      <w:r>
+        <w:t xml:space="preserve">-Format entsprechen muss man dies noch manuell umwandeln. Bei dieser Gelegenheit können auch die </w:t>
+      </w:r>
+      <w:proofErr w:type="spellStart"/>
+      <w:r>
+        <w:t>Propertys</w:t>
+      </w:r>
+      <w:proofErr w:type="spellEnd"/>
+      <w:r>
+        <w:t xml:space="preserve"> mit entsprechenden Daten aus der Modemdatenbank befüllt werden. Sobald all dies abgeschlossen ist kann die </w:t>
+      </w:r>
+      <w:proofErr w:type="spellStart"/>
+      <w:r>
+        <w:t>Json</w:t>
+      </w:r>
+      <w:proofErr w:type="spellEnd"/>
+      <w:r>
+        <w:t>-Datei in der Datenbank abgelegt werden.</w:t>
       </w:r>
       <w:r>
         <w:t xml:space="preserve"> Hier muss noch eine Restschnittstelle geschaffen werden um einen Zugriff vom Client aus zu ermöglichen.</w:t>
@@ -7555,7 +8189,15 @@
       </w:pPr>
       <w:bookmarkStart w:id="29" w:name="_Toc491941543"/>
       <w:r>
-        <w:t>Startseite und Geojson-View</w:t>
+        <w:t xml:space="preserve">Startseite und </w:t>
+      </w:r>
+      <w:proofErr w:type="spellStart"/>
+      <w:r>
+        <w:t>Geojson</w:t>
+      </w:r>
+      <w:proofErr w:type="spellEnd"/>
+      <w:r>
+        <w:t>-View</w:t>
       </w:r>
       <w:bookmarkEnd w:id="29"/>
     </w:p>
@@ -7574,16 +8216,32 @@
         <w:t>-</w:t>
       </w:r>
       <w:r>
-        <w:t>Views als Links aufgelistet und es gibt eine Weiterleitung zur Geojson-View.</w:t>
+        <w:t xml:space="preserve">Views als Links aufgelistet und es gibt eine Weiterleitung zur </w:t>
+      </w:r>
+      <w:proofErr w:type="spellStart"/>
+      <w:r>
+        <w:t>Geojson</w:t>
+      </w:r>
+      <w:proofErr w:type="spellEnd"/>
+      <w:r>
+        <w:t>-View.</w:t>
       </w:r>
       <w:r>
         <w:t xml:space="preserve"> Die Links der Karten-Views werden als dynamische Liste generiert. Diese Basiert auf den i</w:t>
       </w:r>
       <w:r>
-        <w:t>n der Datenbank bestehenden Geoj</w:t>
-      </w:r>
-      <w:r>
-        <w:t xml:space="preserve">son-Daten. </w:t>
+        <w:t xml:space="preserve">n der Datenbank bestehenden </w:t>
+      </w:r>
+      <w:proofErr w:type="spellStart"/>
+      <w:r>
+        <w:t>Geoj</w:t>
+      </w:r>
+      <w:r>
+        <w:t>son</w:t>
+      </w:r>
+      <w:proofErr w:type="spellEnd"/>
+      <w:r>
+        <w:t xml:space="preserve">-Daten. </w:t>
       </w:r>
     </w:p>
     <w:p>
@@ -7698,7 +8356,23 @@
     </w:p>
     <w:p>
       <w:r>
-        <w:t>In der Geojson-View werden neben einer Auflistung bereits der bestehenden Geojson-Dateien in der Datenbank Optionen geboten diese Daten auf den neusten Stand zu bringen, zu löschen oder neue anzulegen.</w:t>
+        <w:t xml:space="preserve">In der </w:t>
+      </w:r>
+      <w:proofErr w:type="spellStart"/>
+      <w:r>
+        <w:t>Geojson</w:t>
+      </w:r>
+      <w:proofErr w:type="spellEnd"/>
+      <w:r>
+        <w:t xml:space="preserve">-View werden neben einer Auflistung bereits der bestehenden </w:t>
+      </w:r>
+      <w:proofErr w:type="spellStart"/>
+      <w:r>
+        <w:t>Geojson</w:t>
+      </w:r>
+      <w:proofErr w:type="spellEnd"/>
+      <w:r>
+        <w:t>-Dateien in der Datenbank Optionen geboten diese Daten auf den neusten Stand zu bringen, zu löschen oder neue anzulegen.</w:t>
       </w:r>
     </w:p>
     <w:p>
@@ -7846,7 +8520,15 @@
         <w:t>-</w:t>
       </w:r>
       <w:r>
-        <w:t>Lizenz enthält die Karte eine so genannte „AttributionControll“, in der das Mapbox und Open</w:t>
+        <w:t>Lizenz enthält die Karte eine so genannte „</w:t>
+      </w:r>
+      <w:proofErr w:type="spellStart"/>
+      <w:r>
+        <w:t>AttributionControll</w:t>
+      </w:r>
+      <w:proofErr w:type="spellEnd"/>
+      <w:r>
+        <w:t>“, in der das Mapbox und Open</w:t>
       </w:r>
       <w:r>
         <w:t>-</w:t>
@@ -7857,8 +8539,16 @@
       <w:r>
         <w:t>-</w:t>
       </w:r>
-      <w:r>
-        <w:t>Map Copyright enthalten sind, sowie ein Link auf eine Feedback Seite.</w:t>
+      <w:proofErr w:type="spellStart"/>
+      <w:r>
+        <w:t>Map</w:t>
+      </w:r>
+      <w:proofErr w:type="spellEnd"/>
+      <w:r>
+        <w:t xml:space="preserve"> Copyright enthalten sind, sowie ein Link auf eine Feedback Seite.</w:t>
+      </w:r>
+      <w:r>
+        <w:t xml:space="preserve"> Diese lässt sich an eine beliebige Position innerhalb der Karte verschieben. Durch die Verwendung der Standardstiele kommt die Karte auch noch mit einem integrierten Mapbox-Logos. Dieses ist leider fest integriert und lässt sich daher nicht verschieben.</w:t>
       </w:r>
     </w:p>
     <w:p>
@@ -7870,13 +8560,13 @@
         <mc:AlternateContent>
           <mc:Choice Requires="wps">
             <w:drawing>
-              <wp:anchor distT="0" distB="0" distL="114300" distR="114300" simplePos="0" relativeHeight="251660288" behindDoc="1" locked="0" layoutInCell="1" allowOverlap="1" wp14:anchorId="3C74D3C3" wp14:editId="68ECA692">
+              <wp:anchor distT="0" distB="0" distL="114300" distR="114300" simplePos="0" relativeHeight="251660288" behindDoc="1" locked="0" layoutInCell="1" allowOverlap="1" wp14:anchorId="3C74D3C3" wp14:editId="50725958">
                 <wp:simplePos x="0" y="0"/>
                 <wp:positionH relativeFrom="margin">
                   <wp:align>left</wp:align>
                 </wp:positionH>
                 <wp:positionV relativeFrom="paragraph">
-                  <wp:posOffset>874395</wp:posOffset>
+                  <wp:posOffset>173355</wp:posOffset>
                 </wp:positionV>
                 <wp:extent cx="1371600" cy="635"/>
                 <wp:effectExtent l="0" t="0" r="0" b="0"/>
@@ -8010,7 +8700,7 @@
                 <v:stroke joinstyle="miter"/>
                 <v:path gradientshapeok="t" o:connecttype="rect"/>
               </v:shapetype>
-              <v:shape id="Textfeld 8" o:spid="_x0000_s1026" type="#_x0000_t202" style="position:absolute;margin-left:0;margin-top:68.85pt;width:108pt;height:.05pt;z-index:-251656192;visibility:visible;mso-wrap-style:square;mso-wrap-distance-left:9pt;mso-wrap-distance-top:0;mso-wrap-distance-right:9pt;mso-wrap-distance-bottom:0;mso-position-horizontal:left;mso-position-horizontal-relative:margin;mso-position-vertical:absolute;mso-position-vertical-relative:text;v-text-anchor:top" o:gfxdata="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" stroked="f">
+              <v:shape id="Textfeld 8" o:spid="_x0000_s1026" type="#_x0000_t202" style="position:absolute;margin-left:0;margin-top:13.65pt;width:108pt;height:.05pt;z-index:-251656192;visibility:visible;mso-wrap-style:square;mso-wrap-distance-left:9pt;mso-wrap-distance-top:0;mso-wrap-distance-right:9pt;mso-wrap-distance-bottom:0;mso-position-horizontal:left;mso-position-horizontal-relative:margin;mso-position-vertical:absolute;mso-position-vertical-relative:text;v-text-anchor:top" o:gfxdata="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" stroked="f">
                 <v:textbox style="mso-fit-shape-to-text:t" inset="0,0,0,0">
                   <w:txbxContent>
                     <w:p>
@@ -8099,7 +8789,15 @@
         </mc:AlternateContent>
       </w:r>
       <w:r>
-        <w:t xml:space="preserve">Weiterhin werden einige Standardkontrollmöglichkeiten für die Karte erstellt. Hierzu zählen Zoom per Mausrad oder den dafür erstellten Knöpfen, eine Ausrichtung der Karte nach Norden, ein Vollbild Modus sowie ein umschalten zwischen einer Straßenkarte und Satellitendaten. </w:t>
+        <w:t xml:space="preserve">Weiterhin werden einige Standardkontrollmöglichkeiten für die Karte erstellt. Hierzu zählen Zoom per </w:t>
+      </w:r>
+      <w:proofErr w:type="spellStart"/>
+      <w:r>
+        <w:t>Mausrad</w:t>
+      </w:r>
+      <w:proofErr w:type="spellEnd"/>
+      <w:r>
+        <w:t xml:space="preserve"> oder den dafür erstellten Knöpfen, eine Ausrichtung der Karte nach Norden, ein Vollbild Modus sowie ein umschalten zwischen einer Straßenkarte und Satellitendaten. </w:t>
       </w:r>
       <w:r>
         <w:t>Während die anderen Funktionen Standardmäßig in einer Mapbox-Karte enthalten sind und in der Regel nur noch aktiv geschaltet werden müssen, muss die Implementierung für den Kartenwechsel selbst vornehmen.</w:t>
@@ -8116,10 +8814,34 @@
         <w:t xml:space="preserve"> Modems</w:t>
       </w:r>
       <w:r>
-        <w:t xml:space="preserve"> Clientseitig zu erhalten, wird mithilfe eines Restaufrufs, die entsprechende Json-Datei aus der Datenbank ausgelesen. Diese Json-Datei wird einer entsprechenden Funktion des Kartenframeworks übergeben, welches dann Punkte an die Positionen der Modems setzt. </w:t>
-      </w:r>
-      <w:r>
-        <w:t xml:space="preserve">Um die richtige Json-Datei zu erhalten, kann der Name aus der </w:t>
+        <w:t xml:space="preserve"> Clientseitig zu erhalten, wird mithilfe eines Restaufrufs, die entsprechende </w:t>
+      </w:r>
+      <w:proofErr w:type="spellStart"/>
+      <w:r>
+        <w:t>Json</w:t>
+      </w:r>
+      <w:proofErr w:type="spellEnd"/>
+      <w:r>
+        <w:t xml:space="preserve">-Datei aus der Datenbank ausgelesen. Diese </w:t>
+      </w:r>
+      <w:proofErr w:type="spellStart"/>
+      <w:r>
+        <w:t>Json</w:t>
+      </w:r>
+      <w:proofErr w:type="spellEnd"/>
+      <w:r>
+        <w:t xml:space="preserve">-Datei wird einer entsprechenden Funktion des Kartenframeworks übergeben, welches dann Punkte an die Positionen der Modems setzt. </w:t>
+      </w:r>
+      <w:r>
+        <w:t xml:space="preserve">Um die richtige </w:t>
+      </w:r>
+      <w:proofErr w:type="spellStart"/>
+      <w:r>
+        <w:t>Json</w:t>
+      </w:r>
+      <w:proofErr w:type="spellEnd"/>
+      <w:r>
+        <w:t xml:space="preserve">-Datei zu erhalten, kann der Name aus der </w:t>
       </w:r>
       <w:r>
         <w:t>URL</w:t>
@@ -8139,7 +8861,23 @@
         <w:t xml:space="preserve"> werden entsprechend der zugehörigen Messdaten eingefärbt.</w:t>
       </w:r>
       <w:r>
-        <w:t xml:space="preserve"> Hierbei kann man bei einer weiteren Funktion des Kartenframeworks den Typ „categorical“ angeben. Dann werden noch ein „Property“ und ein Array von „Stops“ angegeben.</w:t>
+        <w:t xml:space="preserve"> Hierbei kann man bei einer weiteren Funktion des Kartenframeworks den Typ „</w:t>
+      </w:r>
+      <w:proofErr w:type="spellStart"/>
+      <w:r>
+        <w:t>categorical</w:t>
+      </w:r>
+      <w:proofErr w:type="spellEnd"/>
+      <w:r>
+        <w:t>“ angeben. Dann werden noch ein „Property“ und ein Array von „</w:t>
+      </w:r>
+      <w:proofErr w:type="spellStart"/>
+      <w:r>
+        <w:t>Stops</w:t>
+      </w:r>
+      <w:proofErr w:type="spellEnd"/>
+      <w:r>
+        <w:t>“ angegeben.</w:t>
       </w:r>
       <w:r>
         <w:t xml:space="preserve"> </w:t>
@@ -8150,9 +8888,11 @@
       <w:r>
         <w:t>„</w:t>
       </w:r>
+      <w:proofErr w:type="spellStart"/>
       <w:r>
         <w:t>Propertys</w:t>
       </w:r>
+      <w:proofErr w:type="spellEnd"/>
       <w:r>
         <w:t>“</w:t>
       </w:r>
@@ -8162,9 +8902,11 @@
       <w:r>
         <w:t>„</w:t>
       </w:r>
+      <w:proofErr w:type="spellStart"/>
       <w:r>
         <w:t>Stops</w:t>
       </w:r>
+      <w:proofErr w:type="spellEnd"/>
       <w:r>
         <w:t>“</w:t>
       </w:r>
@@ -8199,6 +8941,7 @@
           <w:noProof/>
           <w:lang w:eastAsia="de-DE"/>
         </w:rPr>
+        <w:lastRenderedPageBreak/>
         <w:drawing>
           <wp:inline distT="0" distB="0" distL="0" distR="0" wp14:anchorId="38DD5F8C" wp14:editId="1FA750E2">
             <wp:extent cx="5759450" cy="1432560"/>
@@ -8292,16 +9035,31 @@
         <w:fldChar w:fldCharType="end"/>
       </w:r>
       <w:r>
-        <w:t xml:space="preserve"> Beispiel für einen categorical Typ</w:t>
-      </w:r>
-    </w:p>
-    <w:p>
-      <w:r>
-        <w:lastRenderedPageBreak/>
+        <w:t xml:space="preserve"> Beispiel für einen </w:t>
+      </w:r>
+      <w:proofErr w:type="spellStart"/>
+      <w:r>
+        <w:t>categorical</w:t>
+      </w:r>
+      <w:proofErr w:type="spellEnd"/>
+      <w:r>
+        <w:t xml:space="preserve"> Typ</w:t>
+      </w:r>
+    </w:p>
+    <w:p>
+      <w:r>
         <w:t xml:space="preserve">Die Größe der Punkte kann </w:t>
       </w:r>
       <w:r>
-        <w:t>auch auf „Stops“ beruhend eingestellt werden. Hierbei wird die Größe der Punkte anhand des Zoomlevels festgemacht.</w:t>
+        <w:t>auch auf „</w:t>
+      </w:r>
+      <w:proofErr w:type="spellStart"/>
+      <w:r>
+        <w:t>Stops</w:t>
+      </w:r>
+      <w:proofErr w:type="spellEnd"/>
+      <w:r>
+        <w:t>“ beruhend eingestellt werden. Hierbei wird die Größe der Punkte anhand des Zoomlevels festgemacht.</w:t>
       </w:r>
     </w:p>
     <w:p>
@@ -8542,7 +9300,15 @@
         <w:t xml:space="preserve">Im unteren Teil befindet sich eine Auflistung der in der Karte angezeigten Modems. Zu den Modems sind einige statische Informationen wie die Bezeichnung und die zugehörige Adresse aufgeführt. </w:t>
       </w:r>
       <w:r>
-        <w:t xml:space="preserve">Diese werden auch mithilfe des Geojsons befüllt. </w:t>
+        <w:t xml:space="preserve">Diese werden auch mithilfe des </w:t>
+      </w:r>
+      <w:proofErr w:type="spellStart"/>
+      <w:r>
+        <w:t>Geojsons</w:t>
+      </w:r>
+      <w:proofErr w:type="spellEnd"/>
+      <w:r>
+        <w:t xml:space="preserve"> befüllt. </w:t>
       </w:r>
       <w:r>
         <w:t>Mit einen Klick auf die Bezeichnung wird das Element in der Liste aktiv gesetzt und hervorgehoben. Dies führt dazu, dass sich die Karte auf die Zugehörige Position zentriert und sich das Popup des Punktes öffnet. Selbiges Passiert auch beim Klick auf einen der Punkte, allerdings wird hier noch zusätzlich die Liste der Modems auf den entsprechenden Eintrag gescrollt.</w:t>
@@ -8551,12 +9317,28 @@
         <w:t xml:space="preserve"> </w:t>
       </w:r>
       <w:r>
-        <w:t>Hierfür die die scrollTop() Funktion verwendet. Diese würde eigentlich an das obere Ende der Liste scrollen. Allerdings kann man ein Offset als Parameter übergeben. Hierfür nimmt man das entsprechende Offset des ausgewählten Listenelements.</w:t>
-      </w:r>
-    </w:p>
-    <w:p>
-      <w:r>
-        <w:t xml:space="preserve">Für die Zentrierung der Karte bietet Mapbox die eine flyTo() Funktion an. Dieser kann neben dem eigentlichen Zielpunkt auch noch werte für einen Offset und die Zoomtiefe mitgegeben werden. </w:t>
+        <w:t xml:space="preserve">Hierfür die die </w:t>
+      </w:r>
+      <w:proofErr w:type="spellStart"/>
+      <w:r>
+        <w:t>scrollTop</w:t>
+      </w:r>
+      <w:proofErr w:type="spellEnd"/>
+      <w:r>
+        <w:t>() Funktion verwendet. Diese würde eigentlich an das obere Ende der Liste scrollen. Allerdings kann man ein Offset als Parameter übergeben. Hierfür nimmt man das entsprechende Offset des ausgewählten Listenelements.</w:t>
+      </w:r>
+    </w:p>
+    <w:p>
+      <w:r>
+        <w:t xml:space="preserve">Für die Zentrierung der Karte bietet Mapbox die eine </w:t>
+      </w:r>
+      <w:proofErr w:type="spellStart"/>
+      <w:r>
+        <w:t>flyTo</w:t>
+      </w:r>
+      <w:proofErr w:type="spellEnd"/>
+      <w:r>
+        <w:t xml:space="preserve">() Funktion an. Dieser kann neben dem eigentlichen Zielpunkt auch noch werte für einen Offset und die Zoomtiefe mitgegeben werden. </w:t>
       </w:r>
       <w:r>
         <w:t>Das Offset wird so eingestellt, dass es sich so weit nach rechts verschiebt, dass das Zentrum in der Mitte des sichtbaren Kartenausschnitts liegt.</w:t>
@@ -8676,7 +9458,15 @@
         <w:fldChar w:fldCharType="end"/>
       </w:r>
       <w:r>
-        <w:t xml:space="preserve"> Codebeispiel für die flyTo() Funktion</w:t>
+        <w:t xml:space="preserve"> Codebeispiel für die </w:t>
+      </w:r>
+      <w:proofErr w:type="spellStart"/>
+      <w:r>
+        <w:t>flyTo</w:t>
+      </w:r>
+      <w:proofErr w:type="spellEnd"/>
+      <w:r>
+        <w:t>() Funktion</w:t>
       </w:r>
     </w:p>
     <w:p>
@@ -8709,34 +9499,69 @@
     <w:p/>
     <w:p>
       <w:r>
-        <w:t xml:space="preserve">Am Ende der Implementierungsphase rückt langsam das Design der Frontend-Darstellung der Anwendung in den Vordergrund. Hierbei ist das Cassadian Style Sheet, kurz CSS, das wichtigste Hilfsmittel. Damit kann jedes HTML-Element auf der Gestaltungsebene verändert werden. Angefangen bei der Positionierung auf der Seite über Farb- und Textgestaltung bis hin zum Festlegen der Darstellungsebene. </w:t>
-      </w:r>
-    </w:p>
-    <w:p>
-      <w:r>
-        <w:t>Eine weitere wichtige Funktionalität ist das so genannte Responsiv</w:t>
+        <w:t xml:space="preserve">Am Ende der Implementierungsphase rückt langsam das Design der Frontend-Darstellung der Anwendung in den Vordergrund. Hierbei ist das </w:t>
+      </w:r>
+      <w:proofErr w:type="spellStart"/>
+      <w:r>
+        <w:t>Cassadian</w:t>
+      </w:r>
+      <w:proofErr w:type="spellEnd"/>
+      <w:r>
+        <w:t xml:space="preserve"> Style Sheet, kurz CSS, das wichtigste Hilfsmittel. Damit kann jedes HTML-Element auf der Gestaltungsebene verändert werden. Angefangen bei der Positionierung auf der Seite über Farb- und Textgestaltung bis hin zum Festlegen der Darstellungsebene. </w:t>
+      </w:r>
+    </w:p>
+    <w:p>
+      <w:r>
+        <w:t xml:space="preserve">Eine weitere wichtige Funktionalität ist das so genannte </w:t>
+      </w:r>
+      <w:proofErr w:type="spellStart"/>
+      <w:r>
+        <w:t>Responsiv</w:t>
       </w:r>
       <w:r>
         <w:t>e</w:t>
       </w:r>
+      <w:proofErr w:type="spellEnd"/>
       <w:r>
         <w:t xml:space="preserve"> Design. Dabei geht es darum gezielte Designänderungen je nach Darstellungsgröße der Seite zu erwirken. Die ist vor allem beim Einsatz von mobilen Geräten relevant. Es bietet sich oft an diese Arbeit an ein schon fertiges CSS Beispielsweise von Twitter Bootstrap auszulagern. Dies kann einfach wie ein eigenes CSS in das HTML-Template eingebunden werden. Dann muss man lediglich den HTML-Elementen Klassen aus dem CSS zuweisen und erhält das gewünschte Ergebnis. </w:t>
       </w:r>
       <w:r>
-        <w:t xml:space="preserve">Die Anwendung ist grundsätzlich nicht für Mobilgeräte konzipiert, da auch mit Responsive Design auf einen Mobiltelefon einfach zu wenig Platz für eine ordentliche Darstellung vorhanden ist. Deshalb wird sich hierbei lediglich auf größere Tablets/Laptops und PC-Bildschirme fokussiert. </w:t>
-      </w:r>
-    </w:p>
-    <w:p/>
+        <w:t xml:space="preserve">Die Anwendung ist grundsätzlich nicht für Mobilgeräte konzipiert, da auch mit </w:t>
+      </w:r>
+      <w:proofErr w:type="spellStart"/>
+      <w:r>
+        <w:t>Responsive</w:t>
+      </w:r>
+      <w:proofErr w:type="spellEnd"/>
+      <w:r>
+        <w:t xml:space="preserve"> Design auf einen Mobiltelefon einfach zu wenig Platz für eine ordentliche Darstellung vorhanden ist. Deshalb wird sich hierbei lediglich auf größere Tablets/Laptops und PC-Bildschirme fokussiert. </w:t>
+      </w:r>
+    </w:p>
+    <w:p>
+      <w:r>
+        <w:t xml:space="preserve">Bei der Farbgestaltung der Modems wurde sich an ein Klassisches Ampel Schema gehalten. Grün für alles in Ordnung, Gelb für es gibt Probleme und Rot für starke Probleme/Totalausfall. Eine derartig einfache und bekannte Farbunterteilung führt zu einem sofortigen Verständnis für die Karte. Desweiterem müsste man bei einem </w:t>
+      </w:r>
+      <w:r>
+        <w:t>komplexeren</w:t>
+      </w:r>
+      <w:r>
+        <w:t xml:space="preserve"> Schema eine Legende für die Farben miteinbauen, welche wiederum Platz verbraucht und damit zusätzlich die Übersichtlichkeit einschränkt.</w:t>
+      </w:r>
+    </w:p>
+    <w:p>
+      <w:bookmarkStart w:id="32" w:name="_GoBack"/>
+      <w:bookmarkEnd w:id="32"/>
+    </w:p>
     <w:p/>
     <w:p>
       <w:pPr>
         <w:pStyle w:val="berschrift2"/>
       </w:pPr>
-      <w:bookmarkStart w:id="32" w:name="_Toc491941546"/>
+      <w:bookmarkStart w:id="33" w:name="_Toc491941546"/>
       <w:r>
         <w:t>Tests</w:t>
       </w:r>
-      <w:bookmarkEnd w:id="32"/>
+      <w:bookmarkEnd w:id="33"/>
     </w:p>
     <w:p/>
     <w:p>
@@ -8760,16 +9585,15 @@
       </w:r>
     </w:p>
     <w:p/>
-    <w:p/>
     <w:p>
       <w:pPr>
         <w:pStyle w:val="berschrift3"/>
       </w:pPr>
-      <w:bookmarkStart w:id="33" w:name="_Toc491941547"/>
+      <w:bookmarkStart w:id="34" w:name="_Toc491941547"/>
       <w:r>
         <w:t>Tests während der Entwicklung</w:t>
       </w:r>
-      <w:bookmarkEnd w:id="33"/>
+      <w:bookmarkEnd w:id="34"/>
       <w:r>
         <w:t xml:space="preserve"> </w:t>
       </w:r>
@@ -8777,6 +9601,7 @@
     <w:p/>
     <w:p>
       <w:r>
+        <w:lastRenderedPageBreak/>
         <w:t xml:space="preserve">Damit man auch sicher sein kann, dass ein </w:t>
       </w:r>
       <w:r>
@@ -8791,12 +9616,14 @@
       <w:r>
         <w:t xml:space="preserve"> </w:t>
       </w:r>
+      <w:proofErr w:type="spellStart"/>
       <w:r>
         <w:t>Unitt</w:t>
       </w:r>
       <w:r>
         <w:t>ests</w:t>
       </w:r>
+      <w:proofErr w:type="spellEnd"/>
       <w:r>
         <w:t xml:space="preserve"> genannt</w:t>
       </w:r>
@@ -8804,302 +9631,339 @@
         <w:t xml:space="preserve"> zu arbeiten.</w:t>
       </w:r>
       <w:r>
-        <w:t xml:space="preserve"> Diese werden in Python mit PyUnit durchgeführt.</w:t>
-      </w:r>
-    </w:p>
+        <w:t xml:space="preserve"> Diese werden in Python mit </w:t>
+      </w:r>
+      <w:proofErr w:type="spellStart"/>
+      <w:r>
+        <w:t>PyUnit</w:t>
+      </w:r>
+      <w:proofErr w:type="spellEnd"/>
+      <w:r>
+        <w:t xml:space="preserve"> durchgeführt.</w:t>
+      </w:r>
+    </w:p>
+    <w:p>
+      <w:r>
+        <w:t>Auf der Frontendseite ist es leider nicht ganz so einfach.</w:t>
+      </w:r>
+      <w:r>
+        <w:t xml:space="preserve"> Visuelle Tests machen erst wirklich Sinn sobald sich am visuellen nichts mehr ändert. Deshalb sind diese Tests oft erst ganz am Ende der Implementierung möglich. </w:t>
+      </w:r>
+    </w:p>
+    <w:p>
+      <w:r>
+        <w:t>Ein weiterer wichtiger Punkt der getestet werden muss ist die Performance. Dies sollte auch schon früh in der Entwicklungsphase passieren, da man dann noch leichter einen anderen Ansatz oder gar eine andere Technologie wählen kann. Beim Erstellen der Kartenapplikation hätte es eben auch die Möglichkeit gegeben die Geokodierung der Adressen Clientseitig ausführen zu lassen. Durch die Geschwindigkeitslimitierungen bei nicht kommerziellen APIs hätte das jedoch zu unvertretbaren Ladezeiten geführt und wurde als Ansatz verworfen.</w:t>
+      </w:r>
+    </w:p>
+    <w:p/>
+    <w:p>
+      <w:pPr>
+        <w:pStyle w:val="berschrift3"/>
+      </w:pPr>
+      <w:bookmarkStart w:id="35" w:name="_Toc491941548"/>
+      <w:r>
+        <w:t>Praxistests</w:t>
+      </w:r>
+      <w:bookmarkEnd w:id="35"/>
+    </w:p>
+    <w:p/>
+    <w:p>
+      <w:r>
+        <w:t xml:space="preserve">Gerade bei einer Webanwendung, die von vielen unterschiedlichen Endgeräten aus genutzt werden soll, sind Praxistests von großer Wichtigkeit. Mit deren Hilfe lassen sich vor allem Darstellungs- und Performanceprobleme sehr leicht feststellen. </w:t>
+      </w:r>
+      <w:r>
+        <w:t>Diese las</w:t>
+      </w:r>
+      <w:r>
+        <w:t>sen sich jedoch erst durchführen</w:t>
+      </w:r>
+      <w:r>
+        <w:t xml:space="preserve"> wenn die Software auf einem geeigneten Server läuft und damit von außen zugänglich ist. Dies erfolgt erst </w:t>
+      </w:r>
+      <w:r>
+        <w:t>nach Abschluss</w:t>
+      </w:r>
+      <w:r>
+        <w:t xml:space="preserve"> dieser Bachelorarbeit</w:t>
+      </w:r>
+      <w:r>
+        <w:t>, da lediglich ein erster Prototyp entwickelt wurde</w:t>
+      </w:r>
+      <w:r>
+        <w:t xml:space="preserve">. </w:t>
+      </w:r>
+    </w:p>
+    <w:p>
+      <w:r>
+        <w:t>Dennoch wurde ein Praxistest im kleinen Rahmen auf verschiedenen Geräten und Browsern</w:t>
+      </w:r>
+      <w:r>
+        <w:t xml:space="preserve"> durchgeführt und aufgetretene Probleme behoben. </w:t>
+      </w:r>
+    </w:p>
+    <w:p/>
+    <w:p/>
+    <w:p/>
+    <w:p/>
+    <w:p/>
+    <w:p/>
+    <w:p/>
+    <w:p/>
+    <w:p/>
+    <w:p/>
+    <w:p/>
+    <w:p/>
+    <w:p/>
+    <w:p/>
+    <w:p/>
+    <w:p/>
+    <w:p>
+      <w:pPr>
+        <w:pStyle w:val="berschrift1"/>
+      </w:pPr>
+      <w:bookmarkStart w:id="36" w:name="_Toc491941549"/>
+      <w:r>
+        <w:t>Ergebnisse</w:t>
+      </w:r>
+      <w:bookmarkEnd w:id="36"/>
+    </w:p>
+    <w:p/>
+    <w:p>
+      <w:r>
+        <w:t>In diesem Kapitel werden die Ergebnisse des Projekts,</w:t>
+      </w:r>
+      <w:r>
+        <w:t xml:space="preserve"> die aufgetretenen Probleme,</w:t>
+      </w:r>
+      <w:r>
+        <w:t xml:space="preserve"> sowie das Feedback des Auftraggebers dargestellt.</w:t>
+      </w:r>
+    </w:p>
+    <w:p/>
+    <w:p/>
+    <w:p>
+      <w:pPr>
+        <w:pStyle w:val="berschrift2"/>
+      </w:pPr>
+      <w:bookmarkStart w:id="37" w:name="_Toc491941550"/>
+      <w:r>
+        <w:t>Endresultat des Projekts</w:t>
+      </w:r>
+      <w:bookmarkEnd w:id="37"/>
+    </w:p>
+    <w:p/>
+    <w:p>
+      <w:r>
+        <w:t xml:space="preserve">Als Ergebnis des Projekts wurde eine Kartenansicht aller von der Komro versorgten Kabelmodems erstellt. </w:t>
+      </w:r>
+      <w:r>
+        <w:t>Des Weiteren</w:t>
+      </w:r>
+      <w:r>
+        <w:t xml:space="preserve"> wurde ein Prototyp für eine Liveansicht der zu den Modem gehörenden </w:t>
+      </w:r>
+      <w:proofErr w:type="spellStart"/>
+      <w:r>
+        <w:t>Docsisparametern</w:t>
+      </w:r>
+      <w:proofErr w:type="spellEnd"/>
+      <w:r>
+        <w:t xml:space="preserve"> gebaut. Aus diesem können nun die unterschiedlichsten Anwendungen geschaffen werden.</w:t>
+      </w:r>
+      <w:r>
+        <w:t xml:space="preserve"> </w:t>
+      </w:r>
+    </w:p>
+    <w:p/>
+    <w:p/>
+    <w:p>
+      <w:pPr>
+        <w:pStyle w:val="berschrift2"/>
+      </w:pPr>
+      <w:bookmarkStart w:id="38" w:name="_Toc491941551"/>
+      <w:r>
+        <w:t>Probleme beim Erstellen der Software</w:t>
+      </w:r>
+      <w:bookmarkEnd w:id="38"/>
+    </w:p>
+    <w:p/>
+    <w:p>
+      <w:r>
+        <w:t>Problematisch im Laufe der Entwicklung war vor allem der Cache des Browsers. Hierfür gibt es mit einem Tastenkürzel (STRG + F5 je n</w:t>
+      </w:r>
+      <w:r>
+        <w:t xml:space="preserve">ach Browser auch anders) einen </w:t>
+      </w:r>
+      <w:proofErr w:type="spellStart"/>
+      <w:r>
+        <w:t>Neuladen</w:t>
+      </w:r>
+      <w:proofErr w:type="spellEnd"/>
+      <w:r>
+        <w:t xml:space="preserve"> bei dem alle Daten neu angefordert werden.</w:t>
+      </w:r>
+    </w:p>
+    <w:p>
+      <w:r>
+        <w:t xml:space="preserve">Ein beim Styling aufgetretenes Problem war die designtechnische Anpassung der Scroll-Leiste. Da dies zwar im Chrome Browser von Google funktioniert jedoch nicht im Mozilla Firefox. Die würde sich möglicherweise mithilfe eines </w:t>
+      </w:r>
+      <w:r>
+        <w:t>Plug-Ins</w:t>
+      </w:r>
+      <w:r>
+        <w:t xml:space="preserve"> ähnlich anpassen lassen, allerdings wäre das Ergebnis immer leicht anders. Da es nur ein kleiner visueller Unterschied ist und keinerlei Auswirkung auf die Verwendbarkeit der Software hat kann dieses Problem vernachlässigt werden.</w:t>
+      </w:r>
+      <w:r>
+        <w:t xml:space="preserve"> </w:t>
+      </w:r>
+    </w:p>
+    <w:p/>
+    <w:p/>
+    <w:p>
+      <w:pPr>
+        <w:pStyle w:val="berschrift2"/>
+      </w:pPr>
+      <w:bookmarkStart w:id="39" w:name="_Toc491941552"/>
+      <w:r>
+        <w:t>Stellungnahme</w:t>
+      </w:r>
+      <w:r>
+        <w:t xml:space="preserve"> des A</w:t>
+      </w:r>
+      <w:r>
+        <w:t>uftraggebers</w:t>
+      </w:r>
+      <w:bookmarkEnd w:id="39"/>
+    </w:p>
+    <w:p/>
+    <w:p>
+      <w:r>
+        <w:t>Hier komm</w:t>
+      </w:r>
+      <w:r>
+        <w:t>t eine hoffentlich sehr positive</w:t>
+      </w:r>
+      <w:r>
+        <w:t xml:space="preserve"> </w:t>
+      </w:r>
+      <w:r>
+        <w:t>Rückmeldung</w:t>
+      </w:r>
+      <w:r>
+        <w:t xml:space="preserve"> von Seiten der Komro. Es wird dargelegt was ihnen mein Projekt gebracht hat und warum sie darüber derart froh sind.</w:t>
+      </w:r>
+    </w:p>
+    <w:p/>
     <w:p>
       <w:r>
         <w:lastRenderedPageBreak/>
-        <w:t>Auf der Frontendseite ist es leider nicht ganz so einfach.</w:t>
-      </w:r>
-      <w:r>
-        <w:t xml:space="preserve"> Visuelle Tests machen erst wirklich Sinn sobald sich am visuellen nichts mehr ändert. Deshalb sind diese Tests oft erst ganz am Ende der Implementierung möglich. </w:t>
-      </w:r>
-    </w:p>
-    <w:p>
-      <w:r>
-        <w:t>Ein weiterer wichtiger Punkt der getestet werden muss ist die Performance. Dies sollte auch schon früh in der Entwicklungsphase passieren, da man dann noch leichter einen anderen Ansatz oder gar eine andere Technologie wählen kann. Beim Erstellen der Kartenapplikation hätte es eben auch die Möglichkeit gegeben die Geokodierung der Adressen Clientseitig ausführen zu lassen. Durch die Geschwindigkeitslimitierungen bei nicht kommerziellen APIs hätte das jedoch zu unvertretbaren Ladezeiten geführt und wurde als Ansatz verworfen.</w:t>
-      </w:r>
-    </w:p>
-    <w:p/>
-    <w:p/>
-    <w:p>
-      <w:pPr>
-        <w:pStyle w:val="berschrift3"/>
-      </w:pPr>
-      <w:bookmarkStart w:id="34" w:name="_Toc491941548"/>
-      <w:r>
-        <w:t>Praxistests</w:t>
-      </w:r>
-      <w:bookmarkEnd w:id="34"/>
-    </w:p>
-    <w:p/>
-    <w:p>
-      <w:r>
-        <w:t xml:space="preserve">Gerade bei einer Webanwendung, die von vielen unterschiedlichen Endgeräten aus genutzt werden soll, sind Praxistests von großer Wichtigkeit. Mit deren Hilfe lassen sich vor allem Darstellungs- und Performanceprobleme sehr leicht feststellen. </w:t>
-      </w:r>
-      <w:r>
-        <w:t>Diese las</w:t>
-      </w:r>
-      <w:r>
-        <w:t>sen sich jedoch erst durchführen</w:t>
-      </w:r>
-      <w:r>
-        <w:t xml:space="preserve"> wenn die Software auf einem geeigneten Server läuft und damit von außen zugänglich ist. Dies erfolgt erst </w:t>
-      </w:r>
-      <w:r>
-        <w:t>nach Abschluss</w:t>
-      </w:r>
-      <w:r>
-        <w:t xml:space="preserve"> dieser Bachelorarbeit</w:t>
-      </w:r>
-      <w:r>
-        <w:t>, da lediglich ein erster Prototyp entwickelt wurde</w:t>
-      </w:r>
-      <w:r>
-        <w:t xml:space="preserve">. </w:t>
-      </w:r>
-    </w:p>
-    <w:p>
-      <w:r>
-        <w:t>Dennoch wurde ein Praxistest im kleinen Rahmen auf verschiedenen Geräten und Browsern</w:t>
-      </w:r>
-      <w:r>
-        <w:t xml:space="preserve"> durchgeführt und aufgetretene Probleme behoben. </w:t>
-      </w:r>
-    </w:p>
-    <w:p/>
-    <w:p/>
-    <w:p/>
-    <w:p/>
-    <w:p/>
-    <w:p/>
-    <w:p/>
-    <w:p/>
-    <w:p/>
-    <w:p/>
-    <w:p/>
-    <w:p/>
+        <w:t>&gt;Zum Ende könnte man hier ein derartiger Satz stehen&lt;</w:t>
+      </w:r>
+    </w:p>
+    <w:p>
+      <w:r>
+        <w:t>Ein erster Schritt ist getan. Das System muss nun in der Praxis getestet, gegebenenfalls verbessert und um zusätzliche Funktionen erweitert werden.</w:t>
+      </w:r>
+    </w:p>
     <w:p/>
     <w:p>
       <w:pPr>
         <w:pStyle w:val="berschrift1"/>
       </w:pPr>
-      <w:bookmarkStart w:id="35" w:name="_Toc491941549"/>
+      <w:bookmarkStart w:id="40" w:name="_Toc491941553"/>
+      <w:r>
+        <w:t>Zusammenfassung und Ausblick</w:t>
+      </w:r>
+      <w:bookmarkEnd w:id="40"/>
+    </w:p>
+    <w:p/>
+    <w:p>
+      <w:r>
+        <w:t>In diesem Kapitel werden die bisherigen zusammengefasst. Zudem wird über weitere geplante Features und die Integration der Software in ein bestehendes System berichtet.</w:t>
+      </w:r>
+    </w:p>
+    <w:p/>
+    <w:p/>
+    <w:p>
+      <w:pPr>
+        <w:pStyle w:val="berschrift2"/>
+      </w:pPr>
+      <w:bookmarkStart w:id="41" w:name="_Toc491941554"/>
+      <w:r>
+        <w:t>Zusammenfassung</w:t>
+      </w:r>
+      <w:bookmarkEnd w:id="41"/>
+    </w:p>
+    <w:p/>
+    <w:p>
+      <w:r>
+        <w:t>Eine vermutlich nicht zu ausführliche Zusammenfassung des Ganzen.</w:t>
+      </w:r>
+      <w:r>
+        <w:t xml:space="preserve"> </w:t>
+      </w:r>
+      <w:r>
+        <w:t>Darf allerdings ruhig bis einer ganzen Seite lang werden.</w:t>
+      </w:r>
+    </w:p>
+    <w:p/>
+    <w:p/>
+    <w:p>
+      <w:pPr>
+        <w:pStyle w:val="berschrift2"/>
+      </w:pPr>
+      <w:bookmarkStart w:id="42" w:name="_Toc491941555"/>
+      <w:r>
+        <w:t>Künftige Features</w:t>
+      </w:r>
+      <w:bookmarkEnd w:id="42"/>
+    </w:p>
+    <w:p/>
+    <w:p>
+      <w:r>
+        <w:t xml:space="preserve">Die Webanwendung ist zwar funktionell könnte allerdings noch um einige Features erweitert werden. </w:t>
+      </w:r>
+    </w:p>
+    <w:p>
+      <w:r>
+        <w:t>Der über SNMP erfolgende Aufruf der Modemdaten kann mit einigem Aufwand parallelisiert werden. Dadurch würde ein schnellerer Durchlauf durch alle Modems möglich und man könnte die Daten deutlich aktueller halten.</w:t>
+      </w:r>
+    </w:p>
+    <w:p>
+      <w:r>
+        <w:t>Die Geokodierung der Daten wird bisher noch manuell ausgelöst. Dieser Vorgang könnte automatisiert werden und die Daten zu festen Uhrzeiten auf den neusten Stand gebracht werden.</w:t>
+      </w:r>
+    </w:p>
+    <w:p>
+      <w:r>
+        <w:t>Eine weitere Möglichkeit die Anwendung zu erweitern wäre eine Optimierung des Designs für mobile Geräte. Für kleinere Tablets und größere Smartphones könnte man Beispielsweise aus der Sidebar ein Klappmenü machen</w:t>
+      </w:r>
+      <w:r>
+        <w:t>.</w:t>
+      </w:r>
+    </w:p>
+    <w:p/>
+    <w:p>
+      <w:r>
+        <w:t xml:space="preserve">Live-Daten an die Schnittstelle anbinden. </w:t>
+      </w:r>
+    </w:p>
+    <w:p/>
+    <w:p/>
+    <w:p>
+      <w:pPr>
+        <w:pStyle w:val="berschrift2"/>
+      </w:pPr>
+      <w:bookmarkStart w:id="43" w:name="_Toc491941556"/>
+      <w:r>
+        <w:t>Integration/Zusammenlegen mit anderen Systemen</w:t>
+      </w:r>
+      <w:bookmarkEnd w:id="43"/>
+    </w:p>
+    <w:p/>
+    <w:p>
       <w:r>
         <w:lastRenderedPageBreak/>
-        <w:t>Ergebnisse</w:t>
-      </w:r>
-      <w:bookmarkEnd w:id="35"/>
-    </w:p>
-    <w:p/>
-    <w:p>
-      <w:r>
-        <w:t>In diesem Kapitel werden die Ergebnisse des Projekts, sowie das Feedback des Auftraggebers dargestellt.</w:t>
-      </w:r>
-    </w:p>
-    <w:p/>
-    <w:p/>
-    <w:p>
-      <w:pPr>
-        <w:pStyle w:val="berschrift2"/>
-      </w:pPr>
-      <w:bookmarkStart w:id="36" w:name="_Toc491941550"/>
-      <w:r>
-        <w:t>Endresultat des Projekts</w:t>
-      </w:r>
-      <w:bookmarkEnd w:id="36"/>
-    </w:p>
-    <w:p/>
-    <w:p>
-      <w:r>
-        <w:t xml:space="preserve">Als Ergebnis des Projekts wurde eine Kartenansicht aller von der Komro versorgten Kabelmodems erstellt. </w:t>
-      </w:r>
-      <w:r>
-        <w:t>Des Weiteren</w:t>
-      </w:r>
-      <w:r>
-        <w:t xml:space="preserve"> wurde ein Prototyp für eine Liveansicht der zu den Modem gehörenden Docsisparametern gebaut. Aus diesem können nun die unterschiedlichsten Anwendungen geschaffen werden.</w:t>
-      </w:r>
-      <w:r>
-        <w:t xml:space="preserve"> </w:t>
-      </w:r>
-    </w:p>
-    <w:p/>
-    <w:p/>
-    <w:p>
-      <w:pPr>
-        <w:pStyle w:val="berschrift2"/>
-      </w:pPr>
-      <w:bookmarkStart w:id="37" w:name="_Toc491941551"/>
-      <w:r>
-        <w:t>Probleme beim Erstellen der Software</w:t>
-      </w:r>
-      <w:bookmarkEnd w:id="37"/>
-    </w:p>
-    <w:p/>
-    <w:p>
-      <w:r>
-        <w:t>Problematisch im Laufe der Entwicklung war vor allem der Cache des Browsers. Hierfür gibt es mit einem Tastenkürzel (STRG + F5 je n</w:t>
-      </w:r>
-      <w:r>
-        <w:t>ach Browser auch anders) einen Neuladen</w:t>
-      </w:r>
-      <w:r>
-        <w:t xml:space="preserve"> bei dem alle Daten neu angefordert werden.</w:t>
-      </w:r>
-    </w:p>
-    <w:p>
-      <w:r>
-        <w:t>Ein beim Styling aufgetretenes Problem war die designtechnische Anpassung der Scroll-Leiste. Da dies zwar im Chrome Browser von Google funktioniert jedoch nicht im Mozilla Firefox. Die würde sich möglicherweise mithilfe eines Plugins ähnlich anpassen lassen, allerdings wäre das Ergebnis immer leicht anders. Da es nur ein kleiner visueller Unterschied ist und keinerlei Auswirkung auf die Verwendbarkeit der Software hat kann dieses Problem vernachlässigt werden.</w:t>
-      </w:r>
-    </w:p>
-    <w:p/>
-    <w:p/>
-    <w:p>
-      <w:pPr>
-        <w:pStyle w:val="berschrift2"/>
-      </w:pPr>
-      <w:bookmarkStart w:id="38" w:name="_Toc491941552"/>
-      <w:r>
-        <w:t>Stellungnahme</w:t>
-      </w:r>
-      <w:r>
-        <w:t xml:space="preserve"> des A</w:t>
-      </w:r>
-      <w:r>
-        <w:t>uftraggebers</w:t>
-      </w:r>
-      <w:bookmarkEnd w:id="38"/>
-    </w:p>
-    <w:p/>
-    <w:p>
-      <w:r>
-        <w:t>Hier komm</w:t>
-      </w:r>
-      <w:r>
-        <w:t>t eine hoffentlich sehr positive</w:t>
-      </w:r>
-      <w:r>
-        <w:t xml:space="preserve"> </w:t>
-      </w:r>
-      <w:r>
-        <w:t>Rückmeldung</w:t>
-      </w:r>
-      <w:r>
-        <w:t xml:space="preserve"> von Seiten der Komro. Es wird dargelegt was ihnen mein Projekt gebracht hat und warum sie darüber derart froh sind.</w:t>
-      </w:r>
-    </w:p>
-    <w:p/>
-    <w:p>
-      <w:r>
-        <w:t>&gt;Zum Ende könnte man hier ein derartiger Satz stehen&lt;</w:t>
-      </w:r>
-    </w:p>
-    <w:p>
-      <w:r>
-        <w:t>Ein erster Schritt ist getan. Das System muss nun in der Praxis getestet, gegebenenfalls verbessert und um zusätzliche Funktionen erweitert werden.</w:t>
-      </w:r>
-    </w:p>
-    <w:p/>
-    <w:p>
-      <w:pPr>
-        <w:pStyle w:val="berschrift1"/>
-      </w:pPr>
-      <w:bookmarkStart w:id="39" w:name="_Toc491941553"/>
-      <w:r>
-        <w:lastRenderedPageBreak/>
-        <w:t>Zusammenfassung und Ausblick</w:t>
-      </w:r>
-      <w:bookmarkEnd w:id="39"/>
-    </w:p>
-    <w:p/>
-    <w:p>
-      <w:r>
-        <w:t>In diesem Kapitel werden die bisherigen zusammengefasst. Zudem wird über weitere geplante Features und die Integration der Software in ein bestehendes System berichtet.</w:t>
-      </w:r>
-    </w:p>
-    <w:p/>
-    <w:p/>
-    <w:p>
-      <w:pPr>
-        <w:pStyle w:val="berschrift2"/>
-      </w:pPr>
-      <w:bookmarkStart w:id="40" w:name="_Toc491941554"/>
-      <w:r>
-        <w:t>Zusammenfassung</w:t>
-      </w:r>
-      <w:bookmarkEnd w:id="40"/>
-    </w:p>
-    <w:p/>
-    <w:p>
-      <w:r>
-        <w:t>Eine vermutlich nicht zu ausführliche Zusammenfassung des Ganzen.</w:t>
-      </w:r>
-      <w:r>
-        <w:t xml:space="preserve"> </w:t>
-      </w:r>
-      <w:r>
-        <w:t>Darf allerdings ruhig bis einer ganzen Seite lang werden.</w:t>
-      </w:r>
-    </w:p>
-    <w:p/>
-    <w:p/>
-    <w:p>
-      <w:pPr>
-        <w:pStyle w:val="berschrift2"/>
-      </w:pPr>
-      <w:bookmarkStart w:id="41" w:name="_Toc491941555"/>
-      <w:r>
-        <w:t>Künftige Features</w:t>
-      </w:r>
-      <w:bookmarkEnd w:id="41"/>
-    </w:p>
-    <w:p/>
-    <w:p>
-      <w:r>
-        <w:t>Weitere Features die innerhalb der BA keinen Platz gefunden haben, aber recht wichtig für das System sind.</w:t>
-      </w:r>
-    </w:p>
-    <w:p/>
-    <w:p>
-      <w:r>
-        <w:t>Parallelisierung und Verbesserung des vorhandenen SNMP Protokolls um schneller/öfter Daten aus den Modems zu erhalten.</w:t>
-      </w:r>
-    </w:p>
-    <w:p>
-      <w:r>
-        <w:t>Der über SNMP erfolgende Aufruf der Modemdaten kann mit einigem Aufwand parallelisiert werden. Dadurch würde ein schnellerer Durchlauf durch alle Modems möglich und man könnte die Daten deutlich aktueller halten.</w:t>
-      </w:r>
-      <w:bookmarkStart w:id="42" w:name="_GoBack"/>
-      <w:bookmarkEnd w:id="42"/>
-    </w:p>
-    <w:p/>
-    <w:p>
-      <w:r>
-        <w:t xml:space="preserve">Live-Daten an die Schnittstelle anbinden. </w:t>
-      </w:r>
-    </w:p>
-    <w:p>
-      <w:r>
-        <w:t>Die Geokodierung der Daten wird bisher noch manuell ausgelöst. Dieser Vorgang könnte automatisiert werden und die Daten zu festen Uhrzeiten auf den neusten Stand gebracht werden.</w:t>
-      </w:r>
-    </w:p>
-    <w:p/>
-    <w:p/>
-    <w:p>
-      <w:pPr>
-        <w:pStyle w:val="berschrift2"/>
-      </w:pPr>
-      <w:bookmarkStart w:id="43" w:name="_Toc491941556"/>
-      <w:r>
-        <w:t>Integration/Zusammenlegen mit anderen Systemen</w:t>
-      </w:r>
-      <w:bookmarkEnd w:id="43"/>
-    </w:p>
-    <w:p/>
-    <w:p>
-      <w:r>
         <w:t>Beim Erstellen der Anwendung wurde insbesondere bei der Technologiewahl darauf geachtet, dass sich diese möglichst einfach in die bestehende Softwareumgebung der Komro integrieren lässt. Es besteht bereits eine Applikation mit der Live-Daten des Rauschabstands dargestellt werden können.</w:t>
       </w:r>
     </w:p>
@@ -9327,7 +10191,21 @@
         <w:rPr>
           <w:rStyle w:val="reference-text"/>
         </w:rPr>
-        <w:t>(eBook)</w:t>
+        <w:t>(</w:t>
+      </w:r>
+      <w:proofErr w:type="spellStart"/>
+      <w:r>
+        <w:rPr>
+          <w:rStyle w:val="reference-text"/>
+        </w:rPr>
+        <w:t>eBook</w:t>
+      </w:r>
+      <w:proofErr w:type="spellEnd"/>
+      <w:r>
+        <w:rPr>
+          <w:rStyle w:val="reference-text"/>
+        </w:rPr>
+        <w:t>)</w:t>
       </w:r>
     </w:p>
     <w:p>
@@ -9361,11 +10239,33 @@
         </w:rPr>
         <w:t xml:space="preserve">. </w:t>
       </w:r>
+      <w:proofErr w:type="spellStart"/>
       <w:r>
         <w:rPr>
           <w:rStyle w:val="reference-text"/>
         </w:rPr>
-        <w:t>Sebastopol, Calif.</w:t>
+        <w:t>Sebastopol</w:t>
+      </w:r>
+      <w:proofErr w:type="spellEnd"/>
+      <w:r>
+        <w:rPr>
+          <w:rStyle w:val="reference-text"/>
+        </w:rPr>
+        <w:t xml:space="preserve">, </w:t>
+      </w:r>
+      <w:proofErr w:type="spellStart"/>
+      <w:r>
+        <w:rPr>
+          <w:rStyle w:val="reference-text"/>
+        </w:rPr>
+        <w:t>Calif</w:t>
+      </w:r>
+      <w:proofErr w:type="spellEnd"/>
+      <w:r>
+        <w:rPr>
+          <w:rStyle w:val="reference-text"/>
+        </w:rPr>
+        <w:t>.</w:t>
       </w:r>
       <w:r>
         <w:rPr>
@@ -9598,7 +10498,7 @@
       <w:rPr>
         <w:noProof/>
       </w:rPr>
-      <w:t>26</w:t>
+      <w:t>25</w:t>
     </w:r>
     <w:r>
       <w:fldChar w:fldCharType="end"/>
@@ -11585,7 +12485,7 @@
 </file>
 
 <file path=customXml/itemProps1.xml><?xml version="1.0" encoding="utf-8"?>
-<ds:datastoreItem xmlns:ds="http://schemas.openxmlformats.org/officeDocument/2006/customXml" ds:itemID="{ED0403CF-2041-4CFC-8549-1497520B2D5C}">
+<ds:datastoreItem xmlns:ds="http://schemas.openxmlformats.org/officeDocument/2006/customXml" ds:itemID="{96D36473-F2BD-4ABE-8225-6611843A1594}">
   <ds:schemaRefs>
     <ds:schemaRef ds:uri="http://schemas.openxmlformats.org/officeDocument/2006/bibliography"/>
   </ds:schemaRefs>

</xml_diff>

<commit_message>
Erweiterung BA + Bugfix Popup close
</commit_message>
<xml_diff>
--- a/Dokumente/Bachelorarbeit.docx
+++ b/Dokumente/Bachelorarbeit.docx
@@ -6173,25 +6173,45 @@
       <w:pPr>
         <w:pStyle w:val="Beschriftung"/>
       </w:pPr>
-      <w:fldSimple w:instr=" STYLEREF 1 \s ">
-        <w:r>
-          <w:rPr>
-            <w:noProof/>
-          </w:rPr>
-          <w:t>2</w:t>
-        </w:r>
-      </w:fldSimple>
+      <w:r>
+        <w:fldChar w:fldCharType="begin"/>
+      </w:r>
+      <w:r>
+        <w:instrText xml:space="preserve"> STYLEREF 1 \s </w:instrText>
+      </w:r>
+      <w:r>
+        <w:fldChar w:fldCharType="separate"/>
+      </w:r>
+      <w:r>
+        <w:rPr>
+          <w:noProof/>
+        </w:rPr>
+        <w:t>2</w:t>
+      </w:r>
+      <w:r>
+        <w:fldChar w:fldCharType="end"/>
+      </w:r>
       <w:r>
         <w:t>.</w:t>
       </w:r>
-      <w:fldSimple w:instr=" SEQ Abbildung \* ROMAN \s 1 ">
-        <w:r>
-          <w:rPr>
-            <w:noProof/>
-          </w:rPr>
-          <w:t>I</w:t>
-        </w:r>
-      </w:fldSimple>
+      <w:r>
+        <w:fldChar w:fldCharType="begin"/>
+      </w:r>
+      <w:r>
+        <w:instrText xml:space="preserve"> SEQ Abbildung \* ROMAN \s 1 </w:instrText>
+      </w:r>
+      <w:r>
+        <w:fldChar w:fldCharType="separate"/>
+      </w:r>
+      <w:r>
+        <w:rPr>
+          <w:noProof/>
+        </w:rPr>
+        <w:t>I</w:t>
+      </w:r>
+      <w:r>
+        <w:fldChar w:fldCharType="end"/>
+      </w:r>
       <w:r>
         <w:t xml:space="preserve"> Datenbezug Adresskodierung</w:t>
       </w:r>
@@ -6332,25 +6352,45 @@
       <w:pPr>
         <w:pStyle w:val="Beschriftung"/>
       </w:pPr>
-      <w:fldSimple w:instr=" STYLEREF 1 \s ">
-        <w:r>
-          <w:rPr>
-            <w:noProof/>
-          </w:rPr>
-          <w:t>2</w:t>
-        </w:r>
-      </w:fldSimple>
+      <w:r>
+        <w:fldChar w:fldCharType="begin"/>
+      </w:r>
+      <w:r>
+        <w:instrText xml:space="preserve"> STYLEREF 1 \s </w:instrText>
+      </w:r>
+      <w:r>
+        <w:fldChar w:fldCharType="separate"/>
+      </w:r>
+      <w:r>
+        <w:rPr>
+          <w:noProof/>
+        </w:rPr>
+        <w:t>2</w:t>
+      </w:r>
+      <w:r>
+        <w:fldChar w:fldCharType="end"/>
+      </w:r>
       <w:r>
         <w:t>.</w:t>
       </w:r>
-      <w:fldSimple w:instr=" SEQ Abbildung \* ROMAN \s 1 ">
-        <w:r>
-          <w:rPr>
-            <w:noProof/>
-          </w:rPr>
-          <w:t>II</w:t>
-        </w:r>
-      </w:fldSimple>
+      <w:r>
+        <w:fldChar w:fldCharType="begin"/>
+      </w:r>
+      <w:r>
+        <w:instrText xml:space="preserve"> SEQ Abbildung \* ROMAN \s 1 </w:instrText>
+      </w:r>
+      <w:r>
+        <w:fldChar w:fldCharType="separate"/>
+      </w:r>
+      <w:r>
+        <w:rPr>
+          <w:noProof/>
+        </w:rPr>
+        <w:t>II</w:t>
+      </w:r>
+      <w:r>
+        <w:fldChar w:fldCharType="end"/>
+      </w:r>
       <w:r>
         <w:t xml:space="preserve"> Beispiel für ein Feature in GML</w:t>
       </w:r>
@@ -6428,25 +6468,45 @@
       <w:pPr>
         <w:pStyle w:val="Beschriftung"/>
       </w:pPr>
-      <w:fldSimple w:instr=" STYLEREF 1 \s ">
-        <w:r>
-          <w:rPr>
-            <w:noProof/>
-          </w:rPr>
-          <w:t>2</w:t>
-        </w:r>
-      </w:fldSimple>
+      <w:r>
+        <w:fldChar w:fldCharType="begin"/>
+      </w:r>
+      <w:r>
+        <w:instrText xml:space="preserve"> STYLEREF 1 \s </w:instrText>
+      </w:r>
+      <w:r>
+        <w:fldChar w:fldCharType="separate"/>
+      </w:r>
+      <w:r>
+        <w:rPr>
+          <w:noProof/>
+        </w:rPr>
+        <w:t>2</w:t>
+      </w:r>
+      <w:r>
+        <w:fldChar w:fldCharType="end"/>
+      </w:r>
       <w:r>
         <w:t>.</w:t>
       </w:r>
-      <w:fldSimple w:instr=" SEQ Abbildung \* ROMAN \s 1 ">
-        <w:r>
-          <w:rPr>
-            <w:noProof/>
-          </w:rPr>
-          <w:t>III</w:t>
-        </w:r>
-      </w:fldSimple>
+      <w:r>
+        <w:fldChar w:fldCharType="begin"/>
+      </w:r>
+      <w:r>
+        <w:instrText xml:space="preserve"> SEQ Abbildung \* ROMAN \s 1 </w:instrText>
+      </w:r>
+      <w:r>
+        <w:fldChar w:fldCharType="separate"/>
+      </w:r>
+      <w:r>
+        <w:rPr>
+          <w:noProof/>
+        </w:rPr>
+        <w:t>III</w:t>
+      </w:r>
+      <w:r>
+        <w:fldChar w:fldCharType="end"/>
+      </w:r>
       <w:r>
         <w:t xml:space="preserve"> Beispiel für ein GeoJSON</w:t>
       </w:r>
@@ -6628,38 +6688,34 @@
     <w:p/>
     <w:p>
       <w:r>
-        <w:t xml:space="preserve">Zur Kartendarstellung wird serverseitig eine GeoJSON Datei erstellt (siehe </w:t>
-      </w:r>
-      <w:r>
-        <w:t>3.1.1</w:t>
-      </w:r>
-      <w:r>
-        <w:t>), welche eine Auflistung der Modems und ihre zug</w:t>
-      </w:r>
-      <w:r>
-        <w:t xml:space="preserve">ehörigen Koordinaten enthält. Diese Datei wird Serverseitig per Rest zu </w:t>
-      </w:r>
-      <w:r>
-        <w:t>Verfügung</w:t>
-      </w:r>
-      <w:r>
-        <w:t xml:space="preserve"> gestell</w:t>
-      </w:r>
-      <w:r>
-        <w:t>t</w:t>
-      </w:r>
-      <w:r>
-        <w:t xml:space="preserve"> und kann vom Client aus jederzeit aufgerufen werden.</w:t>
-      </w:r>
-    </w:p>
-    <w:p>
-      <w:r>
-        <w:t>Dieses GeoJSON wird nun clientseitig mehrfach verwendet. Einmal um alle Modems auf der Karte als Punkte darzustellen. Dafür wird die Karte über die entsprechende Schnittstelle mit dem GeoJSON gespeist. Hierbei lassen sich eine Vielzahl an Angaben über die Darstellung machen. Neben Farbe und Größe der Punkte kann man beispielsweise auch die Größenveränderungen beim Heraus- bzw. Hineinzoomen einstellen.</w:t>
-      </w:r>
-    </w:p>
-    <w:p>
-      <w:r>
-        <w:t xml:space="preserve">Desweiterem wird mithilfe des GeoJSON noch eine Auflistung aller Modems erstellt. In dieser kann man einige wichtige Daten in Bezug auf die Modems darstellen. </w:t>
+        <w:t xml:space="preserve">Die Clientseite wird Standardmäßig als MVC-Pattern (Model View Controller) realisiert. Sprich es existiert eine View die der Anzeige dient, dies ist in der Regel ein HTML-Template. Im Model werden die Daten abgelegt welche eine Verbindung zur View aufweisen und in der Regel von der Serverseite kommen bzw. an diese geschickt werden. Im Controller wird die Clientseitige Logik untergebracht. Hier wird dies konkret in einer JavaScript-Datei umgesetzt. </w:t>
+      </w:r>
+    </w:p>
+    <w:p>
+      <w:r>
+        <w:t xml:space="preserve">Mithilfe eines Kartenframeworks wird eine interaktive Karte von Rosenheim erzeugt. Dazu holt sich das das Framework Kartendaten von einem Server des Anbieters. </w:t>
+      </w:r>
+    </w:p>
+    <w:p>
+      <w:r>
+        <w:t>In diesem Fall werden Restaufrufe nötig um sich das s</w:t>
+      </w:r>
+      <w:r>
+        <w:t xml:space="preserve">erverseitig erstellte GeoJSON aus 3.1.1 in den Client zu laden. Mithilfe des GeoJSONs werden dann </w:t>
+      </w:r>
+      <w:r>
+        <w:t xml:space="preserve">Punkte an die Stelle der Modems in die Karte gesetzt. Dann wird noch eine Sidebar erstellt in der die Modems ebenfalls aufgelistet werden. </w:t>
+      </w:r>
+    </w:p>
+    <w:p>
+      <w:r>
+        <w:t>Die Modems sollen zudem anhand ihrer aktuellen DOCSIS-Daten entsprechend eingefärbt werden.</w:t>
+      </w:r>
+      <w:r>
+        <w:t xml:space="preserve"> </w:t>
+      </w:r>
+      <w:r>
+        <w:t>Um dies zu realisieren wird eine Funktion benötigt die in regelmäßigen Abständen die aktuellen Daten vom Server holt. Auf hierfür wird ein Restaufruf verwendet.</w:t>
       </w:r>
     </w:p>
     <w:p/>
@@ -6759,25 +6815,45 @@
       <w:pPr>
         <w:pStyle w:val="Beschriftung"/>
       </w:pPr>
-      <w:fldSimple w:instr=" STYLEREF 1 \s ">
-        <w:r>
-          <w:rPr>
-            <w:noProof/>
-          </w:rPr>
-          <w:t>3</w:t>
-        </w:r>
-      </w:fldSimple>
+      <w:r>
+        <w:fldChar w:fldCharType="begin"/>
+      </w:r>
+      <w:r>
+        <w:instrText xml:space="preserve"> STYLEREF 1 \s </w:instrText>
+      </w:r>
+      <w:r>
+        <w:fldChar w:fldCharType="separate"/>
+      </w:r>
+      <w:r>
+        <w:rPr>
+          <w:noProof/>
+        </w:rPr>
+        <w:t>3</w:t>
+      </w:r>
+      <w:r>
+        <w:fldChar w:fldCharType="end"/>
+      </w:r>
       <w:r>
         <w:t>.</w:t>
       </w:r>
-      <w:fldSimple w:instr=" SEQ Abbildung \* ROMAN \s 1 ">
-        <w:r>
-          <w:rPr>
-            <w:noProof/>
-          </w:rPr>
-          <w:t>I</w:t>
-        </w:r>
-      </w:fldSimple>
+      <w:r>
+        <w:fldChar w:fldCharType="begin"/>
+      </w:r>
+      <w:r>
+        <w:instrText xml:space="preserve"> SEQ Abbildung \* ROMAN \s 1 </w:instrText>
+      </w:r>
+      <w:r>
+        <w:fldChar w:fldCharType="separate"/>
+      </w:r>
+      <w:r>
+        <w:rPr>
+          <w:noProof/>
+        </w:rPr>
+        <w:t>I</w:t>
+      </w:r>
+      <w:r>
+        <w:fldChar w:fldCharType="end"/>
+      </w:r>
       <w:r>
         <w:t xml:space="preserve"> wichtigste Technologien im Überblick</w:t>
       </w:r>
@@ -6801,13 +6877,55 @@
     </w:p>
     <w:p>
       <w:r>
-        <w:t xml:space="preserve">Als Programmiersprache wurde in diesem Fall Python gewählt, da diese bei der Firma Komro bereits sehr verbreitet ist. </w:t>
-      </w:r>
-      <w:r>
-        <w:t>Die am weitest verbreiteten Webframeworks für Python sind Flask und Django. Flask ist das leichtgewichtigere der beiden und bringt trotzdem alle notwendigen Funktionalitäten mit. Es enthält sogar einen eigenen Webser</w:t>
-      </w:r>
-      <w:r>
-        <w:t>ver. Zur Pa</w:t>
+        <w:t xml:space="preserve">Als Programmiersprache wurde in diesem Fall Python </w:t>
+      </w:r>
+      <w:r>
+        <w:t xml:space="preserve">über Beispielsweise PHP oder ASP.Net </w:t>
+      </w:r>
+      <w:r>
+        <w:t>gewählt</w:t>
+      </w:r>
+      <w:r>
+        <w:t>.</w:t>
+      </w:r>
+      <w:r>
+        <w:t xml:space="preserve"> </w:t>
+      </w:r>
+      <w:r>
+        <w:t>Diese findet bei</w:t>
+      </w:r>
+      <w:r>
+        <w:t xml:space="preserve"> der Komro </w:t>
+      </w:r>
+      <w:r>
+        <w:t>schon oft Verwendung und ist aufgrund der Schreibweisen eine sehr angenehme und leicht zu lernende Sprache</w:t>
+      </w:r>
+      <w:r>
+        <w:t xml:space="preserve">. </w:t>
+      </w:r>
+      <w:r>
+        <w:t>Die am weitest verbreiteten Webframeworks für Python sind Flask und Django. Flask ist das leichtgewichtigere der beiden und bringt trotzdem alle notwendigen Funktionalitäten mit</w:t>
+      </w:r>
+      <w:r>
+        <w:t>, daher ist es für diese Anwendung zu bevorzugen</w:t>
+      </w:r>
+      <w:r>
+        <w:t xml:space="preserve">. Es </w:t>
+      </w:r>
+      <w:r>
+        <w:t>bringt</w:t>
+      </w:r>
+      <w:r>
+        <w:t xml:space="preserve"> sogar einen eigenen Webser</w:t>
+      </w:r>
+      <w:r>
+        <w:t>ver</w:t>
+      </w:r>
+      <w:r>
+        <w:t xml:space="preserve"> mit</w:t>
+      </w:r>
+      <w:r>
+        <w:t>. Zur Pa</w:t>
       </w:r>
       <w:r>
         <w:t>ketverwaltung wird p</w:t>
@@ -6824,7 +6942,7 @@
     </w:p>
     <w:p>
       <w:r>
-        <w:t>&lt; toller Satz für Jquerry hier einfügen&gt;</w:t>
+        <w:t>Um die doch recht komplexe Clientseite leichter Programmieren zu können wird statt nur nativem JavaScript auch noch das Framework Qjuery verwendet. Neben den andern Vorteilen die es bietet wird es hier vor allem zum Manipulieren von HTML-Dokumenten und der Handhabung von Events eingesetzt.</w:t>
       </w:r>
     </w:p>
     <w:p>
@@ -6843,6 +6961,7 @@
       </w:pPr>
       <w:bookmarkStart w:id="25" w:name="_Toc491941539"/>
       <w:r>
+        <w:lastRenderedPageBreak/>
         <w:t>Geoinformatik</w:t>
       </w:r>
       <w:bookmarkEnd w:id="25"/>
@@ -6856,7 +6975,6 @@
     </w:p>
     <w:p>
       <w:r>
-        <w:lastRenderedPageBreak/>
         <w:t>Um effektiv mit Geoinformationen arbeiten und diese darstellen zu können, werden einige Frameworks benötigt.</w:t>
       </w:r>
     </w:p>
@@ -6912,6 +7030,9 @@
       </w:r>
       <w:r>
         <w:t>bringt es noch eine eigene Geocode-API mit.</w:t>
+      </w:r>
+      <w:r>
+        <w:t xml:space="preserve"> Diese kann in der frühen Entwicklungszeit zum Testen recht praktisch sein.</w:t>
       </w:r>
     </w:p>
     <w:p/>
@@ -7027,25 +7148,45 @@
       <w:pPr>
         <w:pStyle w:val="Beschriftung"/>
       </w:pPr>
-      <w:fldSimple w:instr=" STYLEREF 1 \s ">
-        <w:r>
-          <w:rPr>
-            <w:noProof/>
-          </w:rPr>
-          <w:t>3</w:t>
-        </w:r>
-      </w:fldSimple>
+      <w:r>
+        <w:fldChar w:fldCharType="begin"/>
+      </w:r>
+      <w:r>
+        <w:instrText xml:space="preserve"> STYLEREF 1 \s </w:instrText>
+      </w:r>
+      <w:r>
+        <w:fldChar w:fldCharType="separate"/>
+      </w:r>
+      <w:r>
+        <w:rPr>
+          <w:noProof/>
+        </w:rPr>
+        <w:t>3</w:t>
+      </w:r>
+      <w:r>
+        <w:fldChar w:fldCharType="end"/>
+      </w:r>
       <w:r>
         <w:t>.</w:t>
       </w:r>
-      <w:fldSimple w:instr=" SEQ Abbildung \* ROMAN \s 1 ">
-        <w:r>
-          <w:rPr>
-            <w:noProof/>
-          </w:rPr>
-          <w:t>II</w:t>
-        </w:r>
-      </w:fldSimple>
+      <w:r>
+        <w:fldChar w:fldCharType="begin"/>
+      </w:r>
+      <w:r>
+        <w:instrText xml:space="preserve"> SEQ Abbildung \* ROMAN \s 1 </w:instrText>
+      </w:r>
+      <w:r>
+        <w:fldChar w:fldCharType="separate"/>
+      </w:r>
+      <w:r>
+        <w:rPr>
+          <w:noProof/>
+        </w:rPr>
+        <w:t>II</w:t>
+      </w:r>
+      <w:r>
+        <w:fldChar w:fldCharType="end"/>
+      </w:r>
       <w:r>
         <w:t xml:space="preserve"> PyCharm IDE Benutzeroberfläche</w:t>
       </w:r>
@@ -7191,25 +7332,45 @@
       <w:pPr>
         <w:pStyle w:val="Beschriftung"/>
       </w:pPr>
-      <w:fldSimple w:instr=" STYLEREF 1 \s ">
-        <w:r>
-          <w:rPr>
-            <w:noProof/>
-          </w:rPr>
-          <w:t>4</w:t>
-        </w:r>
-      </w:fldSimple>
+      <w:r>
+        <w:fldChar w:fldCharType="begin"/>
+      </w:r>
+      <w:r>
+        <w:instrText xml:space="preserve"> STYLEREF 1 \s </w:instrText>
+      </w:r>
+      <w:r>
+        <w:fldChar w:fldCharType="separate"/>
+      </w:r>
+      <w:r>
+        <w:rPr>
+          <w:noProof/>
+        </w:rPr>
+        <w:t>4</w:t>
+      </w:r>
+      <w:r>
+        <w:fldChar w:fldCharType="end"/>
+      </w:r>
       <w:r>
         <w:t>.</w:t>
       </w:r>
-      <w:fldSimple w:instr=" SEQ Abbildung \* ROMAN \s 1 ">
-        <w:r>
-          <w:rPr>
-            <w:noProof/>
-          </w:rPr>
-          <w:t>I</w:t>
-        </w:r>
-      </w:fldSimple>
+      <w:r>
+        <w:fldChar w:fldCharType="begin"/>
+      </w:r>
+      <w:r>
+        <w:instrText xml:space="preserve"> SEQ Abbildung \* ROMAN \s 1 </w:instrText>
+      </w:r>
+      <w:r>
+        <w:fldChar w:fldCharType="separate"/>
+      </w:r>
+      <w:r>
+        <w:rPr>
+          <w:noProof/>
+        </w:rPr>
+        <w:t>I</w:t>
+      </w:r>
+      <w:r>
+        <w:fldChar w:fldCharType="end"/>
+      </w:r>
       <w:r>
         <w:t xml:space="preserve"> Routing mit Flask</w:t>
       </w:r>
@@ -7289,25 +7450,45 @@
       <w:pPr>
         <w:pStyle w:val="Beschriftung"/>
       </w:pPr>
-      <w:fldSimple w:instr=" STYLEREF 1 \s ">
-        <w:r>
-          <w:rPr>
-            <w:noProof/>
-          </w:rPr>
-          <w:t>4</w:t>
-        </w:r>
-      </w:fldSimple>
+      <w:r>
+        <w:fldChar w:fldCharType="begin"/>
+      </w:r>
+      <w:r>
+        <w:instrText xml:space="preserve"> STYLEREF 1 \s </w:instrText>
+      </w:r>
+      <w:r>
+        <w:fldChar w:fldCharType="separate"/>
+      </w:r>
+      <w:r>
+        <w:rPr>
+          <w:noProof/>
+        </w:rPr>
+        <w:t>4</w:t>
+      </w:r>
+      <w:r>
+        <w:fldChar w:fldCharType="end"/>
+      </w:r>
       <w:r>
         <w:t>.</w:t>
       </w:r>
-      <w:fldSimple w:instr=" SEQ Abbildung \* ROMAN \s 1 ">
-        <w:r>
-          <w:rPr>
-            <w:noProof/>
-          </w:rPr>
-          <w:t>II</w:t>
-        </w:r>
-      </w:fldSimple>
+      <w:r>
+        <w:fldChar w:fldCharType="begin"/>
+      </w:r>
+      <w:r>
+        <w:instrText xml:space="preserve"> SEQ Abbildung \* ROMAN \s 1 </w:instrText>
+      </w:r>
+      <w:r>
+        <w:fldChar w:fldCharType="separate"/>
+      </w:r>
+      <w:r>
+        <w:rPr>
+          <w:noProof/>
+        </w:rPr>
+        <w:t>II</w:t>
+      </w:r>
+      <w:r>
+        <w:fldChar w:fldCharType="end"/>
+      </w:r>
       <w:r>
         <w:t xml:space="preserve"> Aufruf der Geokodierung mit Timeout Fehlerbehandlung</w:t>
       </w:r>
@@ -7435,25 +7616,45 @@
       <w:pPr>
         <w:pStyle w:val="Beschriftung"/>
       </w:pPr>
-      <w:fldSimple w:instr=" STYLEREF 1 \s ">
-        <w:r>
-          <w:rPr>
-            <w:noProof/>
-          </w:rPr>
-          <w:t>4</w:t>
-        </w:r>
-      </w:fldSimple>
+      <w:r>
+        <w:fldChar w:fldCharType="begin"/>
+      </w:r>
+      <w:r>
+        <w:instrText xml:space="preserve"> STYLEREF 1 \s </w:instrText>
+      </w:r>
+      <w:r>
+        <w:fldChar w:fldCharType="separate"/>
+      </w:r>
+      <w:r>
+        <w:rPr>
+          <w:noProof/>
+        </w:rPr>
+        <w:t>4</w:t>
+      </w:r>
+      <w:r>
+        <w:fldChar w:fldCharType="end"/>
+      </w:r>
       <w:r>
         <w:t>.</w:t>
       </w:r>
-      <w:fldSimple w:instr=" SEQ Abbildung \* ROMAN \s 1 ">
-        <w:r>
-          <w:rPr>
-            <w:noProof/>
-          </w:rPr>
-          <w:t>III</w:t>
-        </w:r>
-      </w:fldSimple>
+      <w:r>
+        <w:fldChar w:fldCharType="begin"/>
+      </w:r>
+      <w:r>
+        <w:instrText xml:space="preserve"> SEQ Abbildung \* ROMAN \s 1 </w:instrText>
+      </w:r>
+      <w:r>
+        <w:fldChar w:fldCharType="separate"/>
+      </w:r>
+      <w:r>
+        <w:rPr>
+          <w:noProof/>
+        </w:rPr>
+        <w:t>III</w:t>
+      </w:r>
+      <w:r>
+        <w:fldChar w:fldCharType="end"/>
+      </w:r>
       <w:r>
         <w:t xml:space="preserve"> Startseite</w:t>
       </w:r>
@@ -8012,25 +8213,45 @@
       <w:pPr>
         <w:pStyle w:val="Beschriftung"/>
       </w:pPr>
-      <w:fldSimple w:instr=" STYLEREF 1 \s ">
-        <w:r>
-          <w:rPr>
-            <w:noProof/>
-          </w:rPr>
-          <w:t>4</w:t>
-        </w:r>
-      </w:fldSimple>
+      <w:r>
+        <w:fldChar w:fldCharType="begin"/>
+      </w:r>
+      <w:r>
+        <w:instrText xml:space="preserve"> STYLEREF 1 \s </w:instrText>
+      </w:r>
+      <w:r>
+        <w:fldChar w:fldCharType="separate"/>
+      </w:r>
+      <w:r>
+        <w:rPr>
+          <w:noProof/>
+        </w:rPr>
+        <w:t>4</w:t>
+      </w:r>
+      <w:r>
+        <w:fldChar w:fldCharType="end"/>
+      </w:r>
       <w:r>
         <w:t>.</w:t>
       </w:r>
-      <w:fldSimple w:instr=" SEQ Abbildung \* ROMAN \s 1 ">
-        <w:r>
-          <w:rPr>
-            <w:noProof/>
-          </w:rPr>
-          <w:t>V</w:t>
-        </w:r>
-      </w:fldSimple>
+      <w:r>
+        <w:fldChar w:fldCharType="begin"/>
+      </w:r>
+      <w:r>
+        <w:instrText xml:space="preserve"> SEQ Abbildung \* ROMAN \s 1 </w:instrText>
+      </w:r>
+      <w:r>
+        <w:fldChar w:fldCharType="separate"/>
+      </w:r>
+      <w:r>
+        <w:rPr>
+          <w:noProof/>
+        </w:rPr>
+        <w:t>V</w:t>
+      </w:r>
+      <w:r>
+        <w:fldChar w:fldCharType="end"/>
+      </w:r>
       <w:r>
         <w:t xml:space="preserve"> Beispiel für einen categorical Typ</w:t>
       </w:r>
@@ -8104,25 +8325,45 @@
       <w:pPr>
         <w:pStyle w:val="Beschriftung"/>
       </w:pPr>
-      <w:fldSimple w:instr=" STYLEREF 1 \s ">
-        <w:r>
-          <w:rPr>
-            <w:noProof/>
-          </w:rPr>
-          <w:t>4</w:t>
-        </w:r>
-      </w:fldSimple>
+      <w:r>
+        <w:fldChar w:fldCharType="begin"/>
+      </w:r>
+      <w:r>
+        <w:instrText xml:space="preserve"> STYLEREF 1 \s </w:instrText>
+      </w:r>
+      <w:r>
+        <w:fldChar w:fldCharType="separate"/>
+      </w:r>
+      <w:r>
+        <w:rPr>
+          <w:noProof/>
+        </w:rPr>
+        <w:t>4</w:t>
+      </w:r>
+      <w:r>
+        <w:fldChar w:fldCharType="end"/>
+      </w:r>
       <w:r>
         <w:t>.</w:t>
       </w:r>
-      <w:fldSimple w:instr=" SEQ Abbildung \* ROMAN \s 1 ">
-        <w:r>
-          <w:rPr>
-            <w:noProof/>
-          </w:rPr>
-          <w:t>VI</w:t>
-        </w:r>
-      </w:fldSimple>
+      <w:r>
+        <w:fldChar w:fldCharType="begin"/>
+      </w:r>
+      <w:r>
+        <w:instrText xml:space="preserve"> SEQ Abbildung \* ROMAN \s 1 </w:instrText>
+      </w:r>
+      <w:r>
+        <w:fldChar w:fldCharType="separate"/>
+      </w:r>
+      <w:r>
+        <w:rPr>
+          <w:noProof/>
+        </w:rPr>
+        <w:t>VI</w:t>
+      </w:r>
+      <w:r>
+        <w:fldChar w:fldCharType="end"/>
+      </w:r>
       <w:r>
         <w:t xml:space="preserve"> Darstellung eines offenen Popups</w:t>
       </w:r>
@@ -8201,25 +8442,45 @@
       <w:pPr>
         <w:pStyle w:val="Beschriftung"/>
       </w:pPr>
-      <w:fldSimple w:instr=" STYLEREF 1 \s ">
-        <w:r>
-          <w:rPr>
-            <w:noProof/>
-          </w:rPr>
-          <w:t>4</w:t>
-        </w:r>
-      </w:fldSimple>
+      <w:r>
+        <w:fldChar w:fldCharType="begin"/>
+      </w:r>
+      <w:r>
+        <w:instrText xml:space="preserve"> STYLEREF 1 \s </w:instrText>
+      </w:r>
+      <w:r>
+        <w:fldChar w:fldCharType="separate"/>
+      </w:r>
+      <w:r>
+        <w:rPr>
+          <w:noProof/>
+        </w:rPr>
+        <w:t>4</w:t>
+      </w:r>
+      <w:r>
+        <w:fldChar w:fldCharType="end"/>
+      </w:r>
       <w:r>
         <w:t>.</w:t>
       </w:r>
-      <w:fldSimple w:instr=" SEQ Abbildung \* ROMAN \s 1 ">
-        <w:r>
-          <w:rPr>
-            <w:noProof/>
-          </w:rPr>
-          <w:t>VII</w:t>
-        </w:r>
-      </w:fldSimple>
+      <w:r>
+        <w:fldChar w:fldCharType="begin"/>
+      </w:r>
+      <w:r>
+        <w:instrText xml:space="preserve"> SEQ Abbildung \* ROMAN \s 1 </w:instrText>
+      </w:r>
+      <w:r>
+        <w:fldChar w:fldCharType="separate"/>
+      </w:r>
+      <w:r>
+        <w:rPr>
+          <w:noProof/>
+        </w:rPr>
+        <w:t>VII</w:t>
+      </w:r>
+      <w:r>
+        <w:fldChar w:fldCharType="end"/>
+      </w:r>
       <w:r>
         <w:t xml:space="preserve"> Sidebar</w:t>
       </w:r>
@@ -8317,42 +8578,192 @@
       <w:pPr>
         <w:pStyle w:val="Beschriftung"/>
       </w:pPr>
-      <w:fldSimple w:instr=" STYLEREF 1 \s ">
-        <w:r>
-          <w:rPr>
-            <w:noProof/>
-          </w:rPr>
-          <w:t>4</w:t>
-        </w:r>
-      </w:fldSimple>
+      <w:r>
+        <w:fldChar w:fldCharType="begin"/>
+      </w:r>
+      <w:r>
+        <w:instrText xml:space="preserve"> STYLEREF 1 \s </w:instrText>
+      </w:r>
+      <w:r>
+        <w:fldChar w:fldCharType="separate"/>
+      </w:r>
+      <w:r>
+        <w:rPr>
+          <w:noProof/>
+        </w:rPr>
+        <w:t>4</w:t>
+      </w:r>
+      <w:r>
+        <w:fldChar w:fldCharType="end"/>
+      </w:r>
       <w:r>
         <w:t>.</w:t>
       </w:r>
-      <w:fldSimple w:instr=" SEQ Abbildung \* ROMAN \s 1 ">
-        <w:r>
-          <w:rPr>
-            <w:noProof/>
-          </w:rPr>
-          <w:t>VIII</w:t>
-        </w:r>
-      </w:fldSimple>
+      <w:r>
+        <w:fldChar w:fldCharType="begin"/>
+      </w:r>
+      <w:r>
+        <w:instrText xml:space="preserve"> SEQ Abbildung \* ROMAN \s 1 </w:instrText>
+      </w:r>
+      <w:r>
+        <w:fldChar w:fldCharType="separate"/>
+      </w:r>
+      <w:r>
+        <w:rPr>
+          <w:noProof/>
+        </w:rPr>
+        <w:t>VIII</w:t>
+      </w:r>
+      <w:r>
+        <w:fldChar w:fldCharType="end"/>
+      </w:r>
       <w:r>
         <w:t xml:space="preserve"> Codebeispiel für die flyTo() Funktion</w:t>
       </w:r>
     </w:p>
     <w:p>
       <w:r>
+        <w:t>Die Popups können entweder mit einem Klick auf die Karte, außerhalb des Popups</w:t>
+      </w:r>
+      <w:r>
+        <w:t>,</w:t>
+      </w:r>
+      <w:r>
+        <w:t xml:space="preserve"> geschlossen werden. </w:t>
+      </w:r>
+      <w:r>
+        <w:t xml:space="preserve">Beim Klick auf ein anderes Modem wird das bisherige Popup geschlossen bevor das neue </w:t>
+      </w:r>
+      <w:r>
         <w:lastRenderedPageBreak/>
-        <w:t>Die Popups können entweder mit einem Klick auf die Karte, außerhalb des Popups</w:t>
-      </w:r>
-      <w:r>
-        <w:t>,</w:t>
-      </w:r>
-      <w:r>
-        <w:t xml:space="preserve"> geschlossen werden. </w:t>
-      </w:r>
-      <w:r>
-        <w:t>Beim Klick auf ein anderes Modem wird das bisherige Popup geschlossen bevor das neue geöffnet wird.</w:t>
+        <w:t>geöffnet wird.</w:t>
+      </w:r>
+      <w:r>
+        <w:t xml:space="preserve"> Leider ließ sich für dieses Verhalten das Standardverhalten des Popups mit dem „</w:t>
+      </w:r>
+      <w:r>
+        <w:t>closeOnClick: true</w:t>
+      </w:r>
+      <w:r>
+        <w:t xml:space="preserve">“ Statement nicht realisieren. Rein auf die Karte bezogen würde es funktionieren, allerdings bezieht die die Sidebar nicht mit ein und führte so zu einem nicht gewünschten verhalten. Demnach muss „closeOnClick: false“ verwendet werden und das Schließen der Popups selbst implementiert werden. Eine Kombination aus „closeOnClick: true“ und einer eigenen Implementierung nur für die Sidebar führt zu Fehlermeldungen und anschließend zu einem Fehlerhaften verhalten der Funktionalität. </w:t>
+      </w:r>
+    </w:p>
+    <w:p>
+      <w:r>
+        <w:t xml:space="preserve">Um die Daten der Modems zu aktualisieren ohne die Seite neu laden zu müssen wird eine Funktion geschrieben, die alle </w:t>
+      </w:r>
+      <w:r>
+        <w:t>10</w:t>
+      </w:r>
+      <w:r>
+        <w:t xml:space="preserve"> Sekunden einen Restaufruf welcher das aktuellste GeoJSON zurückliefert. Dieses wird dann in die Karte geladen, woraufhin Mapbox für eine </w:t>
+      </w:r>
+      <w:r>
+        <w:t>Überschreibung der Modempunkte sorgt. Die Dauer zwischen den Restaufrufen kann sehr einfach umgestellt werden, falls sich die Karte öfter aktualisieren soll.</w:t>
+      </w:r>
+    </w:p>
+    <w:p>
+      <w:pPr>
+        <w:keepNext/>
+      </w:pPr>
+      <w:r>
+        <w:rPr>
+          <w:noProof/>
+          <w:lang w:eastAsia="de-DE"/>
+        </w:rPr>
+        <w:drawing>
+          <wp:inline distT="0" distB="0" distL="0" distR="0" wp14:anchorId="084E001E" wp14:editId="33FA93D1">
+            <wp:extent cx="3596952" cy="1097375"/>
+            <wp:effectExtent l="0" t="0" r="3810" b="7620"/>
+            <wp:docPr id="14" name="Grafik 14"/>
+            <wp:cNvGraphicFramePr>
+              <a:graphicFrameLocks xmlns:a="http://schemas.openxmlformats.org/drawingml/2006/main" noChangeAspect="1"/>
+            </wp:cNvGraphicFramePr>
+            <a:graphic xmlns:a="http://schemas.openxmlformats.org/drawingml/2006/main">
+              <a:graphicData uri="http://schemas.openxmlformats.org/drawingml/2006/picture">
+                <pic:pic xmlns:pic="http://schemas.openxmlformats.org/drawingml/2006/picture">
+                  <pic:nvPicPr>
+                    <pic:cNvPr id="14" name="update funktion.PNG"/>
+                    <pic:cNvPicPr/>
+                  </pic:nvPicPr>
+                  <pic:blipFill>
+                    <a:blip r:embed="rId25">
+                      <a:extLst>
+                        <a:ext uri="{28A0092B-C50C-407E-A947-70E740481C1C}">
+                          <a14:useLocalDpi xmlns:a14="http://schemas.microsoft.com/office/drawing/2010/main" val="0"/>
+                        </a:ext>
+                      </a:extLst>
+                    </a:blip>
+                    <a:stretch>
+                      <a:fillRect/>
+                    </a:stretch>
+                  </pic:blipFill>
+                  <pic:spPr>
+                    <a:xfrm>
+                      <a:off x="0" y="0"/>
+                      <a:ext cx="3596952" cy="1097375"/>
+                    </a:xfrm>
+                    <a:prstGeom prst="rect">
+                      <a:avLst/>
+                    </a:prstGeom>
+                  </pic:spPr>
+                </pic:pic>
+              </a:graphicData>
+            </a:graphic>
+          </wp:inline>
+        </w:drawing>
+      </w:r>
+    </w:p>
+    <w:p>
+      <w:pPr>
+        <w:pStyle w:val="Beschriftung"/>
+      </w:pPr>
+      <w:r>
+        <w:fldChar w:fldCharType="begin"/>
+      </w:r>
+      <w:r>
+        <w:instrText xml:space="preserve"> STYLEREF 1 \s </w:instrText>
+      </w:r>
+      <w:r>
+        <w:fldChar w:fldCharType="separate"/>
+      </w:r>
+      <w:r>
+        <w:rPr>
+          <w:noProof/>
+        </w:rPr>
+        <w:t>4</w:t>
+      </w:r>
+      <w:r>
+        <w:fldChar w:fldCharType="end"/>
+      </w:r>
+      <w:r>
+        <w:t>.</w:t>
+      </w:r>
+      <w:r>
+        <w:fldChar w:fldCharType="begin"/>
+      </w:r>
+      <w:r>
+        <w:instrText xml:space="preserve"> SEQ Abbildung \* ROMAN \s 1 </w:instrText>
+      </w:r>
+      <w:r>
+        <w:fldChar w:fldCharType="separate"/>
+      </w:r>
+      <w:r>
+        <w:rPr>
+          <w:noProof/>
+        </w:rPr>
+        <w:t>IX</w:t>
+      </w:r>
+      <w:r>
+        <w:fldChar w:fldCharType="end"/>
+      </w:r>
+      <w:r>
+        <w:t xml:space="preserve"> Funktion zum Updaten der Kartendaten unter Verwendung von Jquery</w:t>
+      </w:r>
+    </w:p>
+    <w:p>
+      <w:r>
+        <w:t>Diese Implementierung (vgl. Abb. 4.IX) führt dazu, dass auch die Modemliste in der Sidebar geupdatet wird, da diese sich auf die Variable „mod“ bezieht.</w:t>
       </w:r>
     </w:p>
     <w:p/>
@@ -8389,7 +8800,11 @@
     </w:p>
     <w:p>
       <w:r>
-        <w:t xml:space="preserve">Bei der Farbgestaltung der Modems wurde sich an ein Klassisches Ampel Schema gehalten. Grün für alles in Ordnung, Gelb für es gibt Probleme und Rot für starke Probleme/Totalausfall. Eine derartig einfache und bekannte Farbunterteilung führt zu einem sofortigen Verständnis für die Karte. Desweiterem müsste man bei einem </w:t>
+        <w:t xml:space="preserve">Bei der Farbgestaltung der Modems wurde sich an ein Klassisches Ampel Schema gehalten. Grün für alles in Ordnung, Gelb für es gibt Probleme und Rot für starke Probleme/Totalausfall. Eine derartig einfache und bekannte Farbunterteilung führt zu einem sofortigen Verständnis für die Karte. </w:t>
+      </w:r>
+      <w:r>
+        <w:lastRenderedPageBreak/>
+        <w:t xml:space="preserve">Desweiterem müsste man bei einem </w:t>
       </w:r>
       <w:r>
         <w:t>komplexeren</w:t>
@@ -8448,314 +8863,308 @@
     <w:p/>
     <w:p>
       <w:r>
+        <w:t xml:space="preserve">Damit man auch sicher sein kann, dass ein </w:t>
+      </w:r>
+      <w:r>
+        <w:t>Einzelteil</w:t>
+      </w:r>
+      <w:r>
+        <w:t xml:space="preserve"> der Software auch genau das tut, was von ihm erwartet wird sind Tests notwendig. Bereits während der Entwicklung ist es daher nötig mit</w:t>
+      </w:r>
+      <w:r>
+        <w:t xml:space="preserve"> Modultests auch</w:t>
+      </w:r>
+      <w:r>
+        <w:t xml:space="preserve"> </w:t>
+      </w:r>
+      <w:r>
+        <w:t>Unitt</w:t>
+      </w:r>
+      <w:r>
+        <w:t>ests</w:t>
+      </w:r>
+      <w:r>
+        <w:t xml:space="preserve"> genannt</w:t>
+      </w:r>
+      <w:r>
+        <w:t xml:space="preserve"> zu arbeiten.</w:t>
+      </w:r>
+      <w:r>
+        <w:t xml:space="preserve"> Diese werden in Python mit PyUnit durchgeführt.</w:t>
+      </w:r>
+    </w:p>
+    <w:p>
+      <w:r>
+        <w:t>Auf der Frontendseite ist es leider nicht ganz so einfach.</w:t>
+      </w:r>
+      <w:r>
+        <w:t xml:space="preserve"> Visuelle Tests machen erst wirklich Sinn sobald sich am visuellen nichts mehr ändert. Deshalb sind diese Tests oft erst ganz am Ende der Implementierung möglich. </w:t>
+      </w:r>
+    </w:p>
+    <w:p>
+      <w:r>
+        <w:t>Ein weiterer wichtiger Punkt der getestet werden muss ist die Performance. Dies sollte auch schon früh in der Entwicklungsphase passieren, da man dann noch leichter einen anderen Ansatz oder gar eine andere Technologie wählen kann. Beim Erstellen der Kartenapplikation hätte es eben auch die Möglichkeit gegeben die Geokodierung der Adressen Clientseitig ausführen zu lassen. Durch die Geschwindigkeitslimitierungen bei nicht kommerziellen APIs hätte das jedoch zu unvertretbaren Ladezeiten geführt und wurde als Ansatz verworfen.</w:t>
+      </w:r>
+    </w:p>
+    <w:p/>
+    <w:p>
+      <w:pPr>
+        <w:pStyle w:val="berschrift3"/>
+      </w:pPr>
+      <w:bookmarkStart w:id="34" w:name="_Toc491941548"/>
+      <w:r>
+        <w:t>Praxistests</w:t>
+      </w:r>
+      <w:bookmarkEnd w:id="34"/>
+    </w:p>
+    <w:p/>
+    <w:p>
+      <w:r>
+        <w:t xml:space="preserve">Gerade bei einer Webanwendung, die von vielen unterschiedlichen Endgeräten aus genutzt werden soll, sind Praxistests von großer Wichtigkeit. Mit deren Hilfe lassen sich vor allem Darstellungs- und Performanceprobleme sehr leicht feststellen. </w:t>
+      </w:r>
+      <w:r>
+        <w:t>Diese las</w:t>
+      </w:r>
+      <w:r>
+        <w:t>sen sich jedoch erst durchführen</w:t>
+      </w:r>
+      <w:r>
+        <w:t xml:space="preserve"> wenn die Software auf einem geeigneten Server läuft und damit von außen zugänglich ist. Dies erfolgt erst </w:t>
+      </w:r>
+      <w:r>
+        <w:t>nach Abschluss</w:t>
+      </w:r>
+      <w:r>
+        <w:t xml:space="preserve"> dieser Bachelorarbeit</w:t>
+      </w:r>
+      <w:r>
+        <w:t>, da lediglich ein erster Prototyp entwickelt wurde</w:t>
+      </w:r>
+      <w:r>
+        <w:t xml:space="preserve">. </w:t>
+      </w:r>
+    </w:p>
+    <w:p>
+      <w:r>
+        <w:t>Dennoch wurde ein Praxistest im kleinen Rahmen auf verschiedenen Geräten und Browsern</w:t>
+      </w:r>
+      <w:r>
+        <w:t xml:space="preserve"> durchgeführt und aufgetretene Probleme behoben. </w:t>
+      </w:r>
+    </w:p>
+    <w:p/>
+    <w:p/>
+    <w:p/>
+    <w:p/>
+    <w:p/>
+    <w:p/>
+    <w:p/>
+    <w:p/>
+    <w:p/>
+    <w:p/>
+    <w:p>
+      <w:pPr>
+        <w:pStyle w:val="berschrift1"/>
+      </w:pPr>
+      <w:bookmarkStart w:id="35" w:name="_Toc491941549"/>
+      <w:r>
+        <w:t>Ergebnisse</w:t>
+      </w:r>
+      <w:bookmarkEnd w:id="35"/>
+    </w:p>
+    <w:p/>
+    <w:p>
+      <w:r>
+        <w:t>In diesem Kapitel werden die Ergebnisse des Projekts,</w:t>
+      </w:r>
+      <w:r>
+        <w:t xml:space="preserve"> die aufgetretenen Probleme,</w:t>
+      </w:r>
+      <w:r>
+        <w:t xml:space="preserve"> sowie das Feedback des Auftraggebers dargestellt.</w:t>
+      </w:r>
+    </w:p>
+    <w:p/>
+    <w:p/>
+    <w:p>
+      <w:pPr>
+        <w:pStyle w:val="berschrift2"/>
+      </w:pPr>
+      <w:bookmarkStart w:id="36" w:name="_Toc491941550"/>
+      <w:r>
+        <w:t>Endresultat des Projekts</w:t>
+      </w:r>
+      <w:bookmarkEnd w:id="36"/>
+    </w:p>
+    <w:p/>
+    <w:p>
+      <w:r>
+        <w:t xml:space="preserve">Als Ergebnis des Projekts wurde eine Kartenansicht aller von der Komro versorgten Kabelmodems erstellt. </w:t>
+      </w:r>
+      <w:r>
+        <w:t>Des Weiteren</w:t>
+      </w:r>
+      <w:r>
+        <w:t xml:space="preserve"> wurde ein Prototyp für eine Liveansicht der zu den Modem gehörenden Docsisparametern gebaut. Aus diesem können nun die unterschiedlichsten Anwendungen geschaffen werden.</w:t>
+      </w:r>
+      <w:r>
+        <w:t xml:space="preserve"> </w:t>
+      </w:r>
+      <w:bookmarkStart w:id="37" w:name="_GoBack"/>
+      <w:bookmarkEnd w:id="37"/>
+    </w:p>
+    <w:p/>
+    <w:p/>
+    <w:p>
+      <w:pPr>
+        <w:pStyle w:val="berschrift2"/>
+      </w:pPr>
+      <w:bookmarkStart w:id="38" w:name="_Toc491941551"/>
+      <w:r>
+        <w:t>Probleme beim Erstellen der Software</w:t>
+      </w:r>
+      <w:bookmarkEnd w:id="38"/>
+    </w:p>
+    <w:p/>
+    <w:p>
+      <w:r>
+        <w:t>Problematisch im Laufe der Entwicklung war vor allem der Cache des Browsers. Hierfür gibt es mit einem Tastenkürzel (STRG + F5 je n</w:t>
+      </w:r>
+      <w:r>
+        <w:t>ach Browser auch anders) einen Neuladen</w:t>
+      </w:r>
+      <w:r>
+        <w:t xml:space="preserve"> bei dem alle Daten neu angefordert werden.</w:t>
+      </w:r>
+    </w:p>
+    <w:p>
+      <w:r>
+        <w:t xml:space="preserve">Ein beim Styling aufgetretenes Problem war die designtechnische Anpassung der Scroll-Leiste. Da dies zwar im Chrome Browser von Google funktioniert jedoch nicht im Mozilla Firefox. Die würde sich möglicherweise mithilfe eines </w:t>
+      </w:r>
+      <w:r>
+        <w:t>Plug-Ins</w:t>
+      </w:r>
+      <w:r>
+        <w:t xml:space="preserve"> ähnlich anpassen lassen, allerdings wäre das Ergebnis immer leicht anders. Da es nur ein kleiner visueller Unterschied ist und keinerlei Auswirkung auf die Verwendbarkeit der Software hat kann dieses Problem vernachlässigt werden.</w:t>
+      </w:r>
+      <w:r>
+        <w:t xml:space="preserve"> </w:t>
+      </w:r>
+    </w:p>
+    <w:p/>
+    <w:p/>
+    <w:p>
+      <w:pPr>
+        <w:pStyle w:val="berschrift2"/>
+      </w:pPr>
+      <w:bookmarkStart w:id="39" w:name="_Toc491941552"/>
+      <w:r>
+        <w:t>Stellungnahme</w:t>
+      </w:r>
+      <w:r>
+        <w:t xml:space="preserve"> des A</w:t>
+      </w:r>
+      <w:r>
+        <w:t>uftraggebers</w:t>
+      </w:r>
+      <w:bookmarkEnd w:id="39"/>
+    </w:p>
+    <w:p/>
+    <w:p>
+      <w:r>
+        <w:t>Hier komm</w:t>
+      </w:r>
+      <w:r>
+        <w:t>t eine hoffentlich sehr positive</w:t>
+      </w:r>
+      <w:r>
+        <w:t xml:space="preserve"> </w:t>
+      </w:r>
+      <w:r>
+        <w:t>Rückmeldung</w:t>
+      </w:r>
+      <w:r>
+        <w:t xml:space="preserve"> von Seiten der Komro. Es wird dargelegt was ihnen mein Projekt gebracht hat und warum sie darüber derart froh sind.</w:t>
+      </w:r>
+    </w:p>
+    <w:p/>
+    <w:p>
+      <w:r>
+        <w:t>&gt;Zum Ende könnte man hier ein derartiger Satz stehen&lt;</w:t>
+      </w:r>
+    </w:p>
+    <w:p>
+      <w:r>
+        <w:t>Ein erster Schritt ist getan. Das System muss nun in der Praxis getestet, gegebenenfalls verbessert und um zusätzliche Funktionen erweitert werden.</w:t>
+      </w:r>
+    </w:p>
+    <w:p/>
+    <w:p>
+      <w:pPr>
+        <w:pStyle w:val="berschrift1"/>
+      </w:pPr>
+      <w:bookmarkStart w:id="40" w:name="_Toc491941553"/>
+      <w:r>
+        <w:t>Zusammenfassung und Ausblick</w:t>
+      </w:r>
+      <w:bookmarkEnd w:id="40"/>
+    </w:p>
+    <w:p/>
+    <w:p>
+      <w:r>
+        <w:t>In diesem Kapitel werden die bisherigen zusammengefasst. Zudem wird über weitere geplante Features und die Integration der Software in ein bestehendes System berichtet.</w:t>
+      </w:r>
+    </w:p>
+    <w:p/>
+    <w:p/>
+    <w:p>
+      <w:pPr>
+        <w:pStyle w:val="berschrift2"/>
+      </w:pPr>
+      <w:bookmarkStart w:id="41" w:name="_Toc491941554"/>
+      <w:r>
+        <w:t>Zusammenfassung</w:t>
+      </w:r>
+      <w:bookmarkEnd w:id="41"/>
+    </w:p>
+    <w:p/>
+    <w:p>
+      <w:r>
+        <w:t>Im Rahmen dieser Arbeit wurden das Design und die Implementierung einer Webanwendung für die Kartendarstellung von Docsis basierten Modemdaten entwickelt.</w:t>
+      </w:r>
+    </w:p>
+    <w:p>
+      <w:r>
+        <w:t xml:space="preserve">Zu Beginn wurde ein Konzept für die Anwendung erstellt. Hierfür werden zunächst die Anforderungen an das System analysiert. Aus diesen ergibt sich recht schnell, dass es eine Art Webbasiertes Geoinformationssystem werden soll. Während es fachlich relativ eindeutige Vorgaben gibt muss bei der Technologiefindung sehr viel ausprobiert und getestet werden. Nicht nur bei der Wahl der Serverseitig eingesetzten Programmiersprachen und Frameworks, sondern auch bei den Frameworks und APIs für die Geokodierung und Kartendaten gibt es sehr viel Auswahl. </w:t>
+      </w:r>
+    </w:p>
+    <w:p>
+      <w:r>
+        <w:t>Bei der Implementierung liegt d</w:t>
+      </w:r>
+      <w:r>
+        <w:t xml:space="preserve">er Hauptfokus vor allem an der clientseitigen Darstellung. Insbesondere die Darstellung der Modems innerhalb der Karte und der Liste stehen dabei im Vordergrund. </w:t>
+      </w:r>
+      <w:r>
+        <w:t>&lt;&gt; Einen anderen wichtigen Teilbereich stellt die serverseitige Geokodierung dar. Hierbei steht die erfolgreiche Zuordnung von Adresse zu Koordinaten sowie das formatieren der Daten in ein Jsonformat im Mittelpunkt.</w:t>
+      </w:r>
+    </w:p>
+    <w:p>
+      <w:r>
+        <w:t>Dann folgen schließlich noch das Styling sowie das Testing. &lt;&gt;</w:t>
+      </w:r>
+    </w:p>
+    <w:p/>
+    <w:p/>
+    <w:p>
+      <w:pPr>
+        <w:pStyle w:val="berschrift2"/>
+      </w:pPr>
+      <w:bookmarkStart w:id="42" w:name="_Toc491941555"/>
+      <w:r>
         <w:lastRenderedPageBreak/>
-        <w:t xml:space="preserve">Damit man auch sicher sein kann, dass ein </w:t>
-      </w:r>
-      <w:r>
-        <w:t>Einzelteil</w:t>
-      </w:r>
-      <w:r>
-        <w:t xml:space="preserve"> der Software auch genau das tut, was von ihm erwartet wird sind Tests notwendig. Bereits während der Entwicklung ist es daher nötig mit</w:t>
-      </w:r>
-      <w:r>
-        <w:t xml:space="preserve"> Modultests auch</w:t>
-      </w:r>
-      <w:r>
-        <w:t xml:space="preserve"> </w:t>
-      </w:r>
-      <w:r>
-        <w:t>Unitt</w:t>
-      </w:r>
-      <w:r>
-        <w:t>ests</w:t>
-      </w:r>
-      <w:r>
-        <w:t xml:space="preserve"> genannt</w:t>
-      </w:r>
-      <w:r>
-        <w:t xml:space="preserve"> zu arbeiten.</w:t>
-      </w:r>
-      <w:r>
-        <w:t xml:space="preserve"> Diese werden in Python mit PyUnit durchgeführt.</w:t>
-      </w:r>
-    </w:p>
-    <w:p>
-      <w:r>
-        <w:t>Auf der Frontendseite ist es leider nicht ganz so einfach.</w:t>
-      </w:r>
-      <w:r>
-        <w:t xml:space="preserve"> Visuelle Tests machen erst wirklich Sinn sobald sich am visuellen nichts mehr ändert. Deshalb sind diese Tests oft erst ganz am Ende der Implementierung möglich. </w:t>
-      </w:r>
-    </w:p>
-    <w:p>
-      <w:r>
-        <w:t>Ein weiterer wichtiger Punkt der getestet werden muss ist die Performance. Dies sollte auch schon früh in der Entwicklungsphase passieren, da man dann noch leichter einen anderen Ansatz oder gar eine andere Technologie wählen kann. Beim Erstellen der Kartenapplikation hätte es eben auch die Möglichkeit gegeben die Geokodierung der Adressen Clientseitig ausführen zu lassen. Durch die Geschwindigkeitslimitierungen bei nicht kommerziellen APIs hätte das jedoch zu unvertretbaren Ladezeiten geführt und wurde als Ansatz verworfen.</w:t>
-      </w:r>
-    </w:p>
-    <w:p/>
-    <w:p>
-      <w:pPr>
-        <w:pStyle w:val="berschrift3"/>
-      </w:pPr>
-      <w:bookmarkStart w:id="34" w:name="_Toc491941548"/>
-      <w:r>
-        <w:t>Praxistests</w:t>
-      </w:r>
-      <w:bookmarkEnd w:id="34"/>
-    </w:p>
-    <w:p/>
-    <w:p>
-      <w:r>
-        <w:t xml:space="preserve">Gerade bei einer Webanwendung, die von vielen unterschiedlichen Endgeräten aus genutzt werden soll, sind Praxistests von großer Wichtigkeit. Mit deren Hilfe lassen sich vor allem Darstellungs- und Performanceprobleme sehr leicht feststellen. </w:t>
-      </w:r>
-      <w:r>
-        <w:t>Diese las</w:t>
-      </w:r>
-      <w:r>
-        <w:t>sen sich jedoch erst durchführen</w:t>
-      </w:r>
-      <w:r>
-        <w:t xml:space="preserve"> wenn die Software auf einem geeigneten Server läuft und damit von außen zugänglich ist. Dies erfolgt erst </w:t>
-      </w:r>
-      <w:r>
-        <w:t>nach Abschluss</w:t>
-      </w:r>
-      <w:r>
-        <w:t xml:space="preserve"> dieser Bachelorarbeit</w:t>
-      </w:r>
-      <w:r>
-        <w:t>, da lediglich ein erster Prototyp entwickelt wurde</w:t>
-      </w:r>
-      <w:r>
-        <w:t xml:space="preserve">. </w:t>
-      </w:r>
-    </w:p>
-    <w:p>
-      <w:r>
-        <w:t>Dennoch wurde ein Praxistest im kleinen Rahmen auf verschiedenen Geräten und Browsern</w:t>
-      </w:r>
-      <w:r>
-        <w:t xml:space="preserve"> durchgeführt und aufgetretene Probleme behoben. </w:t>
-      </w:r>
-    </w:p>
-    <w:p/>
-    <w:p/>
-    <w:p/>
-    <w:p/>
-    <w:p/>
-    <w:p/>
-    <w:p/>
-    <w:p/>
-    <w:p/>
-    <w:p/>
-    <w:p/>
-    <w:p/>
-    <w:p/>
-    <w:p/>
-    <w:p/>
-    <w:p/>
-    <w:p>
-      <w:pPr>
-        <w:pStyle w:val="berschrift1"/>
-      </w:pPr>
-      <w:bookmarkStart w:id="35" w:name="_Toc491941549"/>
-      <w:r>
-        <w:t>Ergebnisse</w:t>
-      </w:r>
-      <w:bookmarkEnd w:id="35"/>
-    </w:p>
-    <w:p/>
-    <w:p>
-      <w:r>
-        <w:t>In diesem Kapitel werden die Ergebnisse des Projekts,</w:t>
-      </w:r>
-      <w:r>
-        <w:t xml:space="preserve"> die aufgetretenen Probleme,</w:t>
-      </w:r>
-      <w:r>
-        <w:t xml:space="preserve"> sowie das Feedback des Auftraggebers dargestellt.</w:t>
-      </w:r>
-    </w:p>
-    <w:p/>
-    <w:p/>
-    <w:p>
-      <w:pPr>
-        <w:pStyle w:val="berschrift2"/>
-      </w:pPr>
-      <w:bookmarkStart w:id="36" w:name="_Toc491941550"/>
-      <w:r>
-        <w:t>Endresultat des Projekts</w:t>
-      </w:r>
-      <w:bookmarkEnd w:id="36"/>
-    </w:p>
-    <w:p/>
-    <w:p>
-      <w:r>
-        <w:t xml:space="preserve">Als Ergebnis des Projekts wurde eine Kartenansicht aller von der Komro versorgten Kabelmodems erstellt. </w:t>
-      </w:r>
-      <w:r>
-        <w:t>Des Weiteren</w:t>
-      </w:r>
-      <w:r>
-        <w:t xml:space="preserve"> wurde ein Prototyp für eine Liveansicht der zu den Modem gehörenden Docsisparametern gebaut. Aus diesem können nun die unterschiedlichsten Anwendungen geschaffen werden.</w:t>
-      </w:r>
-      <w:r>
-        <w:t xml:space="preserve"> </w:t>
-      </w:r>
-    </w:p>
-    <w:p/>
-    <w:p/>
-    <w:p>
-      <w:pPr>
-        <w:pStyle w:val="berschrift2"/>
-      </w:pPr>
-      <w:bookmarkStart w:id="37" w:name="_Toc491941551"/>
-      <w:r>
-        <w:t>Probleme beim Erstellen der Software</w:t>
-      </w:r>
-      <w:bookmarkEnd w:id="37"/>
-    </w:p>
-    <w:p/>
-    <w:p>
-      <w:r>
-        <w:t>Problematisch im Laufe der Entwicklung war vor allem der Cache des Browsers. Hierfür gibt es mit einem Tastenkürzel (STRG + F5 je n</w:t>
-      </w:r>
-      <w:r>
-        <w:t>ach Browser auch anders) einen Neuladen</w:t>
-      </w:r>
-      <w:r>
-        <w:t xml:space="preserve"> bei dem alle Daten neu angefordert werden.</w:t>
-      </w:r>
-    </w:p>
-    <w:p>
-      <w:r>
-        <w:t xml:space="preserve">Ein beim Styling aufgetretenes Problem war die designtechnische Anpassung der Scroll-Leiste. Da dies zwar im Chrome Browser von Google funktioniert jedoch nicht im Mozilla Firefox. Die würde sich möglicherweise mithilfe eines </w:t>
-      </w:r>
-      <w:r>
-        <w:t>Plug-Ins</w:t>
-      </w:r>
-      <w:r>
-        <w:t xml:space="preserve"> ähnlich anpassen lassen, allerdings wäre das Ergebnis immer leicht anders. Da es nur ein kleiner visueller Unterschied ist und keinerlei Auswirkung auf die Verwendbarkeit der Software hat kann dieses Problem vernachlässigt werden.</w:t>
-      </w:r>
-      <w:r>
-        <w:t xml:space="preserve"> </w:t>
-      </w:r>
-    </w:p>
-    <w:p/>
-    <w:p/>
-    <w:p>
-      <w:pPr>
-        <w:pStyle w:val="berschrift2"/>
-      </w:pPr>
-      <w:bookmarkStart w:id="38" w:name="_Toc491941552"/>
-      <w:r>
-        <w:t>Stellungnahme</w:t>
-      </w:r>
-      <w:r>
-        <w:t xml:space="preserve"> des A</w:t>
-      </w:r>
-      <w:r>
-        <w:t>uftraggebers</w:t>
-      </w:r>
-      <w:bookmarkEnd w:id="38"/>
-    </w:p>
-    <w:p/>
-    <w:p>
-      <w:r>
-        <w:t>Hier komm</w:t>
-      </w:r>
-      <w:r>
-        <w:t>t eine hoffentlich sehr positive</w:t>
-      </w:r>
-      <w:r>
-        <w:t xml:space="preserve"> </w:t>
-      </w:r>
-      <w:r>
-        <w:t>Rückmeldung</w:t>
-      </w:r>
-      <w:r>
-        <w:t xml:space="preserve"> von Seiten der Komro. Es wird dargelegt was ihnen mein Projekt gebracht hat und warum sie darüber derart froh sind.</w:t>
-      </w:r>
-    </w:p>
-    <w:p/>
-    <w:p>
-      <w:r>
-        <w:lastRenderedPageBreak/>
-        <w:t>&gt;Zum Ende könnte man hier ein derartiger Satz stehen&lt;</w:t>
-      </w:r>
-    </w:p>
-    <w:p>
-      <w:r>
-        <w:t>Ein erster Schritt ist getan. Das System muss nun in der Praxis getestet, gegebenenfalls verbessert und um zusätzliche Funktionen erweitert werden.</w:t>
-      </w:r>
-    </w:p>
-    <w:p/>
-    <w:p>
-      <w:pPr>
-        <w:pStyle w:val="berschrift1"/>
-      </w:pPr>
-      <w:bookmarkStart w:id="39" w:name="_Toc491941553"/>
-      <w:r>
-        <w:t>Zusammenfassung und Ausblick</w:t>
-      </w:r>
-      <w:bookmarkEnd w:id="39"/>
-    </w:p>
-    <w:p/>
-    <w:p>
-      <w:r>
-        <w:t>In diesem Kapitel werden die bisherigen zusammengefasst. Zudem wird über weitere geplante Features und die Integration der Software in ein bestehendes System berichtet.</w:t>
-      </w:r>
-    </w:p>
-    <w:p/>
-    <w:p/>
-    <w:p>
-      <w:pPr>
-        <w:pStyle w:val="berschrift2"/>
-      </w:pPr>
-      <w:bookmarkStart w:id="40" w:name="_Toc491941554"/>
-      <w:r>
-        <w:t>Zusammenfassung</w:t>
-      </w:r>
-      <w:bookmarkEnd w:id="40"/>
-    </w:p>
-    <w:p/>
-    <w:p>
-      <w:r>
-        <w:t>Im Rahmen dieser Arbeit wurden das Design und die Implementierung einer Webanwendung für die Kartendarstellung von Docsis basierten Modemdaten entwickelt.</w:t>
-      </w:r>
-    </w:p>
-    <w:p>
-      <w:r>
-        <w:t xml:space="preserve">Zu Beginn wurde ein Konzept für die Anwendung erstellt. Hierfür werden zunächst die Anforderungen an das System analysiert. Aus diesen ergibt sich recht schnell, dass es eine Art Webbasiertes Geoinformationssystem werden soll. Während es fachlich relativ eindeutige Vorgaben gibt muss bei der Technologiefindung sehr viel ausprobiert und getestet werden. Nicht nur bei der Wahl der Serverseitig eingesetzten Programmiersprachen und Frameworks, sondern auch bei den Frameworks und APIs für die Geokodierung und Kartendaten gibt es sehr viel Auswahl. </w:t>
-      </w:r>
-    </w:p>
-    <w:p>
-      <w:r>
-        <w:t>Bei der Implementierung liegt d</w:t>
-      </w:r>
-      <w:r>
-        <w:t xml:space="preserve">er Hauptfokus vor allem an der clientseitigen Darstellung. Insbesondere die Darstellung der Modems innerhalb der Karte und der Liste stehen dabei im Vordergrund. </w:t>
-      </w:r>
-      <w:r>
-        <w:t>&lt;&gt; Einen anderen wichtigen Teilbereich stellt die serverseitige Geokodierung dar. Hierbei steht die erfolgreiche Zuordnung von Adresse zu Koordinaten sowie das formatieren der Daten in ein Jsonformat im Mittelpunkt.</w:t>
-      </w:r>
-    </w:p>
-    <w:p>
-      <w:r>
-        <w:t>Dann folgen schließlich noch das Styling sowie das Testing. &lt;&gt;</w:t>
-      </w:r>
-    </w:p>
-    <w:p/>
-    <w:p>
-      <w:pPr>
-        <w:pStyle w:val="berschrift2"/>
-      </w:pPr>
-      <w:bookmarkStart w:id="41" w:name="_Toc491941555"/>
-      <w:r>
         <w:t>Künftige Features</w:t>
       </w:r>
-      <w:bookmarkStart w:id="42" w:name="_GoBack"/>
-      <w:bookmarkEnd w:id="41"/>
       <w:bookmarkEnd w:id="42"/>
     </w:p>
     <w:p/>
@@ -8766,29 +9175,29 @@
     </w:p>
     <w:p>
       <w:r>
+        <w:t>Die Geokodierung der Daten wird bisher noch manuell ausgelöst. Dieser Vorgang könnte automatisiert werden und die Daten zu festen Uhrzeiten auf den neusten Stand gebracht werden.</w:t>
+      </w:r>
+    </w:p>
+    <w:p>
+      <w:r>
+        <w:t>Eine weitere Möglichkeit die Anwendung zu erweitern wäre eine Optimierung des Designs für mobile Geräte. Für kleinere Tablets und größere Smartphones könnte man Beispielsweise aus der Sidebar ein Klappmenü machen</w:t>
+      </w:r>
+      <w:r>
+        <w:t>.</w:t>
+      </w:r>
+    </w:p>
+    <w:p/>
+    <w:p>
+      <w:r>
+        <w:t xml:space="preserve">Es steht für die anbindung richtiger Live-Daten eine Schnittstelle bereit. Es existiert zudem ein Programm welches über SNMP die Modemdaten ausliest und in eine Datenbank speichert. Die könnte man so erweitern, damit dieser Code ebenfalls die aktuellen Daten in das entsprechende GeoJson schreibt. </w:t>
+      </w:r>
+    </w:p>
+    <w:p>
+      <w:r>
         <w:t>Der über SNMP erfolgende Aufruf der Modemdaten kann mit einigem Aufwand parallelisiert werden. Dadurch würde ein schnellerer Durchlauf durch alle Modems möglich und man könnte die Daten deutlich aktueller halten.</w:t>
       </w:r>
     </w:p>
-    <w:p>
-      <w:r>
-        <w:t>Die Geokodierung der Daten wird bisher noch manuell ausgelöst. Dieser Vorgang könnte automatisiert werden und die Daten zu festen Uhrzeiten auf den neusten Stand gebracht werden.</w:t>
-      </w:r>
-    </w:p>
-    <w:p>
-      <w:r>
-        <w:lastRenderedPageBreak/>
-        <w:t>Eine weitere Möglichkeit die Anwendung zu erweitern wäre eine Optimierung des Designs für mobile Geräte. Für kleinere Tablets und größere Smartphones könnte man Beispielsweise aus der Sidebar ein Klappmenü machen</w:t>
-      </w:r>
-      <w:r>
-        <w:t>.</w:t>
-      </w:r>
-    </w:p>
-    <w:p/>
-    <w:p>
-      <w:r>
-        <w:t xml:space="preserve">Live-Daten an die Schnittstelle anbinden. </w:t>
-      </w:r>
-    </w:p>
+    <w:p/>
     <w:p/>
     <w:p/>
     <w:p>
@@ -9130,7 +9539,7 @@
       <w:r>
         <w:t xml:space="preserve">Faulhaber, Leopold: Alternatives Wörterbuch – Kreditor. </w:t>
       </w:r>
-      <w:hyperlink r:id="rId25" w:history="1">
+      <w:hyperlink r:id="rId26" w:history="1">
         <w:r>
           <w:rPr>
             <w:rStyle w:val="Hyperlink"/>
@@ -9156,7 +9565,7 @@
         </w:rPr>
         <w:t xml:space="preserve">N.N.: Handelsgesetzbuch. </w:t>
       </w:r>
-      <w:hyperlink r:id="rId26" w:history="1">
+      <w:hyperlink r:id="rId27" w:history="1">
         <w:r>
           <w:rPr>
             <w:rStyle w:val="Hyperlink"/>
@@ -9192,8 +9601,8 @@
       </w:pPr>
     </w:p>
     <w:sectPr>
-      <w:footerReference w:type="default" r:id="rId27"/>
-      <w:footerReference w:type="first" r:id="rId28"/>
+      <w:footerReference w:type="default" r:id="rId28"/>
+      <w:footerReference w:type="first" r:id="rId29"/>
       <w:type w:val="continuous"/>
       <w:pgSz w:w="11906" w:h="16838" w:code="9"/>
       <w:pgMar w:top="1418" w:right="1418" w:bottom="1134" w:left="851" w:header="709" w:footer="709" w:gutter="567"/>
@@ -9302,7 +9711,7 @@
       <w:rPr>
         <w:noProof/>
       </w:rPr>
-      <w:t>22</w:t>
+      <w:t>25</w:t>
     </w:r>
     <w:r>
       <w:fldChar w:fldCharType="end"/>
@@ -11289,7 +11698,7 @@
 </file>
 
 <file path=customXml/itemProps1.xml><?xml version="1.0" encoding="utf-8"?>
-<ds:datastoreItem xmlns:ds="http://schemas.openxmlformats.org/officeDocument/2006/customXml" ds:itemID="{7B36C0CD-22C6-4372-81FD-C49FE4F41DC5}">
+<ds:datastoreItem xmlns:ds="http://schemas.openxmlformats.org/officeDocument/2006/customXml" ds:itemID="{D0CC3770-F63F-44E6-A99C-89BD96B4A9B4}">
   <ds:schemaRefs>
     <ds:schemaRef ds:uri="http://schemas.openxmlformats.org/officeDocument/2006/bibliography"/>
   </ds:schemaRefs>

</xml_diff>

<commit_message>
added more funktionality to the popup
</commit_message>
<xml_diff>
--- a/Dokumente/Bachelorarbeit.docx
+++ b/Dokumente/Bachelorarbeit.docx
@@ -6600,168 +6600,98 @@
     <w:p/>
     <w:p>
       <w:r>
-        <w:t>Das Konzept teilt sich in das fachliche Konzept und der Erarbeitung eines Technologiestacks. Desweitern trennen wir beim fachlichen Konzept die Anwendung zwischen der Serverseite und der Clientseite, sowie der Datenspeicherung.</w:t>
-      </w:r>
-    </w:p>
-    <w:p/>
+        <w:t>Das Konzept teilt sich in</w:t>
+      </w:r>
+      <w:r>
+        <w:t xml:space="preserve"> die Anforderungsanalyse,</w:t>
+      </w:r>
+      <w:r>
+        <w:t xml:space="preserve"> das fachliche Konzept und der Erarbeitung eines Technologiestacks. Desweitern trennen wir beim fachlichen Konzept die Anwendung zwischen der Serverseite und der Clientseite, sowie der Datenspeicherung.</w:t>
+      </w:r>
+    </w:p>
+    <w:p>
+      <w:bookmarkStart w:id="19" w:name="_GoBack"/>
+      <w:bookmarkEnd w:id="19"/>
+    </w:p>
     <w:p/>
     <w:p>
       <w:pPr>
         <w:pStyle w:val="berschrift2"/>
       </w:pPr>
-      <w:bookmarkStart w:id="19" w:name="_Toc491941533"/>
-      <w:r>
-        <w:t xml:space="preserve">Fachliches </w:t>
-      </w:r>
-      <w:r>
-        <w:t>Konzept</w:t>
-      </w:r>
-      <w:bookmarkEnd w:id="19"/>
-    </w:p>
-    <w:p/>
-    <w:p>
-      <w:r>
-        <w:t xml:space="preserve">Als Grundkonzept für die Anwendung dient ein Web-GIS. Das heißt wir unterteilen die Applikation in ein Client-Server Produkt. Desweiterem teilt sich die Serverseite </w:t>
-      </w:r>
-      <w:r>
-        <w:t>noch einmal</w:t>
-      </w:r>
-      <w:r>
-        <w:t xml:space="preserve"> zwischen Websever, auf dem neben der Seitenauslieferung an den Client auch die Anwendungslogik implementiert wird und dem Map-Server der die Kartendaten an die Clientseite liefert</w:t>
-      </w:r>
-      <w:r>
-        <w:t xml:space="preserve"> und auch für die Geokodierung zuständig ist</w:t>
-      </w:r>
-      <w:r>
-        <w:t>.</w:t>
-      </w:r>
-    </w:p>
-    <w:p/>
-    <w:p>
-      <w:pPr>
-        <w:pStyle w:val="berschrift3"/>
-      </w:pPr>
-      <w:bookmarkStart w:id="20" w:name="_Toc491941534"/>
-      <w:r>
-        <w:t>Serverseite</w:t>
-      </w:r>
-      <w:bookmarkEnd w:id="20"/>
-    </w:p>
-    <w:p/>
-    <w:p>
-      <w:r>
-        <w:t xml:space="preserve">Um die zur Verfügung stehenden Adressdaten für eine Kartendarstellung nutzen können, müssen erst noch ein paar Schritte unternommen werden. Als erstes erfolgt eine Zuordnung der einzelnen Modems über ihre (MAC-Adresse?) zu den jeweiligen Kundendaten. Aus diesen ergibt sich die Adresse an der das Modem steht. </w:t>
-      </w:r>
-    </w:p>
-    <w:p>
-      <w:r>
-        <w:t>Die allermeisten Services zur Kartendarstellung fordern allerdings Geokoordinaten zur Lokalisation. Hier kommt ein so genannter Geocoder zum Einsatz. Dies ist eine Software die mithilfe einer Datenbank Zuordnungen zwischen Adressdaten und Geokoordinaten vornehmen kann. Nominatim ist eine verbreitete und freie Softwarelösung für so etwas. Es gibt auch viele kommerzielle Angebote im Bereich Geocoding. Hier sollte man beachten das Geocoder und der Mapserver denselben Datenstand nutzen. Andernfalls kann es gerade bei Neubauten zu Unregelmäßigkeiten kommen. Besonders wenn man den Geocoder selbst betreibt sollte man Regelmäßig die Kartendaten auf den neusten Stand bringen. Die meisten Anwendungen basieren entweder auf den Daten von Googlemaps oder Openstreetmap.</w:t>
-      </w:r>
-    </w:p>
-    <w:p>
-      <w:r>
-        <w:t xml:space="preserve">Nun haben wir zu unseren Modemdaten und der Adresse die entsprechenden Geokoordinaten. Bevor wir diese in unsere Karte einspeisen können müssen wir die Daten noch in ein vom Mapframework akzeptiertes Datenformat übertragen. Die meisten Clientseitigen Mapframeworks basieren auf JS und verwenden deshalb das GeoJSON-Format. </w:t>
-      </w:r>
-    </w:p>
-    <w:p>
-      <w:r>
-        <w:t>Das umwandeln der Daten in die entsprechende Form ist nicht sonderlich schwierig und man kann sich leicht selbst eine eigene Funktion dafür schreiben. Sollte am Format etwas nicht in Ordnung sein, wirft das Kartenframework einen entsprechenden Fehler und lasst sogar erkennen an welcher Stelle ein Fehler vorliegt.</w:t>
-      </w:r>
-    </w:p>
-    <w:p>
-      <w:r>
-        <w:t>Das fertige GeoJSON kann nun vom Server bereitgestellt werden um dann von der Clientseite der Software aufgerufen und in die Karte geladen werden. Es gäbe auch Geocoding Lösungen die sich Clientseitig nutzen lassen. Bei der Menge an Anfragen würde dies allerdings zu einer sehr schlechten Performance der Webanwendung führen. Zudem wäre es eine Ressourcenverschwendung bei jedem Aufruf erneut alle Adressen neu zu Koordinaten umzuformen.</w:t>
-      </w:r>
-    </w:p>
-    <w:p/>
-    <w:p>
-      <w:pPr>
-        <w:pStyle w:val="berschrift3"/>
-      </w:pPr>
-      <w:bookmarkStart w:id="21" w:name="_Toc491941535"/>
-      <w:r>
-        <w:lastRenderedPageBreak/>
-        <w:t>Clientseite</w:t>
-      </w:r>
-      <w:bookmarkEnd w:id="21"/>
-    </w:p>
-    <w:p/>
-    <w:p>
-      <w:r>
-        <w:t xml:space="preserve">Die Clientseite wird Standardmäßig als MVC-Pattern (Model View Controller) realisiert. Sprich es existiert eine View die der Anzeige dient, dies ist in der Regel ein HTML-Template. Im Model werden die Daten abgelegt welche eine Verbindung zur View aufweisen und in der Regel von der Serverseite kommen bzw. an diese geschickt werden. Im Controller wird die Clientseitige Logik untergebracht. Hier wird dies konkret in einer JavaScript-Datei umgesetzt. </w:t>
-      </w:r>
-    </w:p>
-    <w:p>
-      <w:r>
-        <w:t xml:space="preserve">Mithilfe eines Kartenframeworks wird eine interaktive Karte von Rosenheim erzeugt. Dazu holt sich das das Framework Kartendaten von einem Server des Anbieters. </w:t>
-      </w:r>
-    </w:p>
-    <w:p>
-      <w:r>
-        <w:t>In diesem Fall werden Restaufrufe nötig um sich das s</w:t>
-      </w:r>
-      <w:r>
-        <w:t xml:space="preserve">erverseitig erstellte GeoJSON aus 3.1.1 in den Client zu laden. Mithilfe des GeoJSONs werden dann </w:t>
-      </w:r>
-      <w:r>
-        <w:t xml:space="preserve">Punkte an die Stelle der Modems in die Karte gesetzt. Dann wird noch eine Sidebar erstellt in der die Modems ebenfalls aufgelistet werden. </w:t>
-      </w:r>
-    </w:p>
-    <w:p>
-      <w:r>
-        <w:t>Die Modems sollen zudem anhand ihrer aktuellen DOCSIS-Daten entsprechend eingefärbt werden.</w:t>
-      </w:r>
-      <w:r>
-        <w:t xml:space="preserve"> </w:t>
-      </w:r>
-      <w:r>
-        <w:t>Um dies zu realisieren wird eine Funktion benötigt die in regelmäßigen Abständen die aktuellen Daten vom Server holt. Auf hierfür wird ein Restaufruf verwendet.</w:t>
-      </w:r>
-    </w:p>
-    <w:p/>
-    <w:p>
-      <w:pPr>
-        <w:pStyle w:val="berschrift3"/>
-      </w:pPr>
-      <w:bookmarkStart w:id="22" w:name="_Toc491941536"/>
-      <w:r>
-        <w:t>Datenspeicherung</w:t>
-      </w:r>
-      <w:bookmarkEnd w:id="22"/>
-    </w:p>
-    <w:p/>
-    <w:p>
-      <w:r>
-        <w:t>Ein wichtiger Punkt bei Geoinformationssystemen ist die Datenspeicherung. Hier wäre es natürlich ideal, wenn man Geoobjekte als solches einfach abspeichern könnte. Dies ist indirekt sogar möglich. Je nach Datenbank gibt es Möglichkeiten Geometriedaten als Datentyp zu wählen. Oft kann man auch eine Komplette JSON-datei in einer Datenbank sichern. Die kann jedoch zu schlechter Performance führen, wenn man nur einzelne Features haben möchte.</w:t>
-      </w:r>
-      <w:r>
-        <w:t xml:space="preserve"> Da jedoch für die zu entwickelnde Anwendung das komplette JSON notwendig ist, sollte dies kein Problem darstellen.</w:t>
-      </w:r>
-    </w:p>
-    <w:p>
-      <w:r>
-        <w:t>Des Weiteren müssen die vorhandenen Datenbanken angesprochen werden.</w:t>
-      </w:r>
-      <w:r>
-        <w:t xml:space="preserve"> Da Informationen aus mehreren Datenbanken benötigt werden, wird hier eine durch einen Join erzeugte View hilfreich sein. Da für die erstellten Json-Dateien eine eigene Datenbank erstellt wird ist lediglich ein Lesezugriff auf die Bestandsdaten notwendig.</w:t>
-      </w:r>
-    </w:p>
-    <w:p/>
-    <w:p/>
-    <w:p>
-      <w:pPr>
-        <w:pStyle w:val="berschrift2"/>
-      </w:pPr>
-      <w:bookmarkStart w:id="23" w:name="_Toc491941537"/>
-      <w:r>
-        <w:t>Technologiestack</w:t>
-      </w:r>
-      <w:bookmarkEnd w:id="23"/>
-    </w:p>
-    <w:p/>
-    <w:p>
-      <w:r>
-        <w:t>Es gibt für das Programmieren einer Webapplikation viele Wege die ans Ziel führen. Im Folgenden werden Technologien für die verschiedenen Teilbereiche der Software vorgestellt und in Bezug auf den Anwendungsfall bewertet.</w:t>
+      <w:bookmarkStart w:id="20" w:name="_Toc491941533"/>
+      <w:r>
+        <w:t>Anforderungsanalyse</w:t>
+      </w:r>
+    </w:p>
+    <w:p/>
+    <w:p>
+      <w:r>
+        <w:t xml:space="preserve">Zu allererst wird mithilfe der von der Komro gegebenen Informationen und Vorgaben eine Anforderungsanalyse erstellt. In dieser werden alle Anforderungen aufgelistet, nach funktionalen und nicht funktionalen unterteilt und anschließend nach ihrer Wichtigkeit bewertet. </w:t>
+      </w:r>
+    </w:p>
+    <w:p>
+      <w:pPr>
+        <w:pStyle w:val="Listenabsatz"/>
+        <w:numPr>
+          <w:ilvl w:val="0"/>
+          <w:numId w:val="6"/>
+        </w:numPr>
+      </w:pPr>
+      <w:r>
+        <w:rPr>
+          <w:b/>
+        </w:rPr>
+        <w:t xml:space="preserve">Muss-Anforderungen </w:t>
+      </w:r>
+      <w:r>
+        <w:t>beschreiben die Mindestanforderungen an die Software und umfassen deren wesentliche Merkmale sowie Kernfunktionen, die zwingend zu erfüllen sind. Wegen ihrer hohen Relevanz werden die Muss-Anforderungen dreifach gewichtet.</w:t>
+      </w:r>
+    </w:p>
+    <w:p>
+      <w:pPr>
+        <w:pStyle w:val="Listenabsatz"/>
+        <w:numPr>
+          <w:ilvl w:val="0"/>
+          <w:numId w:val="6"/>
+        </w:numPr>
+      </w:pPr>
+      <w:r>
+        <w:rPr>
+          <w:b/>
+        </w:rPr>
+        <w:t>Soll-Anforderungen</w:t>
+      </w:r>
+      <w:r>
+        <w:t xml:space="preserve"> beschreiben Merkmale deren Vorhandensein vorteilhaft, aber nicht zwingend erforderlich ist. Sie erweitern den Basisumfang der Software um Funktionalitäten, die einen relevanten Mehrwert bieten, und werden daher zweifach gewichtet.</w:t>
+      </w:r>
+    </w:p>
+    <w:p>
+      <w:pPr>
+        <w:pStyle w:val="Listenabsatz"/>
+        <w:numPr>
+          <w:ilvl w:val="0"/>
+          <w:numId w:val="6"/>
+        </w:numPr>
+      </w:pPr>
+      <w:r>
+        <w:rPr>
+          <w:b/>
+        </w:rPr>
+        <w:t xml:space="preserve">Optionale-Anforderungen </w:t>
+      </w:r>
+      <w:r>
+        <w:t>beschreiben Anforderungen an die Software, deren Erfüllung zwar wünschenswert, aber von untergeordneter Bedeutung ist. Aufgrund der niedrigen</w:t>
+      </w:r>
+      <w:r>
+        <w:t xml:space="preserve"> Relevanz werden die optionalen </w:t>
+      </w:r>
+      <w:r>
+        <w:t>Anforderungen einfach gewichtet.</w:t>
+      </w:r>
+    </w:p>
+    <w:p>
+      <w:r>
+        <w:t>Es folgt eine Beispielhafte Darstellung einer Anforderung. Die Komplette Liste mit allen während dieser Arbeit erfassten und bearbeiteten Anforderungen befindet sich im Anhang.</w:t>
       </w:r>
     </w:p>
     <w:p>
@@ -6773,7 +6703,270 @@
           <w:noProof/>
           <w:lang w:eastAsia="de-DE"/>
         </w:rPr>
+        <w:drawing>
+          <wp:inline distT="0" distB="0" distL="0" distR="0" wp14:anchorId="6BE00CB0" wp14:editId="25EF60A1">
+            <wp:extent cx="5759450" cy="649605"/>
+            <wp:effectExtent l="0" t="0" r="0" b="0"/>
+            <wp:docPr id="17" name="Grafik 17"/>
+            <wp:cNvGraphicFramePr>
+              <a:graphicFrameLocks xmlns:a="http://schemas.openxmlformats.org/drawingml/2006/main" noChangeAspect="1"/>
+            </wp:cNvGraphicFramePr>
+            <a:graphic xmlns:a="http://schemas.openxmlformats.org/drawingml/2006/main">
+              <a:graphicData uri="http://schemas.openxmlformats.org/drawingml/2006/picture">
+                <pic:pic xmlns:pic="http://schemas.openxmlformats.org/drawingml/2006/picture">
+                  <pic:nvPicPr>
+                    <pic:cNvPr id="17" name="Beispiel_Anforderung.PNG"/>
+                    <pic:cNvPicPr/>
+                  </pic:nvPicPr>
+                  <pic:blipFill>
+                    <a:blip r:embed="rId15">
+                      <a:extLst>
+                        <a:ext uri="{28A0092B-C50C-407E-A947-70E740481C1C}">
+                          <a14:useLocalDpi xmlns:a14="http://schemas.microsoft.com/office/drawing/2010/main" val="0"/>
+                        </a:ext>
+                      </a:extLst>
+                    </a:blip>
+                    <a:stretch>
+                      <a:fillRect/>
+                    </a:stretch>
+                  </pic:blipFill>
+                  <pic:spPr>
+                    <a:xfrm>
+                      <a:off x="0" y="0"/>
+                      <a:ext cx="5759450" cy="649605"/>
+                    </a:xfrm>
+                    <a:prstGeom prst="rect">
+                      <a:avLst/>
+                    </a:prstGeom>
+                  </pic:spPr>
+                </pic:pic>
+              </a:graphicData>
+            </a:graphic>
+          </wp:inline>
+        </w:drawing>
+      </w:r>
+    </w:p>
+    <w:p>
+      <w:pPr>
+        <w:pStyle w:val="Beschriftung"/>
+      </w:pPr>
+      <w:r>
+        <w:fldChar w:fldCharType="begin"/>
+      </w:r>
+      <w:r>
+        <w:instrText xml:space="preserve"> STYLEREF 1 \s </w:instrText>
+      </w:r>
+      <w:r>
+        <w:fldChar w:fldCharType="separate"/>
+      </w:r>
+      <w:r>
+        <w:rPr>
+          <w:noProof/>
+        </w:rPr>
+        <w:t>3</w:t>
+      </w:r>
+      <w:r>
+        <w:fldChar w:fldCharType="end"/>
+      </w:r>
+      <w:r>
+        <w:t>.</w:t>
+      </w:r>
+      <w:r>
+        <w:fldChar w:fldCharType="begin"/>
+      </w:r>
+      <w:r>
+        <w:instrText xml:space="preserve"> SEQ Abbildung \* ROMAN \s 1 </w:instrText>
+      </w:r>
+      <w:r>
+        <w:fldChar w:fldCharType="separate"/>
+      </w:r>
+      <w:r>
+        <w:rPr>
+          <w:noProof/>
+        </w:rPr>
+        <w:t>I</w:t>
+      </w:r>
+      <w:r>
+        <w:fldChar w:fldCharType="end"/>
+      </w:r>
+      <w:r>
+        <w:t xml:space="preserve"> Beispiel für eine Anforderung</w:t>
+      </w:r>
+    </w:p>
+    <w:p>
+      <w:r>
+        <w:t>Auf Grundlage dieser Anforderungen und einer ausgiebigen Recherche wurde das Konzept für den Softwareprototypen erstellt.</w:t>
+      </w:r>
+    </w:p>
+    <w:p/>
+    <w:p/>
+    <w:p>
+      <w:pPr>
+        <w:pStyle w:val="berschrift2"/>
+      </w:pPr>
+      <w:r>
+        <w:t xml:space="preserve">Fachliches </w:t>
+      </w:r>
+      <w:r>
+        <w:t>Konzept</w:t>
+      </w:r>
+      <w:bookmarkEnd w:id="20"/>
+    </w:p>
+    <w:p/>
+    <w:p>
+      <w:r>
+        <w:t xml:space="preserve">Als Grundkonzept für die Anwendung dient ein Web-GIS. Das heißt wir unterteilen die Applikation in ein Client-Server Produkt. Desweiterem teilt sich die Serverseite </w:t>
+      </w:r>
+      <w:r>
+        <w:t>noch einmal</w:t>
+      </w:r>
+      <w:r>
+        <w:t xml:space="preserve"> zwischen Websever, auf dem neben der Seitenauslieferung an den Client auch die Anwendungslogik implementiert wird und dem Map-Server der die Kartendaten an die Clientseite liefert</w:t>
+      </w:r>
+      <w:r>
+        <w:t xml:space="preserve"> und auch für die Geokodierung zuständig ist</w:t>
+      </w:r>
+      <w:r>
+        <w:t>.</w:t>
+      </w:r>
+    </w:p>
+    <w:p/>
+    <w:p>
+      <w:pPr>
+        <w:pStyle w:val="berschrift3"/>
+      </w:pPr>
+      <w:bookmarkStart w:id="21" w:name="_Toc491941534"/>
+      <w:r>
+        <w:t>Serverseite</w:t>
+      </w:r>
+      <w:bookmarkEnd w:id="21"/>
+    </w:p>
+    <w:p/>
+    <w:p>
+      <w:r>
         <w:lastRenderedPageBreak/>
+        <w:t xml:space="preserve">Um die zur Verfügung stehenden Adressdaten für eine Kartendarstellung nutzen können, müssen erst noch ein paar Schritte unternommen werden. Als erstes erfolgt eine Zuordnung der einzelnen Modems über ihre (MAC-Adresse?) zu den jeweiligen Kundendaten. Aus diesen ergibt sich die Adresse an der das Modem steht. </w:t>
+      </w:r>
+    </w:p>
+    <w:p>
+      <w:r>
+        <w:t>Die allermeisten Services zur Kartendarstellung fordern allerdings Geokoordinaten zur Lokalisation. Hier kommt ein so genannter Geocoder zum Einsatz. Dies ist eine Software die mithilfe einer Datenbank Zuordnungen zwischen Adressdaten und Geokoordinaten vornehmen kann. Nominatim ist eine verbreitete und freie Softwarelösung für so etwas. Es gibt auch viele kommerzielle Angebote im Bereich Geocoding. Hier sollte man beachten das Geocoder und der Mapserver denselben Datenstand nutzen. Andernfalls kann es gerade bei Neubauten zu Unregelmäßigkeiten kommen. Besonders wenn man den Geocoder selbst betreibt sollte man Regelmäßig die Kartendaten auf den neusten Stand bringen. Die meisten Anwendungen basieren entweder auf den Daten von Googlemaps oder Openstreetmap.</w:t>
+      </w:r>
+    </w:p>
+    <w:p>
+      <w:r>
+        <w:t xml:space="preserve">Nun haben wir zu unseren Modemdaten und der Adresse die entsprechenden Geokoordinaten. Bevor wir diese in unsere Karte einspeisen können müssen wir die Daten noch in ein vom Mapframework akzeptiertes Datenformat übertragen. Die meisten Clientseitigen Mapframeworks basieren auf JS und verwenden deshalb das GeoJSON-Format. </w:t>
+      </w:r>
+    </w:p>
+    <w:p>
+      <w:r>
+        <w:t>Das umwandeln der Daten in die entsprechende Form ist nicht sonderlich schwierig und man kann sich leicht selbst eine eigene Funktion dafür schreiben. Sollte am Format etwas nicht in Ordnung sein, wirft das Kartenframework einen entsprechenden Fehler und lasst sogar erkennen an welcher Stelle ein Fehler vorliegt.</w:t>
+      </w:r>
+    </w:p>
+    <w:p>
+      <w:r>
+        <w:t>Das fertige GeoJSON kann nun vom Server bereitgestellt werden um dann von der Clientseite der Software aufgerufen und in die Karte geladen werden. Es gäbe auch Geocoding Lösungen die sich Clientseitig nutzen lassen. Bei der Menge an Anfragen würde dies allerdings zu einer sehr schlechten Performance der Webanwendung führen. Zudem wäre es eine Ressourcenverschwendung bei jedem Aufruf erneut alle Adressen neu zu Koordinaten umzuformen.</w:t>
+      </w:r>
+    </w:p>
+    <w:p/>
+    <w:p>
+      <w:pPr>
+        <w:pStyle w:val="berschrift3"/>
+      </w:pPr>
+      <w:bookmarkStart w:id="22" w:name="_Toc491941535"/>
+      <w:r>
+        <w:t>Clientseite</w:t>
+      </w:r>
+      <w:bookmarkEnd w:id="22"/>
+    </w:p>
+    <w:p/>
+    <w:p>
+      <w:r>
+        <w:t xml:space="preserve">Die Clientseite wird Standardmäßig als MVC-Pattern (Model View Controller) realisiert. Sprich es existiert eine View die der Anzeige dient, dies ist in der Regel ein HTML-Template. Im Model werden die Daten abgelegt welche eine Verbindung zur View aufweisen und in der Regel von der Serverseite kommen bzw. an diese geschickt werden. Im Controller wird die Clientseitige Logik untergebracht. Hier wird dies konkret in einer JavaScript-Datei umgesetzt. </w:t>
+      </w:r>
+    </w:p>
+    <w:p>
+      <w:r>
+        <w:t xml:space="preserve">Mithilfe eines Kartenframeworks wird eine interaktive Karte von Rosenheim erzeugt. Dazu holt sich das das Framework Kartendaten von einem Server des Anbieters. </w:t>
+      </w:r>
+    </w:p>
+    <w:p>
+      <w:r>
+        <w:t>In diesem Fall werden Restaufrufe nötig um sich das s</w:t>
+      </w:r>
+      <w:r>
+        <w:t xml:space="preserve">erverseitig erstellte GeoJSON aus 3.1.1 in den Client zu laden. Mithilfe des GeoJSONs werden dann </w:t>
+      </w:r>
+      <w:r>
+        <w:t xml:space="preserve">Punkte an die Stelle der Modems in die Karte gesetzt. Dann wird noch eine Sidebar erstellt in der die Modems ebenfalls aufgelistet werden. </w:t>
+      </w:r>
+    </w:p>
+    <w:p>
+      <w:r>
+        <w:t>Die Modems sollen zudem anhand ihrer aktuellen DOCSIS-Daten entsprechend eingefärbt werden.</w:t>
+      </w:r>
+      <w:r>
+        <w:t xml:space="preserve"> </w:t>
+      </w:r>
+      <w:r>
+        <w:t>Um dies zu realisieren wird eine Funktion benötigt die in regelmäßigen Abständen die aktuellen Daten vom Server holt. Auf hierfür wird ein Restaufruf verwendet.</w:t>
+      </w:r>
+    </w:p>
+    <w:p/>
+    <w:p>
+      <w:pPr>
+        <w:pStyle w:val="berschrift3"/>
+      </w:pPr>
+      <w:bookmarkStart w:id="23" w:name="_Toc491941536"/>
+      <w:r>
+        <w:t>Datenspeicherung</w:t>
+      </w:r>
+      <w:bookmarkEnd w:id="23"/>
+    </w:p>
+    <w:p/>
+    <w:p>
+      <w:r>
+        <w:t>Ein wichtiger Punkt bei Geoinformationssystemen ist die Datenspeicherung. Hier wäre es natürlich ideal, wenn man Geoobjekte als solches einfach abspeichern könnte. Dies ist indirekt sogar möglich. Je nach Datenbank gibt es Möglichkeiten Geometriedaten als Datentyp zu wählen. Oft kann man auch eine Komplette JSON-datei in einer Datenbank sichern. Die kann jedoch zu schlechter Performance führen, wenn man nur einzelne Features haben möchte.</w:t>
+      </w:r>
+      <w:r>
+        <w:t xml:space="preserve"> Da jedoch für die zu entwickelnde Anwendung das komplette JSON notwendig ist, sollte dies kein Problem darstellen.</w:t>
+      </w:r>
+    </w:p>
+    <w:p>
+      <w:r>
+        <w:t>Des Weiteren müssen die vorhandenen Datenbanken angesprochen werden.</w:t>
+      </w:r>
+      <w:r>
+        <w:t xml:space="preserve"> Da Informationen aus mehreren Datenbanken benötigt werden, wird hier eine durch einen Join erzeugte View hilfreich sein. Da für die erstellten Json-Dateien eine eigene Datenbank erstellt wird ist lediglich ein Lesezugriff auf die Bestandsdaten notwendig.</w:t>
+      </w:r>
+    </w:p>
+    <w:p/>
+    <w:p/>
+    <w:p>
+      <w:pPr>
+        <w:pStyle w:val="berschrift2"/>
+      </w:pPr>
+      <w:bookmarkStart w:id="24" w:name="_Toc491941537"/>
+      <w:r>
+        <w:t>Technologiestack</w:t>
+      </w:r>
+      <w:bookmarkEnd w:id="24"/>
+    </w:p>
+    <w:p/>
+    <w:p>
+      <w:r>
+        <w:t>Es gibt für das Programmieren einer Webapplikation viele Wege die ans Ziel führen. Im Folgenden werden Technologien für die verschiedenen Teilbereiche der Software vorgestellt und in Bezug auf den Anwendungsfall bewertet.</w:t>
+      </w:r>
+    </w:p>
+    <w:p>
+      <w:pPr>
+        <w:keepNext/>
+      </w:pPr>
+      <w:r>
+        <w:rPr>
+          <w:noProof/>
+          <w:lang w:eastAsia="de-DE"/>
+        </w:rPr>
         <w:drawing>
           <wp:inline distT="0" distB="0" distL="0" distR="0" wp14:anchorId="1BB0CEB0" wp14:editId="629601A8">
             <wp:extent cx="5759450" cy="3239135"/>
@@ -6790,7 +6983,7 @@
                     <pic:cNvPicPr/>
                   </pic:nvPicPr>
                   <pic:blipFill>
-                    <a:blip r:embed="rId15"/>
+                    <a:blip r:embed="rId16"/>
                     <a:stretch>
                       <a:fillRect/>
                     </a:stretch>
@@ -6849,7 +7042,7 @@
         <w:rPr>
           <w:noProof/>
         </w:rPr>
-        <w:t>I</w:t>
+        <w:t>II</w:t>
       </w:r>
       <w:r>
         <w:fldChar w:fldCharType="end"/>
@@ -6863,11 +7056,12 @@
       <w:pPr>
         <w:pStyle w:val="berschrift3"/>
       </w:pPr>
-      <w:bookmarkStart w:id="24" w:name="_Toc491941538"/>
-      <w:r>
+      <w:bookmarkStart w:id="25" w:name="_Toc491941538"/>
+      <w:r>
+        <w:lastRenderedPageBreak/>
         <w:t>Webstack</w:t>
       </w:r>
-      <w:bookmarkEnd w:id="24"/>
+      <w:bookmarkEnd w:id="25"/>
     </w:p>
     <w:p/>
     <w:p>
@@ -6959,71 +7153,74 @@
           <w:numId w:val="3"/>
         </w:numPr>
       </w:pPr>
-      <w:bookmarkStart w:id="25" w:name="_Toc491941539"/>
+      <w:bookmarkStart w:id="26" w:name="_Toc491941539"/>
+      <w:r>
+        <w:t>Geoinformatik</w:t>
+      </w:r>
+      <w:bookmarkEnd w:id="26"/>
+    </w:p>
+    <w:p>
+      <w:pPr>
+        <w:rPr>
+          <w:u w:val="single"/>
+        </w:rPr>
+      </w:pPr>
+    </w:p>
+    <w:p>
+      <w:r>
+        <w:t>Um effektiv mit Geoinformationen arbeiten und diese darstellen zu können, werden einige Frameworks benötigt.</w:t>
+      </w:r>
+    </w:p>
+    <w:p>
+      <w:r>
+        <w:t xml:space="preserve">Geopy wird Serverseitig vor allem für </w:t>
+      </w:r>
+      <w:r>
+        <w:t>die Geokodierung</w:t>
+      </w:r>
+      <w:r>
+        <w:t xml:space="preserve"> verwendet.</w:t>
+      </w:r>
+      <w:r>
+        <w:t xml:space="preserve"> </w:t>
+      </w:r>
+      <w:r>
+        <w:t>Mit Geopy kann mit nur wenig Aufwand zwischen verschiedenen Geocode-APIs gewechselt werden.</w:t>
+      </w:r>
+      <w:r>
+        <w:t xml:space="preserve"> Es ist ein sehr leichtgewichti</w:t>
+      </w:r>
+      <w:r>
+        <w:t>ges Framework extra für Python.</w:t>
+      </w:r>
+    </w:p>
+    <w:p>
+      <w:r>
+        <w:t xml:space="preserve">Auch für die clientseitige Frontenddarstellung der Kartendaten ist ein entsprechendes Framework notwendig. </w:t>
+      </w:r>
+      <w:r>
+        <w:t>Die Auswahl des richtigen wird durch die große Anzahl verschiedener sehr erschwert. Zunächst werden daher erst einmal alle Technologien verworfen</w:t>
+      </w:r>
+      <w:r>
+        <w:t xml:space="preserve"> die nicht Open-Source bzw. nicht für den Kommerziellen Einsatz geeignet sind ohne dafür Abgaben an die Ersteller zu leisten. Daher fliegen alle GoogleMaps basierte Ansätze gleich aus dem Rennen. Diese sind zwar nicht zwingend kostenpflichtig es ist aber nur schwer einzuschätzen ob die frei verfügbaren Funktionalitäten ausreichend sind. Es wird deshalb ein Ansatz mit Open-Street-Map gewählt, da es neben Google die genausten Kartendaten bietet. </w:t>
+      </w:r>
+    </w:p>
+    <w:p>
+      <w:r>
+        <w:t>Hier wurde aus allen verschiedenen Technologien Mapbox ausgewählt</w:t>
+      </w:r>
+      <w:r>
+        <w:t>.</w:t>
+      </w:r>
+      <w:r>
+        <w:t xml:space="preserve"> Es liefert die gewünschten Kartendaten. Sprich auch wenn man den Anwendungsserver über ein Internes Netzwerk erreicht, wird dennoch zwingend eine Internetverbindung vorausgesetzt.</w:t>
+      </w:r>
+      <w:r>
+        <w:t xml:space="preserve"> Mapbox bietet ein Vielzahl an </w:t>
+      </w:r>
       <w:r>
         <w:lastRenderedPageBreak/>
-        <w:t>Geoinformatik</w:t>
-      </w:r>
-      <w:bookmarkEnd w:id="25"/>
-    </w:p>
-    <w:p>
-      <w:pPr>
-        <w:rPr>
-          <w:u w:val="single"/>
-        </w:rPr>
-      </w:pPr>
-    </w:p>
-    <w:p>
-      <w:r>
-        <w:t>Um effektiv mit Geoinformationen arbeiten und diese darstellen zu können, werden einige Frameworks benötigt.</w:t>
-      </w:r>
-    </w:p>
-    <w:p>
-      <w:r>
-        <w:t xml:space="preserve">Geopy wird Serverseitig vor allem für </w:t>
-      </w:r>
-      <w:r>
-        <w:t>die Geokodierung</w:t>
-      </w:r>
-      <w:r>
-        <w:t xml:space="preserve"> verwendet.</w:t>
-      </w:r>
-      <w:r>
-        <w:t xml:space="preserve"> </w:t>
-      </w:r>
-      <w:r>
-        <w:t>Mit Geopy kann mit nur wenig Aufwand zwischen verschiedenen Geocode-APIs gewechselt werden.</w:t>
-      </w:r>
-      <w:r>
-        <w:t xml:space="preserve"> Es ist ein sehr leichtgewichti</w:t>
-      </w:r>
-      <w:r>
-        <w:t>ges Framework extra für Python.</w:t>
-      </w:r>
-    </w:p>
-    <w:p>
-      <w:r>
-        <w:t xml:space="preserve">Auch für die clientseitige Frontenddarstellung der Kartendaten ist ein entsprechendes Framework notwendig. </w:t>
-      </w:r>
-      <w:r>
-        <w:t>Die Auswahl des richtigen wird durch die große Anzahl verschiedener sehr erschwert. Zunächst werden daher erst einmal alle Technologien verworfen</w:t>
-      </w:r>
-      <w:r>
-        <w:t xml:space="preserve"> die nicht Open-Source bzw. nicht für den Kommerziellen Einsatz geeignet sind ohne dafür Abgaben an die Ersteller zu leisten. Daher fliegen alle GoogleMaps basierte Ansätze gleich aus dem Rennen. Diese sind zwar nicht zwingend kostenpflichtig es ist aber nur schwer einzuschätzen ob die frei verfügbaren Funktionalitäten ausreichend sind. Es wird deshalb ein Ansatz mit Open-Street-Map gewählt, da es neben Google die genausten Kartendaten bietet. </w:t>
-      </w:r>
-    </w:p>
-    <w:p>
-      <w:r>
-        <w:t>Hier wurde aus allen verschiedenen Technologien Mapbox ausgewählt</w:t>
-      </w:r>
-      <w:r>
-        <w:t>.</w:t>
-      </w:r>
-      <w:r>
-        <w:t xml:space="preserve"> Es liefert die gewünschten Kartendaten. Sprich auch wenn man den Anwendungsserver über ein Internes Netzwerk erreicht, wird dennoch zwingend eine Internetverbindung vorausgesetzt.</w:t>
-      </w:r>
-      <w:r>
-        <w:t xml:space="preserve"> Mapbox bietet ein Vielzahl an vorgefertigter Interaktionsmöglichkeiten mit der Karte, beispielsweise Zoom und Vollbildmodus. Zudem enthält es Ansätze für eigene Funktionalität. Wie etwa Events für Mausinteraktionen. </w:t>
+        <w:t xml:space="preserve">vorgefertigter Interaktionsmöglichkeiten mit der Karte, beispielsweise Zoom und Vollbildmodus. Zudem enthält es Ansätze für eigene Funktionalität. Wie etwa Events für Mausinteraktionen. </w:t>
       </w:r>
       <w:r>
         <w:t xml:space="preserve">Außerdem </w:t>
@@ -7040,11 +7237,11 @@
       <w:pPr>
         <w:pStyle w:val="berschrift3"/>
       </w:pPr>
-      <w:bookmarkStart w:id="26" w:name="_Toc491941540"/>
+      <w:bookmarkStart w:id="27" w:name="_Toc491941540"/>
       <w:r>
         <w:t>Sonstiges</w:t>
       </w:r>
-      <w:bookmarkEnd w:id="26"/>
+      <w:bookmarkEnd w:id="27"/>
     </w:p>
     <w:p/>
     <w:p>
@@ -7100,7 +7297,6 @@
           <w:noProof/>
           <w:lang w:eastAsia="de-DE"/>
         </w:rPr>
-        <w:lastRenderedPageBreak/>
         <w:drawing>
           <wp:inline distT="0" distB="0" distL="0" distR="0" wp14:anchorId="5CB35522" wp14:editId="78FD1E71">
             <wp:extent cx="5759450" cy="3425825"/>
@@ -7117,7 +7313,7 @@
                     <pic:cNvPicPr/>
                   </pic:nvPicPr>
                   <pic:blipFill>
-                    <a:blip r:embed="rId16" cstate="print">
+                    <a:blip r:embed="rId17" cstate="print">
                       <a:extLst>
                         <a:ext uri="{28A0092B-C50C-407E-A947-70E740481C1C}">
                           <a14:useLocalDpi xmlns:a14="http://schemas.microsoft.com/office/drawing/2010/main" val="0"/>
@@ -7182,7 +7378,7 @@
         <w:rPr>
           <w:noProof/>
         </w:rPr>
-        <w:t>II</w:t>
+        <w:t>III</w:t>
       </w:r>
       <w:r>
         <w:fldChar w:fldCharType="end"/>
@@ -7224,12 +7420,11 @@
       <w:pPr>
         <w:pStyle w:val="berschrift1"/>
       </w:pPr>
-      <w:bookmarkStart w:id="27" w:name="_Toc491941541"/>
-      <w:r>
-        <w:lastRenderedPageBreak/>
+      <w:bookmarkStart w:id="28" w:name="_Toc491941541"/>
+      <w:r>
         <w:t>Implementierung</w:t>
       </w:r>
-      <w:bookmarkEnd w:id="27"/>
+      <w:bookmarkEnd w:id="28"/>
     </w:p>
     <w:p/>
     <w:p>
@@ -7255,11 +7450,11 @@
       <w:pPr>
         <w:pStyle w:val="berschrift2"/>
       </w:pPr>
-      <w:bookmarkStart w:id="28" w:name="_Toc491941542"/>
+      <w:bookmarkStart w:id="29" w:name="_Toc491941542"/>
       <w:r>
         <w:t>Webserver und angewandte Geokodierung</w:t>
       </w:r>
-      <w:bookmarkEnd w:id="28"/>
+      <w:bookmarkEnd w:id="29"/>
     </w:p>
     <w:p/>
     <w:p>
@@ -7301,7 +7496,7 @@
                     <pic:cNvPicPr/>
                   </pic:nvPicPr>
                   <pic:blipFill>
-                    <a:blip r:embed="rId17">
+                    <a:blip r:embed="rId18">
                       <a:extLst>
                         <a:ext uri="{28A0092B-C50C-407E-A947-70E740481C1C}">
                           <a14:useLocalDpi xmlns:a14="http://schemas.microsoft.com/office/drawing/2010/main" val="0"/>
@@ -7385,7 +7580,11 @@
     </w:p>
     <w:p>
       <w:r>
-        <w:t>Auch die Geokodierung wird auf dem Server gehandhabt, da ein Clientlösung hierfür zwar möglich wäre, allerdings Performancetechnisch nicht sehr optimal ist. Um die Adressen geokodieren zu können wird die API von Nominatim verwendet. Dieser muss lediglich eine Adresse in Form eines Strings übergeben werden und sie liefert ein Objekt zurück. Man kann verschiedene Optionen verwenden um den Inhalt bzw. das Format des Objekts zu beeinflussen. Dieses enthält neben einem vollständigen Adressstring unter anderem die zugehörigen Koordinaten. Leider ist es nicht möglich der API mehrere Adressen auf einmal zu übergeben.</w:t>
+        <w:t xml:space="preserve">Auch die Geokodierung wird auf dem Server gehandhabt, da ein Clientlösung hierfür zwar möglich wäre, allerdings Performancetechnisch nicht sehr optimal ist. Um die Adressen geokodieren zu können wird die API von Nominatim verwendet. Dieser muss lediglich eine Adresse in Form eines Strings übergeben werden und sie liefert ein Objekt zurück. Man kann verschiedene Optionen verwenden um den Inhalt bzw. das Format des Objekts zu beeinflussen. Dieses enthält neben einem vollständigen </w:t>
+      </w:r>
+      <w:r>
+        <w:lastRenderedPageBreak/>
+        <w:t>Adressstring unter anderem die zugehörigen Koordinaten. Leider ist es nicht möglich der API mehrere Adressen auf einmal zu übergeben.</w:t>
       </w:r>
       <w:r>
         <w:t xml:space="preserve"> Daher muss man hier selbst die Geokodierung cachen und</w:t>
@@ -7419,7 +7618,7 @@
                     <pic:cNvPicPr/>
                   </pic:nvPicPr>
                   <pic:blipFill>
-                    <a:blip r:embed="rId18">
+                    <a:blip r:embed="rId19">
                       <a:extLst>
                         <a:ext uri="{28A0092B-C50C-407E-A947-70E740481C1C}">
                           <a14:useLocalDpi xmlns:a14="http://schemas.microsoft.com/office/drawing/2010/main" val="0"/>
@@ -7495,11 +7694,7 @@
     </w:p>
     <w:p>
       <w:r>
-        <w:t xml:space="preserve">Nominatim bietet als Open-Source-Software die Möglichkeit sich einen eigenen Server einzurichten und nicht die Öffentlichen APIs nutzen zu müssen. Bei ausreichenden Ressourcen bzw. nur geringer </w:t>
-      </w:r>
-      <w:r>
-        <w:lastRenderedPageBreak/>
-        <w:t xml:space="preserve">Auslastung kommt es nur noch selten zu Timeouts. Bei </w:t>
+        <w:t xml:space="preserve">Nominatim bietet als Open-Source-Software die Möglichkeit sich einen eigenen Server einzurichten und nicht die Öffentlichen APIs nutzen zu müssen. Bei ausreichenden Ressourcen bzw. nur geringer Auslastung kommt es nur noch selten zu Timeouts. Bei </w:t>
       </w:r>
       <w:r>
         <w:t>größeren</w:t>
@@ -7522,11 +7717,11 @@
       <w:pPr>
         <w:pStyle w:val="berschrift2"/>
       </w:pPr>
-      <w:bookmarkStart w:id="29" w:name="_Toc491941543"/>
+      <w:bookmarkStart w:id="30" w:name="_Toc491941543"/>
       <w:r>
         <w:t>Startseite und Geojson-View</w:t>
       </w:r>
-      <w:bookmarkEnd w:id="29"/>
+      <w:bookmarkEnd w:id="30"/>
     </w:p>
     <w:p/>
     <w:p>
@@ -7569,6 +7764,7 @@
           <w:noProof/>
           <w:lang w:eastAsia="de-DE"/>
         </w:rPr>
+        <w:lastRenderedPageBreak/>
         <w:drawing>
           <wp:inline distT="0" distB="0" distL="0" distR="0" wp14:anchorId="146DA62C" wp14:editId="2A452AB9">
             <wp:extent cx="5759450" cy="2385695"/>
@@ -7585,7 +7781,7 @@
                     <pic:cNvPicPr/>
                   </pic:nvPicPr>
                   <pic:blipFill>
-                    <a:blip r:embed="rId19" cstate="print">
+                    <a:blip r:embed="rId20" cstate="print">
                       <a:extLst>
                         <a:ext uri="{28A0092B-C50C-407E-A947-70E740481C1C}">
                           <a14:useLocalDpi xmlns:a14="http://schemas.microsoft.com/office/drawing/2010/main" val="0"/>
@@ -7677,12 +7873,11 @@
       <w:pPr>
         <w:pStyle w:val="berschrift2"/>
       </w:pPr>
-      <w:bookmarkStart w:id="30" w:name="_Toc491941544"/>
-      <w:r>
-        <w:lastRenderedPageBreak/>
+      <w:bookmarkStart w:id="31" w:name="_Toc491941544"/>
+      <w:r>
         <w:t>Kartendarstellung</w:t>
       </w:r>
-      <w:bookmarkEnd w:id="30"/>
+      <w:bookmarkEnd w:id="31"/>
     </w:p>
     <w:p/>
     <w:p>
@@ -7694,6 +7889,7 @@
           <w:noProof/>
           <w:lang w:eastAsia="de-DE"/>
         </w:rPr>
+        <w:lastRenderedPageBreak/>
         <w:drawing>
           <wp:anchor distT="0" distB="0" distL="114300" distR="114300" simplePos="0" relativeHeight="251658240" behindDoc="1" locked="0" layoutInCell="1" allowOverlap="1" wp14:anchorId="3E8F84E3" wp14:editId="22E9C4F8">
             <wp:simplePos x="0" y="0"/>
@@ -7726,7 +7922,7 @@
                     <pic:cNvPicPr/>
                   </pic:nvPicPr>
                   <pic:blipFill>
-                    <a:blip r:embed="rId20">
+                    <a:blip r:embed="rId21">
                       <a:extLst>
                         <a:ext uri="{28A0092B-C50C-407E-A947-70E740481C1C}">
                           <a14:useLocalDpi xmlns:a14="http://schemas.microsoft.com/office/drawing/2010/main" val="0"/>
@@ -8165,7 +8361,6 @@
           <w:noProof/>
           <w:lang w:eastAsia="de-DE"/>
         </w:rPr>
-        <w:lastRenderedPageBreak/>
         <w:drawing>
           <wp:inline distT="0" distB="0" distL="0" distR="0" wp14:anchorId="38DD5F8C" wp14:editId="1FA750E2">
             <wp:extent cx="5759450" cy="1432560"/>
@@ -8182,7 +8377,7 @@
                     <pic:cNvPicPr/>
                   </pic:nvPicPr>
                   <pic:blipFill>
-                    <a:blip r:embed="rId21">
+                    <a:blip r:embed="rId22">
                       <a:extLst>
                         <a:ext uri="{28A0092B-C50C-407E-A947-70E740481C1C}">
                           <a14:useLocalDpi xmlns:a14="http://schemas.microsoft.com/office/drawing/2010/main" val="0"/>
@@ -8258,6 +8453,7 @@
     </w:p>
     <w:p>
       <w:r>
+        <w:lastRenderedPageBreak/>
         <w:t xml:space="preserve">Die Größe der Punkte kann </w:t>
       </w:r>
       <w:r>
@@ -8294,7 +8490,7 @@
                     <pic:cNvPicPr/>
                   </pic:nvPicPr>
                   <pic:blipFill>
-                    <a:blip r:embed="rId22">
+                    <a:blip r:embed="rId23">
                       <a:extLst>
                         <a:ext uri="{28A0092B-C50C-407E-A947-70E740481C1C}">
                           <a14:useLocalDpi xmlns:a14="http://schemas.microsoft.com/office/drawing/2010/main" val="0"/>
@@ -8411,7 +8607,7 @@
                     <pic:cNvPicPr/>
                   </pic:nvPicPr>
                   <pic:blipFill>
-                    <a:blip r:embed="rId23">
+                    <a:blip r:embed="rId24">
                       <a:extLst>
                         <a:ext uri="{28A0092B-C50C-407E-A947-70E740481C1C}">
                           <a14:useLocalDpi xmlns:a14="http://schemas.microsoft.com/office/drawing/2010/main" val="0"/>
@@ -8547,7 +8743,7 @@
                     <pic:cNvPicPr/>
                   </pic:nvPicPr>
                   <pic:blipFill>
-                    <a:blip r:embed="rId24">
+                    <a:blip r:embed="rId25">
                       <a:extLst>
                         <a:ext uri="{28A0092B-C50C-407E-A947-70E740481C1C}">
                           <a14:useLocalDpi xmlns:a14="http://schemas.microsoft.com/office/drawing/2010/main" val="0"/>
@@ -8687,7 +8883,7 @@
                     <pic:cNvPicPr/>
                   </pic:nvPicPr>
                   <pic:blipFill>
-                    <a:blip r:embed="rId25">
+                    <a:blip r:embed="rId26">
                       <a:extLst>
                         <a:ext uri="{28A0092B-C50C-407E-A947-70E740481C1C}">
                           <a14:useLocalDpi xmlns:a14="http://schemas.microsoft.com/office/drawing/2010/main" val="0"/>
@@ -8772,11 +8968,11 @@
       <w:pPr>
         <w:pStyle w:val="berschrift2"/>
       </w:pPr>
-      <w:bookmarkStart w:id="31" w:name="_Toc491941545"/>
+      <w:bookmarkStart w:id="32" w:name="_Toc491941545"/>
       <w:r>
         <w:t>Styling</w:t>
       </w:r>
-      <w:bookmarkEnd w:id="31"/>
+      <w:bookmarkEnd w:id="32"/>
     </w:p>
     <w:p/>
     <w:p>
@@ -8819,11 +9015,11 @@
       <w:pPr>
         <w:pStyle w:val="berschrift2"/>
       </w:pPr>
-      <w:bookmarkStart w:id="32" w:name="_Toc491941546"/>
+      <w:bookmarkStart w:id="33" w:name="_Toc491941546"/>
       <w:r>
         <w:t>Tests</w:t>
       </w:r>
-      <w:bookmarkEnd w:id="32"/>
+      <w:bookmarkEnd w:id="33"/>
     </w:p>
     <w:p/>
     <w:p>
@@ -8851,11 +9047,11 @@
       <w:pPr>
         <w:pStyle w:val="berschrift3"/>
       </w:pPr>
-      <w:bookmarkStart w:id="33" w:name="_Toc491941547"/>
+      <w:bookmarkStart w:id="34" w:name="_Toc491941547"/>
       <w:r>
         <w:t>Tests während der Entwicklung</w:t>
       </w:r>
-      <w:bookmarkEnd w:id="33"/>
+      <w:bookmarkEnd w:id="34"/>
       <w:r>
         <w:t xml:space="preserve"> </w:t>
       </w:r>
@@ -8911,11 +9107,11 @@
       <w:pPr>
         <w:pStyle w:val="berschrift3"/>
       </w:pPr>
-      <w:bookmarkStart w:id="34" w:name="_Toc491941548"/>
+      <w:bookmarkStart w:id="35" w:name="_Toc491941548"/>
       <w:r>
         <w:t>Praxistests</w:t>
       </w:r>
-      <w:bookmarkEnd w:id="34"/>
+      <w:bookmarkEnd w:id="35"/>
     </w:p>
     <w:p/>
     <w:p>
@@ -8966,11 +9162,11 @@
       <w:pPr>
         <w:pStyle w:val="berschrift1"/>
       </w:pPr>
-      <w:bookmarkStart w:id="35" w:name="_Toc491941549"/>
+      <w:bookmarkStart w:id="36" w:name="_Toc491941549"/>
       <w:r>
         <w:t>Ergebnisse</w:t>
       </w:r>
-      <w:bookmarkEnd w:id="35"/>
+      <w:bookmarkEnd w:id="36"/>
     </w:p>
     <w:p/>
     <w:p>
@@ -8990,11 +9186,11 @@
       <w:pPr>
         <w:pStyle w:val="berschrift2"/>
       </w:pPr>
-      <w:bookmarkStart w:id="36" w:name="_Toc491941550"/>
+      <w:bookmarkStart w:id="37" w:name="_Toc491941550"/>
       <w:r>
         <w:t>Endresultat des Projekts</w:t>
       </w:r>
-      <w:bookmarkEnd w:id="36"/>
+      <w:bookmarkEnd w:id="37"/>
     </w:p>
     <w:p/>
     <w:p>
@@ -9010,8 +9206,6 @@
       <w:r>
         <w:t xml:space="preserve"> </w:t>
       </w:r>
-      <w:bookmarkStart w:id="37" w:name="_GoBack"/>
-      <w:bookmarkEnd w:id="37"/>
     </w:p>
     <w:p/>
     <w:p/>
@@ -9539,7 +9733,7 @@
       <w:r>
         <w:t xml:space="preserve">Faulhaber, Leopold: Alternatives Wörterbuch – Kreditor. </w:t>
       </w:r>
-      <w:hyperlink r:id="rId26" w:history="1">
+      <w:hyperlink r:id="rId27" w:history="1">
         <w:r>
           <w:rPr>
             <w:rStyle w:val="Hyperlink"/>
@@ -9565,7 +9759,7 @@
         </w:rPr>
         <w:t xml:space="preserve">N.N.: Handelsgesetzbuch. </w:t>
       </w:r>
-      <w:hyperlink r:id="rId27" w:history="1">
+      <w:hyperlink r:id="rId28" w:history="1">
         <w:r>
           <w:rPr>
             <w:rStyle w:val="Hyperlink"/>
@@ -9601,8 +9795,8 @@
       </w:pPr>
     </w:p>
     <w:sectPr>
-      <w:footerReference w:type="default" r:id="rId28"/>
-      <w:footerReference w:type="first" r:id="rId29"/>
+      <w:footerReference w:type="default" r:id="rId29"/>
+      <w:footerReference w:type="first" r:id="rId30"/>
       <w:type w:val="continuous"/>
       <w:pgSz w:w="11906" w:h="16838" w:code="9"/>
       <w:pgMar w:top="1418" w:right="1418" w:bottom="1134" w:left="851" w:header="709" w:footer="709" w:gutter="567"/>
@@ -9711,7 +9905,7 @@
       <w:rPr>
         <w:noProof/>
       </w:rPr>
-      <w:t>25</w:t>
+      <w:t>10</w:t>
     </w:r>
     <w:r>
       <w:fldChar w:fldCharType="end"/>
@@ -9947,6 +10141,118 @@
     </w:lvl>
   </w:abstractNum>
   <w:abstractNum w:abstractNumId="1" w15:restartNumberingAfterBreak="0">
+    <w:nsid w:val="07AF02EE"/>
+    <w:multiLevelType w:val="hybridMultilevel"/>
+    <w:tmpl w:val="0F547BE4"/>
+    <w:lvl w:ilvl="0" w:tplc="7D50E9B2">
+      <w:numFmt w:val="bullet"/>
+      <w:lvlText w:val="-"/>
+      <w:lvlJc w:val="left"/>
+      <w:pPr>
+        <w:ind w:left="720" w:hanging="360"/>
+      </w:pPr>
+      <w:rPr>
+        <w:rFonts w:ascii="Times New Roman" w:eastAsia="Times New Roman" w:hAnsi="Times New Roman" w:cs="Times New Roman" w:hint="default"/>
+      </w:rPr>
+    </w:lvl>
+    <w:lvl w:ilvl="1" w:tplc="04070003" w:tentative="1">
+      <w:start w:val="1"/>
+      <w:numFmt w:val="bullet"/>
+      <w:lvlText w:val="o"/>
+      <w:lvlJc w:val="left"/>
+      <w:pPr>
+        <w:ind w:left="1440" w:hanging="360"/>
+      </w:pPr>
+      <w:rPr>
+        <w:rFonts w:ascii="Courier New" w:hAnsi="Courier New" w:cs="Courier New" w:hint="default"/>
+      </w:rPr>
+    </w:lvl>
+    <w:lvl w:ilvl="2" w:tplc="04070005" w:tentative="1">
+      <w:start w:val="1"/>
+      <w:numFmt w:val="bullet"/>
+      <w:lvlText w:val=""/>
+      <w:lvlJc w:val="left"/>
+      <w:pPr>
+        <w:ind w:left="2160" w:hanging="360"/>
+      </w:pPr>
+      <w:rPr>
+        <w:rFonts w:ascii="Wingdings" w:hAnsi="Wingdings" w:hint="default"/>
+      </w:rPr>
+    </w:lvl>
+    <w:lvl w:ilvl="3" w:tplc="04070001" w:tentative="1">
+      <w:start w:val="1"/>
+      <w:numFmt w:val="bullet"/>
+      <w:lvlText w:val=""/>
+      <w:lvlJc w:val="left"/>
+      <w:pPr>
+        <w:ind w:left="2880" w:hanging="360"/>
+      </w:pPr>
+      <w:rPr>
+        <w:rFonts w:ascii="Symbol" w:hAnsi="Symbol" w:hint="default"/>
+      </w:rPr>
+    </w:lvl>
+    <w:lvl w:ilvl="4" w:tplc="04070003" w:tentative="1">
+      <w:start w:val="1"/>
+      <w:numFmt w:val="bullet"/>
+      <w:lvlText w:val="o"/>
+      <w:lvlJc w:val="left"/>
+      <w:pPr>
+        <w:ind w:left="3600" w:hanging="360"/>
+      </w:pPr>
+      <w:rPr>
+        <w:rFonts w:ascii="Courier New" w:hAnsi="Courier New" w:cs="Courier New" w:hint="default"/>
+      </w:rPr>
+    </w:lvl>
+    <w:lvl w:ilvl="5" w:tplc="04070005" w:tentative="1">
+      <w:start w:val="1"/>
+      <w:numFmt w:val="bullet"/>
+      <w:lvlText w:val=""/>
+      <w:lvlJc w:val="left"/>
+      <w:pPr>
+        <w:ind w:left="4320" w:hanging="360"/>
+      </w:pPr>
+      <w:rPr>
+        <w:rFonts w:ascii="Wingdings" w:hAnsi="Wingdings" w:hint="default"/>
+      </w:rPr>
+    </w:lvl>
+    <w:lvl w:ilvl="6" w:tplc="04070001" w:tentative="1">
+      <w:start w:val="1"/>
+      <w:numFmt w:val="bullet"/>
+      <w:lvlText w:val=""/>
+      <w:lvlJc w:val="left"/>
+      <w:pPr>
+        <w:ind w:left="5040" w:hanging="360"/>
+      </w:pPr>
+      <w:rPr>
+        <w:rFonts w:ascii="Symbol" w:hAnsi="Symbol" w:hint="default"/>
+      </w:rPr>
+    </w:lvl>
+    <w:lvl w:ilvl="7" w:tplc="04070003" w:tentative="1">
+      <w:start w:val="1"/>
+      <w:numFmt w:val="bullet"/>
+      <w:lvlText w:val="o"/>
+      <w:lvlJc w:val="left"/>
+      <w:pPr>
+        <w:ind w:left="5760" w:hanging="360"/>
+      </w:pPr>
+      <w:rPr>
+        <w:rFonts w:ascii="Courier New" w:hAnsi="Courier New" w:cs="Courier New" w:hint="default"/>
+      </w:rPr>
+    </w:lvl>
+    <w:lvl w:ilvl="8" w:tplc="04070005" w:tentative="1">
+      <w:start w:val="1"/>
+      <w:numFmt w:val="bullet"/>
+      <w:lvlText w:val=""/>
+      <w:lvlJc w:val="left"/>
+      <w:pPr>
+        <w:ind w:left="6480" w:hanging="360"/>
+      </w:pPr>
+      <w:rPr>
+        <w:rFonts w:ascii="Wingdings" w:hAnsi="Wingdings" w:hint="default"/>
+      </w:rPr>
+    </w:lvl>
+  </w:abstractNum>
+  <w:abstractNum w:abstractNumId="2" w15:restartNumberingAfterBreak="0">
     <w:nsid w:val="6A713A39"/>
     <w:multiLevelType w:val="hybridMultilevel"/>
     <w:tmpl w:val="FF88AB20"/>
@@ -10058,7 +10364,7 @@
       </w:rPr>
     </w:lvl>
   </w:abstractNum>
-  <w:abstractNum w:abstractNumId="2" w15:restartNumberingAfterBreak="0">
+  <w:abstractNum w:abstractNumId="3" w15:restartNumberingAfterBreak="0">
     <w:nsid w:val="6D150F4C"/>
     <w:multiLevelType w:val="multilevel"/>
     <w:tmpl w:val="19983326"/>
@@ -10182,13 +10488,13 @@
     </w:lvl>
   </w:abstractNum>
   <w:num w:numId="1">
+    <w:abstractNumId w:val="3"/>
+  </w:num>
+  <w:num w:numId="2">
     <w:abstractNumId w:val="2"/>
   </w:num>
-  <w:num w:numId="2">
-    <w:abstractNumId w:val="1"/>
-  </w:num>
   <w:num w:numId="3">
-    <w:abstractNumId w:val="2"/>
+    <w:abstractNumId w:val="3"/>
     <w:lvlOverride w:ilvl="0">
       <w:startOverride w:val="1"/>
     </w:lvlOverride>
@@ -10218,7 +10524,7 @@
     </w:lvlOverride>
   </w:num>
   <w:num w:numId="4">
-    <w:abstractNumId w:val="2"/>
+    <w:abstractNumId w:val="3"/>
     <w:lvlOverride w:ilvl="0">
       <w:startOverride w:val="1"/>
     </w:lvlOverride>
@@ -10249,6 +10555,9 @@
   </w:num>
   <w:num w:numId="5">
     <w:abstractNumId w:val="0"/>
+  </w:num>
+  <w:num w:numId="6">
+    <w:abstractNumId w:val="1"/>
   </w:num>
   <w:numIdMacAtCleanup w:val="2"/>
 </w:numbering>
@@ -11698,7 +12007,7 @@
 </file>
 
 <file path=customXml/itemProps1.xml><?xml version="1.0" encoding="utf-8"?>
-<ds:datastoreItem xmlns:ds="http://schemas.openxmlformats.org/officeDocument/2006/customXml" ds:itemID="{D0CC3770-F63F-44E6-A99C-89BD96B4A9B4}">
+<ds:datastoreItem xmlns:ds="http://schemas.openxmlformats.org/officeDocument/2006/customXml" ds:itemID="{55B14717-6631-4623-BB46-DBFFAE9C8171}">
   <ds:schemaRefs>
     <ds:schemaRef ds:uri="http://schemas.openxmlformats.org/officeDocument/2006/bibliography"/>
   </ds:schemaRefs>

</xml_diff>

<commit_message>
noch mehr BA änderungen
</commit_message>
<xml_diff>
--- a/Dokumente/Bachelorarbeit.docx
+++ b/Dokumente/Bachelorarbeit.docx
@@ -6609,16 +6609,13 @@
         <w:t xml:space="preserve"> das fachliche Konzept und der Erarbeitung eines Technologiestacks. Desweitern trennen wir beim fachlichen Konzept die Anwendung zwischen der Serverseite und der Clientseite, sowie der Datenspeicherung.</w:t>
       </w:r>
     </w:p>
-    <w:p>
-      <w:bookmarkStart w:id="19" w:name="_GoBack"/>
-      <w:bookmarkEnd w:id="19"/>
-    </w:p>
+    <w:p/>
     <w:p/>
     <w:p>
       <w:pPr>
         <w:pStyle w:val="berschrift2"/>
       </w:pPr>
-      <w:bookmarkStart w:id="20" w:name="_Toc491941533"/>
+      <w:bookmarkStart w:id="19" w:name="_Toc491941533"/>
       <w:r>
         <w:t>Anforderungsanalyse</w:t>
       </w:r>
@@ -6687,6 +6684,9 @@
       </w:r>
       <w:r>
         <w:t>Anforderungen einfach gewichtet.</w:t>
+      </w:r>
+      <w:r>
+        <w:t xml:space="preserve"> Diese Anforderungen werden oft in einer späteren Iteration der Software höher priorisiert. </w:t>
       </w:r>
     </w:p>
     <w:p>
@@ -6810,36 +6810,36 @@
       <w:r>
         <w:t>Konzept</w:t>
       </w:r>
+      <w:bookmarkEnd w:id="19"/>
+    </w:p>
+    <w:p/>
+    <w:p>
+      <w:r>
+        <w:t xml:space="preserve">Als Grundkonzept für die Anwendung dient ein Web-GIS. Das heißt wir unterteilen die Applikation in ein Client-Server Produkt. Desweiterem teilt sich die Serverseite </w:t>
+      </w:r>
+      <w:r>
+        <w:t>noch einmal</w:t>
+      </w:r>
+      <w:r>
+        <w:t xml:space="preserve"> zwischen Websever, auf dem neben der Seitenauslieferung an den Client auch die Anwendungslogik implementiert wird und dem Map-Server der die Kartendaten an die Clientseite liefert</w:t>
+      </w:r>
+      <w:r>
+        <w:t xml:space="preserve"> und auch für die Geokodierung zuständig ist</w:t>
+      </w:r>
+      <w:r>
+        <w:t>.</w:t>
+      </w:r>
+    </w:p>
+    <w:p/>
+    <w:p>
+      <w:pPr>
+        <w:pStyle w:val="berschrift3"/>
+      </w:pPr>
+      <w:bookmarkStart w:id="20" w:name="_Toc491941534"/>
+      <w:r>
+        <w:t>Serverseite</w:t>
+      </w:r>
       <w:bookmarkEnd w:id="20"/>
-    </w:p>
-    <w:p/>
-    <w:p>
-      <w:r>
-        <w:t xml:space="preserve">Als Grundkonzept für die Anwendung dient ein Web-GIS. Das heißt wir unterteilen die Applikation in ein Client-Server Produkt. Desweiterem teilt sich die Serverseite </w:t>
-      </w:r>
-      <w:r>
-        <w:t>noch einmal</w:t>
-      </w:r>
-      <w:r>
-        <w:t xml:space="preserve"> zwischen Websever, auf dem neben der Seitenauslieferung an den Client auch die Anwendungslogik implementiert wird und dem Map-Server der die Kartendaten an die Clientseite liefert</w:t>
-      </w:r>
-      <w:r>
-        <w:t xml:space="preserve"> und auch für die Geokodierung zuständig ist</w:t>
-      </w:r>
-      <w:r>
-        <w:t>.</w:t>
-      </w:r>
-    </w:p>
-    <w:p/>
-    <w:p>
-      <w:pPr>
-        <w:pStyle w:val="berschrift3"/>
-      </w:pPr>
-      <w:bookmarkStart w:id="21" w:name="_Toc491941534"/>
-      <w:r>
-        <w:t>Serverseite</w:t>
-      </w:r>
-      <w:bookmarkEnd w:id="21"/>
     </w:p>
     <w:p/>
     <w:p>
@@ -6867,90 +6867,94 @@
       <w:r>
         <w:t>Das fertige GeoJSON kann nun vom Server bereitgestellt werden um dann von der Clientseite der Software aufgerufen und in die Karte geladen werden. Es gäbe auch Geocoding Lösungen die sich Clientseitig nutzen lassen. Bei der Menge an Anfragen würde dies allerdings zu einer sehr schlechten Performance der Webanwendung führen. Zudem wäre es eine Ressourcenverschwendung bei jedem Aufruf erneut alle Adressen neu zu Koordinaten umzuformen.</w:t>
       </w:r>
+      <w:r>
+        <w:t xml:space="preserve"> Zudem kann mit dieser serverseitigen Lösung die Geokodierung mit geringem Aufwand automatisiert werden.</w:t>
+      </w:r>
     </w:p>
     <w:p/>
     <w:p>
       <w:pPr>
         <w:pStyle w:val="berschrift3"/>
       </w:pPr>
-      <w:bookmarkStart w:id="22" w:name="_Toc491941535"/>
+      <w:bookmarkStart w:id="21" w:name="_Toc491941535"/>
       <w:r>
         <w:t>Clientseite</w:t>
       </w:r>
+      <w:bookmarkEnd w:id="21"/>
+    </w:p>
+    <w:p/>
+    <w:p>
+      <w:r>
+        <w:t xml:space="preserve">Die Clientseite wird Standardmäßig als MVC-Pattern (Model View Controller) realisiert. Sprich es existiert eine View die der Anzeige dient, dies ist in der Regel ein HTML-Template. Im Model werden die Daten abgelegt welche eine Verbindung zur View aufweisen und in der Regel von der Serverseite kommen bzw. an diese geschickt werden. Im Controller wird die Clientseitige Logik untergebracht. Hier wird dies konkret in einer JavaScript-Datei umgesetzt. </w:t>
+      </w:r>
+    </w:p>
+    <w:p>
+      <w:r>
+        <w:t xml:space="preserve">Mithilfe eines Kartenframeworks wird eine interaktive Karte von Rosenheim erzeugt. Dazu holt sich das das Framework Kartendaten von einem Server des Anbieters. </w:t>
+      </w:r>
+    </w:p>
+    <w:p>
+      <w:r>
+        <w:t>In diesem Fall werden Restaufrufe nötig um sich das s</w:t>
+      </w:r>
+      <w:r>
+        <w:t xml:space="preserve">erverseitig erstellte GeoJSON aus 3.1.1 in den Client zu laden. Mithilfe des GeoJSONs werden dann </w:t>
+      </w:r>
+      <w:r>
+        <w:t xml:space="preserve">Punkte an die Stelle der Modems in die Karte gesetzt. Dann wird noch eine Sidebar erstellt in der die Modems ebenfalls aufgelistet werden. </w:t>
+      </w:r>
+    </w:p>
+    <w:p>
+      <w:r>
+        <w:lastRenderedPageBreak/>
+        <w:t>Die Modems sollen zudem anhand ihrer aktuellen DOCSIS-Daten entsprechend eingefärbt werden.</w:t>
+      </w:r>
+      <w:r>
+        <w:t xml:space="preserve"> </w:t>
+      </w:r>
+      <w:r>
+        <w:t>Um dies zu realisieren wird eine Funktion benötigt die in regelmäßigen Abständen die aktuellen Daten vom Server holt. Auf hierfür wird ein Restaufruf verwendet.</w:t>
+      </w:r>
+    </w:p>
+    <w:p/>
+    <w:p>
+      <w:pPr>
+        <w:pStyle w:val="berschrift3"/>
+      </w:pPr>
+      <w:bookmarkStart w:id="22" w:name="_Toc491941536"/>
+      <w:r>
+        <w:t>Datenspeicherung</w:t>
+      </w:r>
       <w:bookmarkEnd w:id="22"/>
     </w:p>
     <w:p/>
     <w:p>
       <w:r>
-        <w:t xml:space="preserve">Die Clientseite wird Standardmäßig als MVC-Pattern (Model View Controller) realisiert. Sprich es existiert eine View die der Anzeige dient, dies ist in der Regel ein HTML-Template. Im Model werden die Daten abgelegt welche eine Verbindung zur View aufweisen und in der Regel von der Serverseite kommen bzw. an diese geschickt werden. Im Controller wird die Clientseitige Logik untergebracht. Hier wird dies konkret in einer JavaScript-Datei umgesetzt. </w:t>
-      </w:r>
-    </w:p>
-    <w:p>
-      <w:r>
-        <w:t xml:space="preserve">Mithilfe eines Kartenframeworks wird eine interaktive Karte von Rosenheim erzeugt. Dazu holt sich das das Framework Kartendaten von einem Server des Anbieters. </w:t>
-      </w:r>
-    </w:p>
-    <w:p>
-      <w:r>
-        <w:t>In diesem Fall werden Restaufrufe nötig um sich das s</w:t>
-      </w:r>
-      <w:r>
-        <w:t xml:space="preserve">erverseitig erstellte GeoJSON aus 3.1.1 in den Client zu laden. Mithilfe des GeoJSONs werden dann </w:t>
-      </w:r>
-      <w:r>
-        <w:t xml:space="preserve">Punkte an die Stelle der Modems in die Karte gesetzt. Dann wird noch eine Sidebar erstellt in der die Modems ebenfalls aufgelistet werden. </w:t>
-      </w:r>
-    </w:p>
-    <w:p>
-      <w:r>
-        <w:t>Die Modems sollen zudem anhand ihrer aktuellen DOCSIS-Daten entsprechend eingefärbt werden.</w:t>
-      </w:r>
-      <w:r>
-        <w:t xml:space="preserve"> </w:t>
-      </w:r>
-      <w:r>
-        <w:t>Um dies zu realisieren wird eine Funktion benötigt die in regelmäßigen Abständen die aktuellen Daten vom Server holt. Auf hierfür wird ein Restaufruf verwendet.</w:t>
-      </w:r>
-    </w:p>
-    <w:p/>
-    <w:p>
-      <w:pPr>
-        <w:pStyle w:val="berschrift3"/>
-      </w:pPr>
-      <w:bookmarkStart w:id="23" w:name="_Toc491941536"/>
-      <w:r>
-        <w:t>Datenspeicherung</w:t>
+        <w:t>Ein wichtiger Punkt bei Geoinformationssystemen ist die Datenspeicherung. Hier wäre es natürlich ideal, wenn man Geoobjekte als solches einfach abspeichern könnte. Dies ist indirekt sogar möglich. Je nach Datenbank gibt es Möglichkeiten Geometriedaten als Datentyp zu wählen. Oft kann man auch eine Komplette JSON-datei in einer Datenbank sichern. Die kann jedoch zu schlechter Performance führen, wenn man nur einzelne Features haben möchte.</w:t>
+      </w:r>
+      <w:r>
+        <w:t xml:space="preserve"> Da jedoch für die zu entwickelnde Anwendung das komplette JSON notwendig ist, sollte dies kein Problem darstellen.</w:t>
+      </w:r>
+    </w:p>
+    <w:p>
+      <w:r>
+        <w:t>Des Weiteren müssen die vorhandenen Datenbanken angesprochen werden.</w:t>
+      </w:r>
+      <w:r>
+        <w:t xml:space="preserve"> Da Informationen aus mehreren Datenbanken benötigt werden, wird hier eine durch einen Join erzeugte View hilfreich sein. Da für die erstellten Json-Dateien eine eigene Datenbank erstellt wird ist lediglich ein Lesezugriff auf die Bestandsdaten notwendig.</w:t>
+      </w:r>
+    </w:p>
+    <w:p/>
+    <w:p/>
+    <w:p>
+      <w:pPr>
+        <w:pStyle w:val="berschrift2"/>
+      </w:pPr>
+      <w:bookmarkStart w:id="23" w:name="_Toc491941537"/>
+      <w:r>
+        <w:t>Technologiestack</w:t>
       </w:r>
       <w:bookmarkEnd w:id="23"/>
-    </w:p>
-    <w:p/>
-    <w:p>
-      <w:r>
-        <w:t>Ein wichtiger Punkt bei Geoinformationssystemen ist die Datenspeicherung. Hier wäre es natürlich ideal, wenn man Geoobjekte als solches einfach abspeichern könnte. Dies ist indirekt sogar möglich. Je nach Datenbank gibt es Möglichkeiten Geometriedaten als Datentyp zu wählen. Oft kann man auch eine Komplette JSON-datei in einer Datenbank sichern. Die kann jedoch zu schlechter Performance führen, wenn man nur einzelne Features haben möchte.</w:t>
-      </w:r>
-      <w:r>
-        <w:t xml:space="preserve"> Da jedoch für die zu entwickelnde Anwendung das komplette JSON notwendig ist, sollte dies kein Problem darstellen.</w:t>
-      </w:r>
-    </w:p>
-    <w:p>
-      <w:r>
-        <w:t>Des Weiteren müssen die vorhandenen Datenbanken angesprochen werden.</w:t>
-      </w:r>
-      <w:r>
-        <w:t xml:space="preserve"> Da Informationen aus mehreren Datenbanken benötigt werden, wird hier eine durch einen Join erzeugte View hilfreich sein. Da für die erstellten Json-Dateien eine eigene Datenbank erstellt wird ist lediglich ein Lesezugriff auf die Bestandsdaten notwendig.</w:t>
-      </w:r>
-    </w:p>
-    <w:p/>
-    <w:p/>
-    <w:p>
-      <w:pPr>
-        <w:pStyle w:val="berschrift2"/>
-      </w:pPr>
-      <w:bookmarkStart w:id="24" w:name="_Toc491941537"/>
-      <w:r>
-        <w:t>Technologiestack</w:t>
-      </w:r>
-      <w:bookmarkEnd w:id="24"/>
     </w:p>
     <w:p/>
     <w:p>
@@ -7056,12 +7060,11 @@
       <w:pPr>
         <w:pStyle w:val="berschrift3"/>
       </w:pPr>
-      <w:bookmarkStart w:id="25" w:name="_Toc491941538"/>
-      <w:r>
-        <w:lastRenderedPageBreak/>
+      <w:bookmarkStart w:id="24" w:name="_Toc491941538"/>
+      <w:r>
         <w:t>Webstack</w:t>
       </w:r>
-      <w:bookmarkEnd w:id="25"/>
+      <w:bookmarkEnd w:id="24"/>
     </w:p>
     <w:p/>
     <w:p>
@@ -7153,95 +7156,92 @@
           <w:numId w:val="3"/>
         </w:numPr>
       </w:pPr>
-      <w:bookmarkStart w:id="26" w:name="_Toc491941539"/>
+      <w:bookmarkStart w:id="25" w:name="_Toc491941539"/>
       <w:r>
         <w:t>Geoinformatik</w:t>
       </w:r>
+      <w:bookmarkEnd w:id="25"/>
+    </w:p>
+    <w:p>
+      <w:pPr>
+        <w:rPr>
+          <w:u w:val="single"/>
+        </w:rPr>
+      </w:pPr>
+    </w:p>
+    <w:p>
+      <w:r>
+        <w:t>Um effektiv mit Geoinformationen arbeiten und diese darstellen zu können, werden einige Frameworks benötigt.</w:t>
+      </w:r>
+    </w:p>
+    <w:p>
+      <w:r>
+        <w:t xml:space="preserve">Geopy wird Serverseitig vor allem für </w:t>
+      </w:r>
+      <w:r>
+        <w:t>die Geokodierung</w:t>
+      </w:r>
+      <w:r>
+        <w:t xml:space="preserve"> verwendet.</w:t>
+      </w:r>
+      <w:r>
+        <w:t xml:space="preserve"> </w:t>
+      </w:r>
+      <w:r>
+        <w:t>Mit Geopy kann mit nur wenig Aufwand zwischen verschiedenen Geocode-APIs gewechselt werden.</w:t>
+      </w:r>
+      <w:r>
+        <w:t xml:space="preserve"> Es ist ein sehr leichtgewichti</w:t>
+      </w:r>
+      <w:r>
+        <w:t>ges Framework extra für Python.</w:t>
+      </w:r>
+    </w:p>
+    <w:p>
+      <w:r>
+        <w:t xml:space="preserve">Auch für die clientseitige Frontenddarstellung der Kartendaten ist ein entsprechendes Framework notwendig. </w:t>
+      </w:r>
+      <w:r>
+        <w:t>Die Auswahl des richtigen wird durch die große Anzahl verschiedener sehr erschwert. Zunächst werden daher erst einmal alle Technologien verworfen</w:t>
+      </w:r>
+      <w:r>
+        <w:t xml:space="preserve"> die nicht Open-Source bzw. nicht für den Kommerziellen Einsatz geeignet sind ohne dafür Abgaben an die Ersteller zu leisten. Daher fliegen alle GoogleMaps basierte Ansätze gleich aus dem Rennen. Diese sind zwar nicht zwingend kostenpflichtig es ist aber nur schwer einzuschätzen ob die frei verfügbaren Funktionalitäten ausreichend sind. Es wird deshalb ein Ansatz mit Open-Street-Map gewählt, da es neben Google die genausten Kartendaten bietet. </w:t>
+      </w:r>
+    </w:p>
+    <w:p>
+      <w:r>
+        <w:lastRenderedPageBreak/>
+        <w:t>Hier wurde aus allen verschiedenen Technologien Mapbox ausgewählt</w:t>
+      </w:r>
+      <w:r>
+        <w:t>.</w:t>
+      </w:r>
+      <w:r>
+        <w:t xml:space="preserve"> Es liefert die gewünschten Kartendaten. Sprich auch wenn man den Anwendungsserver über ein Internes Netzwerk erreicht, wird dennoch zwingend eine Internetverbindung vorausgesetzt.</w:t>
+      </w:r>
+      <w:r>
+        <w:t xml:space="preserve"> Mapbox bietet ein Vielzahl an vorgefertigter Interaktionsmöglichkeiten mit der Karte, beispielsweise Zoom und Vollbildmodus. Zudem enthält es Ansätze für eigene Funktionalität. Wie etwa Events für Mausinteraktionen. </w:t>
+      </w:r>
+      <w:r>
+        <w:t xml:space="preserve">Außerdem </w:t>
+      </w:r>
+      <w:r>
+        <w:t>bringt es noch eine eigene Geocode-API mit.</w:t>
+      </w:r>
+      <w:r>
+        <w:t xml:space="preserve"> Diese kann in der frühen Entwicklungszeit zum Testen recht praktisch sein.</w:t>
+      </w:r>
+    </w:p>
+    <w:p/>
+    <w:p>
+      <w:pPr>
+        <w:pStyle w:val="berschrift3"/>
+      </w:pPr>
+      <w:bookmarkStart w:id="26" w:name="_Toc491941540"/>
+      <w:r>
+        <w:t>Sonstiges</w:t>
+      </w:r>
       <w:bookmarkEnd w:id="26"/>
-    </w:p>
-    <w:p>
-      <w:pPr>
-        <w:rPr>
-          <w:u w:val="single"/>
-        </w:rPr>
-      </w:pPr>
-    </w:p>
-    <w:p>
-      <w:r>
-        <w:t>Um effektiv mit Geoinformationen arbeiten und diese darstellen zu können, werden einige Frameworks benötigt.</w:t>
-      </w:r>
-    </w:p>
-    <w:p>
-      <w:r>
-        <w:t xml:space="preserve">Geopy wird Serverseitig vor allem für </w:t>
-      </w:r>
-      <w:r>
-        <w:t>die Geokodierung</w:t>
-      </w:r>
-      <w:r>
-        <w:t xml:space="preserve"> verwendet.</w:t>
-      </w:r>
-      <w:r>
-        <w:t xml:space="preserve"> </w:t>
-      </w:r>
-      <w:r>
-        <w:t>Mit Geopy kann mit nur wenig Aufwand zwischen verschiedenen Geocode-APIs gewechselt werden.</w:t>
-      </w:r>
-      <w:r>
-        <w:t xml:space="preserve"> Es ist ein sehr leichtgewichti</w:t>
-      </w:r>
-      <w:r>
-        <w:t>ges Framework extra für Python.</w:t>
-      </w:r>
-    </w:p>
-    <w:p>
-      <w:r>
-        <w:t xml:space="preserve">Auch für die clientseitige Frontenddarstellung der Kartendaten ist ein entsprechendes Framework notwendig. </w:t>
-      </w:r>
-      <w:r>
-        <w:t>Die Auswahl des richtigen wird durch die große Anzahl verschiedener sehr erschwert. Zunächst werden daher erst einmal alle Technologien verworfen</w:t>
-      </w:r>
-      <w:r>
-        <w:t xml:space="preserve"> die nicht Open-Source bzw. nicht für den Kommerziellen Einsatz geeignet sind ohne dafür Abgaben an die Ersteller zu leisten. Daher fliegen alle GoogleMaps basierte Ansätze gleich aus dem Rennen. Diese sind zwar nicht zwingend kostenpflichtig es ist aber nur schwer einzuschätzen ob die frei verfügbaren Funktionalitäten ausreichend sind. Es wird deshalb ein Ansatz mit Open-Street-Map gewählt, da es neben Google die genausten Kartendaten bietet. </w:t>
-      </w:r>
-    </w:p>
-    <w:p>
-      <w:r>
-        <w:t>Hier wurde aus allen verschiedenen Technologien Mapbox ausgewählt</w:t>
-      </w:r>
-      <w:r>
-        <w:t>.</w:t>
-      </w:r>
-      <w:r>
-        <w:t xml:space="preserve"> Es liefert die gewünschten Kartendaten. Sprich auch wenn man den Anwendungsserver über ein Internes Netzwerk erreicht, wird dennoch zwingend eine Internetverbindung vorausgesetzt.</w:t>
-      </w:r>
-      <w:r>
-        <w:t xml:space="preserve"> Mapbox bietet ein Vielzahl an </w:t>
-      </w:r>
-      <w:r>
-        <w:lastRenderedPageBreak/>
-        <w:t xml:space="preserve">vorgefertigter Interaktionsmöglichkeiten mit der Karte, beispielsweise Zoom und Vollbildmodus. Zudem enthält es Ansätze für eigene Funktionalität. Wie etwa Events für Mausinteraktionen. </w:t>
-      </w:r>
-      <w:r>
-        <w:t xml:space="preserve">Außerdem </w:t>
-      </w:r>
-      <w:r>
-        <w:t>bringt es noch eine eigene Geocode-API mit.</w:t>
-      </w:r>
-      <w:r>
-        <w:t xml:space="preserve"> Diese kann in der frühen Entwicklungszeit zum Testen recht praktisch sein.</w:t>
-      </w:r>
-    </w:p>
-    <w:p/>
-    <w:p>
-      <w:pPr>
-        <w:pStyle w:val="berschrift3"/>
-      </w:pPr>
-      <w:bookmarkStart w:id="27" w:name="_Toc491941540"/>
-      <w:r>
-        <w:t>Sonstiges</w:t>
-      </w:r>
-      <w:bookmarkEnd w:id="27"/>
     </w:p>
     <w:p/>
     <w:p>
@@ -7420,41 +7420,41 @@
       <w:pPr>
         <w:pStyle w:val="berschrift1"/>
       </w:pPr>
-      <w:bookmarkStart w:id="28" w:name="_Toc491941541"/>
+      <w:bookmarkStart w:id="27" w:name="_Toc491941541"/>
       <w:r>
         <w:t>Implementierung</w:t>
       </w:r>
+      <w:bookmarkEnd w:id="27"/>
+    </w:p>
+    <w:p/>
+    <w:p>
+      <w:r>
+        <w:t xml:space="preserve">In diesem Kapitel wird die </w:t>
+      </w:r>
+      <w:r>
+        <w:t xml:space="preserve">konkrete </w:t>
+      </w:r>
+      <w:r>
+        <w:t>Implementierung der Anwendung behandelt.</w:t>
+      </w:r>
+      <w:r>
+        <w:t xml:space="preserve"> </w:t>
+      </w:r>
+      <w:r>
+        <w:t>Dabei wird sich oft auf die eingesetzten Technologien bezogen.</w:t>
+      </w:r>
+    </w:p>
+    <w:p/>
+    <w:p/>
+    <w:p>
+      <w:pPr>
+        <w:pStyle w:val="berschrift2"/>
+      </w:pPr>
+      <w:bookmarkStart w:id="28" w:name="_Toc491941542"/>
+      <w:r>
+        <w:t>Webserver und angewandte Geokodierung</w:t>
+      </w:r>
       <w:bookmarkEnd w:id="28"/>
-    </w:p>
-    <w:p/>
-    <w:p>
-      <w:r>
-        <w:t xml:space="preserve">In diesem Kapitel wird die </w:t>
-      </w:r>
-      <w:r>
-        <w:t xml:space="preserve">konkrete </w:t>
-      </w:r>
-      <w:r>
-        <w:t>Implementierung der Anwendung behandelt.</w:t>
-      </w:r>
-      <w:r>
-        <w:t xml:space="preserve"> </w:t>
-      </w:r>
-      <w:r>
-        <w:t>Dabei wird sich oft auf die eingesetzten Technologien bezogen.</w:t>
-      </w:r>
-    </w:p>
-    <w:p/>
-    <w:p/>
-    <w:p>
-      <w:pPr>
-        <w:pStyle w:val="berschrift2"/>
-      </w:pPr>
-      <w:bookmarkStart w:id="29" w:name="_Toc491941542"/>
-      <w:r>
-        <w:t>Webserver und angewandte Geokodierung</w:t>
-      </w:r>
-      <w:bookmarkEnd w:id="29"/>
     </w:p>
     <w:p/>
     <w:p>
@@ -7580,11 +7580,11 @@
     </w:p>
     <w:p>
       <w:r>
-        <w:t xml:space="preserve">Auch die Geokodierung wird auf dem Server gehandhabt, da ein Clientlösung hierfür zwar möglich wäre, allerdings Performancetechnisch nicht sehr optimal ist. Um die Adressen geokodieren zu können wird die API von Nominatim verwendet. Dieser muss lediglich eine Adresse in Form eines Strings übergeben werden und sie liefert ein Objekt zurück. Man kann verschiedene Optionen verwenden um den Inhalt bzw. das Format des Objekts zu beeinflussen. Dieses enthält neben einem vollständigen </w:t>
+        <w:t xml:space="preserve">Auch die Geokodierung wird auf dem Server gehandhabt, da ein Clientlösung hierfür zwar möglich wäre, allerdings Performancetechnisch nicht sehr optimal ist. Um die Adressen geokodieren zu können </w:t>
       </w:r>
       <w:r>
         <w:lastRenderedPageBreak/>
-        <w:t>Adressstring unter anderem die zugehörigen Koordinaten. Leider ist es nicht möglich der API mehrere Adressen auf einmal zu übergeben.</w:t>
+        <w:t>wird die API von Nominatim verwendet. Dieser muss lediglich eine Adresse in Form eines Strings übergeben werden und sie liefert ein Objekt zurück. Man kann verschiedene Optionen verwenden um den Inhalt bzw. das Format des Objekts zu beeinflussen. Dieses enthält neben einem vollständigen Adressstring unter anderem die zugehörigen Koordinaten. Leider ist es nicht möglich der API mehrere Adressen auf einmal zu übergeben.</w:t>
       </w:r>
       <w:r>
         <w:t xml:space="preserve"> Daher muss man hier selbst die Geokodierung cachen und</w:t>
@@ -7717,11 +7717,11 @@
       <w:pPr>
         <w:pStyle w:val="berschrift2"/>
       </w:pPr>
-      <w:bookmarkStart w:id="30" w:name="_Toc491941543"/>
+      <w:bookmarkStart w:id="29" w:name="_Toc491941543"/>
       <w:r>
         <w:t>Startseite und Geojson-View</w:t>
       </w:r>
-      <w:bookmarkEnd w:id="30"/>
+      <w:bookmarkEnd w:id="29"/>
     </w:p>
     <w:p/>
     <w:p>
@@ -7873,11 +7873,11 @@
       <w:pPr>
         <w:pStyle w:val="berschrift2"/>
       </w:pPr>
-      <w:bookmarkStart w:id="31" w:name="_Toc491941544"/>
+      <w:bookmarkStart w:id="30" w:name="_Toc491941544"/>
       <w:r>
         <w:t>Kartendarstellung</w:t>
       </w:r>
-      <w:bookmarkEnd w:id="31"/>
+      <w:bookmarkEnd w:id="30"/>
     </w:p>
     <w:p/>
     <w:p>
@@ -8264,7 +8264,15 @@
         <w:t xml:space="preserve">Weiterhin werden einige Standardkontrollmöglichkeiten für die Karte erstellt. Hierzu zählen Zoom per Mausrad oder den dafür erstellten Knöpfen, eine Ausrichtung der Karte nach Norden, ein Vollbild Modus sowie ein umschalten zwischen einer Straßenkarte und Satellitendaten. </w:t>
       </w:r>
       <w:r>
-        <w:t>Während die anderen Funktionen Standardmäßig in einer Mapbox-Karte enthalten sind und in der Regel nur noch aktiv geschaltet werden müssen, muss die Implementierung für den Kartenwechsel selbst vornehmen.</w:t>
+        <w:t>Während die anderen Funktionen Standardmäßig in einer Mapbox-Karte enthalten sind und in der Regel nur noch aktiv geschaltet werden müssen, muss die Implementierung für de</w:t>
+      </w:r>
+      <w:r>
+        <w:t>n Kartenwechsel selbst vorgenommen werden</w:t>
+      </w:r>
+      <w:bookmarkStart w:id="31" w:name="_GoBack"/>
+      <w:bookmarkEnd w:id="31"/>
+      <w:r>
+        <w:t>.</w:t>
       </w:r>
       <w:r>
         <w:t xml:space="preserve"> Hierbei liegt die eigentliche Schwierigkeit darin, dass beim Wechsel der Kartenbasisdaten auch der Layer mit den Modems verworfen wird. Dieser muss daher erneut gezeichnet werden.</w:t>
@@ -8278,7 +8286,13 @@
         <w:t xml:space="preserve"> Modems</w:t>
       </w:r>
       <w:r>
-        <w:t xml:space="preserve"> Clientseitig zu erhalten, wird mithilfe eines Restaufrufs, die entsprechende Json-Datei aus der Datenbank ausgelesen. Diese Json-Datei wird einer entsprechenden Funktion des Kartenframeworks übergeben, welches dann Punkte an die Positionen der Modems setzt. </w:t>
+        <w:t xml:space="preserve"> </w:t>
+      </w:r>
+      <w:r>
+        <w:t>c</w:t>
+      </w:r>
+      <w:r>
+        <w:t xml:space="preserve">lientseitig zu erhalten, wird mithilfe eines Restaufrufs, die entsprechende Json-Datei aus der Datenbank ausgelesen. Diese Json-Datei wird einer entsprechenden Funktion des Kartenframeworks übergeben, welches dann Punkte an die Positionen der Modems setzt. </w:t>
       </w:r>
       <w:r>
         <w:t xml:space="preserve">Um die richtige Json-Datei zu erhalten, kann der Name aus der </w:t>
@@ -8301,7 +8315,19 @@
         <w:t xml:space="preserve"> werden entsprechend der zugehörigen Messdaten eingefärbt.</w:t>
       </w:r>
       <w:r>
-        <w:t xml:space="preserve"> Hierbei kann man bei einer weiteren Funktion des Kartenframeworks den Typ „categorical“ angeben. Dann werden noch ein „Property“ und ein Array von „Stops“ angegeben.</w:t>
+        <w:t xml:space="preserve"> Hierbei kann man bei einer weiteren Funktion des Kartenframeworks den Typ „categorical“ angeben. Dann werden noch ein „</w:t>
+      </w:r>
+      <w:r>
+        <w:t>p</w:t>
+      </w:r>
+      <w:r>
+        <w:t>roperty“ und ein Array von „</w:t>
+      </w:r>
+      <w:r>
+        <w:t>s</w:t>
+      </w:r>
+      <w:r>
+        <w:t>tops“ angegeben.</w:t>
       </w:r>
       <w:r>
         <w:t xml:space="preserve"> </w:t>
@@ -8313,7 +8339,10 @@
         <w:t>„</w:t>
       </w:r>
       <w:r>
-        <w:t>Propertys</w:t>
+        <w:t>p</w:t>
+      </w:r>
+      <w:r>
+        <w:t>ropertys</w:t>
       </w:r>
       <w:r>
         <w:t>“</w:t>
@@ -8325,7 +8354,10 @@
         <w:t>„</w:t>
       </w:r>
       <w:r>
-        <w:t>Stops</w:t>
+        <w:t>s</w:t>
+      </w:r>
+      <w:r>
+        <w:t>tops</w:t>
       </w:r>
       <w:r>
         <w:t>“</w:t>
@@ -8457,7 +8489,13 @@
         <w:t xml:space="preserve">Die Größe der Punkte kann </w:t>
       </w:r>
       <w:r>
-        <w:t>auch auf „Stops“ beruhend eingestellt werden. Hierbei wird die Größe der Punkte anhand des Zoomlevels festgemacht.</w:t>
+        <w:t>auch auf „</w:t>
+      </w:r>
+      <w:r>
+        <w:t>s</w:t>
+      </w:r>
+      <w:r>
+        <w:t>tops“ beruhend eingestellt werden. Hierbei wird die Größe der Punkte anhand des Zoomlevels festgemacht.</w:t>
       </w:r>
     </w:p>
     <w:p>
@@ -9086,7 +9124,28 @@
         <w:t xml:space="preserve"> zu arbeiten.</w:t>
       </w:r>
       <w:r>
-        <w:t xml:space="preserve"> Diese werden in Python mit PyUnit durchgeführt.</w:t>
+        <w:t xml:space="preserve"> </w:t>
+      </w:r>
+      <w:r>
+        <w:t>Hierbei werden einzelne Module auf ihre korrekte Funktionalität überprüft.</w:t>
+      </w:r>
+      <w:r>
+        <w:t xml:space="preserve"> </w:t>
+      </w:r>
+      <w:r>
+        <w:t xml:space="preserve">Diese </w:t>
+      </w:r>
+      <w:r>
+        <w:t>Tests können</w:t>
+      </w:r>
+      <w:r>
+        <w:t xml:space="preserve"> in Python mit PyUnit durchgeführt</w:t>
+      </w:r>
+      <w:r>
+        <w:t xml:space="preserve"> werden</w:t>
+      </w:r>
+      <w:r>
+        <w:t>.</w:t>
       </w:r>
     </w:p>
     <w:p>
@@ -9096,10 +9155,28 @@
       <w:r>
         <w:t xml:space="preserve"> Visuelle Tests machen erst wirklich Sinn sobald sich am visuellen nichts mehr ändert. Deshalb sind diese Tests oft erst ganz am Ende der Implementierung möglich. </w:t>
       </w:r>
-    </w:p>
-    <w:p>
-      <w:r>
-        <w:t>Ein weiterer wichtiger Punkt der getestet werden muss ist die Performance. Dies sollte auch schon früh in der Entwicklungsphase passieren, da man dann noch leichter einen anderen Ansatz oder gar eine andere Technologie wählen kann. Beim Erstellen der Kartenapplikation hätte es eben auch die Möglichkeit gegeben die Geokodierung der Adressen Clientseitig ausführen zu lassen. Durch die Geschwindigkeitslimitierungen bei nicht kommerziellen APIs hätte das jedoch zu unvertretbaren Ladezeiten geführt und wurde als Ansatz verworfen.</w:t>
+      <w:r>
+        <w:t>Aber auch dann muss sehr stark darauf geachtet werden, ob man auch wirklich den eigenen Code testet und nicht nur die Funktionalitäten des entsprechenden Frameworks.</w:t>
+      </w:r>
+    </w:p>
+    <w:p>
+      <w:r>
+        <w:t>Ein weiterer wichtiger Punkt der getestet werden muss ist die Performance. Dies sollte auch schon früh in der Entwicklungsphase passieren, da man dann noch leichter einen anderen Ansatz oder gar eine andere Technologie wählen kann. Beim Erstellen der</w:t>
+      </w:r>
+      <w:r>
+        <w:t xml:space="preserve"> Kartenapplikation hätte es</w:t>
+      </w:r>
+      <w:r>
+        <w:t xml:space="preserve"> auch die Möglichkeit gegeben die Geokodierung der Adressen </w:t>
+      </w:r>
+      <w:r>
+        <w:t>c</w:t>
+      </w:r>
+      <w:r>
+        <w:t>lientseitig ausführen zu lassen. Durch die Geschwindigkeitslimitierungen bei nicht kommerziellen APIs hätte das jedoch zu unvertretbaren Ladezeiten geführt und wurde als Ansatz verworfen.</w:t>
+      </w:r>
+      <w:r>
+        <w:t xml:space="preserve"> Selbst bei einer kommerziellen oder eigenen Geokodierung mit hoher Geschwindigkeit hätte es bei einer größeren Anzahl an Modems zu Problemen geführt.</w:t>
       </w:r>
     </w:p>
     <w:p/>
@@ -9239,7 +9316,11 @@
         <w:t>Plug-Ins</w:t>
       </w:r>
       <w:r>
-        <w:t xml:space="preserve"> ähnlich anpassen lassen, allerdings wäre das Ergebnis immer leicht anders. Da es nur ein kleiner visueller Unterschied ist und keinerlei Auswirkung auf die Verwendbarkeit der Software hat kann dieses Problem vernachlässigt werden.</w:t>
+        <w:t xml:space="preserve"> ähnlich anpassen lassen, allerdings wäre das Ergebnis </w:t>
+      </w:r>
+      <w:r>
+        <w:lastRenderedPageBreak/>
+        <w:t>immer leicht anders. Da es nur ein kleiner visueller Unterschied ist und keinerlei Auswirkung auf die Verwendbarkeit der Software hat kann dieses Problem vernachlässigt werden.</w:t>
       </w:r>
       <w:r>
         <w:t xml:space="preserve"> </w:t>
@@ -9356,7 +9437,6 @@
       </w:pPr>
       <w:bookmarkStart w:id="42" w:name="_Toc491941555"/>
       <w:r>
-        <w:lastRenderedPageBreak/>
         <w:t>Künftige Features</w:t>
       </w:r>
       <w:bookmarkEnd w:id="42"/>
@@ -9905,7 +9985,7 @@
       <w:rPr>
         <w:noProof/>
       </w:rPr>
-      <w:t>10</w:t>
+      <w:t>25</w:t>
     </w:r>
     <w:r>
       <w:fldChar w:fldCharType="end"/>
@@ -12007,7 +12087,7 @@
 </file>
 
 <file path=customXml/itemProps1.xml><?xml version="1.0" encoding="utf-8"?>
-<ds:datastoreItem xmlns:ds="http://schemas.openxmlformats.org/officeDocument/2006/customXml" ds:itemID="{55B14717-6631-4623-BB46-DBFFAE9C8171}">
+<ds:datastoreItem xmlns:ds="http://schemas.openxmlformats.org/officeDocument/2006/customXml" ds:itemID="{A0C0C6A3-6676-4565-9A88-9E6F32AF1F5B}">
   <ds:schemaRefs>
     <ds:schemaRef ds:uri="http://schemas.openxmlformats.org/officeDocument/2006/bibliography"/>
   </ds:schemaRefs>

</xml_diff>

<commit_message>
geringe kosmetische änderungen an Software und BA
</commit_message>
<xml_diff>
--- a/Dokumente/Bachelorarbeit.docx
+++ b/Dokumente/Bachelorarbeit.docx
@@ -155,23 +155,7 @@
           <w:rFonts w:ascii="Arial" w:hAnsi="Arial" w:cs="Arial"/>
           <w:sz w:val="36"/>
         </w:rPr>
-        <w:t>„</w:t>
-      </w:r>
-      <w:proofErr w:type="spellStart"/>
-      <w:r>
-        <w:rPr>
-          <w:rFonts w:ascii="Arial" w:hAnsi="Arial" w:cs="Arial"/>
-          <w:sz w:val="36"/>
-        </w:rPr>
-        <w:t>GeoVisualisierung</w:t>
-      </w:r>
-      <w:proofErr w:type="spellEnd"/>
-      <w:r>
-        <w:rPr>
-          <w:rFonts w:ascii="Arial" w:hAnsi="Arial" w:cs="Arial"/>
-          <w:sz w:val="36"/>
-        </w:rPr>
-        <w:t xml:space="preserve"> von technischen Netzparametern im D</w:t>
+        <w:t>„GeoVisualisierung von technischen Netzparametern im D</w:t>
       </w:r>
       <w:r>
         <w:rPr>
@@ -698,7 +682,6 @@
         </w:rPr>
         <w:t xml:space="preserve">Rosenheim den, </w:t>
       </w:r>
-      <w:proofErr w:type="spellStart"/>
       <w:r>
         <w:rPr>
           <w:sz w:val="24"/>
@@ -706,7 +689,6 @@
         </w:rPr>
         <w:t>tt.mm.jjjj</w:t>
       </w:r>
-      <w:proofErr w:type="spellEnd"/>
     </w:p>
     <w:p>
       <w:pPr>
@@ -5120,13 +5102,8 @@
               <w:spacing w:after="0" w:line="240" w:lineRule="auto"/>
             </w:pPr>
             <w:r>
-              <w:t xml:space="preserve">Data Over Cable Service Interface </w:t>
+              <w:t>Data Over Cable Service Interface Specification</w:t>
             </w:r>
-            <w:proofErr w:type="spellStart"/>
-            <w:r>
-              <w:t>Specification</w:t>
-            </w:r>
-            <w:proofErr w:type="spellEnd"/>
           </w:p>
           <w:p>
             <w:pPr>
@@ -5211,21 +5188,8 @@
               <w:spacing w:after="0" w:line="240" w:lineRule="auto"/>
             </w:pPr>
             <w:r>
-              <w:t xml:space="preserve">Open </w:t>
+              <w:t>Open Geospatial Consortium</w:t>
             </w:r>
-            <w:proofErr w:type="spellStart"/>
-            <w:r>
-              <w:t>Geospatial</w:t>
-            </w:r>
-            <w:proofErr w:type="spellEnd"/>
-            <w:r>
-              <w:t xml:space="preserve"> </w:t>
-            </w:r>
-            <w:proofErr w:type="spellStart"/>
-            <w:r>
-              <w:t>Consortium</w:t>
-            </w:r>
-            <w:proofErr w:type="spellEnd"/>
           </w:p>
           <w:p>
             <w:pPr>
@@ -5240,15 +5204,7 @@
               <w:spacing w:after="0" w:line="240" w:lineRule="auto"/>
             </w:pPr>
             <w:r>
-              <w:t xml:space="preserve">JavaScript </w:t>
-            </w:r>
-            <w:proofErr w:type="spellStart"/>
-            <w:r>
-              <w:t>Object</w:t>
-            </w:r>
-            <w:proofErr w:type="spellEnd"/>
-            <w:r>
-              <w:t xml:space="preserve"> Notation</w:t>
+              <w:t>JavaScript Object Notation</w:t>
             </w:r>
           </w:p>
         </w:tc>
@@ -5494,81 +5450,39 @@
         <w:rPr>
           <w:szCs w:val="24"/>
         </w:rPr>
-        <w:t xml:space="preserve">Im Rahmen dieser Bachelorarbeit soll eine </w:t>
-      </w:r>
-      <w:proofErr w:type="spellStart"/>
+        <w:t>Im Rahmen dieser Bachelorarbeit soll eine GeoVisuelle Darstellung einer Sammlung von Modemdaten implementiert werden. Genauer geht es um einzelne Netzparameter aus dem Docsis-Umfeld.</w:t>
+      </w:r>
       <w:r>
         <w:rPr>
           <w:szCs w:val="24"/>
         </w:rPr>
-        <w:t>GeoVisuelle</w:t>
-      </w:r>
-      <w:proofErr w:type="spellEnd"/>
+        <w:t xml:space="preserve"> Sie u</w:t>
+      </w:r>
       <w:r>
         <w:rPr>
           <w:szCs w:val="24"/>
         </w:rPr>
-        <w:t xml:space="preserve"> Darstellung einer Sammlung von Modemdaten implementiert werden. Genauer geht es um einzelne Netzparameter aus dem </w:t>
-      </w:r>
-      <w:proofErr w:type="spellStart"/>
-      <w:r>
+        <w:t>mfasst Alles von der Anforderungsanalyse über die Technologieauswahl, bis hin zur konkreten Implementierung und Dokumentation eines Prototyps.</w:t>
+      </w:r>
+    </w:p>
+    <w:p>
+      <w:pPr>
         <w:rPr>
           <w:szCs w:val="24"/>
         </w:rPr>
-        <w:t>Docsis</w:t>
-      </w:r>
-      <w:proofErr w:type="spellEnd"/>
+      </w:pPr>
       <w:r>
         <w:rPr>
           <w:szCs w:val="24"/>
         </w:rPr>
-        <w:t>-Umfeld.</w:t>
+        <w:t xml:space="preserve">Je eine Datenbank für die Modemdaten, sowie für die Adressdaten der Kunden ist bereits gegeben. Diese stehen bislang allerdings noch nicht miteinander in Verbindung und müssen erst noch </w:t>
       </w:r>
       <w:r>
         <w:rPr>
           <w:szCs w:val="24"/>
         </w:rPr>
-        <w:t xml:space="preserve"> Sie u</w:t>
-      </w:r>
-      <w:r>
-        <w:rPr>
-          <w:szCs w:val="24"/>
-        </w:rPr>
-        <w:t>mfasst Alles von der Anforderungsanalyse über die Technologieauswahl, bis hin zur konkreten Implementierung und Dokumentation eines Prototyps.</w:t>
-      </w:r>
-    </w:p>
-    <w:p>
-      <w:pPr>
-        <w:rPr>
-          <w:szCs w:val="24"/>
-        </w:rPr>
-      </w:pPr>
-      <w:r>
-        <w:rPr>
-          <w:szCs w:val="24"/>
-        </w:rPr>
-        <w:t xml:space="preserve">Je eine Datenbank für die Modemdaten, sowie für die Adressdaten der Kunden ist bereits gegeben. Diese stehen bislang allerdings noch nicht miteinander in Verbindung und müssen erst noch </w:t>
-      </w:r>
-      <w:r>
-        <w:rPr>
-          <w:szCs w:val="24"/>
-        </w:rPr>
         <w:lastRenderedPageBreak/>
-        <w:t>„</w:t>
-      </w:r>
-      <w:proofErr w:type="spellStart"/>
-      <w:r>
-        <w:rPr>
-          <w:szCs w:val="24"/>
-        </w:rPr>
-        <w:t>gemapped</w:t>
-      </w:r>
-      <w:proofErr w:type="spellEnd"/>
-      <w:r>
-        <w:rPr>
-          <w:szCs w:val="24"/>
-        </w:rPr>
-        <w:t>“ werden</w:t>
+        <w:t>„gemapped“ werden</w:t>
       </w:r>
       <w:r>
         <w:rPr>
@@ -6079,13 +5993,8 @@
         <w:t>„</w:t>
       </w:r>
       <w:r>
-        <w:t xml:space="preserve">Data Over Cable Service Interface </w:t>
-      </w:r>
-      <w:proofErr w:type="spellStart"/>
-      <w:r>
-        <w:t>Specification</w:t>
-      </w:r>
-      <w:proofErr w:type="spellEnd"/>
+        <w:t>Data Over Cable Service Interface Specification</w:t>
+      </w:r>
       <w:r>
         <w:t>“</w:t>
       </w:r>
@@ -6117,15 +6026,7 @@
     <w:p/>
     <w:p>
       <w:r>
-        <w:t xml:space="preserve">Geografische Informationssysteme, </w:t>
-      </w:r>
-      <w:proofErr w:type="spellStart"/>
-      <w:r>
-        <w:t>Geoinfomationssysteme</w:t>
-      </w:r>
-      <w:proofErr w:type="spellEnd"/>
-      <w:r>
-        <w:t xml:space="preserve"> oder auch Räumliche Informationssystem beschreiben alle dasselbe und werden mit GIS abgekürzt. </w:t>
+        <w:t xml:space="preserve">Geografische Informationssysteme, Geoinfomationssysteme oder auch Räumliche Informationssystem beschreiben alle dasselbe und werden mit GIS abgekürzt. </w:t>
       </w:r>
     </w:p>
     <w:p>
@@ -6279,37 +6180,25 @@
         <w:lastRenderedPageBreak/>
         <w:t xml:space="preserve">Geokodierung bzw. </w:t>
       </w:r>
-      <w:proofErr w:type="spellStart"/>
-      <w:r>
-        <w:t>Geocoding</w:t>
-      </w:r>
-      <w:proofErr w:type="spellEnd"/>
-      <w:r>
-        <w:t xml:space="preserve"> bedeutet so viel wie, die </w:t>
-      </w:r>
-      <w:r>
-        <w:t xml:space="preserve">Erdgebundenen geografischen Informationen digital so darzustellen, das man sie mithilfe eines Computers </w:t>
-      </w:r>
-      <w:proofErr w:type="spellStart"/>
-      <w:r>
-        <w:t>mappen</w:t>
-      </w:r>
-      <w:proofErr w:type="spellEnd"/>
+      <w:r>
+        <w:t xml:space="preserve">Geocoding bedeutet so viel wie, die </w:t>
+      </w:r>
+      <w:r>
+        <w:t>e</w:t>
+      </w:r>
+      <w:r>
+        <w:t xml:space="preserve">rdgebundenen geografischen Informationen digital so darzustellen, das man sie mithilfe eines Computers </w:t>
+      </w:r>
+      <w:r>
+        <w:t>in einer Karte anzeigen</w:t>
+      </w:r>
       <w:r>
         <w:t xml:space="preserve"> kann.</w:t>
       </w:r>
     </w:p>
     <w:p>
       <w:r>
-        <w:t xml:space="preserve">Unter dem Vorgang der </w:t>
-      </w:r>
-      <w:proofErr w:type="spellStart"/>
-      <w:r>
-        <w:t>Georeferenzierung</w:t>
-      </w:r>
-      <w:proofErr w:type="spellEnd"/>
-      <w:r>
-        <w:t>, Geokodierung, Geotagging oder Verortung versteht man die Zuweisung raumbezogener Informationen, der Georeferenz, zu einem Datensatz.</w:t>
+        <w:t>Unter dem Vorgang der Georeferenzierung, Geokodierung, Geotagging oder Verortung versteht man die Zuweisung raumbezogener Informationen, der Georeferenz, zu einem Datensatz.</w:t>
       </w:r>
     </w:p>
     <w:p/>
@@ -6438,12 +6327,10 @@
       <w:r>
         <w:t xml:space="preserve">GML und </w:t>
       </w:r>
-      <w:proofErr w:type="spellStart"/>
       <w:r>
         <w:t>GeoJson</w:t>
       </w:r>
       <w:bookmarkEnd w:id="16"/>
-      <w:proofErr w:type="spellEnd"/>
     </w:p>
     <w:p/>
     <w:p>
@@ -6454,23 +6341,7 @@
         <w:t xml:space="preserve">Innerhalb der </w:t>
       </w:r>
       <w:r>
-        <w:t xml:space="preserve">Open </w:t>
-      </w:r>
-      <w:proofErr w:type="spellStart"/>
-      <w:r>
-        <w:t>Geospatial</w:t>
-      </w:r>
-      <w:proofErr w:type="spellEnd"/>
-      <w:r>
-        <w:t xml:space="preserve"> </w:t>
-      </w:r>
-      <w:proofErr w:type="spellStart"/>
-      <w:r>
-        <w:t>Consortium</w:t>
-      </w:r>
-      <w:proofErr w:type="spellEnd"/>
-      <w:r>
-        <w:t xml:space="preserve"> (</w:t>
+        <w:t>Open Geospatial Consortium (</w:t>
       </w:r>
       <w:r>
         <w:t>OGC</w:t>
@@ -6479,15 +6350,7 @@
         <w:t>)</w:t>
       </w:r>
       <w:r>
-        <w:t xml:space="preserve"> hat das Feature </w:t>
-      </w:r>
-      <w:proofErr w:type="spellStart"/>
-      <w:r>
-        <w:t>Geometry</w:t>
-      </w:r>
-      <w:proofErr w:type="spellEnd"/>
-      <w:r>
-        <w:t xml:space="preserve"> Model, das als ein abstraktes, implementierungsunabhängiges, konzeptionelles Datenmodell die räumlichen Eigenschaften von Geoobjekten beschreibt, eine zentrale Bedeutung.</w:t>
+        <w:t xml:space="preserve"> hat das Feature Geometry Model, das als ein abstraktes, implementierungsunabhängiges, konzeptionelles Datenmodell die räumlichen Eigenschaften von Geoobjekten beschreibt, eine zentrale Bedeutung.</w:t>
       </w:r>
       <w:r>
         <w:t>“</w:t>
@@ -6504,23 +6367,7 @@
         <w:t>„</w:t>
       </w:r>
       <w:r>
-        <w:t xml:space="preserve">Die </w:t>
-      </w:r>
-      <w:proofErr w:type="spellStart"/>
-      <w:r>
-        <w:t>Geography</w:t>
-      </w:r>
-      <w:proofErr w:type="spellEnd"/>
-      <w:r>
-        <w:t xml:space="preserve"> Markup Language (GML), die auf dem Feature </w:t>
-      </w:r>
-      <w:proofErr w:type="spellStart"/>
-      <w:r>
-        <w:t>Geometry</w:t>
-      </w:r>
-      <w:proofErr w:type="spellEnd"/>
-      <w:r>
-        <w:t xml:space="preserve"> Model beruht, stellt eine XML-basiert</w:t>
+        <w:t>Die Geography Markup Language (GML), die auf dem Feature Geometry Model beruht, stellt eine XML-basiert</w:t>
       </w:r>
       <w:r>
         <w:t>e Beschreibung von Geodaten dar</w:t>
@@ -6529,23 +6376,7 @@
         <w:t xml:space="preserve"> … </w:t>
       </w:r>
       <w:r>
-        <w:t>Das OGC beschreibt Geoobjekte als sog. Features mit den Bestandteilen "Element Property", die allgemeine Informationen zum Geoobjekt enthalten, und mit den Bestandteilen "Geometrie Property", modelliert durch geometrische Basistypen (Geometrische Primitive) ,,Point", ,,</w:t>
-      </w:r>
-      <w:proofErr w:type="spellStart"/>
-      <w:r>
-        <w:t>LineString</w:t>
-      </w:r>
-      <w:proofErr w:type="spellEnd"/>
-      <w:r>
-        <w:t>", "</w:t>
-      </w:r>
-      <w:proofErr w:type="spellStart"/>
-      <w:r>
-        <w:t>LinearRing</w:t>
-      </w:r>
-      <w:proofErr w:type="spellEnd"/>
-      <w:r>
-        <w:t>" oder ,,Polygon" sowie durch komplexere, agg</w:t>
+        <w:t>Das OGC beschreibt Geoobjekte als sog. Features mit den Bestandteilen "Element Property", die allgemeine Informationen zum Geoobjekt enthalten, und mit den Bestandteilen "Geometrie Property", modelliert durch geometrische Basistypen (Geometrische Primitive) ,,Point", ,,LineString", "LinearRing" oder ,,Polygon" sowie durch komplexere, agg</w:t>
       </w:r>
       <w:r>
         <w:t>regierte Mengen dieser Objekte.</w:t>
@@ -6671,23 +6502,7 @@
         <w:t>für die</w:t>
       </w:r>
       <w:r>
-        <w:t xml:space="preserve"> JavaScript </w:t>
-      </w:r>
-      <w:proofErr w:type="spellStart"/>
-      <w:r>
-        <w:t>Object</w:t>
-      </w:r>
-      <w:proofErr w:type="spellEnd"/>
-      <w:r>
-        <w:t xml:space="preserve"> Notation (JSON), das </w:t>
-      </w:r>
-      <w:proofErr w:type="spellStart"/>
-      <w:r>
-        <w:t>GeoJSON</w:t>
-      </w:r>
-      <w:proofErr w:type="spellEnd"/>
-      <w:r>
-        <w:t xml:space="preserve">. </w:t>
+        <w:t xml:space="preserve"> JavaScript Object Notation (JSON), das GeoJSON. </w:t>
       </w:r>
       <w:r>
         <w:t xml:space="preserve">Dies ist besonders bei Web-GIS sehr verbreitet, da hier auf Clientseite in der Regel sehr viele auf JS beruhende Frameworks verwendet werden. </w:t>
@@ -6789,41 +6604,12 @@
         <w:fldChar w:fldCharType="end"/>
       </w:r>
       <w:r>
-        <w:t xml:space="preserve"> Beispiel für ein </w:t>
-      </w:r>
-      <w:proofErr w:type="spellStart"/>
-      <w:r>
-        <w:t>GeoJSON</w:t>
-      </w:r>
-      <w:proofErr w:type="spellEnd"/>
-    </w:p>
-    <w:p>
-      <w:r>
-        <w:t xml:space="preserve">In der obigen Abbildung sieht man ein Beispiel für eine </w:t>
-      </w:r>
-      <w:proofErr w:type="spellStart"/>
-      <w:r>
-        <w:t>GeoJSON</w:t>
-      </w:r>
-      <w:proofErr w:type="spellEnd"/>
-      <w:r>
-        <w:t xml:space="preserve">. Ein valides </w:t>
-      </w:r>
-      <w:proofErr w:type="spellStart"/>
-      <w:r>
-        <w:t>GeoJSON</w:t>
-      </w:r>
-      <w:proofErr w:type="spellEnd"/>
-      <w:r>
-        <w:t xml:space="preserve"> hat immer den type </w:t>
-      </w:r>
-      <w:proofErr w:type="spellStart"/>
-      <w:r>
-        <w:t>FeatureCollection</w:t>
-      </w:r>
-      <w:proofErr w:type="spellEnd"/>
-      <w:r>
-        <w:t xml:space="preserve"> </w:t>
+        <w:t xml:space="preserve"> Beispiel für ein GeoJSON</w:t>
+      </w:r>
+    </w:p>
+    <w:p>
+      <w:r>
+        <w:t xml:space="preserve">In der obigen Abbildung sieht man ein Beispiel für eine GeoJSON. Ein valides GeoJSON hat immer den type FeatureCollection </w:t>
       </w:r>
       <w:r>
         <w:t>und ein F</w:t>
@@ -6831,32 +6617,11 @@
       <w:r>
         <w:t xml:space="preserve">eatures Array innerhalb dessen einzelne Features aufgelistet werden. Ein Feature wiederum besteht immer aus einem </w:t>
       </w:r>
-      <w:proofErr w:type="spellStart"/>
       <w:r>
         <w:t>G</w:t>
       </w:r>
       <w:r>
-        <w:t>eometryfeld</w:t>
-      </w:r>
-      <w:proofErr w:type="spellEnd"/>
-      <w:r>
-        <w:t xml:space="preserve"> im dem die Koordinaten und der Typ des </w:t>
-      </w:r>
-      <w:proofErr w:type="spellStart"/>
-      <w:r>
-        <w:t>Geoobjects</w:t>
-      </w:r>
-      <w:proofErr w:type="spellEnd"/>
-      <w:r>
-        <w:t xml:space="preserve"> angegeben sind und aus einem </w:t>
-      </w:r>
-      <w:proofErr w:type="spellStart"/>
-      <w:r>
-        <w:t>Propertiesfeld</w:t>
-      </w:r>
-      <w:proofErr w:type="spellEnd"/>
-      <w:r>
-        <w:t xml:space="preserve"> in beliebige Daten stehen können.</w:t>
+        <w:t>eometryfeld im dem die Koordinaten und der Typ des Geoobjects angegeben sind und aus einem Propertiesfeld in beliebige Daten stehen können.</w:t>
       </w:r>
     </w:p>
     <w:p>
@@ -6942,15 +6707,7 @@
         <w:t xml:space="preserve"> die Anforderungsanalyse,</w:t>
       </w:r>
       <w:r>
-        <w:t xml:space="preserve"> das fachliche Konzept und der Erarbeitung eines </w:t>
-      </w:r>
-      <w:proofErr w:type="spellStart"/>
-      <w:r>
-        <w:t>Technologiestacks</w:t>
-      </w:r>
-      <w:proofErr w:type="spellEnd"/>
-      <w:r>
-        <w:t>. Desweitern trennen wir beim fachlichen Konzept die Anwendung zwischen der Serverseite und der Clientseite, sowie der Datenspeicherung.</w:t>
+        <w:t xml:space="preserve"> das fachliche Konzept und der Erarbeitung eines Technologiestacks. Desweitern trennen wir beim fachlichen Konzept die Anwendung zwischen der Serverseite und der Clientseite, sowie der Datenspeicherung.</w:t>
       </w:r>
     </w:p>
     <w:p/>
@@ -7183,23 +6940,7 @@
         <w:t>noch einmal</w:t>
       </w:r>
       <w:r>
-        <w:t xml:space="preserve"> zwischen </w:t>
-      </w:r>
-      <w:proofErr w:type="spellStart"/>
-      <w:r>
-        <w:t>Websever</w:t>
-      </w:r>
-      <w:proofErr w:type="spellEnd"/>
-      <w:r>
-        <w:t xml:space="preserve">, auf dem neben der Seitenauslieferung an den Client auch die Anwendungslogik implementiert wird und dem </w:t>
-      </w:r>
-      <w:proofErr w:type="spellStart"/>
-      <w:r>
-        <w:t>Map</w:t>
-      </w:r>
-      <w:proofErr w:type="spellEnd"/>
-      <w:r>
-        <w:t>-Server der die Kartendaten an die Clientseite liefert</w:t>
+        <w:t xml:space="preserve"> zwischen Websever, auf dem neben der Seitenauslieferung an den Client auch die Anwendungslogik implementiert wird und dem Map-Server der die Kartendaten an die Clientseite liefert</w:t>
       </w:r>
       <w:r>
         <w:t xml:space="preserve"> und auch für die Geokodierung zuständig ist</w:t>
@@ -7227,84 +6968,12 @@
     </w:p>
     <w:p>
       <w:r>
-        <w:t xml:space="preserve">Die allermeisten Services zur Kartendarstellung fordern allerdings Geokoordinaten zur Lokalisation. Hier kommt ein so genannter </w:t>
-      </w:r>
-      <w:proofErr w:type="spellStart"/>
-      <w:r>
-        <w:t>Geocoder</w:t>
-      </w:r>
-      <w:proofErr w:type="spellEnd"/>
-      <w:r>
-        <w:t xml:space="preserve"> zum Einsatz. Dies ist eine Software die mithilfe einer Datenbank Zuordnungen zwischen Adressdaten und Geokoordinaten vornehmen kann. Nominatim ist eine verbreitete und freie Softwarelösung für so etwas. Es gibt auch viele kommerzielle Angebote im Bereich </w:t>
-      </w:r>
-      <w:proofErr w:type="spellStart"/>
-      <w:r>
-        <w:t>Geocoding</w:t>
-      </w:r>
-      <w:proofErr w:type="spellEnd"/>
-      <w:r>
-        <w:t xml:space="preserve">. Hier sollte man beachten das </w:t>
-      </w:r>
-      <w:proofErr w:type="spellStart"/>
-      <w:r>
-        <w:t>Geocoder</w:t>
-      </w:r>
-      <w:proofErr w:type="spellEnd"/>
-      <w:r>
-        <w:t xml:space="preserve"> und der </w:t>
-      </w:r>
-      <w:proofErr w:type="spellStart"/>
-      <w:r>
-        <w:t>Mapserver</w:t>
-      </w:r>
-      <w:proofErr w:type="spellEnd"/>
-      <w:r>
-        <w:t xml:space="preserve"> denselben Datenstand nutzen. Andernfalls kann es gerade bei Neubauten zu Unregelmäßigkeiten kommen. Besonders wenn man den </w:t>
-      </w:r>
-      <w:proofErr w:type="spellStart"/>
-      <w:r>
-        <w:t>Geocoder</w:t>
-      </w:r>
-      <w:proofErr w:type="spellEnd"/>
-      <w:r>
-        <w:t xml:space="preserve"> selbst betreibt sollte man Regelmäßig die Kartendaten auf den neusten Stand bringen. Die meisten Anwendungen basieren entweder auf den Daten von </w:t>
-      </w:r>
-      <w:proofErr w:type="spellStart"/>
-      <w:r>
-        <w:t>Googlemaps</w:t>
-      </w:r>
-      <w:proofErr w:type="spellEnd"/>
-      <w:r>
-        <w:t xml:space="preserve"> oder Openstreetmap.</w:t>
-      </w:r>
-    </w:p>
-    <w:p>
-      <w:r>
-        <w:t xml:space="preserve">Nun haben wir zu unseren Modemdaten und der Adresse die entsprechenden Geokoordinaten. Bevor wir diese in unsere Karte einspeisen können müssen wir die Daten noch in ein vom </w:t>
-      </w:r>
-      <w:proofErr w:type="spellStart"/>
-      <w:r>
-        <w:t>Mapframework</w:t>
-      </w:r>
-      <w:proofErr w:type="spellEnd"/>
-      <w:r>
-        <w:t xml:space="preserve"> akzeptiertes Datenformat übertragen. Die meisten Clientseitigen </w:t>
-      </w:r>
-      <w:proofErr w:type="spellStart"/>
-      <w:r>
-        <w:t>Mapframeworks</w:t>
-      </w:r>
-      <w:proofErr w:type="spellEnd"/>
-      <w:r>
-        <w:t xml:space="preserve"> basieren auf JS und verwenden deshalb das </w:t>
-      </w:r>
-      <w:proofErr w:type="spellStart"/>
-      <w:r>
-        <w:t>GeoJSON</w:t>
-      </w:r>
-      <w:proofErr w:type="spellEnd"/>
-      <w:r>
-        <w:t xml:space="preserve">-Format. </w:t>
+        <w:t>Die allermeisten Services zur Kartendarstellung fordern allerdings Geokoordinaten zur Lokalisation. Hier kommt ein so genannter Geocoder zum Einsatz. Dies ist eine Software die mithilfe einer Datenbank Zuordnungen zwischen Adressdaten und Geokoordinaten vornehmen kann. Nominatim ist eine verbreitete und freie Softwarelösung für so etwas. Es gibt auch viele kommerzielle Angebote im Bereich Geocoding. Hier sollte man beachten das Geocoder und der Mapserver denselben Datenstand nutzen. Andernfalls kann es gerade bei Neubauten zu Unregelmäßigkeiten kommen. Besonders wenn man den Geocoder selbst betreibt sollte man Regelmäßig die Kartendaten auf den neusten Stand bringen. Die meisten Anwendungen basieren entweder auf den Daten von Googlemaps oder Openstreetmap.</w:t>
+      </w:r>
+    </w:p>
+    <w:p>
+      <w:r>
+        <w:t xml:space="preserve">Nun haben wir zu unseren Modemdaten und der Adresse die entsprechenden Geokoordinaten. Bevor wir diese in unsere Karte einspeisen können müssen wir die Daten noch in ein vom Mapframework akzeptiertes Datenformat übertragen. Die meisten Clientseitigen Mapframeworks basieren auf JS und verwenden deshalb das GeoJSON-Format. </w:t>
       </w:r>
     </w:p>
     <w:p>
@@ -7314,23 +6983,7 @@
     </w:p>
     <w:p>
       <w:r>
-        <w:t xml:space="preserve">Das fertige </w:t>
-      </w:r>
-      <w:proofErr w:type="spellStart"/>
-      <w:r>
-        <w:t>GeoJSON</w:t>
-      </w:r>
-      <w:proofErr w:type="spellEnd"/>
-      <w:r>
-        <w:t xml:space="preserve"> kann nun vom Server bereitgestellt werden um dann von der Clientseite der Software aufgerufen und in die Karte geladen werden. Es gäbe auch </w:t>
-      </w:r>
-      <w:proofErr w:type="spellStart"/>
-      <w:r>
-        <w:t>Geocoding</w:t>
-      </w:r>
-      <w:proofErr w:type="spellEnd"/>
-      <w:r>
-        <w:t xml:space="preserve"> Lösungen die sich Clientseitig nutzen lassen. Bei der Menge an Anfragen würde dies allerdings zu einer sehr schlechten Performance der Webanwendung führen. Zudem wäre es eine Ressourcenverschwendung bei jedem Aufruf erneut alle Adressen neu zu Koordinaten umzuformen.</w:t>
+        <w:t>Das fertige GeoJSON kann nun vom Server bereitgestellt werden um dann von der Clientseite der Software aufgerufen und in die Karte geladen werden. Es gäbe auch Geocoding Lösungen die sich Clientseitig nutzen lassen. Bei der Menge an Anfragen würde dies allerdings zu einer sehr schlechten Performance der Webanwendung führen. Zudem wäre es eine Ressourcenverschwendung bei jedem Aufruf erneut alle Adressen neu zu Koordinaten umzuformen.</w:t>
       </w:r>
       <w:r>
         <w:t xml:space="preserve"> Zudem kann mit dieser serverseitigen Lösung die Geokodierung mit geringem Aufwand automatisiert werden.</w:t>
@@ -7364,23 +7017,7 @@
         <w:t>In diesem Fall werden Restaufrufe nötig um sich das s</w:t>
       </w:r>
       <w:r>
-        <w:t xml:space="preserve">erverseitig erstellte </w:t>
-      </w:r>
-      <w:proofErr w:type="spellStart"/>
-      <w:r>
-        <w:t>GeoJSON</w:t>
-      </w:r>
-      <w:proofErr w:type="spellEnd"/>
-      <w:r>
-        <w:t xml:space="preserve"> aus 3.1.1 in den Client zu laden. Mithilfe des </w:t>
-      </w:r>
-      <w:proofErr w:type="spellStart"/>
-      <w:r>
-        <w:t>GeoJSONs</w:t>
-      </w:r>
-      <w:proofErr w:type="spellEnd"/>
-      <w:r>
-        <w:t xml:space="preserve"> werden dann </w:t>
+        <w:t xml:space="preserve">erverseitig erstellte GeoJSON aus 3.1.1 in den Client zu laden. Mithilfe des GeoJSONs werden dann </w:t>
       </w:r>
       <w:r>
         <w:t xml:space="preserve">Punkte an die Stelle der Modems in die Karte gesetzt. Dann wird noch eine Sidebar erstellt in der die Modems ebenfalls aufgelistet werden. </w:t>
@@ -7422,23 +7059,7 @@
         <w:t>Des Weiteren müssen die vorhandenen Datenbanken angesprochen werden.</w:t>
       </w:r>
       <w:r>
-        <w:t xml:space="preserve"> Da Informationen aus mehreren Datenbanken benötigt werden, wird hier eine durch einen </w:t>
-      </w:r>
-      <w:proofErr w:type="spellStart"/>
-      <w:r>
-        <w:t>Join</w:t>
-      </w:r>
-      <w:proofErr w:type="spellEnd"/>
-      <w:r>
-        <w:t xml:space="preserve"> erzeugte View hilfreich sein. Da für die erstellten </w:t>
-      </w:r>
-      <w:proofErr w:type="spellStart"/>
-      <w:r>
-        <w:t>Json</w:t>
-      </w:r>
-      <w:proofErr w:type="spellEnd"/>
-      <w:r>
-        <w:t>-Dateien eine eigene Datenbank erstellt wird ist lediglich ein Lesezugriff auf die Bestandsdaten notwendig.</w:t>
+        <w:t xml:space="preserve"> Da Informationen aus mehreren Datenbanken benötigt werden, wird hier eine durch einen Join erzeugte View hilfreich sein. Da für die erstellten Json-Dateien eine eigene Datenbank erstellt wird ist lediglich ein Lesezugriff auf die Bestandsdaten notwendig.</w:t>
       </w:r>
     </w:p>
     <w:p/>
@@ -7559,12 +7180,10 @@
         <w:pStyle w:val="berschrift3"/>
       </w:pPr>
       <w:bookmarkStart w:id="25" w:name="_Toc492385993"/>
-      <w:proofErr w:type="spellStart"/>
       <w:r>
         <w:t>Webstack</w:t>
       </w:r>
       <w:bookmarkEnd w:id="25"/>
-      <w:proofErr w:type="spellEnd"/>
     </w:p>
     <w:p/>
     <w:p>
@@ -7601,23 +7220,7 @@
         <w:t xml:space="preserve">. </w:t>
       </w:r>
       <w:r>
-        <w:t xml:space="preserve">Die am weitest verbreiteten Webframeworks für Python sind </w:t>
-      </w:r>
-      <w:proofErr w:type="spellStart"/>
-      <w:r>
-        <w:t>Flask</w:t>
-      </w:r>
-      <w:proofErr w:type="spellEnd"/>
-      <w:r>
-        <w:t xml:space="preserve"> und Django. </w:t>
-      </w:r>
-      <w:proofErr w:type="spellStart"/>
-      <w:r>
-        <w:t>Flask</w:t>
-      </w:r>
-      <w:proofErr w:type="spellEnd"/>
-      <w:r>
-        <w:t xml:space="preserve"> ist das leichtgewichtigere der beiden und bringt trotzdem alle notwendigen Funktionalitäten mit</w:t>
+        <w:t>Die am weitest verbreiteten Webframeworks für Python sind Flask und Django. Flask ist das leichtgewichtigere der beiden und bringt trotzdem alle notwendigen Funktionalitäten mit</w:t>
       </w:r>
       <w:r>
         <w:t>, daher ist es für diese Anwendung zu bevorzugen</w:t>
@@ -7641,53 +7244,13 @@
         <w:t>. Zur Pa</w:t>
       </w:r>
       <w:r>
-        <w:t xml:space="preserve">ketverwaltung wird </w:t>
-      </w:r>
-      <w:proofErr w:type="spellStart"/>
-      <w:r>
-        <w:t>p</w:t>
-      </w:r>
-      <w:r>
-        <w:t>ip</w:t>
-      </w:r>
-      <w:proofErr w:type="spellEnd"/>
-      <w:r>
-        <w:t xml:space="preserve"> verwendet. </w:t>
-      </w:r>
-      <w:r>
-        <w:t>Der Name „</w:t>
-      </w:r>
-      <w:proofErr w:type="spellStart"/>
-      <w:r>
-        <w:t>pip</w:t>
-      </w:r>
-      <w:proofErr w:type="spellEnd"/>
-      <w:r>
-        <w:t>“ ist ein rekursives Akronym und steht für „</w:t>
-      </w:r>
-      <w:proofErr w:type="spellStart"/>
-      <w:r>
-        <w:t>pip</w:t>
-      </w:r>
-      <w:proofErr w:type="spellEnd"/>
-      <w:r>
-        <w:t xml:space="preserve"> </w:t>
-      </w:r>
-      <w:proofErr w:type="spellStart"/>
-      <w:r>
-        <w:t>installs</w:t>
-      </w:r>
-      <w:proofErr w:type="spellEnd"/>
-      <w:r>
-        <w:t xml:space="preserve"> </w:t>
-      </w:r>
-      <w:proofErr w:type="spellStart"/>
-      <w:r>
-        <w:t>packages</w:t>
-      </w:r>
-      <w:proofErr w:type="spellEnd"/>
-      <w:r>
-        <w:t>“</w:t>
+        <w:t>ketverwaltung wird p</w:t>
+      </w:r>
+      <w:r>
+        <w:t xml:space="preserve">ip verwendet. </w:t>
+      </w:r>
+      <w:r>
+        <w:t>Der Name „pip“ ist ein rekursives Akronym und steht für „pip installs packages“</w:t>
       </w:r>
       <w:r>
         <w:t>.</w:t>
@@ -7695,60 +7258,12 @@
     </w:p>
     <w:p>
       <w:r>
-        <w:t xml:space="preserve">Um die doch recht komplexe Clientseite leichter Programmieren zu können wird statt nur nativem JavaScript auch noch das Framework </w:t>
-      </w:r>
-      <w:proofErr w:type="spellStart"/>
-      <w:r>
-        <w:t>Qjuery</w:t>
-      </w:r>
-      <w:proofErr w:type="spellEnd"/>
-      <w:r>
-        <w:t xml:space="preserve"> verwendet. Neben den andern Vorteilen die es bietet wird es hier vor allem zum Manipulieren von HTML-Dokumenten und der Handhabung von Events eingesetzt.</w:t>
-      </w:r>
-    </w:p>
-    <w:p>
-      <w:r>
-        <w:t xml:space="preserve">Es gibt unzählige Datenbanken die sich grundsätzlich für den Einsatz in einer Webapplikation eignen. Genauer betrachtet wurden MySQL, MongoDB und </w:t>
-      </w:r>
-      <w:proofErr w:type="spellStart"/>
-      <w:r>
-        <w:t>PostgreSQL</w:t>
-      </w:r>
-      <w:proofErr w:type="spellEnd"/>
-      <w:r>
-        <w:t xml:space="preserve">. </w:t>
-      </w:r>
-      <w:proofErr w:type="spellStart"/>
-      <w:r>
-        <w:t>PostgreSQL</w:t>
-      </w:r>
-      <w:proofErr w:type="spellEnd"/>
-      <w:r>
-        <w:t xml:space="preserve">, auch </w:t>
-      </w:r>
-      <w:proofErr w:type="spellStart"/>
-      <w:r>
-        <w:t>Postgres</w:t>
-      </w:r>
-      <w:proofErr w:type="spellEnd"/>
-      <w:r>
-        <w:t xml:space="preserve"> genannt eignet sich hierbei am besten. Es verfügt sowohl über die Möglichkeit direkt </w:t>
-      </w:r>
-      <w:proofErr w:type="spellStart"/>
-      <w:r>
-        <w:t>Jsondateien</w:t>
-      </w:r>
-      <w:proofErr w:type="spellEnd"/>
-      <w:r>
-        <w:t xml:space="preserve"> abzuspeichern als auch über Geometrie-Datentypen mit dessen Hilfe sich ganz einfach Geoobjekte verwalten lassen. Zudem befinden sich die Bestandsdaten auch in </w:t>
-      </w:r>
-      <w:proofErr w:type="spellStart"/>
-      <w:r>
-        <w:t>Postgres</w:t>
-      </w:r>
-      <w:proofErr w:type="spellEnd"/>
-      <w:r>
-        <w:t>-Datenbanken, was die Verwendung dieser erleichtert.</w:t>
+        <w:t>Um die doch recht komplexe Clientseite leichter Programmieren zu können wird statt nur nativem JavaScript auch noch das Framework Qjuery verwendet. Neben den andern Vorteilen die es bietet wird es hier vor allem zum Manipulieren von HTML-Dokumenten und der Handhabung von Events eingesetzt.</w:t>
+      </w:r>
+    </w:p>
+    <w:p>
+      <w:r>
+        <w:t>Es gibt unzählige Datenbanken die sich grundsätzlich für den Einsatz in einer Webapplikation eignen. Genauer betrachtet wurden MySQL, MongoDB und PostgreSQL. PostgreSQL, auch Postgres genannt eignet sich hierbei am besten. Es verfügt sowohl über die Möglichkeit direkt Jsondateien abzuspeichern als auch über Geometrie-Datentypen mit dessen Hilfe sich ganz einfach Geoobjekte verwalten lassen. Zudem befinden sich die Bestandsdaten auch in Postgres-Datenbanken, was die Verwendung dieser erleichtert.</w:t>
       </w:r>
     </w:p>
     <w:p/>
@@ -7780,13 +7295,8 @@
       </w:r>
     </w:p>
     <w:p>
-      <w:proofErr w:type="spellStart"/>
-      <w:r>
-        <w:t>Geopy</w:t>
-      </w:r>
-      <w:proofErr w:type="spellEnd"/>
-      <w:r>
-        <w:t xml:space="preserve"> wird Serverseitig vor allem für </w:t>
+      <w:r>
+        <w:t xml:space="preserve">Geopy wird Serverseitig vor allem für </w:t>
       </w:r>
       <w:r>
         <w:t>die Geokodierung</w:t>
@@ -7798,15 +7308,7 @@
         <w:t xml:space="preserve"> </w:t>
       </w:r>
       <w:r>
-        <w:t xml:space="preserve">Mit </w:t>
-      </w:r>
-      <w:proofErr w:type="spellStart"/>
-      <w:r>
-        <w:t>Geopy</w:t>
-      </w:r>
-      <w:proofErr w:type="spellEnd"/>
-      <w:r>
-        <w:t xml:space="preserve"> kann mit nur wenig Aufwand zwischen verschiedenen Geocode-APIs gewechselt werden.</w:t>
+        <w:t>Mit Geopy kann mit nur wenig Aufwand zwischen verschiedenen Geocode-APIs gewechselt werden.</w:t>
       </w:r>
       <w:r>
         <w:t xml:space="preserve"> Es ist ein sehr leichtgewichti</w:t>
@@ -7823,23 +7325,7 @@
         <w:t>Die Auswahl des richtigen wird durch die große Anzahl verschiedener sehr erschwert. Zunächst werden daher erst einmal alle Technologien verworfen</w:t>
       </w:r>
       <w:r>
-        <w:t xml:space="preserve"> die nicht Open-Source bzw. nicht für den Kommerziellen Einsatz geeignet sind ohne dafür Abgaben an die Ersteller zu leisten. Daher fliegen alle </w:t>
-      </w:r>
-      <w:proofErr w:type="spellStart"/>
-      <w:r>
-        <w:t>GoogleMaps</w:t>
-      </w:r>
-      <w:proofErr w:type="spellEnd"/>
-      <w:r>
-        <w:t xml:space="preserve"> basierte Ansätze gleich aus dem Rennen. Diese sind zwar nicht zwingend kostenpflichtig es ist aber nur schwer einzuschätzen ob die frei verfügbaren Funktionalitäten ausreichend sind. Es wird deshalb ein Ansatz mit Open-Street-</w:t>
-      </w:r>
-      <w:proofErr w:type="spellStart"/>
-      <w:r>
-        <w:t>Map</w:t>
-      </w:r>
-      <w:proofErr w:type="spellEnd"/>
-      <w:r>
-        <w:t xml:space="preserve"> gewählt, da es neben Google die genausten Kartendaten bietet. </w:t>
+        <w:t xml:space="preserve"> die nicht Open-Source bzw. nicht für den Kommerziellen Einsatz geeignet sind ohne dafür Abgaben an die Ersteller zu leisten. Daher fliegen alle GoogleMaps basierte Ansätze gleich aus dem Rennen. Diese sind zwar nicht zwingend kostenpflichtig es ist aber nur schwer einzuschätzen ob die frei verfügbaren Funktionalitäten ausreichend sind. Es wird deshalb ein Ansatz mit Open-Street-Map gewählt, da es neben Google die genausten Kartendaten bietet. </w:t>
       </w:r>
     </w:p>
     <w:p>
@@ -7864,6 +7350,9 @@
       <w:r>
         <w:t xml:space="preserve"> Diese kann in der frühen Entwicklungszeit zum Testen recht praktisch sein.</w:t>
       </w:r>
+      <w:r>
+        <w:t xml:space="preserve"> Zudem bietet Mapbox neben API und dem rendern von Karten auf noch viele andere Möglichkeiten die zwar nicht für diese Arbeit benötigt werden, aber in Zukunft möglicherweise für die Komro von Nutzen sein werden. Man Beispielsweise kann seine eigenen Kartenstyles erstellen, verwalten und für Benutzer freigeben. Es gibt auch gesonderte APIs für Mobile Entwicklung. </w:t>
+      </w:r>
     </w:p>
     <w:p/>
     <w:p>
@@ -7885,23 +7374,7 @@
         <w:t xml:space="preserve"> Deshalb wurde als</w:t>
       </w:r>
       <w:r>
-        <w:t xml:space="preserve"> Entwicklungsumgebung </w:t>
-      </w:r>
-      <w:proofErr w:type="spellStart"/>
-      <w:r>
-        <w:t>PyCharm</w:t>
-      </w:r>
-      <w:proofErr w:type="spellEnd"/>
-      <w:r>
-        <w:t xml:space="preserve"> von der Firma </w:t>
-      </w:r>
-      <w:proofErr w:type="spellStart"/>
-      <w:r>
-        <w:t>Jetbrains</w:t>
-      </w:r>
-      <w:proofErr w:type="spellEnd"/>
-      <w:r>
-        <w:t xml:space="preserve"> verwendet. </w:t>
+        <w:t xml:space="preserve"> Entwicklungsumgebung PyCharm von der Firma Jetbrains verwendet. </w:t>
       </w:r>
       <w:r>
         <w:t xml:space="preserve">Diese bietet </w:t>
@@ -7928,23 +7401,7 @@
         <w:t xml:space="preserve"> </w:t>
       </w:r>
       <w:r>
-        <w:t>(</w:t>
-      </w:r>
-      <w:proofErr w:type="spellStart"/>
-      <w:r>
-        <w:t>Webstorm</w:t>
-      </w:r>
-      <w:proofErr w:type="spellEnd"/>
-      <w:r>
-        <w:t xml:space="preserve">, </w:t>
-      </w:r>
-      <w:proofErr w:type="spellStart"/>
-      <w:r>
-        <w:t>Phpstorm</w:t>
-      </w:r>
-      <w:proofErr w:type="spellEnd"/>
-      <w:r>
-        <w:t xml:space="preserve">, …) keine </w:t>
+        <w:t xml:space="preserve">(Webstorm, Phpstorm, …) keine </w:t>
       </w:r>
       <w:r>
         <w:t>Einarbeitung</w:t>
@@ -8050,15 +7507,7 @@
         <w:fldChar w:fldCharType="end"/>
       </w:r>
       <w:r>
-        <w:t xml:space="preserve"> </w:t>
-      </w:r>
-      <w:proofErr w:type="spellStart"/>
-      <w:r>
-        <w:t>PyCharm</w:t>
-      </w:r>
-      <w:proofErr w:type="spellEnd"/>
-      <w:r>
-        <w:t xml:space="preserve"> IDE Benutzeroberfläche</w:t>
+        <w:t xml:space="preserve"> PyCharm IDE Benutzeroberfläche</w:t>
       </w:r>
     </w:p>
     <w:p>
@@ -8082,31 +7531,7 @@
     </w:p>
     <w:p>
       <w:r>
-        <w:t xml:space="preserve">Zusätzlich wurde noch </w:t>
-      </w:r>
-      <w:proofErr w:type="spellStart"/>
-      <w:r>
-        <w:t>Git</w:t>
-      </w:r>
-      <w:proofErr w:type="spellEnd"/>
-      <w:r>
-        <w:t xml:space="preserve"> zur Versionskontrolle verwendet. </w:t>
-      </w:r>
-      <w:proofErr w:type="spellStart"/>
-      <w:r>
-        <w:t>Git</w:t>
-      </w:r>
-      <w:proofErr w:type="spellEnd"/>
-      <w:r>
-        <w:t xml:space="preserve"> ist nicht nur nützlich wenn mehrere Personen mit möglichst wenig Abhängigkeit voneinander an einem Projekt arbeiten wollen, mithilfe der </w:t>
-      </w:r>
-      <w:proofErr w:type="spellStart"/>
-      <w:r>
-        <w:t>Versionierung</w:t>
-      </w:r>
-      <w:proofErr w:type="spellEnd"/>
-      <w:r>
-        <w:t xml:space="preserve"> lässt sich auch ganz einfach bei eingeschlichenen Bug ein funktionierender Zustand wieder herstellen. Zudem diente es während dieser Arbeit als Backup für Code und Dokumente falls es Probleme mit dem Arbeitsrechner geben sollte. </w:t>
+        <w:t xml:space="preserve">Zusätzlich wurde noch Git zur Versionskontrolle verwendet. Git ist nicht nur nützlich wenn mehrere Personen mit möglichst wenig Abhängigkeit voneinander an einem Projekt arbeiten wollen, mithilfe der Versionierung lässt sich auch ganz einfach bei eingeschlichenen Bug ein funktionierender Zustand wieder herstellen. Zudem diente es während dieser Arbeit als Backup für Code und Dokumente falls es Probleme mit dem Arbeitsrechner geben sollte. </w:t>
       </w:r>
     </w:p>
     <w:p/>
@@ -8170,15 +7595,7 @@
         <w:t xml:space="preserve"> der Webapplikation und das Routing vorgenommen.</w:t>
       </w:r>
       <w:r>
-        <w:t xml:space="preserve"> Dies wird durch das Webframework </w:t>
-      </w:r>
-      <w:proofErr w:type="spellStart"/>
-      <w:r>
-        <w:t>Flask</w:t>
-      </w:r>
-      <w:proofErr w:type="spellEnd"/>
-      <w:r>
-        <w:t xml:space="preserve"> vereinfacht. </w:t>
+        <w:t xml:space="preserve"> Dies wird durch das Webframework Flask vereinfacht. </w:t>
       </w:r>
     </w:p>
     <w:p>
@@ -8277,60 +7694,15 @@
         <w:fldChar w:fldCharType="end"/>
       </w:r>
       <w:r>
-        <w:t xml:space="preserve"> Routing mit </w:t>
-      </w:r>
-      <w:proofErr w:type="spellStart"/>
-      <w:r>
-        <w:t>Flask</w:t>
-      </w:r>
-      <w:proofErr w:type="spellEnd"/>
-    </w:p>
-    <w:p>
-      <w:r>
-        <w:t xml:space="preserve">Des Weiteren werden hier auf die Datenverwaltung mithilfe von einer </w:t>
-      </w:r>
-      <w:proofErr w:type="spellStart"/>
-      <w:r>
-        <w:t>Postgresdatenbank</w:t>
-      </w:r>
-      <w:proofErr w:type="spellEnd"/>
-      <w:r>
-        <w:t xml:space="preserve"> und der SQL-</w:t>
-      </w:r>
-      <w:proofErr w:type="spellStart"/>
-      <w:r>
-        <w:t>Alchemy</w:t>
-      </w:r>
-      <w:proofErr w:type="spellEnd"/>
-      <w:r>
-        <w:t xml:space="preserve"> Bibliothek vorgenommen. Neben den bestehenden Datenbanken der Komro wird noch zusätzlich eine Datenbank angelegt in welcher die später erzeugten </w:t>
-      </w:r>
-      <w:proofErr w:type="spellStart"/>
-      <w:r>
-        <w:t>Geojson-Dateinen</w:t>
-      </w:r>
-      <w:proofErr w:type="spellEnd"/>
-      <w:r>
-        <w:t xml:space="preserve"> abgelegt werden können. Diese besteht lediglich aus einer ID, für Verwaltungszwecke, der eindeutigen Bezeichnung der Datei und der Datei selbst. </w:t>
-      </w:r>
-      <w:proofErr w:type="spellStart"/>
-      <w:r>
-        <w:t>Postgres</w:t>
-      </w:r>
-      <w:proofErr w:type="spellEnd"/>
-      <w:r>
-        <w:t xml:space="preserve"> bietet hierfür extra einen eigenen Typ zu</w:t>
-      </w:r>
-      <w:r>
-        <w:t xml:space="preserve">r Speicherung von </w:t>
-      </w:r>
-      <w:proofErr w:type="spellStart"/>
-      <w:r>
-        <w:t>Json</w:t>
-      </w:r>
-      <w:proofErr w:type="spellEnd"/>
-      <w:r>
-        <w:t>-Daten an.</w:t>
+        <w:t xml:space="preserve"> Routing mit Flask</w:t>
+      </w:r>
+    </w:p>
+    <w:p>
+      <w:r>
+        <w:t>Des Weiteren werden hier auf die Datenverwaltung mithilfe von einer Postgresdatenbank und der SQL-Alchemy Bibliothek vorgenommen. Neben den bestehenden Datenbanken der Komro wird noch zusätzlich eine Datenbank angelegt in welcher die später erzeugten Geojson-Dateinen abgelegt werden können. Diese besteht lediglich aus einer ID, für Verwaltungszwecke, der eindeutigen Bezeichnung der Datei und der Datei selbst. Postgres bietet hierfür extra einen eigenen Typ zu</w:t>
+      </w:r>
+      <w:r>
+        <w:t>r Speicherung von Json-Daten an.</w:t>
       </w:r>
     </w:p>
     <w:p>
@@ -8338,15 +7710,7 @@
         <w:t>Auch die Geokodierung wird auf dem Server gehandhabt, da ein Clientlösung hierfür zwar möglich wäre, allerdings Performancetechnisch nicht sehr optimal ist. Um die Adressen geokodieren zu können wird die API von Nominatim verwendet. Dieser muss lediglich eine Adresse in Form eines Strings übergeben werden und sie liefert ein Objekt zurück. Man kann verschiedene Optionen verwenden um den Inhalt bzw. das Format des Objekts zu beeinflussen. Dieses enthält neben einem vollständigen Adressstring unter anderem die zugehörigen Koordinaten. Leider ist es nicht möglich der API mehrere Adressen auf einmal zu übergeben.</w:t>
       </w:r>
       <w:r>
-        <w:t xml:space="preserve"> Daher muss man hier selbst die Geokodierung </w:t>
-      </w:r>
-      <w:proofErr w:type="spellStart"/>
-      <w:r>
-        <w:t>cachen</w:t>
-      </w:r>
-      <w:proofErr w:type="spellEnd"/>
-      <w:r>
-        <w:t xml:space="preserve"> und</w:t>
+        <w:t xml:space="preserve"> Daher muss man hier selbst die Geokodierung cachen und</w:t>
       </w:r>
       <w:r>
         <w:t xml:space="preserve"> häufig auftretende Timeout-Fehler mit einen Try-Catch-Block abfangen. </w:t>
@@ -8468,31 +7832,7 @@
     </w:p>
     <w:p>
       <w:r>
-        <w:t xml:space="preserve">Da die von der Nominatim-API zurückgegebenen Objekte noch nicht dem </w:t>
-      </w:r>
-      <w:proofErr w:type="spellStart"/>
-      <w:r>
-        <w:t>Json</w:t>
-      </w:r>
-      <w:proofErr w:type="spellEnd"/>
-      <w:r>
-        <w:t xml:space="preserve">-Format entsprechen muss man dies noch manuell umwandeln. Bei dieser Gelegenheit können auch die </w:t>
-      </w:r>
-      <w:proofErr w:type="spellStart"/>
-      <w:r>
-        <w:t>Propertys</w:t>
-      </w:r>
-      <w:proofErr w:type="spellEnd"/>
-      <w:r>
-        <w:t xml:space="preserve"> mit entsprechenden Daten aus der Modemdatenbank befüllt werden. Sobald all dies abgeschlossen ist kann die </w:t>
-      </w:r>
-      <w:proofErr w:type="spellStart"/>
-      <w:r>
-        <w:t>Json</w:t>
-      </w:r>
-      <w:proofErr w:type="spellEnd"/>
-      <w:r>
-        <w:t>-Datei in der Datenbank abgelegt werden.</w:t>
+        <w:t>Da die von der Nominatim-API zurückgegebenen Objekte noch nicht dem Json-Format entsprechen muss man dies noch manuell umwandeln. Bei dieser Gelegenheit können auch die Propertys mit entsprechenden Daten aus der Modemdatenbank befüllt werden. Sobald all dies abgeschlossen ist kann die Json-Datei in der Datenbank abgelegt werden.</w:t>
       </w:r>
       <w:r>
         <w:t xml:space="preserve"> Hier muss noch eine Restschnittstelle geschaffen werden um einen Zugriff vom Client aus zu ermöglichen.</w:t>
@@ -8506,15 +7846,7 @@
       </w:pPr>
       <w:bookmarkStart w:id="30" w:name="_Toc492385998"/>
       <w:r>
-        <w:t xml:space="preserve">Startseite und </w:t>
-      </w:r>
-      <w:proofErr w:type="spellStart"/>
-      <w:r>
-        <w:t>Geojson</w:t>
-      </w:r>
-      <w:proofErr w:type="spellEnd"/>
-      <w:r>
-        <w:t>-View</w:t>
+        <w:t>Startseite und Geojson-View</w:t>
       </w:r>
       <w:bookmarkEnd w:id="30"/>
     </w:p>
@@ -8533,67 +7865,19 @@
         <w:t>-</w:t>
       </w:r>
       <w:r>
-        <w:t xml:space="preserve">Views als Links aufgelistet und es gibt eine Weiterleitung zur </w:t>
-      </w:r>
-      <w:proofErr w:type="spellStart"/>
-      <w:r>
-        <w:t>Geojson</w:t>
-      </w:r>
-      <w:proofErr w:type="spellEnd"/>
-      <w:r>
-        <w:t>-View.</w:t>
+        <w:t>Views als Links aufgelistet und es gibt eine Weiterleitung zur Geojson-View.</w:t>
       </w:r>
       <w:r>
         <w:t xml:space="preserve"> Die Links der Karten-Views werden als dynamische Liste generiert. Diese Basiert auf den i</w:t>
       </w:r>
       <w:r>
-        <w:t xml:space="preserve">n der Datenbank bestehenden </w:t>
-      </w:r>
-      <w:proofErr w:type="spellStart"/>
-      <w:r>
-        <w:t>Geoj</w:t>
-      </w:r>
-      <w:r>
-        <w:t>son</w:t>
-      </w:r>
-      <w:proofErr w:type="spellEnd"/>
-      <w:r>
-        <w:t xml:space="preserve">-Daten. </w:t>
-      </w:r>
-      <w:r>
-        <w:t>Diese Links sind von der URL her wie folgt aufgebaut: …/</w:t>
-      </w:r>
-      <w:proofErr w:type="spellStart"/>
-      <w:r>
-        <w:t>map</w:t>
-      </w:r>
-      <w:proofErr w:type="spellEnd"/>
-      <w:r>
-        <w:t>/&lt;</w:t>
-      </w:r>
-      <w:proofErr w:type="spellStart"/>
-      <w:r>
-        <w:t>name</w:t>
-      </w:r>
-      <w:proofErr w:type="spellEnd"/>
-      <w:r>
-        <w:t>&gt; Hierbei steht die Variable &lt;</w:t>
-      </w:r>
-      <w:proofErr w:type="spellStart"/>
-      <w:r>
-        <w:t>name</w:t>
-      </w:r>
-      <w:proofErr w:type="spellEnd"/>
-      <w:r>
-        <w:t xml:space="preserve">&gt; für den Namen der entsprechenden </w:t>
-      </w:r>
-      <w:proofErr w:type="spellStart"/>
-      <w:r>
-        <w:t>Geojson</w:t>
-      </w:r>
-      <w:proofErr w:type="spellEnd"/>
-      <w:r>
-        <w:t xml:space="preserve">-Datei. </w:t>
+        <w:t>n der Datenbank bestehenden Geoj</w:t>
+      </w:r>
+      <w:r>
+        <w:t xml:space="preserve">son-Daten. </w:t>
+      </w:r>
+      <w:r>
+        <w:t xml:space="preserve">Diese Links sind von der URL her wie folgt aufgebaut: …/map/&lt;name&gt; Hierbei steht die Variable &lt;name&gt; für den Namen der entsprechenden Geojson-Datei. </w:t>
       </w:r>
     </w:p>
     <w:p>
@@ -8702,34 +7986,10 @@
     </w:p>
     <w:p>
       <w:r>
-        <w:t xml:space="preserve">In der </w:t>
-      </w:r>
-      <w:proofErr w:type="spellStart"/>
-      <w:r>
-        <w:t>Geojson</w:t>
-      </w:r>
-      <w:proofErr w:type="spellEnd"/>
-      <w:r>
-        <w:t xml:space="preserve">-View werden neben einer Auflistung bereits der bestehenden </w:t>
-      </w:r>
-      <w:proofErr w:type="spellStart"/>
-      <w:r>
-        <w:t>Geojson</w:t>
-      </w:r>
-      <w:proofErr w:type="spellEnd"/>
-      <w:r>
-        <w:t>-Dateien in der Datenbank Optionen geboten diese Daten auf den neusten Stand zu bringen, zu löschen oder neue anzulegen.</w:t>
-      </w:r>
-      <w:r>
-        <w:t xml:space="preserve"> Eine manuelle Änderung der Daten innerhalb der </w:t>
-      </w:r>
-      <w:proofErr w:type="spellStart"/>
-      <w:r>
-        <w:t>Geojsons</w:t>
-      </w:r>
-      <w:proofErr w:type="spellEnd"/>
-      <w:r>
-        <w:t xml:space="preserve"> ist über dieses Webinterface nicht vorgesehen. </w:t>
+        <w:t>In der Geojson-View werden neben einer Auflistung bereits der bestehenden Geojson-Dateien in der Datenbank Optionen geboten diese Daten auf den neusten Stand zu bringen, zu löschen oder neue anzulegen.</w:t>
+      </w:r>
+      <w:r>
+        <w:t xml:space="preserve"> Eine manuelle Änderung der Daten innerhalb der Geojsons ist über dieses Webinterface nicht vorgesehen. </w:t>
       </w:r>
     </w:p>
     <w:p>
@@ -8876,15 +8136,7 @@
         <w:t>-</w:t>
       </w:r>
       <w:r>
-        <w:t>Lizenz enthält die Karte eine so genannte „</w:t>
-      </w:r>
-      <w:proofErr w:type="spellStart"/>
-      <w:r>
-        <w:t>AttributionControll</w:t>
-      </w:r>
-      <w:proofErr w:type="spellEnd"/>
-      <w:r>
-        <w:t>“, in der das Mapbox und Open</w:t>
+        <w:t>Lizenz enthält die Karte eine so genannte „AttributionControll“, in der das Mapbox und Open</w:t>
       </w:r>
       <w:r>
         <w:t>-</w:t>
@@ -8895,13 +8147,8 @@
       <w:r>
         <w:t>-</w:t>
       </w:r>
-      <w:proofErr w:type="spellStart"/>
-      <w:r>
-        <w:t>Map</w:t>
-      </w:r>
-      <w:proofErr w:type="spellEnd"/>
-      <w:r>
-        <w:t xml:space="preserve"> Copyright enthalten sind, sowie ein Link auf eine Feedback Seite.</w:t>
+      <w:r>
+        <w:t>Map Copyright enthalten sind, sowie ein Link auf eine Feedback Seite.</w:t>
       </w:r>
       <w:r>
         <w:t xml:space="preserve"> Diese lässt sich an eine beliebige Position innerhalb der Karte verschieben. Durch die Verwendung der Standardstiele kommt die Karte auch noch mit einem integrierten Mapbox-Logos. Dieses ist leider fest integriert und lässt sich daher nicht verschieben.</w:t>
@@ -9145,15 +8392,7 @@
         </mc:AlternateContent>
       </w:r>
       <w:r>
-        <w:t xml:space="preserve">Weiterhin werden einige Standardkontrollmöglichkeiten für die Karte erstellt. Hierzu zählen Zoom per </w:t>
-      </w:r>
-      <w:proofErr w:type="spellStart"/>
-      <w:r>
-        <w:t>Mausrad</w:t>
-      </w:r>
-      <w:proofErr w:type="spellEnd"/>
-      <w:r>
-        <w:t xml:space="preserve"> oder den dafür erstellten Knöpfen, eine Ausrichtung der Karte nach Norden, ein Vollbild Modus sowie ein umschalten zwischen einer Straßenkarte und Satellitendaten. </w:t>
+        <w:t xml:space="preserve">Weiterhin werden einige Standardkontrollmöglichkeiten für die Karte erstellt. Hierzu zählen Zoom per Mausrad oder den dafür erstellten Knöpfen, eine Ausrichtung der Karte nach Norden, ein Vollbild Modus sowie ein umschalten zwischen einer Straßenkarte und Satellitendaten. </w:t>
       </w:r>
       <w:r>
         <w:t>Während die anderen Funktionen Standardmäßig in einer Mapbox-Karte enthalten sind und in der Regel nur noch aktiv geschaltet werden müssen, muss die Implementierung für de</w:t>
@@ -9182,34 +8421,10 @@
         <w:t>c</w:t>
       </w:r>
       <w:r>
-        <w:t xml:space="preserve">lientseitig zu erhalten, wird mithilfe eines Restaufrufs, die entsprechende </w:t>
-      </w:r>
-      <w:proofErr w:type="spellStart"/>
-      <w:r>
-        <w:t>Json</w:t>
-      </w:r>
-      <w:proofErr w:type="spellEnd"/>
-      <w:r>
-        <w:t xml:space="preserve">-Datei aus der Datenbank ausgelesen. Diese </w:t>
-      </w:r>
-      <w:proofErr w:type="spellStart"/>
-      <w:r>
-        <w:t>Json</w:t>
-      </w:r>
-      <w:proofErr w:type="spellEnd"/>
-      <w:r>
-        <w:t xml:space="preserve">-Datei wird einer entsprechenden Funktion des Kartenframeworks übergeben, welches dann Punkte an die Positionen der Modems setzt. </w:t>
-      </w:r>
-      <w:r>
-        <w:t xml:space="preserve">Um die richtige </w:t>
-      </w:r>
-      <w:proofErr w:type="spellStart"/>
-      <w:r>
-        <w:t>Json</w:t>
-      </w:r>
-      <w:proofErr w:type="spellEnd"/>
-      <w:r>
-        <w:t xml:space="preserve">-Datei zu erhalten, kann der Name aus der </w:t>
+        <w:t xml:space="preserve">lientseitig zu erhalten, wird mithilfe eines Restaufrufs, die entsprechende Json-Datei aus der Datenbank ausgelesen. Diese Json-Datei wird einer entsprechenden Funktion des Kartenframeworks übergeben, welches dann Punkte an die Positionen der Modems setzt. </w:t>
+      </w:r>
+      <w:r>
+        <w:t xml:space="preserve">Um die richtige Json-Datei zu erhalten, kann der Name aus der </w:t>
       </w:r>
       <w:r>
         <w:t>URL</w:t>
@@ -9229,72 +8444,50 @@
         <w:t xml:space="preserve"> werden entsprechend der zugehörigen Messdaten eingefärbt.</w:t>
       </w:r>
       <w:r>
-        <w:t xml:space="preserve"> Hierbei kann man bei einer weiteren Funktion des Kartenframeworks den Typ „</w:t>
-      </w:r>
-      <w:proofErr w:type="spellStart"/>
-      <w:r>
-        <w:t>categorical</w:t>
-      </w:r>
-      <w:proofErr w:type="spellEnd"/>
-      <w:r>
-        <w:t>“ angeben. Dann werden noch ein „</w:t>
-      </w:r>
-      <w:proofErr w:type="spellStart"/>
+        <w:t xml:space="preserve"> Hierbei kann man bei einer weiteren Funktion des Kartenframeworks den Typ „categorical“ angeben. Dann werden noch ein „</w:t>
+      </w:r>
       <w:r>
         <w:t>p</w:t>
       </w:r>
       <w:r>
-        <w:t>roperty</w:t>
-      </w:r>
-      <w:proofErr w:type="spellEnd"/>
-      <w:r>
-        <w:t>“ und ein Array von „</w:t>
-      </w:r>
-      <w:proofErr w:type="spellStart"/>
+        <w:t>roperty“ und ein Array von „</w:t>
+      </w:r>
       <w:r>
         <w:t>s</w:t>
       </w:r>
       <w:r>
+        <w:t>tops“ angegeben.</w:t>
+      </w:r>
+      <w:r>
+        <w:t xml:space="preserve"> </w:t>
+      </w:r>
+      <w:r>
+        <w:t xml:space="preserve">Es wird dann bei jedem Modem der Wert des jeweiligen </w:t>
+      </w:r>
+      <w:r>
+        <w:t>„</w:t>
+      </w:r>
+      <w:r>
+        <w:t>p</w:t>
+      </w:r>
+      <w:r>
+        <w:t>ropertys</w:t>
+      </w:r>
+      <w:r>
+        <w:t>“</w:t>
+      </w:r>
+      <w:r>
+        <w:t xml:space="preserve"> mit den in den </w:t>
+      </w:r>
+      <w:r>
+        <w:t>„</w:t>
+      </w:r>
+      <w:r>
+        <w:t>s</w:t>
+      </w:r>
+      <w:r>
         <w:t>tops</w:t>
       </w:r>
-      <w:proofErr w:type="spellEnd"/>
-      <w:r>
-        <w:t>“ angegeben.</w:t>
-      </w:r>
-      <w:r>
-        <w:t xml:space="preserve"> </w:t>
-      </w:r>
-      <w:r>
-        <w:t xml:space="preserve">Es wird dann bei jedem Modem der Wert des jeweiligen </w:t>
-      </w:r>
-      <w:r>
-        <w:t>„</w:t>
-      </w:r>
-      <w:proofErr w:type="spellStart"/>
-      <w:r>
-        <w:t>p</w:t>
-      </w:r>
-      <w:r>
-        <w:t>ropertys</w:t>
-      </w:r>
-      <w:proofErr w:type="spellEnd"/>
-      <w:r>
-        <w:t>“</w:t>
-      </w:r>
-      <w:r>
-        <w:t xml:space="preserve"> mit den in den </w:t>
-      </w:r>
-      <w:r>
-        <w:t>„</w:t>
-      </w:r>
-      <w:proofErr w:type="spellStart"/>
-      <w:r>
-        <w:t>s</w:t>
-      </w:r>
-      <w:r>
-        <w:t>tops</w:t>
-      </w:r>
-      <w:proofErr w:type="spellEnd"/>
       <w:r>
         <w:t>“</w:t>
       </w:r>
@@ -9417,15 +8610,7 @@
         <w:fldChar w:fldCharType="end"/>
       </w:r>
       <w:r>
-        <w:t xml:space="preserve"> Beispiel für einen </w:t>
-      </w:r>
-      <w:proofErr w:type="spellStart"/>
-      <w:r>
-        <w:t>categorical</w:t>
-      </w:r>
-      <w:proofErr w:type="spellEnd"/>
-      <w:r>
-        <w:t xml:space="preserve"> Typ</w:t>
+        <w:t xml:space="preserve"> Beispiel für einen categorical Typ</w:t>
       </w:r>
     </w:p>
     <w:p>
@@ -9435,16 +8620,11 @@
       <w:r>
         <w:t>auch auf „</w:t>
       </w:r>
-      <w:proofErr w:type="spellStart"/>
       <w:r>
         <w:t>s</w:t>
       </w:r>
       <w:r>
-        <w:t>tops</w:t>
-      </w:r>
-      <w:proofErr w:type="spellEnd"/>
-      <w:r>
-        <w:t>“ beruhend eingestellt werden. Hierbei wird die Größe der Punkte anhand des Zoomlevels festgemacht.</w:t>
+        <w:t>tops“ beruhend eingestellt werden. Hierbei wird die Größe der Punkte anhand des Zoomlevels festgemacht.</w:t>
       </w:r>
     </w:p>
     <w:p>
@@ -9673,15 +8853,7 @@
         <w:t xml:space="preserve">Im unteren Teil befindet sich eine Auflistung der in der Karte angezeigten Modems. Zu den Modems sind einige statische Informationen wie die Bezeichnung und die zugehörige Adresse aufgeführt. </w:t>
       </w:r>
       <w:r>
-        <w:t xml:space="preserve">Diese werden auch mithilfe des </w:t>
-      </w:r>
-      <w:proofErr w:type="spellStart"/>
-      <w:r>
-        <w:t>Geojsons</w:t>
-      </w:r>
-      <w:proofErr w:type="spellEnd"/>
-      <w:r>
-        <w:t xml:space="preserve"> befüllt. </w:t>
+        <w:t xml:space="preserve">Diese werden auch mithilfe des Geojsons befüllt. </w:t>
       </w:r>
       <w:r>
         <w:t>Mit einen Klick auf die Bezeichnung wird das Element in der Liste aktiv gesetzt und hervorgehoben. Dies führt dazu, dass sich die Karte auf die Zugehörige Position zentriert und sich das Popup des Punktes öffnet. Selbiges Passiert auch beim Klick auf einen der Punkte, allerdings wird hier noch zusätzlich die Liste der Modems auf den entsprechenden Eintrag gescrollt.</w:t>
@@ -9690,28 +8862,12 @@
         <w:t xml:space="preserve"> </w:t>
       </w:r>
       <w:r>
-        <w:t xml:space="preserve">Hierfür die die </w:t>
-      </w:r>
-      <w:proofErr w:type="spellStart"/>
-      <w:r>
-        <w:t>scrollTop</w:t>
-      </w:r>
-      <w:proofErr w:type="spellEnd"/>
-      <w:r>
-        <w:t>() Funktion verwendet. Diese würde eigentlich an das obere Ende der Liste scrollen. Allerdings kann man ein Offset als Parameter übergeben. Hierfür nimmt man das entsprechende Offset des ausgewählten Listenelements.</w:t>
-      </w:r>
-    </w:p>
-    <w:p>
-      <w:r>
-        <w:t xml:space="preserve">Für die Zentrierung der Karte bietet Mapbox die eine </w:t>
-      </w:r>
-      <w:proofErr w:type="spellStart"/>
-      <w:r>
-        <w:t>flyTo</w:t>
-      </w:r>
-      <w:proofErr w:type="spellEnd"/>
-      <w:r>
-        <w:t xml:space="preserve">() Funktion an. Dieser kann neben dem eigentlichen Zielpunkt auch noch werte für einen Offset und die Zoomtiefe mitgegeben werden. </w:t>
+        <w:t>Hierfür die die scrollTop() Funktion verwendet. Diese würde eigentlich an das obere Ende der Liste scrollen. Allerdings kann man ein Offset als Parameter übergeben. Hierfür nimmt man das entsprechende Offset des ausgewählten Listenelements.</w:t>
+      </w:r>
+    </w:p>
+    <w:p>
+      <w:r>
+        <w:t xml:space="preserve">Für die Zentrierung der Karte bietet Mapbox die eine flyTo() Funktion an. Dieser kann neben dem eigentlichen Zielpunkt auch noch werte für einen Offset und die Zoomtiefe mitgegeben werden. </w:t>
       </w:r>
       <w:r>
         <w:t>Das Offset wird so eingestellt, dass es sich so weit nach rechts verschiebt, dass das Zentrum in der Mitte des sichtbaren Kartenausschnitts liegt.</w:t>
@@ -9825,15 +8981,7 @@
         <w:fldChar w:fldCharType="end"/>
       </w:r>
       <w:r>
-        <w:t xml:space="preserve"> Codebeispiel für die </w:t>
-      </w:r>
-      <w:proofErr w:type="spellStart"/>
-      <w:r>
-        <w:t>flyTo</w:t>
-      </w:r>
-      <w:proofErr w:type="spellEnd"/>
-      <w:r>
-        <w:t>() Funktion</w:t>
+        <w:t xml:space="preserve"> Codebeispiel für die flyTo() Funktion</w:t>
       </w:r>
     </w:p>
     <w:p>
@@ -9856,53 +9004,11 @@
       <w:r>
         <w:t xml:space="preserve"> Leider ließ sich für dieses Verhalten das Standardverhalten des Popups mit dem „</w:t>
       </w:r>
-      <w:proofErr w:type="spellStart"/>
-      <w:r>
-        <w:t>closeOnClick</w:t>
-      </w:r>
-      <w:proofErr w:type="spellEnd"/>
-      <w:r>
-        <w:t xml:space="preserve">: </w:t>
-      </w:r>
-      <w:proofErr w:type="spellStart"/>
-      <w:r>
-        <w:t>true</w:t>
-      </w:r>
-      <w:proofErr w:type="spellEnd"/>
-      <w:r>
-        <w:t>“ Statement nicht realisieren. Rein auf die Karte bezogen würde es funktionieren, allerdings bezieht die die Sidebar nicht mit ein und führte so zu einem nicht gewünschten verhalten. Demnach muss „</w:t>
-      </w:r>
-      <w:proofErr w:type="spellStart"/>
-      <w:r>
-        <w:t>closeOnClick</w:t>
-      </w:r>
-      <w:proofErr w:type="spellEnd"/>
-      <w:r>
-        <w:t xml:space="preserve">: </w:t>
-      </w:r>
-      <w:proofErr w:type="spellStart"/>
-      <w:r>
-        <w:t>false</w:t>
-      </w:r>
-      <w:proofErr w:type="spellEnd"/>
-      <w:r>
-        <w:t>“ verwendet werden und das Schließen der Popups selbst implementiert werden. Eine Kombination aus „</w:t>
-      </w:r>
-      <w:proofErr w:type="spellStart"/>
-      <w:r>
-        <w:t>closeOnClick</w:t>
-      </w:r>
-      <w:proofErr w:type="spellEnd"/>
-      <w:r>
-        <w:t xml:space="preserve">: </w:t>
-      </w:r>
-      <w:proofErr w:type="spellStart"/>
-      <w:r>
-        <w:t>true</w:t>
-      </w:r>
-      <w:proofErr w:type="spellEnd"/>
-      <w:r>
-        <w:t xml:space="preserve">“ und einer eigenen Implementierung nur für die Sidebar führt zu Fehlermeldungen und anschließend zu einem Fehlerhaften verhalten der Funktionalität. </w:t>
+      <w:r>
+        <w:t>closeOnClick: true</w:t>
+      </w:r>
+      <w:r>
+        <w:t xml:space="preserve">“ Statement nicht realisieren. Rein auf die Karte bezogen würde es funktionieren, allerdings bezieht die die Sidebar nicht mit ein und führte so zu einem nicht gewünschten verhalten. Demnach muss „closeOnClick: false“ verwendet werden und das Schließen der Popups selbst implementiert werden. Eine Kombination aus „closeOnClick: true“ und einer eigenen Implementierung nur für die Sidebar führt zu Fehlermeldungen und anschließend zu einem Fehlerhaften verhalten der Funktionalität. </w:t>
       </w:r>
     </w:p>
     <w:p>
@@ -9913,15 +9019,7 @@
         <w:t>10</w:t>
       </w:r>
       <w:r>
-        <w:t xml:space="preserve"> Sekunden einen Restaufruf welcher das aktuellste </w:t>
-      </w:r>
-      <w:proofErr w:type="spellStart"/>
-      <w:r>
-        <w:t>GeoJSON</w:t>
-      </w:r>
-      <w:proofErr w:type="spellEnd"/>
-      <w:r>
-        <w:t xml:space="preserve"> zurückliefert. Dieses wird dann in die Karte geladen, woraufhin Mapbox für eine </w:t>
+        <w:t xml:space="preserve"> Sekunden einen Restaufruf welcher das aktuellste GeoJSON zurückliefert. Dieses wird dann in die Karte geladen, woraufhin Mapbox für eine </w:t>
       </w:r>
       <w:r>
         <w:t>Überschreibung der Modempunkte sorgt. Die Dauer zwischen den Restaufrufen kann sehr einfach umgestellt werden, falls sich die Karte öfter aktualisieren soll.</w:t>
@@ -10023,33 +9121,12 @@
         <w:fldChar w:fldCharType="end"/>
       </w:r>
       <w:r>
-        <w:t xml:space="preserve"> Funktion zum Updaten der Kartendaten unter Verwendung von </w:t>
-      </w:r>
-      <w:proofErr w:type="spellStart"/>
-      <w:r>
-        <w:t>Jquery</w:t>
-      </w:r>
-      <w:proofErr w:type="spellEnd"/>
-    </w:p>
-    <w:p>
-      <w:r>
-        <w:t xml:space="preserve">Diese Implementierung (vgl. Abb. 4.IX) führt dazu, dass auch die Modemliste in der Sidebar </w:t>
-      </w:r>
-      <w:proofErr w:type="spellStart"/>
-      <w:r>
-        <w:t>geupdatet</w:t>
-      </w:r>
-      <w:proofErr w:type="spellEnd"/>
-      <w:r>
-        <w:t xml:space="preserve"> wird, da diese sich auf die Variable „</w:t>
-      </w:r>
-      <w:proofErr w:type="spellStart"/>
-      <w:r>
-        <w:t>mod</w:t>
-      </w:r>
-      <w:proofErr w:type="spellEnd"/>
-      <w:r>
-        <w:t>“ bezieht.</w:t>
+        <w:t xml:space="preserve"> Funktion zum Updaten der Kartendaten unter Verwendung von Jquery</w:t>
+      </w:r>
+    </w:p>
+    <w:p>
+      <w:r>
+        <w:t>Diese Implementierung (vgl. Abb. 4.IX) führt dazu, dass auch die Modemliste in der Sidebar geupdatet wird, da diese sich auf die Variable „mod“ bezieht.</w:t>
       </w:r>
     </w:p>
     <w:p/>
@@ -10067,42 +9144,21 @@
     <w:p/>
     <w:p>
       <w:r>
-        <w:t xml:space="preserve">Am Ende der Implementierungsphase rückt langsam das Design der Frontend-Darstellung der Anwendung in den Vordergrund. Hierbei ist das </w:t>
-      </w:r>
-      <w:proofErr w:type="spellStart"/>
-      <w:r>
-        <w:t>Cassadian</w:t>
-      </w:r>
-      <w:proofErr w:type="spellEnd"/>
-      <w:r>
-        <w:t xml:space="preserve"> Style Sheet, kurz CSS, das wichtigste Hilfsmittel. Damit kann jedes HTML-Element auf der Gestaltungsebene verändert werden. Angefangen bei der Positionierung auf der Seite über Farb- und Textgestaltung bis hin zum Festlegen der Darstellungsebene. </w:t>
-      </w:r>
-    </w:p>
-    <w:p>
-      <w:r>
-        <w:t xml:space="preserve">Eine weitere wichtige Funktionalität ist das so genannte </w:t>
-      </w:r>
-      <w:proofErr w:type="spellStart"/>
-      <w:r>
-        <w:t>Responsiv</w:t>
+        <w:t xml:space="preserve">Am Ende der Implementierungsphase rückt langsam das Design der Frontend-Darstellung der Anwendung in den Vordergrund. Hierbei ist das Cassadian Style Sheet, kurz CSS, das wichtigste Hilfsmittel. Damit kann jedes HTML-Element auf der Gestaltungsebene verändert werden. Angefangen bei der Positionierung auf der Seite über Farb- und Textgestaltung bis hin zum Festlegen der Darstellungsebene. </w:t>
+      </w:r>
+    </w:p>
+    <w:p>
+      <w:r>
+        <w:t>Eine weitere wichtige Funktionalität ist das so genannte Responsiv</w:t>
       </w:r>
       <w:r>
         <w:t>e</w:t>
       </w:r>
-      <w:proofErr w:type="spellEnd"/>
       <w:r>
         <w:t xml:space="preserve"> Design. Dabei geht es darum gezielte Designänderungen je nach Darstellungsgröße der Seite zu erwirken. Die ist vor allem beim Einsatz von mobilen Geräten relevant. Es bietet sich oft an diese Arbeit an ein schon fertiges CSS Beispielsweise von Twitter Bootstrap auszulagern. Dies kann einfach wie ein eigenes CSS in das HTML-Template eingebunden werden. Dann muss man lediglich den HTML-Elementen Klassen aus dem CSS zuweisen und erhält das gewünschte Ergebnis. </w:t>
       </w:r>
       <w:r>
-        <w:t xml:space="preserve">Die Anwendung ist grundsätzlich nicht für Mobilgeräte konzipiert, da auch mit </w:t>
-      </w:r>
-      <w:proofErr w:type="spellStart"/>
-      <w:r>
-        <w:t>Responsive</w:t>
-      </w:r>
-      <w:proofErr w:type="spellEnd"/>
-      <w:r>
-        <w:t xml:space="preserve"> Design auf einen Mobiltelefon einfach zu wenig Platz für eine ordentliche Darstellung vorhanden ist. Deshalb wird sich hierbei lediglich auf größere Tablets/Laptops und PC-Bildschirme fokussiert. </w:t>
+        <w:t xml:space="preserve">Die Anwendung ist grundsätzlich nicht für Mobilgeräte konzipiert, da auch mit Responsive Design auf einen Mobiltelefon einfach zu wenig Platz für eine ordentliche Darstellung vorhanden ist. Deshalb wird sich hierbei lediglich auf größere Tablets/Laptops und PC-Bildschirme fokussiert. </w:t>
       </w:r>
     </w:p>
     <w:p>
@@ -10120,17 +9176,27 @@
         <w:t xml:space="preserve"> Schema eine Legende für die Farben miteinbauen, welche wiederum Platz verbraucht und damit zusätzlich die Übersichtlichkeit einschränkt.</w:t>
       </w:r>
     </w:p>
+    <w:p>
+      <w:r>
+        <w:t xml:space="preserve">Abschließend werden noch Anpassungen am Cursor vorgenommen. Dieser soll, je nach dem über welchem Element er sich befindet eine andere Form haben. Zum Vergleich normalerweise sieht dieser in einer Browseranwendung wie ein normaler Zeiger bzw. Pfeil aus. Standardmäßig ändert sich dieser wenn man ihn innerhalb der Karte bewegt allerdings zu einer Hand. Dies deutet daraufhin, dass bei gedrückter Maustaste sich die Karte bewegen lässt. Das ist soweit ganz gut, nur soll der Cursor sowohl beim Bewegen über einen Modempunkt als auch beim Bewegen über den Bezeichner in der Modemliste in eine Hand mit ausgestrecktem Zeigefinder verändern. Dies ist der Standardzeiger für einen Link und deutet auf eine Interaktionsmöglichkeit hin. </w:t>
+      </w:r>
+      <w:r>
+        <w:t>Also nutzen wir Eventhandler um das Bewegen der Maus über einen Modempunkt zu fangen und entsprechend dann die Form des Cursors zu verändern.</w:t>
+      </w:r>
+      <w:bookmarkStart w:id="33" w:name="_GoBack"/>
+      <w:bookmarkEnd w:id="33"/>
+    </w:p>
     <w:p/>
     <w:p/>
     <w:p>
       <w:pPr>
         <w:pStyle w:val="berschrift2"/>
       </w:pPr>
-      <w:bookmarkStart w:id="33" w:name="_Toc492386001"/>
+      <w:bookmarkStart w:id="34" w:name="_Toc492386001"/>
       <w:r>
         <w:t>Tests</w:t>
       </w:r>
-      <w:bookmarkEnd w:id="33"/>
+      <w:bookmarkEnd w:id="34"/>
     </w:p>
     <w:p/>
     <w:p>
@@ -10163,11 +9229,11 @@
       <w:pPr>
         <w:pStyle w:val="berschrift3"/>
       </w:pPr>
-      <w:bookmarkStart w:id="34" w:name="_Toc492386002"/>
+      <w:bookmarkStart w:id="35" w:name="_Toc492386002"/>
       <w:r>
         <w:t>Tests während der Entwicklung</w:t>
       </w:r>
-      <w:bookmarkEnd w:id="34"/>
+      <w:bookmarkEnd w:id="35"/>
       <w:r>
         <w:t xml:space="preserve"> </w:t>
       </w:r>
@@ -10189,14 +9255,12 @@
       <w:r>
         <w:t xml:space="preserve"> </w:t>
       </w:r>
-      <w:proofErr w:type="spellStart"/>
       <w:r>
         <w:t>Unitt</w:t>
       </w:r>
       <w:r>
         <w:t>ests</w:t>
       </w:r>
-      <w:proofErr w:type="spellEnd"/>
       <w:r>
         <w:t xml:space="preserve"> genannt</w:t>
       </w:r>
@@ -10219,15 +9283,7 @@
         <w:t>Tests können</w:t>
       </w:r>
       <w:r>
-        <w:t xml:space="preserve"> in Python mit </w:t>
-      </w:r>
-      <w:proofErr w:type="spellStart"/>
-      <w:r>
-        <w:t>PyUnit</w:t>
-      </w:r>
-      <w:proofErr w:type="spellEnd"/>
-      <w:r>
-        <w:t xml:space="preserve"> durchgeführt</w:t>
+        <w:t xml:space="preserve"> in Python mit PyUnit durchgeführt</w:t>
       </w:r>
       <w:r>
         <w:t xml:space="preserve"> werden</w:t>
@@ -10264,7 +9320,11 @@
         <w:t>lientseitig ausführen zu lassen. Durch die Geschwindigkeitslimitierungen bei nicht kommerziellen APIs hätte das jedoch zu unvertretbaren Ladezeiten geführt und wurde als Ansatz verworfen.</w:t>
       </w:r>
       <w:r>
-        <w:t xml:space="preserve"> Selbst bei einer kommerziellen oder eigenen Geokodierung mit hoher Geschwindigkeit hätte es bei einer größeren Anzahl an Modems zu Problemen geführt.</w:t>
+        <w:t xml:space="preserve"> Selbst bei einer kommerziellen oder eigenen </w:t>
+      </w:r>
+      <w:r>
+        <w:lastRenderedPageBreak/>
+        <w:t>Geokodierung mit hoher Geschwindigkeit hätte es bei einer größeren Anzahl an Modems zu Problemen geführt.</w:t>
       </w:r>
     </w:p>
     <w:p/>
@@ -10272,11 +9332,11 @@
       <w:pPr>
         <w:pStyle w:val="berschrift3"/>
       </w:pPr>
-      <w:bookmarkStart w:id="35" w:name="_Toc492386003"/>
+      <w:bookmarkStart w:id="36" w:name="_Toc492386003"/>
       <w:r>
         <w:t>Praxistests</w:t>
       </w:r>
-      <w:bookmarkEnd w:id="35"/>
+      <w:bookmarkEnd w:id="36"/>
     </w:p>
     <w:p/>
     <w:p>
@@ -10290,306 +9350,275 @@
         <w:t>sen sich jedoch erst durchführen</w:t>
       </w:r>
       <w:r>
-        <w:t xml:space="preserve"> wenn die </w:t>
-      </w:r>
+        <w:t xml:space="preserve"> wenn die Software auf einem geeigneten Server läuft und damit von außen zugänglich ist. Dies erfolgt erst </w:t>
+      </w:r>
+      <w:r>
+        <w:t>nach Abschluss</w:t>
+      </w:r>
+      <w:r>
+        <w:t xml:space="preserve"> dieser Bachelorarbeit</w:t>
+      </w:r>
+      <w:r>
+        <w:t>, da lediglich ein erster Prototyp entwickelt wurde</w:t>
+      </w:r>
+      <w:r>
+        <w:t xml:space="preserve">. </w:t>
+      </w:r>
+    </w:p>
+    <w:p>
+      <w:r>
+        <w:t>Dennoch wurde ein Praxistest im kleinen Rahmen auf verschiedenen Geräten und Browsern</w:t>
+      </w:r>
+      <w:r>
+        <w:t xml:space="preserve"> durchgeführt und aufgetretene Probleme behoben. </w:t>
+      </w:r>
+    </w:p>
+    <w:p/>
+    <w:p/>
+    <w:p/>
+    <w:p/>
+    <w:p/>
+    <w:p/>
+    <w:p/>
+    <w:p/>
+    <w:p/>
+    <w:p/>
+    <w:p/>
+    <w:p/>
+    <w:p/>
+    <w:p/>
+    <w:p/>
+    <w:p/>
+    <w:p/>
+    <w:p/>
+    <w:p/>
+    <w:p/>
+    <w:p/>
+    <w:p/>
+    <w:p/>
+    <w:p/>
+    <w:p>
+      <w:pPr>
+        <w:pStyle w:val="berschrift1"/>
+      </w:pPr>
+      <w:bookmarkStart w:id="37" w:name="_Toc492386004"/>
+      <w:r>
+        <w:t>Ergebnisse</w:t>
+      </w:r>
+      <w:bookmarkEnd w:id="37"/>
+    </w:p>
+    <w:p/>
+    <w:p>
+      <w:r>
+        <w:t>In diesem Kapitel werden die Ergebnisse des Projekts,</w:t>
+      </w:r>
+      <w:r>
+        <w:t xml:space="preserve"> die aufgetretenen Probleme,</w:t>
+      </w:r>
+      <w:r>
+        <w:t xml:space="preserve"> sowie das Feedback des Auftraggebers dargestellt.</w:t>
+      </w:r>
+    </w:p>
+    <w:p/>
+    <w:p/>
+    <w:p>
+      <w:pPr>
+        <w:pStyle w:val="berschrift2"/>
+      </w:pPr>
+      <w:bookmarkStart w:id="38" w:name="_Toc492386005"/>
+      <w:r>
+        <w:t>Endresultat des Projekts</w:t>
+      </w:r>
+      <w:bookmarkEnd w:id="38"/>
+    </w:p>
+    <w:p/>
+    <w:p>
+      <w:r>
+        <w:t xml:space="preserve">Im Laufe dieser Arbeit wurde neben diesem Dokument auch die beschriebene Software erstellt. Diese enthält die in der Anforderungsliste festgehaltene Funktionalität und wurde der Komro in Form eines Git-Repositorys übergeben. Auch ein Großteil der zusätzlich entstandenen Dokumente liegt dem Code bei. </w:t>
+      </w:r>
+    </w:p>
+    <w:p/>
+    <w:p/>
+    <w:p>
+      <w:pPr>
+        <w:pStyle w:val="berschrift2"/>
+      </w:pPr>
+      <w:bookmarkStart w:id="39" w:name="_Toc492386006"/>
+      <w:r>
+        <w:t>Probleme beim Erstellen der Software</w:t>
+      </w:r>
+      <w:bookmarkEnd w:id="39"/>
+    </w:p>
+    <w:p/>
+    <w:p>
+      <w:r>
+        <w:t>Problematisch im Laufe der Entwicklung war vor allem der Cache des Browsers. Hierfür gibt es mit einem Tastenkürzel (STRG + F5 je n</w:t>
+      </w:r>
+      <w:r>
+        <w:t>ach Browser auch anders) einen Neuladen</w:t>
+      </w:r>
+      <w:r>
+        <w:t xml:space="preserve"> bei dem alle Daten neu angefordert werden.</w:t>
+      </w:r>
+    </w:p>
+    <w:p>
+      <w:r>
+        <w:t xml:space="preserve">Ein beim Styling aufgetretenes Problem war die designtechnische Anpassung der Scroll-Leiste. Da dies zwar im Chrome Browser von Google funktioniert jedoch nicht im Mozilla Firefox. Die würde sich möglicherweise mithilfe eines </w:t>
+      </w:r>
+      <w:r>
+        <w:t>Plug-Ins</w:t>
+      </w:r>
+      <w:r>
+        <w:t xml:space="preserve"> ähnlich anpassen lassen, allerdings wäre das Ergebnis immer leicht anders. Da es nur ein kleiner visueller Unterschied ist und keinerlei Auswirkung auf die Verwendbarkeit der Software hat kann dieses Problem vernachlässigt werden.</w:t>
+      </w:r>
+      <w:r>
+        <w:t xml:space="preserve"> </w:t>
+      </w:r>
+    </w:p>
+    <w:p/>
+    <w:p/>
+    <w:p>
+      <w:pPr>
+        <w:pStyle w:val="berschrift2"/>
+      </w:pPr>
+      <w:bookmarkStart w:id="40" w:name="_Toc492386007"/>
+      <w:r>
+        <w:t>Stellungnahme</w:t>
+      </w:r>
+      <w:r>
+        <w:t xml:space="preserve"> des A</w:t>
+      </w:r>
+      <w:r>
+        <w:t>uftraggebers</w:t>
+      </w:r>
+      <w:bookmarkEnd w:id="40"/>
+    </w:p>
+    <w:p/>
+    <w:p>
+      <w:r>
+        <w:t>Hier komm</w:t>
+      </w:r>
+      <w:r>
+        <w:t>t eine hoffentlich sehr positive</w:t>
+      </w:r>
+      <w:r>
+        <w:t xml:space="preserve"> </w:t>
+      </w:r>
+      <w:r>
+        <w:t>Rückmeldung</w:t>
+      </w:r>
+      <w:r>
+        <w:t xml:space="preserve"> von Seiten der Komro. Es wird dargelegt was ihnen mein Projekt gebracht hat und warum sie darüber derart froh sind.</w:t>
+      </w:r>
+    </w:p>
+    <w:p/>
+    <w:p>
+      <w:r>
+        <w:t>&gt;Zum Ende könnte man hier ein derartiger Satz stehen&lt;</w:t>
+      </w:r>
+    </w:p>
+    <w:p>
+      <w:r>
+        <w:t>Ein erster Schritt ist getan. Das System muss nun in der Praxis getestet, gegebenenfalls verbessert und um zusätzliche Funktionen erweitert werden.</w:t>
+      </w:r>
+    </w:p>
+    <w:p/>
+    <w:p>
+      <w:pPr>
+        <w:pStyle w:val="berschrift1"/>
+      </w:pPr>
+      <w:bookmarkStart w:id="41" w:name="_Toc492386008"/>
+      <w:r>
+        <w:t>Zusammenfassung und Ausblick</w:t>
+      </w:r>
+      <w:bookmarkEnd w:id="41"/>
+    </w:p>
+    <w:p/>
+    <w:p>
+      <w:r>
+        <w:t>In diesem Kapitel werden die bisherigen zusammengefasst. Zudem wird über weitere geplante Features und die Integration der Software in ein bestehendes System berichtet.</w:t>
+      </w:r>
+    </w:p>
+    <w:p/>
+    <w:p/>
+    <w:p>
+      <w:pPr>
+        <w:pStyle w:val="berschrift2"/>
+      </w:pPr>
+      <w:bookmarkStart w:id="42" w:name="_Toc492386009"/>
+      <w:r>
+        <w:t>Zusammenfassung</w:t>
+      </w:r>
+      <w:bookmarkEnd w:id="42"/>
+    </w:p>
+    <w:p/>
+    <w:p>
+      <w:r>
+        <w:t>Im Rahmen dieser Arbeit wurden das Design und die Implementierung einer Webanwendung für die Kartendarstellung von Docsis basierten Modemdaten entwickelt.</w:t>
+      </w:r>
+    </w:p>
+    <w:p>
+      <w:r>
+        <w:t xml:space="preserve">Zu Beginn wurde ein Konzept für die Anwendung erstellt. Hierfür werden zunächst die Anforderungen an das System analysiert. Aus diesen ergibt sich recht schnell, dass es eine Art Webbasiertes Geoinformationssystem werden soll. Während es fachlich relativ eindeutige Vorgaben gibt muss bei der Technologiefindung sehr viel ausprobiert und getestet werden. Nicht nur bei der Wahl der Serverseitig eingesetzten Programmiersprachen und Frameworks, sondern auch bei den Frameworks und APIs für die Geokodierung und Kartendaten gibt es sehr viel Auswahl. </w:t>
+      </w:r>
+    </w:p>
+    <w:p>
+      <w:r>
+        <w:t>Bei der Implementierung liegt d</w:t>
+      </w:r>
+      <w:r>
+        <w:t xml:space="preserve">er Hauptfokus vor allem an der clientseitigen Darstellung. Insbesondere die Darstellung der Modems innerhalb der Karte und der Liste stehen dabei im Vordergrund. </w:t>
+      </w:r>
+      <w:r>
+        <w:t>&lt;&gt; Einen anderen wichtigen Teilbereich stellt die serverseitige Geokodierung dar. Hierbei steht die erfolgreiche Zuordnung von Adresse zu Koordinaten sowie das formatieren der Daten in ein Jsonformat im Mittelpunkt.</w:t>
+      </w:r>
+    </w:p>
+    <w:p>
+      <w:r>
+        <w:t>Dann folgen schließlich noch das Styling sowie das Testing. &lt;&gt;</w:t>
+      </w:r>
+    </w:p>
+    <w:p/>
+    <w:p/>
+    <w:p>
+      <w:pPr>
+        <w:pStyle w:val="berschrift2"/>
+      </w:pPr>
+      <w:bookmarkStart w:id="43" w:name="_Toc492386010"/>
+      <w:r>
+        <w:t>Künftige Features</w:t>
+      </w:r>
+      <w:bookmarkEnd w:id="43"/>
+    </w:p>
+    <w:p/>
+    <w:p>
+      <w:r>
+        <w:t xml:space="preserve">Die Webanwendung ist zwar funktionell könnte allerdings noch um einige Features erweitert werden. </w:t>
+      </w:r>
+    </w:p>
+    <w:p>
+      <w:r>
+        <w:t>Die Geokodierung der Daten wird bisher noch manuell ausgelöst. Dieser Vorgang könnte automatisiert werden und die Daten zu festen Uhrzeiten auf den neusten Stand gebracht werden.</w:t>
+      </w:r>
+    </w:p>
+    <w:p>
       <w:r>
         <w:lastRenderedPageBreak/>
-        <w:t xml:space="preserve">Software auf einem geeigneten Server läuft und damit von außen zugänglich ist. Dies erfolgt erst </w:t>
-      </w:r>
-      <w:r>
-        <w:t>nach Abschluss</w:t>
-      </w:r>
-      <w:r>
-        <w:t xml:space="preserve"> dieser Bachelorarbeit</w:t>
-      </w:r>
-      <w:r>
-        <w:t>, da lediglich ein erster Prototyp entwickelt wurde</w:t>
-      </w:r>
-      <w:r>
-        <w:t xml:space="preserve">. </w:t>
-      </w:r>
-    </w:p>
-    <w:p>
-      <w:r>
-        <w:t>Dennoch wurde ein Praxistest im kleinen Rahmen auf verschiedenen Geräten und Browsern</w:t>
-      </w:r>
-      <w:r>
-        <w:t xml:space="preserve"> durchgeführt und aufgetretene Probleme behoben. </w:t>
-      </w:r>
-    </w:p>
-    <w:p/>
-    <w:p/>
-    <w:p/>
-    <w:p/>
-    <w:p/>
-    <w:p/>
-    <w:p/>
-    <w:p/>
-    <w:p/>
-    <w:p/>
-    <w:p/>
-    <w:p/>
-    <w:p/>
-    <w:p/>
-    <w:p/>
-    <w:p/>
-    <w:p/>
-    <w:p/>
-    <w:p/>
-    <w:p/>
-    <w:p/>
-    <w:p/>
-    <w:p/>
-    <w:p/>
-    <w:p>
-      <w:pPr>
-        <w:pStyle w:val="berschrift1"/>
-      </w:pPr>
-      <w:bookmarkStart w:id="36" w:name="_Toc492386004"/>
-      <w:r>
-        <w:lastRenderedPageBreak/>
-        <w:t>Ergebnisse</w:t>
-      </w:r>
-      <w:bookmarkEnd w:id="36"/>
-    </w:p>
-    <w:p/>
-    <w:p>
-      <w:r>
-        <w:t>In diesem Kapitel werden die Ergebnisse des Projekts,</w:t>
-      </w:r>
-      <w:r>
-        <w:t xml:space="preserve"> die aufgetretenen Probleme,</w:t>
-      </w:r>
-      <w:r>
-        <w:t xml:space="preserve"> sowie das Feedback des Auftraggebers dargestellt.</w:t>
-      </w:r>
-    </w:p>
-    <w:p/>
-    <w:p/>
-    <w:p>
-      <w:pPr>
-        <w:pStyle w:val="berschrift2"/>
-      </w:pPr>
-      <w:bookmarkStart w:id="37" w:name="_Toc492386005"/>
-      <w:r>
-        <w:t>Endresultat des Projekts</w:t>
-      </w:r>
-      <w:bookmarkEnd w:id="37"/>
-    </w:p>
-    <w:p/>
-    <w:p>
-      <w:r>
-        <w:t xml:space="preserve">Im Laufe dieser Arbeit wurde neben diesem Dokument auch die beschriebene Software erstellt. Diese enthält die in der Anforderungsliste festgehaltene Funktionalität und wurde der Komro in Form eines </w:t>
-      </w:r>
-      <w:proofErr w:type="spellStart"/>
-      <w:r>
-        <w:t>Git-Repositorys</w:t>
-      </w:r>
-      <w:proofErr w:type="spellEnd"/>
-      <w:r>
-        <w:t xml:space="preserve"> übergeben. Auch ein Großteil der zusätzlich entstandenen Dokumente liegt dem Code bei. </w:t>
-      </w:r>
-    </w:p>
-    <w:p/>
-    <w:p/>
-    <w:p>
-      <w:pPr>
-        <w:pStyle w:val="berschrift2"/>
-      </w:pPr>
-      <w:bookmarkStart w:id="38" w:name="_Toc492386006"/>
-      <w:r>
-        <w:t>Probleme beim Erstellen der Software</w:t>
-      </w:r>
-      <w:bookmarkEnd w:id="38"/>
-    </w:p>
-    <w:p/>
-    <w:p>
-      <w:r>
-        <w:t>Problematisch im Laufe der Entwicklung war vor allem der Cache des Browsers. Hierfür gibt es mit einem Tastenkürzel (STRG + F5 je n</w:t>
-      </w:r>
-      <w:r>
-        <w:t xml:space="preserve">ach Browser auch anders) einen </w:t>
-      </w:r>
-      <w:proofErr w:type="spellStart"/>
-      <w:r>
-        <w:t>Neuladen</w:t>
-      </w:r>
-      <w:proofErr w:type="spellEnd"/>
-      <w:r>
-        <w:t xml:space="preserve"> bei dem alle Daten neu angefordert werden.</w:t>
-      </w:r>
-    </w:p>
-    <w:p>
-      <w:r>
-        <w:t xml:space="preserve">Ein beim Styling aufgetretenes Problem war die designtechnische Anpassung der Scroll-Leiste. Da dies zwar im Chrome Browser von Google funktioniert jedoch nicht im Mozilla Firefox. Die würde sich möglicherweise mithilfe eines </w:t>
-      </w:r>
-      <w:r>
-        <w:t>Plug-Ins</w:t>
-      </w:r>
-      <w:r>
-        <w:t xml:space="preserve"> ähnlich anpassen lassen, allerdings wäre das Ergebnis immer leicht anders. Da es nur ein kleiner visueller Unterschied ist und keinerlei Auswirkung auf die Verwendbarkeit der Software hat kann dieses Problem vernachlässigt werden.</w:t>
+        <w:t>Eine weitere Möglichkeit die Anwendung zu erweitern wäre eine Optimierung des Designs für mobile Geräte. Für kleinere Tablets und größere Smartphones könnte man Beispielsweise aus der Sidebar ein Klappmenü machen</w:t>
+      </w:r>
+      <w:r>
+        <w:t>.</w:t>
       </w:r>
       <w:r>
         <w:t xml:space="preserve"> </w:t>
       </w:r>
     </w:p>
-    <w:p/>
-    <w:p/>
-    <w:p>
-      <w:pPr>
-        <w:pStyle w:val="berschrift2"/>
-      </w:pPr>
-      <w:bookmarkStart w:id="39" w:name="_Toc492386007"/>
-      <w:r>
-        <w:t>Stellungnahme</w:t>
-      </w:r>
-      <w:r>
-        <w:t xml:space="preserve"> des A</w:t>
-      </w:r>
-      <w:r>
-        <w:t>uftraggebers</w:t>
-      </w:r>
-      <w:bookmarkEnd w:id="39"/>
-    </w:p>
-    <w:p/>
-    <w:p>
-      <w:r>
-        <w:t>Hier komm</w:t>
-      </w:r>
-      <w:r>
-        <w:t>t eine hoffentlich sehr positive</w:t>
-      </w:r>
-      <w:r>
-        <w:t xml:space="preserve"> </w:t>
-      </w:r>
-      <w:r>
-        <w:t>Rückmeldung</w:t>
-      </w:r>
-      <w:r>
-        <w:t xml:space="preserve"> von Seiten der Komro. Es wird dargelegt was ihnen mein Projekt gebracht hat und warum sie darüber derart froh sind.</w:t>
-      </w:r>
-    </w:p>
-    <w:p/>
-    <w:p>
-      <w:r>
-        <w:t>&gt;Zum Ende könnte man hier ein derartiger Satz stehen&lt;</w:t>
-      </w:r>
-    </w:p>
-    <w:p>
-      <w:r>
-        <w:t>Ein erster Schritt ist getan. Das System muss nun in der Praxis getestet, gegebenenfalls verbessert und um zusätzliche Funktionen erweitert werden.</w:t>
-      </w:r>
-    </w:p>
-    <w:p/>
-    <w:p>
-      <w:pPr>
-        <w:pStyle w:val="berschrift1"/>
-      </w:pPr>
-      <w:bookmarkStart w:id="40" w:name="_Toc492386008"/>
-      <w:r>
-        <w:lastRenderedPageBreak/>
-        <w:t>Zusammenfassung und Ausblick</w:t>
-      </w:r>
-      <w:bookmarkEnd w:id="40"/>
-    </w:p>
-    <w:p/>
-    <w:p>
-      <w:r>
-        <w:t>In diesem Kapitel werden die bisherigen zusammengefasst. Zudem wird über weitere geplante Features und die Integration der Software in ein bestehendes System berichtet.</w:t>
-      </w:r>
-    </w:p>
-    <w:p/>
-    <w:p/>
-    <w:p>
-      <w:pPr>
-        <w:pStyle w:val="berschrift2"/>
-      </w:pPr>
-      <w:bookmarkStart w:id="41" w:name="_Toc492386009"/>
-      <w:r>
-        <w:t>Zusammenfassung</w:t>
-      </w:r>
-      <w:bookmarkEnd w:id="41"/>
-    </w:p>
-    <w:p/>
-    <w:p>
-      <w:r>
-        <w:t xml:space="preserve">Im Rahmen dieser Arbeit wurden das Design und die Implementierung einer Webanwendung für die Kartendarstellung von </w:t>
-      </w:r>
-      <w:proofErr w:type="spellStart"/>
-      <w:r>
-        <w:t>Docsis</w:t>
-      </w:r>
-      <w:proofErr w:type="spellEnd"/>
-      <w:r>
-        <w:t xml:space="preserve"> basierten Modemdaten entwickelt.</w:t>
-      </w:r>
-    </w:p>
-    <w:p>
-      <w:r>
-        <w:t xml:space="preserve">Zu Beginn wurde ein Konzept für die Anwendung erstellt. Hierfür werden zunächst die Anforderungen an das System analysiert. Aus diesen ergibt sich recht schnell, dass es eine Art Webbasiertes Geoinformationssystem werden soll. Während es fachlich relativ eindeutige Vorgaben gibt muss bei der Technologiefindung sehr viel ausprobiert und getestet werden. Nicht nur bei der Wahl der Serverseitig eingesetzten Programmiersprachen und Frameworks, sondern auch bei den Frameworks und APIs für die Geokodierung und Kartendaten gibt es sehr viel Auswahl. </w:t>
-      </w:r>
-    </w:p>
-    <w:p>
-      <w:r>
-        <w:t>Bei der Implementierung liegt d</w:t>
-      </w:r>
-      <w:r>
-        <w:t xml:space="preserve">er Hauptfokus vor allem an der clientseitigen Darstellung. Insbesondere die Darstellung der Modems innerhalb der Karte und der Liste stehen dabei im Vordergrund. </w:t>
-      </w:r>
-      <w:r>
-        <w:t xml:space="preserve">&lt;&gt; Einen anderen wichtigen Teilbereich stellt die serverseitige Geokodierung dar. Hierbei steht die erfolgreiche Zuordnung von Adresse zu Koordinaten sowie das formatieren der Daten in ein </w:t>
-      </w:r>
-      <w:proofErr w:type="spellStart"/>
-      <w:r>
-        <w:t>Jsonformat</w:t>
-      </w:r>
-      <w:proofErr w:type="spellEnd"/>
-      <w:r>
-        <w:t xml:space="preserve"> im Mittelpunkt.</w:t>
-      </w:r>
-    </w:p>
-    <w:p>
-      <w:r>
-        <w:t xml:space="preserve">Dann folgen schließlich noch das Styling sowie das </w:t>
-      </w:r>
-      <w:proofErr w:type="spellStart"/>
-      <w:r>
-        <w:t>Testing</w:t>
-      </w:r>
-      <w:proofErr w:type="spellEnd"/>
-      <w:r>
-        <w:t>. &lt;&gt;</w:t>
-      </w:r>
-    </w:p>
-    <w:p/>
-    <w:p/>
-    <w:p>
-      <w:pPr>
-        <w:pStyle w:val="berschrift2"/>
-      </w:pPr>
-      <w:bookmarkStart w:id="42" w:name="_Toc492386010"/>
-      <w:r>
-        <w:t>Künftige Features</w:t>
-      </w:r>
-      <w:bookmarkEnd w:id="42"/>
-    </w:p>
-    <w:p/>
-    <w:p>
-      <w:r>
-        <w:t xml:space="preserve">Die Webanwendung ist zwar funktionell könnte allerdings noch um einige Features erweitert werden. </w:t>
-      </w:r>
-    </w:p>
-    <w:p>
-      <w:r>
-        <w:t>Die Geokodierung der Daten wird bisher noch manuell ausgelöst. Dieser Vorgang könnte automatisiert werden und die Daten zu festen Uhrzeiten auf den neusten Stand gebracht werden.</w:t>
-      </w:r>
-    </w:p>
-    <w:p>
-      <w:r>
-        <w:t>Eine weitere Möglichkeit die Anwendung zu erweitern wäre eine Optimierung des Designs für mobile Geräte. Für kleinere Tablets und größere Smartphones könnte man Beispielsweise aus der Sidebar ein Klappmenü machen</w:t>
-      </w:r>
-      <w:r>
-        <w:t>.</w:t>
+    <w:p>
+      <w:r>
+        <w:t xml:space="preserve">Für die Modemliste könnten gegebenenfalls auch Filter oder Sortiermöglichkeiten sehr praktisch sein. </w:t>
+      </w:r>
+      <w:r>
+        <w:t xml:space="preserve">So kommt man auch bei einer längeren Liste bzw. größeren Anzahl an Modems schnell an die gesuchten Daten. </w:t>
       </w:r>
     </w:p>
     <w:p>
@@ -10600,40 +9629,23 @@
         <w:t>Anbindung</w:t>
       </w:r>
       <w:r>
-        <w:t xml:space="preserve"> richtiger Live-Daten eine Schnittstelle bereit. Es existiert zudem ein Programm welches über SNMP die Modemdaten ausliest und in eine Datenbank speichert. Die könnte man so erweitern, damit dieser Code ebenfalls die aktuellen Daten in das entsprechende </w:t>
-      </w:r>
-      <w:proofErr w:type="spellStart"/>
-      <w:r>
-        <w:t>GeoJson</w:t>
-      </w:r>
-      <w:proofErr w:type="spellEnd"/>
-      <w:r>
-        <w:t xml:space="preserve"> schreibt. </w:t>
-      </w:r>
-    </w:p>
-    <w:p>
-      <w:r>
-        <w:lastRenderedPageBreak/>
+        <w:t xml:space="preserve"> richtiger Live-Daten eine Schnittstelle bereit. Es existiert zudem ein Programm welches über SNMP die Modemdaten ausliest und in eine Datenbank speichert. Die könnte man so erweitern, damit dieser Code ebenfalls die aktuellen Daten in das entsprechende GeoJson schreibt. </w:t>
+      </w:r>
+    </w:p>
+    <w:p>
+      <w:r>
         <w:t>Der über SNMP erfolgende Aufruf der Modemdaten kann mit einigem Aufwand parallelisiert werden. Dadurch würde ein schnellerer Durchlauf durch alle Modems möglich und man könnte die Daten deutlich aktueller halten.</w:t>
       </w:r>
     </w:p>
     <w:p>
       <w:r>
-        <w:t xml:space="preserve">Eine Möglichkeit um die Performance der Clientseite zu erhöhen ist es die Größe der </w:t>
-      </w:r>
-      <w:proofErr w:type="spellStart"/>
-      <w:r>
-        <w:t>Map</w:t>
-      </w:r>
-      <w:proofErr w:type="spellEnd"/>
-      <w:r>
-        <w:t xml:space="preserve"> einzuschränken. Hierfür können beim Kartenaufruf so genannte Bonds verwendet werden.</w:t>
-      </w:r>
-    </w:p>
-    <w:p>
-      <w:bookmarkStart w:id="43" w:name="_GoBack"/>
-      <w:bookmarkEnd w:id="43"/>
-    </w:p>
+        <w:t>Eine Möglichkeit um die Performance der Clientseite zu erhöhen ist es die Größe der Map einzuschränken. Hierfür können beim Kartenaufruf so genannte Bonds verwendet werden.</w:t>
+      </w:r>
+      <w:r>
+        <w:t xml:space="preserve"> Mit diesen kann man zwei Grenzpunkte in Form von Koordinaten angeben. </w:t>
+      </w:r>
+    </w:p>
+    <w:p/>
     <w:p/>
     <w:p>
       <w:pPr>
@@ -10875,81 +9887,45 @@
         <w:rPr>
           <w:rStyle w:val="reference-text"/>
         </w:rPr>
-        <w:t>(</w:t>
-      </w:r>
-      <w:proofErr w:type="spellStart"/>
-      <w:r>
+        <w:t>(eBook)</w:t>
+      </w:r>
+    </w:p>
+    <w:p>
+      <w:pPr>
+        <w:spacing w:line="288" w:lineRule="auto"/>
         <w:rPr>
           <w:rStyle w:val="reference-text"/>
         </w:rPr>
-        <w:t>eBook</w:t>
-      </w:r>
-      <w:proofErr w:type="spellEnd"/>
+      </w:pPr>
       <w:r>
         <w:rPr>
           <w:rStyle w:val="reference-text"/>
         </w:rPr>
-        <w:t>)</w:t>
-      </w:r>
-    </w:p>
-    <w:p>
-      <w:pPr>
-        <w:spacing w:line="288" w:lineRule="auto"/>
+        <w:t>Mauro, Douglas R.</w:t>
+      </w:r>
+      <w:r>
         <w:rPr>
           <w:rStyle w:val="reference-text"/>
         </w:rPr>
-      </w:pPr>
+        <w:t xml:space="preserve">: </w:t>
+      </w:r>
       <w:r>
         <w:rPr>
           <w:rStyle w:val="reference-text"/>
         </w:rPr>
-        <w:t>Mauro, Douglas R.</w:t>
+        <w:t>Essential SNMP, 2nd Edition</w:t>
       </w:r>
       <w:r>
         <w:rPr>
           <w:rStyle w:val="reference-text"/>
         </w:rPr>
-        <w:t xml:space="preserve">: </w:t>
+        <w:t xml:space="preserve">. </w:t>
       </w:r>
       <w:r>
         <w:rPr>
           <w:rStyle w:val="reference-text"/>
         </w:rPr>
-        <w:t>Essential SNMP, 2nd Edition</w:t>
-      </w:r>
-      <w:r>
-        <w:rPr>
-          <w:rStyle w:val="reference-text"/>
-        </w:rPr>
-        <w:t xml:space="preserve">. </w:t>
-      </w:r>
-      <w:proofErr w:type="spellStart"/>
-      <w:r>
-        <w:rPr>
-          <w:rStyle w:val="reference-text"/>
-        </w:rPr>
-        <w:t>Sebastopol</w:t>
-      </w:r>
-      <w:proofErr w:type="spellEnd"/>
-      <w:r>
-        <w:rPr>
-          <w:rStyle w:val="reference-text"/>
-        </w:rPr>
-        <w:t xml:space="preserve">, </w:t>
-      </w:r>
-      <w:proofErr w:type="spellStart"/>
-      <w:r>
-        <w:rPr>
-          <w:rStyle w:val="reference-text"/>
-        </w:rPr>
-        <w:t>Calif</w:t>
-      </w:r>
-      <w:proofErr w:type="spellEnd"/>
-      <w:r>
-        <w:rPr>
-          <w:rStyle w:val="reference-text"/>
-        </w:rPr>
-        <w:t>.</w:t>
+        <w:t>Sebastopol, Calif.</w:t>
       </w:r>
       <w:r>
         <w:rPr>
@@ -11182,7 +10158,7 @@
       <w:rPr>
         <w:noProof/>
       </w:rPr>
-      <w:t>24</w:t>
+      <w:t>27</w:t>
     </w:r>
     <w:r>
       <w:fldChar w:fldCharType="end"/>
@@ -13284,7 +12260,7 @@
 </file>
 
 <file path=customXml/itemProps1.xml><?xml version="1.0" encoding="utf-8"?>
-<ds:datastoreItem xmlns:ds="http://schemas.openxmlformats.org/officeDocument/2006/customXml" ds:itemID="{0CD9A477-9CA8-4EA0-A3D0-AD64619DFF27}">
+<ds:datastoreItem xmlns:ds="http://schemas.openxmlformats.org/officeDocument/2006/customXml" ds:itemID="{29924F65-F6D4-43E8-A6F7-EC3681B93013}">
   <ds:schemaRefs>
     <ds:schemaRef ds:uri="http://schemas.openxmlformats.org/officeDocument/2006/bibliography"/>
   </ds:schemaRefs>

</xml_diff>

<commit_message>
Farbupdate in Code und BA
</commit_message>
<xml_diff>
--- a/Dokumente/Bachelorarbeit.docx
+++ b/Dokumente/Bachelorarbeit.docx
@@ -155,7 +155,23 @@
           <w:rFonts w:ascii="Arial" w:hAnsi="Arial" w:cs="Arial"/>
           <w:sz w:val="36"/>
         </w:rPr>
-        <w:t>„GeoVisualisierung von technischen Netzparametern im D</w:t>
+        <w:t>„</w:t>
+      </w:r>
+      <w:proofErr w:type="spellStart"/>
+      <w:r>
+        <w:rPr>
+          <w:rFonts w:ascii="Arial" w:hAnsi="Arial" w:cs="Arial"/>
+          <w:sz w:val="36"/>
+        </w:rPr>
+        <w:t>GeoVisualisierung</w:t>
+      </w:r>
+      <w:proofErr w:type="spellEnd"/>
+      <w:r>
+        <w:rPr>
+          <w:rFonts w:ascii="Arial" w:hAnsi="Arial" w:cs="Arial"/>
+          <w:sz w:val="36"/>
+        </w:rPr>
+        <w:t xml:space="preserve"> von technischen Netzparametern im D</w:t>
       </w:r>
       <w:r>
         <w:rPr>
@@ -682,6 +698,7 @@
         </w:rPr>
         <w:t xml:space="preserve">Rosenheim den, </w:t>
       </w:r>
+      <w:proofErr w:type="spellStart"/>
       <w:r>
         <w:rPr>
           <w:sz w:val="24"/>
@@ -689,6 +706,7 @@
         </w:rPr>
         <w:t>tt.mm.jjjj</w:t>
       </w:r>
+      <w:proofErr w:type="spellEnd"/>
     </w:p>
     <w:p>
       <w:pPr>
@@ -5102,8 +5120,13 @@
               <w:spacing w:after="0" w:line="240" w:lineRule="auto"/>
             </w:pPr>
             <w:r>
-              <w:t>Data Over Cable Service Interface Specification</w:t>
+              <w:t xml:space="preserve">Data Over Cable Service Interface </w:t>
             </w:r>
+            <w:proofErr w:type="spellStart"/>
+            <w:r>
+              <w:t>Specification</w:t>
+            </w:r>
+            <w:proofErr w:type="spellEnd"/>
           </w:p>
           <w:p>
             <w:pPr>
@@ -5188,8 +5211,21 @@
               <w:spacing w:after="0" w:line="240" w:lineRule="auto"/>
             </w:pPr>
             <w:r>
-              <w:t>Open Geospatial Consortium</w:t>
+              <w:t xml:space="preserve">Open </w:t>
             </w:r>
+            <w:proofErr w:type="spellStart"/>
+            <w:r>
+              <w:t>Geospatial</w:t>
+            </w:r>
+            <w:proofErr w:type="spellEnd"/>
+            <w:r>
+              <w:t xml:space="preserve"> </w:t>
+            </w:r>
+            <w:proofErr w:type="spellStart"/>
+            <w:r>
+              <w:t>Consortium</w:t>
+            </w:r>
+            <w:proofErr w:type="spellEnd"/>
           </w:p>
           <w:p>
             <w:pPr>
@@ -5204,7 +5240,15 @@
               <w:spacing w:after="0" w:line="240" w:lineRule="auto"/>
             </w:pPr>
             <w:r>
-              <w:t>JavaScript Object Notation</w:t>
+              <w:t xml:space="preserve">JavaScript </w:t>
+            </w:r>
+            <w:proofErr w:type="spellStart"/>
+            <w:r>
+              <w:t>Object</w:t>
+            </w:r>
+            <w:proofErr w:type="spellEnd"/>
+            <w:r>
+              <w:t xml:space="preserve"> Notation</w:t>
             </w:r>
           </w:p>
         </w:tc>
@@ -5450,12 +5494,40 @@
         <w:rPr>
           <w:szCs w:val="24"/>
         </w:rPr>
-        <w:t>Im Rahmen dieser Bachelorarbeit soll eine GeoVisuelle Darstellung einer Sammlung von Modemdaten implementiert werden. Genauer geht es um einzelne Netzparameter aus dem Docsis-Umfeld.</w:t>
-      </w:r>
+        <w:t xml:space="preserve">Im Rahmen dieser Bachelorarbeit soll eine </w:t>
+      </w:r>
+      <w:proofErr w:type="spellStart"/>
       <w:r>
         <w:rPr>
           <w:szCs w:val="24"/>
         </w:rPr>
+        <w:t>GeoVisuelle</w:t>
+      </w:r>
+      <w:proofErr w:type="spellEnd"/>
+      <w:r>
+        <w:rPr>
+          <w:szCs w:val="24"/>
+        </w:rPr>
+        <w:t xml:space="preserve"> Darstellung einer Sammlung von Modemdaten implementiert werden. Genauer geht es um einzelne Netzparameter aus dem </w:t>
+      </w:r>
+      <w:proofErr w:type="spellStart"/>
+      <w:r>
+        <w:rPr>
+          <w:szCs w:val="24"/>
+        </w:rPr>
+        <w:t>Docsis</w:t>
+      </w:r>
+      <w:proofErr w:type="spellEnd"/>
+      <w:r>
+        <w:rPr>
+          <w:szCs w:val="24"/>
+        </w:rPr>
+        <w:t>-Umfeld.</w:t>
+      </w:r>
+      <w:r>
+        <w:rPr>
+          <w:szCs w:val="24"/>
+        </w:rPr>
         <w:t xml:space="preserve"> Sie u</w:t>
       </w:r>
       <w:r>
@@ -5482,7 +5554,21 @@
           <w:szCs w:val="24"/>
         </w:rPr>
         <w:lastRenderedPageBreak/>
-        <w:t>„gemapped“ werden</w:t>
+        <w:t>„</w:t>
+      </w:r>
+      <w:proofErr w:type="spellStart"/>
+      <w:r>
+        <w:rPr>
+          <w:szCs w:val="24"/>
+        </w:rPr>
+        <w:t>gemapped</w:t>
+      </w:r>
+      <w:proofErr w:type="spellEnd"/>
+      <w:r>
+        <w:rPr>
+          <w:szCs w:val="24"/>
+        </w:rPr>
+        <w:t>“ werden</w:t>
       </w:r>
       <w:r>
         <w:rPr>
@@ -5862,37 +5948,11 @@
     </w:p>
     <w:p>
       <w:pPr>
-        <w:pStyle w:val="KeinLeerraum"/>
-        <w:rPr>
-          <w:sz w:val="24"/>
-          <w:szCs w:val="24"/>
-        </w:rPr>
-      </w:pPr>
-    </w:p>
-    <w:p>
-      <w:pPr>
-        <w:pStyle w:val="KeinLeerraum"/>
-        <w:rPr>
-          <w:sz w:val="24"/>
-          <w:szCs w:val="24"/>
-        </w:rPr>
-      </w:pPr>
-    </w:p>
-    <w:p>
-      <w:pPr>
-        <w:pStyle w:val="KeinLeerraum"/>
-        <w:rPr>
-          <w:sz w:val="24"/>
-          <w:szCs w:val="24"/>
-        </w:rPr>
-      </w:pPr>
-    </w:p>
-    <w:p>
-      <w:pPr>
         <w:pStyle w:val="berschrift1"/>
       </w:pPr>
       <w:bookmarkStart w:id="9" w:name="_Toc492385977"/>
       <w:r>
+        <w:lastRenderedPageBreak/>
         <w:t>Grundlagen</w:t>
       </w:r>
       <w:bookmarkEnd w:id="9"/>
@@ -5993,151 +6053,271 @@
         <w:t>„</w:t>
       </w:r>
       <w:r>
-        <w:t>Data Over Cable Service Interface Specification</w:t>
-      </w:r>
+        <w:t xml:space="preserve">Data Over Cable Service Interface </w:t>
+      </w:r>
+      <w:proofErr w:type="spellStart"/>
+      <w:r>
+        <w:t>Specification</w:t>
+      </w:r>
+      <w:proofErr w:type="spellEnd"/>
       <w:r>
         <w:t>“</w:t>
       </w:r>
       <w:r>
-        <w:t xml:space="preserve"> oder kurz DOCSIS ist ein Standard, der die Anforderungen für Datenübertragungen in einem Breitbandkabelnetz festlegt. Der wichtigste Anwendungsbereich von DOCSIS besteht in der schnellen Übertragung von Daten über bestehende </w:t>
-      </w:r>
+        <w:t xml:space="preserve"> oder kurz DOCSIS ist ein Standard, der die Anforderungen für Datenübertragungen in einem Breitbandkabelnetz festlegt. Der wichtigste Anwendungsbereich von DOCSIS besteht in der schnellen Übertragung von Daten über bestehende Kabelfernsehnetze.</w:t>
+      </w:r>
+      <w:r>
+        <w:br/>
+      </w:r>
+    </w:p>
+    <w:p/>
+    <w:p>
+      <w:pPr>
+        <w:pStyle w:val="berschrift2"/>
+      </w:pPr>
       <w:r>
         <w:lastRenderedPageBreak/>
-        <w:t>Kabelfernsehnetze.</w:t>
-      </w:r>
-      <w:r>
-        <w:br/>
-      </w:r>
-    </w:p>
-    <w:p/>
-    <w:p>
-      <w:pPr>
-        <w:pStyle w:val="berschrift2"/>
-      </w:pPr>
-      <w:bookmarkStart w:id="13" w:name="_Toc492385981"/>
-      <w:r>
-        <w:t xml:space="preserve">Grundlagen </w:t>
-      </w:r>
-      <w:r>
-        <w:t>Geografische Informationssysteme (GIS)</w:t>
+        <w:t>Geovisualisierung</w:t>
+      </w:r>
+    </w:p>
+    <w:p/>
+    <w:p>
+      <w:r>
+        <w:t>„</w:t>
+      </w:r>
+      <w:r>
+        <w:t>Die Geovisualisierung (</w:t>
+      </w:r>
+      <w:proofErr w:type="spellStart"/>
+      <w:r>
+        <w:t>Geovisualization</w:t>
+      </w:r>
+      <w:proofErr w:type="spellEnd"/>
+      <w:r>
+        <w:t xml:space="preserve">, Kurzform für Geographie </w:t>
+      </w:r>
+      <w:proofErr w:type="spellStart"/>
+      <w:r>
+        <w:t>Visualization</w:t>
+      </w:r>
+      <w:proofErr w:type="spellEnd"/>
+      <w:r>
+        <w:t>) kann als eine besondere Form der computergestützten wissenschaftlichen Visualisierung verstanden werden. Sie hat die Entwicklung von Theorie, Methoden und Werkzeugen zur visuellen Exploration, Analyse. Synthese und Präsentation räumlicher Daten zum Inhalt</w:t>
+      </w:r>
+      <w:r>
+        <w:t>…</w:t>
+      </w:r>
+      <w:r>
+        <w:t xml:space="preserve"> Die Geovisualisierung verfolgt somit einen integrativen bzw. interdisziplinären Ansatz, bei dem die Kartographie eine bedeutende Funktion besitzt. Auch hier wird die (interaktive) Visualisierung benutzt, verstanden als explorativer Forschungsansatz, um komplexe und große Datenmengen im wissenschaftlichen Erkenntnisprozess zu verarbeiten.</w:t>
+      </w:r>
+    </w:p>
+    <w:p>
+      <w:r>
+        <w:t xml:space="preserve">Der Begriff "Geographie </w:t>
+      </w:r>
+      <w:proofErr w:type="spellStart"/>
+      <w:r>
+        <w:t>Visualization</w:t>
+      </w:r>
+      <w:proofErr w:type="spellEnd"/>
+      <w:r>
+        <w:t xml:space="preserve"> (GV</w:t>
+      </w:r>
+      <w:r>
+        <w:t xml:space="preserve">IS)" geht auf </w:t>
+      </w:r>
+      <w:proofErr w:type="spellStart"/>
+      <w:r>
+        <w:t>MacEachren</w:t>
+      </w:r>
+      <w:proofErr w:type="spellEnd"/>
+      <w:r>
+        <w:t xml:space="preserve"> (1994) </w:t>
+      </w:r>
+      <w:r>
+        <w:t>zurück, der ein neues the</w:t>
+      </w:r>
+      <w:r>
+        <w:t>oretisches Konzept von Kartennu</w:t>
+      </w:r>
+      <w:r>
+        <w:t>t</w:t>
+      </w:r>
+      <w:r>
+        <w:t xml:space="preserve">zung (nicht Kartenherstellung) entwirft. </w:t>
+      </w:r>
+      <w:r>
+        <w:t>Die Geovisualisierung find</w:t>
+      </w:r>
+      <w:r>
+        <w:t xml:space="preserve">et ihre Fortsetzung im jüngeren </w:t>
+      </w:r>
+      <w:r>
+        <w:t>interdisziplinären Forschungsbereich "G</w:t>
+      </w:r>
+      <w:r>
+        <w:t>eovisuelle Analytik.“</w:t>
+      </w:r>
+      <w:r>
+        <w:rPr>
+          <w:rStyle w:val="Funotenzeichen"/>
+        </w:rPr>
+        <w:footnoteReference w:id="2"/>
+      </w:r>
+    </w:p>
+    <w:p/>
+    <w:p/>
+    <w:p>
+      <w:pPr>
+        <w:pStyle w:val="berschrift3"/>
+      </w:pPr>
+      <w:r>
+        <w:t>Grundlagen Geografische Informationssysteme (GIS)</w:t>
+      </w:r>
+    </w:p>
+    <w:p/>
+    <w:p>
+      <w:r>
+        <w:t xml:space="preserve">Geografische Informationssysteme, </w:t>
+      </w:r>
+      <w:proofErr w:type="spellStart"/>
+      <w:r>
+        <w:t>Geoinfomationssysteme</w:t>
+      </w:r>
+      <w:proofErr w:type="spellEnd"/>
+      <w:r>
+        <w:t xml:space="preserve"> oder auch Räumliche Informationssystem beschreiben alle dasselbe und werden mit GIS abgekürzt. </w:t>
+      </w:r>
+    </w:p>
+    <w:p>
+      <w:r>
+        <w:t xml:space="preserve">Eine genaue Definition für ein GIS ist </w:t>
+      </w:r>
+      <w:r>
+        <w:t>„</w:t>
+      </w:r>
+      <w:r>
+        <w:t>Im Mittelpunkt der Ge</w:t>
+      </w:r>
+      <w:r>
+        <w:t>oinformatik stehen mit den Geoin</w:t>
+      </w:r>
+      <w:r>
+        <w:t>formationssystemen</w:t>
+      </w:r>
+      <w:r>
+        <w:t xml:space="preserve"> </w:t>
+      </w:r>
+      <w:r>
+        <w:t>raumbezogene Informationssysteme, die im Gegensatz zu den übrigen Informationssystemen</w:t>
+      </w:r>
+      <w:r>
+        <w:t xml:space="preserve"> </w:t>
+      </w:r>
+      <w:r>
+        <w:t>Geoobjekte der realen Welt modellieren und diese in ein digitales</w:t>
+      </w:r>
+      <w:r>
+        <w:t xml:space="preserve"> </w:t>
+      </w:r>
+      <w:r>
+        <w:t>Informationssyste</w:t>
+      </w:r>
+      <w:r>
+        <w:t>m abbilden … Das Besondere bei Geoin</w:t>
+      </w:r>
+      <w:r>
+        <w:t>formationssystemen ist, dass</w:t>
+      </w:r>
+      <w:r>
+        <w:t xml:space="preserve"> </w:t>
+      </w:r>
+      <w:r>
+        <w:t>Geoobjekte darüber hinaus Geometrie und Topologie als implizite und untrennbare</w:t>
+      </w:r>
+      <w:r>
+        <w:t xml:space="preserve"> </w:t>
+      </w:r>
+      <w:r>
+        <w:t>Bestandteile aufweisen! Die Verarbeitung derartiger raumbezogener Informationen</w:t>
+      </w:r>
+      <w:r>
+        <w:t xml:space="preserve"> </w:t>
+      </w:r>
+      <w:r>
+        <w:t>erfordert spezielle Werkzeuge bzw. Fu</w:t>
+      </w:r>
+      <w:r>
+        <w:t xml:space="preserve">nktionen, die von den übrigen </w:t>
+      </w:r>
+      <w:r>
+        <w:t>Informationssystemen</w:t>
+      </w:r>
+      <w:r>
+        <w:t xml:space="preserve"> nicht bereitgestellt werden.“</w:t>
+      </w:r>
+      <w:r>
+        <w:rPr>
+          <w:rStyle w:val="Funotenzeichen"/>
+        </w:rPr>
+        <w:footnoteReference w:id="3"/>
+      </w:r>
+    </w:p>
+    <w:p>
+      <w:r>
+        <w:t>Eine Alternative Definition wäre: „</w:t>
+      </w:r>
+      <w:r>
+        <w:t>Ein Geoinformationssystem dient der Erfassung, Speicherung, Analyse und Darstellung aller Daten, die einen Teil der Erdoberfläche und die darauf befindlichen technischen und administrativen Einrichtungen sowie geowissenschaftliche, ökonomische und ökologische Gegebenheiten beschreiben.</w:t>
+      </w:r>
+      <w:r>
+        <w:t>“</w:t>
+      </w:r>
+    </w:p>
+    <w:p>
+      <w:r>
+        <w:t>Es gibt je nach Quelle noch viele weitere</w:t>
+      </w:r>
+      <w:r>
+        <w:t xml:space="preserve"> Definitionen die sich in der Regel nur in Kleinigkeiten unterscheiden.</w:t>
+      </w:r>
+    </w:p>
+    <w:p>
+      <w:r>
+        <w:t>&gt;HSDA-Modell, EVAP-modell&lt;</w:t>
+      </w:r>
+    </w:p>
+    <w:p>
+      <w:r>
+        <w:t>Eine spezielle Formen des GIS sind Web-GIS und Internet-GIS. Während ein Web GIS ein GIS ist welches das WWW</w:t>
+      </w:r>
+      <w:r>
+        <w:t xml:space="preserve"> nutzt, reicht es für ein Internet-GIS lediglich irgendeinen Internetdienst zu nutzen.</w:t>
+      </w:r>
+    </w:p>
+    <w:p>
+      <w:r>
+        <w:t>&gt;die zu entwickelnde Software kann als Teil eines Web-GIS gesehen werden, um selbst als eines zu gelten, werden zu wenige Benutzerinteraktionen mit den Geodaten begangen&lt;</w:t>
+      </w:r>
+    </w:p>
+    <w:p/>
+    <w:p>
+      <w:pPr>
+        <w:pStyle w:val="berschrift3"/>
+      </w:pPr>
+      <w:bookmarkStart w:id="13" w:name="_Toc492385982"/>
+      <w:r>
+        <w:t>Geoinformatik</w:t>
       </w:r>
       <w:bookmarkEnd w:id="13"/>
     </w:p>
     <w:p/>
     <w:p>
       <w:r>
-        <w:t xml:space="preserve">Geografische Informationssysteme, Geoinfomationssysteme oder auch Räumliche Informationssystem beschreiben alle dasselbe und werden mit GIS abgekürzt. </w:t>
-      </w:r>
-    </w:p>
-    <w:p>
-      <w:r>
-        <w:t xml:space="preserve">Eine genaue Definition für ein GIS ist </w:t>
-      </w:r>
-      <w:r>
-        <w:t>„</w:t>
-      </w:r>
-      <w:r>
-        <w:t>Im Mittelpunkt der Ge</w:t>
-      </w:r>
-      <w:r>
-        <w:t>oinformatik stehen mit den Geoin</w:t>
-      </w:r>
-      <w:r>
-        <w:t>formationssystemen</w:t>
-      </w:r>
-      <w:r>
-        <w:t xml:space="preserve"> </w:t>
-      </w:r>
-      <w:r>
-        <w:t>raumbezogene Informationssysteme, die im Gegensatz zu den übrigen Informationssystemen</w:t>
-      </w:r>
-      <w:r>
-        <w:t xml:space="preserve"> </w:t>
-      </w:r>
-      <w:r>
-        <w:t>Geoobjekte der realen Welt modellieren und diese in ein digitales</w:t>
-      </w:r>
-      <w:r>
-        <w:t xml:space="preserve"> </w:t>
-      </w:r>
-      <w:r>
-        <w:t>Informationssyste</w:t>
-      </w:r>
-      <w:r>
-        <w:t>m abbilden … Das Besondere bei Geoin</w:t>
-      </w:r>
-      <w:r>
-        <w:t>formationssystemen ist, dass</w:t>
-      </w:r>
-      <w:r>
-        <w:t xml:space="preserve"> </w:t>
-      </w:r>
-      <w:r>
-        <w:t>Geoobjekte darüber hinaus Geometrie und Topologie als implizite und untrennbare</w:t>
-      </w:r>
-      <w:r>
-        <w:t xml:space="preserve"> </w:t>
-      </w:r>
-      <w:r>
-        <w:t>Bestandteile aufweisen! Die Verarbeitung derartiger raumbezogener Informationen</w:t>
-      </w:r>
-      <w:r>
-        <w:t xml:space="preserve"> </w:t>
-      </w:r>
-      <w:r>
-        <w:t>erfordert spezielle Werkzeuge bzw. Fu</w:t>
-      </w:r>
-      <w:r>
-        <w:t xml:space="preserve">nktionen, die von den übrigen </w:t>
-      </w:r>
-      <w:r>
-        <w:t>Informationssystemen</w:t>
-      </w:r>
-      <w:r>
-        <w:t xml:space="preserve"> nicht bereitgestellt werden.“</w:t>
-      </w:r>
-      <w:r>
-        <w:rPr>
-          <w:rStyle w:val="Funotenzeichen"/>
-        </w:rPr>
-        <w:footnoteReference w:id="2"/>
-      </w:r>
-    </w:p>
-    <w:p>
-      <w:r>
-        <w:t>Eine Alternative Definition wäre: „</w:t>
-      </w:r>
-      <w:r>
-        <w:t>Ein Geoinformationssystem dient der Erfassung, Speicherung, Analyse und Darstellung aller Daten, die einen Teil der Erdoberfläche und die darauf befindlichen technischen und administrativen Einrichtungen sowie geowissenschaftliche, ökonomische und ökologische Gegebenheiten beschreiben.</w:t>
-      </w:r>
-      <w:r>
-        <w:t>“</w:t>
-      </w:r>
-    </w:p>
-    <w:p>
-      <w:r>
-        <w:t>Es gibt je nach Quelle noch viele weitere</w:t>
-      </w:r>
-      <w:r>
-        <w:t xml:space="preserve"> Definitionen die sich in der Regel nur in Kleinigkeiten unterscheiden.</w:t>
-      </w:r>
-    </w:p>
-    <w:p>
-      <w:r>
-        <w:t>&gt;HSDA-Modell, EVAP-modell&lt;</w:t>
-      </w:r>
-    </w:p>
-    <w:p>
-      <w:r>
-        <w:t>Eine spezielle Formen des GIS sind Web-GIS und Internet-GIS. Während ein Web GIS ein GIS ist welches das WWW</w:t>
-      </w:r>
-      <w:r>
-        <w:t xml:space="preserve"> nutzt, reicht es für ein Internet-GIS lediglich irgendeinen Internetdienst zu nutzen.</w:t>
-      </w:r>
-    </w:p>
-    <w:p>
-      <w:r>
-        <w:t>&gt;die zu entwickelnde Software kann als Teil eines Web-GIS gesehen werden, um selbst als eines zu gelten, werden zu wenige Benutzerinteraktionen mit den Geodaten begangen&lt;</w:t>
+        <w:t>Der Bereich der Geoinformatik wird sehr oft mit den Geoinformationssystemen gleichgesetzt. Die Geoinformatik umfasst jedoch deutlich mehr als nur GIS. Auch Fernerkundung und digitale Bildbearbeitung sind Bestandteile der Geoinformatik, um</w:t>
+      </w:r>
+      <w:r>
+        <w:t xml:space="preserve"> nur zwei Beispiele zu nennen. Diese Bereiche sind jedoch für das Projekt nicht relevant und werden nicht weiter betrachtet.</w:t>
       </w:r>
     </w:p>
     <w:p/>
@@ -6145,43 +6325,27 @@
       <w:pPr>
         <w:pStyle w:val="berschrift3"/>
       </w:pPr>
-      <w:bookmarkStart w:id="14" w:name="_Toc492385982"/>
-      <w:r>
-        <w:t>Geoinformatik</w:t>
+      <w:bookmarkStart w:id="14" w:name="_Toc492385983"/>
+      <w:r>
+        <w:t>Geo</w:t>
+      </w:r>
+      <w:r>
+        <w:t>kodierung</w:t>
       </w:r>
       <w:bookmarkEnd w:id="14"/>
     </w:p>
     <w:p/>
     <w:p>
       <w:r>
-        <w:t>Der Bereich der Geoinformatik wird sehr oft mit den Geoinformationssystemen gleichgesetzt. Die Geoinformatik umfasst jedoch deutlich mehr als nur GIS. Auch Fernerkundung und digitale Bildbearbeitung sind Bestandteile der Geoinformatik, um</w:t>
-      </w:r>
-      <w:r>
-        <w:t xml:space="preserve"> nur zwei Beispiele zu nennen. Diese Bereiche sind jedoch für das Projekt nicht relevant und werden nicht weiter betrachtet.</w:t>
-      </w:r>
-    </w:p>
-    <w:p/>
-    <w:p>
-      <w:pPr>
-        <w:pStyle w:val="berschrift3"/>
-      </w:pPr>
-      <w:bookmarkStart w:id="15" w:name="_Toc492385983"/>
-      <w:r>
-        <w:t>Geo</w:t>
-      </w:r>
-      <w:r>
-        <w:t>kodierung</w:t>
-      </w:r>
-      <w:bookmarkEnd w:id="15"/>
-    </w:p>
-    <w:p/>
-    <w:p>
-      <w:r>
-        <w:lastRenderedPageBreak/>
         <w:t xml:space="preserve">Geokodierung bzw. </w:t>
       </w:r>
-      <w:r>
-        <w:t xml:space="preserve">Geocoding bedeutet so viel wie, die </w:t>
+      <w:proofErr w:type="spellStart"/>
+      <w:r>
+        <w:t>Geocoding</w:t>
+      </w:r>
+      <w:proofErr w:type="spellEnd"/>
+      <w:r>
+        <w:t xml:space="preserve"> bedeutet so viel wie, die </w:t>
       </w:r>
       <w:r>
         <w:t>e</w:t>
@@ -6198,7 +6362,15 @@
     </w:p>
     <w:p>
       <w:r>
-        <w:t>Unter dem Vorgang der Georeferenzierung, Geokodierung, Geotagging oder Verortung versteht man die Zuweisung raumbezogener Informationen, der Georeferenz, zu einem Datensatz.</w:t>
+        <w:t xml:space="preserve">Unter dem Vorgang der </w:t>
+      </w:r>
+      <w:proofErr w:type="spellStart"/>
+      <w:r>
+        <w:t>Georeferenzierung</w:t>
+      </w:r>
+      <w:proofErr w:type="spellEnd"/>
+      <w:r>
+        <w:t>, Geokodierung, Geotagging oder Verortung versteht man die Zuweisung raumbezogener Informationen, der Georeferenz, zu einem Datensatz.</w:t>
       </w:r>
     </w:p>
     <w:p/>
@@ -6269,45 +6441,25 @@
       <w:pPr>
         <w:pStyle w:val="Beschriftung"/>
       </w:pPr>
-      <w:r>
-        <w:fldChar w:fldCharType="begin"/>
-      </w:r>
-      <w:r>
-        <w:instrText xml:space="preserve"> STYLEREF 1 \s </w:instrText>
-      </w:r>
-      <w:r>
-        <w:fldChar w:fldCharType="separate"/>
-      </w:r>
-      <w:r>
-        <w:rPr>
-          <w:noProof/>
-        </w:rPr>
-        <w:t>2</w:t>
-      </w:r>
-      <w:r>
-        <w:fldChar w:fldCharType="end"/>
-      </w:r>
+      <w:fldSimple w:instr=" STYLEREF 1 \s ">
+        <w:r>
+          <w:rPr>
+            <w:noProof/>
+          </w:rPr>
+          <w:t>2</w:t>
+        </w:r>
+      </w:fldSimple>
       <w:r>
         <w:t>.</w:t>
       </w:r>
-      <w:r>
-        <w:fldChar w:fldCharType="begin"/>
-      </w:r>
-      <w:r>
-        <w:instrText xml:space="preserve"> SEQ Abbildung \* ROMAN \s 1 </w:instrText>
-      </w:r>
-      <w:r>
-        <w:fldChar w:fldCharType="separate"/>
-      </w:r>
-      <w:r>
-        <w:rPr>
-          <w:noProof/>
-        </w:rPr>
-        <w:t>I</w:t>
-      </w:r>
-      <w:r>
-        <w:fldChar w:fldCharType="end"/>
-      </w:r>
+      <w:fldSimple w:instr=" SEQ Abbildung \* ROMAN \s 1 ">
+        <w:r>
+          <w:rPr>
+            <w:noProof/>
+          </w:rPr>
+          <w:t>I</w:t>
+        </w:r>
+      </w:fldSimple>
       <w:r>
         <w:t xml:space="preserve"> Datenbezug Adresskodierung</w:t>
       </w:r>
@@ -6323,14 +6475,16 @@
       <w:pPr>
         <w:pStyle w:val="berschrift3"/>
       </w:pPr>
-      <w:bookmarkStart w:id="16" w:name="_Toc492385984"/>
+      <w:bookmarkStart w:id="15" w:name="_Toc492385984"/>
       <w:r>
         <w:t xml:space="preserve">GML und </w:t>
       </w:r>
+      <w:proofErr w:type="spellStart"/>
       <w:r>
         <w:t>GeoJson</w:t>
       </w:r>
-      <w:bookmarkEnd w:id="16"/>
+      <w:bookmarkEnd w:id="15"/>
+      <w:proofErr w:type="spellEnd"/>
     </w:p>
     <w:p/>
     <w:p>
@@ -6341,7 +6495,23 @@
         <w:t xml:space="preserve">Innerhalb der </w:t>
       </w:r>
       <w:r>
-        <w:t>Open Geospatial Consortium (</w:t>
+        <w:t xml:space="preserve">Open </w:t>
+      </w:r>
+      <w:proofErr w:type="spellStart"/>
+      <w:r>
+        <w:t>Geospatial</w:t>
+      </w:r>
+      <w:proofErr w:type="spellEnd"/>
+      <w:r>
+        <w:t xml:space="preserve"> </w:t>
+      </w:r>
+      <w:proofErr w:type="spellStart"/>
+      <w:r>
+        <w:t>Consortium</w:t>
+      </w:r>
+      <w:proofErr w:type="spellEnd"/>
+      <w:r>
+        <w:t xml:space="preserve"> (</w:t>
       </w:r>
       <w:r>
         <w:t>OGC</w:t>
@@ -6350,7 +6520,15 @@
         <w:t>)</w:t>
       </w:r>
       <w:r>
-        <w:t xml:space="preserve"> hat das Feature Geometry Model, das als ein abstraktes, implementierungsunabhängiges, konzeptionelles Datenmodell die räumlichen Eigenschaften von Geoobjekten beschreibt, eine zentrale Bedeutung.</w:t>
+        <w:t xml:space="preserve"> hat das Feature </w:t>
+      </w:r>
+      <w:proofErr w:type="spellStart"/>
+      <w:r>
+        <w:t>Geometry</w:t>
+      </w:r>
+      <w:proofErr w:type="spellEnd"/>
+      <w:r>
+        <w:t xml:space="preserve"> Model, das als ein abstraktes, implementierungsunabhängiges, konzeptionelles Datenmodell die räumlichen Eigenschaften von Geoobjekten beschreibt, eine zentrale Bedeutung.</w:t>
       </w:r>
       <w:r>
         <w:t>“</w:t>
@@ -6359,15 +6537,32 @@
         <w:rPr>
           <w:rStyle w:val="Funotenzeichen"/>
         </w:rPr>
-        <w:footnoteReference w:id="3"/>
-      </w:r>
-    </w:p>
-    <w:p>
-      <w:r>
+        <w:footnoteReference w:id="4"/>
+      </w:r>
+    </w:p>
+    <w:p>
+      <w:r>
+        <w:lastRenderedPageBreak/>
         <w:t>„</w:t>
       </w:r>
       <w:r>
-        <w:t>Die Geography Markup Language (GML), die auf dem Feature Geometry Model beruht, stellt eine XML-basiert</w:t>
+        <w:t xml:space="preserve">Die </w:t>
+      </w:r>
+      <w:proofErr w:type="spellStart"/>
+      <w:r>
+        <w:t>Geography</w:t>
+      </w:r>
+      <w:proofErr w:type="spellEnd"/>
+      <w:r>
+        <w:t xml:space="preserve"> Markup Language (GML), die auf dem Feature </w:t>
+      </w:r>
+      <w:proofErr w:type="spellStart"/>
+      <w:r>
+        <w:t>Geometry</w:t>
+      </w:r>
+      <w:proofErr w:type="spellEnd"/>
+      <w:r>
+        <w:t xml:space="preserve"> Model beruht, stellt eine XML-basiert</w:t>
       </w:r>
       <w:r>
         <w:t>e Beschreibung von Geodaten dar</w:t>
@@ -6376,7 +6571,23 @@
         <w:t xml:space="preserve"> … </w:t>
       </w:r>
       <w:r>
-        <w:t>Das OGC beschreibt Geoobjekte als sog. Features mit den Bestandteilen "Element Property", die allgemeine Informationen zum Geoobjekt enthalten, und mit den Bestandteilen "Geometrie Property", modelliert durch geometrische Basistypen (Geometrische Primitive) ,,Point", ,,LineString", "LinearRing" oder ,,Polygon" sowie durch komplexere, agg</w:t>
+        <w:t>Das OGC beschreibt Geoobjekte als sog. Features mit den Bestandteilen "Element Property", die allgemeine Informationen zum Geoobjekt enthalten, und mit den Bestandteilen "Geometrie Property", modelliert durch geometrische Basistypen (Geometrische Primitive) ,,Point", ,,</w:t>
+      </w:r>
+      <w:proofErr w:type="spellStart"/>
+      <w:r>
+        <w:t>LineString</w:t>
+      </w:r>
+      <w:proofErr w:type="spellEnd"/>
+      <w:r>
+        <w:t>", "</w:t>
+      </w:r>
+      <w:proofErr w:type="spellStart"/>
+      <w:r>
+        <w:t>LinearRing</w:t>
+      </w:r>
+      <w:proofErr w:type="spellEnd"/>
+      <w:r>
+        <w:t>" oder ,,Polygon" sowie durch komplexere, agg</w:t>
       </w:r>
       <w:r>
         <w:t>regierte Mengen dieser Objekte.</w:t>
@@ -6388,7 +6599,7 @@
         <w:rPr>
           <w:rStyle w:val="Funotenzeichen"/>
         </w:rPr>
-        <w:footnoteReference w:id="4"/>
+        <w:footnoteReference w:id="5"/>
       </w:r>
     </w:p>
     <w:p>
@@ -6400,7 +6611,6 @@
           <w:noProof/>
           <w:lang w:eastAsia="de-DE"/>
         </w:rPr>
-        <w:lastRenderedPageBreak/>
         <w:drawing>
           <wp:inline distT="0" distB="0" distL="0" distR="0" wp14:anchorId="08BE758D" wp14:editId="0DB06882">
             <wp:extent cx="4663844" cy="2065199"/>
@@ -6448,45 +6658,25 @@
       <w:pPr>
         <w:pStyle w:val="Beschriftung"/>
       </w:pPr>
-      <w:r>
-        <w:fldChar w:fldCharType="begin"/>
-      </w:r>
-      <w:r>
-        <w:instrText xml:space="preserve"> STYLEREF 1 \s </w:instrText>
-      </w:r>
-      <w:r>
-        <w:fldChar w:fldCharType="separate"/>
-      </w:r>
-      <w:r>
-        <w:rPr>
-          <w:noProof/>
-        </w:rPr>
-        <w:t>2</w:t>
-      </w:r>
-      <w:r>
-        <w:fldChar w:fldCharType="end"/>
-      </w:r>
+      <w:fldSimple w:instr=" STYLEREF 1 \s ">
+        <w:r>
+          <w:rPr>
+            <w:noProof/>
+          </w:rPr>
+          <w:t>2</w:t>
+        </w:r>
+      </w:fldSimple>
       <w:r>
         <w:t>.</w:t>
       </w:r>
-      <w:r>
-        <w:fldChar w:fldCharType="begin"/>
-      </w:r>
-      <w:r>
-        <w:instrText xml:space="preserve"> SEQ Abbildung \* ROMAN \s 1 </w:instrText>
-      </w:r>
-      <w:r>
-        <w:fldChar w:fldCharType="separate"/>
-      </w:r>
-      <w:r>
-        <w:rPr>
-          <w:noProof/>
-        </w:rPr>
-        <w:t>II</w:t>
-      </w:r>
-      <w:r>
-        <w:fldChar w:fldCharType="end"/>
-      </w:r>
+      <w:fldSimple w:instr=" SEQ Abbildung \* ROMAN \s 1 ">
+        <w:r>
+          <w:rPr>
+            <w:noProof/>
+          </w:rPr>
+          <w:t>II</w:t>
+        </w:r>
+      </w:fldSimple>
       <w:r>
         <w:t xml:space="preserve"> Beispiel für ein Feature in GML</w:t>
       </w:r>
@@ -6502,7 +6692,23 @@
         <w:t>für die</w:t>
       </w:r>
       <w:r>
-        <w:t xml:space="preserve"> JavaScript Object Notation (JSON), das GeoJSON. </w:t>
+        <w:t xml:space="preserve"> JavaScript </w:t>
+      </w:r>
+      <w:proofErr w:type="spellStart"/>
+      <w:r>
+        <w:t>Object</w:t>
+      </w:r>
+      <w:proofErr w:type="spellEnd"/>
+      <w:r>
+        <w:t xml:space="preserve"> Notation (JSON), das </w:t>
+      </w:r>
+      <w:proofErr w:type="spellStart"/>
+      <w:r>
+        <w:t>GeoJSON</w:t>
+      </w:r>
+      <w:proofErr w:type="spellEnd"/>
+      <w:r>
+        <w:t xml:space="preserve">. </w:t>
       </w:r>
       <w:r>
         <w:t xml:space="preserve">Dies ist besonders bei Web-GIS sehr verbreitet, da hier auf Clientseite in der Regel sehr viele auf JS beruhende Frameworks verwendet werden. </w:t>
@@ -6564,52 +6770,61 @@
       <w:pPr>
         <w:pStyle w:val="Beschriftung"/>
       </w:pPr>
-      <w:r>
-        <w:fldChar w:fldCharType="begin"/>
-      </w:r>
-      <w:r>
-        <w:instrText xml:space="preserve"> STYLEREF 1 \s </w:instrText>
-      </w:r>
-      <w:r>
-        <w:fldChar w:fldCharType="separate"/>
-      </w:r>
-      <w:r>
-        <w:rPr>
-          <w:noProof/>
-        </w:rPr>
-        <w:t>2</w:t>
-      </w:r>
-      <w:r>
-        <w:fldChar w:fldCharType="end"/>
-      </w:r>
+      <w:fldSimple w:instr=" STYLEREF 1 \s ">
+        <w:r>
+          <w:rPr>
+            <w:noProof/>
+          </w:rPr>
+          <w:t>2</w:t>
+        </w:r>
+      </w:fldSimple>
       <w:r>
         <w:t>.</w:t>
       </w:r>
-      <w:r>
-        <w:fldChar w:fldCharType="begin"/>
-      </w:r>
-      <w:r>
-        <w:instrText xml:space="preserve"> SEQ Abbildung \* ROMAN \s 1 </w:instrText>
-      </w:r>
-      <w:r>
-        <w:fldChar w:fldCharType="separate"/>
-      </w:r>
-      <w:r>
-        <w:rPr>
-          <w:noProof/>
-        </w:rPr>
-        <w:t>III</w:t>
-      </w:r>
-      <w:r>
-        <w:fldChar w:fldCharType="end"/>
-      </w:r>
-      <w:r>
-        <w:t xml:space="preserve"> Beispiel für ein GeoJSON</w:t>
-      </w:r>
-    </w:p>
-    <w:p>
-      <w:r>
-        <w:t xml:space="preserve">In der obigen Abbildung sieht man ein Beispiel für eine GeoJSON. Ein valides GeoJSON hat immer den type FeatureCollection </w:t>
+      <w:fldSimple w:instr=" SEQ Abbildung \* ROMAN \s 1 ">
+        <w:r>
+          <w:rPr>
+            <w:noProof/>
+          </w:rPr>
+          <w:t>III</w:t>
+        </w:r>
+      </w:fldSimple>
+      <w:r>
+        <w:t xml:space="preserve"> Beispiel für ein </w:t>
+      </w:r>
+      <w:proofErr w:type="spellStart"/>
+      <w:r>
+        <w:t>GeoJSON</w:t>
+      </w:r>
+      <w:proofErr w:type="spellEnd"/>
+    </w:p>
+    <w:p>
+      <w:r>
+        <w:t xml:space="preserve">In der obigen Abbildung sieht man ein Beispiel für eine </w:t>
+      </w:r>
+      <w:proofErr w:type="spellStart"/>
+      <w:r>
+        <w:t>GeoJSON</w:t>
+      </w:r>
+      <w:proofErr w:type="spellEnd"/>
+      <w:r>
+        <w:t xml:space="preserve">. Ein valides </w:t>
+      </w:r>
+      <w:proofErr w:type="spellStart"/>
+      <w:r>
+        <w:t>GeoJSON</w:t>
+      </w:r>
+      <w:proofErr w:type="spellEnd"/>
+      <w:r>
+        <w:t xml:space="preserve"> hat immer den type </w:t>
+      </w:r>
+      <w:proofErr w:type="spellStart"/>
+      <w:r>
+        <w:t>FeatureCollection</w:t>
+      </w:r>
+      <w:proofErr w:type="spellEnd"/>
+      <w:r>
+        <w:t xml:space="preserve"> </w:t>
       </w:r>
       <w:r>
         <w:t>und ein F</w:t>
@@ -6617,11 +6832,32 @@
       <w:r>
         <w:t xml:space="preserve">eatures Array innerhalb dessen einzelne Features aufgelistet werden. Ein Feature wiederum besteht immer aus einem </w:t>
       </w:r>
+      <w:proofErr w:type="spellStart"/>
       <w:r>
         <w:t>G</w:t>
       </w:r>
       <w:r>
-        <w:t>eometryfeld im dem die Koordinaten und der Typ des Geoobjects angegeben sind und aus einem Propertiesfeld in beliebige Daten stehen können.</w:t>
+        <w:t>eometryfeld</w:t>
+      </w:r>
+      <w:proofErr w:type="spellEnd"/>
+      <w:r>
+        <w:t xml:space="preserve"> im dem die Koordinaten und der Typ des </w:t>
+      </w:r>
+      <w:proofErr w:type="spellStart"/>
+      <w:r>
+        <w:t>Geoobjects</w:t>
+      </w:r>
+      <w:proofErr w:type="spellEnd"/>
+      <w:r>
+        <w:t xml:space="preserve"> angegeben sind und aus einem </w:t>
+      </w:r>
+      <w:proofErr w:type="spellStart"/>
+      <w:r>
+        <w:t>Propertiesfeld</w:t>
+      </w:r>
+      <w:proofErr w:type="spellEnd"/>
+      <w:r>
+        <w:t xml:space="preserve"> in beliebige Daten stehen können.</w:t>
       </w:r>
     </w:p>
     <w:p>
@@ -6633,11 +6869,11 @@
       <w:pPr>
         <w:pStyle w:val="berschrift3"/>
       </w:pPr>
-      <w:bookmarkStart w:id="17" w:name="_Toc492385985"/>
+      <w:bookmarkStart w:id="16" w:name="_Toc492385985"/>
       <w:r>
         <w:t>Netzwerkanalysen</w:t>
       </w:r>
-      <w:bookmarkEnd w:id="17"/>
+      <w:bookmarkEnd w:id="16"/>
     </w:p>
     <w:p/>
     <w:p>
@@ -6647,6 +6883,7 @@
     </w:p>
     <w:p>
       <w:r>
+        <w:lastRenderedPageBreak/>
         <w:t>Die hier verwendeten Daten lassen leider kaum auf ein Netz im Sinne eines Graphen schließen. Es gibt kaum Informationen über die Kanten. Die Bestandsdaten enthalten lediglich Informationen über die Knoten.</w:t>
       </w:r>
       <w:r>
@@ -6682,45 +6919,48 @@
     <w:p/>
     <w:p/>
     <w:p/>
-    <w:p/>
-    <w:p/>
-    <w:p/>
-    <w:p/>
-    <w:p/>
     <w:p>
       <w:pPr>
         <w:pStyle w:val="berschrift1"/>
       </w:pPr>
-      <w:bookmarkStart w:id="18" w:name="_Toc492385986"/>
+      <w:bookmarkStart w:id="17" w:name="_Toc492385986"/>
       <w:r>
         <w:lastRenderedPageBreak/>
         <w:t>Konzept</w:t>
       </w:r>
+      <w:bookmarkEnd w:id="17"/>
+    </w:p>
+    <w:p/>
+    <w:p>
+      <w:r>
+        <w:t>Das Konzept teilt sich in</w:t>
+      </w:r>
+      <w:r>
+        <w:t xml:space="preserve"> die Anforderungsanalyse,</w:t>
+      </w:r>
+      <w:r>
+        <w:t xml:space="preserve"> das fachliche Konzept und der Erarbeitung eines </w:t>
+      </w:r>
+      <w:proofErr w:type="spellStart"/>
+      <w:r>
+        <w:t>Technologiestacks</w:t>
+      </w:r>
+      <w:proofErr w:type="spellEnd"/>
+      <w:r>
+        <w:t>. Desweitern trennen wir beim fachlichen Konzept die Anwendung zwischen der Serverseite und der Clientseite, sowie der Datenspeicherung.</w:t>
+      </w:r>
+    </w:p>
+    <w:p/>
+    <w:p/>
+    <w:p>
+      <w:pPr>
+        <w:pStyle w:val="berschrift2"/>
+      </w:pPr>
+      <w:bookmarkStart w:id="18" w:name="_Toc492385987"/>
+      <w:r>
+        <w:t>Anforderungsanalyse</w:t>
+      </w:r>
       <w:bookmarkEnd w:id="18"/>
-    </w:p>
-    <w:p/>
-    <w:p>
-      <w:r>
-        <w:t>Das Konzept teilt sich in</w:t>
-      </w:r>
-      <w:r>
-        <w:t xml:space="preserve"> die Anforderungsanalyse,</w:t>
-      </w:r>
-      <w:r>
-        <w:t xml:space="preserve"> das fachliche Konzept und der Erarbeitung eines Technologiestacks. Desweitern trennen wir beim fachlichen Konzept die Anwendung zwischen der Serverseite und der Clientseite, sowie der Datenspeicherung.</w:t>
-      </w:r>
-    </w:p>
-    <w:p/>
-    <w:p/>
-    <w:p>
-      <w:pPr>
-        <w:pStyle w:val="berschrift2"/>
-      </w:pPr>
-      <w:bookmarkStart w:id="19" w:name="_Toc492385987"/>
-      <w:r>
-        <w:t>Anforderungsanalyse</w:t>
-      </w:r>
-      <w:bookmarkEnd w:id="19"/>
     </w:p>
     <w:p/>
     <w:p>
@@ -6852,45 +7092,25 @@
       <w:pPr>
         <w:pStyle w:val="Beschriftung"/>
       </w:pPr>
-      <w:r>
-        <w:fldChar w:fldCharType="begin"/>
-      </w:r>
-      <w:r>
-        <w:instrText xml:space="preserve"> STYLEREF 1 \s </w:instrText>
-      </w:r>
-      <w:r>
-        <w:fldChar w:fldCharType="separate"/>
-      </w:r>
-      <w:r>
-        <w:rPr>
-          <w:noProof/>
-        </w:rPr>
-        <w:t>3</w:t>
-      </w:r>
-      <w:r>
-        <w:fldChar w:fldCharType="end"/>
-      </w:r>
+      <w:fldSimple w:instr=" STYLEREF 1 \s ">
+        <w:r>
+          <w:rPr>
+            <w:noProof/>
+          </w:rPr>
+          <w:t>3</w:t>
+        </w:r>
+      </w:fldSimple>
       <w:r>
         <w:t>.</w:t>
       </w:r>
-      <w:r>
-        <w:fldChar w:fldCharType="begin"/>
-      </w:r>
-      <w:r>
-        <w:instrText xml:space="preserve"> SEQ Abbildung \* ROMAN \s 1 </w:instrText>
-      </w:r>
-      <w:r>
-        <w:fldChar w:fldCharType="separate"/>
-      </w:r>
-      <w:r>
-        <w:rPr>
-          <w:noProof/>
-        </w:rPr>
-        <w:t>I</w:t>
-      </w:r>
-      <w:r>
-        <w:fldChar w:fldCharType="end"/>
-      </w:r>
+      <w:fldSimple w:instr=" SEQ Abbildung \* ROMAN \s 1 ">
+        <w:r>
+          <w:rPr>
+            <w:noProof/>
+          </w:rPr>
+          <w:t>I</w:t>
+        </w:r>
+      </w:fldSimple>
       <w:r>
         <w:t xml:space="preserve"> Beispiel für eine Anforderung</w:t>
       </w:r>
@@ -6909,14 +7129,14 @@
       <w:pPr>
         <w:pStyle w:val="berschrift2"/>
       </w:pPr>
-      <w:bookmarkStart w:id="20" w:name="_Toc492385988"/>
+      <w:bookmarkStart w:id="19" w:name="_Toc492385988"/>
       <w:r>
         <w:t xml:space="preserve">Fachliches </w:t>
       </w:r>
       <w:r>
         <w:t>Konzept</w:t>
       </w:r>
-      <w:bookmarkEnd w:id="20"/>
+      <w:bookmarkEnd w:id="19"/>
     </w:p>
     <w:p/>
     <w:p>
@@ -6940,7 +7160,23 @@
         <w:t>noch einmal</w:t>
       </w:r>
       <w:r>
-        <w:t xml:space="preserve"> zwischen Websever, auf dem neben der Seitenauslieferung an den Client auch die Anwendungslogik implementiert wird und dem Map-Server der die Kartendaten an die Clientseite liefert</w:t>
+        <w:t xml:space="preserve"> zwischen </w:t>
+      </w:r>
+      <w:proofErr w:type="spellStart"/>
+      <w:r>
+        <w:t>Websever</w:t>
+      </w:r>
+      <w:proofErr w:type="spellEnd"/>
+      <w:r>
+        <w:t xml:space="preserve">, auf dem neben der Seitenauslieferung an den Client auch die Anwendungslogik implementiert wird und dem </w:t>
+      </w:r>
+      <w:proofErr w:type="spellStart"/>
+      <w:r>
+        <w:t>Map</w:t>
+      </w:r>
+      <w:proofErr w:type="spellEnd"/>
+      <w:r>
+        <w:t>-Server der die Kartendaten an die Clientseite liefert</w:t>
       </w:r>
       <w:r>
         <w:t xml:space="preserve"> und auch für die Geokodierung zuständig ist</w:t>
@@ -6954,51 +7190,139 @@
       <w:pPr>
         <w:pStyle w:val="berschrift3"/>
       </w:pPr>
-      <w:bookmarkStart w:id="21" w:name="_Toc492385989"/>
+      <w:bookmarkStart w:id="20" w:name="_Toc492385989"/>
       <w:r>
         <w:t>Serverseite</w:t>
       </w:r>
+      <w:bookmarkEnd w:id="20"/>
+    </w:p>
+    <w:p/>
+    <w:p>
+      <w:r>
+        <w:t xml:space="preserve">Um die zur Verfügung stehenden Adressdaten für eine Kartendarstellung nutzen können, müssen erst noch ein paar Schritte unternommen werden. Als erstes erfolgt eine Zuordnung der einzelnen Modems über ihre (MAC-Adresse?) zu den jeweiligen Kundendaten. Aus diesen ergibt sich die Adresse an der das Modem steht. </w:t>
+      </w:r>
+    </w:p>
+    <w:p>
+      <w:r>
+        <w:t xml:space="preserve">Die allermeisten Services zur Kartendarstellung fordern allerdings Geokoordinaten zur Lokalisation. Hier kommt ein so genannter </w:t>
+      </w:r>
+      <w:proofErr w:type="spellStart"/>
+      <w:r>
+        <w:t>Geocoder</w:t>
+      </w:r>
+      <w:proofErr w:type="spellEnd"/>
+      <w:r>
+        <w:t xml:space="preserve"> zum Einsatz. Dies ist eine Software die mithilfe einer Datenbank Zuordnungen zwischen Adressdaten und Geokoordinaten vornehmen kann. Nominatim ist eine verbreitete und freie Softwarelösung für so etwas. Es gibt auch viele kommerzielle Angebote im Bereich </w:t>
+      </w:r>
+      <w:proofErr w:type="spellStart"/>
+      <w:r>
+        <w:t>Geocoding</w:t>
+      </w:r>
+      <w:proofErr w:type="spellEnd"/>
+      <w:r>
+        <w:t xml:space="preserve">. Hier sollte man beachten das </w:t>
+      </w:r>
+      <w:proofErr w:type="spellStart"/>
+      <w:r>
+        <w:t>Geocoder</w:t>
+      </w:r>
+      <w:proofErr w:type="spellEnd"/>
+      <w:r>
+        <w:t xml:space="preserve"> und der </w:t>
+      </w:r>
+      <w:proofErr w:type="spellStart"/>
+      <w:r>
+        <w:t>Mapserver</w:t>
+      </w:r>
+      <w:proofErr w:type="spellEnd"/>
+      <w:r>
+        <w:t xml:space="preserve"> denselben Datenstand nutzen. Andernfalls kann es gerade bei Neubauten zu Unregelmäßigkeiten kommen. Besonders wenn man den </w:t>
+      </w:r>
+      <w:proofErr w:type="spellStart"/>
+      <w:r>
+        <w:t>Geocoder</w:t>
+      </w:r>
+      <w:proofErr w:type="spellEnd"/>
+      <w:r>
+        <w:t xml:space="preserve"> selbst betreibt sollte man Regelmäßig die Kartendaten auf den neusten Stand bringen. Die meisten Anwendungen basieren entweder auf den Daten von </w:t>
+      </w:r>
+      <w:proofErr w:type="spellStart"/>
+      <w:r>
+        <w:t>Googlemaps</w:t>
+      </w:r>
+      <w:proofErr w:type="spellEnd"/>
+      <w:r>
+        <w:t xml:space="preserve"> oder Openstreetmap.</w:t>
+      </w:r>
+    </w:p>
+    <w:p>
+      <w:r>
+        <w:t xml:space="preserve">Nun haben wir zu unseren Modemdaten und der Adresse die entsprechenden Geokoordinaten. Bevor wir diese in unsere Karte einspeisen können müssen wir die Daten noch in ein vom </w:t>
+      </w:r>
+      <w:proofErr w:type="spellStart"/>
+      <w:r>
+        <w:t>Mapframework</w:t>
+      </w:r>
+      <w:proofErr w:type="spellEnd"/>
+      <w:r>
+        <w:t xml:space="preserve"> akzeptiertes Datenformat übertragen. Die meisten Clientseitigen </w:t>
+      </w:r>
+      <w:proofErr w:type="spellStart"/>
+      <w:r>
+        <w:t>Mapframeworks</w:t>
+      </w:r>
+      <w:proofErr w:type="spellEnd"/>
+      <w:r>
+        <w:t xml:space="preserve"> basieren auf JS und verwenden deshalb das </w:t>
+      </w:r>
+      <w:proofErr w:type="spellStart"/>
+      <w:r>
+        <w:t>GeoJSON</w:t>
+      </w:r>
+      <w:proofErr w:type="spellEnd"/>
+      <w:r>
+        <w:t xml:space="preserve">-Format. </w:t>
+      </w:r>
+    </w:p>
+    <w:p>
+      <w:r>
+        <w:t>Das umwandeln der Daten in die entsprechende Form ist nicht sonderlich schwierig und man kann sich leicht selbst eine eigene Funktion dafür schreiben. Sollte am Format etwas nicht in Ordnung sein, wirft das Kartenframework einen entsprechenden Fehler und lasst sogar erkennen an welcher Stelle ein Fehler vorliegt.</w:t>
+      </w:r>
+    </w:p>
+    <w:p>
+      <w:r>
+        <w:t xml:space="preserve">Das fertige </w:t>
+      </w:r>
+      <w:proofErr w:type="spellStart"/>
+      <w:r>
+        <w:t>GeoJSON</w:t>
+      </w:r>
+      <w:proofErr w:type="spellEnd"/>
+      <w:r>
+        <w:t xml:space="preserve"> kann nun vom Server bereitgestellt werden um dann von der Clientseite der Software aufgerufen und in die Karte geladen werden. Es gäbe auch </w:t>
+      </w:r>
+      <w:proofErr w:type="spellStart"/>
+      <w:r>
+        <w:t>Geocoding</w:t>
+      </w:r>
+      <w:proofErr w:type="spellEnd"/>
+      <w:r>
+        <w:t xml:space="preserve"> Lösungen die sich Clientseitig nutzen lassen. Bei der Menge an Anfragen würde dies allerdings zu einer sehr schlechten Performance der Webanwendung führen. Zudem wäre es eine Ressourcenverschwendung bei jedem Aufruf erneut alle Adressen neu zu Koordinaten umzuformen.</w:t>
+      </w:r>
+      <w:r>
+        <w:t xml:space="preserve"> Zudem kann mit dieser serverseitigen Lösung die Geokodierung mit geringem Aufwand automatisiert werden.</w:t>
+      </w:r>
+    </w:p>
+    <w:p/>
+    <w:p>
+      <w:pPr>
+        <w:pStyle w:val="berschrift3"/>
+      </w:pPr>
+      <w:bookmarkStart w:id="21" w:name="_Toc492385990"/>
+      <w:r>
+        <w:t>Clientseite</w:t>
+      </w:r>
       <w:bookmarkEnd w:id="21"/>
-    </w:p>
-    <w:p/>
-    <w:p>
-      <w:r>
-        <w:t xml:space="preserve">Um die zur Verfügung stehenden Adressdaten für eine Kartendarstellung nutzen können, müssen erst noch ein paar Schritte unternommen werden. Als erstes erfolgt eine Zuordnung der einzelnen Modems über ihre (MAC-Adresse?) zu den jeweiligen Kundendaten. Aus diesen ergibt sich die Adresse an der das Modem steht. </w:t>
-      </w:r>
-    </w:p>
-    <w:p>
-      <w:r>
-        <w:t>Die allermeisten Services zur Kartendarstellung fordern allerdings Geokoordinaten zur Lokalisation. Hier kommt ein so genannter Geocoder zum Einsatz. Dies ist eine Software die mithilfe einer Datenbank Zuordnungen zwischen Adressdaten und Geokoordinaten vornehmen kann. Nominatim ist eine verbreitete und freie Softwarelösung für so etwas. Es gibt auch viele kommerzielle Angebote im Bereich Geocoding. Hier sollte man beachten das Geocoder und der Mapserver denselben Datenstand nutzen. Andernfalls kann es gerade bei Neubauten zu Unregelmäßigkeiten kommen. Besonders wenn man den Geocoder selbst betreibt sollte man Regelmäßig die Kartendaten auf den neusten Stand bringen. Die meisten Anwendungen basieren entweder auf den Daten von Googlemaps oder Openstreetmap.</w:t>
-      </w:r>
-    </w:p>
-    <w:p>
-      <w:r>
-        <w:t xml:space="preserve">Nun haben wir zu unseren Modemdaten und der Adresse die entsprechenden Geokoordinaten. Bevor wir diese in unsere Karte einspeisen können müssen wir die Daten noch in ein vom Mapframework akzeptiertes Datenformat übertragen. Die meisten Clientseitigen Mapframeworks basieren auf JS und verwenden deshalb das GeoJSON-Format. </w:t>
-      </w:r>
-    </w:p>
-    <w:p>
-      <w:r>
-        <w:t>Das umwandeln der Daten in die entsprechende Form ist nicht sonderlich schwierig und man kann sich leicht selbst eine eigene Funktion dafür schreiben. Sollte am Format etwas nicht in Ordnung sein, wirft das Kartenframework einen entsprechenden Fehler und lasst sogar erkennen an welcher Stelle ein Fehler vorliegt.</w:t>
-      </w:r>
-    </w:p>
-    <w:p>
-      <w:r>
-        <w:t>Das fertige GeoJSON kann nun vom Server bereitgestellt werden um dann von der Clientseite der Software aufgerufen und in die Karte geladen werden. Es gäbe auch Geocoding Lösungen die sich Clientseitig nutzen lassen. Bei der Menge an Anfragen würde dies allerdings zu einer sehr schlechten Performance der Webanwendung führen. Zudem wäre es eine Ressourcenverschwendung bei jedem Aufruf erneut alle Adressen neu zu Koordinaten umzuformen.</w:t>
-      </w:r>
-      <w:r>
-        <w:t xml:space="preserve"> Zudem kann mit dieser serverseitigen Lösung die Geokodierung mit geringem Aufwand automatisiert werden.</w:t>
-      </w:r>
-    </w:p>
-    <w:p/>
-    <w:p>
-      <w:pPr>
-        <w:pStyle w:val="berschrift3"/>
-      </w:pPr>
-      <w:bookmarkStart w:id="22" w:name="_Toc492385990"/>
-      <w:r>
-        <w:t>Clientseite</w:t>
-      </w:r>
-      <w:bookmarkEnd w:id="22"/>
     </w:p>
     <w:p/>
     <w:p>
@@ -7017,7 +7341,23 @@
         <w:t>In diesem Fall werden Restaufrufe nötig um sich das s</w:t>
       </w:r>
       <w:r>
-        <w:t xml:space="preserve">erverseitig erstellte GeoJSON aus 3.1.1 in den Client zu laden. Mithilfe des GeoJSONs werden dann </w:t>
+        <w:t xml:space="preserve">erverseitig erstellte </w:t>
+      </w:r>
+      <w:proofErr w:type="spellStart"/>
+      <w:r>
+        <w:t>GeoJSON</w:t>
+      </w:r>
+      <w:proofErr w:type="spellEnd"/>
+      <w:r>
+        <w:t xml:space="preserve"> aus 3.1.1 in den Client zu laden. Mithilfe des </w:t>
+      </w:r>
+      <w:proofErr w:type="spellStart"/>
+      <w:r>
+        <w:t>GeoJSONs</w:t>
+      </w:r>
+      <w:proofErr w:type="spellEnd"/>
+      <w:r>
+        <w:t xml:space="preserve"> werden dann </w:t>
       </w:r>
       <w:r>
         <w:t xml:space="preserve">Punkte an die Stelle der Modems in die Karte gesetzt. Dann wird noch eine Sidebar erstellt in der die Modems ebenfalls aufgelistet werden. </w:t>
@@ -7039,50 +7379,392 @@
       <w:pPr>
         <w:pStyle w:val="berschrift3"/>
       </w:pPr>
-      <w:bookmarkStart w:id="23" w:name="_Toc492385991"/>
+      <w:bookmarkStart w:id="22" w:name="_Toc492385991"/>
       <w:r>
         <w:t>Datenspeicherung</w:t>
       </w:r>
+      <w:bookmarkEnd w:id="22"/>
+    </w:p>
+    <w:p/>
+    <w:p>
+      <w:r>
+        <w:t>Ein wichtiger Punkt bei Geoinformationssystemen ist die Datenspeicherung. Hier wäre es natürlich ideal, wenn man Geoobjekte als solches einfach abspeichern könnte. Dies ist indirekt sogar möglich. Je nach Datenbank gibt es Möglichkeiten Geometriedaten als Datentyp zu wählen. Oft kann man auch eine Komplette JSON-datei in einer Datenbank sichern. Die kann jedoch zu schlechter Performance führen, wenn man nur einzelne Features haben möchte.</w:t>
+      </w:r>
+      <w:r>
+        <w:t xml:space="preserve"> Da jedoch für die zu entwickelnde Anwendung das komplette JSON notwendig ist, sollte dies kein Problem darstellen.</w:t>
+      </w:r>
+    </w:p>
+    <w:p>
+      <w:r>
+        <w:t>Des Weiteren müssen die vorhandenen Datenbanken angesprochen werden.</w:t>
+      </w:r>
+      <w:r>
+        <w:t xml:space="preserve"> Da Informationen aus mehreren Datenbanken benötigt werden, wird hier eine durch einen </w:t>
+      </w:r>
+      <w:proofErr w:type="spellStart"/>
+      <w:r>
+        <w:t>Join</w:t>
+      </w:r>
+      <w:proofErr w:type="spellEnd"/>
+      <w:r>
+        <w:t xml:space="preserve"> erzeugte View hilfreich sein. Da für die erstellten </w:t>
+      </w:r>
+      <w:proofErr w:type="spellStart"/>
+      <w:r>
+        <w:t>Json</w:t>
+      </w:r>
+      <w:proofErr w:type="spellEnd"/>
+      <w:r>
+        <w:t>-Dateien eine eigene Datenbank erstellt wird ist lediglich ein Lesezugriff auf die Bestandsdaten notwendig.</w:t>
+      </w:r>
+    </w:p>
+    <w:p/>
+    <w:p/>
+    <w:p>
+      <w:pPr>
+        <w:pStyle w:val="berschrift2"/>
+      </w:pPr>
+      <w:bookmarkStart w:id="23" w:name="_Toc492385992"/>
+      <w:r>
+        <w:t>Technologiestack</w:t>
+      </w:r>
       <w:bookmarkEnd w:id="23"/>
     </w:p>
     <w:p/>
     <w:p>
       <w:r>
-        <w:t>Ein wichtiger Punkt bei Geoinformationssystemen ist die Datenspeicherung. Hier wäre es natürlich ideal, wenn man Geoobjekte als solches einfach abspeichern könnte. Dies ist indirekt sogar möglich. Je nach Datenbank gibt es Möglichkeiten Geometriedaten als Datentyp zu wählen. Oft kann man auch eine Komplette JSON-datei in einer Datenbank sichern. Die kann jedoch zu schlechter Performance führen, wenn man nur einzelne Features haben möchte.</w:t>
-      </w:r>
-      <w:r>
-        <w:t xml:space="preserve"> Da jedoch für die zu entwickelnde Anwendung das komplette JSON notwendig ist, sollte dies kein Problem darstellen.</w:t>
-      </w:r>
-    </w:p>
-    <w:p>
-      <w:r>
-        <w:t>Des Weiteren müssen die vorhandenen Datenbanken angesprochen werden.</w:t>
-      </w:r>
-      <w:r>
-        <w:t xml:space="preserve"> Da Informationen aus mehreren Datenbanken benötigt werden, wird hier eine durch einen Join erzeugte View hilfreich sein. Da für die erstellten Json-Dateien eine eigene Datenbank erstellt wird ist lediglich ein Lesezugriff auf die Bestandsdaten notwendig.</w:t>
-      </w:r>
-    </w:p>
-    <w:p/>
-    <w:p/>
-    <w:p>
-      <w:pPr>
-        <w:pStyle w:val="berschrift2"/>
-      </w:pPr>
-      <w:bookmarkStart w:id="24" w:name="_Toc492385992"/>
-      <w:r>
-        <w:t>Technologiestack</w:t>
+        <w:t>Es gibt für das Programmieren einer Webapplikation viele Wege die ans Ziel führen. Im Folgenden werden Technologien für die verschiedenen Teilbereiche der Software vorgestellt und in Bezug auf den Anwendungsfall bewertet.</w:t>
+      </w:r>
+    </w:p>
+    <w:p/>
+    <w:p>
+      <w:pPr>
+        <w:pStyle w:val="berschrift3"/>
+      </w:pPr>
+      <w:bookmarkStart w:id="24" w:name="_Toc492385993"/>
+      <w:proofErr w:type="spellStart"/>
+      <w:r>
+        <w:t>Webstack</w:t>
       </w:r>
       <w:bookmarkEnd w:id="24"/>
-    </w:p>
-    <w:p/>
-    <w:p>
-      <w:r>
-        <w:t>Es gibt für das Programmieren einer Webapplikation viele Wege die ans Ziel führen. Im Folgenden werden Technologien für die verschiedenen Teilbereiche der Software vorgestellt und in Bezug auf den Anwendungsfall bewertet.</w:t>
-      </w:r>
-    </w:p>
-    <w:p>
-      <w:pPr>
-        <w:keepNext/>
+      <w:proofErr w:type="spellEnd"/>
+    </w:p>
+    <w:p/>
+    <w:p>
+      <w:r>
+        <w:t xml:space="preserve">Ein voller Technologiestack für eine Webanwendung umfasst in der Regel immer die Standardsprachen HTML, CSS, JavaScript für die Clientseite und eine serverseitige Programmiersprache mit zugehörigen Webframework. Dazu kommen dann je nach Anwendungsfall noch weitere Frameworks und Bibliotheken. </w:t>
+      </w:r>
+    </w:p>
+    <w:p>
+      <w:r>
+        <w:t xml:space="preserve">Als Programmiersprache wurde in diesem Fall Python </w:t>
+      </w:r>
+      <w:r>
+        <w:t xml:space="preserve">über Beispielsweise PHP oder ASP.Net </w:t>
+      </w:r>
+      <w:r>
+        <w:t>gewählt</w:t>
+      </w:r>
+      <w:r>
+        <w:t>.</w:t>
+      </w:r>
+      <w:r>
+        <w:t xml:space="preserve"> </w:t>
+      </w:r>
+      <w:r>
+        <w:t>Diese findet bei</w:t>
+      </w:r>
+      <w:r>
+        <w:t xml:space="preserve"> der Komro </w:t>
+      </w:r>
+      <w:r>
+        <w:t>schon oft Verwendung und ist aufgrund der Schreibweisen eine sehr angenehme und leicht zu lernende Sprache</w:t>
+      </w:r>
+      <w:r>
+        <w:t xml:space="preserve">. </w:t>
+      </w:r>
+      <w:r>
+        <w:t xml:space="preserve">Die am weitest verbreiteten Webframeworks für Python sind </w:t>
+      </w:r>
+      <w:proofErr w:type="spellStart"/>
+      <w:r>
+        <w:t>Flask</w:t>
+      </w:r>
+      <w:proofErr w:type="spellEnd"/>
+      <w:r>
+        <w:t xml:space="preserve"> und Django. </w:t>
+      </w:r>
+      <w:proofErr w:type="spellStart"/>
+      <w:r>
+        <w:t>Flask</w:t>
+      </w:r>
+      <w:proofErr w:type="spellEnd"/>
+      <w:r>
+        <w:t xml:space="preserve"> ist das leichtgewichtigere der beiden und bringt trotzdem alle </w:t>
+      </w:r>
+      <w:r>
+        <w:lastRenderedPageBreak/>
+        <w:t>notwendigen Funktionalitäten mit</w:t>
+      </w:r>
+      <w:r>
+        <w:t>, daher ist es für diese Anwendung zu bevorzugen</w:t>
+      </w:r>
+      <w:r>
+        <w:t xml:space="preserve">. Es </w:t>
+      </w:r>
+      <w:r>
+        <w:t>bringt</w:t>
+      </w:r>
+      <w:r>
+        <w:t xml:space="preserve"> sogar einen eigenen Webser</w:t>
+      </w:r>
+      <w:r>
+        <w:t>ver</w:t>
+      </w:r>
+      <w:r>
+        <w:t xml:space="preserve"> mit</w:t>
+      </w:r>
+      <w:r>
+        <w:t>. Zur Pa</w:t>
+      </w:r>
+      <w:r>
+        <w:t xml:space="preserve">ketverwaltung wird </w:t>
+      </w:r>
+      <w:proofErr w:type="spellStart"/>
+      <w:r>
+        <w:t>p</w:t>
+      </w:r>
+      <w:r>
+        <w:t>ip</w:t>
+      </w:r>
+      <w:proofErr w:type="spellEnd"/>
+      <w:r>
+        <w:t xml:space="preserve"> verwendet. </w:t>
+      </w:r>
+      <w:r>
+        <w:t>Der Name „</w:t>
+      </w:r>
+      <w:proofErr w:type="spellStart"/>
+      <w:r>
+        <w:t>pip</w:t>
+      </w:r>
+      <w:proofErr w:type="spellEnd"/>
+      <w:r>
+        <w:t>“ ist ein rekursives Akronym und steht für „</w:t>
+      </w:r>
+      <w:proofErr w:type="spellStart"/>
+      <w:r>
+        <w:t>pip</w:t>
+      </w:r>
+      <w:proofErr w:type="spellEnd"/>
+      <w:r>
+        <w:t xml:space="preserve"> </w:t>
+      </w:r>
+      <w:proofErr w:type="spellStart"/>
+      <w:r>
+        <w:t>installs</w:t>
+      </w:r>
+      <w:proofErr w:type="spellEnd"/>
+      <w:r>
+        <w:t xml:space="preserve"> </w:t>
+      </w:r>
+      <w:proofErr w:type="spellStart"/>
+      <w:r>
+        <w:t>packages</w:t>
+      </w:r>
+      <w:proofErr w:type="spellEnd"/>
+      <w:r>
+        <w:t>“</w:t>
+      </w:r>
+      <w:r>
+        <w:t>.</w:t>
+      </w:r>
+    </w:p>
+    <w:p>
+      <w:r>
+        <w:t xml:space="preserve">Um die doch recht komplexe Clientseite leichter Programmieren zu können wird statt nur nativem JavaScript auch noch das Framework </w:t>
+      </w:r>
+      <w:proofErr w:type="spellStart"/>
+      <w:r>
+        <w:t>Qjuery</w:t>
+      </w:r>
+      <w:proofErr w:type="spellEnd"/>
+      <w:r>
+        <w:t xml:space="preserve"> verwendet. Neben den andern Vorteilen die es bietet wird es hier vor allem zum Manipulieren von HTML-Dokumenten und der Handhabung von Events eingesetzt.</w:t>
+      </w:r>
+    </w:p>
+    <w:p>
+      <w:r>
+        <w:t xml:space="preserve">Es gibt unzählige Datenbanken die sich grundsätzlich für den Einsatz in einer Webapplikation eignen. Genauer betrachtet wurden MySQL, MongoDB und </w:t>
+      </w:r>
+      <w:proofErr w:type="spellStart"/>
+      <w:r>
+        <w:t>PostgreSQL</w:t>
+      </w:r>
+      <w:proofErr w:type="spellEnd"/>
+      <w:r>
+        <w:t xml:space="preserve">. </w:t>
+      </w:r>
+      <w:proofErr w:type="spellStart"/>
+      <w:r>
+        <w:t>PostgreSQL</w:t>
+      </w:r>
+      <w:proofErr w:type="spellEnd"/>
+      <w:r>
+        <w:t xml:space="preserve">, auch </w:t>
+      </w:r>
+      <w:proofErr w:type="spellStart"/>
+      <w:r>
+        <w:t>Postgres</w:t>
+      </w:r>
+      <w:proofErr w:type="spellEnd"/>
+      <w:r>
+        <w:t xml:space="preserve"> genannt eignet sich hierbei am besten. Es verfügt sowohl über die Möglichkeit direkt </w:t>
+      </w:r>
+      <w:proofErr w:type="spellStart"/>
+      <w:r>
+        <w:t>Jsondateien</w:t>
+      </w:r>
+      <w:proofErr w:type="spellEnd"/>
+      <w:r>
+        <w:t xml:space="preserve"> abzuspeichern als auch über Geometrie-Datentypen mit dessen Hilfe sich ganz einfach Geoobjekte verwalten lassen. Zudem befinden sich die Bestandsdaten auch in </w:t>
+      </w:r>
+      <w:proofErr w:type="spellStart"/>
+      <w:r>
+        <w:t>Postgres</w:t>
+      </w:r>
+      <w:proofErr w:type="spellEnd"/>
+      <w:r>
+        <w:t>-Datenbanken, was die Verwendung dieser erleichtert.</w:t>
+      </w:r>
+    </w:p>
+    <w:p/>
+    <w:p>
+      <w:pPr>
+        <w:pStyle w:val="berschrift3"/>
+        <w:numPr>
+          <w:ilvl w:val="2"/>
+          <w:numId w:val="3"/>
+        </w:numPr>
+      </w:pPr>
+      <w:bookmarkStart w:id="25" w:name="_Toc492385994"/>
+      <w:r>
+        <w:t>Geoinformatik</w:t>
+      </w:r>
+      <w:bookmarkEnd w:id="25"/>
+    </w:p>
+    <w:p>
+      <w:pPr>
+        <w:rPr>
+          <w:u w:val="single"/>
+        </w:rPr>
+      </w:pPr>
+    </w:p>
+    <w:p>
+      <w:r>
+        <w:t>Um effektiv mit Geoinformationen arbeiten und diese darstellen zu können, werden einige Frameworks benötigt.</w:t>
+      </w:r>
+    </w:p>
+    <w:p>
+      <w:proofErr w:type="spellStart"/>
+      <w:r>
+        <w:t>Geopy</w:t>
+      </w:r>
+      <w:proofErr w:type="spellEnd"/>
+      <w:r>
+        <w:t xml:space="preserve"> wird Serverseitig vor allem für </w:t>
+      </w:r>
+      <w:r>
+        <w:t>die Geokodierung</w:t>
+      </w:r>
+      <w:r>
+        <w:t xml:space="preserve"> verwendet.</w:t>
+      </w:r>
+      <w:r>
+        <w:t xml:space="preserve"> </w:t>
+      </w:r>
+      <w:r>
+        <w:t xml:space="preserve">Mit </w:t>
+      </w:r>
+      <w:proofErr w:type="spellStart"/>
+      <w:r>
+        <w:t>Geopy</w:t>
+      </w:r>
+      <w:proofErr w:type="spellEnd"/>
+      <w:r>
+        <w:t xml:space="preserve"> kann mit nur wenig Aufwand zwischen verschiedenen Geocode-APIs gewechselt werden.</w:t>
+      </w:r>
+      <w:r>
+        <w:t xml:space="preserve"> Es ist ein sehr leichtgewichti</w:t>
+      </w:r>
+      <w:r>
+        <w:t>ges Framework extra für Python.</w:t>
+      </w:r>
+    </w:p>
+    <w:p>
+      <w:r>
+        <w:t xml:space="preserve">Auch für die clientseitige Frontenddarstellung der Kartendaten ist ein entsprechendes Framework notwendig. </w:t>
+      </w:r>
+      <w:r>
+        <w:t>Die Auswahl des richtigen wird durch die große Anzahl verschiedener sehr erschwert. Zunächst werden daher erst einmal alle Technologien verworfen</w:t>
+      </w:r>
+      <w:r>
+        <w:t xml:space="preserve"> die nicht Open-Source bzw. nicht für den Kommerziellen Einsatz geeignet sind ohne dafür Abgaben an die Ersteller zu leisten. Daher fliegen alle </w:t>
+      </w:r>
+      <w:proofErr w:type="spellStart"/>
+      <w:r>
+        <w:t>GoogleMaps</w:t>
+      </w:r>
+      <w:proofErr w:type="spellEnd"/>
+      <w:r>
+        <w:t xml:space="preserve"> basierte Ansätze gleich aus dem Rennen. Diese sind zwar nicht zwingend kostenpflichtig es ist aber nur schwer einzuschätzen ob die frei verfügbaren Funktionalitäten ausreichend sind. Es wird deshalb ein Ansatz mit Open-Street-</w:t>
+      </w:r>
+      <w:proofErr w:type="spellStart"/>
+      <w:r>
+        <w:t>Map</w:t>
+      </w:r>
+      <w:proofErr w:type="spellEnd"/>
+      <w:r>
+        <w:t xml:space="preserve"> gewählt, da es neben Google die genausten Kartendaten bietet. </w:t>
+      </w:r>
+    </w:p>
+    <w:p>
+      <w:r>
+        <w:t>Hier wurde aus allen verschiedenen Technologien Mapbox ausgewählt</w:t>
+      </w:r>
+      <w:r>
+        <w:t>.</w:t>
+      </w:r>
+      <w:r>
+        <w:t xml:space="preserve"> Es liefert die gewünschten Kartendaten. Sprich auch wenn man den Anwendungsserver über ein Internes Netzwerk erreicht, wird dennoch zwingend eine Internetverbindung vorausgesetzt.</w:t>
+      </w:r>
+      <w:r>
+        <w:t xml:space="preserve"> Mapbox bietet ein Vielzahl an vorgefertigter Interaktionsmöglichkeiten mit der Karte, beispielsweise Zoom und Vollbildmodus. Zudem enthält es Ansätze für eigene Funktionalität. Wie etwa Events für Mausinteraktionen. </w:t>
+      </w:r>
+      <w:r>
+        <w:t xml:space="preserve">Außerdem </w:t>
+      </w:r>
+      <w:r>
+        <w:t>bringt es noch eine eigene Geocode-API mit.</w:t>
+      </w:r>
+      <w:r>
+        <w:t xml:space="preserve"> Diese kann in der frühen Entwicklungszeit zum Testen recht praktisch sein.</w:t>
+      </w:r>
+      <w:r>
+        <w:t xml:space="preserve"> Zudem bietet Mapbox neben API und dem rendern von Karten auf noch viele andere Möglichkeiten die zwar nicht für diese Arbeit benötigt werden, aber in Zukunft möglicherweise für die Komro von Nutzen sein werden. Man Beispielsweise kann seine eigenen </w:t>
+      </w:r>
+      <w:proofErr w:type="spellStart"/>
+      <w:r>
+        <w:t>Kartenstyles</w:t>
+      </w:r>
+      <w:proofErr w:type="spellEnd"/>
+      <w:r>
+        <w:t xml:space="preserve"> erstellen, verwalten und für Benutzer freigeben. Es gibt auch gesonderte APIs für Mobile Entwicklung. </w:t>
+      </w:r>
+    </w:p>
+    <w:p>
+      <w:pPr>
+        <w:pStyle w:val="Beschriftung"/>
       </w:pPr>
       <w:r>
         <w:rPr>
@@ -7091,7 +7773,7 @@
         </w:rPr>
         <w:lastRenderedPageBreak/>
         <w:drawing>
-          <wp:inline distT="0" distB="0" distL="0" distR="0" wp14:anchorId="1BB0CEB0" wp14:editId="629601A8">
+          <wp:inline distT="0" distB="0" distL="0" distR="0" wp14:anchorId="608BE820" wp14:editId="6994F882">
             <wp:extent cx="5759450" cy="3239135"/>
             <wp:effectExtent l="0" t="0" r="0" b="0"/>
             <wp:docPr id="12" name="Grafik 12"/>
@@ -7126,50 +7808,25 @@
           </wp:inline>
         </w:drawing>
       </w:r>
-    </w:p>
-    <w:p>
-      <w:pPr>
-        <w:pStyle w:val="Beschriftung"/>
-      </w:pPr>
-      <w:r>
-        <w:fldChar w:fldCharType="begin"/>
-      </w:r>
-      <w:r>
-        <w:instrText xml:space="preserve"> STYLEREF 1 \s </w:instrText>
-      </w:r>
-      <w:r>
-        <w:fldChar w:fldCharType="separate"/>
-      </w:r>
-      <w:r>
-        <w:rPr>
-          <w:noProof/>
-        </w:rPr>
-        <w:t>3</w:t>
-      </w:r>
-      <w:r>
-        <w:fldChar w:fldCharType="end"/>
-      </w:r>
+      <w:fldSimple w:instr=" STYLEREF 1 \s ">
+        <w:r>
+          <w:rPr>
+            <w:noProof/>
+          </w:rPr>
+          <w:t>3</w:t>
+        </w:r>
+      </w:fldSimple>
       <w:r>
         <w:t>.</w:t>
       </w:r>
-      <w:r>
-        <w:fldChar w:fldCharType="begin"/>
-      </w:r>
-      <w:r>
-        <w:instrText xml:space="preserve"> SEQ Abbildung \* ROMAN \s 1 </w:instrText>
-      </w:r>
-      <w:r>
-        <w:fldChar w:fldCharType="separate"/>
-      </w:r>
-      <w:r>
-        <w:rPr>
-          <w:noProof/>
-        </w:rPr>
-        <w:t>II</w:t>
-      </w:r>
-      <w:r>
-        <w:fldChar w:fldCharType="end"/>
-      </w:r>
+      <w:fldSimple w:instr=" SEQ Abbildung \* ROMAN \s 1 ">
+        <w:r>
+          <w:rPr>
+            <w:noProof/>
+          </w:rPr>
+          <w:t>II</w:t>
+        </w:r>
+      </w:fldSimple>
       <w:r>
         <w:t xml:space="preserve"> wichtigste Technologien im Überblick</w:t>
       </w:r>
@@ -7179,229 +7836,81 @@
       <w:pPr>
         <w:pStyle w:val="berschrift3"/>
       </w:pPr>
-      <w:bookmarkStart w:id="25" w:name="_Toc492385993"/>
-      <w:r>
-        <w:t>Webstack</w:t>
-      </w:r>
-      <w:bookmarkEnd w:id="25"/>
-    </w:p>
-    <w:p/>
-    <w:p>
-      <w:r>
-        <w:t xml:space="preserve">Ein voller Technologiestack für eine Webanwendung umfasst in der Regel immer die Standardsprachen HTML, CSS, JavaScript für die Clientseite und eine serverseitige Programmiersprache mit zugehörigen Webframework. Dazu kommen dann je nach Anwendungsfall noch weitere Frameworks und Bibliotheken. </w:t>
-      </w:r>
-    </w:p>
-    <w:p>
-      <w:r>
-        <w:t xml:space="preserve">Als Programmiersprache wurde in diesem Fall Python </w:t>
-      </w:r>
-      <w:r>
-        <w:t xml:space="preserve">über Beispielsweise PHP oder ASP.Net </w:t>
-      </w:r>
-      <w:r>
-        <w:t>gewählt</w:t>
-      </w:r>
-      <w:r>
-        <w:t>.</w:t>
+      <w:bookmarkStart w:id="26" w:name="_Toc492385995"/>
+      <w:r>
+        <w:t>Sonstiges</w:t>
+      </w:r>
+      <w:bookmarkEnd w:id="26"/>
+    </w:p>
+    <w:p/>
+    <w:p>
+      <w:r>
+        <w:t>Durch den recht komplexen Programmcode und verschiedenen Technologien die in diesem Projekt zusammenarbeiten müssen kommt man um eine gute IDE nicht herum.</w:t>
+      </w:r>
+      <w:r>
+        <w:t xml:space="preserve"> Deshalb wurde als</w:t>
+      </w:r>
+      <w:r>
+        <w:t xml:space="preserve"> Entwicklungsumgebung </w:t>
+      </w:r>
+      <w:proofErr w:type="spellStart"/>
+      <w:r>
+        <w:t>PyCharm</w:t>
+      </w:r>
+      <w:proofErr w:type="spellEnd"/>
+      <w:r>
+        <w:t xml:space="preserve"> von der Firma </w:t>
+      </w:r>
+      <w:proofErr w:type="spellStart"/>
+      <w:r>
+        <w:t>Jetbrains</w:t>
+      </w:r>
+      <w:proofErr w:type="spellEnd"/>
+      <w:r>
+        <w:t xml:space="preserve"> verwendet. </w:t>
+      </w:r>
+      <w:r>
+        <w:t xml:space="preserve">Diese bietet </w:t>
+      </w:r>
+      <w:r>
+        <w:t>alle n</w:t>
+      </w:r>
+      <w:r>
+        <w:t>otwendigen Vorzüge</w:t>
+      </w:r>
+      <w:r>
+        <w:t xml:space="preserve"> einer modernen IDE, unterstützt alle</w:t>
       </w:r>
       <w:r>
         <w:t xml:space="preserve"> </w:t>
       </w:r>
       <w:r>
-        <w:t>Diese findet bei</w:t>
-      </w:r>
-      <w:r>
-        <w:t xml:space="preserve"> der Komro </w:t>
-      </w:r>
-      <w:r>
-        <w:t>schon oft Verwendung und ist aufgrund der Schreibweisen eine sehr angenehme und leicht zu lernende Sprache</w:t>
-      </w:r>
-      <w:r>
-        <w:t xml:space="preserve">. </w:t>
-      </w:r>
-      <w:r>
-        <w:t>Die am weitest verbreiteten Webframeworks für Python sind Flask und Django. Flask ist das leichtgewichtigere der beiden und bringt trotzdem alle notwendigen Funktionalitäten mit</w:t>
-      </w:r>
-      <w:r>
-        <w:t>, daher ist es für diese Anwendung zu bevorzugen</w:t>
-      </w:r>
-      <w:r>
-        <w:t xml:space="preserve">. Es </w:t>
-      </w:r>
-      <w:r>
-        <w:t>bringt</w:t>
-      </w:r>
-      <w:r>
-        <w:t xml:space="preserve"> sogar einen eigenen Webser</w:t>
-      </w:r>
-      <w:r>
-        <w:t>ver</w:t>
-      </w:r>
-      <w:r>
-        <w:t xml:space="preserve"> mit</w:t>
-      </w:r>
-      <w:r>
-        <w:t>. Zur Pa</w:t>
-      </w:r>
-      <w:r>
-        <w:t>ketverwaltung wird p</w:t>
-      </w:r>
-      <w:r>
-        <w:t xml:space="preserve">ip verwendet. </w:t>
-      </w:r>
-      <w:r>
-        <w:t>Der Name „pip“ ist ein rekursives Akronym und steht für „pip installs packages“</w:t>
-      </w:r>
-      <w:r>
-        <w:t>.</w:t>
-      </w:r>
-    </w:p>
-    <w:p>
-      <w:r>
-        <w:t>Um die doch recht komplexe Clientseite leichter Programmieren zu können wird statt nur nativem JavaScript auch noch das Framework Qjuery verwendet. Neben den andern Vorteilen die es bietet wird es hier vor allem zum Manipulieren von HTML-Dokumenten und der Handhabung von Events eingesetzt.</w:t>
-      </w:r>
-    </w:p>
-    <w:p>
-      <w:r>
-        <w:t>Es gibt unzählige Datenbanken die sich grundsätzlich für den Einsatz in einer Webapplikation eignen. Genauer betrachtet wurden MySQL, MongoDB und PostgreSQL. PostgreSQL, auch Postgres genannt eignet sich hierbei am besten. Es verfügt sowohl über die Möglichkeit direkt Jsondateien abzuspeichern als auch über Geometrie-Datentypen mit dessen Hilfe sich ganz einfach Geoobjekte verwalten lassen. Zudem befinden sich die Bestandsdaten auch in Postgres-Datenbanken, was die Verwendung dieser erleichtert.</w:t>
-      </w:r>
-    </w:p>
-    <w:p/>
-    <w:p>
-      <w:pPr>
-        <w:pStyle w:val="berschrift3"/>
-        <w:numPr>
-          <w:ilvl w:val="2"/>
-          <w:numId w:val="3"/>
-        </w:numPr>
-      </w:pPr>
-      <w:bookmarkStart w:id="26" w:name="_Toc492385994"/>
-      <w:r>
-        <w:lastRenderedPageBreak/>
-        <w:t>Geoinformatik</w:t>
-      </w:r>
-      <w:bookmarkEnd w:id="26"/>
-    </w:p>
-    <w:p>
-      <w:pPr>
-        <w:rPr>
-          <w:u w:val="single"/>
-        </w:rPr>
-      </w:pPr>
-    </w:p>
-    <w:p>
-      <w:r>
-        <w:t>Um effektiv mit Geoinformationen arbeiten und diese darstellen zu können, werden einige Frameworks benötigt.</w:t>
-      </w:r>
-    </w:p>
-    <w:p>
-      <w:r>
-        <w:t xml:space="preserve">Geopy wird Serverseitig vor allem für </w:t>
-      </w:r>
-      <w:r>
-        <w:t>die Geokodierung</w:t>
-      </w:r>
-      <w:r>
-        <w:t xml:space="preserve"> verwendet.</w:t>
+        <w:t xml:space="preserve">verwendeten Programmiersprachen </w:t>
+      </w:r>
+      <w:r>
+        <w:t>und erfordert aufgrund der Vorerfahrung mit anderen IDEs des Hersteller</w:t>
       </w:r>
       <w:r>
         <w:t xml:space="preserve"> </w:t>
       </w:r>
       <w:r>
-        <w:t>Mit Geopy kann mit nur wenig Aufwand zwischen verschiedenen Geocode-APIs gewechselt werden.</w:t>
-      </w:r>
-      <w:r>
-        <w:t xml:space="preserve"> Es ist ein sehr leichtgewichti</w:t>
-      </w:r>
-      <w:r>
-        <w:t>ges Framework extra für Python.</w:t>
-      </w:r>
-    </w:p>
-    <w:p>
-      <w:r>
-        <w:t xml:space="preserve">Auch für die clientseitige Frontenddarstellung der Kartendaten ist ein entsprechendes Framework notwendig. </w:t>
-      </w:r>
-      <w:r>
-        <w:t>Die Auswahl des richtigen wird durch die große Anzahl verschiedener sehr erschwert. Zunächst werden daher erst einmal alle Technologien verworfen</w:t>
-      </w:r>
-      <w:r>
-        <w:t xml:space="preserve"> die nicht Open-Source bzw. nicht für den Kommerziellen Einsatz geeignet sind ohne dafür Abgaben an die Ersteller zu leisten. Daher fliegen alle GoogleMaps basierte Ansätze gleich aus dem Rennen. Diese sind zwar nicht zwingend kostenpflichtig es ist aber nur schwer einzuschätzen ob die frei verfügbaren Funktionalitäten ausreichend sind. Es wird deshalb ein Ansatz mit Open-Street-Map gewählt, da es neben Google die genausten Kartendaten bietet. </w:t>
-      </w:r>
-    </w:p>
-    <w:p>
-      <w:r>
-        <w:t>Hier wurde aus allen verschiedenen Technologien Mapbox ausgewählt</w:t>
-      </w:r>
-      <w:r>
-        <w:t>.</w:t>
-      </w:r>
-      <w:r>
-        <w:t xml:space="preserve"> Es liefert die gewünschten Kartendaten. Sprich auch wenn man den Anwendungsserver über ein Internes Netzwerk erreicht, wird dennoch zwingend eine Internetverbindung vorausgesetzt.</w:t>
-      </w:r>
-      <w:r>
-        <w:t xml:space="preserve"> Mapbox bietet ein Vielzahl an vorgefertigter Interaktionsmöglichkeiten mit der Karte, beispielsweise Zoom und Vollbildmodus. Zudem enthält es Ansätze für eigene Funktionalität. Wie etwa Events für Mausinteraktionen. </w:t>
-      </w:r>
-      <w:r>
-        <w:t xml:space="preserve">Außerdem </w:t>
-      </w:r>
-      <w:r>
-        <w:t>bringt es noch eine eigene Geocode-API mit.</w:t>
-      </w:r>
-      <w:r>
-        <w:t xml:space="preserve"> Diese kann in der frühen Entwicklungszeit zum Testen recht praktisch sein.</w:t>
-      </w:r>
-      <w:r>
-        <w:t xml:space="preserve"> Zudem bietet Mapbox neben API und dem rendern von Karten auf noch viele andere Möglichkeiten die zwar nicht für diese Arbeit benötigt werden, aber in Zukunft möglicherweise für die Komro von Nutzen sein werden. Man Beispielsweise kann seine eigenen Kartenstyles erstellen, verwalten und für Benutzer freigeben. Es gibt auch gesonderte APIs für Mobile Entwicklung. </w:t>
-      </w:r>
-    </w:p>
-    <w:p/>
-    <w:p>
-      <w:pPr>
-        <w:pStyle w:val="berschrift3"/>
-      </w:pPr>
-      <w:bookmarkStart w:id="27" w:name="_Toc492385995"/>
-      <w:r>
-        <w:t>Sonstiges</w:t>
-      </w:r>
-      <w:bookmarkEnd w:id="27"/>
-    </w:p>
-    <w:p/>
-    <w:p>
-      <w:r>
-        <w:t>Durch den recht komplexen Programmcode und verschiedenen Technologien die in diesem Projekt zusammenarbeiten müssen kommt man um eine gute IDE nicht herum.</w:t>
-      </w:r>
-      <w:r>
-        <w:t xml:space="preserve"> Deshalb wurde als</w:t>
-      </w:r>
-      <w:r>
-        <w:t xml:space="preserve"> Entwicklungsumgebung PyCharm von der Firma Jetbrains verwendet. </w:t>
-      </w:r>
-      <w:r>
-        <w:t xml:space="preserve">Diese bietet </w:t>
-      </w:r>
-      <w:r>
-        <w:t>alle n</w:t>
-      </w:r>
-      <w:r>
-        <w:t>otwendigen Vorzüge</w:t>
-      </w:r>
-      <w:r>
-        <w:t xml:space="preserve"> einer modernen IDE, unterstützt alle</w:t>
-      </w:r>
-      <w:r>
-        <w:t xml:space="preserve"> </w:t>
-      </w:r>
-      <w:r>
-        <w:t xml:space="preserve">verwendeten Programmiersprachen </w:t>
-      </w:r>
-      <w:r>
-        <w:t>und erfordert aufgrund der Vorerfahrung mit anderen IDEs des Hersteller</w:t>
-      </w:r>
-      <w:r>
-        <w:t xml:space="preserve"> </w:t>
-      </w:r>
-      <w:r>
-        <w:t xml:space="preserve">(Webstorm, Phpstorm, …) keine </w:t>
+        <w:t>(</w:t>
+      </w:r>
+      <w:proofErr w:type="spellStart"/>
+      <w:r>
+        <w:t>Webstorm</w:t>
+      </w:r>
+      <w:proofErr w:type="spellEnd"/>
+      <w:r>
+        <w:t xml:space="preserve">, </w:t>
+      </w:r>
+      <w:proofErr w:type="spellStart"/>
+      <w:r>
+        <w:t>Phpstorm</w:t>
+      </w:r>
+      <w:proofErr w:type="spellEnd"/>
+      <w:r>
+        <w:t xml:space="preserve">, …) keine </w:t>
       </w:r>
       <w:r>
         <w:t>Einarbeitung</w:t>
@@ -7467,47 +7976,35 @@
       <w:pPr>
         <w:pStyle w:val="Beschriftung"/>
       </w:pPr>
-      <w:r>
-        <w:fldChar w:fldCharType="begin"/>
-      </w:r>
-      <w:r>
-        <w:instrText xml:space="preserve"> STYLEREF 1 \s </w:instrText>
-      </w:r>
-      <w:r>
-        <w:fldChar w:fldCharType="separate"/>
-      </w:r>
-      <w:r>
-        <w:rPr>
-          <w:noProof/>
-        </w:rPr>
-        <w:t>3</w:t>
-      </w:r>
-      <w:r>
-        <w:fldChar w:fldCharType="end"/>
-      </w:r>
+      <w:fldSimple w:instr=" STYLEREF 1 \s ">
+        <w:r>
+          <w:rPr>
+            <w:noProof/>
+          </w:rPr>
+          <w:t>3</w:t>
+        </w:r>
+      </w:fldSimple>
       <w:r>
         <w:t>.</w:t>
       </w:r>
-      <w:r>
-        <w:fldChar w:fldCharType="begin"/>
-      </w:r>
-      <w:r>
-        <w:instrText xml:space="preserve"> SEQ Abbildung \* ROMAN \s 1 </w:instrText>
-      </w:r>
-      <w:r>
-        <w:fldChar w:fldCharType="separate"/>
-      </w:r>
-      <w:r>
-        <w:rPr>
-          <w:noProof/>
-        </w:rPr>
-        <w:t>III</w:t>
-      </w:r>
-      <w:r>
-        <w:fldChar w:fldCharType="end"/>
-      </w:r>
-      <w:r>
-        <w:t xml:space="preserve"> PyCharm IDE Benutzeroberfläche</w:t>
+      <w:fldSimple w:instr=" SEQ Abbildung \* ROMAN \s 1 ">
+        <w:r>
+          <w:rPr>
+            <w:noProof/>
+          </w:rPr>
+          <w:t>III</w:t>
+        </w:r>
+      </w:fldSimple>
+      <w:r>
+        <w:t xml:space="preserve"> </w:t>
+      </w:r>
+      <w:proofErr w:type="spellStart"/>
+      <w:r>
+        <w:t>PyCharm</w:t>
+      </w:r>
+      <w:proofErr w:type="spellEnd"/>
+      <w:r>
+        <w:t xml:space="preserve"> IDE Benutzeroberfläche</w:t>
       </w:r>
     </w:p>
     <w:p>
@@ -7531,7 +8028,31 @@
     </w:p>
     <w:p>
       <w:r>
-        <w:t xml:space="preserve">Zusätzlich wurde noch Git zur Versionskontrolle verwendet. Git ist nicht nur nützlich wenn mehrere Personen mit möglichst wenig Abhängigkeit voneinander an einem Projekt arbeiten wollen, mithilfe der Versionierung lässt sich auch ganz einfach bei eingeschlichenen Bug ein funktionierender Zustand wieder herstellen. Zudem diente es während dieser Arbeit als Backup für Code und Dokumente falls es Probleme mit dem Arbeitsrechner geben sollte. </w:t>
+        <w:t xml:space="preserve">Zusätzlich wurde noch </w:t>
+      </w:r>
+      <w:proofErr w:type="spellStart"/>
+      <w:r>
+        <w:t>Git</w:t>
+      </w:r>
+      <w:proofErr w:type="spellEnd"/>
+      <w:r>
+        <w:t xml:space="preserve"> zur Versionskontrolle verwendet. </w:t>
+      </w:r>
+      <w:proofErr w:type="spellStart"/>
+      <w:r>
+        <w:t>Git</w:t>
+      </w:r>
+      <w:proofErr w:type="spellEnd"/>
+      <w:r>
+        <w:t xml:space="preserve"> ist nicht nur nützlich wenn mehrere Personen mit möglichst wenig Abhängigkeit voneinander an einem Projekt arbeiten wollen, mithilfe der </w:t>
+      </w:r>
+      <w:proofErr w:type="spellStart"/>
+      <w:r>
+        <w:t>Versionierung</w:t>
+      </w:r>
+      <w:proofErr w:type="spellEnd"/>
+      <w:r>
+        <w:t xml:space="preserve"> lässt sich auch ganz einfach bei eingeschlichenen Bug ein funktionierender Zustand wieder herstellen. Zudem diente es während dieser Arbeit als Backup für Code und Dokumente falls es Probleme mit dem Arbeitsrechner geben sollte. </w:t>
       </w:r>
     </w:p>
     <w:p/>
@@ -7546,46 +8067,46 @@
       <w:pPr>
         <w:pStyle w:val="berschrift1"/>
       </w:pPr>
-      <w:bookmarkStart w:id="28" w:name="_Toc492385996"/>
+      <w:bookmarkStart w:id="27" w:name="_Toc492385996"/>
       <w:r>
         <w:lastRenderedPageBreak/>
         <w:t>Implementierung</w:t>
       </w:r>
+      <w:bookmarkEnd w:id="27"/>
+    </w:p>
+    <w:p/>
+    <w:p>
+      <w:r>
+        <w:t xml:space="preserve">In diesem Kapitel wird die </w:t>
+      </w:r>
+      <w:r>
+        <w:t xml:space="preserve">konkrete </w:t>
+      </w:r>
+      <w:r>
+        <w:t>Implementierung der Anwendung behandelt.</w:t>
+      </w:r>
+      <w:r>
+        <w:t xml:space="preserve"> </w:t>
+      </w:r>
+      <w:r>
+        <w:t>Dabei wird sich oft auf die eingesetzten Technologien bezogen.</w:t>
+      </w:r>
+    </w:p>
+    <w:p/>
+    <w:p/>
+    <w:p>
+      <w:pPr>
+        <w:pStyle w:val="berschrift2"/>
+      </w:pPr>
+      <w:bookmarkStart w:id="28" w:name="_Toc492385997"/>
+      <w:r>
+        <w:t>Webserver und angewandte Geokodierung</w:t>
+      </w:r>
       <w:bookmarkEnd w:id="28"/>
     </w:p>
     <w:p/>
     <w:p>
       <w:r>
-        <w:t xml:space="preserve">In diesem Kapitel wird die </w:t>
-      </w:r>
-      <w:r>
-        <w:t xml:space="preserve">konkrete </w:t>
-      </w:r>
-      <w:r>
-        <w:t>Implementierung der Anwendung behandelt.</w:t>
-      </w:r>
-      <w:r>
-        <w:t xml:space="preserve"> </w:t>
-      </w:r>
-      <w:r>
-        <w:t>Dabei wird sich oft auf die eingesetzten Technologien bezogen.</w:t>
-      </w:r>
-    </w:p>
-    <w:p/>
-    <w:p/>
-    <w:p>
-      <w:pPr>
-        <w:pStyle w:val="berschrift2"/>
-      </w:pPr>
-      <w:bookmarkStart w:id="29" w:name="_Toc492385997"/>
-      <w:r>
-        <w:t>Webserver und angewandte Geokodierung</w:t>
-      </w:r>
-      <w:bookmarkEnd w:id="29"/>
-    </w:p>
-    <w:p/>
-    <w:p>
-      <w:r>
         <w:t xml:space="preserve">Als erstes wird die Serverkomponente der Anwendung betrachtet. Zuallererst werden hier die allgemeinen </w:t>
       </w:r>
       <w:r>
@@ -7595,7 +8116,15 @@
         <w:t xml:space="preserve"> der Webapplikation und das Routing vorgenommen.</w:t>
       </w:r>
       <w:r>
-        <w:t xml:space="preserve"> Dies wird durch das Webframework Flask vereinfacht. </w:t>
+        <w:t xml:space="preserve"> Dies wird durch das Webframework </w:t>
+      </w:r>
+      <w:proofErr w:type="spellStart"/>
+      <w:r>
+        <w:t>Flask</w:t>
+      </w:r>
+      <w:proofErr w:type="spellEnd"/>
+      <w:r>
+        <w:t xml:space="preserve"> vereinfacht. </w:t>
       </w:r>
     </w:p>
     <w:p>
@@ -7654,55 +8183,80 @@
       <w:pPr>
         <w:pStyle w:val="Beschriftung"/>
       </w:pPr>
-      <w:r>
-        <w:fldChar w:fldCharType="begin"/>
-      </w:r>
-      <w:r>
-        <w:instrText xml:space="preserve"> STYLEREF 1 \s </w:instrText>
-      </w:r>
-      <w:r>
-        <w:fldChar w:fldCharType="separate"/>
-      </w:r>
-      <w:r>
-        <w:rPr>
-          <w:noProof/>
-        </w:rPr>
-        <w:t>4</w:t>
-      </w:r>
-      <w:r>
-        <w:fldChar w:fldCharType="end"/>
-      </w:r>
+      <w:fldSimple w:instr=" STYLEREF 1 \s ">
+        <w:r>
+          <w:rPr>
+            <w:noProof/>
+          </w:rPr>
+          <w:t>4</w:t>
+        </w:r>
+      </w:fldSimple>
       <w:r>
         <w:t>.</w:t>
       </w:r>
-      <w:r>
-        <w:fldChar w:fldCharType="begin"/>
-      </w:r>
-      <w:r>
-        <w:instrText xml:space="preserve"> SEQ Abbildung \* ROMAN \s 1 </w:instrText>
-      </w:r>
-      <w:r>
-        <w:fldChar w:fldCharType="separate"/>
-      </w:r>
-      <w:r>
-        <w:rPr>
-          <w:noProof/>
-        </w:rPr>
-        <w:t>I</w:t>
-      </w:r>
-      <w:r>
-        <w:fldChar w:fldCharType="end"/>
-      </w:r>
-      <w:r>
-        <w:t xml:space="preserve"> Routing mit Flask</w:t>
-      </w:r>
-    </w:p>
-    <w:p>
-      <w:r>
-        <w:t>Des Weiteren werden hier auf die Datenverwaltung mithilfe von einer Postgresdatenbank und der SQL-Alchemy Bibliothek vorgenommen. Neben den bestehenden Datenbanken der Komro wird noch zusätzlich eine Datenbank angelegt in welcher die später erzeugten Geojson-Dateinen abgelegt werden können. Diese besteht lediglich aus einer ID, für Verwaltungszwecke, der eindeutigen Bezeichnung der Datei und der Datei selbst. Postgres bietet hierfür extra einen eigenen Typ zu</w:t>
-      </w:r>
-      <w:r>
-        <w:t>r Speicherung von Json-Daten an.</w:t>
+      <w:fldSimple w:instr=" SEQ Abbildung \* ROMAN \s 1 ">
+        <w:r>
+          <w:rPr>
+            <w:noProof/>
+          </w:rPr>
+          <w:t>I</w:t>
+        </w:r>
+      </w:fldSimple>
+      <w:r>
+        <w:t xml:space="preserve"> Routing mit </w:t>
+      </w:r>
+      <w:proofErr w:type="spellStart"/>
+      <w:r>
+        <w:t>Flask</w:t>
+      </w:r>
+      <w:proofErr w:type="spellEnd"/>
+    </w:p>
+    <w:p>
+      <w:r>
+        <w:t xml:space="preserve">Des Weiteren werden hier auf die Datenverwaltung mithilfe von einer </w:t>
+      </w:r>
+      <w:proofErr w:type="spellStart"/>
+      <w:r>
+        <w:t>Postgresdatenbank</w:t>
+      </w:r>
+      <w:proofErr w:type="spellEnd"/>
+      <w:r>
+        <w:t xml:space="preserve"> und der SQL-</w:t>
+      </w:r>
+      <w:proofErr w:type="spellStart"/>
+      <w:r>
+        <w:t>Alchemy</w:t>
+      </w:r>
+      <w:proofErr w:type="spellEnd"/>
+      <w:r>
+        <w:t xml:space="preserve"> Bibliothek vorgenommen. Neben den bestehenden Datenbanken der Komro wird noch zusätzlich eine Datenbank angelegt in welcher die später erzeugten </w:t>
+      </w:r>
+      <w:proofErr w:type="spellStart"/>
+      <w:r>
+        <w:t>Geojson-Dateinen</w:t>
+      </w:r>
+      <w:proofErr w:type="spellEnd"/>
+      <w:r>
+        <w:t xml:space="preserve"> abgelegt werden können. Diese besteht lediglich aus einer ID, für Verwaltungszwecke, der eindeutigen Bezeichnung der Datei und der Datei selbst. </w:t>
+      </w:r>
+      <w:proofErr w:type="spellStart"/>
+      <w:r>
+        <w:t>Postgres</w:t>
+      </w:r>
+      <w:proofErr w:type="spellEnd"/>
+      <w:r>
+        <w:t xml:space="preserve"> bietet hierfür extra einen eigenen Typ zu</w:t>
+      </w:r>
+      <w:r>
+        <w:t xml:space="preserve">r Speicherung von </w:t>
+      </w:r>
+      <w:proofErr w:type="spellStart"/>
+      <w:r>
+        <w:t>Json</w:t>
+      </w:r>
+      <w:proofErr w:type="spellEnd"/>
+      <w:r>
+        <w:t>-Daten an.</w:t>
       </w:r>
     </w:p>
     <w:p>
@@ -7710,7 +8264,15 @@
         <w:t>Auch die Geokodierung wird auf dem Server gehandhabt, da ein Clientlösung hierfür zwar möglich wäre, allerdings Performancetechnisch nicht sehr optimal ist. Um die Adressen geokodieren zu können wird die API von Nominatim verwendet. Dieser muss lediglich eine Adresse in Form eines Strings übergeben werden und sie liefert ein Objekt zurück. Man kann verschiedene Optionen verwenden um den Inhalt bzw. das Format des Objekts zu beeinflussen. Dieses enthält neben einem vollständigen Adressstring unter anderem die zugehörigen Koordinaten. Leider ist es nicht möglich der API mehrere Adressen auf einmal zu übergeben.</w:t>
       </w:r>
       <w:r>
-        <w:t xml:space="preserve"> Daher muss man hier selbst die Geokodierung cachen und</w:t>
+        <w:t xml:space="preserve"> Daher muss man hier selbst die Geokodierung </w:t>
+      </w:r>
+      <w:proofErr w:type="spellStart"/>
+      <w:r>
+        <w:t>cachen</w:t>
+      </w:r>
+      <w:proofErr w:type="spellEnd"/>
+      <w:r>
+        <w:t xml:space="preserve"> und</w:t>
       </w:r>
       <w:r>
         <w:t xml:space="preserve"> häufig auftretende Timeout-Fehler mit einen Try-Catch-Block abfangen. </w:t>
@@ -7772,45 +8334,25 @@
       <w:pPr>
         <w:pStyle w:val="Beschriftung"/>
       </w:pPr>
-      <w:r>
-        <w:fldChar w:fldCharType="begin"/>
-      </w:r>
-      <w:r>
-        <w:instrText xml:space="preserve"> STYLEREF 1 \s </w:instrText>
-      </w:r>
-      <w:r>
-        <w:fldChar w:fldCharType="separate"/>
-      </w:r>
-      <w:r>
-        <w:rPr>
-          <w:noProof/>
-        </w:rPr>
-        <w:t>4</w:t>
-      </w:r>
-      <w:r>
-        <w:fldChar w:fldCharType="end"/>
-      </w:r>
+      <w:fldSimple w:instr=" STYLEREF 1 \s ">
+        <w:r>
+          <w:rPr>
+            <w:noProof/>
+          </w:rPr>
+          <w:t>4</w:t>
+        </w:r>
+      </w:fldSimple>
       <w:r>
         <w:t>.</w:t>
       </w:r>
-      <w:r>
-        <w:fldChar w:fldCharType="begin"/>
-      </w:r>
-      <w:r>
-        <w:instrText xml:space="preserve"> SEQ Abbildung \* ROMAN \s 1 </w:instrText>
-      </w:r>
-      <w:r>
-        <w:fldChar w:fldCharType="separate"/>
-      </w:r>
-      <w:r>
-        <w:rPr>
-          <w:noProof/>
-        </w:rPr>
-        <w:t>II</w:t>
-      </w:r>
-      <w:r>
-        <w:fldChar w:fldCharType="end"/>
-      </w:r>
+      <w:fldSimple w:instr=" SEQ Abbildung \* ROMAN \s 1 ">
+        <w:r>
+          <w:rPr>
+            <w:noProof/>
+          </w:rPr>
+          <w:t>II</w:t>
+        </w:r>
+      </w:fldSimple>
       <w:r>
         <w:t xml:space="preserve"> Aufruf der Geokodierung mit Timeout Fehlerbehandlung</w:t>
       </w:r>
@@ -7832,7 +8374,31 @@
     </w:p>
     <w:p>
       <w:r>
-        <w:t>Da die von der Nominatim-API zurückgegebenen Objekte noch nicht dem Json-Format entsprechen muss man dies noch manuell umwandeln. Bei dieser Gelegenheit können auch die Propertys mit entsprechenden Daten aus der Modemdatenbank befüllt werden. Sobald all dies abgeschlossen ist kann die Json-Datei in der Datenbank abgelegt werden.</w:t>
+        <w:t xml:space="preserve">Da die von der Nominatim-API zurückgegebenen Objekte noch nicht dem </w:t>
+      </w:r>
+      <w:proofErr w:type="spellStart"/>
+      <w:r>
+        <w:t>Json</w:t>
+      </w:r>
+      <w:proofErr w:type="spellEnd"/>
+      <w:r>
+        <w:t xml:space="preserve">-Format entsprechen muss man dies noch manuell umwandeln. Bei dieser Gelegenheit können auch die </w:t>
+      </w:r>
+      <w:proofErr w:type="spellStart"/>
+      <w:r>
+        <w:t>Propertys</w:t>
+      </w:r>
+      <w:proofErr w:type="spellEnd"/>
+      <w:r>
+        <w:t xml:space="preserve"> mit entsprechenden Daten aus der Modemdatenbank befüllt werden. Sobald all dies abgeschlossen ist kann die </w:t>
+      </w:r>
+      <w:proofErr w:type="spellStart"/>
+      <w:r>
+        <w:t>Json</w:t>
+      </w:r>
+      <w:proofErr w:type="spellEnd"/>
+      <w:r>
+        <w:t>-Datei in der Datenbank abgelegt werden.</w:t>
       </w:r>
       <w:r>
         <w:t xml:space="preserve"> Hier muss noch eine Restschnittstelle geschaffen werden um einen Zugriff vom Client aus zu ermöglichen.</w:t>
@@ -7844,11 +8410,19 @@
       <w:pPr>
         <w:pStyle w:val="berschrift2"/>
       </w:pPr>
-      <w:bookmarkStart w:id="30" w:name="_Toc492385998"/>
-      <w:r>
-        <w:t>Startseite und Geojson-View</w:t>
-      </w:r>
-      <w:bookmarkEnd w:id="30"/>
+      <w:bookmarkStart w:id="29" w:name="_Toc492385998"/>
+      <w:r>
+        <w:t xml:space="preserve">Startseite und </w:t>
+      </w:r>
+      <w:proofErr w:type="spellStart"/>
+      <w:r>
+        <w:t>Geojson</w:t>
+      </w:r>
+      <w:proofErr w:type="spellEnd"/>
+      <w:r>
+        <w:t>-View</w:t>
+      </w:r>
+      <w:bookmarkEnd w:id="29"/>
     </w:p>
     <w:p/>
     <w:p>
@@ -7865,19 +8439,67 @@
         <w:t>-</w:t>
       </w:r>
       <w:r>
-        <w:t>Views als Links aufgelistet und es gibt eine Weiterleitung zur Geojson-View.</w:t>
+        <w:t xml:space="preserve">Views als Links aufgelistet und es gibt eine Weiterleitung zur </w:t>
+      </w:r>
+      <w:proofErr w:type="spellStart"/>
+      <w:r>
+        <w:t>Geojson</w:t>
+      </w:r>
+      <w:proofErr w:type="spellEnd"/>
+      <w:r>
+        <w:t>-View.</w:t>
       </w:r>
       <w:r>
         <w:t xml:space="preserve"> Die Links der Karten-Views werden als dynamische Liste generiert. Diese Basiert auf den i</w:t>
       </w:r>
       <w:r>
-        <w:t>n der Datenbank bestehenden Geoj</w:t>
-      </w:r>
-      <w:r>
-        <w:t xml:space="preserve">son-Daten. </w:t>
-      </w:r>
-      <w:r>
-        <w:t xml:space="preserve">Diese Links sind von der URL her wie folgt aufgebaut: …/map/&lt;name&gt; Hierbei steht die Variable &lt;name&gt; für den Namen der entsprechenden Geojson-Datei. </w:t>
+        <w:t xml:space="preserve">n der Datenbank bestehenden </w:t>
+      </w:r>
+      <w:proofErr w:type="spellStart"/>
+      <w:r>
+        <w:t>Geoj</w:t>
+      </w:r>
+      <w:r>
+        <w:t>son</w:t>
+      </w:r>
+      <w:proofErr w:type="spellEnd"/>
+      <w:r>
+        <w:t xml:space="preserve">-Daten. </w:t>
+      </w:r>
+      <w:r>
+        <w:t>Diese Links sind von der URL her wie folgt aufgebaut: …/</w:t>
+      </w:r>
+      <w:proofErr w:type="spellStart"/>
+      <w:r>
+        <w:t>map</w:t>
+      </w:r>
+      <w:proofErr w:type="spellEnd"/>
+      <w:r>
+        <w:t>/&lt;</w:t>
+      </w:r>
+      <w:proofErr w:type="spellStart"/>
+      <w:r>
+        <w:t>name</w:t>
+      </w:r>
+      <w:proofErr w:type="spellEnd"/>
+      <w:r>
+        <w:t>&gt; Hierbei steht die Variable &lt;</w:t>
+      </w:r>
+      <w:proofErr w:type="spellStart"/>
+      <w:r>
+        <w:t>name</w:t>
+      </w:r>
+      <w:proofErr w:type="spellEnd"/>
+      <w:r>
+        <w:t xml:space="preserve">&gt; für den Namen der entsprechenden </w:t>
+      </w:r>
+      <w:proofErr w:type="spellStart"/>
+      <w:r>
+        <w:t>Geojson</w:t>
+      </w:r>
+      <w:proofErr w:type="spellEnd"/>
+      <w:r>
+        <w:t xml:space="preserve">-Datei. </w:t>
       </w:r>
     </w:p>
     <w:p>
@@ -7941,55 +8563,59 @@
       <w:pPr>
         <w:pStyle w:val="Beschriftung"/>
       </w:pPr>
-      <w:r>
-        <w:fldChar w:fldCharType="begin"/>
-      </w:r>
-      <w:r>
-        <w:instrText xml:space="preserve"> STYLEREF 1 \s </w:instrText>
-      </w:r>
-      <w:r>
-        <w:fldChar w:fldCharType="separate"/>
-      </w:r>
-      <w:r>
-        <w:rPr>
-          <w:noProof/>
-        </w:rPr>
-        <w:t>4</w:t>
-      </w:r>
-      <w:r>
-        <w:fldChar w:fldCharType="end"/>
-      </w:r>
+      <w:fldSimple w:instr=" STYLEREF 1 \s ">
+        <w:r>
+          <w:rPr>
+            <w:noProof/>
+          </w:rPr>
+          <w:t>4</w:t>
+        </w:r>
+      </w:fldSimple>
       <w:r>
         <w:t>.</w:t>
       </w:r>
-      <w:r>
-        <w:fldChar w:fldCharType="begin"/>
-      </w:r>
-      <w:r>
-        <w:instrText xml:space="preserve"> SEQ Abbildung \* ROMAN \s 1 </w:instrText>
-      </w:r>
-      <w:r>
-        <w:fldChar w:fldCharType="separate"/>
-      </w:r>
-      <w:r>
-        <w:rPr>
-          <w:noProof/>
-        </w:rPr>
-        <w:t>III</w:t>
-      </w:r>
-      <w:r>
-        <w:fldChar w:fldCharType="end"/>
-      </w:r>
+      <w:fldSimple w:instr=" SEQ Abbildung \* ROMAN \s 1 ">
+        <w:r>
+          <w:rPr>
+            <w:noProof/>
+          </w:rPr>
+          <w:t>III</w:t>
+        </w:r>
+      </w:fldSimple>
       <w:r>
         <w:t xml:space="preserve"> Startseite</w:t>
       </w:r>
     </w:p>
     <w:p>
       <w:r>
-        <w:t>In der Geojson-View werden neben einer Auflistung bereits der bestehenden Geojson-Dateien in der Datenbank Optionen geboten diese Daten auf den neusten Stand zu bringen, zu löschen oder neue anzulegen.</w:t>
-      </w:r>
-      <w:r>
-        <w:t xml:space="preserve"> Eine manuelle Änderung der Daten innerhalb der Geojsons ist über dieses Webinterface nicht vorgesehen. </w:t>
+        <w:t xml:space="preserve">In der </w:t>
+      </w:r>
+      <w:proofErr w:type="spellStart"/>
+      <w:r>
+        <w:t>Geojson</w:t>
+      </w:r>
+      <w:proofErr w:type="spellEnd"/>
+      <w:r>
+        <w:t xml:space="preserve">-View werden neben einer Auflistung bereits der bestehenden </w:t>
+      </w:r>
+      <w:proofErr w:type="spellStart"/>
+      <w:r>
+        <w:t>Geojson</w:t>
+      </w:r>
+      <w:proofErr w:type="spellEnd"/>
+      <w:r>
+        <w:t>-Dateien in der Datenbank Optionen geboten diese Daten auf den neusten Stand zu bringen, zu löschen oder neue anzulegen.</w:t>
+      </w:r>
+      <w:r>
+        <w:t xml:space="preserve"> Eine manuelle Änderung der Daten innerhalb der </w:t>
+      </w:r>
+      <w:proofErr w:type="spellStart"/>
+      <w:r>
+        <w:t>Geojsons</w:t>
+      </w:r>
+      <w:proofErr w:type="spellEnd"/>
+      <w:r>
+        <w:t xml:space="preserve"> ist über dieses Webinterface nicht vorgesehen. </w:t>
       </w:r>
     </w:p>
     <w:p>
@@ -8005,11 +8631,11 @@
       <w:pPr>
         <w:pStyle w:val="berschrift2"/>
       </w:pPr>
-      <w:bookmarkStart w:id="31" w:name="_Toc492385999"/>
+      <w:bookmarkStart w:id="30" w:name="_Toc492385999"/>
       <w:r>
         <w:t>Kartendarstellung</w:t>
       </w:r>
-      <w:bookmarkEnd w:id="31"/>
+      <w:bookmarkEnd w:id="30"/>
     </w:p>
     <w:p/>
     <w:p>
@@ -8136,7 +8762,15 @@
         <w:t>-</w:t>
       </w:r>
       <w:r>
-        <w:t>Lizenz enthält die Karte eine so genannte „AttributionControll“, in der das Mapbox und Open</w:t>
+        <w:t>Lizenz enthält die Karte eine so genannte „</w:t>
+      </w:r>
+      <w:proofErr w:type="spellStart"/>
+      <w:r>
+        <w:t>AttributionControll</w:t>
+      </w:r>
+      <w:proofErr w:type="spellEnd"/>
+      <w:r>
+        <w:t>“, in der das Mapbox und Open</w:t>
       </w:r>
       <w:r>
         <w:t>-</w:t>
@@ -8147,11 +8781,16 @@
       <w:r>
         <w:t>-</w:t>
       </w:r>
-      <w:r>
-        <w:t>Map Copyright enthalten sind, sowie ein Link auf eine Feedback Seite.</w:t>
-      </w:r>
-      <w:r>
-        <w:t xml:space="preserve"> Diese lässt sich an eine beliebige Position innerhalb der Karte verschieben. Durch die Verwendung der Standardstiele kommt die Karte auch noch mit einem integrierten Mapbox-Logos. Dieses ist leider fest integriert und lässt sich daher nicht verschieben.</w:t>
+      <w:proofErr w:type="spellStart"/>
+      <w:r>
+        <w:t>Map</w:t>
+      </w:r>
+      <w:proofErr w:type="spellEnd"/>
+      <w:r>
+        <w:t xml:space="preserve"> Copyright enthalten sind, sowie ein Link auf eine Feedback Seite.</w:t>
+      </w:r>
+      <w:r>
+        <w:t xml:space="preserve"> Diese lässt sich an eine beliebige Position innerhalb der Karte verschieben. Durch die Verwendung der Standardstile kommt die Karte auch noch mit einem integrierten Mapbox-Logos. Dieses ist leider fest integriert und lässt sich daher nicht verschieben.</w:t>
       </w:r>
     </w:p>
     <w:p>
@@ -8392,7 +9031,15 @@
         </mc:AlternateContent>
       </w:r>
       <w:r>
-        <w:t xml:space="preserve">Weiterhin werden einige Standardkontrollmöglichkeiten für die Karte erstellt. Hierzu zählen Zoom per Mausrad oder den dafür erstellten Knöpfen, eine Ausrichtung der Karte nach Norden, ein Vollbild Modus sowie ein umschalten zwischen einer Straßenkarte und Satellitendaten. </w:t>
+        <w:t xml:space="preserve">Weiterhin werden einige Standardkontrollmöglichkeiten für die Karte erstellt. Hierzu zählen Zoom per </w:t>
+      </w:r>
+      <w:proofErr w:type="spellStart"/>
+      <w:r>
+        <w:t>Mausrad</w:t>
+      </w:r>
+      <w:proofErr w:type="spellEnd"/>
+      <w:r>
+        <w:t xml:space="preserve"> oder den dafür erstellten Knöpfen, eine Ausrichtung der Karte nach Norden, ein Vollbild Modus sowie ein umschalten zwischen einer Straßenkarte und Satellitendaten. </w:t>
       </w:r>
       <w:r>
         <w:t>Während die anderen Funktionen Standardmäßig in einer Mapbox-Karte enthalten sind und in der Regel nur noch aktiv geschaltet werden müssen, muss die Implementierung für de</w:t>
@@ -8421,10 +9068,34 @@
         <w:t>c</w:t>
       </w:r>
       <w:r>
-        <w:t xml:space="preserve">lientseitig zu erhalten, wird mithilfe eines Restaufrufs, die entsprechende Json-Datei aus der Datenbank ausgelesen. Diese Json-Datei wird einer entsprechenden Funktion des Kartenframeworks übergeben, welches dann Punkte an die Positionen der Modems setzt. </w:t>
-      </w:r>
-      <w:r>
-        <w:t xml:space="preserve">Um die richtige Json-Datei zu erhalten, kann der Name aus der </w:t>
+        <w:t xml:space="preserve">lientseitig zu erhalten, wird mithilfe eines Restaufrufs, die entsprechende </w:t>
+      </w:r>
+      <w:proofErr w:type="spellStart"/>
+      <w:r>
+        <w:t>Json</w:t>
+      </w:r>
+      <w:proofErr w:type="spellEnd"/>
+      <w:r>
+        <w:t xml:space="preserve">-Datei aus der Datenbank ausgelesen. Diese </w:t>
+      </w:r>
+      <w:proofErr w:type="spellStart"/>
+      <w:r>
+        <w:t>Json</w:t>
+      </w:r>
+      <w:proofErr w:type="spellEnd"/>
+      <w:r>
+        <w:t xml:space="preserve">-Datei wird einer entsprechenden Funktion des Kartenframeworks übergeben, welches dann Punkte an die Positionen der Modems setzt. </w:t>
+      </w:r>
+      <w:r>
+        <w:t xml:space="preserve">Um die richtige </w:t>
+      </w:r>
+      <w:proofErr w:type="spellStart"/>
+      <w:r>
+        <w:t>Json</w:t>
+      </w:r>
+      <w:proofErr w:type="spellEnd"/>
+      <w:r>
+        <w:t xml:space="preserve">-Datei zu erhalten, kann der Name aus der </w:t>
       </w:r>
       <w:r>
         <w:t>URL</w:t>
@@ -8444,19 +9115,37 @@
         <w:t xml:space="preserve"> werden entsprechend der zugehörigen Messdaten eingefärbt.</w:t>
       </w:r>
       <w:r>
-        <w:t xml:space="preserve"> Hierbei kann man bei einer weiteren Funktion des Kartenframeworks den Typ „categorical“ angeben. Dann werden noch ein „</w:t>
-      </w:r>
+        <w:t xml:space="preserve"> Hierbei kann man bei einer weiteren Funktion des Kartenframeworks den Typ „</w:t>
+      </w:r>
+      <w:proofErr w:type="spellStart"/>
+      <w:r>
+        <w:t>categorical</w:t>
+      </w:r>
+      <w:proofErr w:type="spellEnd"/>
+      <w:r>
+        <w:t>“ angeben. Dann werden noch ein „</w:t>
+      </w:r>
+      <w:proofErr w:type="spellStart"/>
       <w:r>
         <w:t>p</w:t>
       </w:r>
       <w:r>
-        <w:t>roperty“ und ein Array von „</w:t>
-      </w:r>
+        <w:t>roperty</w:t>
+      </w:r>
+      <w:proofErr w:type="spellEnd"/>
+      <w:r>
+        <w:t>“ und ein Array von „</w:t>
+      </w:r>
+      <w:proofErr w:type="spellStart"/>
       <w:r>
         <w:t>s</w:t>
       </w:r>
       <w:r>
-        <w:t>tops“ angegeben.</w:t>
+        <w:t>tops</w:t>
+      </w:r>
+      <w:proofErr w:type="spellEnd"/>
+      <w:r>
+        <w:t>“ angegeben.</w:t>
       </w:r>
       <w:r>
         <w:t xml:space="preserve"> </w:t>
@@ -8467,12 +9156,14 @@
       <w:r>
         <w:t>„</w:t>
       </w:r>
+      <w:proofErr w:type="spellStart"/>
       <w:r>
         <w:t>p</w:t>
       </w:r>
       <w:r>
         <w:t>ropertys</w:t>
       </w:r>
+      <w:proofErr w:type="spellEnd"/>
       <w:r>
         <w:t>“</w:t>
       </w:r>
@@ -8482,12 +9173,14 @@
       <w:r>
         <w:t>„</w:t>
       </w:r>
+      <w:proofErr w:type="spellStart"/>
       <w:r>
         <w:t>s</w:t>
       </w:r>
       <w:r>
         <w:t>tops</w:t>
       </w:r>
+      <w:proofErr w:type="spellEnd"/>
       <w:r>
         <w:t>“</w:t>
       </w:r>
@@ -8570,47 +9263,35 @@
       <w:pPr>
         <w:pStyle w:val="Beschriftung"/>
       </w:pPr>
-      <w:r>
-        <w:fldChar w:fldCharType="begin"/>
-      </w:r>
-      <w:r>
-        <w:instrText xml:space="preserve"> STYLEREF 1 \s </w:instrText>
-      </w:r>
-      <w:r>
-        <w:fldChar w:fldCharType="separate"/>
-      </w:r>
-      <w:r>
-        <w:rPr>
-          <w:noProof/>
-        </w:rPr>
-        <w:t>4</w:t>
-      </w:r>
-      <w:r>
-        <w:fldChar w:fldCharType="end"/>
-      </w:r>
+      <w:fldSimple w:instr=" STYLEREF 1 \s ">
+        <w:r>
+          <w:rPr>
+            <w:noProof/>
+          </w:rPr>
+          <w:t>4</w:t>
+        </w:r>
+      </w:fldSimple>
       <w:r>
         <w:t>.</w:t>
       </w:r>
-      <w:r>
-        <w:fldChar w:fldCharType="begin"/>
-      </w:r>
-      <w:r>
-        <w:instrText xml:space="preserve"> SEQ Abbildung \* ROMAN \s 1 </w:instrText>
-      </w:r>
-      <w:r>
-        <w:fldChar w:fldCharType="separate"/>
-      </w:r>
-      <w:r>
-        <w:rPr>
-          <w:noProof/>
-        </w:rPr>
-        <w:t>V</w:t>
-      </w:r>
-      <w:r>
-        <w:fldChar w:fldCharType="end"/>
-      </w:r>
-      <w:r>
-        <w:t xml:space="preserve"> Beispiel für einen categorical Typ</w:t>
+      <w:fldSimple w:instr=" SEQ Abbildung \* ROMAN \s 1 ">
+        <w:r>
+          <w:rPr>
+            <w:noProof/>
+          </w:rPr>
+          <w:t>V</w:t>
+        </w:r>
+      </w:fldSimple>
+      <w:r>
+        <w:t xml:space="preserve"> Beispiel für einen </w:t>
+      </w:r>
+      <w:proofErr w:type="spellStart"/>
+      <w:r>
+        <w:t>categorical</w:t>
+      </w:r>
+      <w:proofErr w:type="spellEnd"/>
+      <w:r>
+        <w:t xml:space="preserve"> Typ</w:t>
       </w:r>
     </w:p>
     <w:p>
@@ -8620,11 +9301,16 @@
       <w:r>
         <w:t>auch auf „</w:t>
       </w:r>
+      <w:proofErr w:type="spellStart"/>
       <w:r>
         <w:t>s</w:t>
       </w:r>
       <w:r>
-        <w:t>tops“ beruhend eingestellt werden. Hierbei wird die Größe der Punkte anhand des Zoomlevels festgemacht.</w:t>
+        <w:t>tops</w:t>
+      </w:r>
+      <w:proofErr w:type="spellEnd"/>
+      <w:r>
+        <w:t>“ beruhend eingestellt werden. Hierbei wird die Größe der Punkte anhand des Zoomlevels festgemacht.</w:t>
       </w:r>
     </w:p>
     <w:p>
@@ -8688,45 +9374,25 @@
       <w:pPr>
         <w:pStyle w:val="Beschriftung"/>
       </w:pPr>
-      <w:r>
-        <w:fldChar w:fldCharType="begin"/>
-      </w:r>
-      <w:r>
-        <w:instrText xml:space="preserve"> STYLEREF 1 \s </w:instrText>
-      </w:r>
-      <w:r>
-        <w:fldChar w:fldCharType="separate"/>
-      </w:r>
-      <w:r>
-        <w:rPr>
-          <w:noProof/>
-        </w:rPr>
-        <w:t>4</w:t>
-      </w:r>
-      <w:r>
-        <w:fldChar w:fldCharType="end"/>
-      </w:r>
+      <w:fldSimple w:instr=" STYLEREF 1 \s ">
+        <w:r>
+          <w:rPr>
+            <w:noProof/>
+          </w:rPr>
+          <w:t>4</w:t>
+        </w:r>
+      </w:fldSimple>
       <w:r>
         <w:t>.</w:t>
       </w:r>
-      <w:r>
-        <w:fldChar w:fldCharType="begin"/>
-      </w:r>
-      <w:r>
-        <w:instrText xml:space="preserve"> SEQ Abbildung \* ROMAN \s 1 </w:instrText>
-      </w:r>
-      <w:r>
-        <w:fldChar w:fldCharType="separate"/>
-      </w:r>
-      <w:r>
-        <w:rPr>
-          <w:noProof/>
-        </w:rPr>
-        <w:t>VI</w:t>
-      </w:r>
-      <w:r>
-        <w:fldChar w:fldCharType="end"/>
-      </w:r>
+      <w:fldSimple w:instr=" SEQ Abbildung \* ROMAN \s 1 ">
+        <w:r>
+          <w:rPr>
+            <w:noProof/>
+          </w:rPr>
+          <w:t>VI</w:t>
+        </w:r>
+      </w:fldSimple>
       <w:r>
         <w:t xml:space="preserve"> Darstellung eines offenen Popups</w:t>
       </w:r>
@@ -8805,45 +9471,25 @@
       <w:pPr>
         <w:pStyle w:val="Beschriftung"/>
       </w:pPr>
-      <w:r>
-        <w:fldChar w:fldCharType="begin"/>
-      </w:r>
-      <w:r>
-        <w:instrText xml:space="preserve"> STYLEREF 1 \s </w:instrText>
-      </w:r>
-      <w:r>
-        <w:fldChar w:fldCharType="separate"/>
-      </w:r>
-      <w:r>
-        <w:rPr>
-          <w:noProof/>
-        </w:rPr>
-        <w:t>4</w:t>
-      </w:r>
-      <w:r>
-        <w:fldChar w:fldCharType="end"/>
-      </w:r>
+      <w:fldSimple w:instr=" STYLEREF 1 \s ">
+        <w:r>
+          <w:rPr>
+            <w:noProof/>
+          </w:rPr>
+          <w:t>4</w:t>
+        </w:r>
+      </w:fldSimple>
       <w:r>
         <w:t>.</w:t>
       </w:r>
-      <w:r>
-        <w:fldChar w:fldCharType="begin"/>
-      </w:r>
-      <w:r>
-        <w:instrText xml:space="preserve"> SEQ Abbildung \* ROMAN \s 1 </w:instrText>
-      </w:r>
-      <w:r>
-        <w:fldChar w:fldCharType="separate"/>
-      </w:r>
-      <w:r>
-        <w:rPr>
-          <w:noProof/>
-        </w:rPr>
-        <w:t>VII</w:t>
-      </w:r>
-      <w:r>
-        <w:fldChar w:fldCharType="end"/>
-      </w:r>
+      <w:fldSimple w:instr=" SEQ Abbildung \* ROMAN \s 1 ">
+        <w:r>
+          <w:rPr>
+            <w:noProof/>
+          </w:rPr>
+          <w:t>VII</w:t>
+        </w:r>
+      </w:fldSimple>
       <w:r>
         <w:t xml:space="preserve"> Sidebar</w:t>
       </w:r>
@@ -8853,7 +9499,15 @@
         <w:t xml:space="preserve">Im unteren Teil befindet sich eine Auflistung der in der Karte angezeigten Modems. Zu den Modems sind einige statische Informationen wie die Bezeichnung und die zugehörige Adresse aufgeführt. </w:t>
       </w:r>
       <w:r>
-        <w:t xml:space="preserve">Diese werden auch mithilfe des Geojsons befüllt. </w:t>
+        <w:t xml:space="preserve">Diese werden auch mithilfe des </w:t>
+      </w:r>
+      <w:proofErr w:type="spellStart"/>
+      <w:r>
+        <w:t>Geojsons</w:t>
+      </w:r>
+      <w:proofErr w:type="spellEnd"/>
+      <w:r>
+        <w:t xml:space="preserve"> befüllt. </w:t>
       </w:r>
       <w:r>
         <w:t>Mit einen Klick auf die Bezeichnung wird das Element in der Liste aktiv gesetzt und hervorgehoben. Dies führt dazu, dass sich die Karte auf die Zugehörige Position zentriert und sich das Popup des Punktes öffnet. Selbiges Passiert auch beim Klick auf einen der Punkte, allerdings wird hier noch zusätzlich die Liste der Modems auf den entsprechenden Eintrag gescrollt.</w:t>
@@ -8862,12 +9516,28 @@
         <w:t xml:space="preserve"> </w:t>
       </w:r>
       <w:r>
-        <w:t>Hierfür die die scrollTop() Funktion verwendet. Diese würde eigentlich an das obere Ende der Liste scrollen. Allerdings kann man ein Offset als Parameter übergeben. Hierfür nimmt man das entsprechende Offset des ausgewählten Listenelements.</w:t>
-      </w:r>
-    </w:p>
-    <w:p>
-      <w:r>
-        <w:t xml:space="preserve">Für die Zentrierung der Karte bietet Mapbox die eine flyTo() Funktion an. Dieser kann neben dem eigentlichen Zielpunkt auch noch werte für einen Offset und die Zoomtiefe mitgegeben werden. </w:t>
+        <w:t xml:space="preserve">Hierfür die die </w:t>
+      </w:r>
+      <w:proofErr w:type="spellStart"/>
+      <w:r>
+        <w:t>scrollTop</w:t>
+      </w:r>
+      <w:proofErr w:type="spellEnd"/>
+      <w:r>
+        <w:t>() Funktion verwendet. Diese würde eigentlich an das obere Ende der Liste scrollen. Allerdings kann man ein Offset als Parameter übergeben. Hierfür nimmt man das entsprechende Offset des ausgewählten Listenelements.</w:t>
+      </w:r>
+    </w:p>
+    <w:p>
+      <w:r>
+        <w:t xml:space="preserve">Für die Zentrierung der Karte bietet Mapbox die eine </w:t>
+      </w:r>
+      <w:proofErr w:type="spellStart"/>
+      <w:r>
+        <w:t>flyTo</w:t>
+      </w:r>
+      <w:proofErr w:type="spellEnd"/>
+      <w:r>
+        <w:t xml:space="preserve">() Funktion an. Dieser kann neben dem eigentlichen Zielpunkt auch noch werte für einen Offset und die Zoomtiefe mitgegeben werden. </w:t>
       </w:r>
       <w:r>
         <w:t>Das Offset wird so eingestellt, dass es sich so weit nach rechts verschiebt, dass das Zentrum in der Mitte des sichtbaren Kartenausschnitts liegt.</w:t>
@@ -8941,47 +9611,35 @@
       <w:pPr>
         <w:pStyle w:val="Beschriftung"/>
       </w:pPr>
-      <w:r>
-        <w:fldChar w:fldCharType="begin"/>
-      </w:r>
-      <w:r>
-        <w:instrText xml:space="preserve"> STYLEREF 1 \s </w:instrText>
-      </w:r>
-      <w:r>
-        <w:fldChar w:fldCharType="separate"/>
-      </w:r>
-      <w:r>
-        <w:rPr>
-          <w:noProof/>
-        </w:rPr>
-        <w:t>4</w:t>
-      </w:r>
-      <w:r>
-        <w:fldChar w:fldCharType="end"/>
-      </w:r>
+      <w:fldSimple w:instr=" STYLEREF 1 \s ">
+        <w:r>
+          <w:rPr>
+            <w:noProof/>
+          </w:rPr>
+          <w:t>4</w:t>
+        </w:r>
+      </w:fldSimple>
       <w:r>
         <w:t>.</w:t>
       </w:r>
-      <w:r>
-        <w:fldChar w:fldCharType="begin"/>
-      </w:r>
-      <w:r>
-        <w:instrText xml:space="preserve"> SEQ Abbildung \* ROMAN \s 1 </w:instrText>
-      </w:r>
-      <w:r>
-        <w:fldChar w:fldCharType="separate"/>
-      </w:r>
-      <w:r>
-        <w:rPr>
-          <w:noProof/>
-        </w:rPr>
-        <w:t>VIII</w:t>
-      </w:r>
-      <w:r>
-        <w:fldChar w:fldCharType="end"/>
-      </w:r>
-      <w:r>
-        <w:t xml:space="preserve"> Codebeispiel für die flyTo() Funktion</w:t>
+      <w:fldSimple w:instr=" SEQ Abbildung \* ROMAN \s 1 ">
+        <w:r>
+          <w:rPr>
+            <w:noProof/>
+          </w:rPr>
+          <w:t>VIII</w:t>
+        </w:r>
+      </w:fldSimple>
+      <w:r>
+        <w:t xml:space="preserve"> Codebeispiel für die </w:t>
+      </w:r>
+      <w:proofErr w:type="spellStart"/>
+      <w:r>
+        <w:t>flyTo</w:t>
+      </w:r>
+      <w:proofErr w:type="spellEnd"/>
+      <w:r>
+        <w:t>() Funktion</w:t>
       </w:r>
     </w:p>
     <w:p>
@@ -9004,11 +9662,53 @@
       <w:r>
         <w:t xml:space="preserve"> Leider ließ sich für dieses Verhalten das Standardverhalten des Popups mit dem „</w:t>
       </w:r>
-      <w:r>
-        <w:t>closeOnClick: true</w:t>
-      </w:r>
-      <w:r>
-        <w:t xml:space="preserve">“ Statement nicht realisieren. Rein auf die Karte bezogen würde es funktionieren, allerdings bezieht die die Sidebar nicht mit ein und führte so zu einem nicht gewünschten verhalten. Demnach muss „closeOnClick: false“ verwendet werden und das Schließen der Popups selbst implementiert werden. Eine Kombination aus „closeOnClick: true“ und einer eigenen Implementierung nur für die Sidebar führt zu Fehlermeldungen und anschließend zu einem Fehlerhaften verhalten der Funktionalität. </w:t>
+      <w:proofErr w:type="spellStart"/>
+      <w:r>
+        <w:t>closeOnClick</w:t>
+      </w:r>
+      <w:proofErr w:type="spellEnd"/>
+      <w:r>
+        <w:t xml:space="preserve">: </w:t>
+      </w:r>
+      <w:proofErr w:type="spellStart"/>
+      <w:r>
+        <w:t>true</w:t>
+      </w:r>
+      <w:proofErr w:type="spellEnd"/>
+      <w:r>
+        <w:t>“ Statement nicht realisieren. Rein auf die Karte bezogen würde es funktionieren, allerdings bezieht die die Sidebar nicht mit ein und führte so zu einem nicht gewünschten verhalten. Demnach muss „</w:t>
+      </w:r>
+      <w:proofErr w:type="spellStart"/>
+      <w:r>
+        <w:t>closeOnClick</w:t>
+      </w:r>
+      <w:proofErr w:type="spellEnd"/>
+      <w:r>
+        <w:t xml:space="preserve">: </w:t>
+      </w:r>
+      <w:proofErr w:type="spellStart"/>
+      <w:r>
+        <w:t>false</w:t>
+      </w:r>
+      <w:proofErr w:type="spellEnd"/>
+      <w:r>
+        <w:t>“ verwendet werden und das Schließen der Popups selbst implementiert werden. Eine Kombination aus „</w:t>
+      </w:r>
+      <w:proofErr w:type="spellStart"/>
+      <w:r>
+        <w:t>closeOnClick</w:t>
+      </w:r>
+      <w:proofErr w:type="spellEnd"/>
+      <w:r>
+        <w:t xml:space="preserve">: </w:t>
+      </w:r>
+      <w:proofErr w:type="spellStart"/>
+      <w:r>
+        <w:t>true</w:t>
+      </w:r>
+      <w:proofErr w:type="spellEnd"/>
+      <w:r>
+        <w:t xml:space="preserve">“ und einer eigenen Implementierung nur für die Sidebar führt zu Fehlermeldungen und anschließend zu einem Fehlerhaften verhalten der Funktionalität. </w:t>
       </w:r>
     </w:p>
     <w:p>
@@ -9019,7 +9719,15 @@
         <w:t>10</w:t>
       </w:r>
       <w:r>
-        <w:t xml:space="preserve"> Sekunden einen Restaufruf welcher das aktuellste GeoJSON zurückliefert. Dieses wird dann in die Karte geladen, woraufhin Mapbox für eine </w:t>
+        <w:t xml:space="preserve"> Sekunden einen Restaufruf welcher das aktuellste </w:t>
+      </w:r>
+      <w:proofErr w:type="spellStart"/>
+      <w:r>
+        <w:t>GeoJSON</w:t>
+      </w:r>
+      <w:proofErr w:type="spellEnd"/>
+      <w:r>
+        <w:t xml:space="preserve"> zurückliefert. Dieses wird dann in die Karte geladen, woraufhin Mapbox für eine </w:t>
       </w:r>
       <w:r>
         <w:t>Überschreibung der Modempunkte sorgt. Die Dauer zwischen den Restaufrufen kann sehr einfach umgestellt werden, falls sich die Karte öfter aktualisieren soll.</w:t>
@@ -9081,52 +9789,53 @@
       <w:pPr>
         <w:pStyle w:val="Beschriftung"/>
       </w:pPr>
-      <w:r>
-        <w:fldChar w:fldCharType="begin"/>
-      </w:r>
-      <w:r>
-        <w:instrText xml:space="preserve"> STYLEREF 1 \s </w:instrText>
-      </w:r>
-      <w:r>
-        <w:fldChar w:fldCharType="separate"/>
-      </w:r>
-      <w:r>
-        <w:rPr>
-          <w:noProof/>
-        </w:rPr>
-        <w:t>4</w:t>
-      </w:r>
-      <w:r>
-        <w:fldChar w:fldCharType="end"/>
-      </w:r>
+      <w:fldSimple w:instr=" STYLEREF 1 \s ">
+        <w:r>
+          <w:rPr>
+            <w:noProof/>
+          </w:rPr>
+          <w:t>4</w:t>
+        </w:r>
+      </w:fldSimple>
       <w:r>
         <w:t>.</w:t>
       </w:r>
-      <w:r>
-        <w:fldChar w:fldCharType="begin"/>
-      </w:r>
-      <w:r>
-        <w:instrText xml:space="preserve"> SEQ Abbildung \* ROMAN \s 1 </w:instrText>
-      </w:r>
-      <w:r>
-        <w:fldChar w:fldCharType="separate"/>
-      </w:r>
-      <w:r>
-        <w:rPr>
-          <w:noProof/>
-        </w:rPr>
-        <w:t>IX</w:t>
-      </w:r>
-      <w:r>
-        <w:fldChar w:fldCharType="end"/>
-      </w:r>
-      <w:r>
-        <w:t xml:space="preserve"> Funktion zum Updaten der Kartendaten unter Verwendung von Jquery</w:t>
-      </w:r>
-    </w:p>
-    <w:p>
-      <w:r>
-        <w:t>Diese Implementierung (vgl. Abb. 4.IX) führt dazu, dass auch die Modemliste in der Sidebar geupdatet wird, da diese sich auf die Variable „mod“ bezieht.</w:t>
+      <w:fldSimple w:instr=" SEQ Abbildung \* ROMAN \s 1 ">
+        <w:r>
+          <w:rPr>
+            <w:noProof/>
+          </w:rPr>
+          <w:t>IX</w:t>
+        </w:r>
+      </w:fldSimple>
+      <w:r>
+        <w:t xml:space="preserve"> Funktion zum Updaten der Kartendaten unter Verwendung von </w:t>
+      </w:r>
+      <w:proofErr w:type="spellStart"/>
+      <w:r>
+        <w:t>Jquery</w:t>
+      </w:r>
+      <w:proofErr w:type="spellEnd"/>
+    </w:p>
+    <w:p>
+      <w:r>
+        <w:t xml:space="preserve">Diese Implementierung (vgl. Abb. 4.IX) führt dazu, dass auch die Modemliste in der Sidebar </w:t>
+      </w:r>
+      <w:proofErr w:type="spellStart"/>
+      <w:r>
+        <w:t>geupdatet</w:t>
+      </w:r>
+      <w:proofErr w:type="spellEnd"/>
+      <w:r>
+        <w:t xml:space="preserve"> wird, da diese sich auf die Variable „</w:t>
+      </w:r>
+      <w:proofErr w:type="spellStart"/>
+      <w:r>
+        <w:t>mod</w:t>
+      </w:r>
+      <w:proofErr w:type="spellEnd"/>
+      <w:r>
+        <w:t>“ bezieht.</w:t>
       </w:r>
     </w:p>
     <w:p/>
@@ -9135,35 +9844,62 @@
       <w:pPr>
         <w:pStyle w:val="berschrift2"/>
       </w:pPr>
-      <w:bookmarkStart w:id="32" w:name="_Toc492386000"/>
+      <w:bookmarkStart w:id="31" w:name="_Toc492386000"/>
       <w:r>
         <w:t>Styling</w:t>
       </w:r>
-      <w:bookmarkEnd w:id="32"/>
-    </w:p>
-    <w:p/>
-    <w:p>
-      <w:r>
-        <w:t xml:space="preserve">Am Ende der Implementierungsphase rückt langsam das Design der Frontend-Darstellung der Anwendung in den Vordergrund. Hierbei ist das Cassadian Style Sheet, kurz CSS, das wichtigste Hilfsmittel. Damit kann jedes HTML-Element auf der Gestaltungsebene verändert werden. Angefangen bei der Positionierung auf der Seite über Farb- und Textgestaltung bis hin zum Festlegen der Darstellungsebene. </w:t>
-      </w:r>
-    </w:p>
-    <w:p>
-      <w:r>
-        <w:t>Eine weitere wichtige Funktionalität ist das so genannte Responsiv</w:t>
+      <w:bookmarkEnd w:id="31"/>
+    </w:p>
+    <w:p/>
+    <w:p>
+      <w:r>
+        <w:t xml:space="preserve">Am Ende der Implementierungsphase rückt langsam das Design der Frontend-Darstellung der Anwendung in den Vordergrund. Hierbei ist das </w:t>
+      </w:r>
+      <w:proofErr w:type="spellStart"/>
+      <w:r>
+        <w:t>Cassadian</w:t>
+      </w:r>
+      <w:proofErr w:type="spellEnd"/>
+      <w:r>
+        <w:t xml:space="preserve"> Style Sheet, kurz CSS, das wichtigste Hilfsmittel. Damit kann jedes HTML-Element auf der Gestaltungsebene verändert werden. Angefangen bei der Positionierung auf der Seite über Farb- und Textgestaltung bis hin zum Festlegen der Darstellungsebene. </w:t>
+      </w:r>
+    </w:p>
+    <w:p>
+      <w:r>
+        <w:t xml:space="preserve">Eine weitere wichtige Funktionalität ist das so genannte </w:t>
+      </w:r>
+      <w:proofErr w:type="spellStart"/>
+      <w:r>
+        <w:t>Responsiv</w:t>
       </w:r>
       <w:r>
         <w:t>e</w:t>
       </w:r>
+      <w:proofErr w:type="spellEnd"/>
       <w:r>
         <w:t xml:space="preserve"> Design. Dabei geht es darum gezielte Designänderungen je nach Darstellungsgröße der Seite zu erwirken. Die ist vor allem beim Einsatz von mobilen Geräten relevant. Es bietet sich oft an diese Arbeit an ein schon fertiges CSS Beispielsweise von Twitter Bootstrap auszulagern. Dies kann einfach wie ein eigenes CSS in das HTML-Template eingebunden werden. Dann muss man lediglich den HTML-Elementen Klassen aus dem CSS zuweisen und erhält das gewünschte Ergebnis. </w:t>
       </w:r>
       <w:r>
-        <w:t xml:space="preserve">Die Anwendung ist grundsätzlich nicht für Mobilgeräte konzipiert, da auch mit Responsive Design auf einen Mobiltelefon einfach zu wenig Platz für eine ordentliche Darstellung vorhanden ist. Deshalb wird sich hierbei lediglich auf größere Tablets/Laptops und PC-Bildschirme fokussiert. </w:t>
-      </w:r>
-    </w:p>
-    <w:p>
-      <w:r>
-        <w:t xml:space="preserve">Bei der Farbgestaltung der Modems wurde sich an ein Klassisches Ampel Schema gehalten. Grün für alles in Ordnung, Gelb für es gibt Probleme und Rot für starke Probleme/Totalausfall. Eine derartig einfache und bekannte Farbunterteilung führt zu einem sofortigen Verständnis für die Karte. </w:t>
+        <w:t xml:space="preserve">Die Anwendung ist grundsätzlich nicht für Mobilgeräte konzipiert, da auch mit </w:t>
+      </w:r>
+      <w:proofErr w:type="spellStart"/>
+      <w:r>
+        <w:t>Responsive</w:t>
+      </w:r>
+      <w:proofErr w:type="spellEnd"/>
+      <w:r>
+        <w:t xml:space="preserve"> Design auf einen Mobiltelefon einfach zu wenig Platz für eine ordentliche Darstellung vorhanden ist. Deshalb wird sich hierbei lediglich auf größere Tablets/Laptops und PC-Bildschirme fokussiert. </w:t>
+      </w:r>
+    </w:p>
+    <w:p>
+      <w:r>
+        <w:t>Bei der Farbgestaltun</w:t>
+      </w:r>
+      <w:r>
+        <w:t>g der Modems wurde sich an ein k</w:t>
+      </w:r>
+      <w:r>
+        <w:t xml:space="preserve">lassisches Ampel Schema gehalten. Grün für alles in Ordnung, Gelb für es gibt Probleme und Rot für starke Probleme/Totalausfall. Eine derartig einfache und bekannte Farbunterteilung führt zu einem sofortigen Verständnis für die Karte. </w:t>
       </w:r>
       <w:r>
         <w:lastRenderedPageBreak/>
@@ -9175,6 +9911,11 @@
       <w:r>
         <w:t xml:space="preserve"> Schema eine Legende für die Farben miteinbauen, welche wiederum Platz verbraucht und damit zusätzlich die Übersichtlichkeit einschränkt.</w:t>
       </w:r>
+      <w:r>
+        <w:t xml:space="preserve"> Sollte ein Fehler bei der Einfärbung auftreten oder die entsprechenden Daten nicht vorhanden sein, wird als Standardfarbe Schwarz verwendet.</w:t>
+      </w:r>
+      <w:bookmarkStart w:id="32" w:name="_GoBack"/>
+      <w:bookmarkEnd w:id="32"/>
     </w:p>
     <w:p>
       <w:r>
@@ -9183,240 +9924,533 @@
       <w:r>
         <w:t>Also nutzen wir Eventhandler um das Bewegen der Maus über einen Modempunkt zu fangen und entsprechend dann die Form des Cursors zu verändern.</w:t>
       </w:r>
-      <w:bookmarkStart w:id="33" w:name="_GoBack"/>
+    </w:p>
+    <w:p/>
+    <w:p/>
+    <w:p>
+      <w:pPr>
+        <w:pStyle w:val="berschrift2"/>
+      </w:pPr>
+      <w:bookmarkStart w:id="33" w:name="_Toc492386001"/>
+      <w:r>
+        <w:t>Tests</w:t>
+      </w:r>
       <w:bookmarkEnd w:id="33"/>
     </w:p>
     <w:p/>
+    <w:p>
+      <w:r>
+        <w:t xml:space="preserve">In diesem Kapitel wird das Vorgehen beim Test der Software geschildert und die Notwenigkeit hierfür erläutert. Im ersten Abschnitt werden </w:t>
+      </w:r>
+      <w:r>
+        <w:t>die Tests</w:t>
+      </w:r>
+      <w:r>
+        <w:t xml:space="preserve"> vorgestellt</w:t>
+      </w:r>
+      <w:r>
+        <w:t>, welche während der Entwicklung durchgeführt wurden.</w:t>
+      </w:r>
+      <w:r>
+        <w:t xml:space="preserve"> Der zweite Abschnitt </w:t>
+      </w:r>
+      <w:r>
+        <w:t xml:space="preserve">berichtet über die Praxistests, welche nach Abschluss der Implementierung durchgeführt wurden. </w:t>
+      </w:r>
+    </w:p>
+    <w:p>
+      <w:r>
+        <w:t>Ein weiteres wichtiges Sicherheitsmerkmal einer Webanwendung wäre die Validierung von Eingabedaten der Nutzer. Dieses Thema wird in dieser Arbeit jedoch vernachlässigt, da die Nutzer bisher noch keine Möglichkeit hat Informationen einzugeben und diese an den Server zu senden.</w:t>
+      </w:r>
+    </w:p>
+    <w:p/>
+    <w:p>
+      <w:pPr>
+        <w:pStyle w:val="berschrift3"/>
+      </w:pPr>
+      <w:bookmarkStart w:id="34" w:name="_Toc492386002"/>
+      <w:r>
+        <w:t>Tests während der Entwicklung</w:t>
+      </w:r>
+      <w:bookmarkEnd w:id="34"/>
+      <w:r>
+        <w:t xml:space="preserve"> </w:t>
+      </w:r>
+    </w:p>
+    <w:p/>
+    <w:p>
+      <w:r>
+        <w:t xml:space="preserve">Damit man auch sicher sein kann, dass ein </w:t>
+      </w:r>
+      <w:r>
+        <w:t>Einzelteil</w:t>
+      </w:r>
+      <w:r>
+        <w:t xml:space="preserve"> der Software auch genau das tut, was von ihm erwartet wird sind Tests notwendig. Bereits während der Entwicklung ist es daher nötig mit</w:t>
+      </w:r>
+      <w:r>
+        <w:t xml:space="preserve"> Modultests auch</w:t>
+      </w:r>
+      <w:r>
+        <w:t xml:space="preserve"> </w:t>
+      </w:r>
+      <w:proofErr w:type="spellStart"/>
+      <w:r>
+        <w:t>Unitt</w:t>
+      </w:r>
+      <w:r>
+        <w:t>ests</w:t>
+      </w:r>
+      <w:proofErr w:type="spellEnd"/>
+      <w:r>
+        <w:t xml:space="preserve"> genannt</w:t>
+      </w:r>
+      <w:r>
+        <w:t xml:space="preserve"> zu arbeiten.</w:t>
+      </w:r>
+      <w:r>
+        <w:t xml:space="preserve"> </w:t>
+      </w:r>
+      <w:r>
+        <w:t>Hierbei werden einzelne Module auf ihre korrekte Funktionalität überprüft.</w:t>
+      </w:r>
+      <w:r>
+        <w:t xml:space="preserve"> </w:t>
+      </w:r>
+      <w:r>
+        <w:t xml:space="preserve">Diese </w:t>
+      </w:r>
+      <w:r>
+        <w:t>Tests können</w:t>
+      </w:r>
+      <w:r>
+        <w:t xml:space="preserve"> in Python mit </w:t>
+      </w:r>
+      <w:proofErr w:type="spellStart"/>
+      <w:r>
+        <w:t>PyUnit</w:t>
+      </w:r>
+      <w:proofErr w:type="spellEnd"/>
+      <w:r>
+        <w:t xml:space="preserve"> durchgeführt</w:t>
+      </w:r>
+      <w:r>
+        <w:t xml:space="preserve"> werden</w:t>
+      </w:r>
+      <w:r>
+        <w:t>.</w:t>
+      </w:r>
+    </w:p>
+    <w:p>
+      <w:r>
+        <w:t>Auf der Frontendseite ist es leider nicht ganz so einfach.</w:t>
+      </w:r>
+      <w:r>
+        <w:t xml:space="preserve"> Visuelle Tests machen erst wirklich Sinn sobald sich am visuellen nichts mehr ändert. Deshalb sind diese Tests oft erst ganz am Ende der Implementierung möglich. </w:t>
+      </w:r>
+      <w:r>
+        <w:t>Aber auch dann muss sehr stark darauf geachtet werden, ob man auch wirklich den eigenen Code testet und nicht nur die Funktionalitäten des entsprechenden Frameworks.</w:t>
+      </w:r>
+    </w:p>
+    <w:p>
+      <w:r>
+        <w:t>Ein weiterer wichtiger Punkt der getestet werden muss ist die Performance. Dies sollte auch schon früh in der Entwicklungsphase passieren, da man dann noch leichter einen anderen Ansatz oder gar eine andere Technologie wählen kann. Beim Erstellen der</w:t>
+      </w:r>
+      <w:r>
+        <w:t xml:space="preserve"> Kartenapplikation hätte es</w:t>
+      </w:r>
+      <w:r>
+        <w:t xml:space="preserve"> auch die Möglichkeit gegeben die Geokodierung der Adressen </w:t>
+      </w:r>
+      <w:r>
+        <w:t>c</w:t>
+      </w:r>
+      <w:r>
+        <w:t xml:space="preserve">lientseitig ausführen zu lassen. Durch die Geschwindigkeitslimitierungen bei nicht kommerziellen APIs hätte das jedoch zu unvertretbaren </w:t>
+      </w:r>
+      <w:r>
+        <w:lastRenderedPageBreak/>
+        <w:t>Ladezeiten geführt und wurde als Ansatz verworfen.</w:t>
+      </w:r>
+      <w:r>
+        <w:t xml:space="preserve"> Selbst bei einer kommerziellen oder eigenen Geokodierung mit hoher Geschwindigkeit hätte es bei einer größeren Anzahl an Modems zu Problemen geführt.</w:t>
+      </w:r>
+    </w:p>
+    <w:p/>
+    <w:p>
+      <w:pPr>
+        <w:pStyle w:val="berschrift3"/>
+      </w:pPr>
+      <w:bookmarkStart w:id="35" w:name="_Toc492386003"/>
+      <w:r>
+        <w:t>Praxistests</w:t>
+      </w:r>
+      <w:bookmarkEnd w:id="35"/>
+    </w:p>
+    <w:p/>
+    <w:p>
+      <w:r>
+        <w:t xml:space="preserve">Gerade bei einer Webanwendung, die von vielen unterschiedlichen Endgeräten aus genutzt werden soll, sind Praxistests von großer Wichtigkeit. Mit deren Hilfe lassen sich vor allem Darstellungs- und Performanceprobleme sehr leicht feststellen. </w:t>
+      </w:r>
+      <w:r>
+        <w:t>Diese las</w:t>
+      </w:r>
+      <w:r>
+        <w:t>sen sich jedoch erst durchführen</w:t>
+      </w:r>
+      <w:r>
+        <w:t xml:space="preserve"> wenn die Software auf einem geeigneten Server läuft und damit von außen zugänglich ist. Dies erfolgt erst </w:t>
+      </w:r>
+      <w:r>
+        <w:t>nach Abschluss</w:t>
+      </w:r>
+      <w:r>
+        <w:t xml:space="preserve"> dieser Bachelorarbeit</w:t>
+      </w:r>
+      <w:r>
+        <w:t>, da lediglich ein erster Prototyp entwickelt wurde</w:t>
+      </w:r>
+      <w:r>
+        <w:t xml:space="preserve">. </w:t>
+      </w:r>
+    </w:p>
+    <w:p>
+      <w:r>
+        <w:t>Dennoch wurde ein Praxistest im kleinen Rahmen auf verschiedenen Browsern</w:t>
+      </w:r>
+      <w:r>
+        <w:t xml:space="preserve"> durchgeführt und aufgetretene Probleme behoben. </w:t>
+      </w:r>
+    </w:p>
+    <w:p/>
+    <w:p/>
+    <w:p/>
+    <w:p/>
+    <w:p/>
+    <w:p/>
+    <w:p/>
+    <w:p/>
+    <w:p/>
+    <w:p/>
+    <w:p/>
+    <w:p/>
+    <w:p/>
+    <w:p/>
+    <w:p/>
+    <w:p/>
+    <w:p/>
+    <w:p/>
+    <w:p/>
+    <w:p/>
+    <w:p/>
+    <w:p/>
+    <w:p/>
+    <w:p/>
+    <w:p>
+      <w:pPr>
+        <w:pStyle w:val="berschrift1"/>
+      </w:pPr>
+      <w:bookmarkStart w:id="36" w:name="_Toc492386004"/>
+      <w:r>
+        <w:t>Ergebnisse</w:t>
+      </w:r>
+      <w:bookmarkEnd w:id="36"/>
+    </w:p>
+    <w:p/>
+    <w:p>
+      <w:r>
+        <w:t>In diesem Kapitel werden die Ergebnisse des Projekts,</w:t>
+      </w:r>
+      <w:r>
+        <w:t xml:space="preserve"> die aufgetretenen Probleme,</w:t>
+      </w:r>
+      <w:r>
+        <w:t xml:space="preserve"> sowie das Feedback des Auftraggebers dargestellt.</w:t>
+      </w:r>
+    </w:p>
+    <w:p/>
     <w:p/>
     <w:p>
       <w:pPr>
         <w:pStyle w:val="berschrift2"/>
       </w:pPr>
-      <w:bookmarkStart w:id="34" w:name="_Toc492386001"/>
-      <w:r>
-        <w:t>Tests</w:t>
-      </w:r>
-      <w:bookmarkEnd w:id="34"/>
-    </w:p>
-    <w:p/>
-    <w:p>
-      <w:r>
-        <w:t xml:space="preserve">In diesem Kapitel wird das Vorgehen beim Test der Software geschildert und die Notwenigkeit hierfür erläutert. Im ersten Abschnitt werden </w:t>
-      </w:r>
-      <w:r>
-        <w:t>die Tests</w:t>
-      </w:r>
-      <w:r>
-        <w:t xml:space="preserve"> vorgestellt</w:t>
-      </w:r>
-      <w:r>
-        <w:t>, welche während der Entwicklung durchgeführt wurden.</w:t>
-      </w:r>
-      <w:r>
-        <w:t xml:space="preserve"> Der zweite Abschnitt </w:t>
-      </w:r>
-      <w:r>
-        <w:t xml:space="preserve">berichtet über die Praxistests, welche nach Abschluss der Implementierung durchgeführt wurden. </w:t>
-      </w:r>
-    </w:p>
-    <w:p>
-      <w:r>
-        <w:t>Ein weiteres wichtiges Sicherheitsmerkmal einer Webanwendung wäre die Validierung von Eingabedaten der Nutzer. Dieses Thema wird in dieser Arbeit jedoch vernachlässigt, da die Nutzer bisher noch keine Möglichkeit hat Informationen einzugeben und diese an den Server zu senden.</w:t>
-      </w:r>
-    </w:p>
-    <w:p/>
-    <w:p>
-      <w:pPr>
-        <w:pStyle w:val="berschrift3"/>
-      </w:pPr>
-      <w:bookmarkStart w:id="35" w:name="_Toc492386002"/>
-      <w:r>
-        <w:t>Tests während der Entwicklung</w:t>
-      </w:r>
-      <w:bookmarkEnd w:id="35"/>
+      <w:bookmarkStart w:id="37" w:name="_Toc492386005"/>
+      <w:r>
+        <w:t>Endresultat des Projekts</w:t>
+      </w:r>
+      <w:bookmarkEnd w:id="37"/>
+    </w:p>
+    <w:p/>
+    <w:p>
+      <w:r>
+        <w:t xml:space="preserve">Im Laufe dieser Arbeit wurde neben diesem Dokument auch die beschriebene Software erstellt. Diese enthält die in der Anforderungsliste festgehaltene Funktionalität und wurde der Komro in Form eines </w:t>
+      </w:r>
+      <w:proofErr w:type="spellStart"/>
+      <w:r>
+        <w:t>Git-Repositorys</w:t>
+      </w:r>
+      <w:proofErr w:type="spellEnd"/>
+      <w:r>
+        <w:t xml:space="preserve"> übergeben. Auch ein Großteil der zusätzlich entstandenen Dokumente liegt dem Code bei. </w:t>
+      </w:r>
+    </w:p>
+    <w:p/>
+    <w:p/>
+    <w:p>
+      <w:pPr>
+        <w:pStyle w:val="berschrift2"/>
+      </w:pPr>
+      <w:bookmarkStart w:id="38" w:name="_Toc492386006"/>
+      <w:r>
+        <w:t>Probleme beim Erstellen der Software</w:t>
+      </w:r>
+      <w:bookmarkEnd w:id="38"/>
+    </w:p>
+    <w:p/>
+    <w:p>
+      <w:r>
+        <w:t>Problematisch im Laufe der Entwicklung war vor allem der Cache des Browsers. Hierfür gibt es mit einem Tastenkürzel (STRG + F5 je n</w:t>
+      </w:r>
+      <w:r>
+        <w:t xml:space="preserve">ach Browser auch anders) einen </w:t>
+      </w:r>
+      <w:proofErr w:type="spellStart"/>
+      <w:r>
+        <w:t>Neuladen</w:t>
+      </w:r>
+      <w:proofErr w:type="spellEnd"/>
+      <w:r>
+        <w:t xml:space="preserve"> bei dem alle Daten neu angefordert werden.</w:t>
+      </w:r>
+    </w:p>
+    <w:p>
+      <w:r>
+        <w:t xml:space="preserve">Ein beim Styling aufgetretenes Problem war die designtechnische Anpassung der Scroll-Leiste. Da dies zwar im Chrome Browser von Google funktioniert jedoch nicht im Mozilla Firefox. Die würde sich möglicherweise mithilfe eines </w:t>
+      </w:r>
+      <w:r>
+        <w:t>Plug-Ins</w:t>
+      </w:r>
+      <w:r>
+        <w:t xml:space="preserve"> ähnlich anpassen lassen, allerdings wäre das Ergebnis immer leicht anders. Da es nur ein kleiner visueller Unterschied ist und keinerlei Auswirkung auf die Verwendbarkeit der Software hat kann dieses Problem vernachlässigt werden.</w:t>
+      </w:r>
       <w:r>
         <w:t xml:space="preserve"> </w:t>
       </w:r>
     </w:p>
     <w:p/>
-    <w:p>
-      <w:r>
-        <w:t xml:space="preserve">Damit man auch sicher sein kann, dass ein </w:t>
-      </w:r>
-      <w:r>
-        <w:t>Einzelteil</w:t>
-      </w:r>
-      <w:r>
-        <w:t xml:space="preserve"> der Software auch genau das tut, was von ihm erwartet wird sind Tests notwendig. Bereits während der Entwicklung ist es daher nötig mit</w:t>
-      </w:r>
-      <w:r>
-        <w:t xml:space="preserve"> Modultests auch</w:t>
+    <w:p/>
+    <w:p>
+      <w:pPr>
+        <w:pStyle w:val="berschrift2"/>
+      </w:pPr>
+      <w:bookmarkStart w:id="39" w:name="_Toc492386007"/>
+      <w:r>
+        <w:t>Stellungnahme</w:t>
+      </w:r>
+      <w:r>
+        <w:t xml:space="preserve"> des A</w:t>
+      </w:r>
+      <w:r>
+        <w:t>uftraggebers</w:t>
+      </w:r>
+      <w:bookmarkEnd w:id="39"/>
+    </w:p>
+    <w:p/>
+    <w:p>
+      <w:r>
+        <w:lastRenderedPageBreak/>
+        <w:t>Hier komm</w:t>
+      </w:r>
+      <w:r>
+        <w:t>t eine hoffentlich sehr positive</w:t>
       </w:r>
       <w:r>
         <w:t xml:space="preserve"> </w:t>
       </w:r>
       <w:r>
-        <w:t>Unitt</w:t>
-      </w:r>
-      <w:r>
-        <w:t>ests</w:t>
-      </w:r>
-      <w:r>
-        <w:t xml:space="preserve"> genannt</w:t>
-      </w:r>
-      <w:r>
-        <w:t xml:space="preserve"> zu arbeiten.</w:t>
+        <w:t>Rückmeldung</w:t>
+      </w:r>
+      <w:r>
+        <w:t xml:space="preserve"> von Seiten der Komro. Es wird dargelegt was ihnen mein Projekt gebracht hat und warum sie darüber derart froh sind.</w:t>
+      </w:r>
+    </w:p>
+    <w:p/>
+    <w:p>
+      <w:r>
+        <w:t>&gt;Zum Ende könnte man hier ein derartiger Satz stehen&lt;</w:t>
+      </w:r>
+    </w:p>
+    <w:p>
+      <w:r>
+        <w:t>Ein erster Schritt ist getan. Das System muss nun in der Praxis getestet, gegebenenfalls verbessert und um zusätzliche Funktionen erweitert werden.</w:t>
+      </w:r>
+    </w:p>
+    <w:p/>
+    <w:p>
+      <w:pPr>
+        <w:pStyle w:val="berschrift1"/>
+      </w:pPr>
+      <w:bookmarkStart w:id="40" w:name="_Toc492386008"/>
+      <w:r>
+        <w:t>Zusammenfassung und Ausblick</w:t>
+      </w:r>
+      <w:bookmarkEnd w:id="40"/>
+    </w:p>
+    <w:p/>
+    <w:p>
+      <w:r>
+        <w:t>In diesem Kapitel werden die bisherigen zusammengefasst. Zudem wird über weitere geplante Features und die Integration der Software in ein bestehendes System berichtet.</w:t>
+      </w:r>
+    </w:p>
+    <w:p/>
+    <w:p/>
+    <w:p>
+      <w:pPr>
+        <w:pStyle w:val="berschrift2"/>
+      </w:pPr>
+      <w:bookmarkStart w:id="41" w:name="_Toc492386009"/>
+      <w:r>
+        <w:t>Zusammenfassung</w:t>
+      </w:r>
+      <w:bookmarkEnd w:id="41"/>
+    </w:p>
+    <w:p/>
+    <w:p>
+      <w:r>
+        <w:t xml:space="preserve">Im Rahmen dieser Arbeit wurden das Design und die Implementierung einer Webanwendung für die Kartendarstellung von </w:t>
+      </w:r>
+      <w:proofErr w:type="spellStart"/>
+      <w:r>
+        <w:t>Docsis</w:t>
+      </w:r>
+      <w:proofErr w:type="spellEnd"/>
+      <w:r>
+        <w:t xml:space="preserve"> basierten Modemdaten entwickelt.</w:t>
+      </w:r>
+    </w:p>
+    <w:p>
+      <w:r>
+        <w:t xml:space="preserve">Zu Beginn wurde ein Konzept für die Anwendung erstellt. Hierfür werden zunächst die Anforderungen an das System analysiert. Aus diesen ergibt sich recht schnell, dass es eine Art Webbasiertes Geoinformationssystem werden soll. Während es fachlich relativ eindeutige Vorgaben gibt muss bei der Technologiefindung sehr viel ausprobiert und getestet werden. Nicht nur bei der Wahl der Serverseitig eingesetzten Programmiersprachen und Frameworks, sondern auch bei den Frameworks und APIs für die Geokodierung und Kartendaten gibt es sehr viel Auswahl. </w:t>
+      </w:r>
+    </w:p>
+    <w:p>
+      <w:r>
+        <w:t>Bei der Implementierung liegt d</w:t>
+      </w:r>
+      <w:r>
+        <w:t xml:space="preserve">er Hauptfokus vor allem an der clientseitigen Darstellung. Insbesondere die Darstellung der Modems innerhalb der Karte und der Liste stehen dabei im Vordergrund. </w:t>
+      </w:r>
+      <w:r>
+        <w:t xml:space="preserve">&lt;&gt; Einen anderen wichtigen Teilbereich stellt die serverseitige Geokodierung dar. Hierbei steht die erfolgreiche Zuordnung von Adresse zu Koordinaten sowie das formatieren der Daten in ein </w:t>
+      </w:r>
+      <w:proofErr w:type="spellStart"/>
+      <w:r>
+        <w:t>Jsonformat</w:t>
+      </w:r>
+      <w:proofErr w:type="spellEnd"/>
+      <w:r>
+        <w:t xml:space="preserve"> im Mittelpunkt.</w:t>
+      </w:r>
+    </w:p>
+    <w:p>
+      <w:r>
+        <w:t xml:space="preserve">Dann folgen schließlich noch das Styling sowie das </w:t>
+      </w:r>
+      <w:proofErr w:type="spellStart"/>
+      <w:r>
+        <w:t>Testing</w:t>
+      </w:r>
+      <w:proofErr w:type="spellEnd"/>
+      <w:r>
+        <w:t>. &lt;&gt;</w:t>
+      </w:r>
+    </w:p>
+    <w:p/>
+    <w:p/>
+    <w:p>
+      <w:pPr>
+        <w:pStyle w:val="berschrift2"/>
+      </w:pPr>
+      <w:bookmarkStart w:id="42" w:name="_Toc492386010"/>
+      <w:r>
+        <w:t>Künftige Features</w:t>
+      </w:r>
+      <w:bookmarkEnd w:id="42"/>
+    </w:p>
+    <w:p/>
+    <w:p>
+      <w:r>
+        <w:t xml:space="preserve">Die Webanwendung ist zwar funktionell könnte allerdings noch um einige Features erweitert werden. </w:t>
+      </w:r>
+    </w:p>
+    <w:p>
+      <w:r>
+        <w:lastRenderedPageBreak/>
+        <w:t>Die Geokodierung der Daten wird bisher noch manuell ausgelöst. Dieser Vorgang könnte automatisiert werden und die Daten zu festen Uhrzeiten auf den neusten Stand gebracht werden.</w:t>
+      </w:r>
+    </w:p>
+    <w:p>
+      <w:r>
+        <w:t>Eine weitere Möglichkeit die Anwendung zu erweitern wäre eine Optimierung des Designs für mobile Geräte. Für kleinere Tablets und größere Smartphones könnte man Beispielsweise aus der Sidebar ein Klappmenü machen</w:t>
+      </w:r>
+      <w:r>
+        <w:t>.</w:t>
       </w:r>
       <w:r>
         <w:t xml:space="preserve"> </w:t>
       </w:r>
-      <w:r>
-        <w:t>Hierbei werden einzelne Module auf ihre korrekte Funktionalität überprüft.</w:t>
-      </w:r>
-      <w:r>
-        <w:t xml:space="preserve"> </w:t>
-      </w:r>
-      <w:r>
-        <w:t xml:space="preserve">Diese </w:t>
-      </w:r>
-      <w:r>
-        <w:t>Tests können</w:t>
-      </w:r>
-      <w:r>
-        <w:t xml:space="preserve"> in Python mit PyUnit durchgeführt</w:t>
-      </w:r>
-      <w:r>
-        <w:t xml:space="preserve"> werden</w:t>
-      </w:r>
-      <w:r>
-        <w:t>.</w:t>
-      </w:r>
-    </w:p>
-    <w:p>
-      <w:r>
-        <w:t>Auf der Frontendseite ist es leider nicht ganz so einfach.</w:t>
-      </w:r>
-      <w:r>
-        <w:t xml:space="preserve"> Visuelle Tests machen erst wirklich Sinn sobald sich am visuellen nichts mehr ändert. Deshalb sind diese Tests oft erst ganz am Ende der Implementierung möglich. </w:t>
-      </w:r>
-      <w:r>
-        <w:t>Aber auch dann muss sehr stark darauf geachtet werden, ob man auch wirklich den eigenen Code testet und nicht nur die Funktionalitäten des entsprechenden Frameworks.</w:t>
-      </w:r>
-    </w:p>
-    <w:p>
-      <w:r>
-        <w:t>Ein weiterer wichtiger Punkt der getestet werden muss ist die Performance. Dies sollte auch schon früh in der Entwicklungsphase passieren, da man dann noch leichter einen anderen Ansatz oder gar eine andere Technologie wählen kann. Beim Erstellen der</w:t>
-      </w:r>
-      <w:r>
-        <w:t xml:space="preserve"> Kartenapplikation hätte es</w:t>
-      </w:r>
-      <w:r>
-        <w:t xml:space="preserve"> auch die Möglichkeit gegeben die Geokodierung der Adressen </w:t>
-      </w:r>
-      <w:r>
-        <w:t>c</w:t>
-      </w:r>
-      <w:r>
-        <w:t>lientseitig ausführen zu lassen. Durch die Geschwindigkeitslimitierungen bei nicht kommerziellen APIs hätte das jedoch zu unvertretbaren Ladezeiten geführt und wurde als Ansatz verworfen.</w:t>
-      </w:r>
-      <w:r>
-        <w:t xml:space="preserve"> Selbst bei einer kommerziellen oder eigenen </w:t>
-      </w:r>
-      <w:r>
-        <w:lastRenderedPageBreak/>
-        <w:t>Geokodierung mit hoher Geschwindigkeit hätte es bei einer größeren Anzahl an Modems zu Problemen geführt.</w:t>
-      </w:r>
-    </w:p>
-    <w:p/>
-    <w:p>
-      <w:pPr>
-        <w:pStyle w:val="berschrift3"/>
-      </w:pPr>
-      <w:bookmarkStart w:id="36" w:name="_Toc492386003"/>
-      <w:r>
-        <w:t>Praxistests</w:t>
-      </w:r>
-      <w:bookmarkEnd w:id="36"/>
-    </w:p>
-    <w:p/>
-    <w:p>
-      <w:r>
-        <w:t xml:space="preserve">Gerade bei einer Webanwendung, die von vielen unterschiedlichen Endgeräten aus genutzt werden soll, sind Praxistests von großer Wichtigkeit. Mit deren Hilfe lassen sich vor allem Darstellungs- und Performanceprobleme sehr leicht feststellen. </w:t>
-      </w:r>
-      <w:r>
-        <w:t>Diese las</w:t>
-      </w:r>
-      <w:r>
-        <w:t>sen sich jedoch erst durchführen</w:t>
-      </w:r>
-      <w:r>
-        <w:t xml:space="preserve"> wenn die Software auf einem geeigneten Server läuft und damit von außen zugänglich ist. Dies erfolgt erst </w:t>
-      </w:r>
-      <w:r>
-        <w:t>nach Abschluss</w:t>
-      </w:r>
-      <w:r>
-        <w:t xml:space="preserve"> dieser Bachelorarbeit</w:t>
-      </w:r>
-      <w:r>
-        <w:t>, da lediglich ein erster Prototyp entwickelt wurde</w:t>
-      </w:r>
-      <w:r>
-        <w:t xml:space="preserve">. </w:t>
-      </w:r>
-    </w:p>
-    <w:p>
-      <w:r>
-        <w:t>Dennoch wurde ein Praxistest im kleinen Rahmen auf verschiedenen Geräten und Browsern</w:t>
-      </w:r>
-      <w:r>
-        <w:t xml:space="preserve"> durchgeführt und aufgetretene Probleme behoben. </w:t>
-      </w:r>
-    </w:p>
-    <w:p/>
-    <w:p/>
-    <w:p/>
-    <w:p/>
-    <w:p/>
-    <w:p/>
-    <w:p/>
-    <w:p/>
-    <w:p/>
-    <w:p/>
-    <w:p/>
-    <w:p/>
-    <w:p/>
-    <w:p/>
-    <w:p/>
-    <w:p/>
-    <w:p/>
-    <w:p/>
-    <w:p/>
-    <w:p/>
-    <w:p/>
-    <w:p/>
-    <w:p/>
-    <w:p/>
-    <w:p>
-      <w:pPr>
-        <w:pStyle w:val="berschrift1"/>
-      </w:pPr>
-      <w:bookmarkStart w:id="37" w:name="_Toc492386004"/>
-      <w:r>
-        <w:t>Ergebnisse</w:t>
-      </w:r>
-      <w:bookmarkEnd w:id="37"/>
-    </w:p>
-    <w:p/>
-    <w:p>
-      <w:r>
-        <w:t>In diesem Kapitel werden die Ergebnisse des Projekts,</w:t>
-      </w:r>
-      <w:r>
-        <w:t xml:space="preserve"> die aufgetretenen Probleme,</w:t>
-      </w:r>
-      <w:r>
-        <w:t xml:space="preserve"> sowie das Feedback des Auftraggebers dargestellt.</w:t>
+    </w:p>
+    <w:p>
+      <w:r>
+        <w:t xml:space="preserve">Für die Modemliste könnten gegebenenfalls auch Filter oder Sortiermöglichkeiten sehr praktisch sein. </w:t>
+      </w:r>
+      <w:r>
+        <w:t xml:space="preserve">So kommt man auch bei einer längeren Liste bzw. größeren Anzahl an Modems schnell an die gesuchten Daten. </w:t>
+      </w:r>
+    </w:p>
+    <w:p>
+      <w:r>
+        <w:t xml:space="preserve">Es steht für die </w:t>
+      </w:r>
+      <w:r>
+        <w:t>Anbindung</w:t>
+      </w:r>
+      <w:r>
+        <w:t xml:space="preserve"> richtiger Live-Daten eine Schnittstelle bereit. Es existiert zudem ein Programm welches über SNMP die Modemdaten ausliest und in eine Datenbank speichert. Die könnte man so erweitern, damit dieser Code ebenfalls die aktuellen Daten in das entsprechende </w:t>
+      </w:r>
+      <w:proofErr w:type="spellStart"/>
+      <w:r>
+        <w:t>GeoJson</w:t>
+      </w:r>
+      <w:proofErr w:type="spellEnd"/>
+      <w:r>
+        <w:t xml:space="preserve"> schreibt. </w:t>
+      </w:r>
+    </w:p>
+    <w:p>
+      <w:r>
+        <w:t>Der über SNMP erfolgende Aufruf der Modemdaten kann mit einigem Aufwand parallelisiert werden. Dadurch würde ein schnellerer Durchlauf durch alle Modems möglich und man könnte die Daten deutlich aktueller halten.</w:t>
+      </w:r>
+    </w:p>
+    <w:p>
+      <w:r>
+        <w:t xml:space="preserve">Eine Möglichkeit um die Performance der Clientseite zu erhöhen ist es die Größe der </w:t>
+      </w:r>
+      <w:proofErr w:type="spellStart"/>
+      <w:r>
+        <w:t>Map</w:t>
+      </w:r>
+      <w:proofErr w:type="spellEnd"/>
+      <w:r>
+        <w:t xml:space="preserve"> einzuschränken. Hierfür können beim Kartenaufruf so genannte Bonds verwendet werden.</w:t>
+      </w:r>
+      <w:r>
+        <w:t xml:space="preserve"> Mit diesen kann man zwei Grenzpunkte in Form von Koordinaten angeben. </w:t>
+      </w:r>
+    </w:p>
+    <w:p>
+      <w:r>
+        <w:t>Die Farbgebung der Modempunkte sollte für Menschen, die unter Farbsehschwäche wie etwa einer Rot-Grün-Schwäche leiden, zusätzlich um eine andere Komponente erweitert werden. Beispielsweise könnte man mit unterschiedlichen Formen oder Symbolen arbeiten. Für eine Schraffur ist die Fläche der Punkte ein wenig zu klein um wirklich aussagekräftig zu sein.</w:t>
       </w:r>
     </w:p>
     <w:p/>
@@ -9425,237 +10459,11 @@
       <w:pPr>
         <w:pStyle w:val="berschrift2"/>
       </w:pPr>
-      <w:bookmarkStart w:id="38" w:name="_Toc492386005"/>
-      <w:r>
-        <w:t>Endresultat des Projekts</w:t>
-      </w:r>
-      <w:bookmarkEnd w:id="38"/>
-    </w:p>
-    <w:p/>
-    <w:p>
-      <w:r>
-        <w:t xml:space="preserve">Im Laufe dieser Arbeit wurde neben diesem Dokument auch die beschriebene Software erstellt. Diese enthält die in der Anforderungsliste festgehaltene Funktionalität und wurde der Komro in Form eines Git-Repositorys übergeben. Auch ein Großteil der zusätzlich entstandenen Dokumente liegt dem Code bei. </w:t>
-      </w:r>
-    </w:p>
-    <w:p/>
-    <w:p/>
-    <w:p>
-      <w:pPr>
-        <w:pStyle w:val="berschrift2"/>
-      </w:pPr>
-      <w:bookmarkStart w:id="39" w:name="_Toc492386006"/>
-      <w:r>
-        <w:t>Probleme beim Erstellen der Software</w:t>
-      </w:r>
-      <w:bookmarkEnd w:id="39"/>
-    </w:p>
-    <w:p/>
-    <w:p>
-      <w:r>
-        <w:t>Problematisch im Laufe der Entwicklung war vor allem der Cache des Browsers. Hierfür gibt es mit einem Tastenkürzel (STRG + F5 je n</w:t>
-      </w:r>
-      <w:r>
-        <w:t>ach Browser auch anders) einen Neuladen</w:t>
-      </w:r>
-      <w:r>
-        <w:t xml:space="preserve"> bei dem alle Daten neu angefordert werden.</w:t>
-      </w:r>
-    </w:p>
-    <w:p>
-      <w:r>
-        <w:t xml:space="preserve">Ein beim Styling aufgetretenes Problem war die designtechnische Anpassung der Scroll-Leiste. Da dies zwar im Chrome Browser von Google funktioniert jedoch nicht im Mozilla Firefox. Die würde sich möglicherweise mithilfe eines </w:t>
-      </w:r>
-      <w:r>
-        <w:t>Plug-Ins</w:t>
-      </w:r>
-      <w:r>
-        <w:t xml:space="preserve"> ähnlich anpassen lassen, allerdings wäre das Ergebnis immer leicht anders. Da es nur ein kleiner visueller Unterschied ist und keinerlei Auswirkung auf die Verwendbarkeit der Software hat kann dieses Problem vernachlässigt werden.</w:t>
-      </w:r>
-      <w:r>
-        <w:t xml:space="preserve"> </w:t>
-      </w:r>
-    </w:p>
-    <w:p/>
-    <w:p/>
-    <w:p>
-      <w:pPr>
-        <w:pStyle w:val="berschrift2"/>
-      </w:pPr>
-      <w:bookmarkStart w:id="40" w:name="_Toc492386007"/>
-      <w:r>
-        <w:t>Stellungnahme</w:t>
-      </w:r>
-      <w:r>
-        <w:t xml:space="preserve"> des A</w:t>
-      </w:r>
-      <w:r>
-        <w:t>uftraggebers</w:t>
-      </w:r>
-      <w:bookmarkEnd w:id="40"/>
-    </w:p>
-    <w:p/>
-    <w:p>
-      <w:r>
-        <w:t>Hier komm</w:t>
-      </w:r>
-      <w:r>
-        <w:t>t eine hoffentlich sehr positive</w:t>
-      </w:r>
-      <w:r>
-        <w:t xml:space="preserve"> </w:t>
-      </w:r>
-      <w:r>
-        <w:t>Rückmeldung</w:t>
-      </w:r>
-      <w:r>
-        <w:t xml:space="preserve"> von Seiten der Komro. Es wird dargelegt was ihnen mein Projekt gebracht hat und warum sie darüber derart froh sind.</w:t>
-      </w:r>
-    </w:p>
-    <w:p/>
-    <w:p>
-      <w:r>
-        <w:t>&gt;Zum Ende könnte man hier ein derartiger Satz stehen&lt;</w:t>
-      </w:r>
-    </w:p>
-    <w:p>
-      <w:r>
-        <w:t>Ein erster Schritt ist getan. Das System muss nun in der Praxis getestet, gegebenenfalls verbessert und um zusätzliche Funktionen erweitert werden.</w:t>
-      </w:r>
-    </w:p>
-    <w:p/>
-    <w:p>
-      <w:pPr>
-        <w:pStyle w:val="berschrift1"/>
-      </w:pPr>
-      <w:bookmarkStart w:id="41" w:name="_Toc492386008"/>
-      <w:r>
-        <w:t>Zusammenfassung und Ausblick</w:t>
-      </w:r>
-      <w:bookmarkEnd w:id="41"/>
-    </w:p>
-    <w:p/>
-    <w:p>
-      <w:r>
-        <w:t>In diesem Kapitel werden die bisherigen zusammengefasst. Zudem wird über weitere geplante Features und die Integration der Software in ein bestehendes System berichtet.</w:t>
-      </w:r>
-    </w:p>
-    <w:p/>
-    <w:p/>
-    <w:p>
-      <w:pPr>
-        <w:pStyle w:val="berschrift2"/>
-      </w:pPr>
-      <w:bookmarkStart w:id="42" w:name="_Toc492386009"/>
-      <w:r>
-        <w:t>Zusammenfassung</w:t>
-      </w:r>
-      <w:bookmarkEnd w:id="42"/>
-    </w:p>
-    <w:p/>
-    <w:p>
-      <w:r>
-        <w:t>Im Rahmen dieser Arbeit wurden das Design und die Implementierung einer Webanwendung für die Kartendarstellung von Docsis basierten Modemdaten entwickelt.</w:t>
-      </w:r>
-    </w:p>
-    <w:p>
-      <w:r>
-        <w:t xml:space="preserve">Zu Beginn wurde ein Konzept für die Anwendung erstellt. Hierfür werden zunächst die Anforderungen an das System analysiert. Aus diesen ergibt sich recht schnell, dass es eine Art Webbasiertes Geoinformationssystem werden soll. Während es fachlich relativ eindeutige Vorgaben gibt muss bei der Technologiefindung sehr viel ausprobiert und getestet werden. Nicht nur bei der Wahl der Serverseitig eingesetzten Programmiersprachen und Frameworks, sondern auch bei den Frameworks und APIs für die Geokodierung und Kartendaten gibt es sehr viel Auswahl. </w:t>
-      </w:r>
-    </w:p>
-    <w:p>
-      <w:r>
-        <w:t>Bei der Implementierung liegt d</w:t>
-      </w:r>
-      <w:r>
-        <w:t xml:space="preserve">er Hauptfokus vor allem an der clientseitigen Darstellung. Insbesondere die Darstellung der Modems innerhalb der Karte und der Liste stehen dabei im Vordergrund. </w:t>
-      </w:r>
-      <w:r>
-        <w:t>&lt;&gt; Einen anderen wichtigen Teilbereich stellt die serverseitige Geokodierung dar. Hierbei steht die erfolgreiche Zuordnung von Adresse zu Koordinaten sowie das formatieren der Daten in ein Jsonformat im Mittelpunkt.</w:t>
-      </w:r>
-    </w:p>
-    <w:p>
-      <w:r>
-        <w:t>Dann folgen schließlich noch das Styling sowie das Testing. &lt;&gt;</w:t>
-      </w:r>
-    </w:p>
-    <w:p/>
-    <w:p/>
-    <w:p>
-      <w:pPr>
-        <w:pStyle w:val="berschrift2"/>
-      </w:pPr>
-      <w:bookmarkStart w:id="43" w:name="_Toc492386010"/>
-      <w:r>
-        <w:t>Künftige Features</w:t>
+      <w:bookmarkStart w:id="43" w:name="_Toc492386011"/>
+      <w:r>
+        <w:t>Integration/Zusammenlegen mit anderen Systemen</w:t>
       </w:r>
       <w:bookmarkEnd w:id="43"/>
-    </w:p>
-    <w:p/>
-    <w:p>
-      <w:r>
-        <w:t xml:space="preserve">Die Webanwendung ist zwar funktionell könnte allerdings noch um einige Features erweitert werden. </w:t>
-      </w:r>
-    </w:p>
-    <w:p>
-      <w:r>
-        <w:t>Die Geokodierung der Daten wird bisher noch manuell ausgelöst. Dieser Vorgang könnte automatisiert werden und die Daten zu festen Uhrzeiten auf den neusten Stand gebracht werden.</w:t>
-      </w:r>
-    </w:p>
-    <w:p>
-      <w:r>
-        <w:lastRenderedPageBreak/>
-        <w:t>Eine weitere Möglichkeit die Anwendung zu erweitern wäre eine Optimierung des Designs für mobile Geräte. Für kleinere Tablets und größere Smartphones könnte man Beispielsweise aus der Sidebar ein Klappmenü machen</w:t>
-      </w:r>
-      <w:r>
-        <w:t>.</w:t>
-      </w:r>
-      <w:r>
-        <w:t xml:space="preserve"> </w:t>
-      </w:r>
-    </w:p>
-    <w:p>
-      <w:r>
-        <w:t xml:space="preserve">Für die Modemliste könnten gegebenenfalls auch Filter oder Sortiermöglichkeiten sehr praktisch sein. </w:t>
-      </w:r>
-      <w:r>
-        <w:t xml:space="preserve">So kommt man auch bei einer längeren Liste bzw. größeren Anzahl an Modems schnell an die gesuchten Daten. </w:t>
-      </w:r>
-    </w:p>
-    <w:p>
-      <w:r>
-        <w:t xml:space="preserve">Es steht für die </w:t>
-      </w:r>
-      <w:r>
-        <w:t>Anbindung</w:t>
-      </w:r>
-      <w:r>
-        <w:t xml:space="preserve"> richtiger Live-Daten eine Schnittstelle bereit. Es existiert zudem ein Programm welches über SNMP die Modemdaten ausliest und in eine Datenbank speichert. Die könnte man so erweitern, damit dieser Code ebenfalls die aktuellen Daten in das entsprechende GeoJson schreibt. </w:t>
-      </w:r>
-    </w:p>
-    <w:p>
-      <w:r>
-        <w:t>Der über SNMP erfolgende Aufruf der Modemdaten kann mit einigem Aufwand parallelisiert werden. Dadurch würde ein schnellerer Durchlauf durch alle Modems möglich und man könnte die Daten deutlich aktueller halten.</w:t>
-      </w:r>
-    </w:p>
-    <w:p>
-      <w:r>
-        <w:t>Eine Möglichkeit um die Performance der Clientseite zu erhöhen ist es die Größe der Map einzuschränken. Hierfür können beim Kartenaufruf so genannte Bonds verwendet werden.</w:t>
-      </w:r>
-      <w:r>
-        <w:t xml:space="preserve"> Mit diesen kann man zwei Grenzpunkte in Form von Koordinaten angeben. </w:t>
-      </w:r>
-    </w:p>
-    <w:p/>
-    <w:p/>
-    <w:p>
-      <w:pPr>
-        <w:pStyle w:val="berschrift2"/>
-      </w:pPr>
-      <w:bookmarkStart w:id="44" w:name="_Toc492386011"/>
-      <w:r>
-        <w:t>Integration/Zusammenlegen mit anderen Systemen</w:t>
-      </w:r>
-      <w:bookmarkEnd w:id="44"/>
     </w:p>
     <w:p/>
     <w:p>
@@ -9711,8 +10519,8 @@
         </w:numPr>
         <w:ind w:left="432" w:hanging="432"/>
       </w:pPr>
-      <w:bookmarkStart w:id="45" w:name="_Toc362349939"/>
-      <w:bookmarkStart w:id="46" w:name="_Toc492386012"/>
+      <w:bookmarkStart w:id="44" w:name="_Toc362349939"/>
+      <w:bookmarkStart w:id="45" w:name="_Toc492386012"/>
       <w:r>
         <w:rPr>
           <w:rFonts w:cs="Arial"/>
@@ -9723,11 +10531,11 @@
       <w:r>
         <w:t>Anhang</w:t>
       </w:r>
+      <w:bookmarkEnd w:id="44"/>
+      <w:r>
+        <w:t>s</w:t>
+      </w:r>
       <w:bookmarkEnd w:id="45"/>
-      <w:r>
-        <w:t>s</w:t>
-      </w:r>
-      <w:bookmarkEnd w:id="46"/>
     </w:p>
     <w:p>
       <w:pPr>
@@ -9805,12 +10613,12 @@
         </w:numPr>
         <w:ind w:left="432" w:hanging="432"/>
       </w:pPr>
-      <w:bookmarkStart w:id="47" w:name="_Toc492386013"/>
+      <w:bookmarkStart w:id="46" w:name="_Toc492386013"/>
       <w:r>
         <w:lastRenderedPageBreak/>
         <w:t>Literaturverzeichnis</w:t>
       </w:r>
-      <w:bookmarkEnd w:id="47"/>
+      <w:bookmarkEnd w:id="46"/>
     </w:p>
     <w:p>
       <w:pPr>
@@ -9887,7 +10695,21 @@
         <w:rPr>
           <w:rStyle w:val="reference-text"/>
         </w:rPr>
-        <w:t>(eBook)</w:t>
+        <w:t>(</w:t>
+      </w:r>
+      <w:proofErr w:type="spellStart"/>
+      <w:r>
+        <w:rPr>
+          <w:rStyle w:val="reference-text"/>
+        </w:rPr>
+        <w:t>eBook</w:t>
+      </w:r>
+      <w:proofErr w:type="spellEnd"/>
+      <w:r>
+        <w:rPr>
+          <w:rStyle w:val="reference-text"/>
+        </w:rPr>
+        <w:t>)</w:t>
       </w:r>
     </w:p>
     <w:p>
@@ -9921,11 +10743,33 @@
         </w:rPr>
         <w:t xml:space="preserve">. </w:t>
       </w:r>
+      <w:proofErr w:type="spellStart"/>
       <w:r>
         <w:rPr>
           <w:rStyle w:val="reference-text"/>
         </w:rPr>
-        <w:t>Sebastopol, Calif.</w:t>
+        <w:t>Sebastopol</w:t>
+      </w:r>
+      <w:proofErr w:type="spellEnd"/>
+      <w:r>
+        <w:rPr>
+          <w:rStyle w:val="reference-text"/>
+        </w:rPr>
+        <w:t xml:space="preserve">, </w:t>
+      </w:r>
+      <w:proofErr w:type="spellStart"/>
+      <w:r>
+        <w:rPr>
+          <w:rStyle w:val="reference-text"/>
+        </w:rPr>
+        <w:t>Calif</w:t>
+      </w:r>
+      <w:proofErr w:type="spellEnd"/>
+      <w:r>
+        <w:rPr>
+          <w:rStyle w:val="reference-text"/>
+        </w:rPr>
+        <w:t>.</w:t>
       </w:r>
       <w:r>
         <w:rPr>
@@ -10239,7 +11083,7 @@
         <w:footnoteRef/>
       </w:r>
       <w:r>
-        <w:t xml:space="preserve"> S. 337</w:t>
+        <w:t xml:space="preserve"> S. 276</w:t>
       </w:r>
     </w:p>
   </w:footnote>
@@ -10255,11 +11099,27 @@
         <w:footnoteRef/>
       </w:r>
       <w:r>
-        <w:t xml:space="preserve"> Norbert de Lange, Seite 254</w:t>
+        <w:t xml:space="preserve"> S. 337</w:t>
       </w:r>
     </w:p>
   </w:footnote>
   <w:footnote w:id="4">
+    <w:p>
+      <w:pPr>
+        <w:pStyle w:val="Funotentext"/>
+      </w:pPr>
+      <w:r>
+        <w:rPr>
+          <w:rStyle w:val="Funotenzeichen"/>
+        </w:rPr>
+        <w:footnoteRef/>
+      </w:r>
+      <w:r>
+        <w:t xml:space="preserve"> Norbert de Lange, Seite 254</w:t>
+      </w:r>
+    </w:p>
+  </w:footnote>
+  <w:footnote w:id="5">
     <w:p>
       <w:pPr>
         <w:pStyle w:val="Funotentext"/>
@@ -12260,7 +13120,7 @@
 </file>
 
 <file path=customXml/itemProps1.xml><?xml version="1.0" encoding="utf-8"?>
-<ds:datastoreItem xmlns:ds="http://schemas.openxmlformats.org/officeDocument/2006/customXml" ds:itemID="{29924F65-F6D4-43E8-A6F7-EC3681B93013}">
+<ds:datastoreItem xmlns:ds="http://schemas.openxmlformats.org/officeDocument/2006/customXml" ds:itemID="{AEE1BFD8-27F2-43A0-88B0-959DE0FC9F12}">
   <ds:schemaRefs>
     <ds:schemaRef ds:uri="http://schemas.openxmlformats.org/officeDocument/2006/bibliography"/>
   </ds:schemaRefs>

</xml_diff>